<commit_message>
Reorganization of Chapter 2, Edited up to 2.2.2
Also removed some no longer needed latex files
</commit_message>
<xml_diff>
--- a/Word/Chapter2.docx
+++ b/Word/Chapter2.docx
@@ -44,7 +44,532 @@
       </w:pPr>
       <w:bookmarkStart w:id="1" w:name="_Toc431479565"/>
       <w:r>
-        <w:t>2.1 Stratospheric Aerosol</w:t>
+        <w:t>2.1 Introduction</w:t>
+      </w:r>
+    </w:p>
+    <w:p>
+      <w:pPr>
+        <w:pStyle w:val="BodyText"/>
+        <w:jc w:val="both"/>
+      </w:pPr>
+      <w:r>
+        <w:t>Stratospheric aerosol plays an important role in the global radiative forcing balance by scattering solar irradiation and causing an overall cooling effect that depends on the particle size distribution and the concentration (</w:t>
+      </w:r>
+      <w:proofErr w:type="spellStart"/>
+      <w:r>
+        <w:rPr>
+          <w:i/>
+        </w:rPr>
+        <w:t>Kiehl</w:t>
+      </w:r>
+      <w:proofErr w:type="spellEnd"/>
+      <w:r>
+        <w:rPr>
+          <w:i/>
+        </w:rPr>
+        <w:t xml:space="preserve"> and </w:t>
+      </w:r>
+      <w:proofErr w:type="spellStart"/>
+      <w:r>
+        <w:rPr>
+          <w:i/>
+        </w:rPr>
+        <w:t>Briegleb</w:t>
+      </w:r>
+      <w:proofErr w:type="spellEnd"/>
+      <w:r>
+        <w:t xml:space="preserve">, 1993; </w:t>
+      </w:r>
+      <w:r>
+        <w:rPr>
+          <w:i/>
+        </w:rPr>
+        <w:t>Stocker et al.</w:t>
+      </w:r>
+      <w:r>
+        <w:t>, 2013).  These climate effects are an important and recent focus of research due to the potential contribution of stratospheric aerosol to the so-called global warming hiatus (</w:t>
+      </w:r>
+      <w:r>
+        <w:rPr>
+          <w:i/>
+        </w:rPr>
+        <w:t>Solomon et al.</w:t>
+      </w:r>
+      <w:r>
+        <w:t xml:space="preserve">, 2011; </w:t>
+      </w:r>
+      <w:r>
+        <w:rPr>
+          <w:i/>
+        </w:rPr>
+        <w:t>Haywood et al.</w:t>
+      </w:r>
+      <w:r>
+        <w:t xml:space="preserve">, 2014; </w:t>
+      </w:r>
+      <w:r>
+        <w:rPr>
+          <w:i/>
+        </w:rPr>
+        <w:t>Fyfe et al.</w:t>
+      </w:r>
+      <w:r>
+        <w:t>, 2013), and efforts to quantify the variability and trends in the global stratospheric aerosol load are underway with various ground based and satellite data sets (</w:t>
+      </w:r>
+      <w:proofErr w:type="spellStart"/>
+      <w:r>
+        <w:rPr>
+          <w:i/>
+        </w:rPr>
+        <w:t>Rieger</w:t>
+      </w:r>
+      <w:proofErr w:type="spellEnd"/>
+      <w:r>
+        <w:rPr>
+          <w:i/>
+        </w:rPr>
+        <w:t xml:space="preserve"> et al.</w:t>
+      </w:r>
+      <w:r>
+        <w:t xml:space="preserve">, 2015; </w:t>
+      </w:r>
+      <w:r>
+        <w:rPr>
+          <w:i/>
+        </w:rPr>
+        <w:t>Ridley et al.</w:t>
+      </w:r>
+      <w:r>
+        <w:t xml:space="preserve">, 2014). </w:t>
+      </w:r>
+    </w:p>
+    <w:p>
+      <w:pPr>
+        <w:pStyle w:val="BodyText"/>
+        <w:jc w:val="both"/>
+      </w:pPr>
+      <w:r>
+        <w:t>Since its discovery with stratospheric balloon observations (</w:t>
+      </w:r>
+      <w:proofErr w:type="spellStart"/>
+      <w:r>
+        <w:rPr>
+          <w:i/>
+        </w:rPr>
+        <w:t>Junge</w:t>
+      </w:r>
+      <w:proofErr w:type="spellEnd"/>
+      <w:r>
+        <w:rPr>
+          <w:i/>
+        </w:rPr>
+        <w:t xml:space="preserve"> et al.</w:t>
+      </w:r>
+      <w:r>
+        <w:t>, 1961), stratospheric aerosol has been measured with various techniques, although due to the variability of physical composition and particle size, the observations are essentially always limited to some degree.  In-situ balloon observations continue to be used and have provided highly valuable data sets, including most notably the long time series of optical particle counter measurements from Laramie, WY (</w:t>
+      </w:r>
+      <w:r>
+        <w:rPr>
+          <w:i/>
+        </w:rPr>
+        <w:t>Deshler et al.</w:t>
+      </w:r>
+      <w:r>
+        <w:t>, 2003; 200</w:t>
+      </w:r>
+      <w:r>
+        <w:t>8</w:t>
+      </w:r>
+      <w:r>
+        <w:t xml:space="preserve">; </w:t>
+      </w:r>
+      <w:proofErr w:type="spellStart"/>
+      <w:r>
+        <w:rPr>
+          <w:i/>
+        </w:rPr>
+        <w:t>Kovilakam</w:t>
+      </w:r>
+      <w:proofErr w:type="spellEnd"/>
+      <w:r>
+        <w:rPr>
+          <w:i/>
+        </w:rPr>
+        <w:t xml:space="preserve"> et al.</w:t>
+      </w:r>
+      <w:r>
+        <w:t xml:space="preserve">, 2015).  Aircraft-borne </w:t>
+      </w:r>
+      <w:proofErr w:type="spellStart"/>
+      <w:r>
+        <w:t>nephelometers</w:t>
+      </w:r>
+      <w:proofErr w:type="spellEnd"/>
+      <w:r>
+        <w:t xml:space="preserve"> (</w:t>
+      </w:r>
+      <w:proofErr w:type="spellStart"/>
+      <w:r>
+        <w:rPr>
+          <w:i/>
+        </w:rPr>
+        <w:t>Beuttell</w:t>
+      </w:r>
+      <w:proofErr w:type="spellEnd"/>
+      <w:r>
+        <w:rPr>
+          <w:i/>
+        </w:rPr>
+        <w:t xml:space="preserve"> and Brewer</w:t>
+      </w:r>
+      <w:r>
+        <w:t xml:space="preserve">, 1949; </w:t>
+      </w:r>
+      <w:proofErr w:type="spellStart"/>
+      <w:r>
+        <w:rPr>
+          <w:i/>
+        </w:rPr>
+        <w:t>Charlson</w:t>
+      </w:r>
+      <w:proofErr w:type="spellEnd"/>
+      <w:r>
+        <w:rPr>
+          <w:i/>
+        </w:rPr>
+        <w:t xml:space="preserve"> et al.</w:t>
+      </w:r>
+      <w:r>
+        <w:t>, 1969); acquire detailed in-situ measurements, providing, for example, plume composition (</w:t>
+      </w:r>
+      <w:r>
+        <w:rPr>
+          <w:i/>
+        </w:rPr>
+        <w:t>Murphy et al.</w:t>
+      </w:r>
+      <w:r>
+        <w:t xml:space="preserve">, 2014), but are spatially limited to the aircraft track. Ground based </w:t>
+      </w:r>
+      <w:proofErr w:type="spellStart"/>
+      <w:r>
+        <w:t>lidars</w:t>
+      </w:r>
+      <w:proofErr w:type="spellEnd"/>
+      <w:r>
+        <w:t xml:space="preserve"> have been used to do detailed studies of the extent of volcanic aerosol plumes (</w:t>
+      </w:r>
+      <w:proofErr w:type="spellStart"/>
+      <w:r>
+        <w:rPr>
+          <w:i/>
+        </w:rPr>
+        <w:t>Chazette</w:t>
+      </w:r>
+      <w:proofErr w:type="spellEnd"/>
+      <w:r>
+        <w:rPr>
+          <w:i/>
+        </w:rPr>
+        <w:t xml:space="preserve"> et al.</w:t>
+      </w:r>
+      <w:r>
+        <w:t xml:space="preserve">, 1995; </w:t>
+      </w:r>
+      <w:proofErr w:type="spellStart"/>
+      <w:r>
+        <w:rPr>
+          <w:i/>
+        </w:rPr>
+        <w:t>Sawamura</w:t>
+      </w:r>
+      <w:proofErr w:type="spellEnd"/>
+      <w:r>
+        <w:rPr>
+          <w:i/>
+        </w:rPr>
+        <w:t xml:space="preserve"> et al.</w:t>
+      </w:r>
+      <w:r>
+        <w:t xml:space="preserve">, 2012) and provide valuable insight into long term local variability and trends in the aerosol layer. For example, </w:t>
+      </w:r>
+      <w:proofErr w:type="spellStart"/>
+      <w:r>
+        <w:t>lidar</w:t>
+      </w:r>
+      <w:proofErr w:type="spellEnd"/>
+      <w:r>
+        <w:t xml:space="preserve"> observations were used by </w:t>
+      </w:r>
+      <w:r>
+        <w:rPr>
+          <w:i/>
+        </w:rPr>
+        <w:t>Hofmann et al.</w:t>
+      </w:r>
+      <w:r>
+        <w:t xml:space="preserve"> (2009) to first report the observed increase in stratospheric aerosol over approximately the last decade. However, the global distribution, which can only really be obtained </w:t>
+      </w:r>
+      <w:r>
+        <w:lastRenderedPageBreak/>
+        <w:t xml:space="preserve">with satellite observations, provides invaluable insight into aerosol processes and variability.  A good example of this is the use of satellite observations by </w:t>
+      </w:r>
+      <w:r>
+        <w:rPr>
+          <w:i/>
+        </w:rPr>
+        <w:t>Vernier et al.</w:t>
+      </w:r>
+      <w:r>
+        <w:t xml:space="preserve"> (2011b) to determine that the increased stratospheric aerosol load reported by </w:t>
+      </w:r>
+      <w:r>
+        <w:rPr>
+          <w:i/>
+        </w:rPr>
+        <w:t>Hofmann et al.</w:t>
+      </w:r>
+      <w:r>
+        <w:t xml:space="preserve"> (2009) was in fact due to a series of relatively minor, mostly tropical, volcanic eruptions. </w:t>
+      </w:r>
+    </w:p>
+    <w:p>
+      <w:pPr>
+        <w:pStyle w:val="BodyText"/>
+        <w:jc w:val="both"/>
+      </w:pPr>
+      <w:r>
+        <w:t>Several recent studies have highlighted the requirement for continued global stratospheric aerosol observations, and especially the need to resolve, both vertically and horizontally, aerosol in the lowermost stratosphere and the upper troposphere.  This is the case for tracking the evolution of aerosol from volcanic eruptions, which can have a substantial effect on the aerosol optical depth in the lowermost stratosphere (</w:t>
+      </w:r>
+      <w:r>
+        <w:rPr>
+          <w:i/>
+        </w:rPr>
+        <w:t>Ridley et al.</w:t>
+      </w:r>
+      <w:r>
+        <w:t xml:space="preserve">, 2014; </w:t>
+      </w:r>
+      <w:proofErr w:type="spellStart"/>
+      <w:r>
+        <w:rPr>
+          <w:i/>
+        </w:rPr>
+        <w:t>Andersson</w:t>
+      </w:r>
+      <w:proofErr w:type="spellEnd"/>
+      <w:r>
+        <w:rPr>
+          <w:i/>
+        </w:rPr>
+        <w:t xml:space="preserve"> et al.</w:t>
+      </w:r>
+      <w:r>
+        <w:t xml:space="preserve">, 2015).   Furthering the understanding of the transport of aerosol near and across the tropopause would also benefit from higher spatial and temporal resolution observations.  This is evident in the case of volcanic plumes, such as that from </w:t>
+      </w:r>
+      <w:proofErr w:type="spellStart"/>
+      <w:r>
+        <w:t>Nabro</w:t>
+      </w:r>
+      <w:proofErr w:type="spellEnd"/>
+      <w:r>
+        <w:t xml:space="preserve"> in 2011, the transport and origin of which has been studied extensively and somewhat controversially (</w:t>
+      </w:r>
+      <w:r>
+        <w:rPr>
+          <w:i/>
+        </w:rPr>
+        <w:t>Bourassa et al.</w:t>
+      </w:r>
+      <w:r>
+        <w:t>, 2012</w:t>
+      </w:r>
+      <w:r>
+        <w:t>c</w:t>
+      </w:r>
+      <w:r>
+        <w:t xml:space="preserve">; 2013; </w:t>
+      </w:r>
+      <w:r>
+        <w:rPr>
+          <w:i/>
+        </w:rPr>
+        <w:t>Vernier et al.</w:t>
+      </w:r>
+      <w:r>
+        <w:t xml:space="preserve">, 2013; </w:t>
+      </w:r>
+      <w:r>
+        <w:rPr>
+          <w:i/>
+        </w:rPr>
+        <w:t>Fromm et al.</w:t>
+      </w:r>
+      <w:r>
+        <w:t>, 2013</w:t>
+      </w:r>
+      <w:r>
+        <w:t>; 2014</w:t>
+      </w:r>
+      <w:r>
+        <w:t xml:space="preserve">; </w:t>
+      </w:r>
+      <w:proofErr w:type="spellStart"/>
+      <w:r>
+        <w:rPr>
+          <w:i/>
+        </w:rPr>
+        <w:t>Fairlie</w:t>
+      </w:r>
+      <w:proofErr w:type="spellEnd"/>
+      <w:r>
+        <w:rPr>
+          <w:i/>
+        </w:rPr>
+        <w:t xml:space="preserve"> et al.</w:t>
+      </w:r>
+      <w:r>
+        <w:t xml:space="preserve">, 2014; </w:t>
+      </w:r>
+      <w:r>
+        <w:rPr>
+          <w:i/>
+        </w:rPr>
+        <w:t>Clarisse et al</w:t>
+      </w:r>
+      <w:r>
+        <w:rPr>
+          <w:i/>
+        </w:rPr>
+        <w:t>.</w:t>
+      </w:r>
+      <w:r>
+        <w:t>, 2014).  However, this is also the case for the formation of background-level aerosol, particularly in the region of the Asian and North American monsoons, which have been identified as a source of substantial, seasonal and highly structured aerosol formation from precursor, tropospheric source gases (</w:t>
+      </w:r>
+      <w:r>
+        <w:rPr>
+          <w:i/>
+        </w:rPr>
+        <w:t>Vernier et al.</w:t>
+      </w:r>
+      <w:r>
+        <w:t xml:space="preserve">, 2011a; </w:t>
+      </w:r>
+      <w:r>
+        <w:rPr>
+          <w:i/>
+        </w:rPr>
+        <w:t>Neely et al.</w:t>
+      </w:r>
+      <w:r>
+        <w:t xml:space="preserve">, 2014; </w:t>
+      </w:r>
+      <w:r>
+        <w:rPr>
+          <w:i/>
+        </w:rPr>
+        <w:t>Thomason</w:t>
+      </w:r>
+      <w:r>
+        <w:rPr>
+          <w:i/>
+        </w:rPr>
+        <w:t xml:space="preserve"> </w:t>
+      </w:r>
+      <w:r>
+        <w:rPr>
+          <w:i/>
+        </w:rPr>
+        <w:t>and Vernier</w:t>
+      </w:r>
+      <w:r>
+        <w:t xml:space="preserve">, 2013).  . </w:t>
+      </w:r>
+    </w:p>
+    <w:p>
+      <w:pPr>
+        <w:pStyle w:val="BodyText"/>
+        <w:jc w:val="both"/>
+      </w:pPr>
+      <w:r>
+        <w:t xml:space="preserve">Continued stratospheric aerosol observations from space are drastically needed though few, if any, planned missions with such capability are underway.  In this work we present the design and test of a prototype instrument for potential future satellite-based stratospheric aerosol observation. The Aerosol Limb Imager (ALI) concept is a relatively small, low-cost, low-power, passive instrument, suitable for microsatellite deployment, with the capability to provide high </w:t>
+      </w:r>
+      <w:r>
+        <w:lastRenderedPageBreak/>
+        <w:t xml:space="preserve">spatial resolution measurements, both vertically and horizontally, of the visible/NIR aerosol extinction coefficient.  The basic idea is to leverage the clear advantages of the limb scatter technique as a passive, and therefore low mass and power, means to obtain daily global coverage, with a two dimensional hyperspectral imager for filling cross-track observation.  </w:t>
+      </w:r>
+    </w:p>
+    <w:p>
+      <w:pPr>
+        <w:pStyle w:val="BodyText"/>
+        <w:jc w:val="both"/>
+      </w:pPr>
+      <w:r>
+        <w:t>The ALI instrument concept is built around the use of an Acousto-Optic Tunable Filter (AOTF), which is a novel filtering technology that provides the ability to rapidly select the central wavelength of an image with no moving parts.  These filters, which have recently been developed as large aperture, imaging quality devices, operate very efficiently in the red and near infrared spectral range, which is a well matched spectral range for limb scatter sensitivity to aerosol and cloud (</w:t>
+      </w:r>
+      <w:proofErr w:type="spellStart"/>
+      <w:r>
+        <w:rPr>
+          <w:i/>
+        </w:rPr>
+        <w:t>Rieger</w:t>
+      </w:r>
+      <w:proofErr w:type="spellEnd"/>
+      <w:r>
+        <w:rPr>
+          <w:i/>
+        </w:rPr>
+        <w:t xml:space="preserve"> et al.</w:t>
+      </w:r>
+      <w:r>
+        <w:t xml:space="preserve">, 2014).  Additionally, the spectral bandpass of the AOTF, which is typically between 3-6 nm at these wavelengths, is very suitable for the broadband scattering characteristics of the aerosol limb signal.  The two dimensional imaging nature of the design provides the capability to achieve at least sub-kilometer resolution at the tangent point, which is on the order of the scale size of the upper troposphere and lower stratosphere (UTLS) aerosol features mentioned above.  </w:t>
+      </w:r>
+    </w:p>
+    <w:p>
+      <w:pPr>
+        <w:pStyle w:val="BodyText"/>
+      </w:pPr>
+      <w:r>
+        <w:t>It should be noted that the basic instrument design concept of ALI is very similar to that of the Atmospheric Limb Tracker for the Investigation of the Upcoming Stratosphere (ALTIUS) (</w:t>
+      </w:r>
+      <w:proofErr w:type="spellStart"/>
+      <w:r>
+        <w:rPr>
+          <w:i/>
+        </w:rPr>
+        <w:t>Dekemper</w:t>
+      </w:r>
+      <w:proofErr w:type="spellEnd"/>
+      <w:r>
+        <w:rPr>
+          <w:i/>
+        </w:rPr>
+        <w:t xml:space="preserve"> et al.</w:t>
+      </w:r>
+      <w:r>
+        <w:t xml:space="preserve">, 2012), which is a Belgian instrument concept from at the Belgian Institute for Space </w:t>
+      </w:r>
+      <w:proofErr w:type="spellStart"/>
+      <w:r>
+        <w:t>Aeronomy</w:t>
+      </w:r>
+      <w:proofErr w:type="spellEnd"/>
+      <w:r>
+        <w:t xml:space="preserve"> (BIRA).  ALTIUS is designed to measure limb scattered sunlight; however, it also has solar, stellar, and planetary occultation modes and is scientifically focused on trace gas measurements, particularly for ozone, whereas ALI is optimized for aerosol observation.  </w:t>
+      </w:r>
+    </w:p>
+    <w:p>
+      <w:pPr>
+        <w:pStyle w:val="Heading1"/>
+      </w:pPr>
+      <w:r>
+        <w:t>2.</w:t>
+      </w:r>
+      <w:r>
+        <w:t>2</w:t>
+      </w:r>
+      <w:r>
+        <w:t xml:space="preserve"> Stratospheric Aerosol</w:t>
       </w:r>
       <w:bookmarkEnd w:id="1"/>
     </w:p>
@@ -80,7 +605,11 @@
         <w:t xml:space="preserve"> </w:t>
       </w:r>
       <w:r>
-        <w:t xml:space="preserve">it was known that atmospheric temperature decreased with altitude and a theory </w:t>
+        <w:t xml:space="preserve">it was known that atmospheric temperature decreased with </w:t>
+      </w:r>
+      <w:r>
+        <w:lastRenderedPageBreak/>
+        <w:t xml:space="preserve">altitude and a theory </w:t>
       </w:r>
       <w:r>
         <w:t xml:space="preserve">had been raised that </w:t>
@@ -284,11 +813,7 @@
         <w:t xml:space="preserve"> </w:t>
       </w:r>
       <w:r>
-        <w:t xml:space="preserve">One such </w:t>
-      </w:r>
-      <w:r>
-        <w:lastRenderedPageBreak/>
-        <w:t xml:space="preserve">reaction forms stratospheric sulfate aerosol, discovered by </w:t>
+        <w:t xml:space="preserve">One such reaction forms stratospheric sulfate aerosol, discovered by </w:t>
       </w:r>
       <w:proofErr w:type="spellStart"/>
       <w:r>
@@ -383,7 +908,20 @@
       </w:pPr>
       <w:bookmarkStart w:id="2" w:name="_Toc431479566"/>
       <w:r>
-        <w:t xml:space="preserve">2.1.1 </w:t>
+        <w:lastRenderedPageBreak/>
+        <w:t>2.</w:t>
+      </w:r>
+      <w:r>
+        <w:t>2</w:t>
+      </w:r>
+      <w:r>
+        <w:t>.</w:t>
+      </w:r>
+      <w:r>
+        <w:t>1</w:t>
+      </w:r>
+      <w:r>
+        <w:t xml:space="preserve"> </w:t>
       </w:r>
       <w:r>
         <w:t xml:space="preserve">Aerosol Sources and </w:t>
@@ -757,7 +1295,6 @@
         <w:jc w:val="both"/>
       </w:pPr>
       <w:r>
-        <w:lastRenderedPageBreak/>
         <w:t>T</w:t>
       </w:r>
       <w:r>
@@ -976,7 +1513,14 @@
         <w:rPr>
           <w:lang w:val="en-CA"/>
         </w:rPr>
-        <w:t xml:space="preserve"> depending on the processes of nucleation, evaporation and condensation that is underwent (</w:t>
+        <w:t xml:space="preserve"> depending on the processes of </w:t>
+      </w:r>
+      <w:r>
+        <w:rPr>
+          <w:lang w:val="en-CA"/>
+        </w:rPr>
+        <w:lastRenderedPageBreak/>
+        <w:t>nucleation, evaporation and condensation that is underwent (</w:t>
       </w:r>
       <w:proofErr w:type="spellStart"/>
       <w:r>
@@ -998,32 +1542,20 @@
         <w:rPr>
           <w:lang w:val="en-CA"/>
         </w:rPr>
-        <w:t xml:space="preserve"> 1961;</w:t>
-      </w:r>
-      <w:r>
-        <w:rPr>
+        <w:t xml:space="preserve"> 1961; </w:t>
+      </w:r>
+      <w:r>
+        <w:rPr>
+          <w:i/>
           <w:lang w:val="en-CA"/>
         </w:rPr>
-        <w:t xml:space="preserve"> </w:t>
-      </w:r>
-      <w:r>
-        <w:rPr>
-          <w:i/>
+        <w:t>Brock et al.</w:t>
+      </w:r>
+      <w:r>
+        <w:rPr>
           <w:lang w:val="en-CA"/>
         </w:rPr>
-        <w:t>Brock et al.</w:t>
-      </w:r>
-      <w:r>
-        <w:rPr>
-          <w:lang w:val="en-CA"/>
-        </w:rPr>
-        <w:t>, 1995</w:t>
-      </w:r>
-      <w:r>
-        <w:rPr>
-          <w:lang w:val="en-CA"/>
-        </w:rPr>
-        <w:t xml:space="preserve">; </w:t>
+        <w:t xml:space="preserve">, 1995; </w:t>
       </w:r>
       <w:proofErr w:type="spellStart"/>
       <w:r>
@@ -1538,19 +2070,7 @@
               <w:jc w:val="right"/>
             </w:pPr>
             <w:r>
-              <w:t>(</w:t>
-            </w:r>
-            <w:r>
-              <w:t>2</w:t>
-            </w:r>
-            <w:r>
-              <w:t>.</w:t>
-            </w:r>
-            <w:r>
-              <w:t>1</w:t>
-            </w:r>
-            <w:r>
-              <w:t>)</w:t>
+              <w:t>(2.1)</w:t>
             </w:r>
           </w:p>
         </w:tc>
@@ -1721,13 +2241,7 @@
         <w:t xml:space="preserve"> </w:t>
       </w:r>
       <w:r>
-        <w:t xml:space="preserve">and mode width </w:t>
-      </w:r>
-      <w:r>
-        <w:t>of 0.08 µm</w:t>
-      </w:r>
-      <w:r>
-        <w:t xml:space="preserve"> and </w:t>
+        <w:t xml:space="preserve">and mode width of 0.08 µm and </w:t>
       </w:r>
       <w:r>
         <w:t>1.6</w:t>
@@ -1743,6 +2257,34 @@
       </w:r>
       <w:r>
         <w:t>, 1991)</w:t>
+      </w:r>
+      <w:r>
+        <w:t xml:space="preserve"> shown in </w:t>
+      </w:r>
+      <w:r>
+        <w:fldChar w:fldCharType="begin"/>
+      </w:r>
+      <w:r>
+        <w:instrText xml:space="preserve"> REF _Ref432504734 \h  \* MERGEFORMAT </w:instrText>
+      </w:r>
+      <w:r>
+        <w:fldChar w:fldCharType="separate"/>
+      </w:r>
+      <w:r>
+        <w:rPr>
+          <w:szCs w:val="24"/>
+        </w:rPr>
+        <w:t>Figure 2-</w:t>
+      </w:r>
+      <w:r>
+        <w:rPr>
+          <w:noProof/>
+          <w:szCs w:val="24"/>
+        </w:rPr>
+        <w:t>1</w:t>
+      </w:r>
+      <w:r>
+        <w:fldChar w:fldCharType="end"/>
       </w:r>
       <w:r>
         <w:t>.</w:t>
@@ -1756,140 +2298,15 @@
         <w:jc w:val="both"/>
       </w:pPr>
       <w:r>
-        <w:tab/>
-      </w:r>
-      <w:r>
-        <w:t xml:space="preserve">Optical particle counter have been used on board Laramie, Wyoming over the past 40 years to measure particle sizes in bin in between 0.15 to 2.0 µm. The composition of the particle size distributions have been </w:t>
-      </w:r>
-      <w:r>
-        <w:t xml:space="preserve">primarily </w:t>
-      </w:r>
-      <w:r>
-        <w:t>unimodal</w:t>
-      </w:r>
-      <w:r>
-        <w:t xml:space="preserve">, </w:t>
-      </w:r>
-      <w:r>
-        <w:t>known as a fine mode</w:t>
-      </w:r>
-      <w:r>
-        <w:t>,</w:t>
-      </w:r>
-      <w:r>
-        <w:t xml:space="preserve"> over non-volcanic periods</w:t>
-      </w:r>
-      <w:r>
-        <w:t xml:space="preserve"> and can be used as an acceptable distribution approximation during background periods</w:t>
-      </w:r>
-      <w:r>
-        <w:t xml:space="preserve">. But </w:t>
-      </w:r>
-      <w:r>
-        <w:t>during</w:t>
-      </w:r>
-      <w:r>
-        <w:t xml:space="preserve"> volcanic </w:t>
-      </w:r>
-      <w:r>
-        <w:t>episodes</w:t>
-      </w:r>
-      <w:r>
-        <w:t xml:space="preserve"> a bimodal log-normal distribution of aerosol particles </w:t>
-      </w:r>
-      <w:r>
-        <w:t>is more representative of the</w:t>
-      </w:r>
-      <w:r>
-        <w:t xml:space="preserve"> </w:t>
-      </w:r>
-      <w:r>
-        <w:t>stratospheric aerosols with the addition of a coarse mode (</w:t>
-      </w:r>
-      <w:r>
-        <w:rPr>
-          <w:i/>
-        </w:rPr>
-        <w:t>Deshler et al.</w:t>
-      </w:r>
-      <w:r>
-        <w:t xml:space="preserve">, 2003; 2008; </w:t>
-      </w:r>
-      <w:proofErr w:type="spellStart"/>
-      <w:r>
-        <w:rPr>
-          <w:i/>
-        </w:rPr>
-        <w:t>Kovilakam</w:t>
-      </w:r>
-      <w:proofErr w:type="spellEnd"/>
-      <w:r>
-        <w:rPr>
-          <w:i/>
-        </w:rPr>
-        <w:t xml:space="preserve"> et al.</w:t>
-      </w:r>
-      <w:r>
-        <w:t>, 2015)</w:t>
-      </w:r>
-      <w:r>
-        <w:t xml:space="preserve">. The coarse mode has larger particles than the fine mode and </w:t>
-      </w:r>
-      <w:r>
-        <w:t>complicates determining</w:t>
-      </w:r>
-      <w:r>
-        <w:t xml:space="preserve"> </w:t>
-      </w:r>
-      <w:r>
-        <w:t xml:space="preserve">full </w:t>
-      </w:r>
-      <w:r>
-        <w:t xml:space="preserve">aerosol </w:t>
-      </w:r>
-      <w:r>
-        <w:t xml:space="preserve">microphysical </w:t>
-      </w:r>
-      <w:r>
-        <w:t xml:space="preserve">parameters </w:t>
-      </w:r>
-      <w:r>
-        <w:t xml:space="preserve">since the number of required </w:t>
-      </w:r>
-      <w:r>
-        <w:t xml:space="preserve">has </w:t>
-      </w:r>
-      <w:r>
-        <w:t xml:space="preserve">increased to </w:t>
-      </w:r>
-      <w:r>
-        <w:t>five</w:t>
-      </w:r>
-      <w:r>
-        <w:t>: a number density, two mode radii, and two mode widths.</w:t>
-      </w:r>
-      <w:bookmarkStart w:id="3" w:name="_GoBack"/>
-      <w:bookmarkEnd w:id="3"/>
-    </w:p>
-    <w:p>
-      <w:pPr>
-        <w:pStyle w:val="ListNumber"/>
-        <w:keepNext/>
-        <w:spacing w:after="0" w:line="480" w:lineRule="auto"/>
-        <w:ind w:left="0" w:firstLine="0"/>
-        <w:jc w:val="center"/>
-      </w:pPr>
-      <w:r>
         <w:rPr>
           <w:noProof/>
           <w:lang w:val="en-CA" w:eastAsia="en-CA"/>
         </w:rPr>
-        <w:lastRenderedPageBreak/>
         <w:drawing>
-          <wp:inline distT="0" distB="0" distL="0" distR="0" wp14:anchorId="2F861C83" wp14:editId="4700918D">
+          <wp:inline distT="0" distB="0" distL="0" distR="0">
             <wp:extent cx="5943600" cy="3301365"/>
             <wp:effectExtent l="0" t="0" r="0" b="0"/>
-            <wp:docPr id="1" name="Picture 1"/>
+            <wp:docPr id="2" name="Picture 2"/>
             <wp:cNvGraphicFramePr>
               <a:graphicFrameLocks xmlns:a="http://schemas.openxmlformats.org/drawingml/2006/main" noChangeAspect="1"/>
             </wp:cNvGraphicFramePr>
@@ -1897,7 +2314,7 @@
               <a:graphicData uri="http://schemas.openxmlformats.org/drawingml/2006/picture">
                 <pic:pic xmlns:pic="http://schemas.openxmlformats.org/drawingml/2006/picture">
                   <pic:nvPicPr>
-                    <pic:cNvPr id="1" name="2-1-LogNormalDistribution.png"/>
+                    <pic:cNvPr id="2" name="2-1-LogNormalDistribution.png"/>
                     <pic:cNvPicPr/>
                   </pic:nvPicPr>
                   <pic:blipFill>
@@ -1936,6 +2353,7 @@
           <w:szCs w:val="24"/>
         </w:rPr>
       </w:pPr>
+      <w:bookmarkStart w:id="3" w:name="_Ref432504734"/>
       <w:r>
         <w:rPr>
           <w:b/>
@@ -1985,29 +2403,367 @@
         </w:rPr>
         <w:fldChar w:fldCharType="end"/>
       </w:r>
+      <w:bookmarkEnd w:id="3"/>
       <w:r>
         <w:rPr>
           <w:sz w:val="24"/>
           <w:szCs w:val="24"/>
         </w:rPr>
-        <w:t>: Log-normal distribution for non-volcanic background aerosol</w:t>
-      </w:r>
-      <w:r>
+        <w:t>: Log-normal distribution for non-volcanic background aerosol layer.</w:t>
+      </w:r>
+    </w:p>
+    <w:p>
+      <w:pPr>
+        <w:pStyle w:val="ListNumber"/>
+        <w:keepNext/>
+        <w:spacing w:after="0" w:line="480" w:lineRule="auto"/>
+        <w:ind w:left="0" w:firstLine="0"/>
+        <w:jc w:val="both"/>
+      </w:pPr>
+      <w:r>
+        <w:rPr>
+          <w:noProof/>
+          <w:lang w:val="en-CA" w:eastAsia="en-CA"/>
+        </w:rPr>
+        <w:lastRenderedPageBreak/>
+        <w:drawing>
+          <wp:inline distT="0" distB="0" distL="0" distR="0">
+            <wp:extent cx="5620047" cy="4285134"/>
+            <wp:effectExtent l="0" t="0" r="0" b="1270"/>
+            <wp:docPr id="4" name="Picture 4"/>
+            <wp:cNvGraphicFramePr>
+              <a:graphicFrameLocks xmlns:a="http://schemas.openxmlformats.org/drawingml/2006/main" noChangeAspect="1"/>
+            </wp:cNvGraphicFramePr>
+            <a:graphic xmlns:a="http://schemas.openxmlformats.org/drawingml/2006/main">
+              <a:graphicData uri="http://schemas.openxmlformats.org/drawingml/2006/picture">
+                <pic:pic xmlns:pic="http://schemas.openxmlformats.org/drawingml/2006/picture">
+                  <pic:nvPicPr>
+                    <pic:cNvPr id="4" name="2-2-DeshlerParticleSizes.png"/>
+                    <pic:cNvPicPr/>
+                  </pic:nvPicPr>
+                  <pic:blipFill>
+                    <a:blip r:embed="rId8">
+                      <a:extLst>
+                        <a:ext uri="{28A0092B-C50C-407E-A947-70E740481C1C}">
+                          <a14:useLocalDpi xmlns:a14="http://schemas.microsoft.com/office/drawing/2010/main" val="0"/>
+                        </a:ext>
+                      </a:extLst>
+                    </a:blip>
+                    <a:stretch>
+                      <a:fillRect/>
+                    </a:stretch>
+                  </pic:blipFill>
+                  <pic:spPr>
+                    <a:xfrm>
+                      <a:off x="0" y="0"/>
+                      <a:ext cx="5620047" cy="4285134"/>
+                    </a:xfrm>
+                    <a:prstGeom prst="rect">
+                      <a:avLst/>
+                    </a:prstGeom>
+                  </pic:spPr>
+                </pic:pic>
+              </a:graphicData>
+            </a:graphic>
+          </wp:inline>
+        </w:drawing>
+      </w:r>
+    </w:p>
+    <w:p>
+      <w:pPr>
+        <w:jc w:val="center"/>
         <w:rPr>
           <w:sz w:val="24"/>
           <w:szCs w:val="24"/>
         </w:rPr>
-        <w:t xml:space="preserve"> layer.</w:t>
-      </w:r>
-    </w:p>
-    <w:p>
-      <w:pPr>
-        <w:jc w:val="center"/>
-        <w:rPr>
+      </w:pPr>
+      <w:bookmarkStart w:id="4" w:name="_Ref432512315"/>
+      <w:r>
+        <w:rPr>
+          <w:b/>
           <w:sz w:val="24"/>
           <w:szCs w:val="24"/>
         </w:rPr>
-      </w:pPr>
+        <w:t xml:space="preserve">Figure </w:t>
+      </w:r>
+      <w:r>
+        <w:rPr>
+          <w:b/>
+          <w:sz w:val="24"/>
+          <w:szCs w:val="24"/>
+        </w:rPr>
+        <w:t>2-</w:t>
+      </w:r>
+      <w:r>
+        <w:rPr>
+          <w:b/>
+          <w:sz w:val="24"/>
+          <w:szCs w:val="24"/>
+        </w:rPr>
+        <w:fldChar w:fldCharType="begin"/>
+      </w:r>
+      <w:r>
+        <w:rPr>
+          <w:b/>
+          <w:sz w:val="24"/>
+          <w:szCs w:val="24"/>
+        </w:rPr>
+        <w:instrText xml:space="preserve"> SEQ Figure \* ARABIC </w:instrText>
+      </w:r>
+      <w:r>
+        <w:rPr>
+          <w:b/>
+          <w:sz w:val="24"/>
+          <w:szCs w:val="24"/>
+        </w:rPr>
+        <w:fldChar w:fldCharType="separate"/>
+      </w:r>
+      <w:r>
+        <w:rPr>
+          <w:b/>
+          <w:noProof/>
+          <w:sz w:val="24"/>
+          <w:szCs w:val="24"/>
+        </w:rPr>
+        <w:t>2</w:t>
+      </w:r>
+      <w:r>
+        <w:rPr>
+          <w:b/>
+          <w:sz w:val="24"/>
+          <w:szCs w:val="24"/>
+        </w:rPr>
+        <w:fldChar w:fldCharType="end"/>
+      </w:r>
+      <w:bookmarkEnd w:id="4"/>
+      <w:r>
+        <w:rPr>
+          <w:sz w:val="24"/>
+          <w:szCs w:val="24"/>
+        </w:rPr>
+        <w:t>:</w:t>
+      </w:r>
+      <w:r>
+        <w:rPr>
+          <w:sz w:val="24"/>
+          <w:szCs w:val="24"/>
+        </w:rPr>
+        <w:t xml:space="preserve"> Bimodal particle size distributions fits from optical particle size. a) Distributions from a volcanic period after the Mount Pinatubo eruption recorded in 1993. b) Distributions from a background aerosol period eruption recorded in 1999. Both of the aerosol distribution measurement are from 20 km altitude with the solid line being the fine mode and the dashed line is the coarse mode. Figure is recreated from figure 5 of </w:t>
+      </w:r>
+      <w:r>
+        <w:rPr>
+          <w:i/>
+          <w:sz w:val="24"/>
+          <w:szCs w:val="24"/>
+        </w:rPr>
+        <w:t xml:space="preserve">Deshler et al. </w:t>
+      </w:r>
+      <w:r>
+        <w:rPr>
+          <w:sz w:val="24"/>
+          <w:szCs w:val="24"/>
+        </w:rPr>
+        <w:t>(2003).</w:t>
+      </w:r>
+    </w:p>
+    <w:p>
+      <w:pPr>
+        <w:jc w:val="center"/>
+        <w:rPr>
+          <w:sz w:val="24"/>
+          <w:szCs w:val="24"/>
+        </w:rPr>
+      </w:pPr>
+    </w:p>
+    <w:p>
+      <w:pPr>
+        <w:pStyle w:val="ListNumber"/>
+        <w:spacing w:after="0" w:line="480" w:lineRule="auto"/>
+        <w:ind w:left="0" w:firstLine="0"/>
+        <w:jc w:val="both"/>
+      </w:pPr>
+      <w:r>
+        <w:tab/>
+      </w:r>
+      <w:r>
+        <w:t xml:space="preserve">Optical particle counter have been used on board Laramie, Wyoming over the past 40 years to measure particle sizes in bin in between 0.15 to 2.0 µm. The composition of the particle size distributions have been </w:t>
+      </w:r>
+      <w:r>
+        <w:t xml:space="preserve">primarily </w:t>
+      </w:r>
+      <w:r>
+        <w:t>unimodal</w:t>
+      </w:r>
+      <w:r>
+        <w:t>, known as a fine mode,</w:t>
+      </w:r>
+      <w:r>
+        <w:t xml:space="preserve"> over non-volcanic periods</w:t>
+      </w:r>
+      <w:r>
+        <w:t xml:space="preserve"> and can be used as an acceptable distribution approximation during background periods</w:t>
+      </w:r>
+      <w:r>
+        <w:t xml:space="preserve">. But </w:t>
+      </w:r>
+      <w:r>
+        <w:t>during</w:t>
+      </w:r>
+      <w:r>
+        <w:t xml:space="preserve"> volcanic </w:t>
+      </w:r>
+      <w:r>
+        <w:t>episodes</w:t>
+      </w:r>
+      <w:r>
+        <w:t xml:space="preserve"> a bimodal log-normal distribution of aerosol particles </w:t>
+      </w:r>
+      <w:r>
+        <w:t>is more representative of the</w:t>
+      </w:r>
+      <w:r>
+        <w:t xml:space="preserve"> </w:t>
+      </w:r>
+      <w:r>
+        <w:t>stratospheric aerosols with the addition of a coarse mode (</w:t>
+      </w:r>
+      <w:r>
+        <w:rPr>
+          <w:i/>
+        </w:rPr>
+        <w:t>Deshler et al.</w:t>
+      </w:r>
+      <w:r>
+        <w:t xml:space="preserve">, 2003; 2008; </w:t>
+      </w:r>
+      <w:proofErr w:type="spellStart"/>
+      <w:r>
+        <w:rPr>
+          <w:i/>
+        </w:rPr>
+        <w:t>Kovilakam</w:t>
+      </w:r>
+      <w:proofErr w:type="spellEnd"/>
+      <w:r>
+        <w:rPr>
+          <w:i/>
+        </w:rPr>
+        <w:t xml:space="preserve"> et al.</w:t>
+      </w:r>
+      <w:r>
+        <w:t>, 2015)</w:t>
+      </w:r>
+      <w:r>
+        <w:t xml:space="preserve">. The coarse mode has larger particles than the fine mode and </w:t>
+      </w:r>
+      <w:r>
+        <w:t>complicates determining</w:t>
+      </w:r>
+      <w:r>
+        <w:t xml:space="preserve"> </w:t>
+      </w:r>
+      <w:r>
+        <w:t xml:space="preserve">full </w:t>
+      </w:r>
+      <w:r>
+        <w:t xml:space="preserve">aerosol </w:t>
+      </w:r>
+      <w:r>
+        <w:t xml:space="preserve">microphysical </w:t>
+      </w:r>
+      <w:r>
+        <w:t xml:space="preserve">parameters </w:t>
+      </w:r>
+      <w:r>
+        <w:t xml:space="preserve">since the number of required </w:t>
+      </w:r>
+      <w:r>
+        <w:t xml:space="preserve">has </w:t>
+      </w:r>
+      <w:r>
+        <w:t xml:space="preserve">increased to </w:t>
+      </w:r>
+      <w:r>
+        <w:lastRenderedPageBreak/>
+        <w:t>six</w:t>
+      </w:r>
+      <w:r>
+        <w:t>: a number density</w:t>
+      </w:r>
+      <w:r>
+        <w:t xml:space="preserve"> for both the fine and coarse mode</w:t>
+      </w:r>
+      <w:r>
+        <w:t>, two mode radii, and two mode widths.</w:t>
+      </w:r>
+      <w:r>
+        <w:t xml:space="preserve"> Figure 5 from </w:t>
+      </w:r>
+      <w:r>
+        <w:rPr>
+          <w:i/>
+        </w:rPr>
+        <w:t>Deshler et al.</w:t>
+      </w:r>
+      <w:r>
+        <w:t xml:space="preserve"> (2003), recreated in </w:t>
+      </w:r>
+      <w:r>
+        <w:fldChar w:fldCharType="begin"/>
+      </w:r>
+      <w:r>
+        <w:instrText xml:space="preserve"> REF _Ref432512315 \h </w:instrText>
+      </w:r>
+      <w:r>
+        <w:fldChar w:fldCharType="separate"/>
+      </w:r>
+      <w:r>
+        <w:rPr>
+          <w:szCs w:val="24"/>
+        </w:rPr>
+        <w:t xml:space="preserve">Figure </w:t>
+      </w:r>
+      <w:r>
+        <w:rPr>
+          <w:szCs w:val="24"/>
+        </w:rPr>
+        <w:t>2-</w:t>
+      </w:r>
+      <w:r>
+        <w:rPr>
+          <w:noProof/>
+          <w:szCs w:val="24"/>
+        </w:rPr>
+        <w:t>2</w:t>
+      </w:r>
+      <w:r>
+        <w:fldChar w:fldCharType="end"/>
+      </w:r>
+      <w:r>
+        <w:t xml:space="preserve">, demonstrated two </w:t>
+      </w:r>
+      <w:r>
+        <w:t xml:space="preserve">bimodal </w:t>
+      </w:r>
+      <w:r>
+        <w:t>particle size distributions from balloon optical particle counters. The first distribution is from a volcanic period in 1993 after the Mount Pinatubo eruption and from a background period in 1999.</w:t>
+      </w:r>
+    </w:p>
+    <w:p>
+      <w:pPr>
+        <w:pStyle w:val="Heading2"/>
+      </w:pPr>
+      <w:bookmarkStart w:id="5" w:name="_Toc431479567"/>
+      <w:r>
+        <w:t>2.</w:t>
+      </w:r>
+      <w:r>
+        <w:t>2</w:t>
+      </w:r>
+      <w:r>
+        <w:t>.2 Climate Effects</w:t>
+      </w:r>
+      <w:bookmarkEnd w:id="5"/>
     </w:p>
     <w:p>
       <w:pPr>
@@ -2024,32 +2780,6 @@
         <w:ind w:left="0" w:firstLine="709"/>
         <w:jc w:val="both"/>
       </w:pPr>
-    </w:p>
-    <w:p>
-      <w:pPr>
-        <w:pStyle w:val="Heading2"/>
-      </w:pPr>
-      <w:bookmarkStart w:id="4" w:name="_Toc431479567"/>
-      <w:r>
-        <w:t>2.1.2 Climate Effects</w:t>
-      </w:r>
-      <w:bookmarkEnd w:id="4"/>
-    </w:p>
-    <w:p>
-      <w:pPr>
-        <w:pStyle w:val="ListNumber"/>
-        <w:spacing w:after="0" w:line="480" w:lineRule="auto"/>
-        <w:ind w:left="0" w:firstLine="709"/>
-        <w:jc w:val="both"/>
-      </w:pPr>
-    </w:p>
-    <w:p>
-      <w:pPr>
-        <w:pStyle w:val="ListNumber"/>
-        <w:spacing w:after="0" w:line="480" w:lineRule="auto"/>
-        <w:ind w:left="0" w:firstLine="709"/>
-        <w:jc w:val="both"/>
-      </w:pPr>
       <w:r>
         <w:t>Test</w:t>
       </w:r>
@@ -2058,20 +2788,26 @@
       <w:pPr>
         <w:pStyle w:val="Heading1"/>
       </w:pPr>
-      <w:bookmarkStart w:id="5" w:name="_Toc431479568"/>
-      <w:r>
-        <w:t>2.2 Aerosol Measurements</w:t>
-      </w:r>
-      <w:bookmarkEnd w:id="5"/>
+      <w:bookmarkStart w:id="6" w:name="_Toc431479568"/>
+      <w:r>
+        <w:t>2.</w:t>
+      </w:r>
+      <w:r>
+        <w:t>3</w:t>
+      </w:r>
+      <w:r>
+        <w:t xml:space="preserve"> Aerosol Measurements</w:t>
+      </w:r>
+      <w:bookmarkEnd w:id="6"/>
     </w:p>
     <w:p>
       <w:pPr>
         <w:pStyle w:val="BodyText"/>
         <w:jc w:val="both"/>
       </w:pPr>
-      <w:bookmarkStart w:id="6" w:name="_Ref463275989"/>
-      <w:bookmarkStart w:id="7" w:name="_Toc463235095"/>
-      <w:bookmarkStart w:id="8" w:name="_Ref463275880"/>
+      <w:bookmarkStart w:id="7" w:name="_Ref463275989"/>
+      <w:bookmarkStart w:id="8" w:name="_Toc463235095"/>
+      <w:bookmarkStart w:id="9" w:name="_Ref463275880"/>
       <w:r>
         <w:t>Test</w:t>
       </w:r>
@@ -2080,11 +2816,17 @@
       <w:pPr>
         <w:pStyle w:val="Heading2"/>
       </w:pPr>
-      <w:bookmarkStart w:id="9" w:name="_Toc431479569"/>
-      <w:r>
-        <w:t>2.2.1 Ground based and in-situ</w:t>
-      </w:r>
-      <w:bookmarkEnd w:id="9"/>
+      <w:bookmarkStart w:id="10" w:name="_Toc431479569"/>
+      <w:r>
+        <w:t>2.</w:t>
+      </w:r>
+      <w:r>
+        <w:t>3</w:t>
+      </w:r>
+      <w:r>
+        <w:t>.1 Ground based and in-situ</w:t>
+      </w:r>
+      <w:bookmarkEnd w:id="10"/>
     </w:p>
     <w:p>
       <w:pPr>
@@ -2099,11 +2841,17 @@
       <w:pPr>
         <w:pStyle w:val="Heading2"/>
       </w:pPr>
-      <w:bookmarkStart w:id="10" w:name="_Toc431479570"/>
-      <w:r>
-        <w:t>2.2.2 Occultation</w:t>
-      </w:r>
-      <w:bookmarkEnd w:id="10"/>
+      <w:bookmarkStart w:id="11" w:name="_Toc431479570"/>
+      <w:r>
+        <w:t>2.</w:t>
+      </w:r>
+      <w:r>
+        <w:t>3</w:t>
+      </w:r>
+      <w:r>
+        <w:t>.2 Occultation</w:t>
+      </w:r>
+      <w:bookmarkEnd w:id="11"/>
     </w:p>
     <w:p>
       <w:pPr>
@@ -2118,11 +2866,17 @@
       <w:pPr>
         <w:pStyle w:val="Heading2"/>
       </w:pPr>
-      <w:bookmarkStart w:id="11" w:name="_Toc431479571"/>
-      <w:r>
-        <w:t>2.2.3 Lidar</w:t>
-      </w:r>
-      <w:bookmarkEnd w:id="11"/>
+      <w:bookmarkStart w:id="12" w:name="_Toc431479571"/>
+      <w:r>
+        <w:t>2.</w:t>
+      </w:r>
+      <w:r>
+        <w:t>3</w:t>
+      </w:r>
+      <w:r>
+        <w:t>.3 Lidar</w:t>
+      </w:r>
+      <w:bookmarkEnd w:id="12"/>
     </w:p>
     <w:p>
       <w:pPr>
@@ -2137,12 +2891,17 @@
       <w:pPr>
         <w:pStyle w:val="Heading2"/>
       </w:pPr>
-      <w:bookmarkStart w:id="12" w:name="_Toc431479572"/>
-      <w:r>
-        <w:lastRenderedPageBreak/>
-        <w:t>2.2.4 Limb Scatter</w:t>
-      </w:r>
-      <w:bookmarkEnd w:id="12"/>
+      <w:bookmarkStart w:id="13" w:name="_Toc431479572"/>
+      <w:r>
+        <w:t>2.</w:t>
+      </w:r>
+      <w:r>
+        <w:t>3</w:t>
+      </w:r>
+      <w:r>
+        <w:t>.4 Limb Scatter</w:t>
+      </w:r>
+      <w:bookmarkEnd w:id="13"/>
     </w:p>
     <w:p>
       <w:pPr>
@@ -2157,11 +2916,20 @@
       <w:pPr>
         <w:pStyle w:val="Heading1"/>
       </w:pPr>
-      <w:bookmarkStart w:id="13" w:name="_Toc431479573"/>
-      <w:r>
-        <w:t>2.3 Requirement for Higher Spatial Resolution</w:t>
-      </w:r>
-      <w:bookmarkEnd w:id="13"/>
+      <w:bookmarkStart w:id="14" w:name="_Toc431479573"/>
+      <w:r>
+        <w:t>2.</w:t>
+      </w:r>
+      <w:r>
+        <w:t>4</w:t>
+      </w:r>
+      <w:r>
+        <w:t xml:space="preserve"> </w:t>
+      </w:r>
+      <w:bookmarkEnd w:id="14"/>
+      <w:r>
+        <w:t>Radiative Transfer</w:t>
+      </w:r>
     </w:p>
     <w:p>
       <w:pPr>
@@ -2174,23 +2942,96 @@
     </w:p>
     <w:p>
       <w:pPr>
+        <w:pStyle w:val="Heading2"/>
+      </w:pPr>
+      <w:r>
+        <w:t>2.4.1 Scalar Radiative Transfer</w:t>
+      </w:r>
+    </w:p>
+    <w:p>
+      <w:pPr>
+        <w:pStyle w:val="BodyText"/>
+      </w:pPr>
+      <w:r>
+        <w:t>Test</w:t>
+      </w:r>
+    </w:p>
+    <w:p>
+      <w:pPr>
+        <w:pStyle w:val="Heading2"/>
+      </w:pPr>
+      <w:r>
+        <w:t>2.4.2 Vector Radiative Transfer</w:t>
+      </w:r>
+    </w:p>
+    <w:p>
+      <w:pPr>
+        <w:pStyle w:val="BodyText"/>
+      </w:pPr>
+      <w:r>
+        <w:t>Test</w:t>
+      </w:r>
+    </w:p>
+    <w:p>
+      <w:pPr>
+        <w:pStyle w:val="Heading2"/>
+      </w:pPr>
+      <w:r>
+        <w:lastRenderedPageBreak/>
+        <w:t>2.4.3 Rayleigh Scattering</w:t>
+      </w:r>
+    </w:p>
+    <w:p>
+      <w:pPr>
+        <w:pStyle w:val="BodyText"/>
+      </w:pPr>
+      <w:r>
+        <w:t>Test</w:t>
+      </w:r>
+    </w:p>
+    <w:p>
+      <w:pPr>
+        <w:pStyle w:val="Heading2"/>
+      </w:pPr>
+      <w:r>
+        <w:t>2.4.4 Mie Scattering</w:t>
+      </w:r>
+    </w:p>
+    <w:p>
+      <w:pPr>
+        <w:pStyle w:val="BodyText"/>
+      </w:pPr>
+      <w:r>
+        <w:t>Test</w:t>
+      </w:r>
+      <w:bookmarkStart w:id="15" w:name="_GoBack"/>
+      <w:bookmarkEnd w:id="15"/>
+    </w:p>
+    <w:p>
+      <w:pPr>
         <w:pStyle w:val="Heading1"/>
       </w:pPr>
-      <w:bookmarkStart w:id="14" w:name="_Toc431479574"/>
-      <w:r>
-        <w:t>2.4 ALI Prototype and Stratospheric Balloon Flight</w:t>
-      </w:r>
-      <w:bookmarkEnd w:id="14"/>
+      <w:bookmarkStart w:id="16" w:name="_Toc431479574"/>
+      <w:r>
+        <w:t>2.</w:t>
+      </w:r>
+      <w:r>
+        <w:t>5</w:t>
+      </w:r>
+      <w:r>
+        <w:t xml:space="preserve"> ALI Prototype and Stratospheric Balloon Flight</w:t>
+      </w:r>
+      <w:bookmarkEnd w:id="16"/>
     </w:p>
     <w:p>
       <w:pPr>
         <w:pStyle w:val="BodyText"/>
         <w:jc w:val="both"/>
         <w:sectPr>
-          <w:headerReference w:type="default" r:id="rId8"/>
-          <w:footerReference w:type="default" r:id="rId9"/>
-          <w:headerReference w:type="first" r:id="rId10"/>
-          <w:footerReference w:type="first" r:id="rId11"/>
+          <w:headerReference w:type="default" r:id="rId9"/>
+          <w:footerReference w:type="default" r:id="rId10"/>
+          <w:headerReference w:type="first" r:id="rId11"/>
+          <w:footerReference w:type="first" r:id="rId12"/>
           <w:pgSz w:w="12240" w:h="15840" w:code="1"/>
           <w:pgMar w:top="1440" w:right="1440" w:bottom="1440" w:left="1440" w:header="720" w:footer="720" w:gutter="0"/>
           <w:cols w:space="720"/>
@@ -2200,9 +3041,9 @@
       <w:r>
         <w:t>Test</w:t>
       </w:r>
-      <w:bookmarkEnd w:id="6"/>
       <w:bookmarkEnd w:id="7"/>
       <w:bookmarkEnd w:id="8"/>
+      <w:bookmarkEnd w:id="9"/>
       <w:r>
         <w:t>.</w:t>
       </w:r>
@@ -2214,8 +3055,8 @@
       </w:pPr>
     </w:p>
     <w:sectPr>
-      <w:headerReference w:type="default" r:id="rId12"/>
-      <w:footerReference w:type="first" r:id="rId13"/>
+      <w:headerReference w:type="default" r:id="rId13"/>
+      <w:footerReference w:type="first" r:id="rId14"/>
       <w:pgSz w:w="12240" w:h="15840"/>
       <w:pgMar w:top="1440" w:right="1800" w:bottom="1440" w:left="1800" w:header="720" w:footer="720" w:gutter="0"/>
       <w:cols w:space="720"/>
@@ -2383,7 +3224,7 @@
         <w:rStyle w:val="PageNumber"/>
         <w:noProof/>
       </w:rPr>
-      <w:t>5</w:t>
+      <w:t>9</w:t>
     </w:r>
     <w:r>
       <w:rPr>
@@ -2434,7 +3275,7 @@
         <w:rStyle w:val="PageNumber"/>
         <w:noProof/>
       </w:rPr>
-      <w:t>6</w:t>
+      <w:t>10</w:t>
     </w:r>
     <w:r>
       <w:rPr>

</xml_diff>

<commit_message>
Amy edited to 2.2.1
</commit_message>
<xml_diff>
--- a/Word/Chapter2.docx
+++ b/Word/Chapter2.docx
@@ -114,7 +114,16 @@
         <w:t>Fyfe et al.</w:t>
       </w:r>
       <w:r>
-        <w:t>, 2013), and efforts to quantify the variability and trends in the global stratospheric aerosol load are underway with various ground based and satellite data sets (</w:t>
+        <w:t>, 2013)</w:t>
+      </w:r>
+      <w:r>
+        <w:t xml:space="preserve"> and efforts to quantify the variability and trends in the global stratospheric aerosol load a</w:t>
+      </w:r>
+      <w:r>
+        <w:t>re underway with various ground-</w:t>
+      </w:r>
+      <w:r>
+        <w:t>based and satellite data sets (</w:t>
       </w:r>
       <w:proofErr w:type="spellStart"/>
       <w:r>
@@ -166,7 +175,13 @@
         <w:t xml:space="preserve"> et al.</w:t>
       </w:r>
       <w:r>
-        <w:t>, 1961), stratospheric aerosol has been measured with various techniques, although due to the variability of physical composition and particle size, the observations are essentially always limited to some degree.  In-situ balloon observations continue to be used and have provided highly valuable data sets, including most notably the long time series of optical particle counter measurements from Laramie, WY (</w:t>
+        <w:t xml:space="preserve">, 1961), stratospheric aerosol has been measured with various techniques, although due to the variability of physical composition and particle size, </w:t>
+      </w:r>
+      <w:r>
+        <w:t>the observations are</w:t>
+      </w:r>
+      <w:r>
+        <w:t xml:space="preserve"> always limited to some degree.  In-situ balloon observations continue to be used and have provided highly valuable data sets, including most notably the long time series of optical particle counter measurements from Laramie, WY (</w:t>
       </w:r>
       <w:r>
         <w:rPr>
@@ -240,7 +255,10 @@
         <w:t xml:space="preserve"> et al.</w:t>
       </w:r>
       <w:r>
-        <w:t>, 1969); acquire detailed in-situ measurements, providing, for example, plume composition (</w:t>
+        <w:t>, 1969)</w:t>
+      </w:r>
+      <w:r>
+        <w:t xml:space="preserve"> acquire detailed in-situ measurements, providing, for example, plume composition (</w:t>
       </w:r>
       <w:r>
         <w:rPr>
@@ -339,7 +357,13 @@
         <w:jc w:val="both"/>
       </w:pPr>
       <w:r>
-        <w:t>Several recent studies have highlighted the requirement for continued global stratospheric aerosol observations, and especially the need to resolve, both vertically and horizontally, aerosol in the lowermost stratosphere and the upper troposphere.  This is the case for tracking the evolution of aerosol from volcanic eruptions, which can have a substantial effect on the aerosol optical depth in the lowermost stratosphere (</w:t>
+        <w:t>Several recent studies have highlighted the requirement for continued global str</w:t>
+      </w:r>
+      <w:r>
+        <w:t>atospheric aerosol observations</w:t>
+      </w:r>
+      <w:r>
+        <w:t xml:space="preserve"> and especially the need to resolve, both vertically and horizontally, aerosol in the lowermost stratosphere and the upper troposphere.  This is the case for tracking the evolution of aerosol from volcanic eruptions, which can have a substantial effect on the aerosol optical depth in the lowermost stratosphere (</w:t>
       </w:r>
       <w:r>
         <w:rPr>
@@ -444,7 +468,13 @@
         <w:t>.</w:t>
       </w:r>
       <w:r>
-        <w:t>, 2014).  However, this is also the case for the formation of background-level aerosol, particularly in the region of the Asian and North American monsoons, which have been identified as a source of substantial, seasonal and highly structured aerosol formation from precursor, tropospheric source gases (</w:t>
+        <w:t>, 2014).  However, this is also the case for the formation of background-level aerosol, particularly in the region of the Asian and North American monsoons, which have been identified as a source of substantial, seasonal and highly structured a</w:t>
+      </w:r>
+      <w:r>
+        <w:t>erosol formation from precursor</w:t>
+      </w:r>
+      <w:r>
+        <w:t xml:space="preserve"> tropospheric source gases (</w:t>
       </w:r>
       <w:r>
         <w:rPr>
@@ -492,11 +522,29 @@
         <w:jc w:val="both"/>
       </w:pPr>
       <w:r>
-        <w:t xml:space="preserve">Continued stratospheric aerosol observations from space are drastically needed though few, if any, planned missions with such capability are underway.  In this work we present the design and test of a prototype instrument for potential future satellite-based stratospheric aerosol observation. The Aerosol Limb Imager (ALI) concept is a relatively small, low-cost, low-power, passive instrument, suitable for microsatellite deployment, with the capability to provide high </w:t>
+        <w:t>Continued stratospheric aerosol observations from space are drastically needed though few, if any, planned missions with such capability are underway.  In this work</w:t>
+      </w:r>
+      <w:r>
+        <w:t>,</w:t>
+      </w:r>
+      <w:r>
+        <w:t xml:space="preserve"> we present the design and test of a prototype instrument for potential future satellite-based stratospheric aerosol observation. The Aerosol Limb Imager (ALI) concept is a relatively small, low-cost, low-power, passive instrument, suitable for microsatellite d</w:t>
+      </w:r>
+      <w:r>
+        <w:t>eployment</w:t>
+      </w:r>
+      <w:r>
+        <w:t xml:space="preserve"> with the capability to provide high </w:t>
       </w:r>
       <w:r>
         <w:lastRenderedPageBreak/>
-        <w:t xml:space="preserve">spatial resolution measurements, both vertically and horizontally, of the visible/NIR aerosol extinction coefficient.  The basic idea is to leverage the clear advantages of the limb scatter technique as a passive, and therefore low mass and power, means to obtain daily global coverage, with a two dimensional hyperspectral imager for filling cross-track observation.  </w:t>
+        <w:t>spatial resolution measurements, both vertically and horizontally, of the visible/NIR aerosol extinction coefficient.  The basic idea is to leverage the clear advantages of the limb scatter technique as a passive, and therefore low mass and</w:t>
+      </w:r>
+      <w:r>
+        <w:t xml:space="preserve"> low</w:t>
+      </w:r>
+      <w:r>
+        <w:t xml:space="preserve"> power, means to obtain daily global coverage, with a two dimensional hyperspectral imager for filling cross-track observation.  </w:t>
       </w:r>
     </w:p>
     <w:p>
@@ -505,7 +553,13 @@
         <w:jc w:val="both"/>
       </w:pPr>
       <w:r>
-        <w:t>The ALI instrument concept is built around the use of an Acousto-Optic Tunable Filter (AOTF), which is a novel filtering technology that provides the ability to rapidly select the central wavelength of an image with no moving parts.  These filters, which have recently been developed as large aperture, imaging quality devices, operate very efficiently in the red and near infrared spectral range, which is a well matched spectral range for limb scatter sensitivity to aerosol and cloud (</w:t>
+        <w:t>The ALI instrument concept is built around the use of an Acousto-Optic Tunable Filter (AOTF), which is a novel filtering technology that provides the ability to rapidly select the central wavelength of an image with no moving parts.  These filters, which have recently b</w:t>
+      </w:r>
+      <w:r>
+        <w:t>een developed as large aperture</w:t>
+      </w:r>
+      <w:r>
+        <w:t xml:space="preserve"> imaging quality devices, operate very efficiently in the red and near infrared spectral range, which is a well matched spectral range for limb scatter sensitivity to aerosol and cloud (</w:t>
       </w:r>
       <w:proofErr w:type="spellStart"/>
       <w:r>
@@ -547,7 +601,13 @@
         <w:t xml:space="preserve"> et al.</w:t>
       </w:r>
       <w:r>
-        <w:t xml:space="preserve">, 2012), which is a Belgian instrument concept from at the Belgian Institute for Space </w:t>
+        <w:t>, 2012), which is a Bel</w:t>
+      </w:r>
+      <w:r>
+        <w:t xml:space="preserve">gian instrument concept from </w:t>
+      </w:r>
+      <w:r>
+        <w:t xml:space="preserve">the Belgian Institute for Space </w:t>
       </w:r>
       <w:proofErr w:type="spellStart"/>
       <w:r>
@@ -581,10 +641,13 @@
         <w:jc w:val="both"/>
       </w:pPr>
       <w:r>
-        <w:t>The atmosphere of earth is a complex and complicated system and is effected by the</w:t>
-      </w:r>
-      <w:r>
-        <w:t xml:space="preserve"> human activities. In the late </w:t>
+        <w:t>The atmosphere of earth is a complex and complicat</w:t>
+      </w:r>
+      <w:r>
+        <w:t xml:space="preserve">ed system and is effected by </w:t>
+      </w:r>
+      <w:r>
+        <w:t xml:space="preserve">human activities. In the late </w:t>
       </w:r>
       <w:r>
         <w:t>18</w:t>
@@ -600,6 +663,9 @@
       </w:r>
       <w:r>
         <w:t>century</w:t>
+      </w:r>
+      <w:r>
+        <w:t>,</w:t>
       </w:r>
       <w:r>
         <w:t xml:space="preserve"> </w:t>
@@ -618,6 +684,9 @@
         <w:t>at specific certain altitude</w:t>
       </w:r>
       <w:r>
+        <w:t>s</w:t>
+      </w:r>
+      <w:r>
         <w:t xml:space="preserve"> the temperature must eventually go to absolute zero. This lead to a series of balloon campaigns to discover this mysterious </w:t>
       </w:r>
       <w:r>
@@ -627,7 +696,13 @@
         <w:t xml:space="preserve"> in the atmosphere</w:t>
       </w:r>
       <w:r>
-        <w:t xml:space="preserve"> which were noisy unreliable due to the technology available. </w:t>
+        <w:t xml:space="preserve"> which were noisy </w:t>
+      </w:r>
+      <w:r>
+        <w:t xml:space="preserve">and </w:t>
+      </w:r>
+      <w:r>
+        <w:t xml:space="preserve">unreliable due to the technology available. </w:t>
       </w:r>
       <w:r>
         <w:t xml:space="preserve"> </w:t>
@@ -636,7 +711,13 @@
         <w:t>H</w:t>
       </w:r>
       <w:r>
-        <w:t xml:space="preserve">owever </w:t>
+        <w:t>owever</w:t>
+      </w:r>
+      <w:r>
+        <w:t>,</w:t>
+      </w:r>
+      <w:r>
+        <w:t xml:space="preserve"> </w:t>
       </w:r>
       <w:r>
         <w:t>in the late 19</w:t>
@@ -648,6 +729,15 @@
         <w:t>th</w:t>
       </w:r>
       <w:r>
+        <w:rPr>
+          <w:vertAlign w:val="superscript"/>
+        </w:rPr>
+        <w:t xml:space="preserve">  </w:t>
+      </w:r>
+      <w:r>
+        <w:t>century</w:t>
+      </w:r>
+      <w:r>
         <w:t xml:space="preserve"> the technology used in these sounding balloon had improved to a point where the atmospheric temperature could be accurately measured and </w:t>
       </w:r>
       <w:r>
@@ -689,7 +779,13 @@
         <w:t>Andrews</w:t>
       </w:r>
       <w:r>
-        <w:t xml:space="preserve">, 1987). The stratosphere </w:t>
+        <w:t>, 1987). The stratosphere</w:t>
+      </w:r>
+      <w:r>
+        <w:t>,</w:t>
+      </w:r>
+      <w:r>
+        <w:t xml:space="preserve"> </w:t>
       </w:r>
       <w:r>
         <w:t>which</w:t>
@@ -698,7 +794,13 @@
         <w:t xml:space="preserve"> extends up to approximately 50 </w:t>
       </w:r>
       <w:r>
-        <w:t xml:space="preserve">km </w:t>
+        <w:t>km</w:t>
+      </w:r>
+      <w:r>
+        <w:t>,</w:t>
+      </w:r>
+      <w:r>
+        <w:t xml:space="preserve"> </w:t>
       </w:r>
       <w:r>
         <w:t>is thermodynamically</w:t>
@@ -719,7 +821,19 @@
         <w:t xml:space="preserve"> </w:t>
       </w:r>
       <w:r>
-        <w:t>The characteristic stability of the region limits vertical transport of the stratosphere results in long lifetimes, spanning from months to years, for non-volatile species (</w:t>
+        <w:t>The characteristic stability of the region limits vertic</w:t>
+      </w:r>
+      <w:r>
+        <w:t>al transport</w:t>
+      </w:r>
+      <w:r>
+        <w:t xml:space="preserve"> of the stratosphere,</w:t>
+      </w:r>
+      <w:r>
+        <w:t xml:space="preserve"> leading to</w:t>
+      </w:r>
+      <w:r>
+        <w:t xml:space="preserve"> long lifetimes, spanning from months to years, for non-volatile species (</w:t>
       </w:r>
       <w:r>
         <w:rPr>
@@ -838,7 +952,13 @@
       </w:r>
       <w:proofErr w:type="spellEnd"/>
       <w:r>
-        <w:t xml:space="preserve">, which are droplets hydrated sulfuric acid </w:t>
+        <w:t xml:space="preserve">, which are droplets </w:t>
+      </w:r>
+      <w:r>
+        <w:t xml:space="preserve">of </w:t>
+      </w:r>
+      <w:r>
+        <w:t xml:space="preserve">hydrated sulfuric acid </w:t>
       </w:r>
       <w:r>
         <w:t>(H</w:t>
@@ -899,14 +1019,25 @@
         <w:t xml:space="preserve">. </w:t>
       </w:r>
       <w:r>
-        <w:t xml:space="preserve">This aerosol layer stability exists in the stratosphere from altitude from the tropopause to approximately 30 km. </w:t>
+        <w:t>This stable layer of aerosol</w:t>
+      </w:r>
+      <w:r>
+        <w:t xml:space="preserve"> exists in the stratosphere from</w:t>
+      </w:r>
+      <w:r>
+        <w:t xml:space="preserve"> the altitude of </w:t>
+      </w:r>
+      <w:bookmarkStart w:id="2" w:name="_GoBack"/>
+      <w:bookmarkEnd w:id="2"/>
+      <w:r>
+        <w:t xml:space="preserve">the tropopause to approximately 30 km. </w:t>
       </w:r>
     </w:p>
     <w:p>
       <w:pPr>
         <w:pStyle w:val="Heading2"/>
       </w:pPr>
-      <w:bookmarkStart w:id="2" w:name="_Toc431479566"/>
+      <w:bookmarkStart w:id="3" w:name="_Toc431479566"/>
       <w:r>
         <w:lastRenderedPageBreak/>
         <w:t>2.</w:t>
@@ -929,7 +1060,7 @@
       <w:r>
         <w:t>Microphysics</w:t>
       </w:r>
-      <w:bookmarkEnd w:id="2"/>
+      <w:bookmarkEnd w:id="3"/>
     </w:p>
     <w:p>
       <w:pPr>
@@ -2300,7 +2431,6 @@
       <w:r>
         <w:rPr>
           <w:noProof/>
-          <w:lang w:val="en-CA" w:eastAsia="en-CA"/>
         </w:rPr>
         <w:drawing>
           <wp:inline distT="0" distB="0" distL="0" distR="0">
@@ -2353,7 +2483,7 @@
           <w:szCs w:val="24"/>
         </w:rPr>
       </w:pPr>
-      <w:bookmarkStart w:id="3" w:name="_Ref432504734"/>
+      <w:bookmarkStart w:id="4" w:name="_Ref432504734"/>
       <w:r>
         <w:rPr>
           <w:b/>
@@ -2403,7 +2533,7 @@
         </w:rPr>
         <w:fldChar w:fldCharType="end"/>
       </w:r>
-      <w:bookmarkEnd w:id="3"/>
+      <w:bookmarkEnd w:id="4"/>
       <w:r>
         <w:rPr>
           <w:sz w:val="24"/>
@@ -2423,7 +2553,6 @@
       <w:r>
         <w:rPr>
           <w:noProof/>
-          <w:lang w:val="en-CA" w:eastAsia="en-CA"/>
         </w:rPr>
         <w:lastRenderedPageBreak/>
         <w:drawing>
@@ -2477,7 +2606,7 @@
           <w:szCs w:val="24"/>
         </w:rPr>
       </w:pPr>
-      <w:bookmarkStart w:id="4" w:name="_Ref432512315"/>
+      <w:bookmarkStart w:id="5" w:name="_Ref432512315"/>
       <w:r>
         <w:rPr>
           <w:b/>
@@ -2535,7 +2664,7 @@
         </w:rPr>
         <w:fldChar w:fldCharType="end"/>
       </w:r>
-      <w:bookmarkEnd w:id="4"/>
+      <w:bookmarkEnd w:id="5"/>
       <w:r>
         <w:rPr>
           <w:sz w:val="24"/>
@@ -2753,7 +2882,7 @@
       <w:pPr>
         <w:pStyle w:val="Heading2"/>
       </w:pPr>
-      <w:bookmarkStart w:id="5" w:name="_Toc431479567"/>
+      <w:bookmarkStart w:id="6" w:name="_Toc431479567"/>
       <w:r>
         <w:t>2.</w:t>
       </w:r>
@@ -2763,7 +2892,7 @@
       <w:r>
         <w:t>.2 Climate Effects</w:t>
       </w:r>
-      <w:bookmarkEnd w:id="5"/>
+      <w:bookmarkEnd w:id="6"/>
     </w:p>
     <w:p>
       <w:pPr>
@@ -2788,7 +2917,7 @@
       <w:pPr>
         <w:pStyle w:val="Heading1"/>
       </w:pPr>
-      <w:bookmarkStart w:id="6" w:name="_Toc431479568"/>
+      <w:bookmarkStart w:id="7" w:name="_Toc431479568"/>
       <w:r>
         <w:t>2.</w:t>
       </w:r>
@@ -2798,16 +2927,16 @@
       <w:r>
         <w:t xml:space="preserve"> Aerosol Measurements</w:t>
       </w:r>
-      <w:bookmarkEnd w:id="6"/>
+      <w:bookmarkEnd w:id="7"/>
     </w:p>
     <w:p>
       <w:pPr>
         <w:pStyle w:val="BodyText"/>
         <w:jc w:val="both"/>
       </w:pPr>
-      <w:bookmarkStart w:id="7" w:name="_Ref463275989"/>
-      <w:bookmarkStart w:id="8" w:name="_Toc463235095"/>
-      <w:bookmarkStart w:id="9" w:name="_Ref463275880"/>
+      <w:bookmarkStart w:id="8" w:name="_Ref463275989"/>
+      <w:bookmarkStart w:id="9" w:name="_Toc463235095"/>
+      <w:bookmarkStart w:id="10" w:name="_Ref463275880"/>
       <w:r>
         <w:t>Test</w:t>
       </w:r>
@@ -2816,7 +2945,7 @@
       <w:pPr>
         <w:pStyle w:val="Heading2"/>
       </w:pPr>
-      <w:bookmarkStart w:id="10" w:name="_Toc431479569"/>
+      <w:bookmarkStart w:id="11" w:name="_Toc431479569"/>
       <w:r>
         <w:t>2.</w:t>
       </w:r>
@@ -2826,7 +2955,7 @@
       <w:r>
         <w:t>.1 Ground based and in-situ</w:t>
       </w:r>
-      <w:bookmarkEnd w:id="10"/>
+      <w:bookmarkEnd w:id="11"/>
     </w:p>
     <w:p>
       <w:pPr>
@@ -2841,7 +2970,7 @@
       <w:pPr>
         <w:pStyle w:val="Heading2"/>
       </w:pPr>
-      <w:bookmarkStart w:id="11" w:name="_Toc431479570"/>
+      <w:bookmarkStart w:id="12" w:name="_Toc431479570"/>
       <w:r>
         <w:t>2.</w:t>
       </w:r>
@@ -2851,7 +2980,7 @@
       <w:r>
         <w:t>.2 Occultation</w:t>
       </w:r>
-      <w:bookmarkEnd w:id="11"/>
+      <w:bookmarkEnd w:id="12"/>
     </w:p>
     <w:p>
       <w:pPr>
@@ -2866,7 +2995,7 @@
       <w:pPr>
         <w:pStyle w:val="Heading2"/>
       </w:pPr>
-      <w:bookmarkStart w:id="12" w:name="_Toc431479571"/>
+      <w:bookmarkStart w:id="13" w:name="_Toc431479571"/>
       <w:r>
         <w:t>2.</w:t>
       </w:r>
@@ -2876,7 +3005,7 @@
       <w:r>
         <w:t>.3 Lidar</w:t>
       </w:r>
-      <w:bookmarkEnd w:id="12"/>
+      <w:bookmarkEnd w:id="13"/>
     </w:p>
     <w:p>
       <w:pPr>
@@ -2891,7 +3020,7 @@
       <w:pPr>
         <w:pStyle w:val="Heading2"/>
       </w:pPr>
-      <w:bookmarkStart w:id="13" w:name="_Toc431479572"/>
+      <w:bookmarkStart w:id="14" w:name="_Toc431479572"/>
       <w:r>
         <w:t>2.</w:t>
       </w:r>
@@ -2901,7 +3030,7 @@
       <w:r>
         <w:t>.4 Limb Scatter</w:t>
       </w:r>
-      <w:bookmarkEnd w:id="13"/>
+      <w:bookmarkEnd w:id="14"/>
     </w:p>
     <w:p>
       <w:pPr>
@@ -2916,7 +3045,7 @@
       <w:pPr>
         <w:pStyle w:val="Heading1"/>
       </w:pPr>
-      <w:bookmarkStart w:id="14" w:name="_Toc431479573"/>
+      <w:bookmarkStart w:id="15" w:name="_Toc431479573"/>
       <w:r>
         <w:t>2.</w:t>
       </w:r>
@@ -2926,7 +3055,7 @@
       <w:r>
         <w:t xml:space="preserve"> </w:t>
       </w:r>
-      <w:bookmarkEnd w:id="14"/>
+      <w:bookmarkEnd w:id="15"/>
       <w:r>
         <w:t>Radiative Transfer</w:t>
       </w:r>
@@ -3004,8 +3133,6 @@
       <w:r>
         <w:t>Test</w:t>
       </w:r>
-      <w:bookmarkStart w:id="15" w:name="_GoBack"/>
-      <w:bookmarkEnd w:id="15"/>
     </w:p>
     <w:p>
       <w:pPr>
@@ -3041,9 +3168,9 @@
       <w:r>
         <w:t>Test</w:t>
       </w:r>
-      <w:bookmarkEnd w:id="7"/>
       <w:bookmarkEnd w:id="8"/>
       <w:bookmarkEnd w:id="9"/>
+      <w:bookmarkEnd w:id="10"/>
       <w:r>
         <w:t>.</w:t>
       </w:r>

</xml_diff>

<commit_message>
Edited up to 2.3.2
</commit_message>
<xml_diff>
--- a/Word/Chapter2.docx
+++ b/Word/Chapter2.docx
@@ -213,15 +213,7 @@
         <w:t xml:space="preserve"> et al.</w:t>
       </w:r>
       <w:r>
-        <w:t xml:space="preserve">, 2015).  Aircraft-borne </w:t>
-      </w:r>
-      <w:proofErr w:type="spellStart"/>
-      <w:r>
-        <w:t>nephelometers</w:t>
-      </w:r>
-      <w:proofErr w:type="spellEnd"/>
-      <w:r>
-        <w:t xml:space="preserve"> (</w:t>
+        <w:t>, 2015).  Aircraft-borne nephelometers (</w:t>
       </w:r>
       <w:proofErr w:type="spellStart"/>
       <w:r>
@@ -1027,8 +1019,6 @@
       <w:r>
         <w:t xml:space="preserve"> the altitude of </w:t>
       </w:r>
-      <w:bookmarkStart w:id="2" w:name="_GoBack"/>
-      <w:bookmarkEnd w:id="2"/>
       <w:r>
         <w:t xml:space="preserve">the tropopause to approximately 30 km. </w:t>
       </w:r>
@@ -1037,7 +1027,7 @@
       <w:pPr>
         <w:pStyle w:val="Heading2"/>
       </w:pPr>
-      <w:bookmarkStart w:id="3" w:name="_Toc431479566"/>
+      <w:bookmarkStart w:id="2" w:name="_Toc431479566"/>
       <w:r>
         <w:lastRenderedPageBreak/>
         <w:t>2.</w:t>
@@ -1060,7 +1050,7 @@
       <w:r>
         <w:t>Microphysics</w:t>
       </w:r>
-      <w:bookmarkEnd w:id="3"/>
+      <w:bookmarkEnd w:id="2"/>
     </w:p>
     <w:p>
       <w:pPr>
@@ -2431,6 +2421,7 @@
       <w:r>
         <w:rPr>
           <w:noProof/>
+          <w:lang w:val="en-CA" w:eastAsia="en-CA"/>
         </w:rPr>
         <w:drawing>
           <wp:inline distT="0" distB="0" distL="0" distR="0">
@@ -2448,7 +2439,7 @@
                     <pic:cNvPicPr/>
                   </pic:nvPicPr>
                   <pic:blipFill>
-                    <a:blip r:embed="rId7">
+                    <a:blip r:embed="rId8">
                       <a:extLst>
                         <a:ext uri="{28A0092B-C50C-407E-A947-70E740481C1C}">
                           <a14:useLocalDpi xmlns:a14="http://schemas.microsoft.com/office/drawing/2010/main" val="0"/>
@@ -2483,7 +2474,7 @@
           <w:szCs w:val="24"/>
         </w:rPr>
       </w:pPr>
-      <w:bookmarkStart w:id="4" w:name="_Ref432504734"/>
+      <w:bookmarkStart w:id="3" w:name="_Ref432504734"/>
       <w:r>
         <w:rPr>
           <w:b/>
@@ -2533,7 +2524,7 @@
         </w:rPr>
         <w:fldChar w:fldCharType="end"/>
       </w:r>
-      <w:bookmarkEnd w:id="4"/>
+      <w:bookmarkEnd w:id="3"/>
       <w:r>
         <w:rPr>
           <w:sz w:val="24"/>
@@ -2553,6 +2544,7 @@
       <w:r>
         <w:rPr>
           <w:noProof/>
+          <w:lang w:val="en-CA" w:eastAsia="en-CA"/>
         </w:rPr>
         <w:lastRenderedPageBreak/>
         <w:drawing>
@@ -2571,7 +2563,7 @@
                     <pic:cNvPicPr/>
                   </pic:nvPicPr>
                   <pic:blipFill>
-                    <a:blip r:embed="rId8">
+                    <a:blip r:embed="rId9">
                       <a:extLst>
                         <a:ext uri="{28A0092B-C50C-407E-A947-70E740481C1C}">
                           <a14:useLocalDpi xmlns:a14="http://schemas.microsoft.com/office/drawing/2010/main" val="0"/>
@@ -2606,7 +2598,7 @@
           <w:szCs w:val="24"/>
         </w:rPr>
       </w:pPr>
-      <w:bookmarkStart w:id="5" w:name="_Ref432512315"/>
+      <w:bookmarkStart w:id="4" w:name="_Ref432512315"/>
       <w:r>
         <w:rPr>
           <w:b/>
@@ -2664,7 +2656,7 @@
         </w:rPr>
         <w:fldChar w:fldCharType="end"/>
       </w:r>
-      <w:bookmarkEnd w:id="5"/>
+      <w:bookmarkEnd w:id="4"/>
       <w:r>
         <w:rPr>
           <w:sz w:val="24"/>
@@ -2882,7 +2874,7 @@
       <w:pPr>
         <w:pStyle w:val="Heading2"/>
       </w:pPr>
-      <w:bookmarkStart w:id="6" w:name="_Toc431479567"/>
+      <w:bookmarkStart w:id="5" w:name="_Toc431479567"/>
       <w:r>
         <w:t>2.</w:t>
       </w:r>
@@ -2892,7 +2884,7 @@
       <w:r>
         <w:t>.2 Climate Effects</w:t>
       </w:r>
-      <w:bookmarkEnd w:id="6"/>
+      <w:bookmarkEnd w:id="5"/>
     </w:p>
     <w:p>
       <w:pPr>
@@ -2901,6 +2893,179 @@
         <w:ind w:left="0" w:firstLine="709"/>
         <w:jc w:val="both"/>
       </w:pPr>
+      <w:r>
+        <w:t xml:space="preserve">Aerosol </w:t>
+      </w:r>
+      <w:r>
+        <w:t>have several effects on the climate of the planet with a large amount of uncertainty to the overall effect (</w:t>
+      </w:r>
+      <w:r>
+        <w:rPr>
+          <w:i/>
+        </w:rPr>
+        <w:t>Solomon et al.</w:t>
+      </w:r>
+      <w:r>
+        <w:t>, 2007). Through a direct effect, aerosols particles scatter incoming visible solar radiation away from earth increasing the albedo causing a cooling effect on the surface of the planet</w:t>
+      </w:r>
+      <w:r>
+        <w:t xml:space="preserve"> (</w:t>
+      </w:r>
+      <w:proofErr w:type="spellStart"/>
+      <w:r>
+        <w:rPr>
+          <w:i/>
+        </w:rPr>
+        <w:t>Lacis</w:t>
+      </w:r>
+      <w:proofErr w:type="spellEnd"/>
+      <w:r>
+        <w:rPr>
+          <w:i/>
+        </w:rPr>
+        <w:t xml:space="preserve"> et al.</w:t>
+      </w:r>
+      <w:r>
+        <w:t xml:space="preserve">, 1992). A secondary effect from aerosols, that is dependent on aerosol particle size </w:t>
+      </w:r>
+      <w:r>
+        <w:t>distributions</w:t>
+      </w:r>
+      <w:r>
+        <w:t xml:space="preserve">, is a greenhouse effect that is caused by infrared radiation from the planet being </w:t>
+      </w:r>
+      <w:r>
+        <w:t>s</w:t>
+      </w:r>
+      <w:r>
+        <w:t>c</w:t>
+      </w:r>
+      <w:r>
+        <w:t>a</w:t>
+      </w:r>
+      <w:r>
+        <w:t>ttered by aerosols (</w:t>
+      </w:r>
+      <w:proofErr w:type="spellStart"/>
+      <w:r>
+        <w:rPr>
+          <w:i/>
+        </w:rPr>
+        <w:t>Kiehl</w:t>
+      </w:r>
+      <w:proofErr w:type="spellEnd"/>
+      <w:r>
+        <w:rPr>
+          <w:i/>
+        </w:rPr>
+        <w:t xml:space="preserve"> and </w:t>
+      </w:r>
+      <w:proofErr w:type="spellStart"/>
+      <w:r>
+        <w:rPr>
+          <w:i/>
+        </w:rPr>
+        <w:t>Briegleb</w:t>
+      </w:r>
+      <w:proofErr w:type="spellEnd"/>
+      <w:r>
+        <w:t>, 1993</w:t>
+      </w:r>
+      <w:r>
+        <w:t>)</w:t>
+      </w:r>
+      <w:r>
+        <w:t>.</w:t>
+      </w:r>
+      <w:r>
+        <w:t xml:space="preserve">  </w:t>
+      </w:r>
+      <w:r>
+        <w:t xml:space="preserve">Aerosol also introduce an indirect effect to a radiative balance known as the cloud albedo effect. </w:t>
+      </w:r>
+      <w:r>
+        <w:t>This is caused by condensation on existing aerosol particles to</w:t>
+      </w:r>
+      <w:r>
+        <w:t xml:space="preserve"> form cloud condensation nuclei which</w:t>
+      </w:r>
+      <w:r>
+        <w:t xml:space="preserve"> </w:t>
+      </w:r>
+      <w:r>
+        <w:t>leads to</w:t>
+      </w:r>
+      <w:r>
+        <w:t xml:space="preserve"> an increase of the albedo for short wavelengths </w:t>
+      </w:r>
+      <w:r>
+        <w:t xml:space="preserve">which </w:t>
+      </w:r>
+      <w:r>
+        <w:t>also contributing to</w:t>
+      </w:r>
+      <w:r>
+        <w:t xml:space="preserve"> </w:t>
+      </w:r>
+      <w:r>
+        <w:t xml:space="preserve">cooling the planet's surface. </w:t>
+      </w:r>
+      <w:r>
+        <w:t>T</w:t>
+      </w:r>
+      <w:r>
+        <w:t>hese types of cloud forming particles tend to increase the</w:t>
+      </w:r>
+      <w:r>
+        <w:t xml:space="preserve"> </w:t>
+      </w:r>
+      <w:r>
+        <w:t>overall lifetime of the cloud increasing the cloud coverage of the planet thus increasing the</w:t>
+      </w:r>
+      <w:r>
+        <w:t xml:space="preserve"> </w:t>
+      </w:r>
+      <w:r>
+        <w:t>albedo (</w:t>
+      </w:r>
+      <w:proofErr w:type="spellStart"/>
+      <w:r>
+        <w:rPr>
+          <w:i/>
+        </w:rPr>
+        <w:t>Charlson</w:t>
+      </w:r>
+      <w:proofErr w:type="spellEnd"/>
+      <w:r>
+        <w:rPr>
+          <w:i/>
+        </w:rPr>
+        <w:t xml:space="preserve"> et al.</w:t>
+      </w:r>
+      <w:r>
+        <w:t>, 1992).</w:t>
+      </w:r>
+      <w:r>
+        <w:t xml:space="preserve"> Overall, aerosol particles cooling effect dominate the warming effects and </w:t>
+      </w:r>
+      <w:r>
+        <w:t>cool the surface of the planet</w:t>
+      </w:r>
+      <w:r>
+        <w:t xml:space="preserve"> (</w:t>
+      </w:r>
+      <w:r>
+        <w:rPr>
+          <w:i/>
+        </w:rPr>
+        <w:t>Solomon et al.</w:t>
+      </w:r>
+      <w:r>
+        <w:t>, 2011)</w:t>
+      </w:r>
+      <w:r>
+        <w:t xml:space="preserve">. </w:t>
+      </w:r>
     </w:p>
     <w:p>
       <w:pPr>
@@ -2910,7 +3075,248 @@
         <w:jc w:val="both"/>
       </w:pPr>
       <w:r>
-        <w:t>Test</w:t>
+        <w:t xml:space="preserve">During background aerosol periods </w:t>
+      </w:r>
+      <w:r>
+        <w:t>the</w:t>
+      </w:r>
+      <w:r>
+        <w:t>re</w:t>
+      </w:r>
+      <w:r>
+        <w:t xml:space="preserve"> is little effect of </w:t>
+      </w:r>
+      <w:r>
+        <w:t xml:space="preserve">the </w:t>
+      </w:r>
+      <w:r>
+        <w:t>cooling from stratospheric aerosols but this can greatly change during periods of volcanic activity</w:t>
+      </w:r>
+      <w:r>
+        <w:t xml:space="preserve"> where the layer can be greatly perturbed</w:t>
+      </w:r>
+      <w:r>
+        <w:t xml:space="preserve">. During the eruption of </w:t>
+      </w:r>
+      <w:r>
+        <w:t>Mount Pinatubo in 1991</w:t>
+      </w:r>
+      <w:r>
+        <w:t xml:space="preserve"> the sulfate aerosol load was increased by a large quantities causing a cooling </w:t>
+      </w:r>
+      <w:r>
+        <w:t>of the lower atmosphere</w:t>
+      </w:r>
+      <w:r>
+        <w:t xml:space="preserve"> by 0.5</w:t>
+      </w:r>
+      <w:r>
+        <w:rPr>
+          <w:vertAlign w:val="superscript"/>
+        </w:rPr>
+        <w:t>o</w:t>
+      </w:r>
+      <w:r>
+        <w:t>C (</w:t>
+      </w:r>
+      <w:r>
+        <w:rPr>
+          <w:i/>
+        </w:rPr>
+        <w:t>McCormick et al.</w:t>
+      </w:r>
+      <w:r>
+        <w:t xml:space="preserve"> 1995</w:t>
+      </w:r>
+      <w:r>
+        <w:t xml:space="preserve">; </w:t>
+      </w:r>
+      <w:proofErr w:type="spellStart"/>
+      <w:r>
+        <w:rPr>
+          <w:i/>
+        </w:rPr>
+        <w:t>Soden</w:t>
+      </w:r>
+      <w:proofErr w:type="spellEnd"/>
+      <w:r>
+        <w:rPr>
+          <w:i/>
+        </w:rPr>
+        <w:t xml:space="preserve"> et al.</w:t>
+      </w:r>
+      <w:r>
+        <w:t>, 2002</w:t>
+      </w:r>
+      <w:r>
+        <w:t>)</w:t>
+      </w:r>
+      <w:r>
+        <w:t xml:space="preserve"> and 0.1 to 0.3</w:t>
+      </w:r>
+      <w:r>
+        <w:rPr>
+          <w:vertAlign w:val="superscript"/>
+        </w:rPr>
+        <w:t>o</w:t>
+      </w:r>
+      <w:r>
+        <w:t>C</w:t>
+      </w:r>
+      <w:r>
+        <w:t xml:space="preserve"> on the surface (</w:t>
+      </w:r>
+      <w:r>
+        <w:rPr>
+          <w:i/>
+        </w:rPr>
+        <w:t>Thompson et al.</w:t>
+      </w:r>
+      <w:r>
+        <w:t xml:space="preserve">, 2009; </w:t>
+      </w:r>
+      <w:proofErr w:type="spellStart"/>
+      <w:r>
+        <w:rPr>
+          <w:i/>
+        </w:rPr>
+        <w:t>Canty</w:t>
+      </w:r>
+      <w:proofErr w:type="spellEnd"/>
+      <w:r>
+        <w:rPr>
+          <w:i/>
+        </w:rPr>
+        <w:t xml:space="preserve"> et al.</w:t>
+      </w:r>
+      <w:r>
+        <w:t>, 2013)</w:t>
+      </w:r>
+      <w:bookmarkStart w:id="6" w:name="_GoBack"/>
+      <w:bookmarkEnd w:id="6"/>
+      <w:r>
+        <w:t>.</w:t>
+      </w:r>
+      <w:r>
+        <w:t xml:space="preserve"> And the surface temperatures did not return to pre-Pinatubo level until approximately 3 </w:t>
+      </w:r>
+      <w:r>
+        <w:lastRenderedPageBreak/>
+        <w:t xml:space="preserve">years after the eruption </w:t>
+      </w:r>
+      <w:r>
+        <w:t xml:space="preserve">as the atmosphere filtered out the additional aerosol </w:t>
+      </w:r>
+      <w:r>
+        <w:t>(</w:t>
+      </w:r>
+      <w:r>
+        <w:rPr>
+          <w:i/>
+        </w:rPr>
+        <w:t>Hansen at al.</w:t>
+      </w:r>
+      <w:r>
+        <w:t>, 1996)</w:t>
+      </w:r>
+      <w:r>
+        <w:t>.</w:t>
+      </w:r>
+      <w:r>
+        <w:t xml:space="preserve"> Mo</w:t>
+      </w:r>
+      <w:r>
+        <w:t xml:space="preserve">re recently, a series of small to moderate </w:t>
+      </w:r>
+      <w:r>
+        <w:t>volcanic eruption</w:t>
+      </w:r>
+      <w:r>
+        <w:t>s</w:t>
+      </w:r>
+      <w:r>
+        <w:t xml:space="preserve"> </w:t>
+      </w:r>
+      <w:r>
+        <w:t>have increased the background stratospheric aerosol layer (</w:t>
+      </w:r>
+      <w:r>
+        <w:rPr>
+          <w:i/>
+        </w:rPr>
+        <w:t>Vernier et al.</w:t>
+      </w:r>
+      <w:r>
+        <w:t xml:space="preserve">, 2011b). The additional volcanic aerosol load may have been linked to a larger </w:t>
+      </w:r>
+      <w:r>
+        <w:t>cooling</w:t>
+      </w:r>
+      <w:r>
+        <w:t xml:space="preserve"> effect</w:t>
+      </w:r>
+      <w:r>
+        <w:t xml:space="preserve">, known as the </w:t>
+      </w:r>
+      <w:r>
+        <w:t>global warming</w:t>
+      </w:r>
+      <w:r>
+        <w:t xml:space="preserve"> hiatus, when compared to background levels </w:t>
+      </w:r>
+      <w:r>
+        <w:t>(</w:t>
+      </w:r>
+      <w:r>
+        <w:rPr>
+          <w:i/>
+        </w:rPr>
+        <w:t>Solomon et al.</w:t>
+      </w:r>
+      <w:r>
+        <w:t xml:space="preserve">, 2011; </w:t>
+      </w:r>
+      <w:r>
+        <w:rPr>
+          <w:i/>
+        </w:rPr>
+        <w:t>Haywood et al.</w:t>
+      </w:r>
+      <w:r>
+        <w:t xml:space="preserve">, 2014; </w:t>
+      </w:r>
+      <w:r>
+        <w:rPr>
+          <w:i/>
+        </w:rPr>
+        <w:t>Fyfe et al.</w:t>
+      </w:r>
+      <w:r>
+        <w:t>, 2013)</w:t>
+      </w:r>
+      <w:r>
+        <w:t>. In order to fully quantify this effect</w:t>
+      </w:r>
+      <w:r>
+        <w:t>,</w:t>
+      </w:r>
+      <w:r>
+        <w:t xml:space="preserve"> long term time series </w:t>
+      </w:r>
+      <w:r>
+        <w:t xml:space="preserve">with microphysics information </w:t>
+      </w:r>
+      <w:r>
+        <w:t xml:space="preserve">are </w:t>
+      </w:r>
+      <w:r>
+        <w:t>requires</w:t>
+      </w:r>
+      <w:r>
+        <w:t xml:space="preserve"> </w:t>
+      </w:r>
+      <w:r>
+        <w:t>to fully understand the aerosol forcing effect on climate modeling and change.</w:t>
       </w:r>
     </w:p>
     <w:p>
@@ -2938,7 +3344,19 @@
       <w:bookmarkStart w:id="9" w:name="_Toc463235095"/>
       <w:bookmarkStart w:id="10" w:name="_Ref463275880"/>
       <w:r>
-        <w:t>Test</w:t>
+        <w:t>Two fundamental methods are used to measure aerosols concentrations within the atmosphere. The first of these methods are ground based and in-situ measurements which give good detail and information about a specific localized</w:t>
+      </w:r>
+      <w:r>
+        <w:t xml:space="preserve"> area</w:t>
+      </w:r>
+      <w:r>
+        <w:t>. However, these measurements are limited in scope has they do not have global coverage that is inherent in satellite instrumentation. Both ground base and satellites have important roles in monitoring the planets aerosol content, however each of these methods have inherent advantages and disadvantages. A</w:t>
+      </w:r>
+      <w:r>
+        <w:t>n</w:t>
+      </w:r>
+      <w:r>
+        <w:t xml:space="preserve"> overview will be given of some of the common methods to determine aerosol concentration and why using different methods helps to increase the overall accuracy and precision of data sets.</w:t>
       </w:r>
     </w:p>
     <w:p>
@@ -2953,9 +3371,21 @@
         <w:t>3</w:t>
       </w:r>
       <w:r>
-        <w:t>.1 Ground based and in-situ</w:t>
+        <w:t xml:space="preserve">.1 </w:t>
+      </w:r>
+      <w:r>
+        <w:t>In-S</w:t>
+      </w:r>
+      <w:r>
+        <w:t>itu</w:t>
       </w:r>
       <w:bookmarkEnd w:id="11"/>
+      <w:r>
+        <w:t xml:space="preserve"> </w:t>
+      </w:r>
+      <w:r>
+        <w:t>Measurements</w:t>
+      </w:r>
     </w:p>
     <w:p>
       <w:pPr>
@@ -2963,7 +3393,337 @@
         <w:jc w:val="both"/>
       </w:pPr>
       <w:r>
-        <w:t>Test</w:t>
+        <w:t xml:space="preserve">In-situ measurement have </w:t>
+      </w:r>
+      <w:r>
+        <w:t>occur</w:t>
+      </w:r>
+      <w:r>
+        <w:t>red</w:t>
+      </w:r>
+      <w:r>
+        <w:t xml:space="preserve"> on balloon based platform</w:t>
+      </w:r>
+      <w:r>
+        <w:t>s and</w:t>
+      </w:r>
+      <w:r>
+        <w:t xml:space="preserve"> aircrafts</w:t>
+      </w:r>
+      <w:r>
+        <w:t>. Balloon instruments that use particle counters during the assent direct</w:t>
+      </w:r>
+      <w:r>
+        <w:t>ly</w:t>
+      </w:r>
+      <w:r>
+        <w:t xml:space="preserve"> count the aerosol particle</w:t>
+      </w:r>
+      <w:r>
+        <w:t>s</w:t>
+      </w:r>
+      <w:r>
+        <w:t xml:space="preserve"> </w:t>
+      </w:r>
+      <w:r>
+        <w:t>and</w:t>
+      </w:r>
+      <w:r>
+        <w:t xml:space="preserve"> can determine the particle size distributions. One </w:t>
+      </w:r>
+      <w:r>
+        <w:t>type</w:t>
+      </w:r>
+      <w:r>
+        <w:t xml:space="preserve"> instruments is the </w:t>
+      </w:r>
+      <w:r>
+        <w:t>o</w:t>
+      </w:r>
+      <w:r>
+        <w:t xml:space="preserve">ptical </w:t>
+      </w:r>
+      <w:r>
+        <w:t>p</w:t>
+      </w:r>
+      <w:r>
+        <w:t xml:space="preserve">article </w:t>
+      </w:r>
+      <w:r>
+        <w:t>c</w:t>
+      </w:r>
+      <w:r>
+        <w:t>ounter is an active instrument that has a</w:t>
+      </w:r>
+      <w:r>
+        <w:t>n</w:t>
+      </w:r>
+      <w:r>
+        <w:t xml:space="preserve"> incandescent light source internal to the device. The instrument has been launched fr</w:t>
+      </w:r>
+      <w:r>
+        <w:t xml:space="preserve">om Laramie, Wyoming since 1971 </w:t>
+      </w:r>
+      <w:r>
+        <w:t xml:space="preserve">to determine aerosol extinction and particle size </w:t>
+      </w:r>
+      <w:r>
+        <w:t>(</w:t>
+      </w:r>
+      <w:r>
+        <w:rPr>
+          <w:i/>
+        </w:rPr>
+        <w:t>Deshler et al.</w:t>
+      </w:r>
+      <w:r>
+        <w:t xml:space="preserve">, 2003; 2008; </w:t>
+      </w:r>
+      <w:proofErr w:type="spellStart"/>
+      <w:r>
+        <w:rPr>
+          <w:i/>
+        </w:rPr>
+        <w:t>Kovilakam</w:t>
+      </w:r>
+      <w:proofErr w:type="spellEnd"/>
+      <w:r>
+        <w:rPr>
+          <w:i/>
+        </w:rPr>
+        <w:t xml:space="preserve"> et al.</w:t>
+      </w:r>
+      <w:r>
+        <w:t>, 2015</w:t>
+      </w:r>
+      <w:r>
+        <w:t>). Another</w:t>
+      </w:r>
+      <w:r>
+        <w:t xml:space="preserve"> type of balloon instrument uses a passive light source, including the sun, moon, or stars, to determine aerosol extinctions. </w:t>
+      </w:r>
+      <w:r>
+        <w:lastRenderedPageBreak/>
+        <w:t xml:space="preserve">Instruments that use this type of technology are the Absorption par les </w:t>
+      </w:r>
+      <w:proofErr w:type="spellStart"/>
+      <w:r>
+        <w:t>Minoritaires</w:t>
+      </w:r>
+      <w:proofErr w:type="spellEnd"/>
+      <w:r>
+        <w:t xml:space="preserve"> Ozone et NO</w:t>
+      </w:r>
+      <w:r>
+        <w:rPr>
+          <w:vertAlign w:val="subscript"/>
+        </w:rPr>
+        <w:t>x</w:t>
+      </w:r>
+      <w:r>
+        <w:t xml:space="preserve"> (AMON) from 1992 to 2003 and </w:t>
+      </w:r>
+      <w:proofErr w:type="spellStart"/>
+      <w:r>
+        <w:t>Spectroscopie</w:t>
+      </w:r>
+      <w:proofErr w:type="spellEnd"/>
+      <w:r>
+        <w:t xml:space="preserve"> </w:t>
+      </w:r>
+      <w:proofErr w:type="spellStart"/>
+      <w:r>
+        <w:t>d</w:t>
+      </w:r>
+      <w:r>
+        <w:t>’</w:t>
+      </w:r>
+      <w:r>
+        <w:t>Absorption</w:t>
+      </w:r>
+      <w:proofErr w:type="spellEnd"/>
+      <w:r>
+        <w:t xml:space="preserve"> </w:t>
+      </w:r>
+      <w:proofErr w:type="spellStart"/>
+      <w:r>
+        <w:t>Lunaire</w:t>
+      </w:r>
+      <w:proofErr w:type="spellEnd"/>
+      <w:r>
+        <w:t xml:space="preserve"> pour </w:t>
+      </w:r>
+      <w:proofErr w:type="spellStart"/>
+      <w:r>
+        <w:t>l</w:t>
+      </w:r>
+      <w:r>
+        <w:t>’</w:t>
+      </w:r>
+      <w:r>
+        <w:t>Observation</w:t>
+      </w:r>
+      <w:proofErr w:type="spellEnd"/>
+      <w:r>
+        <w:t xml:space="preserve"> des </w:t>
+      </w:r>
+      <w:proofErr w:type="spellStart"/>
+      <w:r>
+        <w:t>Minoritaires</w:t>
+      </w:r>
+      <w:proofErr w:type="spellEnd"/>
+      <w:r>
+        <w:t xml:space="preserve"> Ozone et NO</w:t>
+      </w:r>
+      <w:r>
+        <w:rPr>
+          <w:vertAlign w:val="subscript"/>
+        </w:rPr>
+        <w:t>x</w:t>
+      </w:r>
+      <w:r>
+        <w:t xml:space="preserve"> - Nacelle 2 (SALOMON-N2) from 2007 onwards which use starli</w:t>
+      </w:r>
+      <w:r>
+        <w:t>ght and moon light respectively (</w:t>
+      </w:r>
+      <w:proofErr w:type="spellStart"/>
+      <w:r>
+        <w:rPr>
+          <w:i/>
+        </w:rPr>
+        <w:t>Berthet</w:t>
+      </w:r>
+      <w:proofErr w:type="spellEnd"/>
+      <w:r>
+        <w:rPr>
+          <w:i/>
+        </w:rPr>
+        <w:t xml:space="preserve"> et al.</w:t>
+      </w:r>
+      <w:r>
+        <w:t>, 2002)</w:t>
+      </w:r>
+      <w:r>
+        <w:t xml:space="preserve">. </w:t>
+      </w:r>
+      <w:r>
+        <w:t xml:space="preserve">Furthermore, aircrafts have been used to carry </w:t>
+      </w:r>
+      <w:r>
+        <w:t>n</w:t>
+      </w:r>
+      <w:r>
+        <w:t xml:space="preserve">ephelometers </w:t>
+      </w:r>
+      <w:r>
+        <w:t xml:space="preserve">to acquire in-situ measurements </w:t>
+      </w:r>
+      <w:r>
+        <w:t>(</w:t>
+      </w:r>
+      <w:proofErr w:type="spellStart"/>
+      <w:r>
+        <w:rPr>
+          <w:i/>
+        </w:rPr>
+        <w:t>Beuttell</w:t>
+      </w:r>
+      <w:proofErr w:type="spellEnd"/>
+      <w:r>
+        <w:rPr>
+          <w:i/>
+        </w:rPr>
+        <w:t xml:space="preserve"> and Brewer</w:t>
+      </w:r>
+      <w:r>
+        <w:t>,</w:t>
+      </w:r>
+      <w:r>
+        <w:t xml:space="preserve"> 1949</w:t>
+      </w:r>
+      <w:r>
+        <w:t xml:space="preserve">; </w:t>
+      </w:r>
+      <w:proofErr w:type="spellStart"/>
+      <w:r>
+        <w:rPr>
+          <w:i/>
+        </w:rPr>
+        <w:t>Charlson</w:t>
+      </w:r>
+      <w:proofErr w:type="spellEnd"/>
+      <w:r>
+        <w:rPr>
+          <w:i/>
+        </w:rPr>
+        <w:t xml:space="preserve"> et al.</w:t>
+      </w:r>
+      <w:r>
+        <w:t xml:space="preserve">, </w:t>
+      </w:r>
+      <w:r>
+        <w:t>1969)</w:t>
+      </w:r>
+      <w:r>
+        <w:t xml:space="preserve">. </w:t>
+      </w:r>
+    </w:p>
+    <w:p>
+      <w:pPr>
+        <w:pStyle w:val="BodyText"/>
+        <w:jc w:val="both"/>
+      </w:pPr>
+      <w:r>
+        <w:t>In-situ measurements of aerosol extinction give direct measurement of scattered light from the altitude that the balloon is currently situated</w:t>
+      </w:r>
+      <w:r>
+        <w:t xml:space="preserve"> and </w:t>
+      </w:r>
+      <w:r>
+        <w:t>allows for a direct measurement</w:t>
+      </w:r>
+      <w:r>
+        <w:t>s</w:t>
+      </w:r>
+      <w:r>
+        <w:t xml:space="preserve"> of aerosol extinction and cross section unlike remote sensing applications from satellites. However, these types of instrument</w:t>
+      </w:r>
+      <w:r>
+        <w:t>s</w:t>
+      </w:r>
+      <w:r>
+        <w:t xml:space="preserve"> d</w:t>
+      </w:r>
+      <w:r>
+        <w:t>o</w:t>
+      </w:r>
+      <w:r>
+        <w:t xml:space="preserve"> not ac</w:t>
+      </w:r>
+      <w:r>
+        <w:t>h</w:t>
+      </w:r>
+      <w:r>
+        <w:t>i</w:t>
+      </w:r>
+      <w:r>
+        <w:t>e</w:t>
+      </w:r>
+      <w:r>
+        <w:t xml:space="preserve">ve global coverage and only give aerosol extinction from a very localized region, like </w:t>
+      </w:r>
+      <w:r>
+        <w:t xml:space="preserve">the </w:t>
+      </w:r>
+      <w:r>
+        <w:t>Laramie, Wyoming</w:t>
+      </w:r>
+      <w:r>
+        <w:t xml:space="preserve"> optical particle counters</w:t>
+      </w:r>
+      <w:r>
+        <w:t>, or have very few flights, for example AMON which had a total of six stratospheric balloon flights, three mid-latitude northern and three high-latitude northern flights. In order to achieve full global coverage satellite remote sensing instruments were create to fill the spatial gap.</w:t>
       </w:r>
     </w:p>
     <w:p>
@@ -2988,47 +3748,382 @@
         <w:jc w:val="both"/>
       </w:pPr>
       <w:r>
-        <w:t>Test</w:t>
+        <w:t>Satellite instrumentation capable of remote sensing stratospheric aerosol has been in use since the 1970’s, beginning with limb sounding solar occultation measurements</w:t>
+      </w:r>
+      <w:r>
+        <w:t xml:space="preserve">, and it operational geometry can be seen in </w:t>
+      </w:r>
+      <w:r>
+        <w:fldChar w:fldCharType="begin"/>
+      </w:r>
+      <w:r>
+        <w:instrText xml:space="preserve"> REF _Ref433365111 \h </w:instrText>
+      </w:r>
+      <w:r>
+        <w:fldChar w:fldCharType="separate"/>
+      </w:r>
+      <w:r>
+        <w:rPr>
+          <w:szCs w:val="24"/>
+        </w:rPr>
+        <w:t xml:space="preserve">Figure </w:t>
+      </w:r>
+      <w:r>
+        <w:rPr>
+          <w:szCs w:val="24"/>
+        </w:rPr>
+        <w:t>2-</w:t>
+      </w:r>
+      <w:r>
+        <w:rPr>
+          <w:noProof/>
+          <w:szCs w:val="24"/>
+        </w:rPr>
+        <w:t>3</w:t>
+      </w:r>
+      <w:r>
+        <w:fldChar w:fldCharType="end"/>
+      </w:r>
+      <w:r>
+        <w:t xml:space="preserve">.  </w:t>
+      </w:r>
+      <w:r>
+        <w:t>S</w:t>
+      </w:r>
+      <w:r>
+        <w:t>olar occultation measurements</w:t>
+      </w:r>
+      <w:r>
+        <w:t xml:space="preserve"> have provided a reliable, accurate and essentially continuous long term record of vertically resolved aerosol extinction coefficient measurements, mostly from the series of Stratospheric Aerosol and Gas Experiment (SAGE) instruments (</w:t>
+      </w:r>
+      <w:r>
+        <w:rPr>
+          <w:i/>
+        </w:rPr>
+        <w:t>Russell and McCormick</w:t>
+      </w:r>
+      <w:r>
+        <w:t xml:space="preserve">, 1989; </w:t>
+      </w:r>
+      <w:r>
+        <w:rPr>
+          <w:i/>
+        </w:rPr>
+        <w:t xml:space="preserve">Thomason and </w:t>
+      </w:r>
+      <w:proofErr w:type="spellStart"/>
+      <w:r>
+        <w:rPr>
+          <w:i/>
+        </w:rPr>
+        <w:t>Taha</w:t>
+      </w:r>
+      <w:proofErr w:type="spellEnd"/>
+      <w:r>
+        <w:t>, 2003). These SAGE measurements, which have a vertical resolution of approximately 1 km, have generally compared well with ground based and in-situ measurements, although there are challenges associated with comparing the retrieved extinction profiles to other microphysical parameters (</w:t>
+      </w:r>
+      <w:r>
+        <w:rPr>
+          <w:i/>
+        </w:rPr>
+        <w:t>Russell and McCormick</w:t>
+      </w:r>
+      <w:r>
+        <w:t xml:space="preserve">, 1989; </w:t>
+      </w:r>
+      <w:proofErr w:type="spellStart"/>
+      <w:r>
+        <w:rPr>
+          <w:i/>
+        </w:rPr>
+        <w:t>Kovilakam</w:t>
+      </w:r>
+      <w:proofErr w:type="spellEnd"/>
+      <w:r>
+        <w:rPr>
+          <w:i/>
+        </w:rPr>
+        <w:t xml:space="preserve"> et al.</w:t>
+      </w:r>
+      <w:r>
+        <w:t xml:space="preserve">, 2015). However, solar occultation is generally a robust and </w:t>
+      </w:r>
+      <w:r>
+        <w:lastRenderedPageBreak/>
+        <w:t xml:space="preserve">stable technique as it directly measures atmospheric optical depth, along with the </w:t>
+      </w:r>
+      <w:proofErr w:type="spellStart"/>
+      <w:r>
+        <w:t>exo</w:t>
+      </w:r>
+      <w:proofErr w:type="spellEnd"/>
+      <w:r>
+        <w:t>-atmospheric solar spectrum with each scan, allowing for straight forward retrieval of aerosol extinction coefficient (</w:t>
+      </w:r>
+      <w:proofErr w:type="spellStart"/>
+      <w:r>
+        <w:rPr>
+          <w:i/>
+        </w:rPr>
+        <w:t>Damadeo</w:t>
+      </w:r>
+      <w:proofErr w:type="spellEnd"/>
+      <w:r>
+        <w:rPr>
+          <w:i/>
+        </w:rPr>
+        <w:t xml:space="preserve"> et al</w:t>
+      </w:r>
+      <w:r>
+        <w:t xml:space="preserve">, 2013). </w:t>
+      </w:r>
+      <w:r>
+        <w:t xml:space="preserve">The major drawback to occultation satellites is the number of measurements it can record in a single day since the instrument needs to be viewing a sunrise or sunset event which limits the geometry to </w:t>
+      </w:r>
+      <w:r>
+        <w:t>only 16-48 measurements per day</w:t>
+      </w:r>
+      <w:r>
+        <w:t xml:space="preserve"> depending on the orbit.</w:t>
+      </w:r>
+      <w:r>
+        <w:t xml:space="preserve"> Although the currently operational MAESTRO and ACE-Imager instruments on </w:t>
+      </w:r>
+      <w:proofErr w:type="spellStart"/>
+      <w:r>
+        <w:t>SciSat</w:t>
+      </w:r>
+      <w:proofErr w:type="spellEnd"/>
+      <w:r>
+        <w:t xml:space="preserve"> (</w:t>
+      </w:r>
+      <w:r>
+        <w:rPr>
+          <w:i/>
+        </w:rPr>
+        <w:t>McElroy et al.</w:t>
+      </w:r>
+      <w:r>
+        <w:t xml:space="preserve">, 2007; </w:t>
+      </w:r>
+      <w:r>
+        <w:rPr>
+          <w:i/>
+        </w:rPr>
+        <w:t>Gilbert et al.</w:t>
+      </w:r>
+      <w:r>
+        <w:t>, 2007) have had some success producing stratospheric aerosol extinction products (</w:t>
+      </w:r>
+      <w:proofErr w:type="spellStart"/>
+      <w:r>
+        <w:rPr>
+          <w:i/>
+        </w:rPr>
+        <w:t>Vanhellemont</w:t>
+      </w:r>
+      <w:proofErr w:type="spellEnd"/>
+      <w:r>
+        <w:rPr>
+          <w:i/>
+        </w:rPr>
+        <w:t xml:space="preserve"> et al.</w:t>
+      </w:r>
+      <w:r>
+        <w:t xml:space="preserve">, 2008; </w:t>
+      </w:r>
+      <w:proofErr w:type="spellStart"/>
+      <w:r>
+        <w:rPr>
+          <w:i/>
+        </w:rPr>
+        <w:t>Sioris</w:t>
+      </w:r>
+      <w:proofErr w:type="spellEnd"/>
+      <w:r>
+        <w:rPr>
+          <w:i/>
+        </w:rPr>
+        <w:t xml:space="preserve"> et al.</w:t>
+      </w:r>
+      <w:r>
+        <w:t>, 2010), the era of solar occultation measurements essentially came to an end with SAGE III in 2006.  However, a manifestation of SAGE III is planned for deployment on the International Space Station in 2016 (</w:t>
+      </w:r>
+      <w:proofErr w:type="spellStart"/>
+      <w:r>
+        <w:rPr>
+          <w:i/>
+        </w:rPr>
+        <w:t>Cisewski</w:t>
+      </w:r>
+      <w:proofErr w:type="spellEnd"/>
+      <w:r>
+        <w:rPr>
+          <w:i/>
+        </w:rPr>
+        <w:t xml:space="preserve"> et al.</w:t>
+      </w:r>
+      <w:r>
+        <w:t>, 2014).</w:t>
       </w:r>
     </w:p>
     <w:p>
       <w:pPr>
-        <w:pStyle w:val="Heading2"/>
-      </w:pPr>
-      <w:bookmarkStart w:id="13" w:name="_Toc431479571"/>
-      <w:r>
-        <w:t>2.</w:t>
-      </w:r>
-      <w:r>
-        <w:t>3</w:t>
-      </w:r>
-      <w:r>
-        <w:t>.3 Lidar</w:t>
-      </w:r>
-      <w:bookmarkEnd w:id="13"/>
+        <w:pStyle w:val="BodyText"/>
+        <w:keepNext/>
+        <w:ind w:firstLine="0"/>
+      </w:pPr>
+      <w:r>
+        <w:rPr>
+          <w:noProof/>
+          <w:lang w:val="en-CA" w:eastAsia="en-CA"/>
+        </w:rPr>
+        <w:drawing>
+          <wp:inline distT="0" distB="0" distL="0" distR="0">
+            <wp:extent cx="5943600" cy="3501390"/>
+            <wp:effectExtent l="0" t="0" r="0" b="3810"/>
+            <wp:docPr id="3" name="Picture 3"/>
+            <wp:cNvGraphicFramePr>
+              <a:graphicFrameLocks xmlns:a="http://schemas.openxmlformats.org/drawingml/2006/main" noChangeAspect="1"/>
+            </wp:cNvGraphicFramePr>
+            <a:graphic xmlns:a="http://schemas.openxmlformats.org/drawingml/2006/main">
+              <a:graphicData uri="http://schemas.openxmlformats.org/drawingml/2006/picture">
+                <pic:pic xmlns:pic="http://schemas.openxmlformats.org/drawingml/2006/picture">
+                  <pic:nvPicPr>
+                    <pic:cNvPr id="3" name="2-3-OccultationGeometry.tif"/>
+                    <pic:cNvPicPr/>
+                  </pic:nvPicPr>
+                  <pic:blipFill>
+                    <a:blip r:embed="rId10">
+                      <a:extLst>
+                        <a:ext uri="{28A0092B-C50C-407E-A947-70E740481C1C}">
+                          <a14:useLocalDpi xmlns:a14="http://schemas.microsoft.com/office/drawing/2010/main" val="0"/>
+                        </a:ext>
+                      </a:extLst>
+                    </a:blip>
+                    <a:stretch>
+                      <a:fillRect/>
+                    </a:stretch>
+                  </pic:blipFill>
+                  <pic:spPr>
+                    <a:xfrm>
+                      <a:off x="0" y="0"/>
+                      <a:ext cx="5943600" cy="3501390"/>
+                    </a:xfrm>
+                    <a:prstGeom prst="rect">
+                      <a:avLst/>
+                    </a:prstGeom>
+                  </pic:spPr>
+                </pic:pic>
+              </a:graphicData>
+            </a:graphic>
+          </wp:inline>
+        </w:drawing>
+      </w:r>
     </w:p>
     <w:p>
       <w:pPr>
-        <w:pStyle w:val="BodyText"/>
-        <w:jc w:val="both"/>
-      </w:pPr>
-      <w:r>
-        <w:t>Test</w:t>
+        <w:jc w:val="center"/>
+        <w:rPr>
+          <w:sz w:val="24"/>
+          <w:szCs w:val="24"/>
+        </w:rPr>
+      </w:pPr>
+      <w:bookmarkStart w:id="13" w:name="_Ref433365111"/>
+      <w:r>
+        <w:rPr>
+          <w:b/>
+          <w:sz w:val="24"/>
+          <w:szCs w:val="24"/>
+        </w:rPr>
+        <w:t>Figure 2-</w:t>
+      </w:r>
+      <w:r>
+        <w:rPr>
+          <w:b/>
+          <w:sz w:val="24"/>
+          <w:szCs w:val="24"/>
+        </w:rPr>
+        <w:fldChar w:fldCharType="begin"/>
+      </w:r>
+      <w:r>
+        <w:rPr>
+          <w:b/>
+          <w:sz w:val="24"/>
+          <w:szCs w:val="24"/>
+        </w:rPr>
+        <w:instrText xml:space="preserve"> SEQ Figure \* ARABIC </w:instrText>
+      </w:r>
+      <w:r>
+        <w:rPr>
+          <w:b/>
+          <w:sz w:val="24"/>
+          <w:szCs w:val="24"/>
+        </w:rPr>
+        <w:fldChar w:fldCharType="separate"/>
+      </w:r>
+      <w:r>
+        <w:rPr>
+          <w:b/>
+          <w:noProof/>
+          <w:sz w:val="24"/>
+          <w:szCs w:val="24"/>
+        </w:rPr>
+        <w:t>3</w:t>
+      </w:r>
+      <w:r>
+        <w:rPr>
+          <w:b/>
+          <w:sz w:val="24"/>
+          <w:szCs w:val="24"/>
+        </w:rPr>
+        <w:fldChar w:fldCharType="end"/>
+      </w:r>
+      <w:bookmarkEnd w:id="13"/>
+      <w:r>
+        <w:rPr>
+          <w:sz w:val="24"/>
+          <w:szCs w:val="24"/>
+        </w:rPr>
+        <w:t xml:space="preserve">: </w:t>
+      </w:r>
+      <w:r>
+        <w:rPr>
+          <w:sz w:val="24"/>
+          <w:szCs w:val="24"/>
+        </w:rPr>
+        <w:t>An</w:t>
+      </w:r>
+      <w:r>
+        <w:rPr>
+          <w:sz w:val="24"/>
+          <w:szCs w:val="24"/>
+        </w:rPr>
+        <w:t xml:space="preserve"> occultation instrument monitoring the atmosphere by scanning the atmosphere by looking directly at the sun.</w:t>
       </w:r>
     </w:p>
     <w:p>
       <w:pPr>
+        <w:rPr>
+          <w:sz w:val="24"/>
+          <w:szCs w:val="24"/>
+        </w:rPr>
+      </w:pPr>
+    </w:p>
+    <w:p>
+      <w:pPr>
         <w:pStyle w:val="Heading2"/>
       </w:pPr>
-      <w:bookmarkStart w:id="14" w:name="_Toc431479572"/>
-      <w:r>
+      <w:bookmarkStart w:id="14" w:name="_Toc431479571"/>
+      <w:r>
+        <w:lastRenderedPageBreak/>
         <w:t>2.</w:t>
       </w:r>
       <w:r>
         <w:t>3</w:t>
       </w:r>
       <w:r>
-        <w:t>.4 Limb Scatter</w:t>
+        <w:t>.3 Lidar</w:t>
       </w:r>
       <w:bookmarkEnd w:id="14"/>
     </w:p>
@@ -3043,22 +4138,19 @@
     </w:p>
     <w:p>
       <w:pPr>
-        <w:pStyle w:val="Heading1"/>
-      </w:pPr>
-      <w:bookmarkStart w:id="15" w:name="_Toc431479573"/>
+        <w:pStyle w:val="Heading2"/>
+      </w:pPr>
+      <w:bookmarkStart w:id="15" w:name="_Toc431479572"/>
       <w:r>
         <w:t>2.</w:t>
       </w:r>
       <w:r>
-        <w:t>4</w:t>
-      </w:r>
-      <w:r>
-        <w:t xml:space="preserve"> </w:t>
+        <w:t>3</w:t>
+      </w:r>
+      <w:r>
+        <w:t>.4 Limb Scatter</w:t>
       </w:r>
       <w:bookmarkEnd w:id="15"/>
-      <w:r>
-        <w:t>Radiative Transfer</w:t>
-      </w:r>
     </w:p>
     <w:p>
       <w:pPr>
@@ -3071,15 +4163,27 @@
     </w:p>
     <w:p>
       <w:pPr>
-        <w:pStyle w:val="Heading2"/>
-      </w:pPr>
-      <w:r>
-        <w:t>2.4.1 Scalar Radiative Transfer</w:t>
+        <w:pStyle w:val="Heading1"/>
+      </w:pPr>
+      <w:bookmarkStart w:id="16" w:name="_Toc431479573"/>
+      <w:r>
+        <w:t>2.</w:t>
+      </w:r>
+      <w:r>
+        <w:t>4</w:t>
+      </w:r>
+      <w:r>
+        <w:t xml:space="preserve"> </w:t>
+      </w:r>
+      <w:bookmarkEnd w:id="16"/>
+      <w:r>
+        <w:t>Radiative Transfer</w:t>
       </w:r>
     </w:p>
     <w:p>
       <w:pPr>
         <w:pStyle w:val="BodyText"/>
+        <w:jc w:val="both"/>
       </w:pPr>
       <w:r>
         <w:t>Test</w:t>
@@ -3090,7 +4194,7 @@
         <w:pStyle w:val="Heading2"/>
       </w:pPr>
       <w:r>
-        <w:t>2.4.2 Vector Radiative Transfer</w:t>
+        <w:t>2.4.1 Scalar Radiative Transfer</w:t>
       </w:r>
     </w:p>
     <w:p>
@@ -3106,8 +4210,7 @@
         <w:pStyle w:val="Heading2"/>
       </w:pPr>
       <w:r>
-        <w:lastRenderedPageBreak/>
-        <w:t>2.4.3 Rayleigh Scattering</w:t>
+        <w:t>2.4.2 Vector Radiative Transfer</w:t>
       </w:r>
     </w:p>
     <w:p>
@@ -3123,7 +4226,7 @@
         <w:pStyle w:val="Heading2"/>
       </w:pPr>
       <w:r>
-        <w:t>2.4.4 Mie Scattering</w:t>
+        <w:t>2.4.3 Rayleigh Scattering</w:t>
       </w:r>
     </w:p>
     <w:p>
@@ -3136,9 +4239,25 @@
     </w:p>
     <w:p>
       <w:pPr>
+        <w:pStyle w:val="Heading2"/>
+      </w:pPr>
+      <w:r>
+        <w:t>2.4.4 Mie Scattering</w:t>
+      </w:r>
+    </w:p>
+    <w:p>
+      <w:pPr>
+        <w:pStyle w:val="BodyText"/>
+      </w:pPr>
+      <w:r>
+        <w:t>Test</w:t>
+      </w:r>
+    </w:p>
+    <w:p>
+      <w:pPr>
         <w:pStyle w:val="Heading1"/>
       </w:pPr>
-      <w:bookmarkStart w:id="16" w:name="_Toc431479574"/>
+      <w:bookmarkStart w:id="17" w:name="_Toc431479574"/>
       <w:r>
         <w:t>2.</w:t>
       </w:r>
@@ -3148,17 +4267,17 @@
       <w:r>
         <w:t xml:space="preserve"> ALI Prototype and Stratospheric Balloon Flight</w:t>
       </w:r>
-      <w:bookmarkEnd w:id="16"/>
+      <w:bookmarkEnd w:id="17"/>
     </w:p>
     <w:p>
       <w:pPr>
         <w:pStyle w:val="BodyText"/>
         <w:jc w:val="both"/>
         <w:sectPr>
-          <w:headerReference w:type="default" r:id="rId9"/>
-          <w:footerReference w:type="default" r:id="rId10"/>
-          <w:headerReference w:type="first" r:id="rId11"/>
-          <w:footerReference w:type="first" r:id="rId12"/>
+          <w:headerReference w:type="default" r:id="rId11"/>
+          <w:footerReference w:type="default" r:id="rId12"/>
+          <w:headerReference w:type="first" r:id="rId13"/>
+          <w:footerReference w:type="first" r:id="rId14"/>
           <w:pgSz w:w="12240" w:h="15840" w:code="1"/>
           <w:pgMar w:top="1440" w:right="1440" w:bottom="1440" w:left="1440" w:header="720" w:footer="720" w:gutter="0"/>
           <w:cols w:space="720"/>
@@ -3182,8 +4301,8 @@
       </w:pPr>
     </w:p>
     <w:sectPr>
-      <w:headerReference w:type="default" r:id="rId13"/>
-      <w:footerReference w:type="first" r:id="rId14"/>
+      <w:headerReference w:type="default" r:id="rId15"/>
+      <w:footerReference w:type="first" r:id="rId16"/>
       <w:pgSz w:w="12240" w:h="15840"/>
       <w:pgMar w:top="1440" w:right="1800" w:bottom="1440" w:left="1800" w:header="720" w:footer="720" w:gutter="0"/>
       <w:cols w:space="720"/>
@@ -3351,7 +4470,7 @@
         <w:rStyle w:val="PageNumber"/>
         <w:noProof/>
       </w:rPr>
-      <w:t>9</w:t>
+      <w:t>12</w:t>
     </w:r>
     <w:r>
       <w:rPr>
@@ -3402,7 +4521,7 @@
         <w:rStyle w:val="PageNumber"/>
         <w:noProof/>
       </w:rPr>
-      <w:t>10</w:t>
+      <w:t>13</w:t>
     </w:r>
     <w:r>
       <w:rPr>
@@ -5110,4 +6229,16 @@
     </a:ext>
   </a:extLst>
 </a:theme>
+</file>
+
+<file path=customXml/item1.xml><?xml version="1.0" encoding="utf-8"?>
+<b:Sources xmlns:b="http://schemas.openxmlformats.org/officeDocument/2006/bibliography" xmlns="http://schemas.openxmlformats.org/officeDocument/2006/bibliography" SelectedStyle="\APASixthEditionOfficeOnline.xsl" StyleName="APA" Version="6"/>
+</file>
+
+<file path=customXml/itemProps1.xml><?xml version="1.0" encoding="utf-8"?>
+<ds:datastoreItem xmlns:ds="http://schemas.openxmlformats.org/officeDocument/2006/customXml" ds:itemID="{1DC53EF4-6EBA-4E4A-99A7-92E6F329E56A}">
+  <ds:schemaRefs>
+    <ds:schemaRef ds:uri="http://schemas.openxmlformats.org/officeDocument/2006/bibliography"/>
+  </ds:schemaRefs>
+</ds:datastoreItem>
 </file>
</xml_diff>

<commit_message>
Amy edited 2.3.3 Lidar
</commit_message>
<xml_diff>
--- a/Word/Chapter2.docx
+++ b/Word/Chapter2.docx
@@ -213,7 +213,15 @@
         <w:t xml:space="preserve"> et al.</w:t>
       </w:r>
       <w:r>
-        <w:t>, 2015).  Aircraft-borne nephelometers (</w:t>
+        <w:t xml:space="preserve">, 2015).  Aircraft-borne </w:t>
+      </w:r>
+      <w:proofErr w:type="spellStart"/>
+      <w:r>
+        <w:t>nephelometers</w:t>
+      </w:r>
+      <w:proofErr w:type="spellEnd"/>
+      <w:r>
+        <w:t xml:space="preserve"> (</w:t>
       </w:r>
       <w:proofErr w:type="spellStart"/>
       <w:r>
@@ -1140,7 +1148,16 @@
         <w:t xml:space="preserve">. </w:t>
       </w:r>
       <w:r>
-        <w:t>OCS has a long lifetimes in the troposphere and low solubility allowing for significant portion of to reach there stratosphere and there some of it oxidizes and hydrates to form sulfate aerosol</w:t>
+        <w:t>OCS has a long lifetime</w:t>
+      </w:r>
+      <w:r>
+        <w:t xml:space="preserve"> in the troposphere and low solubility all</w:t>
+      </w:r>
+      <w:r>
+        <w:t xml:space="preserve">owing for a significant portion to reach the stratosphere and </w:t>
+      </w:r>
+      <w:r>
+        <w:t>some of it oxidizes and hydrates to form sulfate aerosol</w:t>
       </w:r>
       <w:r>
         <w:t xml:space="preserve"> (</w:t>
@@ -1170,7 +1187,16 @@
         <w:t xml:space="preserve"> </w:t>
       </w:r>
       <w:r>
-        <w:t xml:space="preserve">and form add to the background aerosol layer </w:t>
+        <w:t>and</w:t>
+      </w:r>
+      <w:r>
+        <w:t xml:space="preserve"> add</w:t>
+      </w:r>
+      <w:r>
+        <w:t>s</w:t>
+      </w:r>
+      <w:r>
+        <w:t xml:space="preserve"> to the background aerosol layer </w:t>
       </w:r>
       <w:r>
         <w:t>(</w:t>
@@ -1210,19 +1236,70 @@
         <w:t>2</w:t>
       </w:r>
       <w:r>
+        <w:t>,</w:t>
+      </w:r>
+      <w:r>
+        <w:t xml:space="preserve"> one source </w:t>
+      </w:r>
+      <w:r>
+        <w:t xml:space="preserve">originates </w:t>
+      </w:r>
+      <w:r>
+        <w:t>in the</w:t>
+      </w:r>
+      <w:r>
+        <w:t xml:space="preserve"> troposphere though industry fro</w:t>
+      </w:r>
+      <w:r>
+        <w:t>m the burning of fossil fuels</w:t>
+      </w:r>
+      <w:r>
+        <w:t>. Sulfur dioxide (SO</w:t>
+      </w:r>
+      <w:r>
+        <w:rPr>
+          <w:vertAlign w:val="subscript"/>
+        </w:rPr>
+        <w:t>2</w:t>
+      </w:r>
+      <w:r>
+        <w:t>)</w:t>
+      </w:r>
+      <w:r>
+        <w:t>,</w:t>
+      </w:r>
+      <w:r>
         <w:t xml:space="preserve"> </w:t>
       </w:r>
       <w:r>
-        <w:t xml:space="preserve">and one source </w:t>
-      </w:r>
-      <w:r>
-        <w:t xml:space="preserve">originates </w:t>
-      </w:r>
-      <w:r>
-        <w:t>in the troposphere though industry form the burning of fossil fuels</w:t>
-      </w:r>
-      <w:r>
-        <w:t>. Sulfur dioxide (SO</w:t>
+        <w:t xml:space="preserve">which </w:t>
+      </w:r>
+      <w:r>
+        <w:t>has a short lifeti</w:t>
+      </w:r>
+      <w:r>
+        <w:t>me in the troposphere and its concentration varies</w:t>
+      </w:r>
+      <w:r>
+        <w:t xml:space="preserve"> </w:t>
+      </w:r>
+      <w:r>
+        <w:t>regionally (</w:t>
+      </w:r>
+      <w:r>
+        <w:rPr>
+          <w:i/>
+        </w:rPr>
+        <w:t>Thomason and Peter</w:t>
+      </w:r>
+      <w:r>
+        <w:t>, 2006)</w:t>
+      </w:r>
+      <w:r>
+        <w:t>,</w:t>
+      </w:r>
+      <w:r>
+        <w:t xml:space="preserve"> also hydrates into sulfate aerosol. A second source of SO</w:t>
       </w:r>
       <w:r>
         <w:rPr>
@@ -1231,31 +1308,13 @@
         <w:t>2</w:t>
       </w:r>
       <w:r>
-        <w:t xml:space="preserve">) has a short lifetime and its concentration various </w:t>
-      </w:r>
-      <w:r>
-        <w:t>regionally (</w:t>
-      </w:r>
-      <w:r>
-        <w:rPr>
-          <w:i/>
-        </w:rPr>
-        <w:t>Thomason and Peter</w:t>
-      </w:r>
-      <w:r>
-        <w:t>, 2006) which also hydrates into sulfate aerosol. A second source of SO</w:t>
-      </w:r>
-      <w:r>
-        <w:rPr>
-          <w:vertAlign w:val="subscript"/>
-        </w:rPr>
-        <w:t>2</w:t>
-      </w:r>
-      <w:r>
         <w:t xml:space="preserve"> is from volcanic eruptions which </w:t>
       </w:r>
       <w:r>
-        <w:t xml:space="preserve">is highly variable in location and time and </w:t>
+        <w:t>are</w:t>
+      </w:r>
+      <w:r>
+        <w:t xml:space="preserve"> highly variable in location and time and </w:t>
       </w:r>
       <w:r>
         <w:t>can insert a large amount of sulfur directly into the atmosphere</w:t>
@@ -1373,6 +1432,9 @@
       </w:r>
       <w:r>
         <w:t xml:space="preserve">. Following </w:t>
+      </w:r>
+      <w:r>
+        <w:t xml:space="preserve">this period, </w:t>
       </w:r>
       <w:r>
         <w:t xml:space="preserve">a series of smaller volcanic eruptions have </w:t>
@@ -1422,7 +1484,13 @@
         <w:t xml:space="preserve">hese sulfur sources </w:t>
       </w:r>
       <w:r>
-        <w:t xml:space="preserve">undergo a series of reactions to be conversion </w:t>
+        <w:t>undergo a seri</w:t>
+      </w:r>
+      <w:r>
+        <w:t>es of reactions to be converted</w:t>
+      </w:r>
+      <w:r>
+        <w:t xml:space="preserve"> </w:t>
       </w:r>
       <w:r>
         <w:t xml:space="preserve">into </w:t>
@@ -1622,26 +1690,38 @@
         <w:rPr>
           <w:lang w:val="en-CA"/>
         </w:rPr>
-        <w:t>sizes that undergo that grow to various sizes on the order of 0.05 to 1.0 µ</w:t>
+        <w:t>sizes</w:t>
       </w:r>
       <w:r>
         <w:rPr>
           <w:lang w:val="en-CA"/>
         </w:rPr>
+        <w:t xml:space="preserve"> </w:t>
+      </w:r>
+      <w:r>
+        <w:rPr>
+          <w:lang w:val="en-CA"/>
+        </w:rPr>
+        <w:t>on the order of 0.05 to 1.0 µ</w:t>
+      </w:r>
+      <w:r>
+        <w:rPr>
+          <w:lang w:val="en-CA"/>
+        </w:rPr>
         <w:t>m</w:t>
       </w:r>
       <w:r>
         <w:rPr>
           <w:lang w:val="en-CA"/>
         </w:rPr>
-        <w:t xml:space="preserve"> depending on the processes of </w:t>
+        <w:t xml:space="preserve"> depending on the processes of nucleation, evaporation and condensation </w:t>
       </w:r>
       <w:r>
         <w:rPr>
           <w:lang w:val="en-CA"/>
         </w:rPr>
         <w:lastRenderedPageBreak/>
-        <w:t>nucleation, evaporation and condensation that is underwent (</w:t>
+        <w:t>that is underwent (</w:t>
       </w:r>
       <w:proofErr w:type="spellStart"/>
       <w:r>
@@ -2347,7 +2427,13 @@
         <w:t xml:space="preserve"> 1997). </w:t>
       </w:r>
       <w:r>
-        <w:t>The particles are distributed in a normally over the logarithm of the radius. To fully describe aerosol for a single log-normal distribution the number density, mode radius and mode width is required and for a non-volcanic background aerosol layer a</w:t>
+        <w:t>The</w:t>
+      </w:r>
+      <w:r>
+        <w:t xml:space="preserve"> particles are distributed </w:t>
+      </w:r>
+      <w:r>
+        <w:t>normally over the logarithm of the radius. To fully describe aerosol for a single log-normal distribution the number density, mode radius and mode width is required and for a non-volcanic background aerosol layer a</w:t>
       </w:r>
       <w:r>
         <w:t>n approximate</w:t>
@@ -2421,7 +2507,6 @@
       <w:r>
         <w:rPr>
           <w:noProof/>
-          <w:lang w:val="en-CA" w:eastAsia="en-CA"/>
         </w:rPr>
         <w:drawing>
           <wp:inline distT="0" distB="0" distL="0" distR="0">
@@ -2544,7 +2629,6 @@
       <w:r>
         <w:rPr>
           <w:noProof/>
-          <w:lang w:val="en-CA" w:eastAsia="en-CA"/>
         </w:rPr>
         <w:lastRenderedPageBreak/>
         <w:drawing>
@@ -2707,7 +2791,30 @@
         <w:tab/>
       </w:r>
       <w:r>
-        <w:t xml:space="preserve">Optical particle counter have been used on board Laramie, Wyoming over the past 40 years to measure particle sizes in bin in between 0.15 to 2.0 µm. The composition of the particle size distributions have been </w:t>
+        <w:t>Optical particle counter</w:t>
+      </w:r>
+      <w:r>
+        <w:t>s</w:t>
+      </w:r>
+      <w:r>
+        <w:t xml:space="preserve"> have been used on board </w:t>
+      </w:r>
+      <w:proofErr w:type="spellStart"/>
+      <w:r>
+        <w:t>sondes</w:t>
+      </w:r>
+      <w:proofErr w:type="spellEnd"/>
+      <w:r>
+        <w:t xml:space="preserve"> from </w:t>
+      </w:r>
+      <w:r>
+        <w:t>Laramie, Wyoming over the past 40 years to measure particle sizes in bin</w:t>
+      </w:r>
+      <w:r>
+        <w:t xml:space="preserve">s </w:t>
+      </w:r>
+      <w:r>
+        <w:t xml:space="preserve">between 0.15 to 2.0 µm. The composition of the particle size distributions have been </w:t>
       </w:r>
       <w:r>
         <w:t xml:space="preserve">primarily </w:t>
@@ -2737,6 +2844,9 @@
         <w:t>episodes</w:t>
       </w:r>
       <w:r>
+        <w:t>,</w:t>
+      </w:r>
+      <w:r>
         <w:t xml:space="preserve"> a bimodal log-normal distribution of aerosol particles </w:t>
       </w:r>
       <w:r>
@@ -2796,7 +2906,17 @@
         <w:t xml:space="preserve">parameters </w:t>
       </w:r>
       <w:r>
-        <w:t xml:space="preserve">since the number of required </w:t>
+        <w:t>since the number of required</w:t>
+      </w:r>
+      <w:r>
+        <w:t xml:space="preserve"> </w:t>
+      </w:r>
+      <w:r>
+        <w:lastRenderedPageBreak/>
+        <w:t>parameters</w:t>
+      </w:r>
+      <w:r>
+        <w:t xml:space="preserve"> </w:t>
       </w:r>
       <w:r>
         <w:t xml:space="preserve">has </w:t>
@@ -2805,7 +2925,6 @@
         <w:t xml:space="preserve">increased to </w:t>
       </w:r>
       <w:r>
-        <w:lastRenderedPageBreak/>
         <w:t>six</w:t>
       </w:r>
       <w:r>
@@ -2867,7 +2986,19 @@
         <w:t xml:space="preserve">bimodal </w:t>
       </w:r>
       <w:r>
-        <w:t>particle size distributions from balloon optical particle counters. The first distribution is from a volcanic period in 1993 after the Mount Pinatubo eruption and from a background period in 1999.</w:t>
+        <w:t xml:space="preserve">particle size distributions from balloon optical particle counters. The first distribution is from a volcanic period in 1993 after the Mount Pinatubo eruption and </w:t>
+      </w:r>
+      <w:r>
+        <w:t xml:space="preserve">another </w:t>
+      </w:r>
+      <w:r>
+        <w:t xml:space="preserve">from a </w:t>
+      </w:r>
+      <w:r>
+        <w:t>backgroun</w:t>
+      </w:r>
+      <w:r>
+        <w:t>d period in 1999.</w:t>
       </w:r>
     </w:p>
     <w:p>
@@ -2906,7 +3037,13 @@
         <w:t>Solomon et al.</w:t>
       </w:r>
       <w:r>
-        <w:t>, 2007). Through a direct effect, aerosols particles scatter incoming visible solar radiation away from earth increasing the albedo causing a cooling effect on the surface of the planet</w:t>
+        <w:t>, 2007). T</w:t>
+      </w:r>
+      <w:r>
+        <w:t>hrough a direct effect, aerosol</w:t>
+      </w:r>
+      <w:r>
+        <w:t xml:space="preserve"> particles scatter incoming visible solar radiation away from earth increasing the albedo causing a cooling effect on the surface of the planet</w:t>
       </w:r>
       <w:r>
         <w:t xml:space="preserve"> (</w:t>
@@ -2969,10 +3106,7 @@
       </w:r>
       <w:proofErr w:type="spellEnd"/>
       <w:r>
-        <w:t>, 1993</w:t>
-      </w:r>
-      <w:r>
-        <w:t>)</w:t>
+        <w:t>, 1993)</w:t>
       </w:r>
       <w:r>
         <w:t>.</w:t>
@@ -2981,52 +3115,31 @@
         <w:t xml:space="preserve">  </w:t>
       </w:r>
       <w:r>
-        <w:t xml:space="preserve">Aerosol also introduce an indirect effect to a radiative balance known as the cloud albedo effect. </w:t>
-      </w:r>
-      <w:r>
-        <w:t>This is caused by condensation on existing aerosol particles to</w:t>
-      </w:r>
-      <w:r>
-        <w:t xml:space="preserve"> form cloud condensation nuclei which</w:t>
-      </w:r>
-      <w:r>
-        <w:t xml:space="preserve"> </w:t>
-      </w:r>
-      <w:r>
-        <w:t>leads to</w:t>
-      </w:r>
-      <w:r>
-        <w:t xml:space="preserve"> an increase of the albedo for short wavelengths </w:t>
-      </w:r>
-      <w:r>
-        <w:t xml:space="preserve">which </w:t>
-      </w:r>
-      <w:r>
-        <w:t>also contributing to</w:t>
-      </w:r>
-      <w:r>
-        <w:t xml:space="preserve"> </w:t>
-      </w:r>
-      <w:r>
-        <w:t xml:space="preserve">cooling the planet's surface. </w:t>
-      </w:r>
-      <w:r>
-        <w:t>T</w:t>
-      </w:r>
-      <w:r>
-        <w:t>hese types of cloud forming particles tend to increase the</w:t>
-      </w:r>
-      <w:r>
-        <w:t xml:space="preserve"> </w:t>
-      </w:r>
-      <w:r>
-        <w:t>overall lifetime of the cloud increasing the cloud coverage of the planet thus increasing the</w:t>
-      </w:r>
-      <w:r>
-        <w:t xml:space="preserve"> </w:t>
-      </w:r>
-      <w:r>
-        <w:t>albedo (</w:t>
+        <w:t>Aerosol also introduce</w:t>
+      </w:r>
+      <w:r>
+        <w:t>s</w:t>
+      </w:r>
+      <w:r>
+        <w:t xml:space="preserve"> an indirect effect to a radiative balance known as the cloud albedo effect. This is caused by condensation o</w:t>
+      </w:r>
+      <w:r>
+        <w:t xml:space="preserve">n existing aerosol particles </w:t>
+      </w:r>
+      <w:r>
+        <w:t>form</w:t>
+      </w:r>
+      <w:r>
+        <w:t>ing</w:t>
+      </w:r>
+      <w:r>
+        <w:t xml:space="preserve"> cloud condensation nuclei which leads to an increase of the albedo for short wav</w:t>
+      </w:r>
+      <w:r>
+        <w:t>elengths which also contributes</w:t>
+      </w:r>
+      <w:r>
+        <w:t xml:space="preserve"> to cooling the planet's surface. These types of cloud forming particles tend to increase the overall lifetime of the cloud increasing the cloud coverage of the planet thus increasing the albedo (</w:t>
       </w:r>
       <w:proofErr w:type="spellStart"/>
       <w:r>
@@ -3046,10 +3159,34 @@
         <w:t>, 1992).</w:t>
       </w:r>
       <w:r>
-        <w:t xml:space="preserve"> Overall, aerosol particles cooling effect dominate the warming effects and </w:t>
-      </w:r>
-      <w:r>
-        <w:t>cool the surface of the planet</w:t>
+        <w:t xml:space="preserve"> Overall, </w:t>
+      </w:r>
+      <w:r>
+        <w:t xml:space="preserve">the </w:t>
+      </w:r>
+      <w:r>
+        <w:t>aerosol particles</w:t>
+      </w:r>
+      <w:r>
+        <w:t>’</w:t>
+      </w:r>
+      <w:r>
+        <w:t xml:space="preserve"> cooling effect dominate</w:t>
+      </w:r>
+      <w:r>
+        <w:t>s</w:t>
+      </w:r>
+      <w:r>
+        <w:t xml:space="preserve"> the warming effects and </w:t>
+      </w:r>
+      <w:r>
+        <w:t>cool</w:t>
+      </w:r>
+      <w:r>
+        <w:t>s</w:t>
+      </w:r>
+      <w:r>
+        <w:t xml:space="preserve"> the surface of the planet</w:t>
       </w:r>
       <w:r>
         <w:t xml:space="preserve"> (</w:t>
@@ -3099,10 +3236,7 @@
         <w:t xml:space="preserve">. During the eruption of </w:t>
       </w:r>
       <w:r>
-        <w:t>Mount Pinatubo in 1991</w:t>
-      </w:r>
-      <w:r>
-        <w:t xml:space="preserve"> the sulfate aerosol load was increased by a large quantities causing a cooling </w:t>
+        <w:t xml:space="preserve">Mount Pinatubo in 1991 the sulfate aerosol load was increased by a large quantities causing a cooling </w:t>
       </w:r>
       <w:r>
         <w:t>of the lower atmosphere</w:t>
@@ -3161,10 +3295,7 @@
         <w:t>o</w:t>
       </w:r>
       <w:r>
-        <w:t>C</w:t>
-      </w:r>
-      <w:r>
-        <w:t xml:space="preserve"> on the surface (</w:t>
+        <w:t>C on the surface (</w:t>
       </w:r>
       <w:r>
         <w:rPr>
@@ -3190,19 +3321,17 @@
         <w:t xml:space="preserve"> et al.</w:t>
       </w:r>
       <w:r>
-        <w:t>, 2013)</w:t>
-      </w:r>
-      <w:bookmarkStart w:id="6" w:name="_GoBack"/>
-      <w:bookmarkEnd w:id="6"/>
+        <w:t xml:space="preserve">, </w:t>
+      </w:r>
+      <w:r>
+        <w:lastRenderedPageBreak/>
+        <w:t>2013)</w:t>
+      </w:r>
       <w:r>
         <w:t>.</w:t>
       </w:r>
       <w:r>
-        <w:t xml:space="preserve"> And the surface temperatures did not return to pre-Pinatubo level until approximately 3 </w:t>
-      </w:r>
-      <w:r>
-        <w:lastRenderedPageBreak/>
-        <w:t xml:space="preserve">years after the eruption </w:t>
+        <w:t xml:space="preserve"> And the surface temperatures did not return to pre-Pinatubo level until approximately 3 years after the eruption </w:t>
       </w:r>
       <w:r>
         <w:t xml:space="preserve">as the atmosphere filtered out the additional aerosol </w:t>
@@ -3262,10 +3391,7 @@
         <w:t>global warming</w:t>
       </w:r>
       <w:r>
-        <w:t xml:space="preserve"> hiatus, when compared to background levels </w:t>
-      </w:r>
-      <w:r>
-        <w:t>(</w:t>
+        <w:t xml:space="preserve"> hiatus, when compared to background levels (</w:t>
       </w:r>
       <w:r>
         <w:rPr>
@@ -3292,10 +3418,7 @@
         <w:t>Fyfe et al.</w:t>
       </w:r>
       <w:r>
-        <w:t>, 2013)</w:t>
-      </w:r>
-      <w:r>
-        <w:t>. In order to fully quantify this effect</w:t>
+        <w:t>, 2013). In order to fully quantify this effect</w:t>
       </w:r>
       <w:r>
         <w:t>,</w:t>
@@ -3323,7 +3446,7 @@
       <w:pPr>
         <w:pStyle w:val="Heading1"/>
       </w:pPr>
-      <w:bookmarkStart w:id="7" w:name="_Toc431479568"/>
+      <w:bookmarkStart w:id="6" w:name="_Toc431479568"/>
       <w:r>
         <w:t>2.</w:t>
       </w:r>
@@ -3333,37 +3456,70 @@
       <w:r>
         <w:t xml:space="preserve"> Aerosol Measurements</w:t>
       </w:r>
-      <w:bookmarkEnd w:id="7"/>
+      <w:bookmarkEnd w:id="6"/>
     </w:p>
     <w:p>
       <w:pPr>
         <w:pStyle w:val="BodyText"/>
         <w:jc w:val="both"/>
       </w:pPr>
-      <w:bookmarkStart w:id="8" w:name="_Ref463275989"/>
-      <w:bookmarkStart w:id="9" w:name="_Toc463235095"/>
-      <w:bookmarkStart w:id="10" w:name="_Ref463275880"/>
-      <w:r>
-        <w:t>Two fundamental methods are used to measure aerosols concentrations within the atmosphere. The first of these methods are ground based and in-situ measurements which give good detail and information about a specific localized</w:t>
+      <w:bookmarkStart w:id="7" w:name="_Ref463275989"/>
+      <w:bookmarkStart w:id="8" w:name="_Toc463235095"/>
+      <w:bookmarkStart w:id="9" w:name="_Ref463275880"/>
+      <w:r>
+        <w:t>Two fundamental meth</w:t>
+      </w:r>
+      <w:r>
+        <w:t>ods are used to measure aerosol</w:t>
+      </w:r>
+      <w:r>
+        <w:t xml:space="preserve"> concentrations within the atmosphere. The first of these methods are ground based and in-situ measurements which give good detail and information about a specific localized</w:t>
       </w:r>
       <w:r>
         <w:t xml:space="preserve"> area</w:t>
       </w:r>
       <w:r>
-        <w:t>. However, these measurements are limited in scope has they do not have global coverage that is inherent in satellite instrumentation. Both ground base and satellites have important roles in monitoring the planets aerosol content, however each of these methods have inherent advantages and disadvantages. A</w:t>
+        <w:t>. However, these mea</w:t>
+      </w:r>
+      <w:r>
+        <w:t xml:space="preserve">surements are limited in scope </w:t>
+      </w:r>
+      <w:r>
+        <w:t>as they do not have global coverage that is inherent in satelli</w:t>
+      </w:r>
+      <w:r>
+        <w:t>te instrumentation. Both ground-</w:t>
+      </w:r>
+      <w:r>
+        <w:t>base</w:t>
+      </w:r>
+      <w:r>
+        <w:t>d instruments</w:t>
+      </w:r>
+      <w:r>
+        <w:t xml:space="preserve"> and satellites have important roles in monitoring the planet</w:t>
+      </w:r>
+      <w:r>
+        <w:t>’</w:t>
+      </w:r>
+      <w:r>
+        <w:t>s aerosol content, however each of these methods have inherent advantages and disadvantages. A</w:t>
       </w:r>
       <w:r>
         <w:t>n</w:t>
       </w:r>
       <w:r>
-        <w:t xml:space="preserve"> overview will be given of some of the common methods to determine aerosol concentration and why using different methods helps to increase the overall accuracy and precision of data sets.</w:t>
+        <w:t xml:space="preserve"> overview will be given on</w:t>
+      </w:r>
+      <w:r>
+        <w:t xml:space="preserve"> some of the common methods to determine aerosol concentration and why using different methods helps to increase the overall accuracy and precision of data sets.</w:t>
       </w:r>
     </w:p>
     <w:p>
       <w:pPr>
         <w:pStyle w:val="Heading2"/>
       </w:pPr>
-      <w:bookmarkStart w:id="11" w:name="_Toc431479569"/>
+      <w:bookmarkStart w:id="10" w:name="_Toc431479569"/>
       <w:r>
         <w:t>2.</w:t>
       </w:r>
@@ -3379,7 +3535,7 @@
       <w:r>
         <w:t>itu</w:t>
       </w:r>
-      <w:bookmarkEnd w:id="11"/>
+      <w:bookmarkEnd w:id="10"/>
       <w:r>
         <w:t xml:space="preserve"> </w:t>
       </w:r>
@@ -3429,13 +3585,13 @@
         <w:t>and</w:t>
       </w:r>
       <w:r>
-        <w:t xml:space="preserve"> can determine the particle size distributions. One </w:t>
-      </w:r>
-      <w:r>
-        <w:t>type</w:t>
-      </w:r>
-      <w:r>
-        <w:t xml:space="preserve"> instruments is the </w:t>
+        <w:t xml:space="preserve"> can determine the p</w:t>
+      </w:r>
+      <w:r>
+        <w:t>article size distributions. T</w:t>
+      </w:r>
+      <w:r>
+        <w:t xml:space="preserve">he </w:t>
       </w:r>
       <w:r>
         <w:t>o</w:t>
@@ -3453,13 +3609,25 @@
         <w:t>c</w:t>
       </w:r>
       <w:r>
-        <w:t>ounter is an active instrument that has a</w:t>
+        <w:t xml:space="preserve">ounter is an active instrument that </w:t>
+      </w:r>
+      <w:r>
+        <w:t xml:space="preserve">uses </w:t>
+      </w:r>
+      <w:r>
+        <w:t>a</w:t>
       </w:r>
       <w:r>
         <w:t>n</w:t>
       </w:r>
       <w:r>
-        <w:t xml:space="preserve"> incandescent light source internal to the device. The instrument has been launched fr</w:t>
+        <w:t xml:space="preserve"> incandescent light source internal to the device</w:t>
+      </w:r>
+      <w:r>
+        <w:t xml:space="preserve"> to optically count aerosol particles. This</w:t>
+      </w:r>
+      <w:r>
+        <w:t xml:space="preserve"> instrument has been launched fr</w:t>
       </w:r>
       <w:r>
         <w:t xml:space="preserve">om Laramie, Wyoming since 1971 </w:t>
@@ -3494,17 +3662,14 @@
         <w:t xml:space="preserve"> et al.</w:t>
       </w:r>
       <w:r>
-        <w:t>, 2015</w:t>
-      </w:r>
-      <w:r>
-        <w:t>). Another</w:t>
-      </w:r>
-      <w:r>
-        <w:t xml:space="preserve"> type of balloon instrument uses a passive light source, including the sun, moon, or stars, to determine aerosol extinctions. </w:t>
+        <w:t>, 2015). Another</w:t>
+      </w:r>
+      <w:r>
+        <w:t xml:space="preserve"> type of balloon </w:t>
       </w:r>
       <w:r>
         <w:lastRenderedPageBreak/>
-        <w:t xml:space="preserve">Instruments that use this type of technology are the Absorption par les </w:t>
+        <w:t xml:space="preserve">instrument uses a passive light source, including the sun, moon, or stars, to determine aerosol extinctions. Instruments that use this type of technology are the Absorption par les </w:t>
       </w:r>
       <w:proofErr w:type="spellStart"/>
       <w:r>
@@ -3608,19 +3773,13 @@
         <w:t xml:space="preserve">. </w:t>
       </w:r>
       <w:r>
-        <w:t xml:space="preserve">Furthermore, aircrafts have been used to carry </w:t>
-      </w:r>
-      <w:r>
-        <w:t>n</w:t>
+        <w:t>Furthermore, aircrafts have been used to carry n</w:t>
       </w:r>
       <w:r>
         <w:t xml:space="preserve">ephelometers </w:t>
       </w:r>
       <w:r>
-        <w:t xml:space="preserve">to acquire in-situ measurements </w:t>
-      </w:r>
-      <w:r>
-        <w:t>(</w:t>
+        <w:t>to acquire in-situ measurements (</w:t>
       </w:r>
       <w:proofErr w:type="spellStart"/>
       <w:r>
@@ -3681,13 +3840,22 @@
         <w:t xml:space="preserve"> and </w:t>
       </w:r>
       <w:r>
-        <w:t>allows for a direct measurement</w:t>
+        <w:t>allows for</w:t>
+      </w:r>
+      <w:r>
+        <w:t xml:space="preserve"> direct measurement</w:t>
       </w:r>
       <w:r>
         <w:t>s</w:t>
       </w:r>
       <w:r>
-        <w:t xml:space="preserve"> of aerosol extinction and cross section unlike remote sensing applications from satellites. However, these types of instrument</w:t>
+        <w:t xml:space="preserve"> </w:t>
+      </w:r>
+      <w:r>
+        <w:t>of aerosol extinction and cross-</w:t>
+      </w:r>
+      <w:r>
+        <w:t>section unlike remote sensing applications from satellites. However, these types of instrument</w:t>
       </w:r>
       <w:r>
         <w:t>s</w:t>
@@ -3714,23 +3882,23 @@
         <w:t xml:space="preserve">ve global coverage and only give aerosol extinction from a very localized region, like </w:t>
       </w:r>
       <w:r>
-        <w:t xml:space="preserve">the </w:t>
-      </w:r>
-      <w:r>
-        <w:t>Laramie, Wyoming</w:t>
-      </w:r>
-      <w:r>
-        <w:t xml:space="preserve"> optical particle counters</w:t>
-      </w:r>
-      <w:r>
-        <w:t>, or have very few flights, for example AMON which had a total of six stratospheric balloon flights, three mid-latitude northern and three high-latitude northern flights. In order to achieve full global coverage satellite remote sensing instruments were create to fill the spatial gap.</w:t>
+        <w:t>the Laramie, Wyoming optical particle counters</w:t>
+      </w:r>
+      <w:r>
+        <w:t>, or have very few flights, for example AMON which had a total of six stratospheric balloon flights, three mid-latitude northern and three high-latitude northern flights. In order to achieve full global coverage satellite remote sensing instruments were create</w:t>
+      </w:r>
+      <w:r>
+        <w:t>d</w:t>
+      </w:r>
+      <w:r>
+        <w:t xml:space="preserve"> to fill the spatial gap.</w:t>
       </w:r>
     </w:p>
     <w:p>
       <w:pPr>
         <w:pStyle w:val="Heading2"/>
       </w:pPr>
-      <w:bookmarkStart w:id="12" w:name="_Toc431479570"/>
+      <w:bookmarkStart w:id="11" w:name="_Toc431479570"/>
       <w:r>
         <w:t>2.</w:t>
       </w:r>
@@ -3740,7 +3908,7 @@
       <w:r>
         <w:t>.2 Occultation</w:t>
       </w:r>
-      <w:bookmarkEnd w:id="12"/>
+      <w:bookmarkEnd w:id="11"/>
     </w:p>
     <w:p>
       <w:pPr>
@@ -3791,10 +3959,7 @@
         <w:t>S</w:t>
       </w:r>
       <w:r>
-        <w:t>olar occultation measurements</w:t>
-      </w:r>
-      <w:r>
-        <w:t xml:space="preserve"> have provided a reliable, accurate and essentially continuous long term record of vertically resolved aerosol extinction coefficient measurements, mostly from the series of Stratospheric Aerosol and Gas Experiment (SAGE) instruments (</w:t>
+        <w:t>olar occultation measurements have provided a reliable, accurate and essentially continuous long term record of vertically resolved aerosol extinction coefficient measurements, mostly from the series of Stratospheric Aerosol and Gas Experiment (SAGE) instruments (</w:t>
       </w:r>
       <w:r>
         <w:rPr>
@@ -3820,7 +3985,17 @@
       </w:r>
       <w:proofErr w:type="spellEnd"/>
       <w:r>
-        <w:t>, 2003). These SAGE measurements, which have a vertical resolution of approximately 1 km, have generally compared well with ground based and in-situ measurements, although there are challenges associated with comparing the retrieved extinction profiles to other microphysical parameters (</w:t>
+        <w:t>, 2003). These SAGE measurements, which have a vertical resolution of approximately 1 km, have gene</w:t>
+      </w:r>
+      <w:r>
+        <w:t>rally compared well with ground-</w:t>
+      </w:r>
+      <w:r>
+        <w:t xml:space="preserve">based and in-situ measurements, although there are challenges associated with </w:t>
+      </w:r>
+      <w:r>
+        <w:lastRenderedPageBreak/>
+        <w:t>comparing the retrieved extinction profiles to other microphysical parameters (</w:t>
       </w:r>
       <w:r>
         <w:rPr>
@@ -3846,11 +4021,7 @@
         <w:t xml:space="preserve"> et al.</w:t>
       </w:r>
       <w:r>
-        <w:t xml:space="preserve">, 2015). However, solar occultation is generally a robust and </w:t>
-      </w:r>
-      <w:r>
-        <w:lastRenderedPageBreak/>
-        <w:t xml:space="preserve">stable technique as it directly measures atmospheric optical depth, along with the </w:t>
+        <w:t xml:space="preserve">, 2015). However, solar occultation is generally a robust and stable technique as it directly measures atmospheric optical depth, along with the </w:t>
       </w:r>
       <w:proofErr w:type="spellStart"/>
       <w:r>
@@ -3878,13 +4049,7 @@
         <w:t xml:space="preserve">, 2013). </w:t>
       </w:r>
       <w:r>
-        <w:t xml:space="preserve">The major drawback to occultation satellites is the number of measurements it can record in a single day since the instrument needs to be viewing a sunrise or sunset event which limits the geometry to </w:t>
-      </w:r>
-      <w:r>
-        <w:t>only 16-48 measurements per day</w:t>
-      </w:r>
-      <w:r>
-        <w:t xml:space="preserve"> depending on the orbit.</w:t>
+        <w:t>The major drawback to occultation satellites is the number of measurements it can record in a single day since the instrument needs to be viewing a sunrise or sunset event which limits the geometry to only 16-48 measurements per day depending on the orbit.</w:t>
       </w:r>
       <w:r>
         <w:t xml:space="preserve"> Although the currently operational MAESTRO and ACE-Imager instruments on </w:t>
@@ -3976,8 +4141,8 @@
       <w:r>
         <w:rPr>
           <w:noProof/>
-          <w:lang w:val="en-CA" w:eastAsia="en-CA"/>
-        </w:rPr>
+        </w:rPr>
+        <w:lastRenderedPageBreak/>
         <w:drawing>
           <wp:inline distT="0" distB="0" distL="0" distR="0">
             <wp:extent cx="5943600" cy="3501390"/>
@@ -4029,7 +4194,7 @@
           <w:szCs w:val="24"/>
         </w:rPr>
       </w:pPr>
-      <w:bookmarkStart w:id="13" w:name="_Ref433365111"/>
+      <w:bookmarkStart w:id="12" w:name="_Ref433365111"/>
       <w:r>
         <w:rPr>
           <w:b/>
@@ -4079,7 +4244,7 @@
         </w:rPr>
         <w:fldChar w:fldCharType="end"/>
       </w:r>
-      <w:bookmarkEnd w:id="13"/>
+      <w:bookmarkEnd w:id="12"/>
       <w:r>
         <w:rPr>
           <w:sz w:val="24"/>
@@ -4114,9 +4279,8 @@
       <w:pPr>
         <w:pStyle w:val="Heading2"/>
       </w:pPr>
-      <w:bookmarkStart w:id="14" w:name="_Toc431479571"/>
-      <w:r>
-        <w:lastRenderedPageBreak/>
+      <w:bookmarkStart w:id="13" w:name="_Toc431479571"/>
+      <w:r>
         <w:t>2.</w:t>
       </w:r>
       <w:r>
@@ -4124,6 +4288,31 @@
       </w:r>
       <w:r>
         <w:t>.3 Lidar</w:t>
+      </w:r>
+      <w:bookmarkEnd w:id="13"/>
+    </w:p>
+    <w:p>
+      <w:pPr>
+        <w:pStyle w:val="BodyText"/>
+        <w:jc w:val="both"/>
+      </w:pPr>
+      <w:r>
+        <w:t>Test</w:t>
+      </w:r>
+    </w:p>
+    <w:p>
+      <w:pPr>
+        <w:pStyle w:val="Heading2"/>
+      </w:pPr>
+      <w:bookmarkStart w:id="14" w:name="_Toc431479572"/>
+      <w:r>
+        <w:t>2.</w:t>
+      </w:r>
+      <w:r>
+        <w:t>3</w:t>
+      </w:r>
+      <w:r>
+        <w:t>.4 Limb Scatter</w:t>
       </w:r>
       <w:bookmarkEnd w:id="14"/>
     </w:p>
@@ -4138,19 +4327,22 @@
     </w:p>
     <w:p>
       <w:pPr>
-        <w:pStyle w:val="Heading2"/>
-      </w:pPr>
-      <w:bookmarkStart w:id="15" w:name="_Toc431479572"/>
+        <w:pStyle w:val="Heading1"/>
+      </w:pPr>
+      <w:bookmarkStart w:id="15" w:name="_Toc431479573"/>
       <w:r>
         <w:t>2.</w:t>
       </w:r>
       <w:r>
-        <w:t>3</w:t>
-      </w:r>
-      <w:r>
-        <w:t>.4 Limb Scatter</w:t>
+        <w:t>4</w:t>
+      </w:r>
+      <w:r>
+        <w:t xml:space="preserve"> </w:t>
       </w:r>
       <w:bookmarkEnd w:id="15"/>
+      <w:r>
+        <w:t>Radiative Transfer</w:t>
+      </w:r>
     </w:p>
     <w:p>
       <w:pPr>
@@ -4163,38 +4355,28 @@
     </w:p>
     <w:p>
       <w:pPr>
-        <w:pStyle w:val="Heading1"/>
-      </w:pPr>
-      <w:bookmarkStart w:id="16" w:name="_Toc431479573"/>
-      <w:r>
-        <w:t>2.</w:t>
-      </w:r>
-      <w:r>
-        <w:t>4</w:t>
-      </w:r>
-      <w:r>
-        <w:t xml:space="preserve"> </w:t>
-      </w:r>
-      <w:bookmarkEnd w:id="16"/>
-      <w:r>
-        <w:t>Radiative Transfer</w:t>
+        <w:pStyle w:val="Heading2"/>
+      </w:pPr>
+      <w:r>
+        <w:t>2.4.1 Scalar Radiative Transfer</w:t>
       </w:r>
     </w:p>
     <w:p>
       <w:pPr>
         <w:pStyle w:val="BodyText"/>
-        <w:jc w:val="both"/>
       </w:pPr>
       <w:r>
         <w:t>Test</w:t>
       </w:r>
+      <w:bookmarkStart w:id="16" w:name="_GoBack"/>
+      <w:bookmarkEnd w:id="16"/>
     </w:p>
     <w:p>
       <w:pPr>
         <w:pStyle w:val="Heading2"/>
       </w:pPr>
       <w:r>
-        <w:t>2.4.1 Scalar Radiative Transfer</w:t>
+        <w:t>2.4.2 Vector Radiative Transfer</w:t>
       </w:r>
     </w:p>
     <w:p>
@@ -4210,7 +4392,7 @@
         <w:pStyle w:val="Heading2"/>
       </w:pPr>
       <w:r>
-        <w:t>2.4.2 Vector Radiative Transfer</w:t>
+        <w:t>2.4.3 Rayleigh Scattering</w:t>
       </w:r>
     </w:p>
     <w:p>
@@ -4226,22 +4408,7 @@
         <w:pStyle w:val="Heading2"/>
       </w:pPr>
       <w:r>
-        <w:t>2.4.3 Rayleigh Scattering</w:t>
-      </w:r>
-    </w:p>
-    <w:p>
-      <w:pPr>
-        <w:pStyle w:val="BodyText"/>
-      </w:pPr>
-      <w:r>
-        <w:t>Test</w:t>
-      </w:r>
-    </w:p>
-    <w:p>
-      <w:pPr>
-        <w:pStyle w:val="Heading2"/>
-      </w:pPr>
-      <w:r>
+        <w:lastRenderedPageBreak/>
         <w:t>2.4.4 Mie Scattering</w:t>
       </w:r>
     </w:p>
@@ -4287,9 +4454,9 @@
       <w:r>
         <w:t>Test</w:t>
       </w:r>
+      <w:bookmarkEnd w:id="7"/>
       <w:bookmarkEnd w:id="8"/>
       <w:bookmarkEnd w:id="9"/>
-      <w:bookmarkEnd w:id="10"/>
       <w:r>
         <w:t>.</w:t>
       </w:r>
@@ -4470,7 +4637,7 @@
         <w:rStyle w:val="PageNumber"/>
         <w:noProof/>
       </w:rPr>
-      <w:t>12</w:t>
+      <w:t>13</w:t>
     </w:r>
     <w:r>
       <w:rPr>
@@ -4521,7 +4688,7 @@
         <w:rStyle w:val="PageNumber"/>
         <w:noProof/>
       </w:rPr>
-      <w:t>13</w:t>
+      <w:t>14</w:t>
     </w:r>
     <w:r>
       <w:rPr>
@@ -6236,7 +6403,7 @@
 </file>
 
 <file path=customXml/itemProps1.xml><?xml version="1.0" encoding="utf-8"?>
-<ds:datastoreItem xmlns:ds="http://schemas.openxmlformats.org/officeDocument/2006/customXml" ds:itemID="{1DC53EF4-6EBA-4E4A-99A7-92E6F329E56A}">
+<ds:datastoreItem xmlns:ds="http://schemas.openxmlformats.org/officeDocument/2006/customXml" ds:itemID="{5D91FF7E-AD46-4C5B-BC83-FDD384ED9B56}">
   <ds:schemaRefs>
     <ds:schemaRef ds:uri="http://schemas.openxmlformats.org/officeDocument/2006/bibliography"/>
   </ds:schemaRefs>

</xml_diff>

<commit_message>
Housekeeping and edited up to 2.3.3
</commit_message>
<xml_diff>
--- a/Word/Chapter2.docx
+++ b/Word/Chapter2.docx
@@ -213,15 +213,7 @@
         <w:t xml:space="preserve"> et al.</w:t>
       </w:r>
       <w:r>
-        <w:t xml:space="preserve">, 2015).  Aircraft-borne </w:t>
-      </w:r>
-      <w:proofErr w:type="spellStart"/>
-      <w:r>
-        <w:t>nephelometers</w:t>
-      </w:r>
-      <w:proofErr w:type="spellEnd"/>
-      <w:r>
-        <w:t xml:space="preserve"> (</w:t>
+        <w:t>, 2015).  Aircraft-borne nephelometers (</w:t>
       </w:r>
       <w:proofErr w:type="spellStart"/>
       <w:r>
@@ -513,7 +505,7 @@
         <w:t>and Vernier</w:t>
       </w:r>
       <w:r>
-        <w:t xml:space="preserve">, 2013).  . </w:t>
+        <w:t xml:space="preserve">, 2013).  </w:t>
       </w:r>
     </w:p>
     <w:p>
@@ -2507,6 +2499,7 @@
       <w:r>
         <w:rPr>
           <w:noProof/>
+          <w:lang w:val="en-CA" w:eastAsia="en-CA"/>
         </w:rPr>
         <w:drawing>
           <wp:inline distT="0" distB="0" distL="0" distR="0">
@@ -2629,6 +2622,7 @@
       <w:r>
         <w:rPr>
           <w:noProof/>
+          <w:lang w:val="en-CA" w:eastAsia="en-CA"/>
         </w:rPr>
         <w:lastRenderedPageBreak/>
         <w:drawing>
@@ -4141,6 +4135,7 @@
       <w:r>
         <w:rPr>
           <w:noProof/>
+          <w:lang w:val="en-CA" w:eastAsia="en-CA"/>
         </w:rPr>
         <w:lastRenderedPageBreak/>
         <w:drawing>
@@ -4297,102 +4292,678 @@
         <w:jc w:val="both"/>
       </w:pPr>
       <w:r>
-        <w:t>Test</w:t>
+        <w:t>Through the transmission of a laser pulse</w:t>
+      </w:r>
+      <w:r>
+        <w:t>s</w:t>
+      </w:r>
+      <w:r>
+        <w:t xml:space="preserve"> though the atmosphere, a method known as </w:t>
+      </w:r>
+      <w:proofErr w:type="spellStart"/>
+      <w:r>
+        <w:t>lidar</w:t>
+      </w:r>
+      <w:proofErr w:type="spellEnd"/>
+      <w:r>
+        <w:t xml:space="preserve"> can determine </w:t>
+      </w:r>
+      <w:r>
+        <w:t>atmospheric parameters</w:t>
+      </w:r>
+      <w:r>
+        <w:t xml:space="preserve"> through the measuring of the intensity of the backscattered laser light at different wavelengt</w:t>
+      </w:r>
+      <w:r>
+        <w:t xml:space="preserve">hs and </w:t>
+      </w:r>
+      <w:proofErr w:type="gramStart"/>
+      <w:r>
+        <w:t>polarizations.</w:t>
+      </w:r>
+      <w:proofErr w:type="gramEnd"/>
+      <w:r>
+        <w:t xml:space="preserve"> Lidar</w:t>
+      </w:r>
+      <w:r>
+        <w:t xml:space="preserve"> was </w:t>
+      </w:r>
+      <w:r>
+        <w:t>been</w:t>
+      </w:r>
+      <w:r>
+        <w:t xml:space="preserve"> used at ground based facilities to measure aerosol layers dat</w:t>
+      </w:r>
+      <w:r>
+        <w:t>ing back to the 1960s</w:t>
+      </w:r>
+      <w:r>
+        <w:t xml:space="preserve"> (</w:t>
+      </w:r>
+      <w:proofErr w:type="spellStart"/>
+      <w:r>
+        <w:rPr>
+          <w:i/>
+        </w:rPr>
+        <w:t>Fiocco</w:t>
+      </w:r>
+      <w:proofErr w:type="spellEnd"/>
+      <w:r>
+        <w:rPr>
+          <w:i/>
+        </w:rPr>
+        <w:t xml:space="preserve"> and Grams</w:t>
+      </w:r>
+      <w:r>
+        <w:t>, 1964)</w:t>
+      </w:r>
+      <w:r>
+        <w:t xml:space="preserve"> and are still used today</w:t>
+      </w:r>
+      <w:r>
+        <w:t xml:space="preserve">. </w:t>
+      </w:r>
+      <w:r>
+        <w:t xml:space="preserve"> </w:t>
+      </w:r>
+      <w:r>
+        <w:t>More recently LIDAR instruments have been used on satellite missions including the Ice, Cloud, and land Elevation Satellite (</w:t>
+      </w:r>
+      <w:proofErr w:type="spellStart"/>
+      <w:r>
+        <w:t>ICESat</w:t>
+      </w:r>
+      <w:proofErr w:type="spellEnd"/>
+      <w:r>
+        <w:t xml:space="preserve">) from 2002 to 2010 </w:t>
+      </w:r>
+      <w:r>
+        <w:t>(</w:t>
+      </w:r>
+      <w:r>
+        <w:rPr>
+          <w:i/>
+        </w:rPr>
+        <w:t>Schutz</w:t>
+      </w:r>
+      <w:r>
+        <w:rPr>
+          <w:i/>
+        </w:rPr>
+        <w:t xml:space="preserve"> et al.</w:t>
+      </w:r>
+      <w:r>
+        <w:t>, 2005)</w:t>
+      </w:r>
+      <w:r>
+        <w:t xml:space="preserve"> and Cloud-Aerosol Lidar and Infrared Pathfinder Satellite Observations (CALIPSO) which launched in 2006 </w:t>
+      </w:r>
+      <w:r>
+        <w:t>(</w:t>
+      </w:r>
+      <w:r>
+        <w:rPr>
+          <w:i/>
+        </w:rPr>
+        <w:t>Winker</w:t>
+      </w:r>
+      <w:r>
+        <w:rPr>
+          <w:i/>
+        </w:rPr>
+        <w:t xml:space="preserve"> et al.</w:t>
+      </w:r>
+      <w:r>
+        <w:t xml:space="preserve">, 2007). </w:t>
+      </w:r>
+      <w:r>
+        <w:t xml:space="preserve">Traditional </w:t>
+      </w:r>
+      <w:proofErr w:type="spellStart"/>
+      <w:r>
+        <w:t>lidar</w:t>
+      </w:r>
+      <w:proofErr w:type="spellEnd"/>
+      <w:r>
+        <w:t xml:space="preserve"> instruments have looked in the nadir direction (either straight down or up) however some instruments have looked slightly off-nadir, both can be seen in </w:t>
+      </w:r>
+      <w:r>
+        <w:fldChar w:fldCharType="begin"/>
+      </w:r>
+      <w:r>
+        <w:instrText xml:space="preserve"> REF _Ref433639889 \h </w:instrText>
+      </w:r>
+      <w:r>
+        <w:fldChar w:fldCharType="separate"/>
+      </w:r>
+      <w:r>
+        <w:rPr>
+          <w:szCs w:val="24"/>
+        </w:rPr>
+        <w:t>Figure 2-</w:t>
+      </w:r>
+      <w:r>
+        <w:rPr>
+          <w:noProof/>
+          <w:szCs w:val="24"/>
+        </w:rPr>
+        <w:t>4</w:t>
+      </w:r>
+      <w:r>
+        <w:fldChar w:fldCharType="end"/>
+      </w:r>
+      <w:r>
+        <w:t>.</w:t>
+      </w:r>
+      <w:r>
+        <w:t xml:space="preserve"> Lidar measurements have been used </w:t>
+      </w:r>
+      <w:r>
+        <w:t>to determine aerosol plumbs from volcanos (</w:t>
+      </w:r>
+      <w:proofErr w:type="spellStart"/>
+      <w:r>
+        <w:rPr>
+          <w:i/>
+        </w:rPr>
+        <w:t>Chazette</w:t>
+      </w:r>
+      <w:proofErr w:type="spellEnd"/>
+      <w:r>
+        <w:rPr>
+          <w:i/>
+        </w:rPr>
+        <w:t xml:space="preserve"> et al.</w:t>
+      </w:r>
+      <w:r>
+        <w:t xml:space="preserve">, 1995; </w:t>
+      </w:r>
+      <w:proofErr w:type="spellStart"/>
+      <w:r>
+        <w:rPr>
+          <w:i/>
+        </w:rPr>
+        <w:t>Sawamura</w:t>
+      </w:r>
+      <w:proofErr w:type="spellEnd"/>
+      <w:r>
+        <w:rPr>
+          <w:i/>
+        </w:rPr>
+        <w:t xml:space="preserve"> et al.</w:t>
+      </w:r>
+      <w:r>
+        <w:t>, 2012</w:t>
+      </w:r>
+      <w:r>
+        <w:t>) and long term trends (</w:t>
+      </w:r>
+      <w:r>
+        <w:rPr>
+          <w:i/>
+        </w:rPr>
+        <w:t>Hofmann et al.</w:t>
+      </w:r>
+      <w:r>
+        <w:t>, 2009)</w:t>
+      </w:r>
+      <w:r>
+        <w:t xml:space="preserve">. </w:t>
       </w:r>
     </w:p>
     <w:p>
       <w:pPr>
-        <w:pStyle w:val="Heading2"/>
-      </w:pPr>
-      <w:bookmarkStart w:id="14" w:name="_Toc431479572"/>
-      <w:r>
-        <w:t>2.</w:t>
-      </w:r>
-      <w:r>
-        <w:t>3</w:t>
-      </w:r>
-      <w:r>
-        <w:t>.4 Limb Scatter</w:t>
-      </w:r>
-      <w:bookmarkEnd w:id="14"/>
+        <w:pStyle w:val="BodyText"/>
+        <w:keepNext/>
+        <w:ind w:firstLine="0"/>
+        <w:jc w:val="both"/>
+      </w:pPr>
+      <w:r>
+        <w:rPr>
+          <w:noProof/>
+          <w:lang w:val="en-CA" w:eastAsia="en-CA"/>
+        </w:rPr>
+        <w:lastRenderedPageBreak/>
+        <w:drawing>
+          <wp:inline distT="0" distB="0" distL="0" distR="0" wp14:anchorId="547C4F1A" wp14:editId="3FF37A60">
+            <wp:extent cx="5943600" cy="3373755"/>
+            <wp:effectExtent l="0" t="0" r="0" b="0"/>
+            <wp:docPr id="6" name="Picture 6"/>
+            <wp:cNvGraphicFramePr>
+              <a:graphicFrameLocks xmlns:a="http://schemas.openxmlformats.org/drawingml/2006/main" noChangeAspect="1"/>
+            </wp:cNvGraphicFramePr>
+            <a:graphic xmlns:a="http://schemas.openxmlformats.org/drawingml/2006/main">
+              <a:graphicData uri="http://schemas.openxmlformats.org/drawingml/2006/picture">
+                <pic:pic xmlns:pic="http://schemas.openxmlformats.org/drawingml/2006/picture">
+                  <pic:nvPicPr>
+                    <pic:cNvPr id="6" name="2-3-LidarGeometry.tif"/>
+                    <pic:cNvPicPr/>
+                  </pic:nvPicPr>
+                  <pic:blipFill>
+                    <a:blip r:embed="rId11">
+                      <a:extLst>
+                        <a:ext uri="{28A0092B-C50C-407E-A947-70E740481C1C}">
+                          <a14:useLocalDpi xmlns:a14="http://schemas.microsoft.com/office/drawing/2010/main" val="0"/>
+                        </a:ext>
+                      </a:extLst>
+                    </a:blip>
+                    <a:stretch>
+                      <a:fillRect/>
+                    </a:stretch>
+                  </pic:blipFill>
+                  <pic:spPr>
+                    <a:xfrm>
+                      <a:off x="0" y="0"/>
+                      <a:ext cx="5943600" cy="3373755"/>
+                    </a:xfrm>
+                    <a:prstGeom prst="rect">
+                      <a:avLst/>
+                    </a:prstGeom>
+                  </pic:spPr>
+                </pic:pic>
+              </a:graphicData>
+            </a:graphic>
+          </wp:inline>
+        </w:drawing>
+      </w:r>
     </w:p>
     <w:p>
       <w:pPr>
+        <w:pStyle w:val="Caption"/>
+        <w:spacing w:after="0"/>
+        <w:jc w:val="center"/>
+        <w:rPr>
+          <w:b w:val="0"/>
+          <w:sz w:val="24"/>
+          <w:szCs w:val="24"/>
+        </w:rPr>
+      </w:pPr>
+      <w:bookmarkStart w:id="14" w:name="_Ref433639889"/>
+      <w:r>
+        <w:rPr>
+          <w:sz w:val="24"/>
+          <w:szCs w:val="24"/>
+        </w:rPr>
+        <w:t>Figure 2-</w:t>
+      </w:r>
+      <w:r>
+        <w:rPr>
+          <w:sz w:val="24"/>
+          <w:szCs w:val="24"/>
+        </w:rPr>
+        <w:fldChar w:fldCharType="begin"/>
+      </w:r>
+      <w:r>
+        <w:rPr>
+          <w:sz w:val="24"/>
+          <w:szCs w:val="24"/>
+        </w:rPr>
+        <w:instrText xml:space="preserve"> SEQ Figure \* ARABIC </w:instrText>
+      </w:r>
+      <w:r>
+        <w:rPr>
+          <w:sz w:val="24"/>
+          <w:szCs w:val="24"/>
+        </w:rPr>
+        <w:fldChar w:fldCharType="separate"/>
+      </w:r>
+      <w:r>
+        <w:rPr>
+          <w:noProof/>
+          <w:sz w:val="24"/>
+          <w:szCs w:val="24"/>
+        </w:rPr>
+        <w:t>4</w:t>
+      </w:r>
+      <w:r>
+        <w:rPr>
+          <w:sz w:val="24"/>
+          <w:szCs w:val="24"/>
+        </w:rPr>
+        <w:fldChar w:fldCharType="end"/>
+      </w:r>
+      <w:bookmarkEnd w:id="14"/>
+      <w:r>
+        <w:rPr>
+          <w:sz w:val="24"/>
+          <w:szCs w:val="24"/>
+        </w:rPr>
+        <w:t>:</w:t>
+      </w:r>
+      <w:r>
+        <w:rPr>
+          <w:sz w:val="24"/>
+          <w:szCs w:val="24"/>
+        </w:rPr>
+        <w:t xml:space="preserve"> </w:t>
+      </w:r>
+      <w:r>
+        <w:rPr>
+          <w:b w:val="0"/>
+          <w:sz w:val="24"/>
+          <w:szCs w:val="24"/>
+        </w:rPr>
+        <w:t>L</w:t>
+      </w:r>
+      <w:r>
+        <w:rPr>
+          <w:b w:val="0"/>
+          <w:sz w:val="24"/>
+          <w:szCs w:val="24"/>
+        </w:rPr>
+        <w:t>idar</w:t>
+      </w:r>
+      <w:bookmarkStart w:id="15" w:name="_GoBack"/>
+      <w:bookmarkEnd w:id="15"/>
+      <w:r>
+        <w:rPr>
+          <w:b w:val="0"/>
+          <w:sz w:val="24"/>
+          <w:szCs w:val="24"/>
+        </w:rPr>
+        <w:t xml:space="preserve"> instrument showing a measurement</w:t>
+      </w:r>
+      <w:r>
+        <w:rPr>
+          <w:b w:val="0"/>
+          <w:sz w:val="24"/>
+          <w:szCs w:val="24"/>
+        </w:rPr>
+        <w:t>s</w:t>
+      </w:r>
+      <w:r>
+        <w:rPr>
+          <w:b w:val="0"/>
+          <w:sz w:val="24"/>
+          <w:szCs w:val="24"/>
+        </w:rPr>
+        <w:t xml:space="preserve"> in both the nadir and off</w:t>
+      </w:r>
+      <w:r>
+        <w:rPr>
+          <w:b w:val="0"/>
+          <w:sz w:val="24"/>
+          <w:szCs w:val="24"/>
+        </w:rPr>
+        <w:t>-</w:t>
+      </w:r>
+      <w:r>
+        <w:rPr>
+          <w:b w:val="0"/>
+          <w:sz w:val="24"/>
+          <w:szCs w:val="24"/>
+        </w:rPr>
+        <w:t>nadir lines of sight.</w:t>
+      </w:r>
+    </w:p>
+    <w:p/>
+    <w:p>
+      <w:pPr>
         <w:pStyle w:val="BodyText"/>
         <w:jc w:val="both"/>
       </w:pPr>
       <w:r>
-        <w:t>Test</w:t>
+        <w:t xml:space="preserve">CALIPSO is a joint mission developed between the National Aeronautics and Space Administration (NASA) and the Centre National </w:t>
+      </w:r>
+      <w:proofErr w:type="spellStart"/>
+      <w:r>
+        <w:t>d'Etudes</w:t>
+      </w:r>
+      <w:proofErr w:type="spellEnd"/>
+      <w:r>
+        <w:t xml:space="preserve"> </w:t>
+      </w:r>
+      <w:proofErr w:type="spellStart"/>
+      <w:r>
+        <w:t>Spatiales</w:t>
+      </w:r>
+      <w:proofErr w:type="spellEnd"/>
+      <w:r>
+        <w:t xml:space="preserve"> (CNES) of the United States and France respectively. It uses a two wavelength polarized </w:t>
+      </w:r>
+      <w:proofErr w:type="spellStart"/>
+      <w:r>
+        <w:t>lidar</w:t>
+      </w:r>
+      <w:proofErr w:type="spellEnd"/>
+      <w:r>
+        <w:t xml:space="preserve"> system to achieve high resolution aerosol and cloud retrievals alon</w:t>
+      </w:r>
+      <w:r>
+        <w:t xml:space="preserve">g the satellite's orbital track </w:t>
+      </w:r>
+      <w:r>
+        <w:t>global coverage from 82</w:t>
+      </w:r>
+      <w:r>
+        <w:rPr>
+          <w:vertAlign w:val="superscript"/>
+        </w:rPr>
+        <w:t>o</w:t>
+      </w:r>
+      <w:r>
+        <w:t>S to 82</w:t>
+      </w:r>
+      <w:r>
+        <w:rPr>
+          <w:vertAlign w:val="superscript"/>
+        </w:rPr>
+        <w:t>o</w:t>
+      </w:r>
+      <w:r>
+        <w:t>N (</w:t>
+      </w:r>
+      <w:r>
+        <w:rPr>
+          <w:i/>
+        </w:rPr>
+        <w:t>Young</w:t>
+      </w:r>
+      <w:r>
+        <w:rPr>
+          <w:i/>
+        </w:rPr>
+        <w:t xml:space="preserve"> and Vaughan</w:t>
+      </w:r>
+      <w:r>
+        <w:t>, 2009)</w:t>
+      </w:r>
+      <w:r>
+        <w:t xml:space="preserve">. </w:t>
+      </w:r>
+      <w:r>
+        <w:t xml:space="preserve">CALIPSO </w:t>
+      </w:r>
+      <w:r>
+        <w:t xml:space="preserve">nominally </w:t>
+      </w:r>
+      <w:r>
+        <w:t xml:space="preserve">measures </w:t>
+      </w:r>
+      <w:r>
+        <w:t>backscatter profiles approximately every 300 m alo</w:t>
+      </w:r>
+      <w:r>
+        <w:t xml:space="preserve">ng track with approximately </w:t>
+      </w:r>
+      <w:r>
+        <w:t>200</w:t>
+      </w:r>
+      <w:r>
+        <w:t> </w:t>
+      </w:r>
+      <w:r>
+        <w:t>m</w:t>
+      </w:r>
+      <w:r>
+        <w:t xml:space="preserve"> vertical resolution</w:t>
+      </w:r>
+      <w:r>
+        <w:t xml:space="preserve">. </w:t>
+      </w:r>
+      <w:r>
+        <w:t xml:space="preserve"> However, the stratospheric backscatter signal is weak and requires averaging of only the night time measurements over several days and </w:t>
+      </w:r>
+      <w:r>
+        <w:t>typically 0.5 </w:t>
+      </w:r>
+      <w:r>
+        <w:t>k</w:t>
+      </w:r>
+      <w:r>
+        <w:t>m vertically and 500 </w:t>
+      </w:r>
+      <w:r>
+        <w:t>km horizontally (</w:t>
+      </w:r>
+      <w:r>
+        <w:rPr>
+          <w:i/>
+        </w:rPr>
+        <w:t>Vernier et al</w:t>
+      </w:r>
+      <w:r>
+        <w:t>, 2011b</w:t>
+      </w:r>
+      <w:r>
+        <w:t>)</w:t>
+      </w:r>
+      <w:r>
+        <w:t>.  Additionally, the uncertainty in the calibration with respect to the molecular background that is on the order of the stratospheric aerosol signal leads to a potential bias in the stratospheric measurements (</w:t>
+      </w:r>
+      <w:r>
+        <w:rPr>
+          <w:i/>
+        </w:rPr>
+        <w:t>Rogers et al.</w:t>
+      </w:r>
+      <w:r>
+        <w:t xml:space="preserve">, 2011). </w:t>
+      </w:r>
+      <w:r>
+        <w:t xml:space="preserve"> CALIPSO was launched in 2006 and although it is presently still operational, it is also operating beyond its design lifetime.</w:t>
+      </w:r>
+      <w:r>
+        <w:t xml:space="preserve"> </w:t>
       </w:r>
     </w:p>
     <w:p>
       <w:pPr>
-        <w:pStyle w:val="Heading1"/>
-      </w:pPr>
-      <w:bookmarkStart w:id="15" w:name="_Toc431479573"/>
-      <w:r>
+        <w:pStyle w:val="Heading2"/>
+      </w:pPr>
+      <w:bookmarkStart w:id="16" w:name="_Toc431479572"/>
+      <w:r>
+        <w:lastRenderedPageBreak/>
         <w:t>2.</w:t>
       </w:r>
       <w:r>
-        <w:t>4</w:t>
-      </w:r>
-      <w:r>
-        <w:t xml:space="preserve"> </w:t>
-      </w:r>
-      <w:bookmarkEnd w:id="15"/>
-      <w:r>
-        <w:t>Radiative Transfer</w:t>
-      </w:r>
-    </w:p>
-    <w:p>
-      <w:pPr>
-        <w:pStyle w:val="BodyText"/>
-        <w:jc w:val="both"/>
-      </w:pPr>
-      <w:r>
-        <w:t>Test</w:t>
-      </w:r>
-    </w:p>
-    <w:p>
-      <w:pPr>
-        <w:pStyle w:val="Heading2"/>
-      </w:pPr>
-      <w:r>
-        <w:t>2.4.1 Scalar Radiative Transfer</w:t>
-      </w:r>
-    </w:p>
-    <w:p>
-      <w:pPr>
-        <w:pStyle w:val="BodyText"/>
-      </w:pPr>
-      <w:r>
-        <w:t>Test</w:t>
-      </w:r>
-      <w:bookmarkStart w:id="16" w:name="_GoBack"/>
+        <w:t>3</w:t>
+      </w:r>
+      <w:r>
+        <w:t>.4 Limb Scatter</w:t>
+      </w:r>
       <w:bookmarkEnd w:id="16"/>
     </w:p>
     <w:p>
       <w:pPr>
-        <w:pStyle w:val="Heading2"/>
-      </w:pPr>
-      <w:r>
-        <w:t>2.4.2 Vector Radiative Transfer</w:t>
+        <w:pStyle w:val="BodyText"/>
+      </w:pPr>
+      <w:r>
+        <w:t xml:space="preserve">Thesis: </w:t>
+      </w:r>
+      <w:r>
+        <w:t xml:space="preserve">The limb scatter technique </w:t>
+      </w:r>
+      <w:r>
+        <w:t>views</w:t>
+      </w:r>
+      <w:r>
+        <w:t xml:space="preserve"> the atmosphere from the side and above the surface of the earth rather than looking directly at the sun and views scattered light from the sun that enters the instruments line of sight, however measurements can only be taken in the sunlit atmosphere. The light can be scattered into the line sight through single scatter or multiple scatter. Single scatter is where light from the sun is interacts with a particle in the atmosphere and scatters it directly into the line of sight. Multiple scatter is when the photon of light undergoes sever scattering events before entering the line of sight including scattering off of multiple particle in the atmosphere before entering the line of sight or scattering off of the ground into a scattering event into the line of sight. These event can occur any number of time before entering the systems line of sight. The tangent point on the limb is the point where the distance between the line of sight and the surface of the earth is minimized. Although this method of measurements give good gives good vertical resolution it is an inherently complicated measurement due to the complex nature of scattered light. Multiple scattered light consists of 10-50~\% of the signal depending of the specific geometry  and modeling the signal which requires considering all points in the atmosphere that the multiple scatter events can occur instead of just considering the atmosphere in the line of sight \</w:t>
+      </w:r>
+      <w:proofErr w:type="spellStart"/>
+      <w:r>
+        <w:t>citep</w:t>
+      </w:r>
+      <w:proofErr w:type="spellEnd"/>
+      <w:r>
+        <w:t xml:space="preserve">{Oikarinen1999}. Limb scattered measurements can contain a lot of valuable information about species that scatter in the atmosphere but due to the nature of the complexity of the measurement, the retrieved values relies on the ability to successfully and accurately model the measurement. Currently two types of limb scatter instrument are in operation around earth, scanning and imaging, and a brief description of each will be covering the </w:t>
+      </w:r>
+      <w:proofErr w:type="spellStart"/>
+      <w:r>
+        <w:t>the</w:t>
+      </w:r>
+      <w:proofErr w:type="spellEnd"/>
+      <w:r>
+        <w:t xml:space="preserve"> following sections.</w:t>
       </w:r>
     </w:p>
     <w:p>
       <w:pPr>
         <w:pStyle w:val="BodyText"/>
-      </w:pPr>
-      <w:r>
-        <w:t>Test</w:t>
+        <w:ind w:firstLine="0"/>
+      </w:pPr>
+      <w:r>
+        <w:rPr>
+          <w:noProof/>
+          <w:lang w:val="en-CA" w:eastAsia="en-CA"/>
+        </w:rPr>
+        <w:lastRenderedPageBreak/>
+        <w:drawing>
+          <wp:inline distT="0" distB="0" distL="0" distR="0">
+            <wp:extent cx="5629110" cy="2187575"/>
+            <wp:effectExtent l="0" t="0" r="0" b="3175"/>
+            <wp:docPr id="1" name="Picture 1"/>
+            <wp:cNvGraphicFramePr>
+              <a:graphicFrameLocks xmlns:a="http://schemas.openxmlformats.org/drawingml/2006/main" noChangeAspect="1"/>
+            </wp:cNvGraphicFramePr>
+            <a:graphic xmlns:a="http://schemas.openxmlformats.org/drawingml/2006/main">
+              <a:graphicData uri="http://schemas.openxmlformats.org/drawingml/2006/picture">
+                <pic:pic xmlns:pic="http://schemas.openxmlformats.org/drawingml/2006/picture">
+                  <pic:nvPicPr>
+                    <pic:cNvPr id="1" name="81C5474.tmp"/>
+                    <pic:cNvPicPr/>
+                  </pic:nvPicPr>
+                  <pic:blipFill rotWithShape="1">
+                    <a:blip r:embed="rId12" cstate="print">
+                      <a:extLst>
+                        <a:ext uri="{28A0092B-C50C-407E-A947-70E740481C1C}">
+                          <a14:useLocalDpi xmlns:a14="http://schemas.microsoft.com/office/drawing/2010/main" val="0"/>
+                        </a:ext>
+                      </a:extLst>
+                    </a:blip>
+                    <a:srcRect l="3380" t="16090" r="1855" b="6430"/>
+                    <a:stretch/>
+                  </pic:blipFill>
+                  <pic:spPr bwMode="auto">
+                    <a:xfrm>
+                      <a:off x="0" y="0"/>
+                      <a:ext cx="5632517" cy="2188899"/>
+                    </a:xfrm>
+                    <a:prstGeom prst="rect">
+                      <a:avLst/>
+                    </a:prstGeom>
+                    <a:ln>
+                      <a:noFill/>
+                    </a:ln>
+                    <a:extLst>
+                      <a:ext uri="{53640926-AAD7-44D8-BBD7-CCE9431645EC}">
+                        <a14:shadowObscured xmlns:a14="http://schemas.microsoft.com/office/drawing/2010/main"/>
+                      </a:ext>
+                    </a:extLst>
+                  </pic:spPr>
+                </pic:pic>
+              </a:graphicData>
+            </a:graphic>
+          </wp:inline>
+        </w:drawing>
       </w:r>
     </w:p>
     <w:p>
       <w:pPr>
-        <w:pStyle w:val="Heading2"/>
-      </w:pPr>
-      <w:r>
-        <w:t>2.4.3 Rayleigh Scattering</w:t>
+        <w:pStyle w:val="BodyText"/>
+      </w:pPr>
+      <w:r>
+        <w:t>\begin{figure}</w:t>
       </w:r>
     </w:p>
     <w:p>
@@ -4400,16 +4971,23 @@
         <w:pStyle w:val="BodyText"/>
       </w:pPr>
       <w:r>
-        <w:t>Test</w:t>
+        <w:t xml:space="preserve">    \includegraphics[width=1.0\textwidth]{./Images/2-2-LimbScatterGeometry.pdf}</w:t>
       </w:r>
     </w:p>
     <w:p>
       <w:pPr>
-        <w:pStyle w:val="Heading2"/>
-      </w:pPr>
-      <w:r>
-        <w:lastRenderedPageBreak/>
-        <w:t>2.4.4 Mie Scattering</w:t>
+        <w:pStyle w:val="BodyText"/>
+      </w:pPr>
+      <w:r>
+        <w:t xml:space="preserve">    \caption[Limb Scatter Geometry</w:t>
+      </w:r>
+      <w:proofErr w:type="gramStart"/>
+      <w:r>
+        <w:t>]{</w:t>
+      </w:r>
+      <w:proofErr w:type="gramEnd"/>
+      <w:r>
+        <w:t>Limb scattering geometry measurement for an instrument where single and multiple scattering events occur.}</w:t>
       </w:r>
     </w:p>
     <w:p>
@@ -4417,34 +4995,469 @@
         <w:pStyle w:val="BodyText"/>
       </w:pPr>
       <w:r>
-        <w:t>Test</w:t>
+        <w:t xml:space="preserve">    \label{fig:2.2:LimbScatterGeometry}</w:t>
       </w:r>
     </w:p>
     <w:p>
       <w:pPr>
+        <w:pStyle w:val="BodyText"/>
+      </w:pPr>
+      <w:r>
+        <w:t>\end{figure}</w:t>
+      </w:r>
+    </w:p>
+    <w:p>
+      <w:pPr>
+        <w:pStyle w:val="BodyText"/>
+      </w:pPr>
+      <w:r>
+        <w:t xml:space="preserve">The first type of limb scatter instrument are known as scanning instrument since these types of instruments can only look at one location at a time and must move the line of sight vertically in order to get a vehicle profile. This movement is done by one of two methods: using a moving mirror or nodding of the satellite to alter the line of sight. These instruments get good vertical resolution on the order of 1-2~km with along the track horizontal resolution approximately 500~km due to the scanning nature and the amount of time it takes to gather a whole profile. Two instruments that use the scanning technique at the </w:t>
+      </w:r>
+      <w:proofErr w:type="spellStart"/>
+      <w:r>
+        <w:t>SCanning</w:t>
+      </w:r>
+      <w:proofErr w:type="spellEnd"/>
+      <w:r>
+        <w:t xml:space="preserve"> Imaging Absorption </w:t>
+      </w:r>
+      <w:proofErr w:type="spellStart"/>
+      <w:r>
+        <w:t>spectroMeter</w:t>
+      </w:r>
+      <w:proofErr w:type="spellEnd"/>
+      <w:r>
+        <w:t xml:space="preserve"> for Atmospheric </w:t>
+      </w:r>
+      <w:proofErr w:type="spellStart"/>
+      <w:r>
+        <w:t>CHartographY</w:t>
+      </w:r>
+      <w:proofErr w:type="spellEnd"/>
+      <w:r>
+        <w:t xml:space="preserve"> (SCIAMACHY) \</w:t>
+      </w:r>
+      <w:proofErr w:type="spellStart"/>
+      <w:r>
+        <w:t>citep</w:t>
+      </w:r>
+      <w:proofErr w:type="spellEnd"/>
+      <w:r>
+        <w:t>{Bovensmann1999} Optical Spectrograph and Infra-Red Imaging System (OSIRIS) \</w:t>
+      </w:r>
+      <w:proofErr w:type="spellStart"/>
+      <w:proofErr w:type="gramStart"/>
+      <w:r>
+        <w:t>citep</w:t>
+      </w:r>
+      <w:proofErr w:type="spellEnd"/>
+      <w:r>
+        <w:t>{</w:t>
+      </w:r>
+      <w:proofErr w:type="gramEnd"/>
+      <w:r>
+        <w:t>Llewellyn2004}.</w:t>
+      </w:r>
+    </w:p>
+    <w:p>
+      <w:pPr>
+        <w:pStyle w:val="BodyText"/>
+      </w:pPr>
+    </w:p>
+    <w:p>
+      <w:pPr>
+        <w:pStyle w:val="BodyText"/>
+      </w:pPr>
+      <w:r>
+        <w:lastRenderedPageBreak/>
+        <w:t>The OSIRIS instrument records measurements between 82\</w:t>
+      </w:r>
+      <w:proofErr w:type="spellStart"/>
+      <w:proofErr w:type="gramStart"/>
+      <w:r>
+        <w:t>si</w:t>
+      </w:r>
+      <w:proofErr w:type="spellEnd"/>
+      <w:r>
+        <w:t>{</w:t>
+      </w:r>
+      <w:proofErr w:type="gramEnd"/>
+      <w:r>
+        <w:t>\degree}N and 82\</w:t>
+      </w:r>
+      <w:proofErr w:type="spellStart"/>
+      <w:r>
+        <w:t>si</w:t>
+      </w:r>
+      <w:proofErr w:type="spellEnd"/>
+      <w:r>
+        <w:t>{\degree}S at 0600 and 1800 local time with tangent altitudes from 5 to 100~km. Measurements are retrieved into 750~nm aerosol extinctions using the SASKTRAN radiative transfer foreword model (discussed in \</w:t>
+      </w:r>
+      <w:proofErr w:type="spellStart"/>
+      <w:r>
+        <w:t>autoref</w:t>
+      </w:r>
+      <w:proofErr w:type="spellEnd"/>
+      <w:r>
+        <w:t>{sec:4.1:Sasktran}) with a nonlinear inversion technique \</w:t>
+      </w:r>
+      <w:proofErr w:type="spellStart"/>
+      <w:r>
+        <w:t>citep</w:t>
+      </w:r>
+      <w:proofErr w:type="spellEnd"/>
+      <w:r>
+        <w:t>{Bourassa2007}. The current 750~nm aerosol product has near global coverage and an uncertainty better than 25\% from 20 to 30~km \</w:t>
+      </w:r>
+      <w:proofErr w:type="spellStart"/>
+      <w:r>
+        <w:t>citep</w:t>
+      </w:r>
+      <w:proofErr w:type="spellEnd"/>
+      <w:r>
+        <w:t>{Bourassa2012a</w:t>
+      </w:r>
+      <w:proofErr w:type="gramStart"/>
+      <w:r>
+        <w:t>,Bourassa2012b</w:t>
+      </w:r>
+      <w:proofErr w:type="gramEnd"/>
+      <w:r>
+        <w:t>}.</w:t>
+      </w:r>
+    </w:p>
+    <w:p>
+      <w:pPr>
+        <w:pStyle w:val="BodyText"/>
+      </w:pPr>
+      <w:r>
+        <w:t>Ozone Mapping and Profiler (OMPS) \</w:t>
+      </w:r>
+      <w:proofErr w:type="spellStart"/>
+      <w:r>
+        <w:t>citep</w:t>
+      </w:r>
+      <w:proofErr w:type="spellEnd"/>
+      <w:r>
+        <w:t>{Dittman2002} and Atmospheric Limb Tracker for the Investigation of the Upcoming Stratosphere (ALTIUS) \</w:t>
+      </w:r>
+      <w:proofErr w:type="spellStart"/>
+      <w:proofErr w:type="gramStart"/>
+      <w:r>
+        <w:t>citep</w:t>
+      </w:r>
+      <w:proofErr w:type="spellEnd"/>
+      <w:r>
+        <w:t>{</w:t>
+      </w:r>
+      <w:proofErr w:type="gramEnd"/>
+      <w:r>
+        <w:t>Dekemper2014}.</w:t>
+      </w:r>
+    </w:p>
+    <w:p>
+      <w:bookmarkStart w:id="17" w:name="_Toc431479573"/>
+    </w:p>
+    <w:p>
+      <w:pPr>
+        <w:pStyle w:val="BodyText"/>
+      </w:pPr>
+      <w:r>
+        <w:t xml:space="preserve">PAPER: </w:t>
+      </w:r>
+      <w:r>
+        <w:t xml:space="preserve">More recently, limb scattered sunlight measurements have been used for stratospheric aerosol retrievals. Although this technique has the advantage of being able to sample the atmosphere throughout the sunlit hemisphere, it requires the use of a complex forward model of multiple scattering processes along with at least some a priori knowledge of the aerosol scattering cross section in order to retrieve the extinction coefficient profile.  The Optical Spectrograph and </w:t>
+      </w:r>
+      <w:proofErr w:type="spellStart"/>
+      <w:r>
+        <w:t>InfraRed</w:t>
+      </w:r>
+      <w:proofErr w:type="spellEnd"/>
+      <w:r>
+        <w:t xml:space="preserve"> Imaging System (OSIRIS) instrument (Llewellyn et al., 2004), which was launched in 2001 and is presently still operational, was the first limb scatter instrument to retrieve stratospheric aerosol extinction (Bourassa et al., 2007).  The current OSIRIS version 5.07 data product, which provides 750 nm extinction profiles at approximately 2 km vertical resolution, has been shown to agree relatively well with SAGE II and SAGE III occultation measurements (Bourassa et al., 2012b; </w:t>
+      </w:r>
+      <w:proofErr w:type="spellStart"/>
+      <w:r>
+        <w:t>Rieger</w:t>
+      </w:r>
+      <w:proofErr w:type="spellEnd"/>
+      <w:r>
+        <w:t xml:space="preserve"> et al., 2015).  The </w:t>
+      </w:r>
+      <w:proofErr w:type="spellStart"/>
+      <w:r>
+        <w:t>SCanning</w:t>
+      </w:r>
+      <w:proofErr w:type="spellEnd"/>
+      <w:r>
+        <w:t xml:space="preserve"> Imaging Absorption </w:t>
+      </w:r>
+      <w:proofErr w:type="spellStart"/>
+      <w:r>
+        <w:t>spectroMeter</w:t>
+      </w:r>
+      <w:proofErr w:type="spellEnd"/>
+      <w:r>
+        <w:t xml:space="preserve"> for Atmospheric </w:t>
+      </w:r>
+      <w:proofErr w:type="spellStart"/>
+      <w:r>
+        <w:t>CHartographY</w:t>
+      </w:r>
+      <w:proofErr w:type="spellEnd"/>
+      <w:r>
+        <w:t xml:space="preserve">  (SCIAMACHY) instrument  on </w:t>
+      </w:r>
+      <w:proofErr w:type="spellStart"/>
+      <w:r>
+        <w:t>Envisat</w:t>
+      </w:r>
+      <w:proofErr w:type="spellEnd"/>
+      <w:r>
+        <w:t xml:space="preserve"> (</w:t>
+      </w:r>
+      <w:proofErr w:type="spellStart"/>
+      <w:r>
+        <w:t>Bovensmann</w:t>
+      </w:r>
+      <w:proofErr w:type="spellEnd"/>
+      <w:r>
+        <w:t xml:space="preserve"> et al., 1999) uses a retrieval technique essentially similar to OSIRIS to retrieve aerosol profiles at 750 nm with approximately 3 km vertical resolution (Ernst et al., 2012; von </w:t>
+      </w:r>
+      <w:proofErr w:type="spellStart"/>
+      <w:r>
+        <w:t>Savigny</w:t>
+      </w:r>
+      <w:proofErr w:type="spellEnd"/>
+      <w:r>
+        <w:t xml:space="preserve"> et al., 2015) from scattered sunlight spectra.  SCIAMACHY observations </w:t>
+      </w:r>
+      <w:r>
+        <w:lastRenderedPageBreak/>
+        <w:t xml:space="preserve">ceased with the demise of </w:t>
+      </w:r>
+      <w:proofErr w:type="spellStart"/>
+      <w:r>
+        <w:t>Envisat</w:t>
+      </w:r>
+      <w:proofErr w:type="spellEnd"/>
+      <w:r>
+        <w:t xml:space="preserve"> in 2012 and although OSIRIS continues to operate, it is now in the fourteenth year of a mission designed for two years. </w:t>
+      </w:r>
+    </w:p>
+    <w:p>
+      <w:pPr>
+        <w:pStyle w:val="BodyText"/>
+      </w:pPr>
+      <w:r>
+        <w:t>The most recently launched limb scatter instrument is the Ozone Mapping Profiler Suite Limb Profiler (OMPS-LP) on the Suomi-NPP satellite.  Although similar in spectral range and vertical resolution to OSIRIS, OMPS-LP is an imaging spectrometer that vertically images the limb in a single measurement.  Both OSIRIS and SCIAMACHY are grating spectrometers with a narrow field of view, such that limb profiles are obtained by vertically scanning through a range of tangent altitudes.  The imaging capability of OMPS provides a decrease in the time required to obtain a limb profile and so increases the along track sampling.  Recent work on the feasibility of aerosol retrieval from OMPS-LP measurements show promising results (</w:t>
+      </w:r>
+      <w:proofErr w:type="spellStart"/>
+      <w:r>
+        <w:t>Rault</w:t>
+      </w:r>
+      <w:proofErr w:type="spellEnd"/>
+      <w:r>
+        <w:t xml:space="preserve"> and </w:t>
+      </w:r>
+      <w:proofErr w:type="spellStart"/>
+      <w:r>
+        <w:t>Loughman</w:t>
+      </w:r>
+      <w:proofErr w:type="spellEnd"/>
+      <w:r>
+        <w:t>, 2013).</w:t>
+      </w:r>
+    </w:p>
+    <w:p>
+      <w:pPr>
+        <w:pStyle w:val="BodyText"/>
+      </w:pPr>
+      <w:r>
+        <w:t>It should be noted that the basic instrument design concept of ALI is very similar to that of t</w:t>
+      </w:r>
+      <w:r>
+        <w:t>he Atmospheric Limb Tracker for the Investigation of the Upcoming Stratosphere (ALTIUS) (</w:t>
+      </w:r>
+      <w:proofErr w:type="spellStart"/>
+      <w:r>
+        <w:t>Dekemper</w:t>
+      </w:r>
+      <w:proofErr w:type="spellEnd"/>
+      <w:r>
+        <w:t xml:space="preserve"> et al., 2012)</w:t>
+      </w:r>
+      <w:r>
+        <w:t>, which</w:t>
+      </w:r>
+      <w:r>
+        <w:t xml:space="preserve"> is a Belgi</w:t>
+      </w:r>
+      <w:r>
+        <w:t>an</w:t>
+      </w:r>
+      <w:r>
+        <w:t xml:space="preserve"> instrument </w:t>
+      </w:r>
+      <w:r>
+        <w:t>concept from</w:t>
+      </w:r>
+      <w:r>
+        <w:t xml:space="preserve"> </w:t>
+      </w:r>
+      <w:r>
+        <w:t xml:space="preserve">at the </w:t>
+      </w:r>
+      <w:r>
+        <w:t xml:space="preserve">Belgian Institute for Space </w:t>
+      </w:r>
+      <w:proofErr w:type="spellStart"/>
+      <w:r>
+        <w:t>Aeronomy</w:t>
+      </w:r>
+      <w:proofErr w:type="spellEnd"/>
+      <w:r>
+        <w:t xml:space="preserve"> </w:t>
+      </w:r>
+      <w:r>
+        <w:t xml:space="preserve">(BIRA).  ALTIUS is designed to measure </w:t>
+      </w:r>
+      <w:r>
+        <w:t>limb scatter</w:t>
+      </w:r>
+      <w:r>
+        <w:t>ed</w:t>
+      </w:r>
+      <w:r>
+        <w:t xml:space="preserve"> </w:t>
+      </w:r>
+      <w:r>
+        <w:t xml:space="preserve">sunlight; however, it also has </w:t>
+      </w:r>
+      <w:r>
+        <w:t>solar, stellar, and planetary occultation</w:t>
+      </w:r>
+      <w:r>
+        <w:t xml:space="preserve"> modes and is scientifically focused on trace gas measurements, particularly for ozone, whereas ALI is optimized for aerosol observation.</w:t>
+      </w:r>
+    </w:p>
+    <w:p>
+      <w:pPr>
         <w:pStyle w:val="Heading1"/>
       </w:pPr>
-      <w:bookmarkStart w:id="17" w:name="_Toc431479574"/>
       <w:r>
         <w:t>2.</w:t>
       </w:r>
       <w:r>
+        <w:t>4</w:t>
+      </w:r>
+      <w:r>
+        <w:t xml:space="preserve"> </w:t>
+      </w:r>
+      <w:bookmarkEnd w:id="17"/>
+      <w:r>
+        <w:t>Radiative Transfer</w:t>
+      </w:r>
+    </w:p>
+    <w:p>
+      <w:pPr>
+        <w:pStyle w:val="BodyText"/>
+        <w:jc w:val="both"/>
+      </w:pPr>
+      <w:r>
+        <w:t>Test</w:t>
+      </w:r>
+    </w:p>
+    <w:p>
+      <w:pPr>
+        <w:pStyle w:val="Heading2"/>
+      </w:pPr>
+      <w:r>
+        <w:t>2.4.1 Scalar Radiative Transfer</w:t>
+      </w:r>
+    </w:p>
+    <w:p>
+      <w:pPr>
+        <w:pStyle w:val="BodyText"/>
+      </w:pPr>
+      <w:r>
+        <w:t>Test</w:t>
+      </w:r>
+    </w:p>
+    <w:p>
+      <w:pPr>
+        <w:pStyle w:val="Heading2"/>
+      </w:pPr>
+      <w:r>
+        <w:t>2.4.2 Vector Radiative Transfer</w:t>
+      </w:r>
+    </w:p>
+    <w:p>
+      <w:pPr>
+        <w:pStyle w:val="BodyText"/>
+      </w:pPr>
+      <w:r>
+        <w:t>Test</w:t>
+      </w:r>
+    </w:p>
+    <w:p>
+      <w:pPr>
+        <w:pStyle w:val="Heading2"/>
+      </w:pPr>
+      <w:r>
+        <w:lastRenderedPageBreak/>
+        <w:t>2.4.3 Rayleigh Scattering</w:t>
+      </w:r>
+    </w:p>
+    <w:p>
+      <w:pPr>
+        <w:pStyle w:val="BodyText"/>
+      </w:pPr>
+      <w:r>
+        <w:t>Test</w:t>
+      </w:r>
+    </w:p>
+    <w:p>
+      <w:pPr>
+        <w:pStyle w:val="Heading2"/>
+      </w:pPr>
+      <w:r>
+        <w:t>2.4.4 Mie Scattering</w:t>
+      </w:r>
+    </w:p>
+    <w:p>
+      <w:pPr>
+        <w:pStyle w:val="BodyText"/>
+      </w:pPr>
+      <w:r>
+        <w:t>Test</w:t>
+      </w:r>
+    </w:p>
+    <w:p>
+      <w:pPr>
+        <w:pStyle w:val="Heading1"/>
+      </w:pPr>
+      <w:bookmarkStart w:id="18" w:name="_Toc431479574"/>
+      <w:r>
+        <w:t>2.</w:t>
+      </w:r>
+      <w:r>
         <w:t>5</w:t>
       </w:r>
       <w:r>
         <w:t xml:space="preserve"> ALI Prototype and Stratospheric Balloon Flight</w:t>
       </w:r>
-      <w:bookmarkEnd w:id="17"/>
+      <w:bookmarkEnd w:id="18"/>
     </w:p>
     <w:p>
       <w:pPr>
         <w:pStyle w:val="BodyText"/>
         <w:jc w:val="both"/>
         <w:sectPr>
-          <w:headerReference w:type="default" r:id="rId11"/>
-          <w:footerReference w:type="default" r:id="rId12"/>
-          <w:headerReference w:type="first" r:id="rId13"/>
-          <w:footerReference w:type="first" r:id="rId14"/>
+          <w:headerReference w:type="default" r:id="rId13"/>
+          <w:footerReference w:type="default" r:id="rId14"/>
+          <w:headerReference w:type="first" r:id="rId15"/>
+          <w:footerReference w:type="first" r:id="rId16"/>
           <w:pgSz w:w="12240" w:h="15840" w:code="1"/>
           <w:pgMar w:top="1440" w:right="1440" w:bottom="1440" w:left="1440" w:header="720" w:footer="720" w:gutter="0"/>
           <w:cols w:space="720"/>
@@ -4468,8 +5481,8 @@
       </w:pPr>
     </w:p>
     <w:sectPr>
-      <w:headerReference w:type="default" r:id="rId15"/>
-      <w:footerReference w:type="first" r:id="rId16"/>
+      <w:headerReference w:type="default" r:id="rId17"/>
+      <w:footerReference w:type="first" r:id="rId18"/>
       <w:pgSz w:w="12240" w:h="15840"/>
       <w:pgMar w:top="1440" w:right="1800" w:bottom="1440" w:left="1800" w:header="720" w:footer="720" w:gutter="0"/>
       <w:cols w:space="720"/>
@@ -4637,7 +5650,7 @@
         <w:rStyle w:val="PageNumber"/>
         <w:noProof/>
       </w:rPr>
-      <w:t>13</w:t>
+      <w:t>14</w:t>
     </w:r>
     <w:r>
       <w:rPr>
@@ -4688,7 +5701,7 @@
         <w:rStyle w:val="PageNumber"/>
         <w:noProof/>
       </w:rPr>
-      <w:t>14</w:t>
+      <w:t>19</w:t>
     </w:r>
     <w:r>
       <w:rPr>
@@ -5521,7 +6534,6 @@
   <w:style w:type="character" w:default="1" w:styleId="DefaultParagraphFont">
     <w:name w:val="Default Paragraph Font"/>
     <w:uiPriority w:val="1"/>
-    <w:semiHidden/>
     <w:unhideWhenUsed/>
   </w:style>
   <w:style w:type="table" w:default="1" w:styleId="TableNormal">
@@ -6403,7 +7415,7 @@
 </file>
 
 <file path=customXml/itemProps1.xml><?xml version="1.0" encoding="utf-8"?>
-<ds:datastoreItem xmlns:ds="http://schemas.openxmlformats.org/officeDocument/2006/customXml" ds:itemID="{5D91FF7E-AD46-4C5B-BC83-FDD384ED9B56}">
+<ds:datastoreItem xmlns:ds="http://schemas.openxmlformats.org/officeDocument/2006/customXml" ds:itemID="{5F87C533-D17E-46BC-A5F0-9611A4F363EF}">
   <ds:schemaRefs>
     <ds:schemaRef ds:uri="http://schemas.openxmlformats.org/officeDocument/2006/bibliography"/>
   </ds:schemaRefs>

</xml_diff>

<commit_message>
Updates t Chapter 2 Radiative transfer section
</commit_message>
<xml_diff>
--- a/Word/Chapter2.docx
+++ b/Word/Chapter2.docx
@@ -213,7 +213,15 @@
         <w:t xml:space="preserve"> et al.</w:t>
       </w:r>
       <w:r>
-        <w:t>, 2015).  Aircraft-borne nephelometers (</w:t>
+        <w:t xml:space="preserve">, 2015).  Aircraft-borne </w:t>
+      </w:r>
+      <w:proofErr w:type="spellStart"/>
+      <w:r>
+        <w:t>nephelometers</w:t>
+      </w:r>
+      <w:proofErr w:type="spellEnd"/>
+      <w:r>
+        <w:t xml:space="preserve"> (</w:t>
       </w:r>
       <w:proofErr w:type="spellStart"/>
       <w:r>
@@ -2499,7 +2507,6 @@
       <w:r>
         <w:rPr>
           <w:noProof/>
-          <w:lang w:val="en-CA" w:eastAsia="en-CA"/>
         </w:rPr>
         <w:drawing>
           <wp:inline distT="0" distB="0" distL="0" distR="0">
@@ -2622,7 +2629,6 @@
       <w:r>
         <w:rPr>
           <w:noProof/>
-          <w:lang w:val="en-CA" w:eastAsia="en-CA"/>
         </w:rPr>
         <w:lastRenderedPageBreak/>
         <w:drawing>
@@ -4135,7 +4141,6 @@
       <w:r>
         <w:rPr>
           <w:noProof/>
-          <w:lang w:val="en-CA" w:eastAsia="en-CA"/>
         </w:rPr>
         <w:lastRenderedPageBreak/>
         <w:drawing>
@@ -4375,49 +4380,25 @@
       </w:r>
       <w:proofErr w:type="spellEnd"/>
       <w:r>
-        <w:t xml:space="preserve">) from 2002 to 2010 </w:t>
-      </w:r>
-      <w:r>
-        <w:t>(</w:t>
-      </w:r>
-      <w:r>
-        <w:rPr>
-          <w:i/>
-        </w:rPr>
-        <w:t>Schutz</w:t>
-      </w:r>
-      <w:r>
-        <w:rPr>
-          <w:i/>
-        </w:rPr>
-        <w:t xml:space="preserve"> et al.</w:t>
-      </w:r>
-      <w:r>
-        <w:t>, 2005)</w:t>
-      </w:r>
-      <w:r>
-        <w:t xml:space="preserve"> and Cloud-Aerosol Lidar and Infrared Pathfinder Satellite Observations (CALIPSO) which launched in 2006 </w:t>
-      </w:r>
-      <w:r>
-        <w:t>(</w:t>
-      </w:r>
-      <w:r>
-        <w:rPr>
-          <w:i/>
-        </w:rPr>
-        <w:t>Winker</w:t>
-      </w:r>
-      <w:r>
-        <w:rPr>
-          <w:i/>
-        </w:rPr>
-        <w:t xml:space="preserve"> et al.</w:t>
-      </w:r>
-      <w:r>
-        <w:t xml:space="preserve">, 2007). </w:t>
-      </w:r>
-      <w:r>
-        <w:t xml:space="preserve">Traditional </w:t>
+        <w:t>) from 2002 to 2010 (</w:t>
+      </w:r>
+      <w:r>
+        <w:rPr>
+          <w:i/>
+        </w:rPr>
+        <w:t>Schutz et al.</w:t>
+      </w:r>
+      <w:r>
+        <w:t>, 2005) and Cloud-Aerosol Lidar and Infrared Pathfinder Satellite Observations (CALIPSO) which launched in 2006 (</w:t>
+      </w:r>
+      <w:r>
+        <w:rPr>
+          <w:i/>
+        </w:rPr>
+        <w:t>Winker et al.</w:t>
+      </w:r>
+      <w:r>
+        <w:t xml:space="preserve">, 2007). Traditional </w:t>
       </w:r>
       <w:proofErr w:type="spellStart"/>
       <w:r>
@@ -4453,10 +4434,7 @@
         <w:fldChar w:fldCharType="end"/>
       </w:r>
       <w:r>
-        <w:t>.</w:t>
-      </w:r>
-      <w:r>
-        <w:t xml:space="preserve"> Lidar measurements have been used </w:t>
+        <w:t xml:space="preserve">. Lidar measurements have been used </w:t>
       </w:r>
       <w:r>
         <w:t>to determine aerosol plumbs from volcanos (</w:t>
@@ -4493,10 +4471,7 @@
         <w:t xml:space="preserve"> et al.</w:t>
       </w:r>
       <w:r>
-        <w:t>, 2012</w:t>
-      </w:r>
-      <w:r>
-        <w:t>) and long term trends (</w:t>
+        <w:t>, 2012) and long term trends (</w:t>
       </w:r>
       <w:r>
         <w:rPr>
@@ -4521,7 +4496,6 @@
       <w:r>
         <w:rPr>
           <w:noProof/>
-          <w:lang w:val="en-CA" w:eastAsia="en-CA"/>
         </w:rPr>
         <w:lastRenderedPageBreak/>
         <w:drawing>
@@ -4653,8 +4627,6 @@
         </w:rPr>
         <w:t>idar</w:t>
       </w:r>
-      <w:bookmarkStart w:id="15" w:name="_GoBack"/>
-      <w:bookmarkEnd w:id="15"/>
       <w:r>
         <w:rPr>
           <w:b w:val="0"/>
@@ -4772,19 +4744,13 @@
         <w:t xml:space="preserve">. </w:t>
       </w:r>
       <w:r>
-        <w:t xml:space="preserve">CALIPSO </w:t>
-      </w:r>
-      <w:r>
-        <w:t xml:space="preserve">nominally </w:t>
+        <w:t xml:space="preserve">CALIPSO nominally </w:t>
       </w:r>
       <w:r>
         <w:t xml:space="preserve">measures </w:t>
       </w:r>
       <w:r>
-        <w:t>backscatter profiles approximately every 300 m alo</w:t>
-      </w:r>
-      <w:r>
-        <w:t xml:space="preserve">ng track with approximately </w:t>
+        <w:t xml:space="preserve">backscatter profiles approximately every 300 m along track with approximately </w:t>
       </w:r>
       <w:r>
         <w:t>200</w:t>
@@ -4802,19 +4768,7 @@
         <w:t xml:space="preserve">. </w:t>
       </w:r>
       <w:r>
-        <w:t xml:space="preserve"> However, the stratospheric backscatter signal is weak and requires averaging of only the night time measurements over several days and </w:t>
-      </w:r>
-      <w:r>
-        <w:t>typically 0.5 </w:t>
-      </w:r>
-      <w:r>
-        <w:t>k</w:t>
-      </w:r>
-      <w:r>
-        <w:t>m vertically and 500 </w:t>
-      </w:r>
-      <w:r>
-        <w:t>km horizontally (</w:t>
+        <w:t xml:space="preserve"> However, the stratospheric backscatter signal is weak and requires averaging of only the night time measurements over several days and typically 0.5 km vertically and 500 km horizontally (</w:t>
       </w:r>
       <w:r>
         <w:rPr>
@@ -4838,20 +4792,14 @@
         <w:t>Rogers et al.</w:t>
       </w:r>
       <w:r>
-        <w:t xml:space="preserve">, 2011). </w:t>
-      </w:r>
-      <w:r>
-        <w:t xml:space="preserve"> CALIPSO was launched in 2006 and although it is presently still operational, it is also operating beyond its design lifetime.</w:t>
-      </w:r>
-      <w:r>
-        <w:t xml:space="preserve"> </w:t>
+        <w:t xml:space="preserve">, 2011).  CALIPSO was launched in 2006 and although it is presently still operational, it is also operating beyond its design lifetime. </w:t>
       </w:r>
     </w:p>
     <w:p>
       <w:pPr>
         <w:pStyle w:val="Heading2"/>
       </w:pPr>
-      <w:bookmarkStart w:id="16" w:name="_Toc431479572"/>
+      <w:bookmarkStart w:id="15" w:name="_Toc431479572"/>
       <w:r>
         <w:lastRenderedPageBreak/>
         <w:t>2.</w:t>
@@ -4862,17 +4810,14 @@
       <w:r>
         <w:t>.4 Limb Scatter</w:t>
       </w:r>
-      <w:bookmarkEnd w:id="16"/>
+      <w:bookmarkEnd w:id="15"/>
     </w:p>
     <w:p>
       <w:pPr>
         <w:pStyle w:val="BodyText"/>
       </w:pPr>
       <w:r>
-        <w:t xml:space="preserve">Thesis: </w:t>
-      </w:r>
-      <w:r>
-        <w:t xml:space="preserve">The limb scatter technique </w:t>
+        <w:t xml:space="preserve">Thesis: The limb scatter technique </w:t>
       </w:r>
       <w:r>
         <w:t>views</w:t>
@@ -4905,7 +4850,6 @@
       <w:r>
         <w:rPr>
           <w:noProof/>
-          <w:lang w:val="en-CA" w:eastAsia="en-CA"/>
         </w:rPr>
         <w:lastRenderedPageBreak/>
         <w:drawing>
@@ -5156,17 +5100,14 @@
       </w:r>
     </w:p>
     <w:p>
-      <w:bookmarkStart w:id="17" w:name="_Toc431479573"/>
+      <w:bookmarkStart w:id="16" w:name="_Toc431479573"/>
     </w:p>
     <w:p>
       <w:pPr>
         <w:pStyle w:val="BodyText"/>
       </w:pPr>
       <w:r>
-        <w:t xml:space="preserve">PAPER: </w:t>
-      </w:r>
-      <w:r>
-        <w:t xml:space="preserve">More recently, limb scattered sunlight measurements have been used for stratospheric aerosol retrievals. Although this technique has the advantage of being able to sample the atmosphere throughout the sunlit hemisphere, it requires the use of a complex forward model of multiple scattering processes along with at least some a priori knowledge of the aerosol scattering cross section in order to retrieve the extinction coefficient profile.  The Optical Spectrograph and </w:t>
+        <w:t xml:space="preserve">PAPER: More recently, limb scattered sunlight measurements have been used for stratospheric aerosol retrievals. Although this technique has the advantage of being able to sample the atmosphere throughout the sunlit hemisphere, it requires the use of a complex forward model of multiple scattering processes along with at least some a priori knowledge of the aerosol scattering cross section in order to retrieve the extinction coefficient profile.  The Optical Spectrograph and </w:t>
       </w:r>
       <w:proofErr w:type="spellStart"/>
       <w:r>
@@ -5354,7 +5295,7 @@
       <w:r>
         <w:t xml:space="preserve"> </w:t>
       </w:r>
-      <w:bookmarkEnd w:id="17"/>
+      <w:bookmarkEnd w:id="16"/>
       <w:r>
         <w:t>Radiative Transfer</w:t>
       </w:r>
@@ -5365,7 +5306,25 @@
         <w:jc w:val="both"/>
       </w:pPr>
       <w:r>
-        <w:t>Test</w:t>
+        <w:t xml:space="preserve">To be able to use the lib scatter technique to determine aerosol extinction and particle size information an understanding of radiative transfer is required. In this section </w:t>
+      </w:r>
+      <w:proofErr w:type="spellStart"/>
+      <w:proofErr w:type="gramStart"/>
+      <w:r>
+        <w:t>a</w:t>
+      </w:r>
+      <w:proofErr w:type="spellEnd"/>
+      <w:proofErr w:type="gramEnd"/>
+      <w:r>
+        <w:t xml:space="preserve"> overview will be given of scaler radiative transfer followed by polarized radiative transfer. Following </w:t>
+      </w:r>
+      <w:proofErr w:type="spellStart"/>
+      <w:r>
+        <w:t>wil</w:t>
+      </w:r>
+      <w:proofErr w:type="spellEnd"/>
+      <w:r>
+        <w:t xml:space="preserve"> be the description of the scattering interactions important to aerosol retrievals and an overview of the SASKTRAN model used within this work. </w:t>
       </w:r>
     </w:p>
     <w:p>
@@ -5373,6 +5332,7 @@
         <w:pStyle w:val="Heading2"/>
       </w:pPr>
       <w:r>
+        <w:lastRenderedPageBreak/>
         <w:t>2.4.1 Scalar Radiative Transfer</w:t>
       </w:r>
     </w:p>
@@ -5405,7 +5365,6 @@
         <w:pStyle w:val="Heading2"/>
       </w:pPr>
       <w:r>
-        <w:lastRenderedPageBreak/>
         <w:t>2.4.3 Rayleigh Scattering</w:t>
       </w:r>
     </w:p>
@@ -5435,10 +5394,64 @@
     </w:p>
     <w:p>
       <w:pPr>
+        <w:pStyle w:val="Heading2"/>
+      </w:pPr>
+      <w:r>
+        <w:t>2.4.5 SASKTRAN Radiative Transfer Model</w:t>
+      </w:r>
+    </w:p>
+    <w:p>
+      <w:pPr>
+        <w:pStyle w:val="BodyText"/>
+        <w:jc w:val="both"/>
+      </w:pPr>
+      <w:r>
+        <w:t xml:space="preserve">The SASKTRAN radiative transfer </w:t>
+      </w:r>
+      <w:r>
+        <w:t>was first developed to solve the scaler radiative transfer equation in a fully spherical atmosphere for both single and multiple scatter with a one dimensional atmosphere (Bourassa et al, 2007?). Recent upgrades have been performed on SASKTRAN and have led to a new engine known as SASKTRAN-HR or high resolution (</w:t>
+      </w:r>
+      <w:proofErr w:type="spellStart"/>
+      <w:r>
+        <w:t>Zawada</w:t>
+      </w:r>
+      <w:proofErr w:type="spellEnd"/>
+      <w:r>
+        <w:t xml:space="preserve"> et al. 2015) which has expanded the model to be able to uses less memory for a small sacrifice in computation time to be able to be to perform radiative transfer calculation with a fully three dimensional geometry. This update allows the model to vary the atmospheric concentration in the </w:t>
+      </w:r>
+      <w:r>
+        <w:t>model</w:t>
+      </w:r>
+      <w:r>
+        <w:t xml:space="preserve"> not just in the vertical direction</w:t>
+      </w:r>
+      <w:r>
+        <w:t>, like the original SASKTRAN, but in both of the horizontal geometries has well allowing for a variance seen in the atmosphere. The most important update to the SASKTRAN-HR model for this work is the addition to b able to calculate the vector or polarized radiances (</w:t>
+      </w:r>
+      <w:proofErr w:type="spellStart"/>
+      <w:r>
+        <w:t>Dueck</w:t>
+      </w:r>
+      <w:proofErr w:type="spellEnd"/>
+      <w:r>
+        <w:t xml:space="preserve"> et al</w:t>
+      </w:r>
+      <w:r>
+        <w:t>.</w:t>
+      </w:r>
+      <w:bookmarkStart w:id="17" w:name="_GoBack"/>
+      <w:bookmarkEnd w:id="17"/>
+      <w:r>
+        <w:t xml:space="preserve">, 2015). Using the vector model allows for SASKTRAN to compute the Stokes vectors in the reference frame of the model, which can be rotated into any desired frame of reference through the use of a basis. </w:t>
+      </w:r>
+    </w:p>
+    <w:p>
+      <w:pPr>
         <w:pStyle w:val="Heading1"/>
       </w:pPr>
       <w:bookmarkStart w:id="18" w:name="_Toc431479574"/>
       <w:r>
+        <w:lastRenderedPageBreak/>
         <w:t>2.</w:t>
       </w:r>
       <w:r>
@@ -5449,15 +5462,19 @@
       </w:r>
       <w:bookmarkEnd w:id="18"/>
     </w:p>
+    <w:bookmarkEnd w:id="7"/>
+    <w:bookmarkEnd w:id="8"/>
+    <w:bookmarkEnd w:id="9"/>
     <w:p>
       <w:pPr>
         <w:pStyle w:val="BodyText"/>
         <w:jc w:val="both"/>
+        <w:rPr>
+          <w:lang w:val="en-CA"/>
+        </w:rPr>
         <w:sectPr>
           <w:headerReference w:type="default" r:id="rId13"/>
-          <w:footerReference w:type="default" r:id="rId14"/>
-          <w:headerReference w:type="first" r:id="rId15"/>
-          <w:footerReference w:type="first" r:id="rId16"/>
+          <w:footerReference w:type="first" r:id="rId14"/>
           <w:pgSz w:w="12240" w:h="15840" w:code="1"/>
           <w:pgMar w:top="1440" w:right="1440" w:bottom="1440" w:left="1440" w:header="720" w:footer="720" w:gutter="0"/>
           <w:cols w:space="720"/>
@@ -5465,13 +5482,104 @@
         </w:sectPr>
       </w:pPr>
       <w:r>
-        <w:t>Test</w:t>
-      </w:r>
-      <w:bookmarkEnd w:id="7"/>
-      <w:bookmarkEnd w:id="8"/>
-      <w:bookmarkEnd w:id="9"/>
+        <w:t>Future instruments will be necessary to continue the stratospheric aerosol</w:t>
+      </w:r>
+      <w:r>
+        <w:t xml:space="preserve"> data set into with the current aging of current satellite instrumentation.  On</w:t>
+      </w:r>
+      <w:r>
+        <w:t>e</w:t>
+      </w:r>
+      <w:r>
+        <w:t xml:space="preserve"> such instrument proposed to fulfill this role is the Aerosol Limb Imager (ALI</w:t>
+      </w:r>
+      <w:r>
+        <w:t xml:space="preserve">) which will image the atmosphere in a limb scatter geometry with the correct orbit able to achieve daily global extinctions. In order to achieve the imaging of the atmosphere an AOTF will be used which will complicate the optical </w:t>
+      </w:r>
+      <w:r>
+        <w:t>design and has not been well tested in a space environment.</w:t>
+      </w:r>
+      <w:r>
+        <w:t xml:space="preserve"> However, before a satellite mission can be considered, a proof of concept or prototype mission needs to be underwent</w:t>
+      </w:r>
+      <w:r>
+        <w:t xml:space="preserve"> to verify feasibility of the technology</w:t>
+      </w:r>
+      <w:r>
+        <w:t>. This work will entail the designing, fabrication, building, and calibrating for a prototype ALI instrument</w:t>
+      </w:r>
+      <w:r>
+        <w:t xml:space="preserve"> </w:t>
+      </w:r>
+      <w:r>
+        <w:t>which</w:t>
+      </w:r>
+      <w:r>
+        <w:t xml:space="preserve"> will be discussed in chapter 3</w:t>
+      </w:r>
+      <w:r>
+        <w:t xml:space="preserve">. </w:t>
+      </w:r>
+      <w:r>
+        <w:t xml:space="preserve">Another important aspect of the ALI is the measurements are inherently polarized </w:t>
+      </w:r>
+      <w:r>
+        <w:t xml:space="preserve">due to the use of the AOTF </w:t>
+      </w:r>
+      <w:r>
+        <w:t xml:space="preserve">and chapter 4 will perform a study </w:t>
+      </w:r>
+      <w:r>
+        <w:t xml:space="preserve">to determine the best geometry and polarization for a future satellite mission. </w:t>
+      </w:r>
+      <w:r>
+        <w:t xml:space="preserve">Once </w:t>
+      </w:r>
+      <w:r>
+        <w:t xml:space="preserve">ALI is completed it will be </w:t>
+      </w:r>
+      <w:proofErr w:type="spellStart"/>
+      <w:r>
+        <w:t>acked</w:t>
+      </w:r>
+      <w:proofErr w:type="spellEnd"/>
+      <w:r>
+        <w:t xml:space="preserve"> and shipped to Timmins, Ontario and </w:t>
+      </w:r>
+      <w:r>
+        <w:t xml:space="preserve">will be flown on a stratospheric balloon from </w:t>
+      </w:r>
+      <w:r>
+        <w:t>i</w:t>
+      </w:r>
+      <w:r>
+        <w:t xml:space="preserve">n the fall </w:t>
+      </w:r>
+      <w:proofErr w:type="gramStart"/>
+      <w:r>
+        <w:t>of  2014</w:t>
+      </w:r>
+      <w:proofErr w:type="gramEnd"/>
+      <w:r>
+        <w:t xml:space="preserve"> </w:t>
+      </w:r>
+      <w:r>
+        <w:t xml:space="preserve">performing an engineering test of the technology. After the mission the </w:t>
+      </w:r>
+      <w:r>
+        <w:t>radiance</w:t>
+      </w:r>
+      <w:r>
+        <w:t xml:space="preserve"> measurements will be used to verify that this technology can retrieve aerosol profiles accurately</w:t>
+      </w:r>
+      <w:r>
+        <w:t xml:space="preserve"> which is the focus of chapter 5</w:t>
+      </w:r>
       <w:r>
         <w:t>.</w:t>
+      </w:r>
+      <w:r>
+        <w:t xml:space="preserve"> </w:t>
       </w:r>
     </w:p>
     <w:p>
@@ -5481,8 +5589,8 @@
       </w:pPr>
     </w:p>
     <w:sectPr>
-      <w:headerReference w:type="default" r:id="rId17"/>
-      <w:footerReference w:type="first" r:id="rId18"/>
+      <w:headerReference w:type="default" r:id="rId15"/>
+      <w:footerReference w:type="first" r:id="rId16"/>
       <w:pgSz w:w="12240" w:h="15840"/>
       <w:pgMar w:top="1440" w:right="1800" w:bottom="1440" w:left="1800" w:header="720" w:footer="720" w:gutter="0"/>
       <w:cols w:space="720"/>
@@ -5516,6 +5624,37 @@
     <w:pPr>
       <w:pStyle w:val="Footer"/>
     </w:pPr>
+    <w:r>
+      <w:rPr>
+        <w:rStyle w:val="PageNumber"/>
+      </w:rPr>
+      <w:fldChar w:fldCharType="begin"/>
+    </w:r>
+    <w:r>
+      <w:rPr>
+        <w:rStyle w:val="PageNumber"/>
+      </w:rPr>
+      <w:instrText xml:space="preserve"> PAGE </w:instrText>
+    </w:r>
+    <w:r>
+      <w:rPr>
+        <w:rStyle w:val="PageNumber"/>
+      </w:rPr>
+      <w:fldChar w:fldCharType="separate"/>
+    </w:r>
+    <w:r>
+      <w:rPr>
+        <w:rStyle w:val="PageNumber"/>
+        <w:noProof/>
+      </w:rPr>
+      <w:t>1</w:t>
+    </w:r>
+    <w:r>
+      <w:rPr>
+        <w:rStyle w:val="PageNumber"/>
+      </w:rPr>
+      <w:fldChar w:fldCharType="end"/>
+    </w:r>
   </w:p>
 </w:ftr>
 </file>
@@ -5561,47 +5700,6 @@
 </w:ftr>
 </file>
 
-<file path=word/footer3.xml><?xml version="1.0" encoding="utf-8"?>
-<w:ftr xmlns:wpc="http://schemas.microsoft.com/office/word/2010/wordprocessingCanvas" xmlns:mc="http://schemas.openxmlformats.org/markup-compatibility/2006" xmlns:o="urn:schemas-microsoft-com:office:office" xmlns:r="http://schemas.openxmlformats.org/officeDocument/2006/relationships" xmlns:m="http://schemas.openxmlformats.org/officeDocument/2006/math" xmlns:v="urn:schemas-microsoft-com:vml" xmlns:wp14="http://schemas.microsoft.com/office/word/2010/wordprocessingDrawing" xmlns:wp="http://schemas.openxmlformats.org/drawingml/2006/wordprocessingDrawing" xmlns:w10="urn:schemas-microsoft-com:office:word" xmlns:w="http://schemas.openxmlformats.org/wordprocessingml/2006/main" xmlns:w14="http://schemas.microsoft.com/office/word/2010/wordml" xmlns:w15="http://schemas.microsoft.com/office/word/2012/wordml" xmlns:wpg="http://schemas.microsoft.com/office/word/2010/wordprocessingGroup" xmlns:wpi="http://schemas.microsoft.com/office/word/2010/wordprocessingInk" xmlns:wne="http://schemas.microsoft.com/office/word/2006/wordml" xmlns:wps="http://schemas.microsoft.com/office/word/2010/wordprocessingShape" mc:Ignorable="w14 w15 wp14">
-  <w:p>
-    <w:pPr>
-      <w:pStyle w:val="Footer"/>
-    </w:pPr>
-    <w:r>
-      <w:rPr>
-        <w:rStyle w:val="PageNumber"/>
-      </w:rPr>
-      <w:fldChar w:fldCharType="begin"/>
-    </w:r>
-    <w:r>
-      <w:rPr>
-        <w:rStyle w:val="PageNumber"/>
-      </w:rPr>
-      <w:instrText xml:space="preserve"> PAGE </w:instrText>
-    </w:r>
-    <w:r>
-      <w:rPr>
-        <w:rStyle w:val="PageNumber"/>
-      </w:rPr>
-      <w:fldChar w:fldCharType="separate"/>
-    </w:r>
-    <w:r>
-      <w:rPr>
-        <w:rStyle w:val="PageNumber"/>
-        <w:noProof/>
-      </w:rPr>
-      <w:t>1</w:t>
-    </w:r>
-    <w:r>
-      <w:rPr>
-        <w:rStyle w:val="PageNumber"/>
-      </w:rPr>
-      <w:fldChar w:fldCharType="end"/>
-    </w:r>
-  </w:p>
-</w:ftr>
-</file>
-
 <file path=word/footnotes.xml><?xml version="1.0" encoding="utf-8"?>
 <w:footnotes xmlns:wpc="http://schemas.microsoft.com/office/word/2010/wordprocessingCanvas" xmlns:mc="http://schemas.openxmlformats.org/markup-compatibility/2006" xmlns:o="urn:schemas-microsoft-com:office:office" xmlns:r="http://schemas.openxmlformats.org/officeDocument/2006/relationships" xmlns:m="http://schemas.openxmlformats.org/officeDocument/2006/math" xmlns:v="urn:schemas-microsoft-com:vml" xmlns:wp14="http://schemas.microsoft.com/office/word/2010/wordprocessingDrawing" xmlns:wp="http://schemas.openxmlformats.org/drawingml/2006/wordprocessingDrawing" xmlns:w10="urn:schemas-microsoft-com:office:word" xmlns:w="http://schemas.openxmlformats.org/wordprocessingml/2006/main" xmlns:w14="http://schemas.microsoft.com/office/word/2010/wordml" xmlns:w15="http://schemas.microsoft.com/office/word/2012/wordml" xmlns:wpg="http://schemas.microsoft.com/office/word/2010/wordprocessingGroup" xmlns:wpi="http://schemas.microsoft.com/office/word/2010/wordprocessingInk" xmlns:wne="http://schemas.microsoft.com/office/word/2006/wordml" xmlns:wps="http://schemas.microsoft.com/office/word/2010/wordprocessingShape" mc:Ignorable="w14 w15 wp14">
   <w:footnote w:type="separator" w:id="-1">
@@ -5650,7 +5748,7 @@
         <w:rStyle w:val="PageNumber"/>
         <w:noProof/>
       </w:rPr>
-      <w:t>14</w:t>
+      <w:t>19</w:t>
     </w:r>
     <w:r>
       <w:rPr>
@@ -5663,16 +5761,6 @@
 </file>
 
 <file path=word/header2.xml><?xml version="1.0" encoding="utf-8"?>
-<w:hdr xmlns:wpc="http://schemas.microsoft.com/office/word/2010/wordprocessingCanvas" xmlns:mc="http://schemas.openxmlformats.org/markup-compatibility/2006" xmlns:o="urn:schemas-microsoft-com:office:office" xmlns:r="http://schemas.openxmlformats.org/officeDocument/2006/relationships" xmlns:m="http://schemas.openxmlformats.org/officeDocument/2006/math" xmlns:v="urn:schemas-microsoft-com:vml" xmlns:wp14="http://schemas.microsoft.com/office/word/2010/wordprocessingDrawing" xmlns:wp="http://schemas.openxmlformats.org/drawingml/2006/wordprocessingDrawing" xmlns:w10="urn:schemas-microsoft-com:office:word" xmlns:w="http://schemas.openxmlformats.org/wordprocessingml/2006/main" xmlns:w14="http://schemas.microsoft.com/office/word/2010/wordml" xmlns:w15="http://schemas.microsoft.com/office/word/2012/wordml" xmlns:wpg="http://schemas.microsoft.com/office/word/2010/wordprocessingGroup" xmlns:wpi="http://schemas.microsoft.com/office/word/2010/wordprocessingInk" xmlns:wne="http://schemas.microsoft.com/office/word/2006/wordml" xmlns:wps="http://schemas.microsoft.com/office/word/2010/wordprocessingShape" mc:Ignorable="w14 w15 wp14">
-  <w:p>
-    <w:pPr>
-      <w:pStyle w:val="Header"/>
-    </w:pPr>
-  </w:p>
-</w:hdr>
-</file>
-
-<file path=word/header3.xml><?xml version="1.0" encoding="utf-8"?>
 <w:hdr xmlns:wpc="http://schemas.microsoft.com/office/word/2010/wordprocessingCanvas" xmlns:mc="http://schemas.openxmlformats.org/markup-compatibility/2006" xmlns:o="urn:schemas-microsoft-com:office:office" xmlns:r="http://schemas.openxmlformats.org/officeDocument/2006/relationships" xmlns:m="http://schemas.openxmlformats.org/officeDocument/2006/math" xmlns:v="urn:schemas-microsoft-com:vml" xmlns:wp14="http://schemas.microsoft.com/office/word/2010/wordprocessingDrawing" xmlns:wp="http://schemas.openxmlformats.org/drawingml/2006/wordprocessingDrawing" xmlns:w10="urn:schemas-microsoft-com:office:word" xmlns:w="http://schemas.openxmlformats.org/wordprocessingml/2006/main" xmlns:w14="http://schemas.microsoft.com/office/word/2010/wordml" xmlns:w15="http://schemas.microsoft.com/office/word/2012/wordml" xmlns:wpg="http://schemas.microsoft.com/office/word/2010/wordprocessingGroup" xmlns:wpi="http://schemas.microsoft.com/office/word/2010/wordprocessingInk" xmlns:wne="http://schemas.microsoft.com/office/word/2006/wordml" xmlns:wps="http://schemas.microsoft.com/office/word/2010/wordprocessingShape" mc:Ignorable="w14 w15 wp14">
   <w:p>
     <w:pPr>
@@ -5701,7 +5789,7 @@
         <w:rStyle w:val="PageNumber"/>
         <w:noProof/>
       </w:rPr>
-      <w:t>19</w:t>
+      <w:t>20</w:t>
     </w:r>
     <w:r>
       <w:rPr>
@@ -6534,6 +6622,7 @@
   <w:style w:type="character" w:default="1" w:styleId="DefaultParagraphFont">
     <w:name w:val="Default Paragraph Font"/>
     <w:uiPriority w:val="1"/>
+    <w:semiHidden/>
     <w:unhideWhenUsed/>
   </w:style>
   <w:style w:type="table" w:default="1" w:styleId="TableNormal">
@@ -7415,7 +7504,7 @@
 </file>
 
 <file path=customXml/itemProps1.xml><?xml version="1.0" encoding="utf-8"?>
-<ds:datastoreItem xmlns:ds="http://schemas.openxmlformats.org/officeDocument/2006/customXml" ds:itemID="{5F87C533-D17E-46BC-A5F0-9611A4F363EF}">
+<ds:datastoreItem xmlns:ds="http://schemas.openxmlformats.org/officeDocument/2006/customXml" ds:itemID="{67C22D01-D455-48A3-8B11-6E979B03898A}">
   <ds:schemaRefs>
     <ds:schemaRef ds:uri="http://schemas.openxmlformats.org/officeDocument/2006/bibliography"/>
   </ds:schemaRefs>

</xml_diff>

<commit_message>
Amy edited up to 2.4.2, edited up to 5.2
</commit_message>
<xml_diff>
--- a/Word/Chapter2.docx
+++ b/Word/Chapter2.docx
@@ -43,8 +43,6 @@
         <w:pStyle w:val="Heading1"/>
       </w:pPr>
       <w:bookmarkStart w:id="1" w:name="_Toc431479565"/>
-      <w:bookmarkStart w:id="2" w:name="_GoBack"/>
-      <w:bookmarkEnd w:id="2"/>
       <w:r>
         <w:t>2.1 Introduction</w:t>
       </w:r>
@@ -215,7 +213,15 @@
         <w:t xml:space="preserve"> et al.</w:t>
       </w:r>
       <w:r>
-        <w:t>, 2015).  Aircraft-borne nephelometers (</w:t>
+        <w:t xml:space="preserve">, 2015).  Aircraft-borne </w:t>
+      </w:r>
+      <w:proofErr w:type="spellStart"/>
+      <w:r>
+        <w:t>nephelometers</w:t>
+      </w:r>
+      <w:proofErr w:type="spellEnd"/>
+      <w:r>
+        <w:t xml:space="preserve"> (</w:t>
       </w:r>
       <w:proofErr w:type="spellStart"/>
       <w:r>
@@ -1029,7 +1035,7 @@
       <w:pPr>
         <w:pStyle w:val="Heading2"/>
       </w:pPr>
-      <w:bookmarkStart w:id="3" w:name="_Toc431479566"/>
+      <w:bookmarkStart w:id="2" w:name="_Toc431479566"/>
       <w:r>
         <w:lastRenderedPageBreak/>
         <w:t>2.</w:t>
@@ -1052,7 +1058,7 @@
       <w:r>
         <w:t>Microphysics</w:t>
       </w:r>
-      <w:bookmarkEnd w:id="3"/>
+      <w:bookmarkEnd w:id="2"/>
     </w:p>
     <w:p>
       <w:pPr>
@@ -2502,7 +2508,6 @@
       <w:r>
         <w:rPr>
           <w:noProof/>
-          <w:lang w:val="en-CA" w:eastAsia="en-CA"/>
         </w:rPr>
         <w:drawing>
           <wp:inline distT="0" distB="0" distL="0" distR="0">
@@ -2555,7 +2560,7 @@
           <w:szCs w:val="24"/>
         </w:rPr>
       </w:pPr>
-      <w:bookmarkStart w:id="4" w:name="_Ref432504734"/>
+      <w:bookmarkStart w:id="3" w:name="_Ref432504734"/>
       <w:r>
         <w:rPr>
           <w:b/>
@@ -2605,7 +2610,7 @@
         </w:rPr>
         <w:fldChar w:fldCharType="end"/>
       </w:r>
-      <w:bookmarkEnd w:id="4"/>
+      <w:bookmarkEnd w:id="3"/>
       <w:r>
         <w:rPr>
           <w:sz w:val="24"/>
@@ -2625,7 +2630,6 @@
       <w:r>
         <w:rPr>
           <w:noProof/>
-          <w:lang w:val="en-CA" w:eastAsia="en-CA"/>
         </w:rPr>
         <w:lastRenderedPageBreak/>
         <w:drawing>
@@ -2679,7 +2683,7 @@
           <w:szCs w:val="24"/>
         </w:rPr>
       </w:pPr>
-      <w:bookmarkStart w:id="5" w:name="_Ref432512315"/>
+      <w:bookmarkStart w:id="4" w:name="_Ref432512315"/>
       <w:r>
         <w:rPr>
           <w:b/>
@@ -2737,7 +2741,7 @@
         </w:rPr>
         <w:fldChar w:fldCharType="end"/>
       </w:r>
-      <w:bookmarkEnd w:id="5"/>
+      <w:bookmarkEnd w:id="4"/>
       <w:r>
         <w:rPr>
           <w:sz w:val="24"/>
@@ -3002,7 +3006,7 @@
       <w:pPr>
         <w:pStyle w:val="Heading2"/>
       </w:pPr>
-      <w:bookmarkStart w:id="6" w:name="_Toc431479567"/>
+      <w:bookmarkStart w:id="5" w:name="_Toc431479567"/>
       <w:r>
         <w:t>2.</w:t>
       </w:r>
@@ -3012,7 +3016,7 @@
       <w:r>
         <w:t>.2 Climate Effects</w:t>
       </w:r>
-      <w:bookmarkEnd w:id="6"/>
+      <w:bookmarkEnd w:id="5"/>
     </w:p>
     <w:p>
       <w:pPr>
@@ -3443,7 +3447,7 @@
       <w:pPr>
         <w:pStyle w:val="Heading1"/>
       </w:pPr>
-      <w:bookmarkStart w:id="7" w:name="_Toc431479568"/>
+      <w:bookmarkStart w:id="6" w:name="_Toc431479568"/>
       <w:r>
         <w:t>2.</w:t>
       </w:r>
@@ -3453,16 +3457,16 @@
       <w:r>
         <w:t xml:space="preserve"> Aerosol Measurements</w:t>
       </w:r>
-      <w:bookmarkEnd w:id="7"/>
+      <w:bookmarkEnd w:id="6"/>
     </w:p>
     <w:p>
       <w:pPr>
         <w:pStyle w:val="BodyText"/>
         <w:jc w:val="both"/>
       </w:pPr>
-      <w:bookmarkStart w:id="8" w:name="_Ref463275989"/>
-      <w:bookmarkStart w:id="9" w:name="_Toc463235095"/>
-      <w:bookmarkStart w:id="10" w:name="_Ref463275880"/>
+      <w:bookmarkStart w:id="7" w:name="_Ref463275989"/>
+      <w:bookmarkStart w:id="8" w:name="_Toc463235095"/>
+      <w:bookmarkStart w:id="9" w:name="_Ref463275880"/>
       <w:r>
         <w:t>Two fundamental meth</w:t>
       </w:r>
@@ -3516,7 +3520,7 @@
       <w:pPr>
         <w:pStyle w:val="Heading2"/>
       </w:pPr>
-      <w:bookmarkStart w:id="11" w:name="_Toc431479569"/>
+      <w:bookmarkStart w:id="10" w:name="_Toc431479569"/>
       <w:r>
         <w:t>2.</w:t>
       </w:r>
@@ -3532,7 +3536,7 @@
       <w:r>
         <w:t>itu</w:t>
       </w:r>
-      <w:bookmarkEnd w:id="11"/>
+      <w:bookmarkEnd w:id="10"/>
       <w:r>
         <w:t xml:space="preserve"> </w:t>
       </w:r>
@@ -3895,7 +3899,7 @@
       <w:pPr>
         <w:pStyle w:val="Heading2"/>
       </w:pPr>
-      <w:bookmarkStart w:id="12" w:name="_Toc431479570"/>
+      <w:bookmarkStart w:id="11" w:name="_Toc431479570"/>
       <w:r>
         <w:t>2.</w:t>
       </w:r>
@@ -3905,7 +3909,7 @@
       <w:r>
         <w:t>.2 Occultation</w:t>
       </w:r>
-      <w:bookmarkEnd w:id="12"/>
+      <w:bookmarkEnd w:id="11"/>
     </w:p>
     <w:p>
       <w:pPr>
@@ -4138,7 +4142,6 @@
       <w:r>
         <w:rPr>
           <w:noProof/>
-          <w:lang w:val="en-CA" w:eastAsia="en-CA"/>
         </w:rPr>
         <w:lastRenderedPageBreak/>
         <w:drawing>
@@ -4192,7 +4195,7 @@
           <w:szCs w:val="24"/>
         </w:rPr>
       </w:pPr>
-      <w:bookmarkStart w:id="13" w:name="_Ref433365111"/>
+      <w:bookmarkStart w:id="12" w:name="_Ref433365111"/>
       <w:r>
         <w:rPr>
           <w:b/>
@@ -4242,7 +4245,7 @@
         </w:rPr>
         <w:fldChar w:fldCharType="end"/>
       </w:r>
-      <w:bookmarkEnd w:id="13"/>
+      <w:bookmarkEnd w:id="12"/>
       <w:r>
         <w:rPr>
           <w:sz w:val="24"/>
@@ -4277,7 +4280,7 @@
       <w:pPr>
         <w:pStyle w:val="Heading2"/>
       </w:pPr>
-      <w:bookmarkStart w:id="14" w:name="_Toc431479571"/>
+      <w:bookmarkStart w:id="13" w:name="_Toc431479571"/>
       <w:r>
         <w:t>2.</w:t>
       </w:r>
@@ -4287,7 +4290,7 @@
       <w:r>
         <w:t>.3 Lidar</w:t>
       </w:r>
-      <w:bookmarkEnd w:id="14"/>
+      <w:bookmarkEnd w:id="13"/>
     </w:p>
     <w:p>
       <w:pPr>
@@ -4494,7 +4497,6 @@
       <w:r>
         <w:rPr>
           <w:noProof/>
-          <w:lang w:val="en-CA" w:eastAsia="en-CA"/>
         </w:rPr>
         <w:lastRenderedPageBreak/>
         <w:drawing>
@@ -4551,7 +4553,7 @@
           <w:szCs w:val="24"/>
         </w:rPr>
       </w:pPr>
-      <w:bookmarkStart w:id="15" w:name="_Ref433639889"/>
+      <w:bookmarkStart w:id="14" w:name="_Ref433639889"/>
       <w:r>
         <w:rPr>
           <w:sz w:val="24"/>
@@ -4595,7 +4597,7 @@
         </w:rPr>
         <w:fldChar w:fldCharType="end"/>
       </w:r>
-      <w:bookmarkEnd w:id="15"/>
+      <w:bookmarkEnd w:id="14"/>
       <w:r>
         <w:rPr>
           <w:sz w:val="24"/>
@@ -4798,7 +4800,7 @@
       <w:pPr>
         <w:pStyle w:val="Heading2"/>
       </w:pPr>
-      <w:bookmarkStart w:id="16" w:name="_Toc431479572"/>
+      <w:bookmarkStart w:id="15" w:name="_Toc431479572"/>
       <w:r>
         <w:lastRenderedPageBreak/>
         <w:t>2.</w:t>
@@ -4809,7 +4811,7 @@
       <w:r>
         <w:t>.4 Limb Scatter</w:t>
       </w:r>
-      <w:bookmarkEnd w:id="16"/>
+      <w:bookmarkEnd w:id="15"/>
     </w:p>
     <w:p>
       <w:pPr>
@@ -4817,7 +4819,7 @@
         <w:jc w:val="both"/>
       </w:pPr>
       <w:r>
-        <w:t xml:space="preserve">The limb scatter technique views the atmosphere from the side and views the sunlit atmosphere. The technique measures the light that is scattered into the line of sight of the instrument from atmospheric interactions. These scattering interactions can undergo either single scatter or multiple scatter events. Single scatter is when light from the sun interacts with a particle in the atmosphere and scatters it directly into the line of sight of the instrument. Multiple scatter is when the photon of light undergoes several scattering events before entering the line of sight including scattering off of multiple particles in the atmosphere or scattering off of the ground into a scattering event into the line of sight. These events can occur any number of times before entering the instrument. The geometry for the limb scatter technique can be seen in </w:t>
+        <w:t xml:space="preserve">The limb scatter technique measures the light that is scattered into the line of sight of the instrument from atmospheric interactions. These scattering interactions can undergo either single scatter or multiple scatter events. Single scatter is when light from the sun interacts with a particle in the atmosphere and scatters it directly into the line of sight of the instrument. Multiple scatter is when the photon of light undergoes several scattering events before entering the line of sight including scattering off of multiple particles in the atmosphere or scattering off of the ground into a scattering event into the line of sight. These events can occur any number of times before entering the instrument. The geometry for the limb scatter technique can be seen in </w:t>
       </w:r>
       <w:r>
         <w:fldChar w:fldCharType="begin"/>
@@ -4845,7 +4847,43 @@
         <w:fldChar w:fldCharType="end"/>
       </w:r>
       <w:r>
-        <w:t xml:space="preserve"> and demonstrates the defining angles for this method. All angles are defined the tangent point which is the point where the distance between the line of sight and the surface of the earth is minimized, represented by the black dot. The Solar Zenith Angle (SZA) the angle between the local vertical and the direction of the sun, the Solar Scattering Angle (SSA) is the angle between the direction of the sun and the line of sight, and the Solar Azimuth Angle is the angle between the projection of the sun on the plane of the line of sight and the line of sight. These angles can also be seen on </w:t>
+        <w:t xml:space="preserve"> and demonstrates the defining angles for this method. All angles are defined</w:t>
+      </w:r>
+      <w:r>
+        <w:t xml:space="preserve"> from</w:t>
+      </w:r>
+      <w:r>
+        <w:t xml:space="preserve"> the tangent point</w:t>
+      </w:r>
+      <w:r>
+        <w:t>,</w:t>
+      </w:r>
+      <w:r>
+        <w:t xml:space="preserve"> which is the point where the distance between the line of sight and the surface of the earth is minimized, represented by the black dot. The Solar Zenith Angle (SZA)</w:t>
+      </w:r>
+      <w:r>
+        <w:t xml:space="preserve"> is</w:t>
+      </w:r>
+      <w:r>
+        <w:t xml:space="preserve"> the angle between the local vertica</w:t>
+      </w:r>
+      <w:r>
+        <w:t xml:space="preserve">l and the direction of the sun; the Solar Scatter Angle (SSA) </w:t>
+      </w:r>
+      <w:r>
+        <w:t>is the angle between the direction o</w:t>
+      </w:r>
+      <w:r>
+        <w:t>f the sun and the line of sight and</w:t>
+      </w:r>
+      <w:r>
+        <w:t xml:space="preserve"> the Solar Azimuth Angle</w:t>
+      </w:r>
+      <w:r>
+        <w:t xml:space="preserve"> (SAA)</w:t>
+      </w:r>
+      <w:r>
+        <w:t xml:space="preserve"> is the angle between the projection of the sun on the plane of the line of sight and the line of sight. These angles can also be seen on </w:t>
       </w:r>
       <w:r>
         <w:fldChar w:fldCharType="begin"/>
@@ -4885,7 +4923,6 @@
       <w:r>
         <w:rPr>
           <w:noProof/>
-          <w:lang w:val="en-CA" w:eastAsia="en-CA"/>
         </w:rPr>
         <w:lastRenderedPageBreak/>
         <w:drawing>
@@ -4949,7 +4986,7 @@
           <w:szCs w:val="24"/>
         </w:rPr>
       </w:pPr>
-      <w:bookmarkStart w:id="17" w:name="_Ref434222559"/>
+      <w:bookmarkStart w:id="16" w:name="_Ref434222559"/>
       <w:r>
         <w:rPr>
           <w:sz w:val="24"/>
@@ -4993,7 +5030,7 @@
         </w:rPr>
         <w:fldChar w:fldCharType="end"/>
       </w:r>
-      <w:bookmarkEnd w:id="17"/>
+      <w:bookmarkEnd w:id="16"/>
       <w:r>
         <w:rPr>
           <w:sz w:val="24"/>
@@ -5016,9 +5053,27 @@
         <w:pStyle w:val="BodyText"/>
         <w:jc w:val="both"/>
       </w:pPr>
-      <w:bookmarkStart w:id="18" w:name="_Toc431479573"/>
-      <w:r>
-        <w:t>The limb scatter method yields vertical resolution and allows for measurements to be taken during any daylight period with good SNR, however it requires the use of a complex forward model of multiple scattering processes along with at least some a priori knowledge of the aerosol scattering cross section in order to retrieve the extinction coefficient profile. The model needs to accurately determine the effect of multiple scatter since multiple scattered light consists of 10-50% of the measured signal depending of the specific geometry (</w:t>
+      <w:bookmarkStart w:id="17" w:name="_Toc431479573"/>
+      <w:r>
+        <w:t>The limb scatter method yields vertical resolution and allows for measurements to be taken during any daylight period with good SNR, however it requires the use of a complex forward model of multiple scattering proc</w:t>
+      </w:r>
+      <w:r>
+        <w:t>esses along with at least some</w:t>
+      </w:r>
+      <w:r>
+        <w:t xml:space="preserve"> </w:t>
+      </w:r>
+      <w:r>
+        <w:t xml:space="preserve">a </w:t>
+      </w:r>
+      <w:r>
+        <w:t xml:space="preserve">priori knowledge of the aerosol scattering cross section in order to retrieve the extinction coefficient profile. The model needs to accurately determine the effect of </w:t>
+      </w:r>
+      <w:r>
+        <w:t xml:space="preserve">multiple scatter since it </w:t>
+      </w:r>
+      <w:r>
+        <w:t>consists of 10-50% of the measured signal depending of the specific geometry (</w:t>
       </w:r>
       <w:proofErr w:type="spellStart"/>
       <w:r>
@@ -5035,7 +5090,37 @@
         <w:t xml:space="preserve"> et al.</w:t>
       </w:r>
       <w:r>
-        <w:t xml:space="preserve">, 1999) and due to the complete nature used a large amount of computational time and memory to perform. </w:t>
+        <w:t>, 1999)</w:t>
+      </w:r>
+      <w:r>
+        <w:t>. Furthermore,</w:t>
+      </w:r>
+      <w:r>
+        <w:t xml:space="preserve"> </w:t>
+      </w:r>
+      <w:r>
+        <w:t xml:space="preserve">due </w:t>
+      </w:r>
+      <w:r>
+        <w:t>to the comple</w:t>
+      </w:r>
+      <w:r>
+        <w:t>x</w:t>
+      </w:r>
+      <w:r>
+        <w:t xml:space="preserve"> nature </w:t>
+      </w:r>
+      <w:r>
+        <w:t xml:space="preserve">of the problem; </w:t>
+      </w:r>
+      <w:r>
+        <w:t xml:space="preserve">a large amount of computational time and memory </w:t>
+      </w:r>
+      <w:r>
+        <w:t>is required for an accurate calculation.</w:t>
+      </w:r>
+      <w:r>
+        <w:t xml:space="preserve"> </w:t>
       </w:r>
     </w:p>
     <w:p>
@@ -5120,7 +5205,11 @@
       </w:r>
       <w:proofErr w:type="spellEnd"/>
       <w:r>
-        <w:t xml:space="preserve"> launched in 2002 (</w:t>
+        <w:t xml:space="preserve"> launched in 2002 </w:t>
+      </w:r>
+      <w:r>
+        <w:lastRenderedPageBreak/>
+        <w:t>(</w:t>
       </w:r>
       <w:proofErr w:type="spellStart"/>
       <w:r>
@@ -5146,7 +5235,6 @@
         <w:jc w:val="both"/>
       </w:pPr>
       <w:r>
-        <w:lastRenderedPageBreak/>
         <w:t>The OSIRIS version 5.07 data product provides 750 nm extinction profiles at approximately 2 km vertical resolution (</w:t>
       </w:r>
       <w:r>
@@ -5265,7 +5353,10 @@
         <w:jc w:val="both"/>
       </w:pPr>
       <w:r>
-        <w:t>An instrument that is during under development is</w:t>
+        <w:t>An instrument that is currently</w:t>
+      </w:r>
+      <w:r>
+        <w:t xml:space="preserve"> under development is</w:t>
       </w:r>
       <w:r>
         <w:t xml:space="preserve"> </w:t>
@@ -5330,7 +5421,11 @@
         <w:t>solar, stellar, and planetary occultation</w:t>
       </w:r>
       <w:r>
-        <w:t xml:space="preserve"> modes. ALTIUS is scientifically focused on trace gas measurements, particularly for ozone and the instrument has three channels, each channel with a separate AOTF,  measuring for wavelengths from 250-2000 nm which could eventually be used for aerosol extinction measurements.</w:t>
+        <w:t xml:space="preserve"> modes. ALTIUS is scientifically focused on trace gas measurements, particularly for ozone and the instrument has three channels, each channel with a separate AOTF,  </w:t>
+      </w:r>
+      <w:r>
+        <w:lastRenderedPageBreak/>
+        <w:t>measuring for wavelengths from 250-2000 nm which could eventually be used for aerosol extinction measurements.</w:t>
       </w:r>
     </w:p>
     <w:p>
@@ -5338,7 +5433,6 @@
         <w:pStyle w:val="Heading1"/>
       </w:pPr>
       <w:r>
-        <w:lastRenderedPageBreak/>
         <w:t>2.</w:t>
       </w:r>
       <w:r>
@@ -5347,7 +5441,7 @@
       <w:r>
         <w:t xml:space="preserve"> </w:t>
       </w:r>
-      <w:bookmarkEnd w:id="18"/>
+      <w:bookmarkEnd w:id="17"/>
       <w:r>
         <w:t>Radiative Transfer</w:t>
       </w:r>
@@ -5364,10 +5458,22 @@
         <w:t>m</w:t>
       </w:r>
       <w:r>
-        <w:t xml:space="preserve">b scatter technique to determine aerosol extinction and particle size information an understanding of radiative transfer is required. </w:t>
-      </w:r>
-      <w:r>
-        <w:t xml:space="preserve">However modeling the complex scattering interaction of light within the atmosphere is </w:t>
+        <w:t>b scatter technique to determine aerosol extinction and particle size information</w:t>
+      </w:r>
+      <w:r>
+        <w:t>,</w:t>
+      </w:r>
+      <w:r>
+        <w:t xml:space="preserve"> an understanding of radiative transfer is required. </w:t>
+      </w:r>
+      <w:r>
+        <w:t>However</w:t>
+      </w:r>
+      <w:r>
+        <w:t>,</w:t>
+      </w:r>
+      <w:r>
+        <w:t xml:space="preserve"> modeling the complex scattering interaction of light within the atmosphere is </w:t>
       </w:r>
       <w:r>
         <w:t>difficult</w:t>
@@ -5409,7 +5515,10 @@
         <w:t xml:space="preserve">. </w:t>
       </w:r>
       <w:r>
-        <w:t>Then a</w:t>
+        <w:t>Next,</w:t>
+      </w:r>
+      <w:r>
+        <w:t xml:space="preserve"> a</w:t>
       </w:r>
       <w:r>
         <w:t xml:space="preserve"> description of scattering interactions important to aerosol</w:t>
@@ -5631,14 +5740,25 @@
         <w:t>theory</w:t>
       </w:r>
       <w:r>
-        <w:t xml:space="preserve"> for radiative transfer is known as Beer-Lamberts law, which describes the change in intensity </w:t>
+        <w:t xml:space="preserve"> for radiative transfe</w:t>
+      </w:r>
+      <w:r>
+        <w:t xml:space="preserve">r is known as Beer-Lamberts law. The law </w:t>
+      </w:r>
+      <w:r>
+        <w:t xml:space="preserve">describes the change in intensity </w:t>
       </w:r>
       <w:r>
         <w:t xml:space="preserve">or radiance </w:t>
       </w:r>
       <w:r>
-        <w:t xml:space="preserve">of light, </w:t>
-      </w:r>
+        <w:t>of light</w:t>
+      </w:r>
+      <w:proofErr w:type="gramStart"/>
+      <w:r>
+        <w:t xml:space="preserve">, </w:t>
+      </w:r>
+      <w:proofErr w:type="gramEnd"/>
       <m:oMath>
         <m:r>
           <w:rPr>
@@ -5648,7 +5768,13 @@
         </m:r>
       </m:oMath>
       <w:r>
-        <w:t xml:space="preserve">, as it interact a thin layer of space or atmosphere, </w:t>
+        <w:t>, as it interact</w:t>
+      </w:r>
+      <w:r>
+        <w:t>s with</w:t>
+      </w:r>
+      <w:r>
+        <w:t xml:space="preserve"> a thin layer of space or atmosphere, </w:t>
       </w:r>
       <m:oMath>
         <m:r>
@@ -5659,17 +5785,40 @@
         </m:r>
       </m:oMath>
       <w:r>
-        <w:t xml:space="preserve">, where the layer has particles </w:t>
-      </w:r>
-      <w:r>
-        <w:t>which affects the attenuation of the light which is dependent the number of particles</w:t>
+        <w:t>.</w:t>
+      </w:r>
+      <w:r>
+        <w:t xml:space="preserve"> </w:t>
+      </w:r>
+      <w:r>
+        <w:t xml:space="preserve">The thin layer </w:t>
+      </w:r>
+      <w:r>
+        <w:t xml:space="preserve">has particles </w:t>
+      </w:r>
+      <w:r>
+        <w:t>which affect</w:t>
+      </w:r>
+      <w:r>
+        <w:t xml:space="preserve"> the attenuation of the light which is dependent</w:t>
+      </w:r>
+      <w:r>
+        <w:t xml:space="preserve"> on</w:t>
+      </w:r>
+      <w:r>
+        <w:t xml:space="preserve"> the number of particles</w:t>
       </w:r>
       <w:r>
         <w:t xml:space="preserve">, </w:t>
       </w:r>
       <w:r>
-        <w:t xml:space="preserve">n, and the particle cross section, </w:t>
-      </w:r>
+        <w:t>n, and the particle cross section</w:t>
+      </w:r>
+      <w:proofErr w:type="gramStart"/>
+      <w:r>
+        <w:t xml:space="preserve">, </w:t>
+      </w:r>
+      <w:proofErr w:type="gramEnd"/>
       <m:oMath>
         <m:r>
           <w:rPr>
@@ -5679,7 +5828,17 @@
         </m:r>
       </m:oMath>
       <w:r>
-        <w:t xml:space="preserve">. If there are several different particles the attenuation </w:t>
+        <w:t xml:space="preserve">. If there are several </w:t>
+      </w:r>
+      <w:r>
+        <w:lastRenderedPageBreak/>
+        <w:t>different particles</w:t>
+      </w:r>
+      <w:r>
+        <w:t>,</w:t>
+      </w:r>
+      <w:r>
+        <w:t xml:space="preserve"> the attenuation </w:t>
       </w:r>
       <w:r>
         <w:t>is a summation</w:t>
@@ -5916,7 +6075,13 @@
         <w:ind w:firstLine="0"/>
       </w:pPr>
       <w:r>
-        <w:t>The extinction of the partials is measure of the loss of light over a given distance and is defined as</w:t>
+        <w:t xml:space="preserve">The extinction of the partials is </w:t>
+      </w:r>
+      <w:r>
+        <w:t xml:space="preserve">a </w:t>
+      </w:r>
+      <w:r>
+        <w:t>measure of the loss of light over a given distance and is defined as</w:t>
       </w:r>
     </w:p>
     <w:p>
@@ -6083,13 +6248,10 @@
         <w:jc w:val="both"/>
       </w:pPr>
       <w:r>
-        <w:t xml:space="preserve">And integrating Equation 2.2 </w:t>
-      </w:r>
-      <w:r>
-        <w:tab/>
-      </w:r>
-      <w:r>
-        <w:t>forms the following result</w:t>
+        <w:t>I</w:t>
+      </w:r>
+      <w:r>
+        <w:t>ntegrating Equation 2.2 forms the following result</w:t>
       </w:r>
     </w:p>
     <w:tbl>
@@ -6441,7 +6603,13 @@
         </m:r>
       </m:oMath>
       <w:r>
-        <w:t>, is defined as the extinction over the path length simplifying  Equation 2.4 to</w:t>
+        <w:t>, is defined as the extinction o</w:t>
+      </w:r>
+      <w:r>
+        <w:t>ver the path length simplifying</w:t>
+      </w:r>
+      <w:r>
+        <w:t xml:space="preserve"> Equation 2.4 to</w:t>
       </w:r>
     </w:p>
     <w:tbl>
@@ -6911,7 +7079,13 @@
         <w:jc w:val="both"/>
       </w:pPr>
       <w:r>
-        <w:t>Using the fact the change is optical depth is defined as</w:t>
+        <w:t xml:space="preserve">Using the fact </w:t>
+      </w:r>
+      <w:r>
+        <w:t>that the change in</w:t>
+      </w:r>
+      <w:r>
+        <w:t xml:space="preserve"> optical depth is defined as</w:t>
       </w:r>
     </w:p>
     <w:tbl>
@@ -6951,6 +7125,7 @@
                   <w:rPr>
                     <w:rFonts w:ascii="Cambria Math" w:hAnsi="Cambria Math"/>
                   </w:rPr>
+                  <w:lastRenderedPageBreak/>
                   <m:t>dτ= -k</m:t>
                 </m:r>
                 <m:d>
@@ -7668,7 +7843,10 @@
         <w:t>Th</w:t>
       </w:r>
       <w:r>
-        <w:t xml:space="preserve">is form is can now be integrated over the </w:t>
+        <w:t>is form</w:t>
+      </w:r>
+      <w:r>
+        <w:t xml:space="preserve"> can now be integrated over the </w:t>
       </w:r>
       <w:r>
         <w:t>optical depth giving</w:t>
@@ -8132,13 +8310,7 @@
         </m:r>
       </m:oMath>
       <w:r>
-        <w:t xml:space="preserve"> and converting the equation back to path lengths </w:t>
-      </w:r>
-      <w:r>
-        <w:t xml:space="preserve">space </w:t>
-      </w:r>
-      <w:r>
-        <w:t>yields</w:t>
+        <w:t xml:space="preserve"> and converting the equation back to path lengths yields</w:t>
       </w:r>
     </w:p>
     <w:tbl>
@@ -8471,7 +8643,13 @@
       </w:r>
       <w:proofErr w:type="gramEnd"/>
       <w:r>
-        <w:t xml:space="preserve"> gives the radiance as seen from an observer from a point, </w:t>
+        <w:t xml:space="preserve"> gives the radian</w:t>
+      </w:r>
+      <w:r>
+        <w:t>ce as seen from an observer at</w:t>
+      </w:r>
+      <w:r>
+        <w:t xml:space="preserve"> a point, </w:t>
       </w:r>
       <m:oMath>
         <m:r>
@@ -8491,7 +8669,25 @@
         <w:jc w:val="both"/>
       </w:pPr>
       <w:r>
-        <w:t>With the full form of the radiative transfer equation the source term must be determined. In the atmosphere there are three sources of addition radiation, blackbody emissions, photochemical reaction, and scattered light. For wavelengths from the visible to the near infrared (</w:t>
+        <w:t>With the full form of the radiative transfer equation</w:t>
+      </w:r>
+      <w:r>
+        <w:t>,</w:t>
+      </w:r>
+      <w:r>
+        <w:t xml:space="preserve"> the source term must be determined. In the atmosphere there are three sources of addition</w:t>
+      </w:r>
+      <w:r>
+        <w:t>al</w:t>
+      </w:r>
+      <w:r>
+        <w:t xml:space="preserve"> radiation, blackbody emissions, photochemical reaction</w:t>
+      </w:r>
+      <w:r>
+        <w:t>s</w:t>
+      </w:r>
+      <w:r>
+        <w:t>, and scattered light. For wavelengths from the visible to the near infrared (</w:t>
       </w:r>
       <w:r>
         <w:rPr>
@@ -9371,7 +9567,10 @@
         </m:r>
       </m:oMath>
       <w:r>
-        <w:t xml:space="preserve"> is the extinction only caused by scattering event and not </w:t>
+        <w:t xml:space="preserve"> is the extinction only caused by scattering</w:t>
+      </w:r>
+      <w:r>
+        <w:t xml:space="preserve"> and not </w:t>
       </w:r>
       <w:proofErr w:type="gramStart"/>
       <w:r>
@@ -9448,7 +9647,13 @@
         </m:f>
       </m:oMath>
       <w:r>
-        <w:t xml:space="preserve"> is added to only allow the fraction of particles that scatter </w:t>
+        <w:t xml:space="preserve"> only allow</w:t>
+      </w:r>
+      <w:r>
+        <w:t>s</w:t>
+      </w:r>
+      <w:r>
+        <w:t xml:space="preserve"> the fraction of particles that scatter </w:t>
       </w:r>
       <w:r>
         <w:t>radiation, and not absorb it, to</w:t>
@@ -9463,7 +9668,22 @@
         <w:jc w:val="both"/>
       </w:pPr>
       <w:r>
-        <w:t xml:space="preserve">As a final note, the calculation of the diffuse radiance is what makes this a computationally heavy aspect of this problem. To completely solve the radiance equation at every point in the atmosphere. </w:t>
+        <w:t>As a final note, the calculation of the diffuse radiance is what makes this a computationally heavy probl</w:t>
+      </w:r>
+      <w:r>
+        <w:t xml:space="preserve">em. To completely solve </w:t>
+      </w:r>
+      <w:r>
+        <w:t>for the diffuse radiance</w:t>
+      </w:r>
+      <w:r>
+        <w:t>,</w:t>
+      </w:r>
+      <w:r>
+        <w:t xml:space="preserve"> the radiance at every point in the atmosphere must be determined.</w:t>
+      </w:r>
+      <w:r>
+        <w:t xml:space="preserve"> </w:t>
       </w:r>
       <w:r>
         <w:t>Furthermore, the light can be scattered multiple time</w:t>
@@ -9472,13 +9692,45 @@
         <w:t>s</w:t>
       </w:r>
       <w:r>
-        <w:t xml:space="preserve"> in the atmosphere with each successive scattering adding smaller contributions to the final radiance. Th</w:t>
+        <w:t xml:space="preserve"> in the atmosphere</w:t>
+      </w:r>
+      <w:r>
+        <w:t>, requiring a diffuse radiance for each order of scatter.</w:t>
+      </w:r>
+      <w:r>
+        <w:t xml:space="preserve"> </w:t>
+      </w:r>
+      <w:r>
+        <w:t>E</w:t>
+      </w:r>
+      <w:r>
+        <w:t>ach successive scatter</w:t>
+      </w:r>
+      <w:r>
+        <w:t>ing adds</w:t>
+      </w:r>
+      <w:bookmarkStart w:id="18" w:name="_GoBack"/>
+      <w:bookmarkEnd w:id="18"/>
+      <w:r>
+        <w:t xml:space="preserve"> smaller contributions to the final radiance</w:t>
+      </w:r>
+      <w:r>
+        <w:t xml:space="preserve"> at the observer</w:t>
+      </w:r>
+      <w:r>
+        <w:t>. Th</w:t>
       </w:r>
       <w:r>
         <w:t>r</w:t>
       </w:r>
       <w:r>
-        <w:t>ough this iterative equation the full multiple scatter solution to the radiative transfer equation is</w:t>
+        <w:t xml:space="preserve">ough this iterative </w:t>
+      </w:r>
+      <w:r>
+        <w:t>process</w:t>
+      </w:r>
+      <w:r>
+        <w:t xml:space="preserve"> the full multiple scatter solution to the radiative transfer equation is</w:t>
       </w:r>
     </w:p>
     <w:tbl>
@@ -12392,13 +12644,7 @@
         <w:t xml:space="preserve"> </w:t>
       </w:r>
       <w:r>
-        <w:t>(</w:t>
-      </w:r>
-      <w:r>
-        <w:t>1957)</w:t>
-      </w:r>
-      <w:r>
-        <w:t xml:space="preserve">. </w:t>
+        <w:t xml:space="preserve">(1957). </w:t>
       </w:r>
       <w:r>
         <w:t>The scattering cross section from Mie theory is given by</w:t>
@@ -16886,9 +17132,9 @@
       </w:r>
       <w:bookmarkEnd w:id="19"/>
     </w:p>
+    <w:bookmarkEnd w:id="7"/>
     <w:bookmarkEnd w:id="8"/>
     <w:bookmarkEnd w:id="9"/>
-    <w:bookmarkEnd w:id="10"/>
     <w:p>
       <w:pPr>
         <w:pStyle w:val="BodyText"/>
@@ -17232,7 +17478,7 @@
         <w:rStyle w:val="PageNumber"/>
         <w:noProof/>
       </w:rPr>
-      <w:t>21</w:t>
+      <w:t>26</w:t>
     </w:r>
     <w:r>
       <w:rPr>
@@ -18989,7 +19235,7 @@
 </file>
 
 <file path=customXml/itemProps1.xml><?xml version="1.0" encoding="utf-8"?>
-<ds:datastoreItem xmlns:ds="http://schemas.openxmlformats.org/officeDocument/2006/customXml" ds:itemID="{399638BE-B794-4C37-8FE4-469DBA004666}">
+<ds:datastoreItem xmlns:ds="http://schemas.openxmlformats.org/officeDocument/2006/customXml" ds:itemID="{157CC910-7CBD-468A-BE30-F5053BCF953E}">
   <ds:schemaRefs>
     <ds:schemaRef ds:uri="http://schemas.openxmlformats.org/officeDocument/2006/bibliography"/>
   </ds:schemaRefs>

</xml_diff>

<commit_message>
Amy edited to the end of chapter 2
</commit_message>
<xml_diff>
--- a/Word/Chapter2.docx
+++ b/Word/Chapter2.docx
@@ -9709,8 +9709,6 @@
       <w:r>
         <w:t>ing adds</w:t>
       </w:r>
-      <w:bookmarkStart w:id="18" w:name="_GoBack"/>
-      <w:bookmarkEnd w:id="18"/>
       <w:r>
         <w:t xml:space="preserve"> smaller contributions to the final radiance</w:t>
       </w:r>
@@ -10213,7 +10211,13 @@
         <w:jc w:val="both"/>
       </w:pPr>
       <w:r>
-        <w:t xml:space="preserve">The scaler radiative transfer equation works well for systems that do not measure polarized light as the effect of polarization on the scaler radiance is small. However for instruments that measure polarized light a </w:t>
+        <w:t>The scaler radiative transfer equation works well for systems that do not measure polarized light as the effect of polarization on the scaler radiance is small. However for instruments that measure polarized light</w:t>
+      </w:r>
+      <w:r>
+        <w:t>,</w:t>
+      </w:r>
+      <w:r>
+        <w:t xml:space="preserve"> a </w:t>
       </w:r>
       <w:r>
         <w:t>vector</w:t>
@@ -10223,7 +10227,13 @@
       </w:r>
       <w:r>
         <w:lastRenderedPageBreak/>
-        <w:t>even be discussed a method to quantify polarization must be defined which will be the Stokes vectors. The Stokes vectors are given as</w:t>
+        <w:t>even be discussed</w:t>
+      </w:r>
+      <w:r>
+        <w:t>,</w:t>
+      </w:r>
+      <w:r>
+        <w:t xml:space="preserve"> a method to quantify polarization must be defined which will be the Stokes vectors. The Stokes vectors are given as</w:t>
       </w:r>
     </w:p>
     <w:tbl>
@@ -10668,7 +10678,13 @@
       </w:pPr>
       <w:r>
         <w:tab/>
-        <w:t xml:space="preserve">With the addition of polarization the radiative transfer and source </w:t>
+        <w:t>With the addition of polarization</w:t>
+      </w:r>
+      <w:r>
+        <w:t>,</w:t>
+      </w:r>
+      <w:r>
+        <w:t xml:space="preserve"> the radiative transfer and source </w:t>
       </w:r>
       <w:r>
         <w:t xml:space="preserve">term </w:t>
@@ -11408,10 +11424,28 @@
         <w:t xml:space="preserve">function is </w:t>
       </w:r>
       <w:r>
-        <w:t xml:space="preserve">a 4 by 4 tensor that describes the probability of the incoming light to be scattered the in propagation direction with a specific polarization. </w:t>
-      </w:r>
-      <w:r>
-        <w:t>The polarization equation adds extra computation and memory consumption since at each step in the interactive radiative transfer calculation the polarization must be computed, which is not trivial, and stored in memory, which is four time</w:t>
+        <w:t>a 4 by 4 tensor that describes the probability of the in</w:t>
+      </w:r>
+      <w:r>
+        <w:t>coming light to be scattered</w:t>
+      </w:r>
+      <w:r>
+        <w:t xml:space="preserve"> in</w:t>
+      </w:r>
+      <w:r>
+        <w:t xml:space="preserve"> the</w:t>
+      </w:r>
+      <w:r>
+        <w:t xml:space="preserve"> propagation direction with a specific polarization. </w:t>
+      </w:r>
+      <w:r>
+        <w:t>The polarization equation adds extra computation and memory consumption since</w:t>
+      </w:r>
+      <w:r>
+        <w:t xml:space="preserve"> the polarization must be computed</w:t>
+      </w:r>
+      <w:r>
+        <w:t xml:space="preserve"> at each step in the interactive radiative transfer, which is not trivial, and stored in memory, which is four time</w:t>
       </w:r>
       <w:r>
         <w:t>s</w:t>
@@ -11831,7 +11865,10 @@
         <w:t>,</w:t>
       </w:r>
       <w:r>
-        <w:t xml:space="preserve"> which is in cm. And </w:t>
+        <w:t xml:space="preserve"> which is in cm. The parameters</w:t>
+      </w:r>
+      <w:r>
+        <w:t xml:space="preserve"> </w:t>
       </w:r>
       <m:oMath>
         <m:sSub>
@@ -11893,7 +11930,21 @@
         </m:sSub>
       </m:oMath>
       <w:r>
-        <w:t xml:space="preserve"> are volume polarizability, in cm</w:t>
+        <w:t xml:space="preserve"> </w:t>
+      </w:r>
+      <w:proofErr w:type="spellStart"/>
+      <w:r>
+        <w:t>ar</w:t>
+      </w:r>
+      <w:proofErr w:type="spellEnd"/>
+      <w:r>
+        <w:rPr>
+          <w:lang w:val="en-CA"/>
+        </w:rPr>
+        <w:t>e the</w:t>
+      </w:r>
+      <w:r>
+        <w:t xml:space="preserve"> volume polarizability, in cm</w:t>
       </w:r>
       <w:r>
         <w:rPr>
@@ -11908,7 +11959,35 @@
         <w:t>,</w:t>
       </w:r>
       <w:r>
-        <w:t xml:space="preserve"> and depolarization ratio (</w:t>
+        <w:t xml:space="preserve"> and </w:t>
+      </w:r>
+      <w:r>
+        <w:t xml:space="preserve">the </w:t>
+      </w:r>
+      <w:r>
+        <w:t>depolarization ratio</w:t>
+      </w:r>
+      <w:r>
+        <w:t xml:space="preserve">, which is </w:t>
+      </w:r>
+      <w:proofErr w:type="spellStart"/>
+      <w:proofErr w:type="gramStart"/>
+      <w:r>
+        <w:t>unitless</w:t>
+      </w:r>
+      <w:proofErr w:type="spellEnd"/>
+      <w:r>
+        <w:t xml:space="preserve"> </w:t>
+      </w:r>
+      <w:r>
+        <w:t xml:space="preserve"> TODO:CHECK</w:t>
+      </w:r>
+      <w:proofErr w:type="gramEnd"/>
+      <w:r>
+        <w:t xml:space="preserve"> UNITS </w:t>
+      </w:r>
+      <w:r>
+        <w:t>(</w:t>
       </w:r>
       <w:proofErr w:type="spellStart"/>
       <w:r>
@@ -11942,7 +12021,25 @@
         <w:jc w:val="both"/>
       </w:pPr>
       <w:r>
-        <w:t>The other important quantity for Rayleigh scattering is the phase function and for a vector Rayleigh scattering the phase matrix is given by the Rayleigh-</w:t>
+        <w:t>The other</w:t>
+      </w:r>
+      <w:r>
+        <w:t xml:space="preserve"> important quantity for</w:t>
+      </w:r>
+      <w:r>
+        <w:t xml:space="preserve"> scatteri</w:t>
+      </w:r>
+      <w:r>
+        <w:t xml:space="preserve">ng is the phase function. For Rayleigh scattering, the </w:t>
+      </w:r>
+      <w:r>
+        <w:t xml:space="preserve">vector </w:t>
+      </w:r>
+      <w:r>
+        <w:t xml:space="preserve">model phase function </w:t>
+      </w:r>
+      <w:r>
+        <w:t>is given by the Rayleigh-</w:t>
       </w:r>
       <w:proofErr w:type="spellStart"/>
       <w:r>
@@ -14216,7 +14313,7 @@
         <w:t>, 1974)</w:t>
       </w:r>
       <w:r>
-        <w:t xml:space="preserve">                    </w:t>
+        <w:t xml:space="preserve"> </w:t>
       </w:r>
     </w:p>
     <w:tbl>
@@ -16538,13 +16635,31 @@
         <w:jc w:val="both"/>
       </w:pPr>
       <w:r>
-        <w:t>In the atmosphere various particle sizes occur</w:t>
+        <w:t>In the atmosphere</w:t>
+      </w:r>
+      <w:r>
+        <w:t>,</w:t>
+      </w:r>
+      <w:r>
+        <w:t xml:space="preserve"> various particle sizes occur</w:t>
       </w:r>
       <w:r>
         <w:t xml:space="preserve"> and a log-normal distribution (Equation 2.1) is </w:t>
       </w:r>
       <w:r>
-        <w:t xml:space="preserve">assumed for aerosols. In order to determine effective scattering cross section a weighted average over the particle radius is performed </w:t>
+        <w:t>assumed for aerosols. In order to deter</w:t>
+      </w:r>
+      <w:r>
+        <w:t>mine effective scattering cross-</w:t>
+      </w:r>
+      <w:r>
+        <w:t>section</w:t>
+      </w:r>
+      <w:r>
+        <w:t>,</w:t>
+      </w:r>
+      <w:r>
+        <w:t xml:space="preserve"> a weighted average over the particle radius is performed </w:t>
       </w:r>
     </w:p>
     <w:tbl>
@@ -16919,10 +17034,10 @@
         <w:t>8</w:t>
       </w:r>
       <w:r>
-        <w:t xml:space="preserve">). </w:t>
-      </w:r>
-      <w:r>
-        <w:t>The SASKTRAN model the first source term</w:t>
+        <w:t>). T</w:t>
+      </w:r>
+      <w:r>
+        <w:t>he first source term</w:t>
       </w:r>
       <w:proofErr w:type="gramStart"/>
       <w:r>
@@ -16958,7 +17073,10 @@
         </m:sSub>
       </m:oMath>
       <w:r>
-        <w:t xml:space="preserve">, is from the radiance of the sun which is assumed to encounter the earth in parallel </w:t>
+        <w:t>, is from the radiance from</w:t>
+      </w:r>
+      <w:r>
+        <w:t xml:space="preserve"> the sun which is assumed to encounter the earth in parallel </w:t>
       </w:r>
       <w:proofErr w:type="spellStart"/>
       <w:r>
@@ -16966,7 +17084,19 @@
       </w:r>
       <w:proofErr w:type="spellEnd"/>
       <w:r>
-        <w:t xml:space="preserve"> rays. Higher order source terms are based off of the scattering within the atmosphere to produce the diffuse radiance, however it is practically impractical to calculate the radiance at ever point in the atmosphere. Instead, a series of diffuse radiance p</w:t>
+        <w:t xml:space="preserve"> rays. Higher order source terms are based off of the scattering within the atmosphere to produce the diffuse rad</w:t>
+      </w:r>
+      <w:r>
+        <w:t>iance, however it is</w:t>
+      </w:r>
+      <w:r>
+        <w:t xml:space="preserve"> impractical to calculate the radiance at ever</w:t>
+      </w:r>
+      <w:r>
+        <w:t>y</w:t>
+      </w:r>
+      <w:r>
+        <w:t xml:space="preserve"> point in the atmosphere. Instead, a series of diffuse radiance p</w:t>
       </w:r>
       <w:r>
         <w:t>rofiles</w:t>
@@ -16981,19 +17111,28 @@
         <w:t xml:space="preserve"> </w:t>
       </w:r>
       <w:r>
-        <w:t xml:space="preserve">Another important assumption in the SASKTRAN model is that the ground reflection is </w:t>
+        <w:t xml:space="preserve">Another important assumption in the SASKTRAN model is that the ground reflection is assumed to have a </w:t>
+      </w:r>
+      <w:proofErr w:type="spellStart"/>
+      <w:r>
+        <w:t>Lambertian</w:t>
+      </w:r>
+      <w:proofErr w:type="spellEnd"/>
+      <w:r>
+        <w:t xml:space="preserve"> unpolarizing </w:t>
       </w:r>
       <w:r>
         <w:lastRenderedPageBreak/>
-        <w:t xml:space="preserve">assumed to have a </w:t>
-      </w:r>
-      <w:proofErr w:type="spellStart"/>
-      <w:r>
-        <w:t>Lambertian</w:t>
-      </w:r>
-      <w:proofErr w:type="spellEnd"/>
-      <w:r>
-        <w:t xml:space="preserve"> unpolarizing distribution with any radiance encountering the surface of the earth is reflected by at an efficiency, </w:t>
+        <w:t>distribution when</w:t>
+      </w:r>
+      <w:r>
+        <w:t xml:space="preserve"> any radiance encountering the surface</w:t>
+      </w:r>
+      <w:r>
+        <w:t xml:space="preserve"> of the earth is reflected at</w:t>
+      </w:r>
+      <w:r>
+        <w:t xml:space="preserve"> an efficiency, </w:t>
       </w:r>
       <m:oMath>
         <m:r>
@@ -17045,19 +17184,25 @@
         <w:t>,</w:t>
       </w:r>
       <w:r>
-        <w:t xml:space="preserve"> 2015) which has expanded the model to </w:t>
-      </w:r>
-      <w:r>
-        <w:t>use</w:t>
-      </w:r>
-      <w:r>
-        <w:t xml:space="preserve"> less memory for a small sacrifice in computation time to be able to be to perform radiative transfer calculation</w:t>
+        <w:t xml:space="preserve"> 2015) which has expanded the model </w:t>
+      </w:r>
+      <w:r>
+        <w:t xml:space="preserve">to be able </w:t>
+      </w:r>
+      <w:r>
+        <w:t>to perform radiative transfer calculation</w:t>
       </w:r>
       <w:r>
         <w:t>s</w:t>
       </w:r>
       <w:r>
-        <w:t xml:space="preserve"> with a fully three dimensional geometry. This update allows the model to vary the atmospheric concentration in the </w:t>
+        <w:t xml:space="preserve"> with a </w:t>
+      </w:r>
+      <w:r>
+        <w:t>fully three dimensional atmosphere</w:t>
+      </w:r>
+      <w:r>
+        <w:t xml:space="preserve">. This update allows the model to vary the atmospheric concentration in the </w:t>
       </w:r>
       <w:r>
         <w:t>model</w:t>
@@ -17120,7 +17265,7 @@
       <w:pPr>
         <w:pStyle w:val="Heading1"/>
       </w:pPr>
-      <w:bookmarkStart w:id="19" w:name="_Toc431479574"/>
+      <w:bookmarkStart w:id="18" w:name="_Toc431479574"/>
       <w:r>
         <w:t>2.</w:t>
       </w:r>
@@ -17130,7 +17275,7 @@
       <w:r>
         <w:t xml:space="preserve"> ALI Prototype and Stratospheric Balloon Flight</w:t>
       </w:r>
-      <w:bookmarkEnd w:id="19"/>
+      <w:bookmarkEnd w:id="18"/>
     </w:p>
     <w:bookmarkEnd w:id="7"/>
     <w:bookmarkEnd w:id="8"/>
@@ -17152,16 +17297,19 @@
         </w:sectPr>
       </w:pPr>
       <w:r>
-        <w:t>Future instruments will be necessary to continue the stratospheric aerosol</w:t>
-      </w:r>
-      <w:r>
-        <w:t xml:space="preserve"> data set into </w:t>
-      </w:r>
-      <w:r>
-        <w:t xml:space="preserve">the future </w:t>
-      </w:r>
-      <w:r>
-        <w:t>with the aging of current satellite instrumentation.  On</w:t>
+        <w:t>New satellite instrumentation</w:t>
+      </w:r>
+      <w:r>
+        <w:t xml:space="preserve"> will be necessary to continue the stratospheric aerosol</w:t>
+      </w:r>
+      <w:r>
+        <w:t xml:space="preserve"> data set</w:t>
+      </w:r>
+      <w:r>
+        <w:t>, especially since the current generation of remote sensing instruments are aging and are operating well beyond their designed lifetimes.</w:t>
+      </w:r>
+      <w:r>
+        <w:t xml:space="preserve"> On</w:t>
       </w:r>
       <w:r>
         <w:t>e</w:t>
@@ -17188,17 +17336,32 @@
         <w:t>design and has not been well tested in a space environment.</w:t>
       </w:r>
       <w:r>
-        <w:t xml:space="preserve"> However, before a satellite mission can be considered, a proof of concept or prototype mission needs to be underwent</w:t>
-      </w:r>
-      <w:r>
-        <w:t xml:space="preserve"> to verify </w:t>
+        <w:t xml:space="preserve"> However, before a satellite mission can be considered, a proof of concept or prototy</w:t>
+      </w:r>
+      <w:r>
+        <w:t>pe mission needs to be undergone</w:t>
+      </w:r>
+      <w:r>
+        <w:t xml:space="preserve"> to verify feasibility of the technology</w:t>
+      </w:r>
+      <w:r>
+        <w:t>. This work will en</w:t>
+      </w:r>
+      <w:r>
+        <w:t>tail the designing, fabricating,</w:t>
+      </w:r>
+      <w:r>
+        <w:t xml:space="preserve"> building, and calibrating </w:t>
+      </w:r>
+      <w:r>
+        <w:t xml:space="preserve">of </w:t>
+      </w:r>
+      <w:r>
+        <w:t xml:space="preserve">a </w:t>
       </w:r>
       <w:r>
         <w:lastRenderedPageBreak/>
-        <w:t>feasibility of the technology</w:t>
-      </w:r>
-      <w:r>
-        <w:t>. This work will entail the designing, fabrication, building, and calibrating a prototype ALI instrument</w:t>
+        <w:t>prototype ALI instrument</w:t>
       </w:r>
       <w:r>
         <w:t xml:space="preserve"> </w:t>
@@ -17213,7 +17376,16 @@
         <w:t xml:space="preserve">. </w:t>
       </w:r>
       <w:r>
-        <w:t xml:space="preserve">Another important aspect of the ALI is the measurements are inherently polarized </w:t>
+        <w:t>Another important aspect of</w:t>
+      </w:r>
+      <w:r>
+        <w:t xml:space="preserve"> ALI is </w:t>
+      </w:r>
+      <w:r>
+        <w:t xml:space="preserve">that </w:t>
+      </w:r>
+      <w:r>
+        <w:t xml:space="preserve">the measurements are inherently polarized </w:t>
       </w:r>
       <w:r>
         <w:t xml:space="preserve">due to the </w:t>
@@ -17255,7 +17427,13 @@
         <w:t>was</w:t>
       </w:r>
       <w:r>
-        <w:t xml:space="preserve"> completed it w</w:t>
+        <w:t xml:space="preserve"> completed</w:t>
+      </w:r>
+      <w:r>
+        <w:t>,</w:t>
+      </w:r>
+      <w:r>
+        <w:t xml:space="preserve"> it w</w:t>
       </w:r>
       <w:r>
         <w:t>as</w:t>
@@ -17285,10 +17463,19 @@
         <w:t>of 2014</w:t>
       </w:r>
       <w:r>
+        <w:t>,</w:t>
+      </w:r>
+      <w:r>
         <w:t xml:space="preserve"> </w:t>
       </w:r>
       <w:r>
-        <w:t xml:space="preserve">performing an engineering test of the technology. After the mission the </w:t>
+        <w:t>performing an engineering test of the technology. After the mission</w:t>
+      </w:r>
+      <w:r>
+        <w:t>,</w:t>
+      </w:r>
+      <w:r>
+        <w:t xml:space="preserve"> the </w:t>
       </w:r>
       <w:r>
         <w:t>radiance</w:t>
@@ -17317,6 +17504,8 @@
         <w:pStyle w:val="BodyText"/>
         <w:ind w:firstLine="0"/>
       </w:pPr>
+      <w:bookmarkStart w:id="19" w:name="_GoBack"/>
+      <w:bookmarkEnd w:id="19"/>
     </w:p>
     <w:sectPr>
       <w:headerReference w:type="default" r:id="rId15"/>
@@ -19235,7 +19424,7 @@
 </file>
 
 <file path=customXml/itemProps1.xml><?xml version="1.0" encoding="utf-8"?>
-<ds:datastoreItem xmlns:ds="http://schemas.openxmlformats.org/officeDocument/2006/customXml" ds:itemID="{157CC910-7CBD-468A-BE30-F5053BCF953E}">
+<ds:datastoreItem xmlns:ds="http://schemas.openxmlformats.org/officeDocument/2006/customXml" ds:itemID="{F4DF1753-2258-45E1-A847-5BA489A37BD0}">
   <ds:schemaRefs>
     <ds:schemaRef ds:uri="http://schemas.openxmlformats.org/officeDocument/2006/bibliography"/>
   </ds:schemaRefs>

</xml_diff>

<commit_message>
Ch 2 ready for ADAM, Ch 5 edited up to page 11
</commit_message>
<xml_diff>
--- a/Word/Chapter2.docx
+++ b/Word/Chapter2.docx
@@ -56,12 +56,28 @@
       <w:r>
         <w:t>Stratospheric aerosol plays an important role in the global radiative forcing balance by scattering solar irradiation and causing an overall cooling effect that depends on the particle size distribution and the concentration (</w:t>
       </w:r>
+      <w:proofErr w:type="spellStart"/>
       <w:r>
         <w:rPr>
           <w:i/>
         </w:rPr>
-        <w:t>Kiehl and Briegleb</w:t>
-      </w:r>
+        <w:t>Kiehl</w:t>
+      </w:r>
+      <w:proofErr w:type="spellEnd"/>
+      <w:r>
+        <w:rPr>
+          <w:i/>
+        </w:rPr>
+        <w:t xml:space="preserve"> and </w:t>
+      </w:r>
+      <w:proofErr w:type="spellStart"/>
+      <w:r>
+        <w:rPr>
+          <w:i/>
+        </w:rPr>
+        <w:t>Briegleb</w:t>
+      </w:r>
+      <w:proofErr w:type="spellEnd"/>
       <w:r>
         <w:t xml:space="preserve">, 1993; </w:t>
       </w:r>
@@ -101,11 +117,19 @@
       <w:r>
         <w:t>, 2013) and efforts to quantify the variability and trends in the global stratospheric aerosol load are underway with various ground-based and satellite data sets (</w:t>
       </w:r>
+      <w:proofErr w:type="spellStart"/>
       <w:r>
         <w:rPr>
           <w:i/>
         </w:rPr>
-        <w:t>Rieger et al.</w:t>
+        <w:t>Rieger</w:t>
+      </w:r>
+      <w:proofErr w:type="spellEnd"/>
+      <w:r>
+        <w:rPr>
+          <w:i/>
+        </w:rPr>
+        <w:t xml:space="preserve"> et al.</w:t>
       </w:r>
       <w:r>
         <w:t xml:space="preserve">, 2015; </w:t>
@@ -128,47 +152,95 @@
       <w:r>
         <w:t>Since its discovery with stratospheric balloon observations (</w:t>
       </w:r>
+      <w:proofErr w:type="spellStart"/>
       <w:r>
         <w:rPr>
           <w:i/>
         </w:rPr>
-        <w:t>Junge et al.</w:t>
-      </w:r>
-      <w:r>
-        <w:t>, 1961), stratospheric aerosol has been measured with various techniques, although due to the variability of physical composition and particle size, the observations are always limited to some degree.  In-situ balloon observations continue to be used and have provided highly valuable data sets, including most notably the long time series of optical particle counter measurements from Laramie, WY (</w:t>
-      </w:r>
+        <w:t>Junge</w:t>
+      </w:r>
+      <w:proofErr w:type="spellEnd"/>
       <w:r>
         <w:rPr>
           <w:i/>
         </w:rPr>
+        <w:t xml:space="preserve"> et al.</w:t>
+      </w:r>
+      <w:r>
+        <w:t xml:space="preserve">, 1961), </w:t>
+      </w:r>
+      <w:proofErr w:type="gramStart"/>
+      <w:r>
+        <w:t>stratospheric</w:t>
+      </w:r>
+      <w:proofErr w:type="gramEnd"/>
+      <w:r>
+        <w:t xml:space="preserve"> aerosol has been measured with various techniques, although due to the variability of physical composition and particle size, the observations are always limited to some degree.  In-situ balloon observations continue to be used and have provided highly valuable data sets, including most notably the long time series of optical particle counter measurements from Laramie, WY (</w:t>
+      </w:r>
+      <w:r>
+        <w:rPr>
+          <w:i/>
+        </w:rPr>
         <w:t>Deshler et al.</w:t>
       </w:r>
       <w:r>
         <w:t xml:space="preserve">, 2003; 2008; </w:t>
       </w:r>
+      <w:proofErr w:type="spellStart"/>
       <w:r>
         <w:rPr>
           <w:i/>
         </w:rPr>
-        <w:t>Kovilakam et al.</w:t>
-      </w:r>
-      <w:r>
-        <w:t>, 2015).  Aircraft-borne nephelometers (</w:t>
-      </w:r>
+        <w:t>Kovilakam</w:t>
+      </w:r>
+      <w:proofErr w:type="spellEnd"/>
       <w:r>
         <w:rPr>
           <w:i/>
         </w:rPr>
-        <w:t>Beuttell and Brewer</w:t>
+        <w:t xml:space="preserve"> et al.</w:t>
+      </w:r>
+      <w:r>
+        <w:t xml:space="preserve">, 2015).  Aircraft-borne </w:t>
+      </w:r>
+      <w:proofErr w:type="spellStart"/>
+      <w:r>
+        <w:t>nephelometers</w:t>
+      </w:r>
+      <w:proofErr w:type="spellEnd"/>
+      <w:r>
+        <w:t xml:space="preserve"> (</w:t>
+      </w:r>
+      <w:proofErr w:type="spellStart"/>
+      <w:r>
+        <w:rPr>
+          <w:i/>
+        </w:rPr>
+        <w:t>Beuttell</w:t>
+      </w:r>
+      <w:proofErr w:type="spellEnd"/>
+      <w:r>
+        <w:rPr>
+          <w:i/>
+        </w:rPr>
+        <w:t xml:space="preserve"> and Brewer</w:t>
       </w:r>
       <w:r>
         <w:t xml:space="preserve">, 1949; </w:t>
       </w:r>
+      <w:proofErr w:type="spellStart"/>
       <w:r>
         <w:rPr>
           <w:i/>
         </w:rPr>
-        <w:t>Charlson et al.</w:t>
+        <w:t>Charlson</w:t>
+      </w:r>
+      <w:proofErr w:type="spellEnd"/>
+      <w:r>
+        <w:rPr>
+          <w:i/>
+        </w:rPr>
+        <w:t xml:space="preserve"> et al.</w:t>
       </w:r>
       <w:r>
         <w:t>, 1969) acquire detailed in-situ measurements, providing, for example, plume composition (</w:t>
@@ -180,34 +252,70 @@
         <w:t>Murphy et al.</w:t>
       </w:r>
       <w:r>
-        <w:t>, 2014), but are spatially limited to the aircraft track. Ground based lidars have been used to do detailed studies of the extent of volcanic aerosol plumes (</w:t>
-      </w:r>
+        <w:t xml:space="preserve">, 2014), but are spatially limited to the aircraft track. Ground based </w:t>
+      </w:r>
+      <w:proofErr w:type="spellStart"/>
+      <w:r>
+        <w:t>lidars</w:t>
+      </w:r>
+      <w:proofErr w:type="spellEnd"/>
+      <w:r>
+        <w:t xml:space="preserve"> have been used to do detailed studies of the extent of volcanic aerosol plumes (</w:t>
+      </w:r>
+      <w:proofErr w:type="spellStart"/>
       <w:r>
         <w:rPr>
           <w:i/>
         </w:rPr>
-        <w:t>Chazette et al.</w:t>
+        <w:t>Chazette</w:t>
+      </w:r>
+      <w:proofErr w:type="spellEnd"/>
+      <w:r>
+        <w:rPr>
+          <w:i/>
+        </w:rPr>
+        <w:t xml:space="preserve"> et al.</w:t>
       </w:r>
       <w:r>
         <w:t xml:space="preserve">, 1995; </w:t>
       </w:r>
+      <w:proofErr w:type="spellStart"/>
       <w:r>
         <w:rPr>
           <w:i/>
         </w:rPr>
-        <w:t>Sawamura et al.</w:t>
-      </w:r>
-      <w:r>
-        <w:t xml:space="preserve">, 2012) and provide valuable insight into long term local variability and trends in the aerosol layer. For example, lidar observations were used by </w:t>
-      </w:r>
+        <w:t>Sawamura</w:t>
+      </w:r>
+      <w:proofErr w:type="spellEnd"/>
       <w:r>
         <w:rPr>
           <w:i/>
         </w:rPr>
+        <w:t xml:space="preserve"> et al.</w:t>
+      </w:r>
+      <w:r>
+        <w:t xml:space="preserve">, 2012) and provide valuable insight into long term local variability and trends in the aerosol layer. For example, </w:t>
+      </w:r>
+      <w:proofErr w:type="spellStart"/>
+      <w:r>
+        <w:t>lidar</w:t>
+      </w:r>
+      <w:proofErr w:type="spellEnd"/>
+      <w:r>
+        <w:t xml:space="preserve"> observations were used by </w:t>
+      </w:r>
+      <w:r>
+        <w:rPr>
+          <w:i/>
+        </w:rPr>
         <w:t>Hofmann et al.</w:t>
       </w:r>
       <w:r>
-        <w:t xml:space="preserve"> (2009) to first report the observed increase in stratospheric aerosol over approximately the last decade. However, the global distribution, which can only really be obtained with satellite observations, provides invaluable insight into aerosol processes and variability.  A good example of this is the use of satellite observations by </w:t>
+        <w:t xml:space="preserve"> (2009) to first report the observed increase in stratospheric aerosol over approximately the last decade. However, the global distribution, which can only really be obtained </w:t>
+      </w:r>
+      <w:r>
+        <w:lastRenderedPageBreak/>
+        <w:t xml:space="preserve">with satellite observations, provides invaluable insight into aerosol processes and variability.  A good example of this is the use of satellite observations by </w:t>
       </w:r>
       <w:r>
         <w:rPr>
@@ -245,19 +353,35 @@
       <w:r>
         <w:t xml:space="preserve">, 2014; </w:t>
       </w:r>
+      <w:proofErr w:type="spellStart"/>
       <w:r>
         <w:rPr>
           <w:i/>
         </w:rPr>
-        <w:t>Andersson et al.</w:t>
-      </w:r>
-      <w:r>
-        <w:t>, 2015).   Furthering the understanding of the transport of aerosol near and across the tropopause would also benefit from higher spatial and temporal resolution observations.  This is evident in the case of volcanic plumes, such as that from Nabro in 2011, the transport and origin of which has been studied extensively and somewhat controversially (</w:t>
-      </w:r>
+        <w:t>Andersson</w:t>
+      </w:r>
+      <w:proofErr w:type="spellEnd"/>
       <w:r>
         <w:rPr>
           <w:i/>
         </w:rPr>
+        <w:t xml:space="preserve"> et al.</w:t>
+      </w:r>
+      <w:r>
+        <w:t xml:space="preserve">, 2015).   Furthering the understanding of the transport of aerosol near and across the tropopause would also benefit from higher spatial and temporal resolution observations.  This is evident in the case of volcanic plumes, such as that from </w:t>
+      </w:r>
+      <w:proofErr w:type="spellStart"/>
+      <w:r>
+        <w:t>Nabro</w:t>
+      </w:r>
+      <w:proofErr w:type="spellEnd"/>
+      <w:r>
+        <w:t xml:space="preserve"> in 2011, the transport and origin of which has been studied extensively and somewhat controversially (</w:t>
+      </w:r>
+      <w:r>
+        <w:rPr>
+          <w:i/>
+        </w:rPr>
         <w:t>Bourassa et al.</w:t>
       </w:r>
       <w:r>
@@ -281,11 +405,19 @@
       <w:r>
         <w:t xml:space="preserve">, 2013; 2014; </w:t>
       </w:r>
+      <w:proofErr w:type="spellStart"/>
       <w:r>
         <w:rPr>
           <w:i/>
         </w:rPr>
-        <w:t>Fairlie et al.</w:t>
+        <w:t>Fairlie</w:t>
+      </w:r>
+      <w:proofErr w:type="spellEnd"/>
+      <w:r>
+        <w:rPr>
+          <w:i/>
+        </w:rPr>
+        <w:t xml:space="preserve"> et al.</w:t>
       </w:r>
       <w:r>
         <w:t xml:space="preserve">, 2014; </w:t>
@@ -339,7 +471,11 @@
         <w:jc w:val="both"/>
       </w:pPr>
       <w:r>
-        <w:t xml:space="preserve">Continued stratospheric aerosol observations from space are drastically needed though few, if any, planned missions with such capability are underway.  In this work, we present the design and test of a prototype instrument for potential future satellite-based stratospheric aerosol observation. The Aerosol Limb Imager (ALI) concept is a relatively small, low-cost, low-power, passive instrument, suitable for microsatellite deployment with the capability to provide high spatial resolution measurements, both vertically and horizontally, of the visible/NIR aerosol extinction coefficient.  The basic idea is to leverage the clear advantages of the limb scatter technique as a passive, and therefore low mass and low power, means to obtain daily global coverage, with a two dimensional hyperspectral imager for filling cross-track observation.  </w:t>
+        <w:t xml:space="preserve">Continued stratospheric aerosol observations from space are drastically needed though few, if any, planned missions with such capability are underway.  In this work, we present the design and test of a prototype instrument for potential future satellite-based stratospheric aerosol observation. The Aerosol Limb Imager (ALI) concept is a relatively small, low-cost, low-power, passive instrument, suitable for microsatellite deployment with the capability to provide high </w:t>
+      </w:r>
+      <w:r>
+        <w:lastRenderedPageBreak/>
+        <w:t xml:space="preserve">spatial resolution measurements, both vertically and horizontally, of the visible/NIR aerosol extinction coefficient.  The basic idea is to leverage the clear advantages of the limb scatter technique as a passive, and therefore low mass and low power, means to obtain daily global coverage, with a two dimensional hyperspectral imager for filling cross-track observation.  </w:t>
       </w:r>
     </w:p>
     <w:p>
@@ -350,11 +486,19 @@
       <w:r>
         <w:t>The ALI instrument concept is built around the use of an Acousto-Optic Tunable Filter (AOTF), which is a novel filtering technology that provides the ability to rapidly select the central wavelength of an image with no moving parts.  These filters, which have recently been developed as large aperture imaging quality devices, operate very efficiently in the red and near infrared spectral range, which is a well matched spectral range for limb scatter sensitivity to aerosol and cloud (</w:t>
       </w:r>
+      <w:proofErr w:type="spellStart"/>
       <w:r>
         <w:rPr>
           <w:i/>
         </w:rPr>
-        <w:t>Rieger et al.</w:t>
+        <w:t>Rieger</w:t>
+      </w:r>
+      <w:proofErr w:type="spellEnd"/>
+      <w:r>
+        <w:rPr>
+          <w:i/>
+        </w:rPr>
+        <w:t xml:space="preserve"> et al.</w:t>
       </w:r>
       <w:r>
         <w:t xml:space="preserve">, 2014).  Additionally, the spectral bandpass of the AOTF, which is typically between 3-6 nm at these wavelengths, is very suitable for the broadband scattering characteristics of the aerosol limb signal.  The two dimensional imaging nature of the design provides the capability to achieve at least sub-kilometer resolution at the tangent point, which is on the order of the scale size of the upper troposphere and lower stratosphere (UTLS) aerosol features mentioned above.  </w:t>
@@ -368,14 +512,30 @@
       <w:r>
         <w:t>It should be noted that the basic instrument design concept of ALI is very similar to that of the Atmospheric Limb Tracker for the Investigation of the Upcoming Stratosphere (ALTIUS) (</w:t>
       </w:r>
+      <w:proofErr w:type="spellStart"/>
       <w:r>
         <w:rPr>
           <w:i/>
         </w:rPr>
-        <w:t>Dekemper et al.</w:t>
-      </w:r>
-      <w:r>
-        <w:t xml:space="preserve">, 2012), which is a Belgian instrument concept from the Belgian Institute for Space Aeronomy (BIRA).  ALTIUS is designed to measure limb scattered sunlight; however, it also has solar, stellar, and planetary occultation modes and is scientifically focused on trace gas measurements, particularly for ozone, whereas ALI is optimized for aerosol observation.  </w:t>
+        <w:t>Dekemper</w:t>
+      </w:r>
+      <w:proofErr w:type="spellEnd"/>
+      <w:r>
+        <w:rPr>
+          <w:i/>
+        </w:rPr>
+        <w:t xml:space="preserve"> et al.</w:t>
+      </w:r>
+      <w:r>
+        <w:t xml:space="preserve">, 2012), which is a Belgian instrument concept from the Belgian Institute for Space </w:t>
+      </w:r>
+      <w:proofErr w:type="spellStart"/>
+      <w:r>
+        <w:t>Aeronomy</w:t>
+      </w:r>
+      <w:proofErr w:type="spellEnd"/>
+      <w:r>
+        <w:t xml:space="preserve"> (BIRA).  ALTIUS is designed to measure limb scattered sunlight; however, it also has solar, stellar, and planetary occultation modes and is scientifically focused on trace gas measurements, particularly for ozone, whereas ALI is optimized for aerosol observation.  </w:t>
       </w:r>
     </w:p>
     <w:p>
@@ -405,7 +565,23 @@
         <w:t>th</w:t>
       </w:r>
       <w:r>
-        <w:t xml:space="preserve"> century, it was known that atmospheric temperature decreased with altitude and a theory had been raised that at specific certain altitudes the temperature must eventually go to absolute zero. This lead to a series of balloon campaigns to discover this mysterious altitude in the atmosphere which were noisy and unreliable due to the technology available.  However, in the late 19</w:t>
+        <w:t xml:space="preserve"> century, it was known that atmospheric temperature decreased with </w:t>
+      </w:r>
+      <w:r>
+        <w:lastRenderedPageBreak/>
+        <w:t xml:space="preserve">altitude and a theory had been raised that at specific </w:t>
+      </w:r>
+      <w:r>
+        <w:t>altitude</w:t>
+      </w:r>
+      <w:r>
+        <w:t xml:space="preserve"> the temperature must eventually go to absolute zero. This lead to a series of balloon campaigns to discover this mysterious altitude in the atmosphere</w:t>
+      </w:r>
+      <w:r>
+        <w:t>,</w:t>
+      </w:r>
+      <w:r>
+        <w:t xml:space="preserve"> which were noisy and unreliable due to the technology available.  However, in the late 19</w:t>
       </w:r>
       <w:r>
         <w:rPr>
@@ -414,14 +590,22 @@
         <w:t xml:space="preserve">th  </w:t>
       </w:r>
       <w:r>
-        <w:t>century the technology used in these sounding balloon had improved to a point where the atmospheric temperature could be accurately measured and it was found that at approximately 12 km an inversion point was discovered where the temperature started to increase and thus the tropopause, which separates troposphere and the stratosphere, was discovered (</w:t>
-      </w:r>
+        <w:t>century the technology used in these sounding balloon</w:t>
+      </w:r>
+      <w:r>
+        <w:t>s</w:t>
+      </w:r>
+      <w:r>
+        <w:t xml:space="preserve"> had improved to a point where the atmospheric temperature could be accurately measured and it was found that at approximately 12 km an inversion point was discovered where the temperature started to increase and thus the tropopause, which separates troposphere and the stratosphere, was discovered (</w:t>
+      </w:r>
+      <w:proofErr w:type="spellStart"/>
       <w:r>
         <w:rPr>
           <w:i/>
         </w:rPr>
         <w:t>Hoinka</w:t>
       </w:r>
+      <w:proofErr w:type="spellEnd"/>
       <w:r>
         <w:t>, 1997). The stratosphere is the region of the atmosphere above the temperature inversion of the troposphere, where atmospheric temperature increases and the lower bound of the stratosphere is in-between 10 and 16 km from the high latitude to the tropics  (</w:t>
       </w:r>
@@ -476,7 +660,7 @@
         <w:jc w:val="both"/>
       </w:pPr>
       <w:r>
-        <w:t>The stratosphere undergoes exchange of air with the troposphere though a series of dynamical processes including tropical convection, the polar vortex, and tropopause folding (</w:t>
+        <w:t>The stratosphere undergoes exchange of air with the troposphere though a series of dynamical processes including tropical convection, polar vortex, and tropopause folding (</w:t>
       </w:r>
       <w:r>
         <w:rPr>
@@ -491,19 +675,43 @@
         <w:rPr>
           <w:i/>
         </w:rPr>
-        <w:t>Plumb and Eluszkiewicz</w:t>
-      </w:r>
+        <w:t xml:space="preserve">Plumb and </w:t>
+      </w:r>
+      <w:proofErr w:type="spellStart"/>
+      <w:r>
+        <w:rPr>
+          <w:i/>
+        </w:rPr>
+        <w:t>Eluszkiewicz</w:t>
+      </w:r>
+      <w:proofErr w:type="spellEnd"/>
       <w:r>
         <w:t xml:space="preserve">, 1999). Some chemicals can cross the tropopause thermal barrier into the stratosphere which allows for chemicals reactions to occur. One such reaction forms stratospheric sulfate aerosol, discovered by </w:t>
       </w:r>
+      <w:proofErr w:type="spellStart"/>
       <w:r>
         <w:rPr>
           <w:i/>
         </w:rPr>
-        <w:t xml:space="preserve">Junge et al </w:t>
-      </w:r>
-      <w:r>
-        <w:t>(1961) though stratospheric balloon sondes, which are droplets of hydrated sulfuric acid (H</w:t>
+        <w:t>Junge</w:t>
+      </w:r>
+      <w:proofErr w:type="spellEnd"/>
+      <w:r>
+        <w:rPr>
+          <w:i/>
+        </w:rPr>
+        <w:t xml:space="preserve"> et al </w:t>
+      </w:r>
+      <w:r>
+        <w:t xml:space="preserve">(1961) though stratospheric balloon </w:t>
+      </w:r>
+      <w:proofErr w:type="spellStart"/>
+      <w:r>
+        <w:t>sondes</w:t>
+      </w:r>
+      <w:proofErr w:type="spellEnd"/>
+      <w:r>
+        <w:t>, which are droplets of hydrated sulfuric acid (H</w:t>
       </w:r>
       <w:r>
         <w:rPr>
@@ -558,6 +766,7 @@
       </w:pPr>
       <w:bookmarkStart w:id="3" w:name="_Toc434915760"/>
       <w:r>
+        <w:lastRenderedPageBreak/>
         <w:t>2.2.1 Aerosol Sources and Microphysics</w:t>
       </w:r>
       <w:bookmarkEnd w:id="3"/>
@@ -581,11 +790,19 @@
       <w:r>
         <w:t xml:space="preserve">, 2002; </w:t>
       </w:r>
+      <w:proofErr w:type="spellStart"/>
       <w:r>
         <w:rPr>
           <w:i/>
         </w:rPr>
-        <w:t>Notholt et al.</w:t>
+        <w:t>Notholt</w:t>
+      </w:r>
+      <w:proofErr w:type="spellEnd"/>
+      <w:r>
+        <w:rPr>
+          <w:i/>
+        </w:rPr>
+        <w:t xml:space="preserve"> et al.</w:t>
       </w:r>
       <w:r>
         <w:t>, 2003). OCS has a long lifetime in the troposphere and low solubility allowing for a significant portion to reach the stratosphere and some of it oxidizes and hydrates to form sulfate aerosol (H</w:t>
@@ -608,12 +825,14 @@
       <w:r>
         <w:t>) and adds to the background aerosol layer (</w:t>
       </w:r>
+      <w:proofErr w:type="spellStart"/>
       <w:r>
         <w:rPr>
           <w:i/>
         </w:rPr>
         <w:t>Crutzen</w:t>
       </w:r>
+      <w:proofErr w:type="spellEnd"/>
       <w:r>
         <w:t xml:space="preserve">, 1976). </w:t>
       </w:r>
@@ -635,7 +854,19 @@
         <w:t>2</w:t>
       </w:r>
       <w:r>
-        <w:t>, one source originates in the troposphere though industry from the burning of fossil fuels. Sulfur dioxide (SO</w:t>
+        <w:t xml:space="preserve">, </w:t>
+      </w:r>
+      <w:r>
+        <w:t>which</w:t>
+      </w:r>
+      <w:r>
+        <w:t xml:space="preserve"> originates in the troposphere th</w:t>
+      </w:r>
+      <w:r>
+        <w:t>r</w:t>
+      </w:r>
+      <w:r>
+        <w:t>ough industry from the burning of fossil fuels. Sulfur dioxide (SO</w:t>
       </w:r>
       <w:r>
         <w:rPr>
@@ -644,7 +875,22 @@
         <w:t>2</w:t>
       </w:r>
       <w:r>
-        <w:t>), which has a short lifetime in the troposphere and its concentration varies regionally (</w:t>
+        <w:t>)</w:t>
+      </w:r>
+      <w:r>
+        <w:t xml:space="preserve"> has a short lifetime in the troposphere and its concentration varies regionally </w:t>
+      </w:r>
+      <w:r>
+        <w:t>and</w:t>
+      </w:r>
+      <w:r>
+        <w:t xml:space="preserve"> also hydrates into sulfate aerosol</w:t>
+      </w:r>
+      <w:r>
+        <w:t xml:space="preserve"> </w:t>
+      </w:r>
+      <w:r>
+        <w:t>(</w:t>
       </w:r>
       <w:r>
         <w:rPr>
@@ -653,7 +899,10 @@
         <w:t>Thomason and Peter</w:t>
       </w:r>
       <w:r>
-        <w:t>, 2006), also hydrates into sulfate aerosol. A second source of SO</w:t>
+        <w:t>, 2006)</w:t>
+      </w:r>
+      <w:r>
+        <w:t>. A second source of SO</w:t>
       </w:r>
       <w:r>
         <w:rPr>
@@ -662,14 +911,55 @@
         <w:t>2</w:t>
       </w:r>
       <w:r>
-        <w:t xml:space="preserve"> is from volcanic eruptions which are highly variable in location and time and can insert a large amount of sulfur directly into the atmosphere. The sulfur amounts that can be injected by volcanos can be so large they in fact dominate the stratospheric aerosol layer perturbing from the background levels. Examples of this perturbation of the aerosol layer were noted during the volcanic eruptions of El Chichon in 1982 (12-20 Tg of sulfur) (</w:t>
+        <w:t xml:space="preserve"> is from volcanic eruptions which are highly variable in location and time and can in</w:t>
+      </w:r>
+      <w:r>
+        <w:t>ject</w:t>
+      </w:r>
+      <w:r>
+        <w:t xml:space="preserve"> a large amount of sulfur directly into the atmosphere. The sulfur amounts that can be injected by volcanos can be so large they in fact dominate the stratospher</w:t>
+      </w:r>
+      <w:r>
+        <w:t>ic aerosol layer perturbing</w:t>
+      </w:r>
+      <w:r>
+        <w:t xml:space="preserve"> the background levels. Examples of this perturbation of the aerosol layer were noted during the volcanic eruptio</w:t>
+      </w:r>
+      <w:r>
+        <w:t xml:space="preserve">ns of El </w:t>
+      </w:r>
+      <w:proofErr w:type="spellStart"/>
+      <w:r>
+        <w:t>Chichon</w:t>
+      </w:r>
+      <w:proofErr w:type="spellEnd"/>
+      <w:r>
+        <w:t xml:space="preserve"> in 1982 (12-20 </w:t>
+      </w:r>
+      <w:proofErr w:type="spellStart"/>
+      <w:proofErr w:type="gramStart"/>
+      <w:r>
+        <w:t>Tg</w:t>
+      </w:r>
+      <w:proofErr w:type="spellEnd"/>
+      <w:proofErr w:type="gramEnd"/>
+      <w:r>
+        <w:t xml:space="preserve"> of sulfur) (</w:t>
       </w:r>
       <w:r>
         <w:rPr>
           <w:i/>
         </w:rPr>
-        <w:t>McCormick and Swissler</w:t>
-      </w:r>
+        <w:t xml:space="preserve">McCormick and </w:t>
+      </w:r>
+      <w:proofErr w:type="spellStart"/>
+      <w:r>
+        <w:rPr>
+          <w:i/>
+        </w:rPr>
+        <w:t>Swissler</w:t>
+      </w:r>
+      <w:proofErr w:type="spellEnd"/>
       <w:r>
         <w:t xml:space="preserve">, 1983; </w:t>
       </w:r>
@@ -680,14 +970,36 @@
         <w:t>Hofmann and Rosen</w:t>
       </w:r>
       <w:r>
-        <w:t>, 1983) or Mount Pinatubo in 1991 (20-30 Tg of sulfur) (</w:t>
+        <w:t xml:space="preserve">, 1983) </w:t>
+      </w:r>
+      <w:r>
+        <w:t>and</w:t>
+      </w:r>
+      <w:r>
+        <w:t xml:space="preserve"> Mount Pinatubo in 1991 (20-30 </w:t>
+      </w:r>
+      <w:proofErr w:type="spellStart"/>
+      <w:r>
+        <w:t>Tg</w:t>
+      </w:r>
+      <w:proofErr w:type="spellEnd"/>
+      <w:r>
+        <w:t xml:space="preserve"> of sulfur) (</w:t>
       </w:r>
       <w:r>
         <w:rPr>
           <w:i/>
         </w:rPr>
-        <w:t>McCormick and Veiga</w:t>
-      </w:r>
+        <w:t xml:space="preserve">McCormick and </w:t>
+      </w:r>
+      <w:proofErr w:type="spellStart"/>
+      <w:r>
+        <w:rPr>
+          <w:i/>
+        </w:rPr>
+        <w:t>Veiga</w:t>
+      </w:r>
+      <w:proofErr w:type="spellEnd"/>
       <w:r>
         <w:t xml:space="preserve">, 1992). However, after the Mount Pinatubo eruption a volcanically </w:t>
       </w:r>
@@ -793,6 +1105,7 @@
         </w:rPr>
         <w:t xml:space="preserve"> (</w:t>
       </w:r>
+      <w:proofErr w:type="spellStart"/>
       <w:r>
         <w:rPr>
           <w:i/>
@@ -800,6 +1113,7 @@
         </w:rPr>
         <w:t>Rossen</w:t>
       </w:r>
+      <w:proofErr w:type="spellEnd"/>
       <w:r>
         <w:rPr>
           <w:lang w:val="en-CA"/>
@@ -823,40 +1137,65 @@
         <w:rPr>
           <w:lang w:val="en-CA"/>
         </w:rPr>
-        <w:t>, 1989). These aerosol particles form droplets of various sizes on the order of 0.05 to 1.0 µm depending on the processes of nucleation, evaporation and condensation that is underwent (</w:t>
-      </w:r>
+        <w:t xml:space="preserve">, 1989). These aerosol particles form droplets of various sizes on the order of 0.05 to 1.0 µm depending on the processes of nucleation, evaporation and condensation </w:t>
+      </w:r>
+      <w:r>
+        <w:rPr>
+          <w:lang w:val="en-CA"/>
+        </w:rPr>
+        <w:lastRenderedPageBreak/>
+        <w:t>that is underwent (</w:t>
+      </w:r>
+      <w:proofErr w:type="spellStart"/>
       <w:r>
         <w:rPr>
           <w:i/>
           <w:lang w:val="en-CA"/>
         </w:rPr>
-        <w:t>Junge et al.</w:t>
-      </w:r>
-      <w:r>
-        <w:rPr>
-          <w:lang w:val="en-CA"/>
-        </w:rPr>
-        <w:t xml:space="preserve"> 1961; </w:t>
-      </w:r>
+        <w:t>Junge</w:t>
+      </w:r>
+      <w:proofErr w:type="spellEnd"/>
       <w:r>
         <w:rPr>
           <w:i/>
           <w:lang w:val="en-CA"/>
         </w:rPr>
-        <w:t>Brock et al.</w:t>
+        <w:t xml:space="preserve"> et al.</w:t>
       </w:r>
       <w:r>
         <w:rPr>
           <w:lang w:val="en-CA"/>
         </w:rPr>
-        <w:t xml:space="preserve">, 1995; </w:t>
+        <w:t xml:space="preserve"> 1961; </w:t>
       </w:r>
       <w:r>
         <w:rPr>
           <w:i/>
           <w:lang w:val="en-CA"/>
         </w:rPr>
-        <w:t>Bingen et al.</w:t>
+        <w:t>Brock et al.</w:t>
+      </w:r>
+      <w:r>
+        <w:rPr>
+          <w:lang w:val="en-CA"/>
+        </w:rPr>
+        <w:t xml:space="preserve">, 1995; </w:t>
+      </w:r>
+      <w:proofErr w:type="spellStart"/>
+      <w:r>
+        <w:rPr>
+          <w:i/>
+          <w:lang w:val="en-CA"/>
+        </w:rPr>
+        <w:t>Bingen</w:t>
+      </w:r>
+      <w:proofErr w:type="spellEnd"/>
+      <w:r>
+        <w:rPr>
+          <w:i/>
+          <w:lang w:val="en-CA"/>
+        </w:rPr>
+        <w:t xml:space="preserve"> et al.</w:t>
       </w:r>
       <w:r>
         <w:rPr>
@@ -1363,8 +1702,13 @@
         <w:ind w:left="0" w:firstLine="0"/>
         <w:jc w:val="both"/>
       </w:pPr>
-      <w:r>
-        <w:t xml:space="preserve">where </w:t>
+      <w:proofErr w:type="gramStart"/>
+      <w:r>
+        <w:t>where</w:t>
+      </w:r>
+      <w:proofErr w:type="gramEnd"/>
+      <w:r>
+        <w:t xml:space="preserve"> </w:t>
       </w:r>
       <m:oMath>
         <m:sSub>
@@ -1459,6 +1803,7 @@
       <w:r>
         <w:t xml:space="preserve"> is the mode width (</w:t>
       </w:r>
+      <w:proofErr w:type="spellStart"/>
       <w:r>
         <w:rPr>
           <w:i/>
@@ -1477,6 +1822,7 @@
         </w:rPr>
         <w:t>ger</w:t>
       </w:r>
+      <w:proofErr w:type="spellEnd"/>
       <w:r>
         <w:rPr>
           <w:i/>
@@ -1543,7 +1889,6 @@
       <w:r>
         <w:rPr>
           <w:noProof/>
-          <w:lang w:val="en-CA" w:eastAsia="en-CA"/>
         </w:rPr>
         <w:drawing>
           <wp:inline distT="0" distB="0" distL="0" distR="0" wp14:anchorId="5CBA2970" wp14:editId="6CD4A4BF">
@@ -1635,6 +1980,7 @@
         <w:rPr>
           <w:b/>
           <w:noProof/>
+          <w:sz w:val="24"/>
           <w:szCs w:val="24"/>
         </w:rPr>
         <w:t>1</w:t>
@@ -1667,8 +2013,8 @@
       <w:r>
         <w:rPr>
           <w:noProof/>
-          <w:lang w:val="en-CA" w:eastAsia="en-CA"/>
-        </w:rPr>
+        </w:rPr>
+        <w:lastRenderedPageBreak/>
         <w:drawing>
           <wp:inline distT="0" distB="0" distL="0" distR="0" wp14:anchorId="34C12547" wp14:editId="70BFF23A">
             <wp:extent cx="5620047" cy="4285134"/>
@@ -1758,6 +2104,7 @@
         <w:rPr>
           <w:b/>
           <w:noProof/>
+          <w:sz w:val="24"/>
           <w:szCs w:val="24"/>
         </w:rPr>
         <w:t>2</w:t>
@@ -1776,7 +2123,21 @@
           <w:sz w:val="24"/>
           <w:szCs w:val="24"/>
         </w:rPr>
-        <w:t xml:space="preserve">: Bimodal particle size distributions fits from optical particle size. </w:t>
+        <w:t xml:space="preserve">: Bimodal particle size distributions fits from optical particle </w:t>
+      </w:r>
+      <w:r>
+        <w:rPr>
+          <w:sz w:val="24"/>
+          <w:szCs w:val="24"/>
+        </w:rPr>
+        <w:t>counters</w:t>
+      </w:r>
+      <w:r>
+        <w:rPr>
+          <w:sz w:val="24"/>
+          <w:szCs w:val="24"/>
+        </w:rPr>
+        <w:t xml:space="preserve">. </w:t>
       </w:r>
       <w:r>
         <w:rPr>
@@ -1839,7 +2200,33 @@
       </w:pPr>
       <w:r>
         <w:tab/>
-        <w:t>Optical particle counters have been used on board sondes from Laramie, Wyoming over the past 40 years to measure particle sizes in bins between 0.15 to 2.0 µm. The composition of the particle size distributions have been primarily unimodal, known as a fine mode, over non-volcanic periods and can be used as an acceptable distribution approximation during background periods. But during volcanic episodes, a bimodal log-normal distribution of aerosol particles is more representative of the stratospheric aerosols with the addition of a coarse mode (</w:t>
+        <w:t xml:space="preserve">Optical particle counters have been used on board </w:t>
+      </w:r>
+      <w:proofErr w:type="spellStart"/>
+      <w:r>
+        <w:t>sondes</w:t>
+      </w:r>
+      <w:proofErr w:type="spellEnd"/>
+      <w:r>
+        <w:t xml:space="preserve"> from Laramie, Wyoming over the past 40 years to measure particle si</w:t>
+      </w:r>
+      <w:r>
+        <w:t>zes in bins between 0.15 to 2.0 </w:t>
+      </w:r>
+      <w:r>
+        <w:t xml:space="preserve">µm. The composition of the particle size distributions have been primarily unimodal, known as a fine mode, over non-volcanic periods and can be used as an acceptable distribution </w:t>
+      </w:r>
+      <w:r>
+        <w:t xml:space="preserve">to </w:t>
+      </w:r>
+      <w:r>
+        <w:t>approximat</w:t>
+      </w:r>
+      <w:r>
+        <w:t>e</w:t>
+      </w:r>
+      <w:r>
+        <w:t xml:space="preserve"> background periods. But during volcanic episodes, a bimodal log-normal distribution of aerosol particles is more representative of the stratospheric aerosols with the addition of a coarse mode (</w:t>
       </w:r>
       <w:r>
         <w:rPr>
@@ -1850,14 +2237,26 @@
       <w:r>
         <w:t xml:space="preserve">, 2003; 2008; </w:t>
       </w:r>
+      <w:proofErr w:type="spellStart"/>
       <w:r>
         <w:rPr>
           <w:i/>
         </w:rPr>
-        <w:t>Kovilakam et al.</w:t>
-      </w:r>
-      <w:r>
-        <w:t xml:space="preserve">, 2015). The coarse mode has larger particles than the fine mode and complicates determining full aerosol microphysical parameters since the number of required parameters has increased to six: a number density for both the fine and coarse mode, two mode radii, and two mode widths. Figure 5 from </w:t>
+        <w:t>Kovilakam</w:t>
+      </w:r>
+      <w:proofErr w:type="spellEnd"/>
+      <w:r>
+        <w:rPr>
+          <w:i/>
+        </w:rPr>
+        <w:t xml:space="preserve"> et al.</w:t>
+      </w:r>
+      <w:r>
+        <w:t xml:space="preserve">, 2015). The coarse mode has larger particles than the fine mode and complicates determining full aerosol microphysical parameters since the number of required </w:t>
+      </w:r>
+      <w:r>
+        <w:lastRenderedPageBreak/>
+        <w:t xml:space="preserve">parameters has increased to six: a number density for both the fine and coarse mode, two mode radii, and two mode widths. Figure 5 from </w:t>
       </w:r>
       <w:r>
         <w:rPr>
@@ -1932,32 +2331,76 @@
       <w:r>
         <w:t>, 2007). Through a direct effect, aerosol particles scatter incoming visible solar radiation away from earth increasing the albedo causing a cooling effect on the surface of the planet (</w:t>
       </w:r>
+      <w:proofErr w:type="spellStart"/>
       <w:r>
         <w:rPr>
           <w:i/>
         </w:rPr>
-        <w:t>Lacis et al.</w:t>
+        <w:t>Lacis</w:t>
+      </w:r>
+      <w:proofErr w:type="spellEnd"/>
+      <w:r>
+        <w:rPr>
+          <w:i/>
+        </w:rPr>
+        <w:t xml:space="preserve"> et al.</w:t>
       </w:r>
       <w:r>
         <w:t>, 1992). A secondary effect from aerosols, that is dependent on aerosol particle size distributions, is a greenhouse effect that is caused by infrared radiation from the planet being scattered by aerosols (</w:t>
       </w:r>
+      <w:proofErr w:type="spellStart"/>
       <w:r>
         <w:rPr>
           <w:i/>
         </w:rPr>
-        <w:t>Kiehl and Briegleb</w:t>
-      </w:r>
+        <w:t>Kiehl</w:t>
+      </w:r>
+      <w:proofErr w:type="spellEnd"/>
+      <w:r>
+        <w:rPr>
+          <w:i/>
+        </w:rPr>
+        <w:t xml:space="preserve"> and </w:t>
+      </w:r>
+      <w:proofErr w:type="spellStart"/>
+      <w:r>
+        <w:rPr>
+          <w:i/>
+        </w:rPr>
+        <w:t>Briegleb</w:t>
+      </w:r>
+      <w:proofErr w:type="spellEnd"/>
       <w:r>
         <w:t>, 1993).  Aerosol also introduces an indirect effect to a radiative balance known as the cloud albedo effect. This is caused by condensation on existing aerosol particles forming cloud condensation nuclei which leads to an increase of the albedo for short wavelengths which also contributes to cooling the planet's surface. These types of cloud forming particles tend to increase the overall lifetime of the cloud increasing the cloud coverage of the planet thus increasing the albedo (</w:t>
       </w:r>
+      <w:proofErr w:type="spellStart"/>
       <w:r>
         <w:rPr>
           <w:i/>
         </w:rPr>
-        <w:t>Charlson et al.</w:t>
-      </w:r>
-      <w:r>
-        <w:t>, 1992). Overall, the aerosol particles’ cooling effect dominates the warming effects and cools the surface of the planet (</w:t>
+        <w:t>Charlson</w:t>
+      </w:r>
+      <w:proofErr w:type="spellEnd"/>
+      <w:r>
+        <w:rPr>
+          <w:i/>
+        </w:rPr>
+        <w:t xml:space="preserve"> et al.</w:t>
+      </w:r>
+      <w:r>
+        <w:t xml:space="preserve">, 1992). Overall, the </w:t>
+      </w:r>
+      <w:r>
+        <w:t xml:space="preserve">cooling effect of the </w:t>
+      </w:r>
+      <w:r>
+        <w:t>aerosol particles</w:t>
+      </w:r>
+      <w:r>
+        <w:t xml:space="preserve"> dominates the warming effect</w:t>
+      </w:r>
+      <w:r>
+        <w:t xml:space="preserve"> and cools the surface of the planet (</w:t>
       </w:r>
       <w:r>
         <w:rPr>
@@ -1977,7 +2420,22 @@
         <w:jc w:val="both"/>
       </w:pPr>
       <w:r>
-        <w:t>During background aerosol periods there is little effect of the cooling from stratospheric aerosols but this can greatly change during periods of volcanic activity where the layer can be greatly perturbed. During the eruption of Mount Pinatubo in 1991 the sulfate aerosol load was increased by a large quantities causing a cooling of the lower atmosphere by 0.5</w:t>
+        <w:t>Background aerosol periods result in nominal</w:t>
+      </w:r>
+      <w:r>
+        <w:t xml:space="preserve"> cooling from stratospheric aerosols but this can greatly change during periods of volcanic activity where the layer can be greatly perturbed. </w:t>
+      </w:r>
+      <w:r>
+        <w:t>After</w:t>
+      </w:r>
+      <w:r>
+        <w:t xml:space="preserve"> the eruption of Mount Pinatubo in 1991 the sulfate</w:t>
+      </w:r>
+      <w:r>
+        <w:t xml:space="preserve"> aerosol load was increased by large quantities causing</w:t>
+      </w:r>
+      <w:r>
+        <w:t xml:space="preserve"> cooling of the lower atmosphere by 0.5</w:t>
       </w:r>
       <w:r>
         <w:rPr>
@@ -1997,11 +2455,19 @@
       <w:r>
         <w:t xml:space="preserve"> 1995; </w:t>
       </w:r>
+      <w:proofErr w:type="spellStart"/>
       <w:r>
         <w:rPr>
           <w:i/>
         </w:rPr>
-        <w:t>Soden et al.</w:t>
+        <w:t>Soden</w:t>
+      </w:r>
+      <w:proofErr w:type="spellEnd"/>
+      <w:r>
+        <w:rPr>
+          <w:i/>
+        </w:rPr>
+        <w:t xml:space="preserve"> et al.</w:t>
       </w:r>
       <w:r>
         <w:t>, 2002) and 0.1 to 0.3</w:t>
@@ -2024,19 +2490,37 @@
       <w:r>
         <w:t xml:space="preserve">, 2009; </w:t>
       </w:r>
+      <w:proofErr w:type="spellStart"/>
       <w:r>
         <w:rPr>
           <w:i/>
         </w:rPr>
-        <w:t>Canty et al.</w:t>
-      </w:r>
-      <w:r>
-        <w:t>, 2013). And the surface temperatures did not return to pre-Pinatubo level until approximately 3 years after the eruption as the atmosphere filtered out the additional aerosol (</w:t>
-      </w:r>
+        <w:t>Canty</w:t>
+      </w:r>
+      <w:proofErr w:type="spellEnd"/>
       <w:r>
         <w:rPr>
           <w:i/>
         </w:rPr>
+        <w:t xml:space="preserve"> et al.</w:t>
+      </w:r>
+      <w:r>
+        <w:t xml:space="preserve">, 2013). And the surface </w:t>
+      </w:r>
+      <w:r>
+        <w:lastRenderedPageBreak/>
+        <w:t xml:space="preserve">temperatures did not return to pre-Pinatubo level until approximately </w:t>
+      </w:r>
+      <w:r>
+        <w:t>three</w:t>
+      </w:r>
+      <w:r>
+        <w:t xml:space="preserve"> years after the eruption as the atmosphere filtered out the additional aerosol (</w:t>
+      </w:r>
+      <w:r>
+        <w:rPr>
+          <w:i/>
+        </w:rPr>
         <w:t>Hansen at al.</w:t>
       </w:r>
       <w:r>
@@ -2076,7 +2560,13 @@
         <w:t>Fyfe et al.</w:t>
       </w:r>
       <w:r>
-        <w:t>, 2013). In order to fully quantify this effect, long term time series with microphysics information are requires to fully understand the aerosol forcing effect on climate modeling and change.</w:t>
+        <w:t>, 2013). In order to fully quantify this effect, long term time series with micro</w:t>
+      </w:r>
+      <w:r>
+        <w:t>physics information are required</w:t>
+      </w:r>
+      <w:r>
+        <w:t xml:space="preserve"> to fully understand the aerosol forcing effect on climate modeling and change.</w:t>
       </w:r>
     </w:p>
     <w:p>
@@ -2251,17 +2741,37 @@
       <w:r>
         <w:t xml:space="preserve">, 2003; 2008; </w:t>
       </w:r>
+      <w:proofErr w:type="spellStart"/>
       <w:r>
         <w:rPr>
           <w:i/>
         </w:rPr>
-        <w:t>Kovilakam et al.</w:t>
+        <w:t>Kovilakam</w:t>
+      </w:r>
+      <w:proofErr w:type="spellEnd"/>
+      <w:r>
+        <w:rPr>
+          <w:i/>
+        </w:rPr>
+        <w:t xml:space="preserve"> et al.</w:t>
       </w:r>
       <w:r>
         <w:t>, 2015). Another</w:t>
       </w:r>
       <w:r>
-        <w:t xml:space="preserve"> type of balloon instrument uses a passive light source, including the sun, moon, or stars, to determine aerosol extinctions. Instruments that use this type of technology are the Absorption par les Minoritaires Ozone et NO</w:t>
+        <w:t xml:space="preserve"> type of balloon </w:t>
+      </w:r>
+      <w:r>
+        <w:lastRenderedPageBreak/>
+        <w:t xml:space="preserve">instrument uses a passive light source, including the sun, moon, or stars, to determine aerosol extinctions. Instruments that use this type of technology are the Absorption par les </w:t>
+      </w:r>
+      <w:proofErr w:type="spellStart"/>
+      <w:r>
+        <w:t>Minoritaires</w:t>
+      </w:r>
+      <w:proofErr w:type="spellEnd"/>
+      <w:r>
+        <w:t xml:space="preserve"> Ozone et NO</w:t>
       </w:r>
       <w:r>
         <w:rPr>
@@ -2270,19 +2780,51 @@
         <w:t>x</w:t>
       </w:r>
       <w:r>
-        <w:t xml:space="preserve"> (AMON) from 1992 to 2003 and Spectroscopie d</w:t>
+        <w:t xml:space="preserve"> (AMON) from 1992 to 2003 and </w:t>
+      </w:r>
+      <w:proofErr w:type="spellStart"/>
+      <w:r>
+        <w:t>Spectroscopie</w:t>
+      </w:r>
+      <w:proofErr w:type="spellEnd"/>
+      <w:r>
+        <w:t xml:space="preserve"> </w:t>
+      </w:r>
+      <w:proofErr w:type="spellStart"/>
+      <w:r>
+        <w:t>d</w:t>
       </w:r>
       <w:r>
         <w:t>’</w:t>
       </w:r>
       <w:r>
-        <w:t>Absorption Lunaire pour l</w:t>
+        <w:t>Absorption</w:t>
+      </w:r>
+      <w:proofErr w:type="spellEnd"/>
+      <w:r>
+        <w:t xml:space="preserve"> </w:t>
+      </w:r>
+      <w:proofErr w:type="spellStart"/>
+      <w:r>
+        <w:t>Lunaire</w:t>
+      </w:r>
+      <w:proofErr w:type="spellEnd"/>
+      <w:r>
+        <w:t xml:space="preserve"> pour </w:t>
+      </w:r>
+      <w:proofErr w:type="spellStart"/>
+      <w:r>
+        <w:t>l</w:t>
       </w:r>
       <w:r>
         <w:t>’</w:t>
       </w:r>
       <w:r>
-        <w:t>Observation des Minoritaires Ozone et NO</w:t>
+        <w:t>Observation</w:t>
+      </w:r>
+      <w:proofErr w:type="spellEnd"/>
+      <w:r>
+        <w:t xml:space="preserve"> des Minoritaires Ozone et NO</w:t>
       </w:r>
       <w:r>
         <w:rPr>
@@ -2296,11 +2838,19 @@
       <w:r>
         <w:t>ght and moon light respectively (</w:t>
       </w:r>
+      <w:proofErr w:type="spellStart"/>
       <w:r>
         <w:rPr>
           <w:i/>
         </w:rPr>
-        <w:t>Berthet et al.</w:t>
+        <w:t>Berthet</w:t>
+      </w:r>
+      <w:proofErr w:type="spellEnd"/>
+      <w:r>
+        <w:rPr>
+          <w:i/>
+        </w:rPr>
+        <w:t xml:space="preserve"> et al.</w:t>
       </w:r>
       <w:r>
         <w:t>, 2002)</w:t>
@@ -2309,19 +2859,35 @@
         <w:t xml:space="preserve">. </w:t>
       </w:r>
       <w:r>
-        <w:t>Furthermore, aircrafts have been used to carry n</w:t>
-      </w:r>
-      <w:r>
-        <w:t xml:space="preserve">ephelometers </w:t>
+        <w:t xml:space="preserve">Furthermore, aircrafts have been used to carry </w:t>
+      </w:r>
+      <w:proofErr w:type="spellStart"/>
+      <w:r>
+        <w:t>n</w:t>
+      </w:r>
+      <w:r>
+        <w:t>ephelometers</w:t>
+      </w:r>
+      <w:proofErr w:type="spellEnd"/>
+      <w:r>
+        <w:t xml:space="preserve"> </w:t>
       </w:r>
       <w:r>
         <w:t>to acquire in-situ measurements (</w:t>
       </w:r>
+      <w:proofErr w:type="spellStart"/>
       <w:r>
         <w:rPr>
           <w:i/>
         </w:rPr>
-        <w:t>Beuttell and Brewer</w:t>
+        <w:t>Beuttell</w:t>
+      </w:r>
+      <w:proofErr w:type="spellEnd"/>
+      <w:r>
+        <w:rPr>
+          <w:i/>
+        </w:rPr>
+        <w:t xml:space="preserve"> and Brewer</w:t>
       </w:r>
       <w:r>
         <w:t>,</w:t>
@@ -2332,11 +2898,19 @@
       <w:r>
         <w:t xml:space="preserve">; </w:t>
       </w:r>
+      <w:proofErr w:type="spellStart"/>
       <w:r>
         <w:rPr>
           <w:i/>
         </w:rPr>
-        <w:t>Charlson et al.</w:t>
+        <w:t>Charlson</w:t>
+      </w:r>
+      <w:proofErr w:type="spellEnd"/>
+      <w:r>
+        <w:rPr>
+          <w:i/>
+        </w:rPr>
+        <w:t xml:space="preserve"> et al.</w:t>
       </w:r>
       <w:r>
         <w:t xml:space="preserve">, </w:t>
@@ -2354,7 +2928,13 @@
         <w:jc w:val="both"/>
       </w:pPr>
       <w:r>
-        <w:t>In-situ measurements of aerosol extinction give direct measurement of scattered light from the altitude that the balloon is currently situated</w:t>
+        <w:t xml:space="preserve">In-situ measurements of aerosol extinction give direct measurement of scattered light from the altitude that the </w:t>
+      </w:r>
+      <w:r>
+        <w:t>instrument</w:t>
+      </w:r>
+      <w:r>
+        <w:t xml:space="preserve"> is currently situated</w:t>
       </w:r>
       <w:r>
         <w:t xml:space="preserve"> and allows for</w:t>
@@ -2402,10 +2982,10 @@
         <w:t>the Laramie, Wyoming optical particle counters</w:t>
       </w:r>
       <w:r>
-        <w:t>, or have very few flights, for example AMON which had a total of six stratospheric balloon flights, three mid-latitude northern and three high-latitude northern flights. In order to achieve full global coverage satellite remote sensing instruments were create</w:t>
-      </w:r>
-      <w:r>
-        <w:t>d</w:t>
+        <w:t xml:space="preserve">, or have very few flights, for example AMON which had a total of six stratospheric balloon flights, three mid-latitude northern and three high-latitude northern flights. In order to achieve full global coverage satellite remote sensing instruments </w:t>
+      </w:r>
+      <w:r>
+        <w:t>are needed</w:t>
       </w:r>
       <w:r>
         <w:t xml:space="preserve"> to fill the spatial gap.</w:t>
@@ -2430,7 +3010,13 @@
         <w:t>Satellite instrumentation capable of remote sensing stratospheric aerosol has been in use since the 1970’s, beginning with limb sounding solar occultation measurements</w:t>
       </w:r>
       <w:r>
-        <w:t xml:space="preserve">, and it operational geometry can be seen in </w:t>
+        <w:t>, and it</w:t>
+      </w:r>
+      <w:r>
+        <w:t>s</w:t>
+      </w:r>
+      <w:r>
+        <w:t xml:space="preserve"> operational geometry can be seen in </w:t>
       </w:r>
       <w:r>
         <w:fldChar w:fldCharType="begin"/>
@@ -2485,16 +3071,34 @@
         <w:rPr>
           <w:i/>
         </w:rPr>
-        <w:t>Thomason and Taha</w:t>
-      </w:r>
-      <w:r>
-        <w:t>, 2003). These SAGE measurements, which have a vertical resolution of approximately 1 km, have gene</w:t>
+        <w:t xml:space="preserve">Thomason and </w:t>
+      </w:r>
+      <w:proofErr w:type="spellStart"/>
+      <w:r>
+        <w:rPr>
+          <w:i/>
+        </w:rPr>
+        <w:t>Taha</w:t>
+      </w:r>
+      <w:proofErr w:type="spellEnd"/>
+      <w:r>
+        <w:t>, 2003). These SAGE measurements, which have a vertica</w:t>
+      </w:r>
+      <w:r>
+        <w:t>l resolution of approximately 1 </w:t>
+      </w:r>
+      <w:r>
+        <w:t>km, have gene</w:t>
       </w:r>
       <w:r>
         <w:t>rally compared well with ground-</w:t>
       </w:r>
       <w:r>
-        <w:t>based and in-situ measurements, although there are challenges associated with comparing the retrieved extinction profiles to other microphysical parameters (</w:t>
+        <w:t xml:space="preserve">based and in-situ measurements, although there are </w:t>
+      </w:r>
+      <w:r>
+        <w:lastRenderedPageBreak/>
+        <w:t>challenges associated with comparing the retrieved extinction profiles to other microphysical parameters (</w:t>
       </w:r>
       <w:r>
         <w:rPr>
@@ -2505,20 +3109,50 @@
       <w:r>
         <w:t xml:space="preserve">, 1989; </w:t>
       </w:r>
+      <w:proofErr w:type="spellStart"/>
       <w:r>
         <w:rPr>
           <w:i/>
         </w:rPr>
-        <w:t>Kovilakam et al.</w:t>
-      </w:r>
-      <w:r>
-        <w:t>, 2015). However, solar occultation is generally a robust and stable technique as it directly measures atmospheric optical depth, along with the exo-atmospheric solar spectrum with each scan, allowing for straight forward retrieval of aerosol extinction coefficient (</w:t>
-      </w:r>
+        <w:t>Kovilakam</w:t>
+      </w:r>
+      <w:proofErr w:type="spellEnd"/>
       <w:r>
         <w:rPr>
           <w:i/>
         </w:rPr>
-        <w:t>Damadeo et al</w:t>
+        <w:t xml:space="preserve"> et al.</w:t>
+      </w:r>
+      <w:r>
+        <w:t xml:space="preserve">, 2015). However, solar occultation is generally a robust and stable technique as it directly measures atmospheric optical depth, along with the </w:t>
+      </w:r>
+      <w:proofErr w:type="spellStart"/>
+      <w:r>
+        <w:t>exo</w:t>
+      </w:r>
+      <w:proofErr w:type="spellEnd"/>
+      <w:r>
+        <w:t>-atmospheric solar spectrum with each scan, allowing for straight forward retrieval of aerosol extinction coefficient</w:t>
+      </w:r>
+      <w:r>
+        <w:t>s</w:t>
+      </w:r>
+      <w:r>
+        <w:t xml:space="preserve"> (</w:t>
+      </w:r>
+      <w:proofErr w:type="spellStart"/>
+      <w:r>
+        <w:rPr>
+          <w:i/>
+        </w:rPr>
+        <w:t>Damadeo</w:t>
+      </w:r>
+      <w:proofErr w:type="spellEnd"/>
+      <w:r>
+        <w:rPr>
+          <w:i/>
+        </w:rPr>
+        <w:t xml:space="preserve"> et al</w:t>
       </w:r>
       <w:r>
         <w:t xml:space="preserve">, 2013). </w:t>
@@ -2527,7 +3161,15 @@
         <w:t>The major drawback to occultation satellites is the number of measurements it can record in a single day since the instrument needs to be viewing a sunrise or sunset event which limits the geometry to only 16-48 measurements per day depending on the orbit.</w:t>
       </w:r>
       <w:r>
-        <w:t xml:space="preserve"> Although the currently operational MAESTRO and ACE-Imager instruments on SciSat (</w:t>
+        <w:t xml:space="preserve"> Although the currently operational MAESTRO and ACE-Imager instruments on </w:t>
+      </w:r>
+      <w:proofErr w:type="spellStart"/>
+      <w:r>
+        <w:t>SciSat</w:t>
+      </w:r>
+      <w:proofErr w:type="spellEnd"/>
+      <w:r>
+        <w:t xml:space="preserve"> (</w:t>
       </w:r>
       <w:r>
         <w:rPr>
@@ -2547,29 +3189,53 @@
       <w:r>
         <w:t>, 2007) have had some success producing stratospheric aerosol extinction products (</w:t>
       </w:r>
+      <w:proofErr w:type="spellStart"/>
       <w:r>
         <w:rPr>
           <w:i/>
         </w:rPr>
-        <w:t>Vanhellemont et al.</w:t>
+        <w:t>Vanhellemont</w:t>
+      </w:r>
+      <w:proofErr w:type="spellEnd"/>
+      <w:r>
+        <w:rPr>
+          <w:i/>
+        </w:rPr>
+        <w:t xml:space="preserve"> et al.</w:t>
       </w:r>
       <w:r>
         <w:t xml:space="preserve">, 2008; </w:t>
       </w:r>
+      <w:proofErr w:type="spellStart"/>
       <w:r>
         <w:rPr>
           <w:i/>
         </w:rPr>
-        <w:t>Sioris et al.</w:t>
+        <w:t>Sioris</w:t>
+      </w:r>
+      <w:proofErr w:type="spellEnd"/>
+      <w:r>
+        <w:rPr>
+          <w:i/>
+        </w:rPr>
+        <w:t xml:space="preserve"> et al.</w:t>
       </w:r>
       <w:r>
         <w:t>, 2010), the era of solar occultation measurements essentially came to an end with SAGE III in 2006.  However, a manifestation of SAGE III is planned for deployment on the International Space Station in 2016 (</w:t>
       </w:r>
+      <w:proofErr w:type="spellStart"/>
       <w:r>
         <w:rPr>
           <w:i/>
         </w:rPr>
-        <w:t>Cisewski et al.</w:t>
+        <w:t>Cisewski</w:t>
+      </w:r>
+      <w:proofErr w:type="spellEnd"/>
+      <w:r>
+        <w:rPr>
+          <w:i/>
+        </w:rPr>
+        <w:t xml:space="preserve"> et al.</w:t>
       </w:r>
       <w:r>
         <w:t>, 2014).</w:t>
@@ -2580,16 +3246,17 @@
         <w:pStyle w:val="BodyText"/>
         <w:keepNext/>
         <w:ind w:firstLine="0"/>
+        <w:jc w:val="center"/>
       </w:pPr>
       <w:r>
         <w:rPr>
           <w:noProof/>
-          <w:lang w:val="en-CA" w:eastAsia="en-CA"/>
-        </w:rPr>
+        </w:rPr>
+        <w:lastRenderedPageBreak/>
         <w:drawing>
           <wp:inline distT="0" distB="0" distL="0" distR="0" wp14:anchorId="0EBC8852" wp14:editId="71C65EF8">
-            <wp:extent cx="5943600" cy="3501390"/>
-            <wp:effectExtent l="0" t="0" r="0" b="3810"/>
+            <wp:extent cx="5772150" cy="3400388"/>
+            <wp:effectExtent l="0" t="0" r="0" b="0"/>
             <wp:docPr id="3" name="Picture 3"/>
             <wp:cNvGraphicFramePr>
               <a:graphicFrameLocks xmlns:a="http://schemas.openxmlformats.org/drawingml/2006/main" noChangeAspect="1"/>
@@ -2616,7 +3283,7 @@
                   <pic:spPr>
                     <a:xfrm>
                       <a:off x="0" y="0"/>
-                      <a:ext cx="5943600" cy="3501390"/>
+                      <a:ext cx="5776576" cy="3402995"/>
                     </a:xfrm>
                     <a:prstGeom prst="rect">
                       <a:avLst/>
@@ -2675,6 +3342,7 @@
         <w:rPr>
           <w:b/>
           <w:noProof/>
+          <w:sz w:val="24"/>
           <w:szCs w:val="24"/>
         </w:rPr>
         <w:t>3</w:t>
@@ -2693,7 +3361,14 @@
           <w:sz w:val="24"/>
           <w:szCs w:val="24"/>
         </w:rPr>
-        <w:t>: An</w:t>
+        <w:t xml:space="preserve">: </w:t>
+      </w:r>
+      <w:r>
+        <w:rPr>
+          <w:sz w:val="24"/>
+          <w:szCs w:val="24"/>
+        </w:rPr>
+        <w:t>An</w:t>
       </w:r>
       <w:r>
         <w:rPr>
@@ -2728,21 +3403,60 @@
         <w:jc w:val="both"/>
       </w:pPr>
       <w:r>
-        <w:t>Through the transmission of a laser pulses though the atmosphere, a method known as lidar can determine atmospheric parameters through the measuring of the intensity of the backscattered laser light at different wavelengths and polarizations. Lidar was been used at ground based facilities to measure aerosol layers dating back to the 1960s (</w:t>
-      </w:r>
+        <w:t>A</w:t>
+      </w:r>
+      <w:r>
+        <w:t xml:space="preserve"> method known as </w:t>
+      </w:r>
+      <w:proofErr w:type="spellStart"/>
+      <w:r>
+        <w:t>lidar</w:t>
+      </w:r>
+      <w:proofErr w:type="spellEnd"/>
+      <w:r>
+        <w:t xml:space="preserve"> can determine at</w:t>
+      </w:r>
+      <w:r>
+        <w:t>mospheric parameters through</w:t>
+      </w:r>
+      <w:r>
+        <w:t xml:space="preserve"> </w:t>
+      </w:r>
+      <w:r>
+        <w:t xml:space="preserve">the pulsing of a laser and </w:t>
+      </w:r>
+      <w:r>
+        <w:t>measuring of the intensity of the backscattered laser light at different wavelengths and polarizations. Lidar was been used at ground based facilities to measure aerosol layers dating back to the 1960s (</w:t>
+      </w:r>
+      <w:proofErr w:type="spellStart"/>
       <w:r>
         <w:rPr>
           <w:i/>
         </w:rPr>
-        <w:t>Fiocco and Grams</w:t>
-      </w:r>
-      <w:r>
-        <w:t>, 1964) and are still used today.  More recently LIDAR instruments have been used on satellite missions including the Ice, Cloud, and land Elevation Satellite (ICESat) from 2002 to 2010 (</w:t>
-      </w:r>
+        <w:t>Fiocco</w:t>
+      </w:r>
+      <w:proofErr w:type="spellEnd"/>
       <w:r>
         <w:rPr>
           <w:i/>
         </w:rPr>
+        <w:t xml:space="preserve"> and Grams</w:t>
+      </w:r>
+      <w:r>
+        <w:t>, 1964) and are still used today.  More recently LIDAR instruments have been used on satellite missions including the Ice, Cloud, and land Elevation Satellite (</w:t>
+      </w:r>
+      <w:proofErr w:type="spellStart"/>
+      <w:r>
+        <w:t>ICESat</w:t>
+      </w:r>
+      <w:proofErr w:type="spellEnd"/>
+      <w:r>
+        <w:t>) from 2002 to 2010 (</w:t>
+      </w:r>
+      <w:r>
+        <w:rPr>
+          <w:i/>
+        </w:rPr>
         <w:t>Schutz et al.</w:t>
       </w:r>
       <w:r>
@@ -2755,7 +3469,15 @@
         <w:t>Winker et al.</w:t>
       </w:r>
       <w:r>
-        <w:t xml:space="preserve">, 2007). Traditional lidar instruments have looked in the nadir direction (either straight down or up) however some instruments have looked slightly off-nadir, both can be seen in </w:t>
+        <w:t xml:space="preserve">, 2007). Traditional </w:t>
+      </w:r>
+      <w:proofErr w:type="spellStart"/>
+      <w:r>
+        <w:t>lidar</w:t>
+      </w:r>
+      <w:proofErr w:type="spellEnd"/>
+      <w:r>
+        <w:t xml:space="preserve"> instruments have looked in the nadir direction (either straight down or up) however some instruments have looked slightly off-nadir, both can be seen in </w:t>
       </w:r>
       <w:r>
         <w:fldChar w:fldCharType="begin"/>
@@ -2785,20 +3507,36 @@
       <w:r>
         <w:t>. Lidar measurements have been used to determine aerosol plumbs from volcanos (</w:t>
       </w:r>
+      <w:proofErr w:type="spellStart"/>
       <w:r>
         <w:rPr>
           <w:i/>
         </w:rPr>
-        <w:t>Chazette et al.</w:t>
+        <w:t>Chazette</w:t>
+      </w:r>
+      <w:proofErr w:type="spellEnd"/>
+      <w:r>
+        <w:rPr>
+          <w:i/>
+        </w:rPr>
+        <w:t xml:space="preserve"> et al.</w:t>
       </w:r>
       <w:r>
         <w:t xml:space="preserve">, 1995; </w:t>
       </w:r>
+      <w:proofErr w:type="spellStart"/>
       <w:r>
         <w:rPr>
           <w:i/>
         </w:rPr>
-        <w:t>Sawamura et al.</w:t>
+        <w:t>Sawamura</w:t>
+      </w:r>
+      <w:proofErr w:type="spellEnd"/>
+      <w:r>
+        <w:rPr>
+          <w:i/>
+        </w:rPr>
+        <w:t xml:space="preserve"> et al.</w:t>
       </w:r>
       <w:r>
         <w:t>, 2012) and long term trends (</w:t>
@@ -2823,8 +3561,8 @@
       <w:r>
         <w:rPr>
           <w:noProof/>
-          <w:lang w:val="en-CA" w:eastAsia="en-CA"/>
-        </w:rPr>
+        </w:rPr>
+        <w:lastRenderedPageBreak/>
         <w:drawing>
           <wp:inline distT="0" distB="0" distL="0" distR="0" wp14:anchorId="62363E3D" wp14:editId="55FE8499">
             <wp:extent cx="5943600" cy="3373755"/>
@@ -2875,7 +3613,6 @@
         <w:jc w:val="center"/>
         <w:rPr>
           <w:b w:val="0"/>
-          <w:sz w:val="24"/>
           <w:szCs w:val="24"/>
         </w:rPr>
       </w:pPr>
@@ -2883,39 +3620,30 @@
       <w:bookmarkStart w:id="19" w:name="_Toc434915828"/>
       <w:r>
         <w:rPr>
-          <w:b w:val="0"/>
-          <w:sz w:val="24"/>
           <w:szCs w:val="24"/>
         </w:rPr>
         <w:t>Figure 2-</w:t>
       </w:r>
       <w:r>
         <w:rPr>
-          <w:b w:val="0"/>
-          <w:sz w:val="24"/>
           <w:szCs w:val="24"/>
         </w:rPr>
         <w:fldChar w:fldCharType="begin"/>
       </w:r>
       <w:r>
         <w:rPr>
-          <w:b w:val="0"/>
-          <w:sz w:val="24"/>
           <w:szCs w:val="24"/>
         </w:rPr>
         <w:instrText xml:space="preserve"> SEQ Figure \* ARABIC </w:instrText>
       </w:r>
       <w:r>
         <w:rPr>
-          <w:b w:val="0"/>
-          <w:sz w:val="24"/>
           <w:szCs w:val="24"/>
         </w:rPr>
         <w:fldChar w:fldCharType="separate"/>
       </w:r>
       <w:r>
         <w:rPr>
-          <w:b w:val="0"/>
           <w:noProof/>
           <w:szCs w:val="24"/>
         </w:rPr>
@@ -2923,80 +3651,69 @@
       </w:r>
       <w:r>
         <w:rPr>
+          <w:szCs w:val="24"/>
+        </w:rPr>
+        <w:fldChar w:fldCharType="end"/>
+      </w:r>
+      <w:bookmarkEnd w:id="18"/>
+      <w:r>
+        <w:rPr>
+          <w:szCs w:val="24"/>
+        </w:rPr>
+        <w:t>:</w:t>
+      </w:r>
+      <w:r>
+        <w:rPr>
           <w:b w:val="0"/>
-          <w:sz w:val="24"/>
           <w:szCs w:val="24"/>
         </w:rPr>
-        <w:fldChar w:fldCharType="end"/>
-      </w:r>
-      <w:bookmarkEnd w:id="18"/>
+        <w:t xml:space="preserve"> </w:t>
+      </w:r>
       <w:r>
         <w:rPr>
           <w:b w:val="0"/>
-          <w:sz w:val="24"/>
           <w:szCs w:val="24"/>
         </w:rPr>
-        <w:t>:</w:t>
-      </w:r>
-      <w:r>
-        <w:rPr>
-          <w:sz w:val="24"/>
+        <w:t>L</w:t>
+      </w:r>
+      <w:r>
+        <w:rPr>
+          <w:b w:val="0"/>
           <w:szCs w:val="24"/>
         </w:rPr>
-        <w:t xml:space="preserve"> </w:t>
+        <w:t>idar</w:t>
       </w:r>
       <w:r>
         <w:rPr>
           <w:b w:val="0"/>
-          <w:sz w:val="24"/>
           <w:szCs w:val="24"/>
         </w:rPr>
-        <w:t>L</w:t>
+        <w:t xml:space="preserve"> instrument showing a measurement</w:t>
       </w:r>
       <w:r>
         <w:rPr>
           <w:b w:val="0"/>
-          <w:sz w:val="24"/>
           <w:szCs w:val="24"/>
         </w:rPr>
-        <w:t>idar</w:t>
+        <w:t>s</w:t>
       </w:r>
       <w:r>
         <w:rPr>
           <w:b w:val="0"/>
-          <w:sz w:val="24"/>
           <w:szCs w:val="24"/>
         </w:rPr>
-        <w:t xml:space="preserve"> instrument showing a measurement</w:t>
+        <w:t xml:space="preserve"> in both the nadir and off</w:t>
       </w:r>
       <w:r>
         <w:rPr>
           <w:b w:val="0"/>
-          <w:sz w:val="24"/>
           <w:szCs w:val="24"/>
         </w:rPr>
-        <w:t>s</w:t>
+        <w:t>-</w:t>
       </w:r>
       <w:r>
         <w:rPr>
           <w:b w:val="0"/>
-          <w:sz w:val="24"/>
-          <w:szCs w:val="24"/>
-        </w:rPr>
-        <w:t xml:space="preserve"> in both the nadir and off</w:t>
-      </w:r>
-      <w:r>
-        <w:rPr>
-          <w:b w:val="0"/>
-          <w:sz w:val="24"/>
-          <w:szCs w:val="24"/>
-        </w:rPr>
-        <w:t>-</w:t>
-      </w:r>
-      <w:r>
-        <w:rPr>
-          <w:b w:val="0"/>
-          <w:sz w:val="24"/>
           <w:szCs w:val="24"/>
         </w:rPr>
         <w:t>nadir lines of sight.</w:t>
@@ -3010,7 +3727,37 @@
         <w:jc w:val="both"/>
       </w:pPr>
       <w:r>
-        <w:t>CALIPSO is a joint mission developed between the National Aeronautics and Space Administration (NASA) and the Centre National d'Etudes Spatiales (CNES) of the United States and France respectively. It uses a two wavelength polarized lidar system to achieve high resolution aerosol and cloud retrievals along the satellite's orbital track global coverage from 82</w:t>
+        <w:t xml:space="preserve">CALIPSO is a joint mission developed between the National Aeronautics and Space Administration (NASA) and the Centre National </w:t>
+      </w:r>
+      <w:proofErr w:type="spellStart"/>
+      <w:r>
+        <w:t>d'Etudes</w:t>
+      </w:r>
+      <w:proofErr w:type="spellEnd"/>
+      <w:r>
+        <w:t xml:space="preserve"> </w:t>
+      </w:r>
+      <w:proofErr w:type="spellStart"/>
+      <w:r>
+        <w:t>Spatiales</w:t>
+      </w:r>
+      <w:proofErr w:type="spellEnd"/>
+      <w:r>
+        <w:t xml:space="preserve"> (CNES) of the United States and France respectively. It uses a two wavelength polarized </w:t>
+      </w:r>
+      <w:proofErr w:type="spellStart"/>
+      <w:r>
+        <w:t>lidar</w:t>
+      </w:r>
+      <w:proofErr w:type="spellEnd"/>
+      <w:r>
+        <w:t xml:space="preserve"> system to achieve high resolution aerosol and cloud retrievals along the satellite's orbital track </w:t>
+      </w:r>
+      <w:r>
+        <w:t xml:space="preserve">with </w:t>
+      </w:r>
+      <w:r>
+        <w:t>global coverage from 82</w:t>
       </w:r>
       <w:r>
         <w:rPr>
@@ -3043,7 +3790,13 @@
         <w:t xml:space="preserve">measures </w:t>
       </w:r>
       <w:r>
-        <w:t xml:space="preserve">backscatter profiles approximately every 300 m along track with approximately </w:t>
+        <w:t>backscatter profiles approximately every 300</w:t>
+      </w:r>
+      <w:r>
+        <w:t> </w:t>
+      </w:r>
+      <w:r>
+        <w:t xml:space="preserve">m along track with approximately </w:t>
       </w:r>
       <w:r>
         <w:t>200</w:t>
@@ -3061,7 +3814,13 @@
         <w:t xml:space="preserve">. </w:t>
       </w:r>
       <w:r>
-        <w:t xml:space="preserve"> However, the stratospheric backscatter signal is weak and requires averaging of only the night time measurements over several days and typically 0.5 km vertically and 500 km horizontally (</w:t>
+        <w:t xml:space="preserve"> However, the stratospheric backscatter signal is weak and requires averaging of only the night time measurements over several days and typically</w:t>
+      </w:r>
+      <w:r>
+        <w:t xml:space="preserve"> yielding resolutions of</w:t>
+      </w:r>
+      <w:r>
+        <w:t xml:space="preserve"> 0.5 km vertically and 500 km horizontally (</w:t>
       </w:r>
       <w:r>
         <w:rPr>
@@ -3076,7 +3835,19 @@
         <w:t>)</w:t>
       </w:r>
       <w:r>
-        <w:t>.  Additionally, the uncertainty in the calibration with respect to the molecular background that is on the order of the stratospheric aerosol signal leads to a potential bias in the stratospheric measurements (</w:t>
+        <w:t>.  Additionally, the uncertainty in the calibration with respect t</w:t>
+      </w:r>
+      <w:r>
+        <w:t xml:space="preserve">o the molecular background </w:t>
+      </w:r>
+      <w:r>
+        <w:t xml:space="preserve">is on the order of the stratospheric aerosol signal </w:t>
+      </w:r>
+      <w:r>
+        <w:t xml:space="preserve">and </w:t>
+      </w:r>
+      <w:r>
+        <w:t>leads to a potential bias in the stratospheric measurements (</w:t>
       </w:r>
       <w:r>
         <w:rPr>
@@ -3094,6 +3865,7 @@
       </w:pPr>
       <w:bookmarkStart w:id="20" w:name="_Toc434915766"/>
       <w:r>
+        <w:lastRenderedPageBreak/>
         <w:t>2.3.4 Limb Scatter</w:t>
       </w:r>
       <w:bookmarkEnd w:id="20"/>
@@ -3138,10 +3910,7 @@
         <w:fldChar w:fldCharType="begin"/>
       </w:r>
       <w:r>
-        <w:instrText xml:space="preserve"> REF _Ref434222559 \h </w:instrText>
-      </w:r>
-      <w:r>
-        <w:instrText xml:space="preserve"> \* MERGEFORMAT </w:instrText>
+        <w:instrText xml:space="preserve"> REF _Ref434222559 \h  \* MERGEFORMAT </w:instrText>
       </w:r>
       <w:r>
         <w:fldChar w:fldCharType="separate"/>
@@ -3168,8 +3937,8 @@
       <w:r>
         <w:rPr>
           <w:noProof/>
-          <w:lang w:val="en-CA" w:eastAsia="en-CA"/>
-        </w:rPr>
+        </w:rPr>
+        <w:lastRenderedPageBreak/>
         <w:drawing>
           <wp:inline distT="0" distB="0" distL="0" distR="0" wp14:anchorId="2031C4A4" wp14:editId="30518000">
             <wp:extent cx="5629110" cy="2187575"/>
@@ -3227,7 +3996,6 @@
         <w:jc w:val="center"/>
         <w:rPr>
           <w:b w:val="0"/>
-          <w:sz w:val="24"/>
           <w:szCs w:val="24"/>
         </w:rPr>
       </w:pPr>
@@ -3235,39 +4003,30 @@
       <w:bookmarkStart w:id="22" w:name="_Toc434915829"/>
       <w:r>
         <w:rPr>
-          <w:b w:val="0"/>
-          <w:sz w:val="24"/>
           <w:szCs w:val="24"/>
         </w:rPr>
         <w:t>Figure 2-</w:t>
       </w:r>
       <w:r>
         <w:rPr>
-          <w:b w:val="0"/>
-          <w:sz w:val="24"/>
           <w:szCs w:val="24"/>
         </w:rPr>
         <w:fldChar w:fldCharType="begin"/>
       </w:r>
       <w:r>
         <w:rPr>
-          <w:b w:val="0"/>
-          <w:sz w:val="24"/>
           <w:szCs w:val="24"/>
         </w:rPr>
         <w:instrText xml:space="preserve"> SEQ Figure \* ARABIC </w:instrText>
       </w:r>
       <w:r>
         <w:rPr>
-          <w:b w:val="0"/>
-          <w:sz w:val="24"/>
           <w:szCs w:val="24"/>
         </w:rPr>
         <w:fldChar w:fldCharType="separate"/>
       </w:r>
       <w:r>
         <w:rPr>
-          <w:b w:val="0"/>
           <w:noProof/>
           <w:szCs w:val="24"/>
         </w:rPr>
@@ -3275,32 +4034,27 @@
       </w:r>
       <w:r>
         <w:rPr>
+          <w:szCs w:val="24"/>
+        </w:rPr>
+        <w:fldChar w:fldCharType="end"/>
+      </w:r>
+      <w:bookmarkEnd w:id="21"/>
+      <w:r>
+        <w:rPr>
+          <w:szCs w:val="24"/>
+        </w:rPr>
+        <w:t>:</w:t>
+      </w:r>
+      <w:r>
+        <w:rPr>
           <w:b w:val="0"/>
-          <w:sz w:val="24"/>
           <w:szCs w:val="24"/>
         </w:rPr>
-        <w:fldChar w:fldCharType="end"/>
-      </w:r>
-      <w:bookmarkEnd w:id="21"/>
+        <w:t xml:space="preserve"> </w:t>
+      </w:r>
       <w:r>
         <w:rPr>
           <w:b w:val="0"/>
-          <w:sz w:val="24"/>
-          <w:szCs w:val="24"/>
-        </w:rPr>
-        <w:t>:</w:t>
-      </w:r>
-      <w:r>
-        <w:rPr>
-          <w:sz w:val="24"/>
-          <w:szCs w:val="24"/>
-        </w:rPr>
-        <w:t xml:space="preserve"> </w:t>
-      </w:r>
-      <w:r>
-        <w:rPr>
-          <w:b w:val="0"/>
-          <w:sz w:val="24"/>
           <w:szCs w:val="24"/>
         </w:rPr>
         <w:t>Limb scattering geometry measurement for an instrument where single and multiple scattering events occur.</w:t>
@@ -3314,13 +4068,33 @@
         <w:jc w:val="both"/>
       </w:pPr>
       <w:r>
-        <w:t>The limb scatter method yields vertical resolution and allows for measurements to be taken during any daylight period with good SNR, however it requires the use of a complex forward model of multiple scattering processes along with at least some a priori knowledge of the aerosol scattering cross section in order to retrieve the extinction coefficient profile. The model needs to accurately determine the effect of multiple scatter since it consists of 10-50% of the measured signal depending of the specific geometry (</w:t>
-      </w:r>
+        <w:t xml:space="preserve">The limb scatter method yields vertical resolution and allows for measurements to be taken during any daylight period with good </w:t>
+      </w:r>
+      <w:r>
+        <w:t>Signal to Noise Ratio (</w:t>
+      </w:r>
+      <w:r>
+        <w:t>SNR</w:t>
+      </w:r>
+      <w:r>
+        <w:t>)</w:t>
+      </w:r>
+      <w:r>
+        <w:t>, however it requires the use of a complex forward model of multiple scattering processes along with at least some a priori knowledge of the aerosol scattering cross section in order to retrieve the extinction coefficient profile. The model needs to accurately determine the effect of multiple scatter since it consists of 10-50% of the measured signal depending of the specific geometry (</w:t>
+      </w:r>
+      <w:proofErr w:type="spellStart"/>
       <w:r>
         <w:rPr>
           <w:i/>
         </w:rPr>
-        <w:t>Oikarinen et al.</w:t>
+        <w:t>Oikarinen</w:t>
+      </w:r>
+      <w:proofErr w:type="spellEnd"/>
+      <w:r>
+        <w:rPr>
+          <w:i/>
+        </w:rPr>
+        <w:t xml:space="preserve"> et al.</w:t>
       </w:r>
       <w:r>
         <w:t xml:space="preserve">, 1999). Furthermore, due to the complex nature of the problem; a large amount of computational time and memory is required for an accurate calculation. </w:t>
@@ -3359,7 +4133,21 @@
         <w:t>ozone profiles in 1981.</w:t>
       </w:r>
       <w:r>
-        <w:t xml:space="preserve"> Much later, other limb scatter instruments were launched into low earth orbit that had the capability to measure aerosol extinctions including the Optical Spectrograph and InfraRed Imaging System (OSIRIS) instrument launched on the Odin satellite in 2001 (</w:t>
+        <w:t xml:space="preserve"> Much later, other limb scatter instruments were launched into low earth orbit that had the capability to </w:t>
+      </w:r>
+      <w:r>
+        <w:t>determine</w:t>
+      </w:r>
+      <w:r>
+        <w:t xml:space="preserve"> aerosol extinctions including the Optical Spectrograph and </w:t>
+      </w:r>
+      <w:proofErr w:type="spellStart"/>
+      <w:r>
+        <w:t>InfraRed</w:t>
+      </w:r>
+      <w:proofErr w:type="spellEnd"/>
+      <w:r>
+        <w:t xml:space="preserve"> Imaging System (OSIRIS) instrument launched on the Odin satellite in 2001 (</w:t>
       </w:r>
       <w:r>
         <w:rPr>
@@ -3368,13 +4156,57 @@
         <w:t>Llewellyn et al.</w:t>
       </w:r>
       <w:r>
-        <w:t>, 2004) and the SCanning Imaging Absorption spectroMeter for Atmospheric CHartographY (SCIAMACHY) instrument on Envisat launched in 2002 (</w:t>
-      </w:r>
+        <w:t xml:space="preserve">, 2004) and the </w:t>
+      </w:r>
+      <w:proofErr w:type="spellStart"/>
+      <w:r>
+        <w:t>SCanning</w:t>
+      </w:r>
+      <w:proofErr w:type="spellEnd"/>
+      <w:r>
+        <w:t xml:space="preserve"> Imaging Absorption </w:t>
+      </w:r>
+      <w:proofErr w:type="spellStart"/>
+      <w:r>
+        <w:t>spectroMeter</w:t>
+      </w:r>
+      <w:proofErr w:type="spellEnd"/>
+      <w:r>
+        <w:t xml:space="preserve"> for Atmospheric </w:t>
+      </w:r>
+      <w:proofErr w:type="spellStart"/>
+      <w:r>
+        <w:t>CHartographY</w:t>
+      </w:r>
+      <w:proofErr w:type="spellEnd"/>
+      <w:r>
+        <w:t xml:space="preserve"> (SCIAMACHY) instrument on </w:t>
+      </w:r>
+      <w:proofErr w:type="spellStart"/>
+      <w:r>
+        <w:t>Envisat</w:t>
+      </w:r>
+      <w:proofErr w:type="spellEnd"/>
+      <w:r>
+        <w:t xml:space="preserve"> launched in </w:t>
+      </w:r>
+      <w:r>
+        <w:lastRenderedPageBreak/>
+        <w:t>2002 (</w:t>
+      </w:r>
+      <w:proofErr w:type="spellStart"/>
       <w:r>
         <w:rPr>
           <w:i/>
         </w:rPr>
-        <w:t>Bovensmann et al.</w:t>
+        <w:t>Bovensmann</w:t>
+      </w:r>
+      <w:proofErr w:type="spellEnd"/>
+      <w:r>
+        <w:rPr>
+          <w:i/>
+        </w:rPr>
+        <w:t xml:space="preserve"> et al.</w:t>
       </w:r>
       <w:r>
         <w:t xml:space="preserve">, 1999). Both of these instruments are scanning grating spectrometers which can gather a single tangent point and scans the atmosphere to complete a vertical profile. </w:t>
@@ -3406,11 +4238,19 @@
       <w:r>
         <w:t xml:space="preserve">, 2012b; </w:t>
       </w:r>
+      <w:proofErr w:type="spellStart"/>
       <w:r>
         <w:rPr>
           <w:i/>
         </w:rPr>
-        <w:t>Rieger et al.</w:t>
+        <w:t>Rieger</w:t>
+      </w:r>
+      <w:proofErr w:type="spellEnd"/>
+      <w:r>
+        <w:rPr>
+          <w:i/>
+        </w:rPr>
+        <w:t xml:space="preserve"> et al.</w:t>
       </w:r>
       <w:r>
         <w:t>, 2015).  The SCIAMACHY instrument uses a retrieval technique essentially similar to OSIRIS to retrieve aerosol profiles at 750 nm with approximately 3 km vertical resolution (</w:t>
@@ -3428,10 +4268,32 @@
         <w:rPr>
           <w:i/>
         </w:rPr>
-        <w:t>von Savigny et al.</w:t>
-      </w:r>
-      <w:r>
-        <w:t>, 2015). However SCIAMACHY observations ceased with the demise of Envisat in 2012 and although OSIRIS continues to operate, it is now in the fourteenth year of a mission designed for two years.</w:t>
+        <w:t xml:space="preserve">von </w:t>
+      </w:r>
+      <w:proofErr w:type="spellStart"/>
+      <w:r>
+        <w:rPr>
+          <w:i/>
+        </w:rPr>
+        <w:t>Savigny</w:t>
+      </w:r>
+      <w:proofErr w:type="spellEnd"/>
+      <w:r>
+        <w:rPr>
+          <w:i/>
+        </w:rPr>
+        <w:t xml:space="preserve"> et al.</w:t>
+      </w:r>
+      <w:r>
+        <w:t xml:space="preserve">, 2015). However SCIAMACHY observations ceased with the demise of </w:t>
+      </w:r>
+      <w:proofErr w:type="spellStart"/>
+      <w:r>
+        <w:t>Envisat</w:t>
+      </w:r>
+      <w:proofErr w:type="spellEnd"/>
+      <w:r>
+        <w:t xml:space="preserve"> in 2012 and although OSIRIS continues to operate, it is now in the fourteenth year of a mission designed for two years.</w:t>
       </w:r>
     </w:p>
     <w:p>
@@ -3442,12 +4304,28 @@
       <w:r>
         <w:t>The most recently launched limb scatter instrument is the Ozone Mapping Profiler Suite Limb Profiler (OMPS-LP) on the Suomi-NPP satellite.  Although similar in spectral range and vertical resolution to OSIRIS, OMPS-LP is an imaging spectrometer that vertically images the limb in a single measurement.  The imaging capability of OMPS-LP provides a decrease in the time required to obtain a limb profile and so increases the along track sampling.  Recent work on the feasibility of aerosol retrieval from OMPS-LP measurements show promising results (</w:t>
       </w:r>
+      <w:proofErr w:type="spellStart"/>
       <w:r>
         <w:rPr>
           <w:i/>
         </w:rPr>
-        <w:t>Rault and Loughman</w:t>
-      </w:r>
+        <w:t>Rault</w:t>
+      </w:r>
+      <w:proofErr w:type="spellEnd"/>
+      <w:r>
+        <w:rPr>
+          <w:i/>
+        </w:rPr>
+        <w:t xml:space="preserve"> and </w:t>
+      </w:r>
+      <w:proofErr w:type="spellStart"/>
+      <w:r>
+        <w:rPr>
+          <w:i/>
+        </w:rPr>
+        <w:t>Loughman</w:t>
+      </w:r>
+      <w:proofErr w:type="spellEnd"/>
       <w:r>
         <w:t>, 2013).</w:t>
       </w:r>
@@ -3469,11 +4347,19 @@
       <w:r>
         <w:t xml:space="preserve"> (</w:t>
       </w:r>
+      <w:proofErr w:type="spellStart"/>
       <w:r>
         <w:rPr>
           <w:i/>
         </w:rPr>
-        <w:t>Dekemper et al.</w:t>
+        <w:t>Dekemper</w:t>
+      </w:r>
+      <w:proofErr w:type="spellEnd"/>
+      <w:r>
+        <w:rPr>
+          <w:i/>
+        </w:rPr>
+        <w:t xml:space="preserve"> et al.</w:t>
       </w:r>
       <w:r>
         <w:t>, 2012)</w:t>
@@ -3515,7 +4401,14 @@
         <w:t>solar, stellar, and planetary occultation</w:t>
       </w:r>
       <w:r>
-        <w:t xml:space="preserve"> modes. ALTIUS is scientifically focused on trace gas measurements, particularly for ozone and the instrument has three channels, each channel with a separate AOTF,  measuring for wavelengths from 250-2000 nm which could eventually be used for aerosol extinction measurements.</w:t>
+        <w:t xml:space="preserve"> modes. ALTIUS is scientifically focused on trace gas measurements, particularly for ozone and the instrument has three channels, each channel with a separate AOTF,  </w:t>
+      </w:r>
+      <w:r>
+        <w:lastRenderedPageBreak/>
+        <w:t>measuring</w:t>
+      </w:r>
+      <w:r>
+        <w:t xml:space="preserve"> wavelengths from 250-2000 nm which could eventually be used for aerosol extinction measurements.</w:t>
       </w:r>
     </w:p>
     <w:p>
@@ -3534,7 +4427,13 @@
         <w:jc w:val="both"/>
       </w:pPr>
       <w:r>
-        <w:t xml:space="preserve">To be able to use the limb scatter technique to determine aerosol extinction and particle size information, an understanding of radiative transfer is required. However, modeling the complex scattering interaction of light within the atmosphere is difficult. In this section, an overview of scaler radiative transfer will be performed followed by the necessary modifications to form polarized radiative transfer equations. Next, a description of scattering interactions important to aerosols will be underwent. Finally, an overview of the SASKTRAN radiative transfer model used within this work will be introduced. </w:t>
+        <w:t>To be able to use the limb scatter technique to determine aerosol extinction and particle size information, an understanding of radiative transfer is required. However, modeling the complex scattering interaction</w:t>
+      </w:r>
+      <w:r>
+        <w:t>s</w:t>
+      </w:r>
+      <w:r>
+        <w:t xml:space="preserve"> of light within the atmosphere is difficult. In this section, an overview of scaler radiative transfer will be performed followed by the necessary modifications to form polarized radiative transfer equations. Next, a description of scattering interactions important to aerosols will be underwent. Finally, an overview of the SASKTRAN radiative transfer model used within this work will be introduced. </w:t>
       </w:r>
     </w:p>
     <w:p>
@@ -3553,8 +4452,13 @@
         <w:jc w:val="both"/>
       </w:pPr>
       <w:r>
-        <w:t xml:space="preserve">The scattering and absorption processes in the atmosphere are non-trivial and an adequate method to model this interaction is needed. The following will present a derivation of radiative transfer equations for the atmosphere with scaler radiance. The scaler radiance is the radiance without accounting for polarization. In order to accurately discuss radiative transfer, a coordinate system must first be defined. If we assume that a ray of light, </w:t>
-      </w:r>
+        <w:t>The scattering and absorption processes in the atmosphere are non-trivial and an adequate method to model this interaction is needed. The following will present a derivation of radiative transfer equations for the atmosphere with scaler radiance. The scaler radiance is the radiance without accounting for polarization. In order to accurately discuss radiative transfer, a coordinate system must first be defined. If we assume that a ray of light</w:t>
+      </w:r>
+      <w:proofErr w:type="gramStart"/>
+      <w:r>
+        <w:t xml:space="preserve">, </w:t>
+      </w:r>
+      <w:proofErr w:type="gramEnd"/>
       <m:oMath>
         <m:r>
           <w:rPr>
@@ -3678,8 +4582,13 @@
         <w:jc w:val="both"/>
       </w:pPr>
       <w:r>
-        <w:t xml:space="preserve">The fundamental theory for radiative transfer is known as Beer-Lamberts law. The law describes the change in intensity or radiance of light, </w:t>
-      </w:r>
+        <w:t>The fundamental theory for radiative transfer is known as Beer-Lamberts law. The law describes the change in intensity or radiance of light</w:t>
+      </w:r>
+      <w:proofErr w:type="gramStart"/>
+      <w:r>
+        <w:t xml:space="preserve">, </w:t>
+      </w:r>
+      <w:proofErr w:type="gramEnd"/>
       <m:oMath>
         <m:r>
           <w:rPr>
@@ -3700,8 +4609,13 @@
         </m:r>
       </m:oMath>
       <w:r>
-        <w:t xml:space="preserve">. The thin layer has particles which affect the attenuation of the light which is dependent on the number of particles, n, and the particle cross section, </w:t>
-      </w:r>
+        <w:t>. The thin layer has particles which affect the attenuation of the light which is dependent on the number of particles, n, and the particle cross section</w:t>
+      </w:r>
+      <w:proofErr w:type="gramStart"/>
+      <w:r>
+        <w:t xml:space="preserve">, </w:t>
+      </w:r>
+      <w:proofErr w:type="gramEnd"/>
       <m:oMath>
         <m:r>
           <w:rPr>
@@ -3711,7 +4625,11 @@
         </m:r>
       </m:oMath>
       <w:r>
-        <w:t>. If there are several different particles, the attenuation is a summation of the number densities and cross sections. The Beer-Lambert Law gives the following form</w:t>
+        <w:t xml:space="preserve">. If there are several </w:t>
+      </w:r>
+      <w:r>
+        <w:lastRenderedPageBreak/>
+        <w:t>different particles, the attenuation is a summation of the number densities and cross sections. The Beer-Lambert Law gives the following form</w:t>
       </w:r>
     </w:p>
     <w:tbl>
@@ -3925,15 +4843,6 @@
       </w:pPr>
       <w:r>
         <w:t>The extinction of the partials is a measure of the loss of light over a given distance and is defined as</w:t>
-      </w:r>
-    </w:p>
-    <w:p>
-      <w:pPr>
-        <w:pStyle w:val="BodyText"/>
-        <w:ind w:firstLine="0"/>
-      </w:pPr>
-      <w:r>
-        <w:t xml:space="preserve"> </w:t>
       </w:r>
     </w:p>
     <w:tbl>
@@ -4427,8 +5336,13 @@
         <w:jc w:val="both"/>
       </w:pPr>
       <w:r>
-        <w:t xml:space="preserve">The optical depth, </w:t>
-      </w:r>
+        <w:t>The optical depth</w:t>
+      </w:r>
+      <w:proofErr w:type="gramStart"/>
+      <w:r>
+        <w:t xml:space="preserve">, </w:t>
+      </w:r>
+      <w:proofErr w:type="gramEnd"/>
       <m:oMath>
         <m:r>
           <w:rPr>
@@ -4660,8 +5574,13 @@
         </m:sSub>
       </m:oMath>
       <w:r>
-        <w:t xml:space="preserve"> after it has gone through attenuation from </w:t>
-      </w:r>
+        <w:t xml:space="preserve"> after it has gone through attenuation </w:t>
+      </w:r>
+      <w:proofErr w:type="gramStart"/>
+      <w:r>
+        <w:t xml:space="preserve">from </w:t>
+      </w:r>
+      <w:proofErr w:type="gramEnd"/>
       <m:oMath>
         <m:sSub>
           <m:sSubPr>
@@ -4700,8 +5619,13 @@
         <w:jc w:val="both"/>
       </w:pPr>
       <w:r>
-        <w:t xml:space="preserve">Although this form of the Beer-Lambert’s Law is useful for describing the loss of light through scattering or absorbing from an initial source though a medium, the atmosphere also has incoming light that is scattered into the instruments line of sight from other directions or emitted from particles. To account for this additional source of light a source term, </w:t>
-      </w:r>
+        <w:t>Although this form of the Beer-Lambert’s Law is useful for describing the loss of light through scattering or absorbing from an initial source though a medium, the atmosphere also has incoming light that is scattered into the line of sight from other directions or emitted from particles. To account for this additional source of light a source term</w:t>
+      </w:r>
+      <w:proofErr w:type="gramStart"/>
+      <w:r>
+        <w:t xml:space="preserve">, </w:t>
+      </w:r>
+      <w:proofErr w:type="gramEnd"/>
       <m:oMath>
         <m:r>
           <w:rPr>
@@ -4793,7 +5717,7 @@
                       <w:rPr>
                         <w:rFonts w:ascii="Cambria Math" w:hAnsi="Cambria Math"/>
                       </w:rPr>
-                      <m:t>τ</m:t>
+                      <m:t>s</m:t>
                     </m:r>
                   </m:e>
                 </m:d>
@@ -4817,7 +5741,7 @@
                       <w:rPr>
                         <w:rFonts w:ascii="Cambria Math" w:hAnsi="Cambria Math"/>
                       </w:rPr>
-                      <m:t>τ</m:t>
+                      <m:t>s</m:t>
                     </m:r>
                   </m:e>
                 </m:d>
@@ -5029,7 +5953,19 @@
                   <w:rPr>
                     <w:rFonts w:ascii="Cambria Math" w:hAnsi="Cambria Math"/>
                   </w:rPr>
-                  <m:t>=I(s)-J</m:t>
+                  <m:t>=I(</m:t>
+                </m:r>
+                <m:r>
+                  <w:rPr>
+                    <w:rFonts w:ascii="Cambria Math" w:hAnsi="Cambria Math"/>
+                  </w:rPr>
+                  <m:t>τ</m:t>
+                </m:r>
+                <m:r>
+                  <w:rPr>
+                    <w:rFonts w:ascii="Cambria Math" w:hAnsi="Cambria Math"/>
+                  </w:rPr>
+                  <m:t>)-J</m:t>
                 </m:r>
                 <m:d>
                   <m:dPr>
@@ -5045,7 +5981,7 @@
                       <w:rPr>
                         <w:rFonts w:ascii="Cambria Math" w:hAnsi="Cambria Math"/>
                       </w:rPr>
-                      <m:t>s</m:t>
+                      <m:t>τ</m:t>
                     </m:r>
                   </m:e>
                 </m:d>
@@ -5250,7 +6186,7 @@
                           <w:rPr>
                             <w:rFonts w:ascii="Cambria Math" w:hAnsi="Cambria Math"/>
                           </w:rPr>
-                          <m:t>s</m:t>
+                          <m:t>τ</m:t>
                         </m:r>
                       </m:e>
                     </m:d>
@@ -5340,12 +6276,6 @@
                     </m:r>
                   </m:sup>
                 </m:sSup>
-                <m:r>
-                  <w:rPr>
-                    <w:rFonts w:ascii="Cambria Math" w:hAnsi="Cambria Math"/>
-                  </w:rPr>
-                  <m:t>,</m:t>
-                </m:r>
               </m:oMath>
             </m:oMathPara>
           </w:p>
@@ -5380,8 +6310,13 @@
         <w:ind w:firstLine="0"/>
         <w:jc w:val="both"/>
       </w:pPr>
-      <w:r>
-        <w:t>and substituting it into Equation 2.8 yields</w:t>
+      <w:proofErr w:type="gramStart"/>
+      <w:r>
+        <w:t>and</w:t>
+      </w:r>
+      <w:proofErr w:type="gramEnd"/>
+      <w:r>
+        <w:t xml:space="preserve"> substituting it into Equation 2.8 yields</w:t>
       </w:r>
     </w:p>
     <w:tbl>
@@ -6378,8 +7313,13 @@
         <w:ind w:firstLine="0"/>
         <w:jc w:val="both"/>
       </w:pPr>
-      <w:r>
-        <w:t xml:space="preserve">which gives the radiance as seen from an observer at a point, </w:t>
+      <w:proofErr w:type="gramStart"/>
+      <w:r>
+        <w:t>which</w:t>
+      </w:r>
+      <w:proofErr w:type="gramEnd"/>
+      <w:r>
+        <w:t xml:space="preserve"> gives the radiance as seen from an observer at a point, </w:t>
       </w:r>
       <m:oMath>
         <m:r>
@@ -6448,6 +7388,7 @@
                   <w:rPr>
                     <w:rFonts w:ascii="Cambria Math" w:hAnsi="Cambria Math"/>
                   </w:rPr>
+                  <w:lastRenderedPageBreak/>
                   <m:t>J</m:t>
                 </m:r>
                 <m:d>
@@ -6855,8 +7796,13 @@
         </m:d>
       </m:oMath>
       <w:r>
-        <w:t xml:space="preserve"> and is the radiation scattered into the line of sight from all directions. The phase function, </w:t>
-      </w:r>
+        <w:t xml:space="preserve"> and is the radiation scattered into the line of sight from all directions. The phase function</w:t>
+      </w:r>
+      <w:proofErr w:type="gramStart"/>
+      <w:r>
+        <w:t xml:space="preserve">, </w:t>
+      </w:r>
+      <w:proofErr w:type="gramEnd"/>
       <m:oMath>
         <m:r>
           <w:rPr>
@@ -6965,8 +7911,13 @@
         </m:acc>
       </m:oMath>
       <w:r>
-        <w:t xml:space="preserve">. The scattering angle, </w:t>
-      </w:r>
+        <w:t>. The scattering angle</w:t>
+      </w:r>
+      <w:proofErr w:type="gramStart"/>
+      <w:r>
+        <w:t xml:space="preserve">, </w:t>
+      </w:r>
+      <w:proofErr w:type="gramEnd"/>
       <m:oMath>
         <m:r>
           <m:rPr>
@@ -7208,7 +8159,15 @@
         </m:r>
       </m:oMath>
       <w:r>
-        <w:t xml:space="preserve"> is the extinction only caused by scattering and not absorption. The term </w:t>
+        <w:t xml:space="preserve"> is the extinction only caused by scattering and not </w:t>
+      </w:r>
+      <w:proofErr w:type="gramStart"/>
+      <w:r>
+        <w:t>absorption.</w:t>
+      </w:r>
+      <w:proofErr w:type="gramEnd"/>
+      <w:r>
+        <w:t xml:space="preserve"> The term </w:t>
       </w:r>
       <m:oMath>
         <m:f>
@@ -7390,6 +8349,12 @@
                       </w:rPr>
                       <m:t>i</m:t>
                     </m:r>
+                    <m:r>
+                      <w:rPr>
+                        <w:rFonts w:ascii="Cambria Math" w:hAnsi="Cambria Math"/>
+                      </w:rPr>
+                      <m:t>=1</m:t>
+                    </m:r>
                   </m:sub>
                   <m:sup>
                     <m:r>
@@ -7580,6 +8545,12 @@
                             <w:rFonts w:ascii="Cambria Math" w:hAnsi="Cambria Math"/>
                           </w:rPr>
                           <m:t>i</m:t>
+                        </m:r>
+                        <m:r>
+                          <w:rPr>
+                            <w:rFonts w:ascii="Cambria Math" w:hAnsi="Cambria Math"/>
+                          </w:rPr>
+                          <m:t>=1</m:t>
                         </m:r>
                       </m:sub>
                       <m:sup>
@@ -7765,7 +8736,11 @@
         <w:jc w:val="both"/>
       </w:pPr>
       <w:r>
-        <w:t>The scaler radiative transfer equation works well for systems that do not measure polarized light as the effect of polarization on the scaler radiance is small. However for instruments that measure polarized light, a vector radiative transfer equation is required. Before polarization can even be discussed, a method to quantify polarization must be defined which will be the Stokes vectors. The Stokes vectors are given as</w:t>
+        <w:t xml:space="preserve">The scaler radiative transfer equation works well for systems that do not measure polarized light as the effect of polarization on the scaler radiance is small. However for instruments that measure polarized light, a vector radiative transfer equation is required. Before polarization can </w:t>
+      </w:r>
+      <w:r>
+        <w:lastRenderedPageBreak/>
+        <w:t>even be discussed, a method to quantify polarization must be defined which will be the Stokes vectors. The Stokes vectors are given as</w:t>
       </w:r>
     </w:p>
     <w:tbl>
@@ -8151,11 +9126,9 @@
     <w:p>
       <w:pPr>
         <w:pStyle w:val="BodyText"/>
-        <w:ind w:firstLine="0"/>
         <w:jc w:val="both"/>
       </w:pPr>
       <w:r>
-        <w:tab/>
         <w:t>With the addition of polarization, the radiative transfer and source term equations (Equations 2.12 and 2.13) need to be rewritten with polarization included. The polarized versions are</w:t>
       </w:r>
     </w:p>
@@ -8834,17 +9807,36 @@
         <w:ind w:firstLine="0"/>
         <w:jc w:val="both"/>
       </w:pPr>
-      <w:r>
-        <w:t>which are the vector radiative transfer and source term equations respectively (</w:t>
-      </w:r>
+      <w:proofErr w:type="gramStart"/>
+      <w:r>
+        <w:t>which</w:t>
+      </w:r>
+      <w:proofErr w:type="gramEnd"/>
+      <w:r>
+        <w:t xml:space="preserve"> are the vector radiative transfer and source term equations respectively (</w:t>
+      </w:r>
+      <w:proofErr w:type="spellStart"/>
       <w:r>
         <w:rPr>
           <w:i/>
         </w:rPr>
-        <w:t>Mishchenko et al.</w:t>
-      </w:r>
-      <w:r>
-        <w:t xml:space="preserve">, 2002). The radiance and the source terms are now forms of the Stokes vectors in 4 by 1 matrices and the phase function is a 4 by 4 tensor that describes the probability of the incoming light to be scattered in the propagation direction with a specific polarization. The polarization equation adds extra computation and memory consumption since the polarization must be computed at each step in the interactive radiative transfer, which is not trivial, and stored in memory, which is four times the size of a standard scaler radiance calculations. </w:t>
+        <w:t>Mishchenko</w:t>
+      </w:r>
+      <w:proofErr w:type="spellEnd"/>
+      <w:r>
+        <w:rPr>
+          <w:i/>
+        </w:rPr>
+        <w:t xml:space="preserve"> et al.</w:t>
+      </w:r>
+      <w:r>
+        <w:t>, 2002). The radiance and the source terms are now forms of the Stokes vectors in 4 by 1 matrices and the phase function is a 4 by 4 tensor that describes the probability of the incoming light to be scattered in the propagation direction with a specific polarization. The polarization equation adds extra computation and memory consumption since the polarization must be computed at each step in the interactive radiative transfer, which is no</w:t>
+      </w:r>
+      <w:r>
+        <w:t>n</w:t>
+      </w:r>
+      <w:r>
+        <w:t xml:space="preserve">trivial, and stored in memory, which is four times the size of a standard scaler radiance calculations. </w:t>
       </w:r>
     </w:p>
     <w:p>
@@ -8853,6 +9845,7 @@
         <w:jc w:val="both"/>
       </w:pPr>
       <w:r>
+        <w:lastRenderedPageBreak/>
         <w:t>With the complete vector polarized radiative transfer expression the two scattering interactions that pertain to determining aerosol will be described. The first interaction is Rayleigh scattering which defines the scattering of the background atmosphere, and Mie scattering which determines how incoming light will scatter off of aerosol particles.</w:t>
       </w:r>
     </w:p>
@@ -8872,8 +9865,13 @@
         <w:jc w:val="both"/>
       </w:pPr>
       <w:r>
-        <w:t xml:space="preserve">Rayleigh scatter is the scattering performed on the molecular background of the atmosphere. The first calculation of molecular atmospheric scattering cross sections was by Lord Rayleigh where he assumed the molecules were dielectric spheres with radii much less than the wavelength of the light. Later, the King correction was added to the Rayleigh scattering cross section, </w:t>
-      </w:r>
+        <w:t>Rayleigh scatter is the scattering performed on the molecular background of the atmosphere. The first calculation of molecular atmospheric scattering cross sections was by Lord Rayleigh where he assumed the molecules were dielectric spheres with radii much less than the wavelength of the light. Later, the King correction was added to the Rayleigh scattering cross section</w:t>
+      </w:r>
+      <w:proofErr w:type="gramStart"/>
+      <w:r>
+        <w:t xml:space="preserve">, </w:t>
+      </w:r>
+      <w:proofErr w:type="gramEnd"/>
       <m:oMath>
         <m:sSub>
           <m:sSubPr>
@@ -9201,8 +10199,13 @@
         <w:ind w:firstLine="0"/>
         <w:jc w:val="both"/>
       </w:pPr>
-      <w:r>
-        <w:t xml:space="preserve">which is highly dependent on wavelength, </w:t>
+      <w:proofErr w:type="gramStart"/>
+      <w:r>
+        <w:t>which</w:t>
+      </w:r>
+      <w:proofErr w:type="gramEnd"/>
+      <w:r>
+        <w:t xml:space="preserve"> is highly dependent on wavelength, </w:t>
       </w:r>
       <m:oMath>
         <m:r>
@@ -9299,14 +10302,44 @@
         <w:t>,</w:t>
       </w:r>
       <w:r>
-        <w:t xml:space="preserve"> and the depolarization ratio, which is unitless  TODO:CHECK UNITS (</w:t>
-      </w:r>
+        <w:t xml:space="preserve"> and the depolarization ratio,</w:t>
+      </w:r>
+      <w:r>
+        <w:t xml:space="preserve"> which is </w:t>
+      </w:r>
+      <w:proofErr w:type="spellStart"/>
+      <w:r>
+        <w:t>unitless</w:t>
+      </w:r>
+      <w:proofErr w:type="spellEnd"/>
+      <w:r>
+        <w:t xml:space="preserve"> </w:t>
+      </w:r>
+      <w:r>
+        <w:t>(</w:t>
+      </w:r>
+      <w:proofErr w:type="spellStart"/>
       <w:r>
         <w:rPr>
           <w:i/>
         </w:rPr>
-        <w:t>Sneep and Ubachs</w:t>
-      </w:r>
+        <w:t>Sneep</w:t>
+      </w:r>
+      <w:proofErr w:type="spellEnd"/>
+      <w:r>
+        <w:rPr>
+          <w:i/>
+        </w:rPr>
+        <w:t xml:space="preserve"> and </w:t>
+      </w:r>
+      <w:proofErr w:type="spellStart"/>
+      <w:r>
+        <w:rPr>
+          <w:i/>
+        </w:rPr>
+        <w:t>Ubachs</w:t>
+      </w:r>
+      <w:proofErr w:type="spellEnd"/>
       <w:r>
         <w:t xml:space="preserve">, 2005). </w:t>
       </w:r>
@@ -9317,13 +10350,29 @@
         <w:jc w:val="both"/>
       </w:pPr>
       <w:r>
-        <w:t>The other important quantity for scattering is the phase function. For Rayleigh scattering, the vector model phase function is given by the Rayleigh-Gans approximation (</w:t>
-      </w:r>
+        <w:t>The other important quantity for scattering is the phase function. For Rayleigh scattering, the vector model phase function is given by the Rayleigh-</w:t>
+      </w:r>
+      <w:proofErr w:type="spellStart"/>
+      <w:r>
+        <w:t>Gans</w:t>
+      </w:r>
+      <w:proofErr w:type="spellEnd"/>
+      <w:r>
+        <w:t xml:space="preserve"> approximation (</w:t>
+      </w:r>
+      <w:proofErr w:type="spellStart"/>
       <w:r>
         <w:rPr>
           <w:i/>
         </w:rPr>
-        <w:t>Mishchenko et al.</w:t>
+        <w:t>Mishchenko</w:t>
+      </w:r>
+      <w:proofErr w:type="spellEnd"/>
+      <w:r>
+        <w:rPr>
+          <w:i/>
+        </w:rPr>
+        <w:t xml:space="preserve"> et al.</w:t>
       </w:r>
       <w:r>
         <w:t xml:space="preserve">, 2002) </w:t>
@@ -9926,6 +10975,7 @@
       </w:pPr>
       <w:bookmarkStart w:id="27" w:name="_Toc434915771"/>
       <w:r>
+        <w:lastRenderedPageBreak/>
         <w:t>2.4.4 Mie Scattering</w:t>
       </w:r>
       <w:bookmarkEnd w:id="27"/>
@@ -9951,7 +11001,21 @@
         <w:rPr>
           <w:i/>
         </w:rPr>
-        <w:t xml:space="preserve">van de Hulst </w:t>
+        <w:t xml:space="preserve">van de </w:t>
+      </w:r>
+      <w:proofErr w:type="spellStart"/>
+      <w:r>
+        <w:rPr>
+          <w:i/>
+        </w:rPr>
+        <w:t>Hulst</w:t>
+      </w:r>
+      <w:proofErr w:type="spellEnd"/>
+      <w:r>
+        <w:rPr>
+          <w:i/>
+        </w:rPr>
+        <w:t xml:space="preserve"> </w:t>
       </w:r>
       <w:r>
         <w:t xml:space="preserve">(1957). The scattering cross section from Mie theory is given by </w:t>
@@ -10287,8 +11351,13 @@
         <w:pStyle w:val="BodyText"/>
         <w:ind w:firstLine="0"/>
       </w:pPr>
-      <w:r>
-        <w:t xml:space="preserve">where  </w:t>
+      <w:proofErr w:type="gramStart"/>
+      <w:r>
+        <w:t>where</w:t>
+      </w:r>
+      <w:proofErr w:type="gramEnd"/>
+      <w:r>
+        <w:t xml:space="preserve">  </w:t>
       </w:r>
       <m:oMath>
         <m:r>
@@ -12873,7 +13942,7 @@
         <w:jc w:val="both"/>
       </w:pPr>
       <w:r>
-        <w:t xml:space="preserve">  The terms in the phase matrix, </w:t>
+        <w:t xml:space="preserve">The terms in the phase matrix, </w:t>
       </w:r>
       <m:oMath>
         <m:sSub>
@@ -12904,8 +13973,13 @@
         </m:sSub>
       </m:oMath>
       <w:r>
-        <w:t xml:space="preserve"> and </w:t>
-      </w:r>
+        <w:t xml:space="preserve"> </w:t>
+      </w:r>
+      <w:proofErr w:type="gramStart"/>
+      <w:r>
+        <w:t xml:space="preserve">and </w:t>
+      </w:r>
+      <w:proofErr w:type="gramEnd"/>
       <m:oMath>
         <m:sSub>
           <m:sSubPr>
@@ -12935,7 +14009,19 @@
         </m:sSub>
       </m:oMath>
       <w:r>
-        <w:t>, are known as the amplitude function and given by</w:t>
+        <w:t>, are known as the amplitude function</w:t>
+      </w:r>
+      <w:r>
+        <w:t>s</w:t>
+      </w:r>
+      <w:r>
+        <w:t xml:space="preserve"> and </w:t>
+      </w:r>
+      <w:r>
+        <w:t xml:space="preserve">are </w:t>
+      </w:r>
+      <w:r>
+        <w:t>given by</w:t>
       </w:r>
     </w:p>
     <w:tbl>
@@ -13730,8 +14816,13 @@
         <w:ind w:firstLine="0"/>
         <w:jc w:val="both"/>
       </w:pPr>
-      <w:r>
-        <w:t xml:space="preserve">where </w:t>
+      <w:proofErr w:type="gramStart"/>
+      <w:r>
+        <w:t>where</w:t>
+      </w:r>
+      <w:proofErr w:type="gramEnd"/>
+      <w:r>
+        <w:t xml:space="preserve"> </w:t>
       </w:r>
       <m:oMath>
         <m:sSubSup>
@@ -14076,19 +15167,19 @@
     <w:p>
       <w:pPr>
         <w:pStyle w:val="BodyText"/>
-        <w:ind w:firstLine="0"/>
         <w:jc w:val="both"/>
       </w:pPr>
       <w:r>
-        <w:tab/>
         <w:t xml:space="preserve">It should be noted that although the theory is well founded to calculate the Mie scattering cross sections and phase functions, in practice it is computationally intensive since the terms consist of infinite sums. Work done by </w:t>
       </w:r>
+      <w:proofErr w:type="spellStart"/>
       <w:r>
         <w:rPr>
           <w:i/>
         </w:rPr>
         <w:t>Wiscombe</w:t>
       </w:r>
+      <w:proofErr w:type="spellEnd"/>
       <w:r>
         <w:t xml:space="preserve"> (1980) has allowed for effective computation of the Mie scattering coefficients, which has been implemented into the SASKTRAN radiative transfer engine.</w:t>
       </w:r>
@@ -14118,8 +15209,13 @@
         <w:t>Bourassa et al</w:t>
       </w:r>
       <w:r>
-        <w:t xml:space="preserve">., 2008). The first source term, </w:t>
-      </w:r>
+        <w:t>., 2008). The first source term</w:t>
+      </w:r>
+      <w:proofErr w:type="gramStart"/>
+      <w:r>
+        <w:t xml:space="preserve">, </w:t>
+      </w:r>
+      <w:proofErr w:type="gramEnd"/>
       <m:oMath>
         <m:sSub>
           <m:sSubPr>
@@ -14149,7 +15245,35 @@
         </m:sSub>
       </m:oMath>
       <w:r>
-        <w:t xml:space="preserve">, is from the radiance from the sun which is assumed to encounter the earth in parallel unpolarized rays. Higher order source terms are based off of the scattering within the atmosphere to produce the diffuse radiance, however it is impractical to calculate the radiance at every point in the atmosphere. Instead, a series of diffuse radiance profiles are used to simulate the diffuse radiance term.  Another important assumption in the SASKTRAN model is that the ground reflection is assumed to have a Lambertian unpolarizing distribution when any radiance encountering the surface of the earth is reflected at an efficiency, </w:t>
+        <w:t xml:space="preserve">, is from the radiance from the sun which is assumed to encounter the earth in parallel </w:t>
+      </w:r>
+      <w:proofErr w:type="spellStart"/>
+      <w:r>
+        <w:t>unpolarized</w:t>
+      </w:r>
+      <w:proofErr w:type="spellEnd"/>
+      <w:r>
+        <w:t xml:space="preserve"> rays. Higher order source terms are based off of the scattering within the atmosphere to produce the diffuse radiance, however it is impractical to calculate the radiance at every point in the atmosphere. Instead, a series of diffuse radiance profiles are used to simulate the diffuse radiance term.  Another important assumption in the SASKTRAN model is that the ground reflection is assumed to have a </w:t>
+      </w:r>
+      <w:proofErr w:type="spellStart"/>
+      <w:r>
+        <w:t>Lambertian</w:t>
+      </w:r>
+      <w:proofErr w:type="spellEnd"/>
+      <w:r>
+        <w:t xml:space="preserve"> unpolarizing </w:t>
+      </w:r>
+      <w:r>
+        <w:lastRenderedPageBreak/>
+        <w:t>distribution when any radiance encounter</w:t>
+      </w:r>
+      <w:r>
+        <w:t>s</w:t>
+      </w:r>
+      <w:bookmarkStart w:id="29" w:name="_GoBack"/>
+      <w:bookmarkEnd w:id="29"/>
+      <w:r>
+        <w:t xml:space="preserve"> the surface of the earth is reflected at an efficiency, </w:t>
       </w:r>
       <m:oMath>
         <m:r>
@@ -14171,11 +15295,19 @@
       <w:r>
         <w:t>Recent upgrades have been performed on SASKTRAN and have led to a new engine known as SASKTRAN High Resolution model or SASKTRAN-HR (</w:t>
       </w:r>
+      <w:proofErr w:type="spellStart"/>
       <w:r>
         <w:rPr>
           <w:i/>
         </w:rPr>
-        <w:t>Zawada et al.</w:t>
+        <w:t>Zawada</w:t>
+      </w:r>
+      <w:proofErr w:type="spellEnd"/>
+      <w:r>
+        <w:rPr>
+          <w:i/>
+        </w:rPr>
+        <w:t xml:space="preserve"> et al.</w:t>
       </w:r>
       <w:r>
         <w:t xml:space="preserve">, 2015) which has expanded the model to be able to perform radiative transfer calculations with a fully three dimensional atmosphere. This update allows the model to vary the atmospheric concentration in the model not just in the vertical direction, like the original SASKTRAN, but in both of the horizontal geometries, allowing for a variance seen in the atmosphere. </w:t>
@@ -14189,11 +15321,19 @@
       <w:r>
         <w:t>The most important update to the SASKTRAN-HR model for this work is the addition to calculate the vector or polarized radiances (</w:t>
       </w:r>
+      <w:proofErr w:type="spellStart"/>
       <w:r>
         <w:rPr>
           <w:i/>
         </w:rPr>
-        <w:t>Dueck et al.</w:t>
+        <w:t>Dueck</w:t>
+      </w:r>
+      <w:proofErr w:type="spellEnd"/>
+      <w:r>
+        <w:rPr>
+          <w:i/>
+        </w:rPr>
+        <w:t xml:space="preserve"> et al.</w:t>
       </w:r>
       <w:r>
         <w:t xml:space="preserve">, 2015). Using the vector model allows for SASKTRAN to compute the Stokes vectors in the reference frame of the model, which can be rotated into any desired frame of reference through the use of a provided basis by SASKTRAN-HR. The polarization output from SASKTRAN-HR only preforms polarized calculations up to the third order scattering interaction and all subsequent orders are assumed to be scaler. </w:t>
@@ -14203,11 +15343,11 @@
       <w:pPr>
         <w:pStyle w:val="Heading1"/>
       </w:pPr>
-      <w:bookmarkStart w:id="29" w:name="_Toc434915773"/>
+      <w:bookmarkStart w:id="30" w:name="_Toc434915773"/>
       <w:r>
         <w:t>2.5 ALI Prototype and Stratospheric Balloon Flight</w:t>
       </w:r>
-      <w:bookmarkEnd w:id="29"/>
+      <w:bookmarkEnd w:id="30"/>
     </w:p>
     <w:bookmarkEnd w:id="10"/>
     <w:bookmarkEnd w:id="11"/>
@@ -14229,7 +15369,11 @@
         </w:sectPr>
       </w:pPr>
       <w:r>
-        <w:t xml:space="preserve">New satellite instrumentation will be necessary to continue the stratospheric aerosol data set, especially since the current generation of remote sensing instruments are aging and are operating well beyond their designed lifetimes. One such instrument proposed to fulfill this role is the Aerosol Limb Imager (ALI) which will image the atmosphere in a limb scatter geometry and with the correct orbit able to achieve daily global aerosol extinctions. In order to achieve the imaging of the atmosphere an AOTF will be used which will complicate the optical design and has not been well tested in a space environment. However, before a satellite mission can be considered, a proof of concept or prototype mission needs to be undergone to verify feasibility of the technology. This work will entail the designing, fabricating, building, and calibrating of a prototype ALI instrument which will be discussed in chapter 3. Another important aspect of ALI is that the measurements are inherently polarized due to the nature of the AOTF and chapter 4 will perform a study to determine the best geometry and polarization for a future satellite or balloon missions. When ALI was completed, it was packed and shipped to Timmins, Ontario and was flown on a stratospheric balloon in the fall of 2014, performing an engineering test of the technology. After the mission, the radiance measurements were used to verify that this technology can retrieve aerosol profiles accurately which is the focus of chapter 5. </w:t>
+        <w:t xml:space="preserve">New satellite instrumentation will be necessary to continue the stratospheric aerosol data set, especially since the current generation of remote sensing instruments are aging and are operating well beyond their designed lifetimes. One such instrument proposed to fulfill this role is the Aerosol Limb Imager (ALI) which will image the atmosphere in a limb scatter geometry and with the correct orbit able to achieve daily global aerosol extinctions. In order to achieve the imaging of the atmosphere an AOTF will be used which will complicate the optical design and has not been well tested in a space environment. However, before a satellite mission can be considered, a proof of concept or prototype mission needs to be undergone to verify feasibility of the technology. This work will entail the designing, fabricating, building, and calibrating of a </w:t>
+      </w:r>
+      <w:r>
+        <w:lastRenderedPageBreak/>
+        <w:t xml:space="preserve">prototype ALI instrument which will be discussed in chapter 3. Another important aspect of ALI is that the measurements are inherently polarized due to the nature of the AOTF and chapter 4 will perform a study to determine the best geometry and polarization for a future satellite or balloon missions. When ALI was completed, it was packed and shipped to Timmins, Ontario and was flown on a stratospheric balloon in the fall of 2014, performing an engineering test of the technology. After the mission, the radiance measurements were used to verify that this technology can retrieve aerosol profiles accurately which is the focus of chapter 5. </w:t>
       </w:r>
     </w:p>
     <w:p>
@@ -14297,7 +15441,7 @@
         <w:rStyle w:val="PageNumber"/>
         <w:noProof/>
       </w:rPr>
-      <w:t>2</w:t>
+      <w:t>1</w:t>
     </w:r>
     <w:r>
       <w:rPr>
@@ -14398,7 +15542,7 @@
         <w:rStyle w:val="PageNumber"/>
         <w:noProof/>
       </w:rPr>
-      <w:t>27</w:t>
+      <w:t>26</w:t>
     </w:r>
     <w:r>
       <w:rPr>
@@ -15895,7 +17039,6 @@
     </w:pPr>
     <w:rPr>
       <w:b w:val="0"/>
-      <w:sz w:val="24"/>
     </w:rPr>
   </w:style>
   <w:style w:type="paragraph" w:styleId="Caption">
@@ -15903,11 +17046,13 @@
     <w:basedOn w:val="Normal"/>
     <w:next w:val="Normal"/>
     <w:qFormat/>
+    <w:rsid w:val="00946EAE"/>
     <w:pPr>
       <w:spacing w:before="120" w:after="120"/>
     </w:pPr>
     <w:rPr>
       <w:b/>
+      <w:sz w:val="24"/>
     </w:rPr>
   </w:style>
   <w:style w:type="paragraph" w:styleId="CommentText">
@@ -15979,7 +17124,6 @@
     </w:pPr>
     <w:rPr>
       <w:b w:val="0"/>
-      <w:sz w:val="24"/>
     </w:rPr>
   </w:style>
   <w:style w:type="paragraph" w:customStyle="1" w:styleId="TableCaption">
@@ -15992,7 +17136,6 @@
     </w:pPr>
     <w:rPr>
       <w:b w:val="0"/>
-      <w:sz w:val="24"/>
     </w:rPr>
   </w:style>
   <w:style w:type="paragraph" w:customStyle="1" w:styleId="AppendixLetter">
@@ -16767,7 +17910,7 @@
 </file>
 
 <file path=customXml/itemProps1.xml><?xml version="1.0" encoding="utf-8"?>
-<ds:datastoreItem xmlns:ds="http://schemas.openxmlformats.org/officeDocument/2006/customXml" ds:itemID="{47ECEB3C-85DC-49CC-882D-B977BFF68CA3}">
+<ds:datastoreItem xmlns:ds="http://schemas.openxmlformats.org/officeDocument/2006/customXml" ds:itemID="{833F10FF-E8D4-4657-B21C-0757560610E2}">
   <ds:schemaRefs>
     <ds:schemaRef ds:uri="http://schemas.openxmlformats.org/officeDocument/2006/bibliography"/>
   </ds:schemaRefs>

</xml_diff>

<commit_message>
Edited up to 5.3.2 and master update
</commit_message>
<xml_diff>
--- a/Word/Chapter2.docx
+++ b/Word/Chapter2.docx
@@ -28,7 +28,7 @@
           <w:szCs w:val="36"/>
         </w:rPr>
       </w:pPr>
-      <w:bookmarkStart w:id="0" w:name="_Toc434915757"/>
+      <w:bookmarkStart w:id="0" w:name="_Toc435878473"/>
       <w:r>
         <w:rPr>
           <w:sz w:val="36"/>
@@ -42,7 +42,7 @@
       <w:pPr>
         <w:pStyle w:val="Heading1"/>
       </w:pPr>
-      <w:bookmarkStart w:id="1" w:name="_Toc434915758"/>
+      <w:bookmarkStart w:id="1" w:name="_Toc435878474"/>
       <w:r>
         <w:t>2.1 Introduction</w:t>
       </w:r>
@@ -56,80 +56,56 @@
       <w:r>
         <w:t>Stratospheric aerosol plays an important role in the global radiative forcing balance by scattering solar irradiation and causing an overall cooling effect that depends on the particle size distribution and the concentration (</w:t>
       </w:r>
-      <w:proofErr w:type="spellStart"/>
       <w:r>
         <w:rPr>
           <w:i/>
         </w:rPr>
-        <w:t>Kiehl</w:t>
-      </w:r>
-      <w:proofErr w:type="spellEnd"/>
+        <w:t>Kiehl and Briegleb</w:t>
+      </w:r>
+      <w:r>
+        <w:t xml:space="preserve">, 1993; </w:t>
+      </w:r>
       <w:r>
         <w:rPr>
           <w:i/>
         </w:rPr>
-        <w:t xml:space="preserve"> and </w:t>
-      </w:r>
-      <w:proofErr w:type="spellStart"/>
+        <w:t>Stocker et al.</w:t>
+      </w:r>
+      <w:r>
+        <w:t>, 2013).  These climate effects are an important and recent focus of research due to the potential contribution of stratospheric aerosol to the so-called global warming hiatus (</w:t>
+      </w:r>
       <w:r>
         <w:rPr>
           <w:i/>
         </w:rPr>
-        <w:t>Briegleb</w:t>
-      </w:r>
-      <w:proofErr w:type="spellEnd"/>
-      <w:r>
-        <w:t xml:space="preserve">, 1993; </w:t>
+        <w:t>Solomon et al.</w:t>
+      </w:r>
+      <w:r>
+        <w:t xml:space="preserve">, 2011; </w:t>
       </w:r>
       <w:r>
         <w:rPr>
           <w:i/>
         </w:rPr>
-        <w:t>Stocker et al.</w:t>
-      </w:r>
-      <w:r>
-        <w:t>, 2013).  These climate effects are an important and recent focus of research due to the potential contribution of stratospheric aerosol to the so-called global warming hiatus (</w:t>
+        <w:t>Haywood et al.</w:t>
+      </w:r>
+      <w:r>
+        <w:t xml:space="preserve">, 2014; </w:t>
       </w:r>
       <w:r>
         <w:rPr>
           <w:i/>
         </w:rPr>
-        <w:t>Solomon et al.</w:t>
-      </w:r>
-      <w:r>
-        <w:t xml:space="preserve">, 2011; </w:t>
+        <w:t>Fyfe et al.</w:t>
+      </w:r>
+      <w:r>
+        <w:t>, 2013) and efforts to quantify the variability and trends in the global stratospheric aerosol load are underway with various ground-based and satellite data sets (</w:t>
       </w:r>
       <w:r>
         <w:rPr>
           <w:i/>
         </w:rPr>
-        <w:t>Haywood et al.</w:t>
-      </w:r>
-      <w:r>
-        <w:t xml:space="preserve">, 2014; </w:t>
-      </w:r>
-      <w:r>
-        <w:rPr>
-          <w:i/>
-        </w:rPr>
-        <w:t>Fyfe et al.</w:t>
-      </w:r>
-      <w:r>
-        <w:t>, 2013) and efforts to quantify the variability and trends in the global stratospheric aerosol load are underway with various ground-based and satellite data sets (</w:t>
-      </w:r>
-      <w:proofErr w:type="spellStart"/>
-      <w:r>
-        <w:rPr>
-          <w:i/>
-        </w:rPr>
-        <w:t>Rieger</w:t>
-      </w:r>
-      <w:proofErr w:type="spellEnd"/>
-      <w:r>
-        <w:rPr>
-          <w:i/>
-        </w:rPr>
-        <w:t xml:space="preserve"> et al.</w:t>
+        <w:t>Rieger et al.</w:t>
       </w:r>
       <w:r>
         <w:t xml:space="preserve">, 2015; </w:t>
@@ -152,170 +128,86 @@
       <w:r>
         <w:t>Since its discovery with stratospheric balloon observations (</w:t>
       </w:r>
-      <w:proofErr w:type="spellStart"/>
       <w:r>
         <w:rPr>
           <w:i/>
         </w:rPr>
-        <w:t>Junge</w:t>
-      </w:r>
-      <w:proofErr w:type="spellEnd"/>
+        <w:t>Junge et al.</w:t>
+      </w:r>
+      <w:r>
+        <w:t>, 1961), stratospheric aerosol has been measured with various techniques, although due to the variability of physical composition and particle size, the observations are always limited to some degree.  In-situ balloon observations continue to be used and have provided highly valuable data sets, including most notably the long time series of optical particle counter measurements from Laramie, WY (</w:t>
+      </w:r>
       <w:r>
         <w:rPr>
           <w:i/>
         </w:rPr>
-        <w:t xml:space="preserve"> et al.</w:t>
-      </w:r>
-      <w:r>
-        <w:t xml:space="preserve">, 1961), </w:t>
-      </w:r>
-      <w:proofErr w:type="gramStart"/>
-      <w:r>
-        <w:t>stratospheric</w:t>
-      </w:r>
-      <w:proofErr w:type="gramEnd"/>
-      <w:r>
-        <w:t xml:space="preserve"> aerosol has been measured with various techniques, although due to the variability of physical composition and particle size, the observations are always limited to some degree.  In-situ balloon observations continue to be used and have provided highly valuable data sets, including most notably the long time series of optical particle counter measurements from Laramie, WY (</w:t>
+        <w:t>Deshler et al.</w:t>
+      </w:r>
+      <w:r>
+        <w:t xml:space="preserve">, 2003; 2008; </w:t>
       </w:r>
       <w:r>
         <w:rPr>
           <w:i/>
         </w:rPr>
-        <w:t>Deshler et al.</w:t>
-      </w:r>
-      <w:r>
-        <w:t xml:space="preserve">, 2003; 2008; </w:t>
-      </w:r>
-      <w:proofErr w:type="spellStart"/>
+        <w:t>Kovilakam et al.</w:t>
+      </w:r>
+      <w:r>
+        <w:t>, 2015).  Aircraft-borne nephelometers (</w:t>
+      </w:r>
       <w:r>
         <w:rPr>
           <w:i/>
         </w:rPr>
-        <w:t>Kovilakam</w:t>
-      </w:r>
-      <w:proofErr w:type="spellEnd"/>
+        <w:t>Beuttell and Brewer</w:t>
+      </w:r>
+      <w:r>
+        <w:t xml:space="preserve">, 1949; </w:t>
+      </w:r>
       <w:r>
         <w:rPr>
           <w:i/>
         </w:rPr>
-        <w:t xml:space="preserve"> et al.</w:t>
-      </w:r>
-      <w:r>
-        <w:t xml:space="preserve">, 2015).  Aircraft-borne </w:t>
-      </w:r>
-      <w:proofErr w:type="spellStart"/>
-      <w:r>
-        <w:t>nephelometers</w:t>
-      </w:r>
-      <w:proofErr w:type="spellEnd"/>
-      <w:r>
-        <w:t xml:space="preserve"> (</w:t>
-      </w:r>
-      <w:proofErr w:type="spellStart"/>
+        <w:t>Charlson et al.</w:t>
+      </w:r>
+      <w:r>
+        <w:t>, 1969) acquire detailed in-situ measurements, providing, for example, plume composition (</w:t>
+      </w:r>
       <w:r>
         <w:rPr>
           <w:i/>
         </w:rPr>
-        <w:t>Beuttell</w:t>
-      </w:r>
-      <w:proofErr w:type="spellEnd"/>
+        <w:t>Murphy et al.</w:t>
+      </w:r>
+      <w:r>
+        <w:t>, 2014), but are spatially limited to the aircraft track. Ground based lidars have been used to do detailed studies of the extent of volcanic aerosol plumes (</w:t>
+      </w:r>
       <w:r>
         <w:rPr>
           <w:i/>
         </w:rPr>
-        <w:t xml:space="preserve"> and Brewer</w:t>
-      </w:r>
-      <w:r>
-        <w:t xml:space="preserve">, 1949; </w:t>
-      </w:r>
-      <w:proofErr w:type="spellStart"/>
+        <w:t>Chazette et al.</w:t>
+      </w:r>
+      <w:r>
+        <w:t xml:space="preserve">, 1995; </w:t>
+      </w:r>
       <w:r>
         <w:rPr>
           <w:i/>
         </w:rPr>
-        <w:t>Charlson</w:t>
-      </w:r>
-      <w:proofErr w:type="spellEnd"/>
+        <w:t>Sawamura et al.</w:t>
+      </w:r>
+      <w:r>
+        <w:t xml:space="preserve">, 2012) and provide valuable insight into long term local variability and trends in the aerosol layer. For example, lidar observations were used by </w:t>
+      </w:r>
       <w:r>
         <w:rPr>
           <w:i/>
         </w:rPr>
-        <w:t xml:space="preserve"> et al.</w:t>
-      </w:r>
-      <w:r>
-        <w:t>, 1969) acquire detailed in-situ measurements, providing, for example, plume composition (</w:t>
-      </w:r>
-      <w:r>
-        <w:rPr>
-          <w:i/>
-        </w:rPr>
-        <w:t>Murphy et al.</w:t>
-      </w:r>
-      <w:r>
-        <w:t xml:space="preserve">, 2014), but are spatially limited to the aircraft track. Ground based </w:t>
-      </w:r>
-      <w:proofErr w:type="spellStart"/>
-      <w:r>
-        <w:t>lidars</w:t>
-      </w:r>
-      <w:proofErr w:type="spellEnd"/>
-      <w:r>
-        <w:t xml:space="preserve"> have been used to do detailed studies of the extent of volcanic aerosol plumes (</w:t>
-      </w:r>
-      <w:proofErr w:type="spellStart"/>
-      <w:r>
-        <w:rPr>
-          <w:i/>
-        </w:rPr>
-        <w:t>Chazette</w:t>
-      </w:r>
-      <w:proofErr w:type="spellEnd"/>
-      <w:r>
-        <w:rPr>
-          <w:i/>
-        </w:rPr>
-        <w:t xml:space="preserve"> et al.</w:t>
-      </w:r>
-      <w:r>
-        <w:t xml:space="preserve">, 1995; </w:t>
-      </w:r>
-      <w:proofErr w:type="spellStart"/>
-      <w:r>
-        <w:rPr>
-          <w:i/>
-        </w:rPr>
-        <w:t>Sawamura</w:t>
-      </w:r>
-      <w:proofErr w:type="spellEnd"/>
-      <w:r>
-        <w:rPr>
-          <w:i/>
-        </w:rPr>
-        <w:t xml:space="preserve"> et al.</w:t>
-      </w:r>
-      <w:r>
-        <w:t xml:space="preserve">, 2012) and provide valuable insight into long term local variability and trends in the aerosol layer. For example, </w:t>
-      </w:r>
-      <w:proofErr w:type="spellStart"/>
-      <w:r>
-        <w:t>lidar</w:t>
-      </w:r>
-      <w:proofErr w:type="spellEnd"/>
-      <w:r>
-        <w:t xml:space="preserve"> observations were used by </w:t>
-      </w:r>
-      <w:r>
-        <w:rPr>
-          <w:i/>
-        </w:rPr>
         <w:t>Hofmann et al.</w:t>
       </w:r>
       <w:r>
-        <w:t xml:space="preserve"> (2009) to first report the observed increase in stratospheric aerosol over approximately the last decade. However, the global distribution, which can only really be obtained </w:t>
-      </w:r>
-      <w:r>
-        <w:lastRenderedPageBreak/>
-        <w:t xml:space="preserve">with satellite observations, provides invaluable insight into aerosol processes and variability.  A good example of this is the use of satellite observations by </w:t>
+        <w:t xml:space="preserve"> (2009) to first report the observed increase in stratospheric aerosol over approximately the last decade. However, the global distribution, which can only really be obtained with satellite observations, provides invaluable insight into aerosol processes and variability.  A good example of this is the use of satellite observations by </w:t>
       </w:r>
       <w:r>
         <w:rPr>
@@ -353,71 +245,47 @@
       <w:r>
         <w:t xml:space="preserve">, 2014; </w:t>
       </w:r>
-      <w:proofErr w:type="spellStart"/>
       <w:r>
         <w:rPr>
           <w:i/>
         </w:rPr>
-        <w:t>Andersson</w:t>
-      </w:r>
-      <w:proofErr w:type="spellEnd"/>
+        <w:t>Andersson et al.</w:t>
+      </w:r>
+      <w:r>
+        <w:t>, 2015).   Furthering the understanding of the transport of aerosol near and across the tropopause would also benefit from higher spatial and temporal resolution observations.  This is evident in the case of volcanic plumes, such as that from Nabro in 2011, the transport and origin of which has been studied extensively and somewhat controversially (</w:t>
+      </w:r>
       <w:r>
         <w:rPr>
           <w:i/>
         </w:rPr>
-        <w:t xml:space="preserve"> et al.</w:t>
-      </w:r>
-      <w:r>
-        <w:t xml:space="preserve">, 2015).   Furthering the understanding of the transport of aerosol near and across the tropopause would also benefit from higher spatial and temporal resolution observations.  This is evident in the case of volcanic plumes, such as that from </w:t>
-      </w:r>
-      <w:proofErr w:type="spellStart"/>
-      <w:r>
-        <w:t>Nabro</w:t>
-      </w:r>
-      <w:proofErr w:type="spellEnd"/>
-      <w:r>
-        <w:t xml:space="preserve"> in 2011, the transport and origin of which has been studied extensively and somewhat controversially (</w:t>
+        <w:t>Bourassa et al.</w:t>
+      </w:r>
+      <w:r>
+        <w:t xml:space="preserve">, 2012c; 2013; </w:t>
       </w:r>
       <w:r>
         <w:rPr>
           <w:i/>
         </w:rPr>
-        <w:t>Bourassa et al.</w:t>
-      </w:r>
-      <w:r>
-        <w:t xml:space="preserve">, 2012c; 2013; </w:t>
+        <w:t>Vernier et al.</w:t>
+      </w:r>
+      <w:r>
+        <w:t xml:space="preserve">, 2013; </w:t>
       </w:r>
       <w:r>
         <w:rPr>
           <w:i/>
         </w:rPr>
-        <w:t>Vernier et al.</w:t>
-      </w:r>
-      <w:r>
-        <w:t xml:space="preserve">, 2013; </w:t>
+        <w:t>Fromm et al.</w:t>
+      </w:r>
+      <w:r>
+        <w:t xml:space="preserve">, 2013; 2014; </w:t>
       </w:r>
       <w:r>
         <w:rPr>
           <w:i/>
         </w:rPr>
-        <w:t>Fromm et al.</w:t>
-      </w:r>
-      <w:r>
-        <w:t xml:space="preserve">, 2013; 2014; </w:t>
-      </w:r>
-      <w:proofErr w:type="spellStart"/>
-      <w:r>
-        <w:rPr>
-          <w:i/>
-        </w:rPr>
-        <w:t>Fairlie</w:t>
-      </w:r>
-      <w:proofErr w:type="spellEnd"/>
-      <w:r>
-        <w:rPr>
-          <w:i/>
-        </w:rPr>
-        <w:t xml:space="preserve"> et al.</w:t>
+        <w:t>Fairlie et al.</w:t>
       </w:r>
       <w:r>
         <w:t xml:space="preserve">, 2014; </w:t>
@@ -471,11 +339,7 @@
         <w:jc w:val="both"/>
       </w:pPr>
       <w:r>
-        <w:t xml:space="preserve">Continued stratospheric aerosol observations from space are drastically needed though few, if any, planned missions with such capability are underway.  In this work, we present the design and test of a prototype instrument for potential future satellite-based stratospheric aerosol observation. The Aerosol Limb Imager (ALI) concept is a relatively small, low-cost, low-power, passive instrument, suitable for microsatellite deployment with the capability to provide high </w:t>
-      </w:r>
-      <w:r>
-        <w:lastRenderedPageBreak/>
-        <w:t xml:space="preserve">spatial resolution measurements, both vertically and horizontally, of the visible/NIR aerosol extinction coefficient.  The basic idea is to leverage the clear advantages of the limb scatter technique as a passive, and therefore low mass and low power, means to obtain daily global coverage, with a two dimensional hyperspectral imager for filling cross-track observation.  </w:t>
+        <w:t xml:space="preserve">Continued stratospheric aerosol observations from space are drastically needed though few, if any, planned missions with such capability are underway.  In this work, we present the design and test of a prototype instrument for potential future satellite-based stratospheric aerosol observation. The Aerosol Limb Imager (ALI) concept is a relatively small, low-cost, low-power, passive instrument, suitable for microsatellite deployment with the capability to provide high spatial resolution measurements, both vertically and horizontally, of the visible/NIR aerosol extinction coefficient.  The basic idea is to leverage the clear advantages of the limb scatter technique as a passive, and therefore low mass and low power, means to obtain daily global coverage, with a two dimensional hyperspectral imager for filling cross-track observation.  </w:t>
       </w:r>
     </w:p>
     <w:p>
@@ -486,19 +350,11 @@
       <w:r>
         <w:t>The ALI instrument concept is built around the use of an Acousto-Optic Tunable Filter (AOTF), which is a novel filtering technology that provides the ability to rapidly select the central wavelength of an image with no moving parts.  These filters, which have recently been developed as large aperture imaging quality devices, operate very efficiently in the red and near infrared spectral range, which is a well matched spectral range for limb scatter sensitivity to aerosol and cloud (</w:t>
       </w:r>
-      <w:proofErr w:type="spellStart"/>
       <w:r>
         <w:rPr>
           <w:i/>
         </w:rPr>
-        <w:t>Rieger</w:t>
-      </w:r>
-      <w:proofErr w:type="spellEnd"/>
-      <w:r>
-        <w:rPr>
-          <w:i/>
-        </w:rPr>
-        <w:t xml:space="preserve"> et al.</w:t>
+        <w:t>Rieger et al.</w:t>
       </w:r>
       <w:r>
         <w:t xml:space="preserve">, 2014).  Additionally, the spectral bandpass of the AOTF, which is typically between 3-6 nm at these wavelengths, is very suitable for the broadband scattering characteristics of the aerosol limb signal.  The two dimensional imaging nature of the design provides the capability to achieve at least sub-kilometer resolution at the tangent point, which is on the order of the scale size of the upper troposphere and lower stratosphere (UTLS) aerosol features mentioned above.  </w:t>
@@ -512,37 +368,21 @@
       <w:r>
         <w:t>It should be noted that the basic instrument design concept of ALI is very similar to that of the Atmospheric Limb Tracker for the Investigation of the Upcoming Stratosphere (ALTIUS) (</w:t>
       </w:r>
-      <w:proofErr w:type="spellStart"/>
       <w:r>
         <w:rPr>
           <w:i/>
         </w:rPr>
-        <w:t>Dekemper</w:t>
-      </w:r>
-      <w:proofErr w:type="spellEnd"/>
-      <w:r>
-        <w:rPr>
-          <w:i/>
-        </w:rPr>
-        <w:t xml:space="preserve"> et al.</w:t>
-      </w:r>
-      <w:r>
-        <w:t xml:space="preserve">, 2012), which is a Belgian instrument concept from the Belgian Institute for Space </w:t>
-      </w:r>
-      <w:proofErr w:type="spellStart"/>
-      <w:r>
-        <w:t>Aeronomy</w:t>
-      </w:r>
-      <w:proofErr w:type="spellEnd"/>
-      <w:r>
-        <w:t xml:space="preserve"> (BIRA).  ALTIUS is designed to measure limb scattered sunlight; however, it also has solar, stellar, and planetary occultation modes and is scientifically focused on trace gas measurements, particularly for ozone, whereas ALI is optimized for aerosol observation.  </w:t>
+        <w:t>Dekemper et al.</w:t>
+      </w:r>
+      <w:r>
+        <w:t xml:space="preserve">, 2012), which is a Belgian instrument concept from the Belgian Institute for Space Aeronomy (BIRA).  ALTIUS is designed to measure limb scattered sunlight; however, it also has solar, stellar, and planetary occultation modes and is scientifically focused on trace gas measurements, particularly for ozone, whereas ALI is optimized for aerosol observation.  </w:t>
       </w:r>
     </w:p>
     <w:p>
       <w:pPr>
         <w:pStyle w:val="Heading1"/>
       </w:pPr>
-      <w:bookmarkStart w:id="2" w:name="_Toc434915759"/>
+      <w:bookmarkStart w:id="2" w:name="_Toc435878475"/>
       <w:r>
         <w:t>2.2 Stratospheric Aerosol</w:t>
       </w:r>
@@ -565,23 +405,7 @@
         <w:t>th</w:t>
       </w:r>
       <w:r>
-        <w:t xml:space="preserve"> century, it was known that atmospheric temperature decreased with </w:t>
-      </w:r>
-      <w:r>
-        <w:lastRenderedPageBreak/>
-        <w:t xml:space="preserve">altitude and a theory had been raised that at specific </w:t>
-      </w:r>
-      <w:r>
-        <w:t>altitude</w:t>
-      </w:r>
-      <w:r>
-        <w:t xml:space="preserve"> the temperature must eventually go to absolute zero. This lead to a series of balloon campaigns to discover this mysterious altitude in the atmosphere</w:t>
-      </w:r>
-      <w:r>
-        <w:t>,</w:t>
-      </w:r>
-      <w:r>
-        <w:t xml:space="preserve"> which were noisy and unreliable due to the technology available.  However, in the late 19</w:t>
+        <w:t xml:space="preserve"> century, it was known that atmospheric temperature decreased with altitude and a theory had been raised that at specific altitude the temperature must eventually go to absolute zero. This lead to a series of balloon campaigns to discover this mysterious altitude in the atmosphere, which were noisy and unreliable due to the technology available.  However, in the late 19</w:t>
       </w:r>
       <w:r>
         <w:rPr>
@@ -590,22 +414,14 @@
         <w:t xml:space="preserve">th  </w:t>
       </w:r>
       <w:r>
-        <w:t>century the technology used in these sounding balloon</w:t>
-      </w:r>
-      <w:r>
-        <w:t>s</w:t>
-      </w:r>
-      <w:r>
-        <w:t xml:space="preserve"> had improved to a point where the atmospheric temperature could be accurately measured and it was found that at approximately 12 km an inversion point was discovered where the temperature started to increase and thus the tropopause, which separates troposphere and the stratosphere, was discovered (</w:t>
-      </w:r>
-      <w:proofErr w:type="spellStart"/>
+        <w:t>century the technology used in these sounding balloons had improved to a point where the atmospheric temperature could be accurately measured and it was found that at approximately 12 km an inversion point was discovered where the temperature started to increase and thus the tropopause, which separates troposphere and the stratosphere, was discovered (</w:t>
+      </w:r>
       <w:r>
         <w:rPr>
           <w:i/>
         </w:rPr>
         <w:t>Hoinka</w:t>
       </w:r>
-      <w:proofErr w:type="spellEnd"/>
       <w:r>
         <w:t>, 1997). The stratosphere is the region of the atmosphere above the temperature inversion of the troposphere, where atmospheric temperature increases and the lower bound of the stratosphere is in-between 10 and 16 km from the high latitude to the tropics  (</w:t>
       </w:r>
@@ -675,43 +491,19 @@
         <w:rPr>
           <w:i/>
         </w:rPr>
-        <w:t xml:space="preserve">Plumb and </w:t>
-      </w:r>
-      <w:proofErr w:type="spellStart"/>
+        <w:t>Plumb and Eluszkiewicz</w:t>
+      </w:r>
+      <w:r>
+        <w:t xml:space="preserve">, 1999). Some chemicals can cross the tropopause thermal barrier into the stratosphere which allows for chemicals reactions to occur. One such reaction forms stratospheric sulfate aerosol, discovered by </w:t>
+      </w:r>
       <w:r>
         <w:rPr>
           <w:i/>
         </w:rPr>
-        <w:t>Eluszkiewicz</w:t>
-      </w:r>
-      <w:proofErr w:type="spellEnd"/>
-      <w:r>
-        <w:t xml:space="preserve">, 1999). Some chemicals can cross the tropopause thermal barrier into the stratosphere which allows for chemicals reactions to occur. One such reaction forms stratospheric sulfate aerosol, discovered by </w:t>
-      </w:r>
-      <w:proofErr w:type="spellStart"/>
-      <w:r>
-        <w:rPr>
-          <w:i/>
-        </w:rPr>
-        <w:t>Junge</w:t>
-      </w:r>
-      <w:proofErr w:type="spellEnd"/>
-      <w:r>
-        <w:rPr>
-          <w:i/>
-        </w:rPr>
-        <w:t xml:space="preserve"> et al </w:t>
-      </w:r>
-      <w:r>
-        <w:t xml:space="preserve">(1961) though stratospheric balloon </w:t>
-      </w:r>
-      <w:proofErr w:type="spellStart"/>
-      <w:r>
-        <w:t>sondes</w:t>
-      </w:r>
-      <w:proofErr w:type="spellEnd"/>
-      <w:r>
-        <w:t>, which are droplets of hydrated sulfuric acid (H</w:t>
+        <w:t xml:space="preserve">Junge et al </w:t>
+      </w:r>
+      <w:r>
+        <w:t>(1961) though stratospheric balloon sondes, which are droplets of hydrated sulfuric acid (H</w:t>
       </w:r>
       <w:r>
         <w:rPr>
@@ -764,9 +556,8 @@
       <w:pPr>
         <w:pStyle w:val="Heading2"/>
       </w:pPr>
-      <w:bookmarkStart w:id="3" w:name="_Toc434915760"/>
-      <w:r>
-        <w:lastRenderedPageBreak/>
+      <w:bookmarkStart w:id="3" w:name="_Toc435878476"/>
+      <w:r>
         <w:t>2.2.1 Aerosol Sources and Microphysics</w:t>
       </w:r>
       <w:bookmarkEnd w:id="3"/>
@@ -790,49 +581,39 @@
       <w:r>
         <w:t xml:space="preserve">, 2002; </w:t>
       </w:r>
-      <w:proofErr w:type="spellStart"/>
       <w:r>
         <w:rPr>
           <w:i/>
         </w:rPr>
-        <w:t>Notholt</w:t>
-      </w:r>
-      <w:proofErr w:type="spellEnd"/>
+        <w:t>Notholt et al.</w:t>
+      </w:r>
+      <w:r>
+        <w:t>, 2003). OCS has a long lifetime in the troposphere and low solubility allowing for a significant portion to reach the stratosphere and some of it oxidizes and hydrates to form sulfate aerosol (H</w:t>
+      </w:r>
+      <w:r>
+        <w:rPr>
+          <w:vertAlign w:val="subscript"/>
+        </w:rPr>
+        <w:t>2</w:t>
+      </w:r>
+      <w:r>
+        <w:t>SO</w:t>
+      </w:r>
+      <w:r>
+        <w:rPr>
+          <w:vertAlign w:val="subscript"/>
+        </w:rPr>
+        <w:t>4</w:t>
+      </w:r>
+      <w:r>
+        <w:t>) and adds to the background aerosol layer (</w:t>
+      </w:r>
       <w:r>
         <w:rPr>
           <w:i/>
         </w:rPr>
-        <w:t xml:space="preserve"> et al.</w:t>
-      </w:r>
-      <w:r>
-        <w:t>, 2003). OCS has a long lifetime in the troposphere and low solubility allowing for a significant portion to reach the stratosphere and some of it oxidizes and hydrates to form sulfate aerosol (H</w:t>
-      </w:r>
-      <w:r>
-        <w:rPr>
-          <w:vertAlign w:val="subscript"/>
-        </w:rPr>
-        <w:t>2</w:t>
-      </w:r>
-      <w:r>
-        <w:t>SO</w:t>
-      </w:r>
-      <w:r>
-        <w:rPr>
-          <w:vertAlign w:val="subscript"/>
-        </w:rPr>
-        <w:t>4</w:t>
-      </w:r>
-      <w:r>
-        <w:t>) and adds to the background aerosol layer (</w:t>
-      </w:r>
-      <w:proofErr w:type="spellStart"/>
-      <w:r>
-        <w:rPr>
-          <w:i/>
-        </w:rPr>
         <w:t>Crutzen</w:t>
       </w:r>
-      <w:proofErr w:type="spellEnd"/>
       <w:r>
         <w:t xml:space="preserve">, 1976). </w:t>
       </w:r>
@@ -854,19 +635,7 @@
         <w:t>2</w:t>
       </w:r>
       <w:r>
-        <w:t xml:space="preserve">, </w:t>
-      </w:r>
-      <w:r>
-        <w:t>which</w:t>
-      </w:r>
-      <w:r>
-        <w:t xml:space="preserve"> originates in the troposphere th</w:t>
-      </w:r>
-      <w:r>
-        <w:t>r</w:t>
-      </w:r>
-      <w:r>
-        <w:t>ough industry from the burning of fossil fuels. Sulfur dioxide (SO</w:t>
+        <w:t>, which originates in the troposphere through industry from the burning of fossil fuels. Sulfur dioxide (SO</w:t>
       </w:r>
       <w:r>
         <w:rPr>
@@ -875,22 +644,7 @@
         <w:t>2</w:t>
       </w:r>
       <w:r>
-        <w:t>)</w:t>
-      </w:r>
-      <w:r>
-        <w:t xml:space="preserve"> has a short lifetime in the troposphere and its concentration varies regionally </w:t>
-      </w:r>
-      <w:r>
-        <w:t>and</w:t>
-      </w:r>
-      <w:r>
-        <w:t xml:space="preserve"> also hydrates into sulfate aerosol</w:t>
-      </w:r>
-      <w:r>
-        <w:t xml:space="preserve"> </w:t>
-      </w:r>
-      <w:r>
-        <w:t>(</w:t>
+        <w:t>) has a short lifetime in the troposphere and its concentration varies regionally and also hydrates into sulfate aerosol (</w:t>
       </w:r>
       <w:r>
         <w:rPr>
@@ -899,10 +653,7 @@
         <w:t>Thomason and Peter</w:t>
       </w:r>
       <w:r>
-        <w:t>, 2006)</w:t>
-      </w:r>
-      <w:r>
-        <w:t>. A second source of SO</w:t>
+        <w:t>, 2006). A second source of SO</w:t>
       </w:r>
       <w:r>
         <w:rPr>
@@ -911,95 +662,32 @@
         <w:t>2</w:t>
       </w:r>
       <w:r>
-        <w:t xml:space="preserve"> is from volcanic eruptions which are highly variable in location and time and can in</w:t>
-      </w:r>
-      <w:r>
-        <w:t>ject</w:t>
-      </w:r>
-      <w:r>
-        <w:t xml:space="preserve"> a large amount of sulfur directly into the atmosphere. The sulfur amounts that can be injected by volcanos can be so large they in fact dominate the stratospher</w:t>
-      </w:r>
-      <w:r>
-        <w:t>ic aerosol layer perturbing</w:t>
-      </w:r>
-      <w:r>
-        <w:t xml:space="preserve"> the background levels. Examples of this perturbation of the aerosol layer were noted during the volcanic eruptio</w:t>
-      </w:r>
-      <w:r>
-        <w:t xml:space="preserve">ns of El </w:t>
-      </w:r>
-      <w:proofErr w:type="spellStart"/>
-      <w:r>
-        <w:t>Chichon</w:t>
-      </w:r>
-      <w:proofErr w:type="spellEnd"/>
-      <w:r>
-        <w:t xml:space="preserve"> in 1982 (12-20 </w:t>
-      </w:r>
-      <w:proofErr w:type="spellStart"/>
-      <w:proofErr w:type="gramStart"/>
-      <w:r>
-        <w:t>Tg</w:t>
-      </w:r>
-      <w:proofErr w:type="spellEnd"/>
-      <w:proofErr w:type="gramEnd"/>
-      <w:r>
-        <w:t xml:space="preserve"> of sulfur) (</w:t>
+        <w:t xml:space="preserve"> is from volcanic eruptions which are highly variable in location and time and can inject a large amount of sulfur directly into the atmosphere. The sulfur amounts that can be injected by volcanos can be so large they in fact dominate the stratospheric aerosol layer perturbing the background levels. Examples of this perturbation of the aerosol layer were noted during the volcanic eruptions of El Chichon in 1982 (12-20 Tg of sulfur) (</w:t>
       </w:r>
       <w:r>
         <w:rPr>
           <w:i/>
         </w:rPr>
-        <w:t xml:space="preserve">McCormick and </w:t>
-      </w:r>
-      <w:proofErr w:type="spellStart"/>
+        <w:t>McCormick and Swissler</w:t>
+      </w:r>
+      <w:r>
+        <w:t xml:space="preserve">, 1983; </w:t>
+      </w:r>
       <w:r>
         <w:rPr>
           <w:i/>
         </w:rPr>
-        <w:t>Swissler</w:t>
-      </w:r>
-      <w:proofErr w:type="spellEnd"/>
-      <w:r>
-        <w:t xml:space="preserve">, 1983; </w:t>
+        <w:t>Hofmann and Rosen</w:t>
+      </w:r>
+      <w:r>
+        <w:t>, 1983) and Mount Pinatubo in 1991 (20-30 Tg of sulfur) (</w:t>
       </w:r>
       <w:r>
         <w:rPr>
           <w:i/>
         </w:rPr>
-        <w:t>Hofmann and Rosen</w:t>
-      </w:r>
-      <w:r>
-        <w:t xml:space="preserve">, 1983) </w:t>
-      </w:r>
-      <w:r>
-        <w:t>and</w:t>
-      </w:r>
-      <w:r>
-        <w:t xml:space="preserve"> Mount Pinatubo in 1991 (20-30 </w:t>
-      </w:r>
-      <w:proofErr w:type="spellStart"/>
-      <w:r>
-        <w:t>Tg</w:t>
-      </w:r>
-      <w:proofErr w:type="spellEnd"/>
-      <w:r>
-        <w:t xml:space="preserve"> of sulfur) (</w:t>
-      </w:r>
-      <w:r>
-        <w:rPr>
-          <w:i/>
-        </w:rPr>
-        <w:t xml:space="preserve">McCormick and </w:t>
-      </w:r>
-      <w:proofErr w:type="spellStart"/>
-      <w:r>
-        <w:rPr>
-          <w:i/>
-        </w:rPr>
-        <w:t>Veiga</w:t>
-      </w:r>
-      <w:proofErr w:type="spellEnd"/>
+        <w:t>McCormick and Veiga</w:t>
+      </w:r>
       <w:r>
         <w:t xml:space="preserve">, 1992). However, after the Mount Pinatubo eruption a volcanically </w:t>
       </w:r>
@@ -1105,7 +793,6 @@
         </w:rPr>
         <w:t xml:space="preserve"> (</w:t>
       </w:r>
-      <w:proofErr w:type="spellStart"/>
       <w:r>
         <w:rPr>
           <w:i/>
@@ -1113,7 +800,6 @@
         </w:rPr>
         <w:t>Rossen</w:t>
       </w:r>
-      <w:proofErr w:type="spellEnd"/>
       <w:r>
         <w:rPr>
           <w:lang w:val="en-CA"/>
@@ -1137,65 +823,40 @@
         <w:rPr>
           <w:lang w:val="en-CA"/>
         </w:rPr>
-        <w:t xml:space="preserve">, 1989). These aerosol particles form droplets of various sizes on the order of 0.05 to 1.0 µm depending on the processes of nucleation, evaporation and condensation </w:t>
-      </w:r>
-      <w:r>
-        <w:rPr>
-          <w:lang w:val="en-CA"/>
-        </w:rPr>
-        <w:lastRenderedPageBreak/>
-        <w:t>that is underwent (</w:t>
-      </w:r>
-      <w:proofErr w:type="spellStart"/>
+        <w:t>, 1989). These aerosol particles form droplets of various sizes on the order of 0.05 to 1.0 µm depending on the processes of nucleation, evaporation and condensation that is underwent (</w:t>
+      </w:r>
       <w:r>
         <w:rPr>
           <w:i/>
           <w:lang w:val="en-CA"/>
         </w:rPr>
-        <w:t>Junge</w:t>
-      </w:r>
-      <w:proofErr w:type="spellEnd"/>
+        <w:t>Junge et al.</w:t>
+      </w:r>
+      <w:r>
+        <w:rPr>
+          <w:lang w:val="en-CA"/>
+        </w:rPr>
+        <w:t xml:space="preserve"> 1961; </w:t>
+      </w:r>
       <w:r>
         <w:rPr>
           <w:i/>
           <w:lang w:val="en-CA"/>
         </w:rPr>
-        <w:t xml:space="preserve"> et al.</w:t>
+        <w:t>Brock et al.</w:t>
       </w:r>
       <w:r>
         <w:rPr>
           <w:lang w:val="en-CA"/>
         </w:rPr>
-        <w:t xml:space="preserve"> 1961; </w:t>
+        <w:t xml:space="preserve">, 1995; </w:t>
       </w:r>
       <w:r>
         <w:rPr>
           <w:i/>
           <w:lang w:val="en-CA"/>
         </w:rPr>
-        <w:t>Brock et al.</w:t>
-      </w:r>
-      <w:r>
-        <w:rPr>
-          <w:lang w:val="en-CA"/>
-        </w:rPr>
-        <w:t xml:space="preserve">, 1995; </w:t>
-      </w:r>
-      <w:proofErr w:type="spellStart"/>
-      <w:r>
-        <w:rPr>
-          <w:i/>
-          <w:lang w:val="en-CA"/>
-        </w:rPr>
-        <w:t>Bingen</w:t>
-      </w:r>
-      <w:proofErr w:type="spellEnd"/>
-      <w:r>
-        <w:rPr>
-          <w:i/>
-          <w:lang w:val="en-CA"/>
-        </w:rPr>
-        <w:t xml:space="preserve"> et al.</w:t>
+        <w:t>Bingen et al.</w:t>
       </w:r>
       <w:r>
         <w:rPr>
@@ -1702,13 +1363,8 @@
         <w:ind w:left="0" w:firstLine="0"/>
         <w:jc w:val="both"/>
       </w:pPr>
-      <w:proofErr w:type="gramStart"/>
-      <w:r>
-        <w:t>where</w:t>
-      </w:r>
-      <w:proofErr w:type="gramEnd"/>
-      <w:r>
-        <w:t xml:space="preserve"> </w:t>
+      <w:r>
+        <w:t xml:space="preserve">where </w:t>
       </w:r>
       <m:oMath>
         <m:sSub>
@@ -1803,7 +1459,6 @@
       <w:r>
         <w:t xml:space="preserve"> is the mode width (</w:t>
       </w:r>
-      <w:proofErr w:type="spellStart"/>
       <w:r>
         <w:rPr>
           <w:i/>
@@ -1822,7 +1477,6 @@
         </w:rPr>
         <w:t>ger</w:t>
       </w:r>
-      <w:proofErr w:type="spellEnd"/>
       <w:r>
         <w:rPr>
           <w:i/>
@@ -1891,7 +1545,7 @@
           <w:noProof/>
         </w:rPr>
         <w:drawing>
-          <wp:inline distT="0" distB="0" distL="0" distR="0" wp14:anchorId="5CBA2970" wp14:editId="6CD4A4BF">
+          <wp:inline distT="0" distB="0" distL="0" distR="0" wp14:anchorId="3E302658" wp14:editId="583BE632">
             <wp:extent cx="5943600" cy="3301365"/>
             <wp:effectExtent l="0" t="0" r="0" b="0"/>
             <wp:docPr id="2" name="Picture 2"/>
@@ -1942,7 +1596,7 @@
         </w:rPr>
       </w:pPr>
       <w:bookmarkStart w:id="4" w:name="_Ref432504734"/>
-      <w:bookmarkStart w:id="5" w:name="_Toc434915825"/>
+      <w:bookmarkStart w:id="5" w:name="_Toc435878541"/>
       <w:r>
         <w:rPr>
           <w:b/>
@@ -1980,7 +1634,6 @@
         <w:rPr>
           <w:b/>
           <w:noProof/>
-          <w:sz w:val="24"/>
           <w:szCs w:val="24"/>
         </w:rPr>
         <w:t>1</w:t>
@@ -2014,9 +1667,8 @@
         <w:rPr>
           <w:noProof/>
         </w:rPr>
-        <w:lastRenderedPageBreak/>
         <w:drawing>
-          <wp:inline distT="0" distB="0" distL="0" distR="0" wp14:anchorId="34C12547" wp14:editId="70BFF23A">
+          <wp:inline distT="0" distB="0" distL="0" distR="0" wp14:anchorId="0CFAF00C" wp14:editId="11D7B4B5">
             <wp:extent cx="5620047" cy="4285134"/>
             <wp:effectExtent l="0" t="0" r="0" b="1270"/>
             <wp:docPr id="4" name="Picture 4"/>
@@ -2067,7 +1719,7 @@
         </w:rPr>
       </w:pPr>
       <w:bookmarkStart w:id="6" w:name="_Ref432512315"/>
-      <w:bookmarkStart w:id="7" w:name="_Toc434915826"/>
+      <w:bookmarkStart w:id="7" w:name="_Toc435878542"/>
       <w:r>
         <w:rPr>
           <w:b/>
@@ -2104,7 +1756,6 @@
         <w:rPr>
           <w:b/>
           <w:noProof/>
-          <w:sz w:val="24"/>
           <w:szCs w:val="24"/>
         </w:rPr>
         <w:t>2</w:t>
@@ -2123,21 +1774,7 @@
           <w:sz w:val="24"/>
           <w:szCs w:val="24"/>
         </w:rPr>
-        <w:t xml:space="preserve">: Bimodal particle size distributions fits from optical particle </w:t>
-      </w:r>
-      <w:r>
-        <w:rPr>
-          <w:sz w:val="24"/>
-          <w:szCs w:val="24"/>
-        </w:rPr>
-        <w:t>counters</w:t>
-      </w:r>
-      <w:r>
-        <w:rPr>
-          <w:sz w:val="24"/>
-          <w:szCs w:val="24"/>
-        </w:rPr>
-        <w:t xml:space="preserve">. </w:t>
+        <w:t xml:space="preserve">: Bimodal particle size distributions fits from optical particle counters. </w:t>
       </w:r>
       <w:r>
         <w:rPr>
@@ -2200,33 +1837,7 @@
       </w:pPr>
       <w:r>
         <w:tab/>
-        <w:t xml:space="preserve">Optical particle counters have been used on board </w:t>
-      </w:r>
-      <w:proofErr w:type="spellStart"/>
-      <w:r>
-        <w:t>sondes</w:t>
-      </w:r>
-      <w:proofErr w:type="spellEnd"/>
-      <w:r>
-        <w:t xml:space="preserve"> from Laramie, Wyoming over the past 40 years to measure particle si</w:t>
-      </w:r>
-      <w:r>
-        <w:t>zes in bins between 0.15 to 2.0 </w:t>
-      </w:r>
-      <w:r>
-        <w:t xml:space="preserve">µm. The composition of the particle size distributions have been primarily unimodal, known as a fine mode, over non-volcanic periods and can be used as an acceptable distribution </w:t>
-      </w:r>
-      <w:r>
-        <w:t xml:space="preserve">to </w:t>
-      </w:r>
-      <w:r>
-        <w:t>approximat</w:t>
-      </w:r>
-      <w:r>
-        <w:t>e</w:t>
-      </w:r>
-      <w:r>
-        <w:t xml:space="preserve"> background periods. But during volcanic episodes, a bimodal log-normal distribution of aerosol particles is more representative of the stratospheric aerosols with the addition of a coarse mode (</w:t>
+        <w:t>Optical particle counters have been used on board sondes from Laramie, Wyoming over the past 40 years to measure particle sizes in bins between 0.15 to 2.0 µm. The composition of the particle size distributions have been primarily unimodal, known as a fine mode, over non-volcanic periods and can be used as an acceptable distribution to approximate background periods. But during volcanic episodes, a bimodal log-normal distribution of aerosol particles is more representative of the stratospheric aerosols with the addition of a coarse mode (</w:t>
       </w:r>
       <w:r>
         <w:rPr>
@@ -2237,26 +1848,14 @@
       <w:r>
         <w:t xml:space="preserve">, 2003; 2008; </w:t>
       </w:r>
-      <w:proofErr w:type="spellStart"/>
       <w:r>
         <w:rPr>
           <w:i/>
         </w:rPr>
-        <w:t>Kovilakam</w:t>
-      </w:r>
-      <w:proofErr w:type="spellEnd"/>
-      <w:r>
-        <w:rPr>
-          <w:i/>
-        </w:rPr>
-        <w:t xml:space="preserve"> et al.</w:t>
-      </w:r>
-      <w:r>
-        <w:t xml:space="preserve">, 2015). The coarse mode has larger particles than the fine mode and complicates determining full aerosol microphysical parameters since the number of required </w:t>
-      </w:r>
-      <w:r>
-        <w:lastRenderedPageBreak/>
-        <w:t xml:space="preserve">parameters has increased to six: a number density for both the fine and coarse mode, two mode radii, and two mode widths. Figure 5 from </w:t>
+        <w:t>Kovilakam et al.</w:t>
+      </w:r>
+      <w:r>
+        <w:t xml:space="preserve">, 2015). The coarse mode has larger particles than the fine mode and complicates determining full aerosol microphysical parameters since the number of required parameters has increased to six: a number density for both the fine and coarse mode, two mode radii, and two mode widths. Figure 5 from </w:t>
       </w:r>
       <w:r>
         <w:rPr>
@@ -2306,7 +1905,7 @@
       <w:pPr>
         <w:pStyle w:val="Heading2"/>
       </w:pPr>
-      <w:bookmarkStart w:id="8" w:name="_Toc434915761"/>
+      <w:bookmarkStart w:id="8" w:name="_Toc435878477"/>
       <w:r>
         <w:t>2.2.2 Climate Effects</w:t>
       </w:r>
@@ -2331,76 +1930,32 @@
       <w:r>
         <w:t>, 2007). Through a direct effect, aerosol particles scatter incoming visible solar radiation away from earth increasing the albedo causing a cooling effect on the surface of the planet (</w:t>
       </w:r>
-      <w:proofErr w:type="spellStart"/>
       <w:r>
         <w:rPr>
           <w:i/>
         </w:rPr>
-        <w:t>Lacis</w:t>
-      </w:r>
-      <w:proofErr w:type="spellEnd"/>
+        <w:t>Lacis et al.</w:t>
+      </w:r>
+      <w:r>
+        <w:t>, 1992). A secondary effect from aerosols, that is dependent on aerosol particle size distributions, is a greenhouse effect that is caused by infrared radiation from the planet being scattered by aerosols (</w:t>
+      </w:r>
       <w:r>
         <w:rPr>
           <w:i/>
         </w:rPr>
-        <w:t xml:space="preserve"> et al.</w:t>
-      </w:r>
-      <w:r>
-        <w:t>, 1992). A secondary effect from aerosols, that is dependent on aerosol particle size distributions, is a greenhouse effect that is caused by infrared radiation from the planet being scattered by aerosols (</w:t>
-      </w:r>
-      <w:proofErr w:type="spellStart"/>
+        <w:t>Kiehl and Briegleb</w:t>
+      </w:r>
+      <w:r>
+        <w:t>, 1993).  Aerosol also introduces an indirect effect to a radiative balance known as the cloud albedo effect. This is caused by condensation on existing aerosol particles forming cloud condensation nuclei which leads to an increase of the albedo for short wavelengths which also contributes to cooling the planet's surface. These types of cloud forming particles tend to increase the overall lifetime of the cloud increasing the cloud coverage of the planet thus increasing the albedo (</w:t>
+      </w:r>
       <w:r>
         <w:rPr>
           <w:i/>
         </w:rPr>
-        <w:t>Kiehl</w:t>
-      </w:r>
-      <w:proofErr w:type="spellEnd"/>
-      <w:r>
-        <w:rPr>
-          <w:i/>
-        </w:rPr>
-        <w:t xml:space="preserve"> and </w:t>
-      </w:r>
-      <w:proofErr w:type="spellStart"/>
-      <w:r>
-        <w:rPr>
-          <w:i/>
-        </w:rPr>
-        <w:t>Briegleb</w:t>
-      </w:r>
-      <w:proofErr w:type="spellEnd"/>
-      <w:r>
-        <w:t>, 1993).  Aerosol also introduces an indirect effect to a radiative balance known as the cloud albedo effect. This is caused by condensation on existing aerosol particles forming cloud condensation nuclei which leads to an increase of the albedo for short wavelengths which also contributes to cooling the planet's surface. These types of cloud forming particles tend to increase the overall lifetime of the cloud increasing the cloud coverage of the planet thus increasing the albedo (</w:t>
-      </w:r>
-      <w:proofErr w:type="spellStart"/>
-      <w:r>
-        <w:rPr>
-          <w:i/>
-        </w:rPr>
-        <w:t>Charlson</w:t>
-      </w:r>
-      <w:proofErr w:type="spellEnd"/>
-      <w:r>
-        <w:rPr>
-          <w:i/>
-        </w:rPr>
-        <w:t xml:space="preserve"> et al.</w:t>
-      </w:r>
-      <w:r>
-        <w:t xml:space="preserve">, 1992). Overall, the </w:t>
-      </w:r>
-      <w:r>
-        <w:t xml:space="preserve">cooling effect of the </w:t>
-      </w:r>
-      <w:r>
-        <w:t>aerosol particles</w:t>
-      </w:r>
-      <w:r>
-        <w:t xml:space="preserve"> dominates the warming effect</w:t>
-      </w:r>
-      <w:r>
-        <w:t xml:space="preserve"> and cools the surface of the planet (</w:t>
+        <w:t>Charlson et al.</w:t>
+      </w:r>
+      <w:r>
+        <w:t>, 1992). Overall, the cooling effect of the aerosol particles dominates the warming effect and cools the surface of the planet (</w:t>
       </w:r>
       <w:r>
         <w:rPr>
@@ -2420,22 +1975,7 @@
         <w:jc w:val="both"/>
       </w:pPr>
       <w:r>
-        <w:t>Background aerosol periods result in nominal</w:t>
-      </w:r>
-      <w:r>
-        <w:t xml:space="preserve"> cooling from stratospheric aerosols but this can greatly change during periods of volcanic activity where the layer can be greatly perturbed. </w:t>
-      </w:r>
-      <w:r>
-        <w:t>After</w:t>
-      </w:r>
-      <w:r>
-        <w:t xml:space="preserve"> the eruption of Mount Pinatubo in 1991 the sulfate</w:t>
-      </w:r>
-      <w:r>
-        <w:t xml:space="preserve"> aerosol load was increased by large quantities causing</w:t>
-      </w:r>
-      <w:r>
-        <w:t xml:space="preserve"> cooling of the lower atmosphere by 0.5</w:t>
+        <w:t>Background aerosol periods result in nominal cooling from stratospheric aerosols but this can greatly change during periods of volcanic activity where the layer can be greatly perturbed. After the eruption of Mount Pinatubo in 1991 the sulfate aerosol load was increased by large quantities causing cooling of the lower atmosphere by 0.5</w:t>
       </w:r>
       <w:r>
         <w:rPr>
@@ -2455,125 +1995,93 @@
       <w:r>
         <w:t xml:space="preserve"> 1995; </w:t>
       </w:r>
-      <w:proofErr w:type="spellStart"/>
       <w:r>
         <w:rPr>
           <w:i/>
         </w:rPr>
-        <w:t>Soden</w:t>
-      </w:r>
-      <w:proofErr w:type="spellEnd"/>
+        <w:t>Soden et al.</w:t>
+      </w:r>
+      <w:r>
+        <w:t>, 2002) and 0.1 to 0.3</w:t>
+      </w:r>
+      <w:r>
+        <w:rPr>
+          <w:vertAlign w:val="superscript"/>
+        </w:rPr>
+        <w:t>o</w:t>
+      </w:r>
+      <w:r>
+        <w:t>C on the surface (</w:t>
+      </w:r>
       <w:r>
         <w:rPr>
           <w:i/>
         </w:rPr>
-        <w:t xml:space="preserve"> et al.</w:t>
-      </w:r>
-      <w:r>
-        <w:t>, 2002) and 0.1 to 0.3</w:t>
-      </w:r>
-      <w:r>
-        <w:rPr>
-          <w:vertAlign w:val="superscript"/>
-        </w:rPr>
-        <w:t>o</w:t>
-      </w:r>
-      <w:r>
-        <w:t>C on the surface (</w:t>
+        <w:t>Thompson et al.</w:t>
+      </w:r>
+      <w:r>
+        <w:t xml:space="preserve">, 2009; </w:t>
       </w:r>
       <w:r>
         <w:rPr>
           <w:i/>
         </w:rPr>
-        <w:t>Thompson et al.</w:t>
-      </w:r>
-      <w:r>
-        <w:t xml:space="preserve">, 2009; </w:t>
-      </w:r>
-      <w:proofErr w:type="spellStart"/>
+        <w:t>Canty et al.</w:t>
+      </w:r>
+      <w:r>
+        <w:t>, 2013). And the surface temperatures did not return to pre-Pinatubo level until approximately three years after the eruption as the atmosphere filtered out the additional aerosol (</w:t>
+      </w:r>
       <w:r>
         <w:rPr>
           <w:i/>
         </w:rPr>
-        <w:t>Canty</w:t>
-      </w:r>
-      <w:proofErr w:type="spellEnd"/>
+        <w:t>Hansen at al.</w:t>
+      </w:r>
+      <w:r>
+        <w:t>, 1996). More recently, a series of small to moderate volcanic eruptions have increased the background stratospheric aerosol layer (</w:t>
+      </w:r>
       <w:r>
         <w:rPr>
           <w:i/>
         </w:rPr>
-        <w:t xml:space="preserve"> et al.</w:t>
-      </w:r>
-      <w:r>
-        <w:t xml:space="preserve">, 2013). And the surface </w:t>
-      </w:r>
-      <w:r>
-        <w:lastRenderedPageBreak/>
-        <w:t xml:space="preserve">temperatures did not return to pre-Pinatubo level until approximately </w:t>
-      </w:r>
-      <w:r>
-        <w:t>three</w:t>
-      </w:r>
-      <w:r>
-        <w:t xml:space="preserve"> years after the eruption as the atmosphere filtered out the additional aerosol (</w:t>
+        <w:t>Vernier et al.</w:t>
+      </w:r>
+      <w:r>
+        <w:t>, 2011b). The additional volcanic aerosol load may have been linked to a larger cooling effect, known as the global warming hiatus, when compared to background levels (</w:t>
       </w:r>
       <w:r>
         <w:rPr>
           <w:i/>
         </w:rPr>
-        <w:t>Hansen at al.</w:t>
-      </w:r>
-      <w:r>
-        <w:t>, 1996). More recently, a series of small to moderate volcanic eruptions have increased the background stratospheric aerosol layer (</w:t>
+        <w:t>Solomon et al.</w:t>
+      </w:r>
+      <w:r>
+        <w:t xml:space="preserve">, 2011; </w:t>
       </w:r>
       <w:r>
         <w:rPr>
           <w:i/>
         </w:rPr>
-        <w:t>Vernier et al.</w:t>
-      </w:r>
-      <w:r>
-        <w:t>, 2011b). The additional volcanic aerosol load may have been linked to a larger cooling effect, known as the global warming hiatus, when compared to background levels (</w:t>
+        <w:t>Haywood et al.</w:t>
+      </w:r>
+      <w:r>
+        <w:t xml:space="preserve">, 2014; </w:t>
       </w:r>
       <w:r>
         <w:rPr>
           <w:i/>
         </w:rPr>
-        <w:t>Solomon et al.</w:t>
-      </w:r>
-      <w:r>
-        <w:t xml:space="preserve">, 2011; </w:t>
-      </w:r>
-      <w:r>
-        <w:rPr>
-          <w:i/>
-        </w:rPr>
-        <w:t>Haywood et al.</w:t>
-      </w:r>
-      <w:r>
-        <w:t xml:space="preserve">, 2014; </w:t>
-      </w:r>
-      <w:r>
-        <w:rPr>
-          <w:i/>
-        </w:rPr>
         <w:t>Fyfe et al.</w:t>
       </w:r>
       <w:r>
-        <w:t>, 2013). In order to fully quantify this effect, long term time series with micro</w:t>
-      </w:r>
-      <w:r>
-        <w:t>physics information are required</w:t>
-      </w:r>
-      <w:r>
-        <w:t xml:space="preserve"> to fully understand the aerosol forcing effect on climate modeling and change.</w:t>
+        <w:t>, 2013). In order to fully quantify this effect, long term time series with microphysics information are required to fully understand the aerosol forcing effect on climate modeling and change.</w:t>
       </w:r>
     </w:p>
     <w:p>
       <w:pPr>
         <w:pStyle w:val="Heading1"/>
       </w:pPr>
-      <w:bookmarkStart w:id="9" w:name="_Toc434915762"/>
+      <w:bookmarkStart w:id="9" w:name="_Toc435878478"/>
       <w:r>
         <w:t>2.3 Aerosol Measurements</w:t>
       </w:r>
@@ -2637,7 +2145,7 @@
       <w:pPr>
         <w:pStyle w:val="Heading2"/>
       </w:pPr>
-      <w:bookmarkStart w:id="13" w:name="_Toc434915763"/>
+      <w:bookmarkStart w:id="13" w:name="_Toc435878479"/>
       <w:r>
         <w:t>2.3.1 In-Situ Measurements</w:t>
       </w:r>
@@ -2741,176 +2249,92 @@
       <w:r>
         <w:t xml:space="preserve">, 2003; 2008; </w:t>
       </w:r>
-      <w:proofErr w:type="spellStart"/>
       <w:r>
         <w:rPr>
           <w:i/>
         </w:rPr>
-        <w:t>Kovilakam</w:t>
-      </w:r>
-      <w:proofErr w:type="spellEnd"/>
+        <w:t>Kovilakam et al.</w:t>
+      </w:r>
+      <w:r>
+        <w:t>, 2015). Another</w:t>
+      </w:r>
+      <w:r>
+        <w:t xml:space="preserve"> type of balloon instrument uses a passive light source, including the sun, moon, or stars, to determine aerosol extinctions. Instruments that use this type of technology are the Absorption par les Minoritaires Ozone et NO</w:t>
+      </w:r>
+      <w:r>
+        <w:rPr>
+          <w:vertAlign w:val="subscript"/>
+        </w:rPr>
+        <w:t>x</w:t>
+      </w:r>
+      <w:r>
+        <w:t xml:space="preserve"> (AMON) from 1992 to 2003 and Spectroscopie d</w:t>
+      </w:r>
+      <w:r>
+        <w:t>’</w:t>
+      </w:r>
+      <w:r>
+        <w:t>Absorption Lunaire pour l</w:t>
+      </w:r>
+      <w:r>
+        <w:t>’</w:t>
+      </w:r>
+      <w:r>
+        <w:t>Observation des Minoritaires Ozone et NO</w:t>
+      </w:r>
+      <w:r>
+        <w:rPr>
+          <w:vertAlign w:val="subscript"/>
+        </w:rPr>
+        <w:t>x</w:t>
+      </w:r>
+      <w:r>
+        <w:t xml:space="preserve"> - Nacelle 2 (SALOMON-N2) from 2007 onwards which use starli</w:t>
+      </w:r>
+      <w:r>
+        <w:t>ght and moon light respectively (</w:t>
+      </w:r>
       <w:r>
         <w:rPr>
           <w:i/>
         </w:rPr>
-        <w:t xml:space="preserve"> et al.</w:t>
-      </w:r>
-      <w:r>
-        <w:t>, 2015). Another</w:t>
-      </w:r>
-      <w:r>
-        <w:t xml:space="preserve"> type of balloon </w:t>
-      </w:r>
-      <w:r>
-        <w:lastRenderedPageBreak/>
-        <w:t xml:space="preserve">instrument uses a passive light source, including the sun, moon, or stars, to determine aerosol extinctions. Instruments that use this type of technology are the Absorption par les </w:t>
-      </w:r>
-      <w:proofErr w:type="spellStart"/>
-      <w:r>
-        <w:t>Minoritaires</w:t>
-      </w:r>
-      <w:proofErr w:type="spellEnd"/>
-      <w:r>
-        <w:t xml:space="preserve"> Ozone et NO</w:t>
-      </w:r>
-      <w:r>
-        <w:rPr>
-          <w:vertAlign w:val="subscript"/>
-        </w:rPr>
-        <w:t>x</w:t>
-      </w:r>
-      <w:r>
-        <w:t xml:space="preserve"> (AMON) from 1992 to 2003 and </w:t>
-      </w:r>
-      <w:proofErr w:type="spellStart"/>
-      <w:r>
-        <w:t>Spectroscopie</w:t>
-      </w:r>
-      <w:proofErr w:type="spellEnd"/>
-      <w:r>
-        <w:t xml:space="preserve"> </w:t>
-      </w:r>
-      <w:proofErr w:type="spellStart"/>
-      <w:r>
-        <w:t>d</w:t>
-      </w:r>
-      <w:r>
-        <w:t>’</w:t>
-      </w:r>
-      <w:r>
-        <w:t>Absorption</w:t>
-      </w:r>
-      <w:proofErr w:type="spellEnd"/>
-      <w:r>
-        <w:t xml:space="preserve"> </w:t>
-      </w:r>
-      <w:proofErr w:type="spellStart"/>
-      <w:r>
-        <w:t>Lunaire</w:t>
-      </w:r>
-      <w:proofErr w:type="spellEnd"/>
-      <w:r>
-        <w:t xml:space="preserve"> pour </w:t>
-      </w:r>
-      <w:proofErr w:type="spellStart"/>
-      <w:r>
-        <w:t>l</w:t>
-      </w:r>
-      <w:r>
-        <w:t>’</w:t>
-      </w:r>
-      <w:r>
-        <w:t>Observation</w:t>
-      </w:r>
-      <w:proofErr w:type="spellEnd"/>
-      <w:r>
-        <w:t xml:space="preserve"> des Minoritaires Ozone et NO</w:t>
-      </w:r>
-      <w:r>
-        <w:rPr>
-          <w:vertAlign w:val="subscript"/>
-        </w:rPr>
-        <w:t>x</w:t>
-      </w:r>
-      <w:r>
-        <w:t xml:space="preserve"> - Nacelle 2 (SALOMON-N2) from 2007 onwards which use starli</w:t>
-      </w:r>
-      <w:r>
-        <w:t>ght and moon light respectively (</w:t>
-      </w:r>
-      <w:proofErr w:type="spellStart"/>
+        <w:t>Berthet et al.</w:t>
+      </w:r>
+      <w:r>
+        <w:t>, 2002)</w:t>
+      </w:r>
+      <w:r>
+        <w:t xml:space="preserve">. </w:t>
+      </w:r>
+      <w:r>
+        <w:t>Furthermore, aircrafts have been used to carry n</w:t>
+      </w:r>
+      <w:r>
+        <w:t xml:space="preserve">ephelometers </w:t>
+      </w:r>
+      <w:r>
+        <w:t>to acquire in-situ measurements (</w:t>
+      </w:r>
       <w:r>
         <w:rPr>
           <w:i/>
         </w:rPr>
-        <w:t>Berthet</w:t>
-      </w:r>
-      <w:proofErr w:type="spellEnd"/>
+        <w:t>Beuttell and Brewer</w:t>
+      </w:r>
+      <w:r>
+        <w:t>,</w:t>
+      </w:r>
+      <w:r>
+        <w:t xml:space="preserve"> 1949</w:t>
+      </w:r>
+      <w:r>
+        <w:t xml:space="preserve">; </w:t>
+      </w:r>
       <w:r>
         <w:rPr>
           <w:i/>
         </w:rPr>
-        <w:t xml:space="preserve"> et al.</w:t>
-      </w:r>
-      <w:r>
-        <w:t>, 2002)</w:t>
-      </w:r>
-      <w:r>
-        <w:t xml:space="preserve">. </w:t>
-      </w:r>
-      <w:r>
-        <w:t xml:space="preserve">Furthermore, aircrafts have been used to carry </w:t>
-      </w:r>
-      <w:proofErr w:type="spellStart"/>
-      <w:r>
-        <w:t>n</w:t>
-      </w:r>
-      <w:r>
-        <w:t>ephelometers</w:t>
-      </w:r>
-      <w:proofErr w:type="spellEnd"/>
-      <w:r>
-        <w:t xml:space="preserve"> </w:t>
-      </w:r>
-      <w:r>
-        <w:t>to acquire in-situ measurements (</w:t>
-      </w:r>
-      <w:proofErr w:type="spellStart"/>
-      <w:r>
-        <w:rPr>
-          <w:i/>
-        </w:rPr>
-        <w:t>Beuttell</w:t>
-      </w:r>
-      <w:proofErr w:type="spellEnd"/>
-      <w:r>
-        <w:rPr>
-          <w:i/>
-        </w:rPr>
-        <w:t xml:space="preserve"> and Brewer</w:t>
-      </w:r>
-      <w:r>
-        <w:t>,</w:t>
-      </w:r>
-      <w:r>
-        <w:t xml:space="preserve"> 1949</w:t>
-      </w:r>
-      <w:r>
-        <w:t xml:space="preserve">; </w:t>
-      </w:r>
-      <w:proofErr w:type="spellStart"/>
-      <w:r>
-        <w:rPr>
-          <w:i/>
-        </w:rPr>
-        <w:t>Charlson</w:t>
-      </w:r>
-      <w:proofErr w:type="spellEnd"/>
-      <w:r>
-        <w:rPr>
-          <w:i/>
-        </w:rPr>
-        <w:t xml:space="preserve"> et al.</w:t>
+        <w:t>Charlson et al.</w:t>
       </w:r>
       <w:r>
         <w:t xml:space="preserve">, </w:t>
@@ -2995,7 +2419,7 @@
       <w:pPr>
         <w:pStyle w:val="Heading2"/>
       </w:pPr>
-      <w:bookmarkStart w:id="14" w:name="_Toc434915764"/>
+      <w:bookmarkStart w:id="14" w:name="_Toc435878480"/>
       <w:r>
         <w:t>2.3.2 Occultation</w:t>
       </w:r>
@@ -3010,13 +2434,7 @@
         <w:t>Satellite instrumentation capable of remote sensing stratospheric aerosol has been in use since the 1970’s, beginning with limb sounding solar occultation measurements</w:t>
       </w:r>
       <w:r>
-        <w:t>, and it</w:t>
-      </w:r>
-      <w:r>
-        <w:t>s</w:t>
-      </w:r>
-      <w:r>
-        <w:t xml:space="preserve"> operational geometry can be seen in </w:t>
+        <w:t xml:space="preserve">, and its operational geometry can be seen in </w:t>
       </w:r>
       <w:r>
         <w:fldChar w:fldCharType="begin"/>
@@ -3071,171 +2489,103 @@
         <w:rPr>
           <w:i/>
         </w:rPr>
-        <w:t xml:space="preserve">Thomason and </w:t>
-      </w:r>
-      <w:proofErr w:type="spellStart"/>
+        <w:t>Thomason and Taha</w:t>
+      </w:r>
+      <w:r>
+        <w:t>, 2003). These SAGE measurements, which have a vertica</w:t>
+      </w:r>
+      <w:r>
+        <w:t>l resolution of approximately 1 </w:t>
+      </w:r>
+      <w:r>
+        <w:t>km, have gene</w:t>
+      </w:r>
+      <w:r>
+        <w:t>rally compared well with ground-</w:t>
+      </w:r>
+      <w:r>
+        <w:t>based and in-situ measurements, although there are challenges associated with comparing the retrieved extinction profiles to other microphysical parameters (</w:t>
+      </w:r>
       <w:r>
         <w:rPr>
           <w:i/>
         </w:rPr>
-        <w:t>Taha</w:t>
-      </w:r>
-      <w:proofErr w:type="spellEnd"/>
-      <w:r>
-        <w:t>, 2003). These SAGE measurements, which have a vertica</w:t>
-      </w:r>
-      <w:r>
-        <w:t>l resolution of approximately 1 </w:t>
-      </w:r>
-      <w:r>
-        <w:t>km, have gene</w:t>
-      </w:r>
-      <w:r>
-        <w:t>rally compared well with ground-</w:t>
-      </w:r>
-      <w:r>
-        <w:t xml:space="preserve">based and in-situ measurements, although there are </w:t>
-      </w:r>
-      <w:r>
-        <w:lastRenderedPageBreak/>
-        <w:t>challenges associated with comparing the retrieved extinction profiles to other microphysical parameters (</w:t>
+        <w:t>Russell and McCormick</w:t>
+      </w:r>
+      <w:r>
+        <w:t xml:space="preserve">, 1989; </w:t>
       </w:r>
       <w:r>
         <w:rPr>
           <w:i/>
         </w:rPr>
-        <w:t>Russell and McCormick</w:t>
-      </w:r>
-      <w:r>
-        <w:t xml:space="preserve">, 1989; </w:t>
-      </w:r>
-      <w:proofErr w:type="spellStart"/>
+        <w:t>Kovilakam et al.</w:t>
+      </w:r>
+      <w:r>
+        <w:t>, 2015). However, solar occultation is generally a robust and stable technique as it directly measures atmospheric optical depth, along with the exo-atmospheric solar spectrum with each scan, allowing for straight forward retrieval of aerosol extinction coefficient</w:t>
+      </w:r>
+      <w:r>
+        <w:t>s</w:t>
+      </w:r>
+      <w:r>
+        <w:t xml:space="preserve"> (</w:t>
+      </w:r>
       <w:r>
         <w:rPr>
           <w:i/>
         </w:rPr>
-        <w:t>Kovilakam</w:t>
-      </w:r>
-      <w:proofErr w:type="spellEnd"/>
+        <w:t>Damadeo et al</w:t>
+      </w:r>
+      <w:r>
+        <w:t xml:space="preserve">, 2013). </w:t>
+      </w:r>
+      <w:r>
+        <w:t>The major drawback to occultation satellites is the number of measurements it can record in a single day since the instrument needs to be viewing a sunrise or sunset event which limits the geometry to only 16-48 measurements per day depending on the orbit.</w:t>
+      </w:r>
+      <w:r>
+        <w:t xml:space="preserve"> Although the currently operational MAESTRO and ACE-Imager instruments on SciSat (</w:t>
+      </w:r>
       <w:r>
         <w:rPr>
           <w:i/>
         </w:rPr>
-        <w:t xml:space="preserve"> et al.</w:t>
-      </w:r>
-      <w:r>
-        <w:t xml:space="preserve">, 2015). However, solar occultation is generally a robust and stable technique as it directly measures atmospheric optical depth, along with the </w:t>
-      </w:r>
-      <w:proofErr w:type="spellStart"/>
-      <w:r>
-        <w:t>exo</w:t>
-      </w:r>
-      <w:proofErr w:type="spellEnd"/>
-      <w:r>
-        <w:t>-atmospheric solar spectrum with each scan, allowing for straight forward retrieval of aerosol extinction coefficient</w:t>
-      </w:r>
-      <w:r>
-        <w:t>s</w:t>
-      </w:r>
-      <w:r>
-        <w:t xml:space="preserve"> (</w:t>
-      </w:r>
-      <w:proofErr w:type="spellStart"/>
+        <w:t>McElroy et al.</w:t>
+      </w:r>
+      <w:r>
+        <w:t xml:space="preserve">, 2007; </w:t>
+      </w:r>
       <w:r>
         <w:rPr>
           <w:i/>
         </w:rPr>
-        <w:t>Damadeo</w:t>
-      </w:r>
-      <w:proofErr w:type="spellEnd"/>
+        <w:t>Gilbert et al.</w:t>
+      </w:r>
+      <w:r>
+        <w:t>, 2007) have had some success producing stratospheric aerosol extinction products (</w:t>
+      </w:r>
       <w:r>
         <w:rPr>
           <w:i/>
         </w:rPr>
-        <w:t xml:space="preserve"> et al</w:t>
-      </w:r>
-      <w:r>
-        <w:t xml:space="preserve">, 2013). </w:t>
-      </w:r>
-      <w:r>
-        <w:t>The major drawback to occultation satellites is the number of measurements it can record in a single day since the instrument needs to be viewing a sunrise or sunset event which limits the geometry to only 16-48 measurements per day depending on the orbit.</w:t>
-      </w:r>
-      <w:r>
-        <w:t xml:space="preserve"> Although the currently operational MAESTRO and ACE-Imager instruments on </w:t>
-      </w:r>
-      <w:proofErr w:type="spellStart"/>
-      <w:r>
-        <w:t>SciSat</w:t>
-      </w:r>
-      <w:proofErr w:type="spellEnd"/>
-      <w:r>
-        <w:t xml:space="preserve"> (</w:t>
+        <w:t>Vanhellemont et al.</w:t>
+      </w:r>
+      <w:r>
+        <w:t xml:space="preserve">, 2008; </w:t>
       </w:r>
       <w:r>
         <w:rPr>
           <w:i/>
         </w:rPr>
-        <w:t>McElroy et al.</w:t>
-      </w:r>
-      <w:r>
-        <w:t xml:space="preserve">, 2007; </w:t>
+        <w:t>Sioris et al.</w:t>
+      </w:r>
+      <w:r>
+        <w:t>, 2010), the era of solar occultation measurements essentially came to an end with SAGE III in 2006.  However, a manifestation of SAGE III is planned for deployment on the International Space Station in 2016 (</w:t>
       </w:r>
       <w:r>
         <w:rPr>
           <w:i/>
         </w:rPr>
-        <w:t>Gilbert et al.</w:t>
-      </w:r>
-      <w:r>
-        <w:t>, 2007) have had some success producing stratospheric aerosol extinction products (</w:t>
-      </w:r>
-      <w:proofErr w:type="spellStart"/>
-      <w:r>
-        <w:rPr>
-          <w:i/>
-        </w:rPr>
-        <w:t>Vanhellemont</w:t>
-      </w:r>
-      <w:proofErr w:type="spellEnd"/>
-      <w:r>
-        <w:rPr>
-          <w:i/>
-        </w:rPr>
-        <w:t xml:space="preserve"> et al.</w:t>
-      </w:r>
-      <w:r>
-        <w:t xml:space="preserve">, 2008; </w:t>
-      </w:r>
-      <w:proofErr w:type="spellStart"/>
-      <w:r>
-        <w:rPr>
-          <w:i/>
-        </w:rPr>
-        <w:t>Sioris</w:t>
-      </w:r>
-      <w:proofErr w:type="spellEnd"/>
-      <w:r>
-        <w:rPr>
-          <w:i/>
-        </w:rPr>
-        <w:t xml:space="preserve"> et al.</w:t>
-      </w:r>
-      <w:r>
-        <w:t>, 2010), the era of solar occultation measurements essentially came to an end with SAGE III in 2006.  However, a manifestation of SAGE III is planned for deployment on the International Space Station in 2016 (</w:t>
-      </w:r>
-      <w:proofErr w:type="spellStart"/>
-      <w:r>
-        <w:rPr>
-          <w:i/>
-        </w:rPr>
-        <w:t>Cisewski</w:t>
-      </w:r>
-      <w:proofErr w:type="spellEnd"/>
-      <w:r>
-        <w:rPr>
-          <w:i/>
-        </w:rPr>
-        <w:t xml:space="preserve"> et al.</w:t>
+        <w:t>Cisewski et al.</w:t>
       </w:r>
       <w:r>
         <w:t>, 2014).</w:t>
@@ -3252,9 +2602,8 @@
         <w:rPr>
           <w:noProof/>
         </w:rPr>
-        <w:lastRenderedPageBreak/>
         <w:drawing>
-          <wp:inline distT="0" distB="0" distL="0" distR="0" wp14:anchorId="0EBC8852" wp14:editId="71C65EF8">
+          <wp:inline distT="0" distB="0" distL="0" distR="0" wp14:anchorId="1B3C4E03" wp14:editId="73897CCA">
             <wp:extent cx="5772150" cy="3400388"/>
             <wp:effectExtent l="0" t="0" r="0" b="0"/>
             <wp:docPr id="3" name="Picture 3"/>
@@ -3305,7 +2654,7 @@
         </w:rPr>
       </w:pPr>
       <w:bookmarkStart w:id="15" w:name="_Ref433365111"/>
-      <w:bookmarkStart w:id="16" w:name="_Toc434915827"/>
+      <w:bookmarkStart w:id="16" w:name="_Toc435878543"/>
       <w:r>
         <w:rPr>
           <w:b/>
@@ -3342,7 +2691,6 @@
         <w:rPr>
           <w:b/>
           <w:noProof/>
-          <w:sz w:val="24"/>
           <w:szCs w:val="24"/>
         </w:rPr>
         <w:t>3</w:t>
@@ -3391,7 +2739,7 @@
       <w:pPr>
         <w:pStyle w:val="Heading2"/>
       </w:pPr>
-      <w:bookmarkStart w:id="17" w:name="_Toc434915765"/>
+      <w:bookmarkStart w:id="17" w:name="_Toc435878481"/>
       <w:r>
         <w:t>2.3.3 Lidar</w:t>
       </w:r>
@@ -3403,81 +2751,34 @@
         <w:jc w:val="both"/>
       </w:pPr>
       <w:r>
-        <w:t>A</w:t>
-      </w:r>
-      <w:r>
-        <w:t xml:space="preserve"> method known as </w:t>
-      </w:r>
-      <w:proofErr w:type="spellStart"/>
-      <w:r>
-        <w:t>lidar</w:t>
-      </w:r>
-      <w:proofErr w:type="spellEnd"/>
-      <w:r>
-        <w:t xml:space="preserve"> can determine at</w:t>
-      </w:r>
-      <w:r>
-        <w:t>mospheric parameters through</w:t>
-      </w:r>
-      <w:r>
-        <w:t xml:space="preserve"> </w:t>
-      </w:r>
-      <w:r>
-        <w:t xml:space="preserve">the pulsing of a laser and </w:t>
-      </w:r>
-      <w:r>
-        <w:t>measuring of the intensity of the backscattered laser light at different wavelengths and polarizations. Lidar was been used at ground based facilities to measure aerosol layers dating back to the 1960s (</w:t>
-      </w:r>
-      <w:proofErr w:type="spellStart"/>
+        <w:t>A method known as lidar can determine atmospheric parameters through the pulsing of a laser and measuring of the intensity of the backscattered laser light at different wavelengths and polarizations. Lidar was been used at ground based facilities to measure aerosol layers dating back to the 1960s (</w:t>
+      </w:r>
       <w:r>
         <w:rPr>
           <w:i/>
         </w:rPr>
-        <w:t>Fiocco</w:t>
-      </w:r>
-      <w:proofErr w:type="spellEnd"/>
+        <w:t>Fiocco and Grams</w:t>
+      </w:r>
+      <w:r>
+        <w:t>, 1964) and are still used today.  More recently LIDAR instruments have been used on satellite missions including the Ice, Cloud, and land Elevation Satellite (ICESat) from 2002 to 2010 (</w:t>
+      </w:r>
       <w:r>
         <w:rPr>
           <w:i/>
         </w:rPr>
-        <w:t xml:space="preserve"> and Grams</w:t>
-      </w:r>
-      <w:r>
-        <w:t>, 1964) and are still used today.  More recently LIDAR instruments have been used on satellite missions including the Ice, Cloud, and land Elevation Satellite (</w:t>
-      </w:r>
-      <w:proofErr w:type="spellStart"/>
-      <w:r>
-        <w:t>ICESat</w:t>
-      </w:r>
-      <w:proofErr w:type="spellEnd"/>
-      <w:r>
-        <w:t>) from 2002 to 2010 (</w:t>
+        <w:t>Schutz et al.</w:t>
+      </w:r>
+      <w:r>
+        <w:t>, 2005) and Cloud-Aerosol Lidar and Infrared Pathfinder Satellite Observations (CALIPSO) which launched in 2006 (</w:t>
       </w:r>
       <w:r>
         <w:rPr>
           <w:i/>
         </w:rPr>
-        <w:t>Schutz et al.</w:t>
-      </w:r>
-      <w:r>
-        <w:t>, 2005) and Cloud-Aerosol Lidar and Infrared Pathfinder Satellite Observations (CALIPSO) which launched in 2006 (</w:t>
-      </w:r>
-      <w:r>
-        <w:rPr>
-          <w:i/>
-        </w:rPr>
         <w:t>Winker et al.</w:t>
       </w:r>
       <w:r>
-        <w:t xml:space="preserve">, 2007). Traditional </w:t>
-      </w:r>
-      <w:proofErr w:type="spellStart"/>
-      <w:r>
-        <w:t>lidar</w:t>
-      </w:r>
-      <w:proofErr w:type="spellEnd"/>
-      <w:r>
-        <w:t xml:space="preserve"> instruments have looked in the nadir direction (either straight down or up) however some instruments have looked slightly off-nadir, both can be seen in </w:t>
+        <w:t xml:space="preserve">, 2007). Traditional lidar instruments have looked in the nadir direction (either straight down or up) however some instruments have looked slightly off-nadir, both can be seen in </w:t>
       </w:r>
       <w:r>
         <w:fldChar w:fldCharType="begin"/>
@@ -3507,36 +2808,20 @@
       <w:r>
         <w:t>. Lidar measurements have been used to determine aerosol plumbs from volcanos (</w:t>
       </w:r>
-      <w:proofErr w:type="spellStart"/>
       <w:r>
         <w:rPr>
           <w:i/>
         </w:rPr>
-        <w:t>Chazette</w:t>
-      </w:r>
-      <w:proofErr w:type="spellEnd"/>
+        <w:t>Chazette et al.</w:t>
+      </w:r>
+      <w:r>
+        <w:t xml:space="preserve">, 1995; </w:t>
+      </w:r>
       <w:r>
         <w:rPr>
           <w:i/>
         </w:rPr>
-        <w:t xml:space="preserve"> et al.</w:t>
-      </w:r>
-      <w:r>
-        <w:t xml:space="preserve">, 1995; </w:t>
-      </w:r>
-      <w:proofErr w:type="spellStart"/>
-      <w:r>
-        <w:rPr>
-          <w:i/>
-        </w:rPr>
-        <w:t>Sawamura</w:t>
-      </w:r>
-      <w:proofErr w:type="spellEnd"/>
-      <w:r>
-        <w:rPr>
-          <w:i/>
-        </w:rPr>
-        <w:t xml:space="preserve"> et al.</w:t>
+        <w:t>Sawamura et al.</w:t>
       </w:r>
       <w:r>
         <w:t>, 2012) and long term trends (</w:t>
@@ -3562,9 +2847,8 @@
         <w:rPr>
           <w:noProof/>
         </w:rPr>
-        <w:lastRenderedPageBreak/>
         <w:drawing>
-          <wp:inline distT="0" distB="0" distL="0" distR="0" wp14:anchorId="62363E3D" wp14:editId="55FE8499">
+          <wp:inline distT="0" distB="0" distL="0" distR="0" wp14:anchorId="7C8537F5" wp14:editId="1DC0A579">
             <wp:extent cx="5943600" cy="3373755"/>
             <wp:effectExtent l="0" t="0" r="0" b="0"/>
             <wp:docPr id="6" name="Picture 6"/>
@@ -3617,7 +2901,7 @@
         </w:rPr>
       </w:pPr>
       <w:bookmarkStart w:id="18" w:name="_Ref433639889"/>
-      <w:bookmarkStart w:id="19" w:name="_Toc434915828"/>
+      <w:bookmarkStart w:id="19" w:name="_Toc435878544"/>
       <w:r>
         <w:rPr>
           <w:szCs w:val="24"/>
@@ -3727,37 +3011,7 @@
         <w:jc w:val="both"/>
       </w:pPr>
       <w:r>
-        <w:t xml:space="preserve">CALIPSO is a joint mission developed between the National Aeronautics and Space Administration (NASA) and the Centre National </w:t>
-      </w:r>
-      <w:proofErr w:type="spellStart"/>
-      <w:r>
-        <w:t>d'Etudes</w:t>
-      </w:r>
-      <w:proofErr w:type="spellEnd"/>
-      <w:r>
-        <w:t xml:space="preserve"> </w:t>
-      </w:r>
-      <w:proofErr w:type="spellStart"/>
-      <w:r>
-        <w:t>Spatiales</w:t>
-      </w:r>
-      <w:proofErr w:type="spellEnd"/>
-      <w:r>
-        <w:t xml:space="preserve"> (CNES) of the United States and France respectively. It uses a two wavelength polarized </w:t>
-      </w:r>
-      <w:proofErr w:type="spellStart"/>
-      <w:r>
-        <w:t>lidar</w:t>
-      </w:r>
-      <w:proofErr w:type="spellEnd"/>
-      <w:r>
-        <w:t xml:space="preserve"> system to achieve high resolution aerosol and cloud retrievals along the satellite's orbital track </w:t>
-      </w:r>
-      <w:r>
-        <w:t xml:space="preserve">with </w:t>
-      </w:r>
-      <w:r>
-        <w:t>global coverage from 82</w:t>
+        <w:t>CALIPSO is a joint mission developed between the National Aeronautics and Space Administration (NASA) and the Centre National d'Etudes Spatiales (CNES) of the United States and France respectively. It uses a two wavelength polarized lidar system to achieve high resolution aerosol and cloud retrievals along the satellite's orbital track with global coverage from 82</w:t>
       </w:r>
       <w:r>
         <w:rPr>
@@ -3790,21 +3044,15 @@
         <w:t xml:space="preserve">measures </w:t>
       </w:r>
       <w:r>
-        <w:t>backscatter profiles approximately every 300</w:t>
+        <w:t xml:space="preserve">backscatter profiles approximately every 300 m along track with approximately </w:t>
+      </w:r>
+      <w:r>
+        <w:t>200</w:t>
       </w:r>
       <w:r>
         <w:t> </w:t>
       </w:r>
       <w:r>
-        <w:t xml:space="preserve">m along track with approximately </w:t>
-      </w:r>
-      <w:r>
-        <w:t>200</w:t>
-      </w:r>
-      <w:r>
-        <w:t> </w:t>
-      </w:r>
-      <w:r>
         <w:t>m</w:t>
       </w:r>
       <w:r>
@@ -3814,13 +3062,7 @@
         <w:t xml:space="preserve">. </w:t>
       </w:r>
       <w:r>
-        <w:t xml:space="preserve"> However, the stratospheric backscatter signal is weak and requires averaging of only the night time measurements over several days and typically</w:t>
-      </w:r>
-      <w:r>
-        <w:t xml:space="preserve"> yielding resolutions of</w:t>
-      </w:r>
-      <w:r>
-        <w:t xml:space="preserve"> 0.5 km vertically and 500 km horizontally (</w:t>
+        <w:t xml:space="preserve"> However, the stratospheric backscatter signal is weak and requires averaging of only the night time measurements over several days and typically yielding resolutions of 0.5 km vertically and 500 km horizontally (</w:t>
       </w:r>
       <w:r>
         <w:rPr>
@@ -3835,19 +3077,7 @@
         <w:t>)</w:t>
       </w:r>
       <w:r>
-        <w:t>.  Additionally, the uncertainty in the calibration with respect t</w:t>
-      </w:r>
-      <w:r>
-        <w:t xml:space="preserve">o the molecular background </w:t>
-      </w:r>
-      <w:r>
-        <w:t xml:space="preserve">is on the order of the stratospheric aerosol signal </w:t>
-      </w:r>
-      <w:r>
-        <w:t xml:space="preserve">and </w:t>
-      </w:r>
-      <w:r>
-        <w:t>leads to a potential bias in the stratospheric measurements (</w:t>
+        <w:t>.  Additionally, the uncertainty in the calibration with respect to the molecular background is on the order of the stratospheric aerosol signal and leads to a potential bias in the stratospheric measurements (</w:t>
       </w:r>
       <w:r>
         <w:rPr>
@@ -3863,9 +3093,8 @@
       <w:pPr>
         <w:pStyle w:val="Heading2"/>
       </w:pPr>
-      <w:bookmarkStart w:id="20" w:name="_Toc434915766"/>
-      <w:r>
-        <w:lastRenderedPageBreak/>
+      <w:bookmarkStart w:id="20" w:name="_Toc435878482"/>
+      <w:r>
         <w:t>2.3.4 Limb Scatter</w:t>
       </w:r>
       <w:bookmarkEnd w:id="20"/>
@@ -3938,9 +3167,8 @@
         <w:rPr>
           <w:noProof/>
         </w:rPr>
-        <w:lastRenderedPageBreak/>
         <w:drawing>
-          <wp:inline distT="0" distB="0" distL="0" distR="0" wp14:anchorId="2031C4A4" wp14:editId="30518000">
+          <wp:inline distT="0" distB="0" distL="0" distR="0" wp14:anchorId="0298C2FD" wp14:editId="397D27F2">
             <wp:extent cx="5629110" cy="2187575"/>
             <wp:effectExtent l="0" t="0" r="0" b="3175"/>
             <wp:docPr id="1" name="Picture 1"/>
@@ -4000,7 +3228,7 @@
         </w:rPr>
       </w:pPr>
       <w:bookmarkStart w:id="21" w:name="_Ref434222559"/>
-      <w:bookmarkStart w:id="22" w:name="_Toc434915829"/>
+      <w:bookmarkStart w:id="22" w:name="_Toc435878545"/>
       <w:r>
         <w:rPr>
           <w:szCs w:val="24"/>
@@ -4068,33 +3296,13 @@
         <w:jc w:val="both"/>
       </w:pPr>
       <w:r>
-        <w:t xml:space="preserve">The limb scatter method yields vertical resolution and allows for measurements to be taken during any daylight period with good </w:t>
-      </w:r>
-      <w:r>
-        <w:t>Signal to Noise Ratio (</w:t>
-      </w:r>
-      <w:r>
-        <w:t>SNR</w:t>
-      </w:r>
-      <w:r>
-        <w:t>)</w:t>
-      </w:r>
-      <w:r>
-        <w:t>, however it requires the use of a complex forward model of multiple scattering processes along with at least some a priori knowledge of the aerosol scattering cross section in order to retrieve the extinction coefficient profile. The model needs to accurately determine the effect of multiple scatter since it consists of 10-50% of the measured signal depending of the specific geometry (</w:t>
-      </w:r>
-      <w:proofErr w:type="spellStart"/>
+        <w:t>The limb scatter method yields vertical resolution and allows for measurements to be taken during any daylight period with good Signal to Noise Ratio (SNR), however it requires the use of a complex forward model of multiple scattering processes along with at least some a priori knowledge of the aerosol scattering cross section in order to retrieve the extinction coefficient profile. The model needs to accurately determine the effect of multiple scatter since it consists of 10-50% of the measured signal depending of the specific geometry (</w:t>
+      </w:r>
       <w:r>
         <w:rPr>
           <w:i/>
         </w:rPr>
-        <w:t>Oikarinen</w:t>
-      </w:r>
-      <w:proofErr w:type="spellEnd"/>
-      <w:r>
-        <w:rPr>
-          <w:i/>
-        </w:rPr>
-        <w:t xml:space="preserve"> et al.</w:t>
+        <w:t>Oikarinen et al.</w:t>
       </w:r>
       <w:r>
         <w:t xml:space="preserve">, 1999). Furthermore, due to the complex nature of the problem; a large amount of computational time and memory is required for an accurate calculation. </w:t>
@@ -4133,21 +3341,7 @@
         <w:t>ozone profiles in 1981.</w:t>
       </w:r>
       <w:r>
-        <w:t xml:space="preserve"> Much later, other limb scatter instruments were launched into low earth orbit that had the capability to </w:t>
-      </w:r>
-      <w:r>
-        <w:t>determine</w:t>
-      </w:r>
-      <w:r>
-        <w:t xml:space="preserve"> aerosol extinctions including the Optical Spectrograph and </w:t>
-      </w:r>
-      <w:proofErr w:type="spellStart"/>
-      <w:r>
-        <w:t>InfraRed</w:t>
-      </w:r>
-      <w:proofErr w:type="spellEnd"/>
-      <w:r>
-        <w:t xml:space="preserve"> Imaging System (OSIRIS) instrument launched on the Odin satellite in 2001 (</w:t>
+        <w:t xml:space="preserve"> Much later, other limb scatter instruments were launched into low earth orbit that had the capability to determine aerosol extinctions including the Optical Spectrograph and InfraRed Imaging System (OSIRIS) instrument launched on the Odin satellite in 2001 (</w:t>
       </w:r>
       <w:r>
         <w:rPr>
@@ -4156,57 +3350,13 @@
         <w:t>Llewellyn et al.</w:t>
       </w:r>
       <w:r>
-        <w:t xml:space="preserve">, 2004) and the </w:t>
-      </w:r>
-      <w:proofErr w:type="spellStart"/>
-      <w:r>
-        <w:t>SCanning</w:t>
-      </w:r>
-      <w:proofErr w:type="spellEnd"/>
-      <w:r>
-        <w:t xml:space="preserve"> Imaging Absorption </w:t>
-      </w:r>
-      <w:proofErr w:type="spellStart"/>
-      <w:r>
-        <w:t>spectroMeter</w:t>
-      </w:r>
-      <w:proofErr w:type="spellEnd"/>
-      <w:r>
-        <w:t xml:space="preserve"> for Atmospheric </w:t>
-      </w:r>
-      <w:proofErr w:type="spellStart"/>
-      <w:r>
-        <w:t>CHartographY</w:t>
-      </w:r>
-      <w:proofErr w:type="spellEnd"/>
-      <w:r>
-        <w:t xml:space="preserve"> (SCIAMACHY) instrument on </w:t>
-      </w:r>
-      <w:proofErr w:type="spellStart"/>
-      <w:r>
-        <w:t>Envisat</w:t>
-      </w:r>
-      <w:proofErr w:type="spellEnd"/>
-      <w:r>
-        <w:t xml:space="preserve"> launched in </w:t>
-      </w:r>
-      <w:r>
-        <w:lastRenderedPageBreak/>
-        <w:t>2002 (</w:t>
-      </w:r>
-      <w:proofErr w:type="spellStart"/>
+        <w:t>, 2004) and the SCanning Imaging Absorption spectroMeter for Atmospheric CHartographY (SCIAMACHY) instrument on Envisat launched in 2002 (</w:t>
+      </w:r>
       <w:r>
         <w:rPr>
           <w:i/>
         </w:rPr>
-        <w:t>Bovensmann</w:t>
-      </w:r>
-      <w:proofErr w:type="spellEnd"/>
-      <w:r>
-        <w:rPr>
-          <w:i/>
-        </w:rPr>
-        <w:t xml:space="preserve"> et al.</w:t>
+        <w:t>Bovensmann et al.</w:t>
       </w:r>
       <w:r>
         <w:t xml:space="preserve">, 1999). Both of these instruments are scanning grating spectrometers which can gather a single tangent point and scans the atmosphere to complete a vertical profile. </w:t>
@@ -4238,62 +3388,32 @@
       <w:r>
         <w:t xml:space="preserve">, 2012b; </w:t>
       </w:r>
-      <w:proofErr w:type="spellStart"/>
       <w:r>
         <w:rPr>
           <w:i/>
         </w:rPr>
-        <w:t>Rieger</w:t>
-      </w:r>
-      <w:proofErr w:type="spellEnd"/>
+        <w:t>Rieger et al.</w:t>
+      </w:r>
+      <w:r>
+        <w:t>, 2015).  The SCIAMACHY instrument uses a retrieval technique essentially similar to OSIRIS to retrieve aerosol profiles at 750 nm with approximately 3 km vertical resolution (</w:t>
+      </w:r>
       <w:r>
         <w:rPr>
           <w:i/>
         </w:rPr>
-        <w:t xml:space="preserve"> et al.</w:t>
-      </w:r>
-      <w:r>
-        <w:t>, 2015).  The SCIAMACHY instrument uses a retrieval technique essentially similar to OSIRIS to retrieve aerosol profiles at 750 nm with approximately 3 km vertical resolution (</w:t>
+        <w:t>Ernst et al.</w:t>
+      </w:r>
+      <w:r>
+        <w:t xml:space="preserve">, 2012; </w:t>
       </w:r>
       <w:r>
         <w:rPr>
           <w:i/>
         </w:rPr>
-        <w:t>Ernst et al.</w:t>
-      </w:r>
-      <w:r>
-        <w:t xml:space="preserve">, 2012; </w:t>
-      </w:r>
-      <w:r>
-        <w:rPr>
-          <w:i/>
-        </w:rPr>
-        <w:t xml:space="preserve">von </w:t>
-      </w:r>
-      <w:proofErr w:type="spellStart"/>
-      <w:r>
-        <w:rPr>
-          <w:i/>
-        </w:rPr>
-        <w:t>Savigny</w:t>
-      </w:r>
-      <w:proofErr w:type="spellEnd"/>
-      <w:r>
-        <w:rPr>
-          <w:i/>
-        </w:rPr>
-        <w:t xml:space="preserve"> et al.</w:t>
-      </w:r>
-      <w:r>
-        <w:t xml:space="preserve">, 2015). However SCIAMACHY observations ceased with the demise of </w:t>
-      </w:r>
-      <w:proofErr w:type="spellStart"/>
-      <w:r>
-        <w:t>Envisat</w:t>
-      </w:r>
-      <w:proofErr w:type="spellEnd"/>
-      <w:r>
-        <w:t xml:space="preserve"> in 2012 and although OSIRIS continues to operate, it is now in the fourteenth year of a mission designed for two years.</w:t>
+        <w:t>von Savigny et al.</w:t>
+      </w:r>
+      <w:r>
+        <w:t>, 2015). However SCIAMACHY observations ceased with the demise of Envisat in 2012 and although OSIRIS continues to operate, it is now in the fourteenth year of a mission designed for two years.</w:t>
       </w:r>
     </w:p>
     <w:p>
@@ -4304,28 +3424,12 @@
       <w:r>
         <w:t>The most recently launched limb scatter instrument is the Ozone Mapping Profiler Suite Limb Profiler (OMPS-LP) on the Suomi-NPP satellite.  Although similar in spectral range and vertical resolution to OSIRIS, OMPS-LP is an imaging spectrometer that vertically images the limb in a single measurement.  The imaging capability of OMPS-LP provides a decrease in the time required to obtain a limb profile and so increases the along track sampling.  Recent work on the feasibility of aerosol retrieval from OMPS-LP measurements show promising results (</w:t>
       </w:r>
-      <w:proofErr w:type="spellStart"/>
       <w:r>
         <w:rPr>
           <w:i/>
         </w:rPr>
-        <w:t>Rault</w:t>
-      </w:r>
-      <w:proofErr w:type="spellEnd"/>
-      <w:r>
-        <w:rPr>
-          <w:i/>
-        </w:rPr>
-        <w:t xml:space="preserve"> and </w:t>
-      </w:r>
-      <w:proofErr w:type="spellStart"/>
-      <w:r>
-        <w:rPr>
-          <w:i/>
-        </w:rPr>
-        <w:t>Loughman</w:t>
-      </w:r>
-      <w:proofErr w:type="spellEnd"/>
+        <w:t>Rault and Loughman</w:t>
+      </w:r>
       <w:r>
         <w:t>, 2013).</w:t>
       </w:r>
@@ -4347,19 +3451,11 @@
       <w:r>
         <w:t xml:space="preserve"> (</w:t>
       </w:r>
-      <w:proofErr w:type="spellStart"/>
       <w:r>
         <w:rPr>
           <w:i/>
         </w:rPr>
-        <w:t>Dekemper</w:t>
-      </w:r>
-      <w:proofErr w:type="spellEnd"/>
-      <w:r>
-        <w:rPr>
-          <w:i/>
-        </w:rPr>
-        <w:t xml:space="preserve"> et al.</w:t>
+        <w:t>Dekemper et al.</w:t>
       </w:r>
       <w:r>
         <w:t>, 2012)</w:t>
@@ -4401,21 +3497,14 @@
         <w:t>solar, stellar, and planetary occultation</w:t>
       </w:r>
       <w:r>
-        <w:t xml:space="preserve"> modes. ALTIUS is scientifically focused on trace gas measurements, particularly for ozone and the instrument has three channels, each channel with a separate AOTF,  </w:t>
-      </w:r>
-      <w:r>
-        <w:lastRenderedPageBreak/>
-        <w:t>measuring</w:t>
-      </w:r>
-      <w:r>
-        <w:t xml:space="preserve"> wavelengths from 250-2000 nm which could eventually be used for aerosol extinction measurements.</w:t>
+        <w:t xml:space="preserve"> modes. ALTIUS is scientifically focused on trace gas measurements, particularly for ozone and the instrument has three channels, each channel with a separate AOTF,  measuring wavelengths from 250-2000 nm which could eventually be used for aerosol extinction measurements.</w:t>
       </w:r>
     </w:p>
     <w:p>
       <w:pPr>
         <w:pStyle w:val="Heading1"/>
       </w:pPr>
-      <w:bookmarkStart w:id="23" w:name="_Toc434915767"/>
+      <w:bookmarkStart w:id="23" w:name="_Toc435878483"/>
       <w:r>
         <w:t>2.4 Radiative Transfer</w:t>
       </w:r>
@@ -4427,20 +3516,14 @@
         <w:jc w:val="both"/>
       </w:pPr>
       <w:r>
-        <w:t>To be able to use the limb scatter technique to determine aerosol extinction and particle size information, an understanding of radiative transfer is required. However, modeling the complex scattering interaction</w:t>
-      </w:r>
-      <w:r>
-        <w:t>s</w:t>
-      </w:r>
-      <w:r>
-        <w:t xml:space="preserve"> of light within the atmosphere is difficult. In this section, an overview of scaler radiative transfer will be performed followed by the necessary modifications to form polarized radiative transfer equations. Next, a description of scattering interactions important to aerosols will be underwent. Finally, an overview of the SASKTRAN radiative transfer model used within this work will be introduced. </w:t>
+        <w:t xml:space="preserve">To be able to use the limb scatter technique to determine aerosol extinction and particle size information, an understanding of radiative transfer is required. However, modeling the complex scattering interactions of light within the atmosphere is difficult. In this section, an overview of scaler radiative transfer will be performed followed by the necessary modifications to form polarized radiative transfer equations. Next, a description of scattering interactions important to aerosols will be underwent. Finally, an overview of the SASKTRAN radiative transfer model used within this work will be introduced. </w:t>
       </w:r>
     </w:p>
     <w:p>
       <w:pPr>
         <w:pStyle w:val="Heading2"/>
       </w:pPr>
-      <w:bookmarkStart w:id="24" w:name="_Toc434915768"/>
+      <w:bookmarkStart w:id="24" w:name="_Toc435878484"/>
       <w:r>
         <w:t>2.4.1 Scalar Radiative Transfer</w:t>
       </w:r>
@@ -4452,13 +3535,8 @@
         <w:jc w:val="both"/>
       </w:pPr>
       <w:r>
-        <w:t>The scattering and absorption processes in the atmosphere are non-trivial and an adequate method to model this interaction is needed. The following will present a derivation of radiative transfer equations for the atmosphere with scaler radiance. The scaler radiance is the radiance without accounting for polarization. In order to accurately discuss radiative transfer, a coordinate system must first be defined. If we assume that a ray of light</w:t>
-      </w:r>
-      <w:proofErr w:type="gramStart"/>
-      <w:r>
-        <w:t xml:space="preserve">, </w:t>
-      </w:r>
-      <w:proofErr w:type="gramEnd"/>
+        <w:t xml:space="preserve">The scattering and absorption processes in the atmosphere are non-trivial and an adequate method to model this interaction is needed. The following will present a derivation of radiative transfer equations for the atmosphere with scaler radiance. The scaler radiance is the radiance without accounting for polarization. In order to accurately discuss radiative transfer, a coordinate system must first be defined. If we assume that a ray of light, </w:t>
+      </w:r>
       <m:oMath>
         <m:r>
           <w:rPr>
@@ -4582,13 +3660,8 @@
         <w:jc w:val="both"/>
       </w:pPr>
       <w:r>
-        <w:t>The fundamental theory for radiative transfer is known as Beer-Lamberts law. The law describes the change in intensity or radiance of light</w:t>
-      </w:r>
-      <w:proofErr w:type="gramStart"/>
-      <w:r>
-        <w:t xml:space="preserve">, </w:t>
-      </w:r>
-      <w:proofErr w:type="gramEnd"/>
+        <w:t xml:space="preserve">The fundamental theory for radiative transfer is known as Beer-Lamberts law. The law describes the change in intensity or radiance of light, </w:t>
+      </w:r>
       <m:oMath>
         <m:r>
           <w:rPr>
@@ -4609,13 +3682,8 @@
         </m:r>
       </m:oMath>
       <w:r>
-        <w:t>. The thin layer has particles which affect the attenuation of the light which is dependent on the number of particles, n, and the particle cross section</w:t>
-      </w:r>
-      <w:proofErr w:type="gramStart"/>
-      <w:r>
-        <w:t xml:space="preserve">, </w:t>
-      </w:r>
-      <w:proofErr w:type="gramEnd"/>
+        <w:t xml:space="preserve">. The thin layer has particles which affect the attenuation of the light which is dependent on the number of particles, n, and the particle cross section, </w:t>
+      </w:r>
       <m:oMath>
         <m:r>
           <w:rPr>
@@ -4625,11 +3693,7 @@
         </m:r>
       </m:oMath>
       <w:r>
-        <w:t xml:space="preserve">. If there are several </w:t>
-      </w:r>
-      <w:r>
-        <w:lastRenderedPageBreak/>
-        <w:t>different particles, the attenuation is a summation of the number densities and cross sections. The Beer-Lambert Law gives the following form</w:t>
+        <w:t>. If there are several different particles, the attenuation is a summation of the number densities and cross sections. The Beer-Lambert Law gives the following form</w:t>
       </w:r>
     </w:p>
     <w:tbl>
@@ -5336,13 +4400,8 @@
         <w:jc w:val="both"/>
       </w:pPr>
       <w:r>
-        <w:t>The optical depth</w:t>
-      </w:r>
-      <w:proofErr w:type="gramStart"/>
-      <w:r>
-        <w:t xml:space="preserve">, </w:t>
-      </w:r>
-      <w:proofErr w:type="gramEnd"/>
+        <w:t xml:space="preserve">The optical depth, </w:t>
+      </w:r>
       <m:oMath>
         <m:r>
           <w:rPr>
@@ -5574,13 +4633,8 @@
         </m:sSub>
       </m:oMath>
       <w:r>
-        <w:t xml:space="preserve"> after it has gone through attenuation </w:t>
-      </w:r>
-      <w:proofErr w:type="gramStart"/>
-      <w:r>
-        <w:t xml:space="preserve">from </w:t>
-      </w:r>
-      <w:proofErr w:type="gramEnd"/>
+        <w:t xml:space="preserve"> after it has gone through attenuation from </w:t>
+      </w:r>
       <m:oMath>
         <m:sSub>
           <m:sSubPr>
@@ -5619,13 +4673,8 @@
         <w:jc w:val="both"/>
       </w:pPr>
       <w:r>
-        <w:t>Although this form of the Beer-Lambert’s Law is useful for describing the loss of light through scattering or absorbing from an initial source though a medium, the atmosphere also has incoming light that is scattered into the line of sight from other directions or emitted from particles. To account for this additional source of light a source term</w:t>
-      </w:r>
-      <w:proofErr w:type="gramStart"/>
-      <w:r>
-        <w:t xml:space="preserve">, </w:t>
-      </w:r>
-      <w:proofErr w:type="gramEnd"/>
+        <w:t xml:space="preserve">Although this form of the Beer-Lambert’s Law is useful for describing the loss of light through scattering or absorbing from an initial source though a medium, the atmosphere also has incoming light that is scattered into the line of sight from other directions or emitted from particles. To account for this additional source of light a source term, </w:t>
+      </w:r>
       <m:oMath>
         <m:r>
           <w:rPr>
@@ -5953,19 +5002,7 @@
                   <w:rPr>
                     <w:rFonts w:ascii="Cambria Math" w:hAnsi="Cambria Math"/>
                   </w:rPr>
-                  <m:t>=I(</m:t>
-                </m:r>
-                <m:r>
-                  <w:rPr>
-                    <w:rFonts w:ascii="Cambria Math" w:hAnsi="Cambria Math"/>
-                  </w:rPr>
-                  <m:t>τ</m:t>
-                </m:r>
-                <m:r>
-                  <w:rPr>
-                    <w:rFonts w:ascii="Cambria Math" w:hAnsi="Cambria Math"/>
-                  </w:rPr>
-                  <m:t>)-J</m:t>
+                  <m:t>=I(τ)-J</m:t>
                 </m:r>
                 <m:d>
                   <m:dPr>
@@ -6310,13 +5347,8 @@
         <w:ind w:firstLine="0"/>
         <w:jc w:val="both"/>
       </w:pPr>
-      <w:proofErr w:type="gramStart"/>
-      <w:r>
-        <w:t>and</w:t>
-      </w:r>
-      <w:proofErr w:type="gramEnd"/>
-      <w:r>
-        <w:t xml:space="preserve"> substituting it into Equation 2.8 yields</w:t>
+      <w:r>
+        <w:t>and substituting it into Equation 2.8 yields</w:t>
       </w:r>
     </w:p>
     <w:tbl>
@@ -7313,13 +6345,8 @@
         <w:ind w:firstLine="0"/>
         <w:jc w:val="both"/>
       </w:pPr>
-      <w:proofErr w:type="gramStart"/>
-      <w:r>
-        <w:t>which</w:t>
-      </w:r>
-      <w:proofErr w:type="gramEnd"/>
-      <w:r>
-        <w:t xml:space="preserve"> gives the radiance as seen from an observer at a point, </w:t>
+      <w:r>
+        <w:t xml:space="preserve">which gives the radiance as seen from an observer at a point, </w:t>
       </w:r>
       <m:oMath>
         <m:r>
@@ -7388,7 +6415,6 @@
                   <w:rPr>
                     <w:rFonts w:ascii="Cambria Math" w:hAnsi="Cambria Math"/>
                   </w:rPr>
-                  <w:lastRenderedPageBreak/>
                   <m:t>J</m:t>
                 </m:r>
                 <m:d>
@@ -7796,13 +6822,8 @@
         </m:d>
       </m:oMath>
       <w:r>
-        <w:t xml:space="preserve"> and is the radiation scattered into the line of sight from all directions. The phase function</w:t>
-      </w:r>
-      <w:proofErr w:type="gramStart"/>
-      <w:r>
-        <w:t xml:space="preserve">, </w:t>
-      </w:r>
-      <w:proofErr w:type="gramEnd"/>
+        <w:t xml:space="preserve"> and is the radiation scattered into the line of sight from all directions. The phase function, </w:t>
+      </w:r>
       <m:oMath>
         <m:r>
           <w:rPr>
@@ -7911,13 +6932,8 @@
         </m:acc>
       </m:oMath>
       <w:r>
-        <w:t>. The scattering angle</w:t>
-      </w:r>
-      <w:proofErr w:type="gramStart"/>
-      <w:r>
-        <w:t xml:space="preserve">, </w:t>
-      </w:r>
-      <w:proofErr w:type="gramEnd"/>
+        <w:t xml:space="preserve">. The scattering angle, </w:t>
+      </w:r>
       <m:oMath>
         <m:r>
           <m:rPr>
@@ -8159,15 +7175,7 @@
         </m:r>
       </m:oMath>
       <w:r>
-        <w:t xml:space="preserve"> is the extinction only caused by scattering and not </w:t>
-      </w:r>
-      <w:proofErr w:type="gramStart"/>
-      <w:r>
-        <w:t>absorption.</w:t>
-      </w:r>
-      <w:proofErr w:type="gramEnd"/>
-      <w:r>
-        <w:t xml:space="preserve"> The term </w:t>
+        <w:t xml:space="preserve"> is the extinction only caused by scattering and not absorption. The term </w:t>
       </w:r>
       <m:oMath>
         <m:f>
@@ -8347,13 +7355,7 @@
                       <w:rPr>
                         <w:rFonts w:ascii="Cambria Math" w:hAnsi="Cambria Math"/>
                       </w:rPr>
-                      <m:t>i</m:t>
-                    </m:r>
-                    <m:r>
-                      <w:rPr>
-                        <w:rFonts w:ascii="Cambria Math" w:hAnsi="Cambria Math"/>
-                      </w:rPr>
-                      <m:t>=1</m:t>
+                      <m:t>i=1</m:t>
                     </m:r>
                   </m:sub>
                   <m:sup>
@@ -8544,13 +7546,7 @@
                           <w:rPr>
                             <w:rFonts w:ascii="Cambria Math" w:hAnsi="Cambria Math"/>
                           </w:rPr>
-                          <m:t>i</m:t>
-                        </m:r>
-                        <m:r>
-                          <w:rPr>
-                            <w:rFonts w:ascii="Cambria Math" w:hAnsi="Cambria Math"/>
-                          </w:rPr>
-                          <m:t>=1</m:t>
+                          <m:t>i=1</m:t>
                         </m:r>
                       </m:sub>
                       <m:sup>
@@ -8724,7 +7720,7 @@
       <w:pPr>
         <w:pStyle w:val="Heading2"/>
       </w:pPr>
-      <w:bookmarkStart w:id="25" w:name="_Toc434915769"/>
+      <w:bookmarkStart w:id="25" w:name="_Toc435878485"/>
       <w:r>
         <w:t>2.4.2 Vector Radiative Transfer</w:t>
       </w:r>
@@ -8736,11 +7732,7 @@
         <w:jc w:val="both"/>
       </w:pPr>
       <w:r>
-        <w:t xml:space="preserve">The scaler radiative transfer equation works well for systems that do not measure polarized light as the effect of polarization on the scaler radiance is small. However for instruments that measure polarized light, a vector radiative transfer equation is required. Before polarization can </w:t>
-      </w:r>
-      <w:r>
-        <w:lastRenderedPageBreak/>
-        <w:t>even be discussed, a method to quantify polarization must be defined which will be the Stokes vectors. The Stokes vectors are given as</w:t>
+        <w:t>The scaler radiative transfer equation works well for systems that do not measure polarized light as the effect of polarization on the scaler radiance is small. However for instruments that measure polarized light, a vector radiative transfer equation is required. Before polarization can even be discussed, a method to quantify polarization must be defined which will be the Stokes vectors. The Stokes vectors are given as</w:t>
       </w:r>
     </w:p>
     <w:tbl>
@@ -9807,36 +8799,17 @@
         <w:ind w:firstLine="0"/>
         <w:jc w:val="both"/>
       </w:pPr>
-      <w:proofErr w:type="gramStart"/>
-      <w:r>
-        <w:t>which</w:t>
-      </w:r>
-      <w:proofErr w:type="gramEnd"/>
-      <w:r>
-        <w:t xml:space="preserve"> are the vector radiative transfer and source term equations respectively (</w:t>
-      </w:r>
-      <w:proofErr w:type="spellStart"/>
+      <w:r>
+        <w:t>which are the vector radiative transfer and source term equations respectively (</w:t>
+      </w:r>
       <w:r>
         <w:rPr>
           <w:i/>
         </w:rPr>
-        <w:t>Mishchenko</w:t>
-      </w:r>
-      <w:proofErr w:type="spellEnd"/>
-      <w:r>
-        <w:rPr>
-          <w:i/>
-        </w:rPr>
-        <w:t xml:space="preserve"> et al.</w:t>
-      </w:r>
-      <w:r>
-        <w:t>, 2002). The radiance and the source terms are now forms of the Stokes vectors in 4 by 1 matrices and the phase function is a 4 by 4 tensor that describes the probability of the incoming light to be scattered in the propagation direction with a specific polarization. The polarization equation adds extra computation and memory consumption since the polarization must be computed at each step in the interactive radiative transfer, which is no</w:t>
-      </w:r>
-      <w:r>
-        <w:t>n</w:t>
-      </w:r>
-      <w:r>
-        <w:t xml:space="preserve">trivial, and stored in memory, which is four times the size of a standard scaler radiance calculations. </w:t>
+        <w:t>Mishchenko et al.</w:t>
+      </w:r>
+      <w:r>
+        <w:t xml:space="preserve">, 2002). The radiance and the source terms are now forms of the Stokes vectors in 4 by 1 matrices and the phase function is a 4 by 4 tensor that describes the probability of the incoming light to be scattered in the propagation direction with a specific polarization. The polarization equation adds extra computation and memory consumption since the polarization must be computed at each step in the interactive radiative transfer, which is nontrivial, and stored in memory, which is four times the size of a standard scaler radiance calculations. </w:t>
       </w:r>
     </w:p>
     <w:p>
@@ -9845,7 +8818,6 @@
         <w:jc w:val="both"/>
       </w:pPr>
       <w:r>
-        <w:lastRenderedPageBreak/>
         <w:t>With the complete vector polarized radiative transfer expression the two scattering interactions that pertain to determining aerosol will be described. The first interaction is Rayleigh scattering which defines the scattering of the background atmosphere, and Mie scattering which determines how incoming light will scatter off of aerosol particles.</w:t>
       </w:r>
     </w:p>
@@ -9853,7 +8825,7 @@
       <w:pPr>
         <w:pStyle w:val="Heading2"/>
       </w:pPr>
-      <w:bookmarkStart w:id="26" w:name="_Toc434915770"/>
+      <w:bookmarkStart w:id="26" w:name="_Toc435878486"/>
       <w:r>
         <w:t>2.4.3 Rayleigh Scattering</w:t>
       </w:r>
@@ -9865,13 +8837,8 @@
         <w:jc w:val="both"/>
       </w:pPr>
       <w:r>
-        <w:t>Rayleigh scatter is the scattering performed on the molecular background of the atmosphere. The first calculation of molecular atmospheric scattering cross sections was by Lord Rayleigh where he assumed the molecules were dielectric spheres with radii much less than the wavelength of the light. Later, the King correction was added to the Rayleigh scattering cross section</w:t>
-      </w:r>
-      <w:proofErr w:type="gramStart"/>
-      <w:r>
-        <w:t xml:space="preserve">, </w:t>
-      </w:r>
-      <w:proofErr w:type="gramEnd"/>
+        <w:t xml:space="preserve">Rayleigh scatter is the scattering performed on the molecular background of the atmosphere. The first calculation of molecular atmospheric scattering cross sections was by Lord Rayleigh where he assumed the molecules were dielectric spheres with radii much less than the wavelength of the light. Later, the King correction was added to the Rayleigh scattering cross section, </w:t>
+      </w:r>
       <m:oMath>
         <m:sSub>
           <m:sSubPr>
@@ -10199,13 +9166,8 @@
         <w:ind w:firstLine="0"/>
         <w:jc w:val="both"/>
       </w:pPr>
-      <w:proofErr w:type="gramStart"/>
-      <w:r>
-        <w:t>which</w:t>
-      </w:r>
-      <w:proofErr w:type="gramEnd"/>
-      <w:r>
-        <w:t xml:space="preserve"> is highly dependent on wavelength, </w:t>
+      <w:r>
+        <w:t xml:space="preserve">which is highly dependent on wavelength, </w:t>
       </w:r>
       <m:oMath>
         <m:r>
@@ -10302,44 +9264,14 @@
         <w:t>,</w:t>
       </w:r>
       <w:r>
-        <w:t xml:space="preserve"> and the depolarization ratio,</w:t>
-      </w:r>
-      <w:r>
-        <w:t xml:space="preserve"> which is </w:t>
-      </w:r>
-      <w:proofErr w:type="spellStart"/>
-      <w:r>
-        <w:t>unitless</w:t>
-      </w:r>
-      <w:proofErr w:type="spellEnd"/>
-      <w:r>
-        <w:t xml:space="preserve"> </w:t>
-      </w:r>
-      <w:r>
-        <w:t>(</w:t>
-      </w:r>
-      <w:proofErr w:type="spellStart"/>
+        <w:t xml:space="preserve"> and the depolarization ratio, which is unitless (</w:t>
+      </w:r>
       <w:r>
         <w:rPr>
           <w:i/>
         </w:rPr>
-        <w:t>Sneep</w:t>
-      </w:r>
-      <w:proofErr w:type="spellEnd"/>
-      <w:r>
-        <w:rPr>
-          <w:i/>
-        </w:rPr>
-        <w:t xml:space="preserve"> and </w:t>
-      </w:r>
-      <w:proofErr w:type="spellStart"/>
-      <w:r>
-        <w:rPr>
-          <w:i/>
-        </w:rPr>
-        <w:t>Ubachs</w:t>
-      </w:r>
-      <w:proofErr w:type="spellEnd"/>
+        <w:t>Sneep and Ubachs</w:t>
+      </w:r>
       <w:r>
         <w:t xml:space="preserve">, 2005). </w:t>
       </w:r>
@@ -10350,29 +9282,13 @@
         <w:jc w:val="both"/>
       </w:pPr>
       <w:r>
-        <w:t>The other important quantity for scattering is the phase function. For Rayleigh scattering, the vector model phase function is given by the Rayleigh-</w:t>
-      </w:r>
-      <w:proofErr w:type="spellStart"/>
-      <w:r>
-        <w:t>Gans</w:t>
-      </w:r>
-      <w:proofErr w:type="spellEnd"/>
-      <w:r>
-        <w:t xml:space="preserve"> approximation (</w:t>
-      </w:r>
-      <w:proofErr w:type="spellStart"/>
+        <w:t>The other important quantity for scattering is the phase function. For Rayleigh scattering, the vector model phase function is given by the Rayleigh-Gans approximation (</w:t>
+      </w:r>
       <w:r>
         <w:rPr>
           <w:i/>
         </w:rPr>
-        <w:t>Mishchenko</w:t>
-      </w:r>
-      <w:proofErr w:type="spellEnd"/>
-      <w:r>
-        <w:rPr>
-          <w:i/>
-        </w:rPr>
-        <w:t xml:space="preserve"> et al.</w:t>
+        <w:t>Mishchenko et al.</w:t>
       </w:r>
       <w:r>
         <w:t xml:space="preserve">, 2002) </w:t>
@@ -10973,9 +9889,8 @@
       <w:pPr>
         <w:pStyle w:val="Heading2"/>
       </w:pPr>
-      <w:bookmarkStart w:id="27" w:name="_Toc434915771"/>
-      <w:r>
-        <w:lastRenderedPageBreak/>
+      <w:bookmarkStart w:id="27" w:name="_Toc435878487"/>
+      <w:r>
         <w:t>2.4.4 Mie Scattering</w:t>
       </w:r>
       <w:bookmarkEnd w:id="27"/>
@@ -11001,21 +9916,7 @@
         <w:rPr>
           <w:i/>
         </w:rPr>
-        <w:t xml:space="preserve">van de </w:t>
-      </w:r>
-      <w:proofErr w:type="spellStart"/>
-      <w:r>
-        <w:rPr>
-          <w:i/>
-        </w:rPr>
-        <w:t>Hulst</w:t>
-      </w:r>
-      <w:proofErr w:type="spellEnd"/>
-      <w:r>
-        <w:rPr>
-          <w:i/>
-        </w:rPr>
-        <w:t xml:space="preserve"> </w:t>
+        <w:t xml:space="preserve">van de Hulst </w:t>
       </w:r>
       <w:r>
         <w:t xml:space="preserve">(1957). The scattering cross section from Mie theory is given by </w:t>
@@ -11351,13 +10252,8 @@
         <w:pStyle w:val="BodyText"/>
         <w:ind w:firstLine="0"/>
       </w:pPr>
-      <w:proofErr w:type="gramStart"/>
-      <w:r>
-        <w:t>where</w:t>
-      </w:r>
-      <w:proofErr w:type="gramEnd"/>
-      <w:r>
-        <w:t xml:space="preserve">  </w:t>
+      <w:r>
+        <w:t xml:space="preserve">where  </w:t>
       </w:r>
       <m:oMath>
         <m:r>
@@ -13973,13 +12869,8 @@
         </m:sSub>
       </m:oMath>
       <w:r>
-        <w:t xml:space="preserve"> </w:t>
-      </w:r>
-      <w:proofErr w:type="gramStart"/>
-      <w:r>
-        <w:t xml:space="preserve">and </w:t>
-      </w:r>
-      <w:proofErr w:type="gramEnd"/>
+        <w:t xml:space="preserve"> and </w:t>
+      </w:r>
       <m:oMath>
         <m:sSub>
           <m:sSubPr>
@@ -14009,19 +12900,7 @@
         </m:sSub>
       </m:oMath>
       <w:r>
-        <w:t>, are known as the amplitude function</w:t>
-      </w:r>
-      <w:r>
-        <w:t>s</w:t>
-      </w:r>
-      <w:r>
-        <w:t xml:space="preserve"> and </w:t>
-      </w:r>
-      <w:r>
-        <w:t xml:space="preserve">are </w:t>
-      </w:r>
-      <w:r>
-        <w:t>given by</w:t>
+        <w:t>, are known as the amplitude functions and are given by</w:t>
       </w:r>
     </w:p>
     <w:tbl>
@@ -14816,13 +13695,8 @@
         <w:ind w:firstLine="0"/>
         <w:jc w:val="both"/>
       </w:pPr>
-      <w:proofErr w:type="gramStart"/>
-      <w:r>
-        <w:t>where</w:t>
-      </w:r>
-      <w:proofErr w:type="gramEnd"/>
-      <w:r>
-        <w:t xml:space="preserve"> </w:t>
+      <w:r>
+        <w:t xml:space="preserve">where </w:t>
       </w:r>
       <m:oMath>
         <m:sSubSup>
@@ -15172,14 +14046,12 @@
       <w:r>
         <w:t xml:space="preserve">It should be noted that although the theory is well founded to calculate the Mie scattering cross sections and phase functions, in practice it is computationally intensive since the terms consist of infinite sums. Work done by </w:t>
       </w:r>
-      <w:proofErr w:type="spellStart"/>
       <w:r>
         <w:rPr>
           <w:i/>
         </w:rPr>
         <w:t>Wiscombe</w:t>
       </w:r>
-      <w:proofErr w:type="spellEnd"/>
       <w:r>
         <w:t xml:space="preserve"> (1980) has allowed for effective computation of the Mie scattering coefficients, which has been implemented into the SASKTRAN radiative transfer engine.</w:t>
       </w:r>
@@ -15188,7 +14060,7 @@
       <w:pPr>
         <w:pStyle w:val="Heading2"/>
       </w:pPr>
-      <w:bookmarkStart w:id="28" w:name="_Toc434915772"/>
+      <w:bookmarkStart w:id="28" w:name="_Toc435878488"/>
       <w:r>
         <w:t>2.4.5 SASKTRAN Radiative Transfer Model</w:t>
       </w:r>
@@ -15209,13 +14081,8 @@
         <w:t>Bourassa et al</w:t>
       </w:r>
       <w:r>
-        <w:t>., 2008). The first source term</w:t>
-      </w:r>
-      <w:proofErr w:type="gramStart"/>
-      <w:r>
-        <w:t xml:space="preserve">, </w:t>
-      </w:r>
-      <w:proofErr w:type="gramEnd"/>
+        <w:t xml:space="preserve">., 2008). The first source term, </w:t>
+      </w:r>
       <m:oMath>
         <m:sSub>
           <m:sSubPr>
@@ -15245,35 +14112,7 @@
         </m:sSub>
       </m:oMath>
       <w:r>
-        <w:t xml:space="preserve">, is from the radiance from the sun which is assumed to encounter the earth in parallel </w:t>
-      </w:r>
-      <w:proofErr w:type="spellStart"/>
-      <w:r>
-        <w:t>unpolarized</w:t>
-      </w:r>
-      <w:proofErr w:type="spellEnd"/>
-      <w:r>
-        <w:t xml:space="preserve"> rays. Higher order source terms are based off of the scattering within the atmosphere to produce the diffuse radiance, however it is impractical to calculate the radiance at every point in the atmosphere. Instead, a series of diffuse radiance profiles are used to simulate the diffuse radiance term.  Another important assumption in the SASKTRAN model is that the ground reflection is assumed to have a </w:t>
-      </w:r>
-      <w:proofErr w:type="spellStart"/>
-      <w:r>
-        <w:t>Lambertian</w:t>
-      </w:r>
-      <w:proofErr w:type="spellEnd"/>
-      <w:r>
-        <w:t xml:space="preserve"> unpolarizing </w:t>
-      </w:r>
-      <w:r>
-        <w:lastRenderedPageBreak/>
-        <w:t>distribution when any radiance encounter</w:t>
-      </w:r>
-      <w:r>
-        <w:t>s</w:t>
-      </w:r>
-      <w:bookmarkStart w:id="29" w:name="_GoBack"/>
-      <w:bookmarkEnd w:id="29"/>
-      <w:r>
-        <w:t xml:space="preserve"> the surface of the earth is reflected at an efficiency, </w:t>
+        <w:t xml:space="preserve">, is from the radiance from the sun which is assumed to encounter the earth in parallel unpolarized rays. Higher order source terms are based off of the scattering within the atmosphere to produce the diffuse radiance, however it is impractical to calculate the radiance at every point in the atmosphere. Instead, a series of diffuse radiance profiles are used to simulate the diffuse radiance term.  Another important assumption in the SASKTRAN model is that the ground reflection is assumed to have a Lambertian unpolarizing distribution when any radiance encounters the surface of the earth is reflected at an efficiency, </w:t>
       </w:r>
       <m:oMath>
         <m:r>
@@ -15295,19 +14134,11 @@
       <w:r>
         <w:t>Recent upgrades have been performed on SASKTRAN and have led to a new engine known as SASKTRAN High Resolution model or SASKTRAN-HR (</w:t>
       </w:r>
-      <w:proofErr w:type="spellStart"/>
       <w:r>
         <w:rPr>
           <w:i/>
         </w:rPr>
-        <w:t>Zawada</w:t>
-      </w:r>
-      <w:proofErr w:type="spellEnd"/>
-      <w:r>
-        <w:rPr>
-          <w:i/>
-        </w:rPr>
-        <w:t xml:space="preserve"> et al.</w:t>
+        <w:t>Zawada et al.</w:t>
       </w:r>
       <w:r>
         <w:t xml:space="preserve">, 2015) which has expanded the model to be able to perform radiative transfer calculations with a fully three dimensional atmosphere. This update allows the model to vary the atmospheric concentration in the model not just in the vertical direction, like the original SASKTRAN, but in both of the horizontal geometries, allowing for a variance seen in the atmosphere. </w:t>
@@ -15321,19 +14152,11 @@
       <w:r>
         <w:t>The most important update to the SASKTRAN-HR model for this work is the addition to calculate the vector or polarized radiances (</w:t>
       </w:r>
-      <w:proofErr w:type="spellStart"/>
       <w:r>
         <w:rPr>
           <w:i/>
         </w:rPr>
-        <w:t>Dueck</w:t>
-      </w:r>
-      <w:proofErr w:type="spellEnd"/>
-      <w:r>
-        <w:rPr>
-          <w:i/>
-        </w:rPr>
-        <w:t xml:space="preserve"> et al.</w:t>
+        <w:t>Dueck et al.</w:t>
       </w:r>
       <w:r>
         <w:t xml:space="preserve">, 2015). Using the vector model allows for SASKTRAN to compute the Stokes vectors in the reference frame of the model, which can be rotated into any desired frame of reference through the use of a provided basis by SASKTRAN-HR. The polarization output from SASKTRAN-HR only preforms polarized calculations up to the third order scattering interaction and all subsequent orders are assumed to be scaler. </w:t>
@@ -15343,11 +14166,11 @@
       <w:pPr>
         <w:pStyle w:val="Heading1"/>
       </w:pPr>
-      <w:bookmarkStart w:id="30" w:name="_Toc434915773"/>
+      <w:bookmarkStart w:id="29" w:name="_Toc435878489"/>
       <w:r>
         <w:t>2.5 ALI Prototype and Stratospheric Balloon Flight</w:t>
       </w:r>
-      <w:bookmarkEnd w:id="30"/>
+      <w:bookmarkEnd w:id="29"/>
     </w:p>
     <w:bookmarkEnd w:id="10"/>
     <w:bookmarkEnd w:id="11"/>
@@ -15369,11 +14192,7 @@
         </w:sectPr>
       </w:pPr>
       <w:r>
-        <w:t xml:space="preserve">New satellite instrumentation will be necessary to continue the stratospheric aerosol data set, especially since the current generation of remote sensing instruments are aging and are operating well beyond their designed lifetimes. One such instrument proposed to fulfill this role is the Aerosol Limb Imager (ALI) which will image the atmosphere in a limb scatter geometry and with the correct orbit able to achieve daily global aerosol extinctions. In order to achieve the imaging of the atmosphere an AOTF will be used which will complicate the optical design and has not been well tested in a space environment. However, before a satellite mission can be considered, a proof of concept or prototype mission needs to be undergone to verify feasibility of the technology. This work will entail the designing, fabricating, building, and calibrating of a </w:t>
-      </w:r>
-      <w:r>
-        <w:lastRenderedPageBreak/>
-        <w:t xml:space="preserve">prototype ALI instrument which will be discussed in chapter 3. Another important aspect of ALI is that the measurements are inherently polarized due to the nature of the AOTF and chapter 4 will perform a study to determine the best geometry and polarization for a future satellite or balloon missions. When ALI was completed, it was packed and shipped to Timmins, Ontario and was flown on a stratospheric balloon in the fall of 2014, performing an engineering test of the technology. After the mission, the radiance measurements were used to verify that this technology can retrieve aerosol profiles accurately which is the focus of chapter 5. </w:t>
+        <w:t xml:space="preserve">New satellite instrumentation will be necessary to continue the stratospheric aerosol data set, especially since the current generation of remote sensing instruments are aging and are operating well beyond their designed lifetimes. One such instrument proposed to fulfill this role is the Aerosol Limb Imager (ALI) which will image the atmosphere in a limb scatter geometry and with the correct orbit able to achieve daily global aerosol extinctions. In order to achieve the imaging of the atmosphere an AOTF will be used which will complicate the optical design and has not been well tested in a space environment. However, before a satellite mission can be considered, a proof of concept or prototype mission needs to be undergone to verify feasibility of the technology. This work will entail the designing, fabricating, building, and calibrating of a prototype ALI instrument which will be discussed in chapter 3. Another important aspect of ALI is that the measurements are inherently polarized due to the nature of the AOTF and chapter 4 will perform a study to determine the best geometry and polarization for a future satellite or balloon missions. When ALI was completed, it was packed and shipped to Timmins, Ontario and was flown on a stratospheric balloon in the fall of 2014, performing an engineering test of the technology. After the mission, the radiance measurements were used to verify that this technology can retrieve aerosol profiles accurately which is the focus of chapter 5. </w:t>
       </w:r>
     </w:p>
     <w:p>
@@ -15441,7 +14260,7 @@
         <w:rStyle w:val="PageNumber"/>
         <w:noProof/>
       </w:rPr>
-      <w:t>1</w:t>
+      <w:t>2</w:t>
     </w:r>
     <w:r>
       <w:rPr>
@@ -15542,7 +14361,7 @@
         <w:rStyle w:val="PageNumber"/>
         <w:noProof/>
       </w:rPr>
-      <w:t>26</w:t>
+      <w:t>13</w:t>
     </w:r>
     <w:r>
       <w:rPr>
@@ -15598,6 +14417,83 @@
 <file path=word/numbering.xml><?xml version="1.0" encoding="utf-8"?>
 <w:numbering xmlns:wpc="http://schemas.microsoft.com/office/word/2010/wordprocessingCanvas" xmlns:mc="http://schemas.openxmlformats.org/markup-compatibility/2006" xmlns:o="urn:schemas-microsoft-com:office:office" xmlns:r="http://schemas.openxmlformats.org/officeDocument/2006/relationships" xmlns:m="http://schemas.openxmlformats.org/officeDocument/2006/math" xmlns:v="urn:schemas-microsoft-com:vml" xmlns:wp14="http://schemas.microsoft.com/office/word/2010/wordprocessingDrawing" xmlns:wp="http://schemas.openxmlformats.org/drawingml/2006/wordprocessingDrawing" xmlns:w10="urn:schemas-microsoft-com:office:word" xmlns:w="http://schemas.openxmlformats.org/wordprocessingml/2006/main" xmlns:w14="http://schemas.microsoft.com/office/word/2010/wordml" xmlns:w15="http://schemas.microsoft.com/office/word/2012/wordml" xmlns:wpg="http://schemas.microsoft.com/office/word/2010/wordprocessingGroup" xmlns:wpi="http://schemas.microsoft.com/office/word/2010/wordprocessingInk" xmlns:wne="http://schemas.microsoft.com/office/word/2006/wordml" xmlns:wps="http://schemas.microsoft.com/office/word/2010/wordprocessingShape" mc:Ignorable="w14 w15 wp14">
   <w:abstractNum w:abstractNumId="0" w15:restartNumberingAfterBreak="0">
+    <w:nsid w:val="FFFFFF88"/>
+    <w:multiLevelType w:val="singleLevel"/>
+    <w:tmpl w:val="2922627C"/>
+    <w:lvl w:ilvl="0">
+      <w:start w:val="1"/>
+      <w:numFmt w:val="decimal"/>
+      <w:lvlText w:val="%1."/>
+      <w:lvlJc w:val="left"/>
+      <w:pPr>
+        <w:tabs>
+          <w:tab w:val="num" w:pos="360"/>
+        </w:tabs>
+        <w:ind w:left="360" w:hanging="360"/>
+      </w:pPr>
+    </w:lvl>
+  </w:abstractNum>
+  <w:abstractNum w:abstractNumId="1" w15:restartNumberingAfterBreak="0">
+    <w:nsid w:val="FFFFFF89"/>
+    <w:multiLevelType w:val="singleLevel"/>
+    <w:tmpl w:val="00000000"/>
+    <w:lvl w:ilvl="0">
+      <w:start w:val="1"/>
+      <w:numFmt w:val="bullet"/>
+      <w:lvlText w:val=""/>
+      <w:lvlJc w:val="left"/>
+      <w:pPr>
+        <w:tabs>
+          <w:tab w:val="num" w:pos="360"/>
+        </w:tabs>
+        <w:ind w:left="360" w:hanging="360"/>
+      </w:pPr>
+      <w:rPr>
+        <w:rFonts w:ascii="Symbol" w:hAnsi="Symbol" w:hint="default"/>
+      </w:rPr>
+    </w:lvl>
+  </w:abstractNum>
+  <w:abstractNum w:abstractNumId="2" w15:restartNumberingAfterBreak="0">
+    <w:nsid w:val="00000001"/>
+    <w:multiLevelType w:val="singleLevel"/>
+    <w:tmpl w:val="00010409"/>
+    <w:lvl w:ilvl="0">
+      <w:start w:val="1"/>
+      <w:numFmt w:val="bullet"/>
+      <w:lvlText w:val=""/>
+      <w:lvlJc w:val="left"/>
+      <w:pPr>
+        <w:tabs>
+          <w:tab w:val="num" w:pos="360"/>
+        </w:tabs>
+        <w:ind w:left="360" w:hanging="360"/>
+      </w:pPr>
+      <w:rPr>
+        <w:rFonts w:ascii="Symbol" w:hAnsi="Symbol" w:hint="default"/>
+      </w:rPr>
+    </w:lvl>
+  </w:abstractNum>
+  <w:abstractNum w:abstractNumId="3" w15:restartNumberingAfterBreak="0">
+    <w:nsid w:val="00000002"/>
+    <w:multiLevelType w:val="singleLevel"/>
+    <w:tmpl w:val="00010409"/>
+    <w:lvl w:ilvl="0">
+      <w:start w:val="1"/>
+      <w:numFmt w:val="bullet"/>
+      <w:lvlText w:val=""/>
+      <w:lvlJc w:val="left"/>
+      <w:pPr>
+        <w:tabs>
+          <w:tab w:val="num" w:pos="360"/>
+        </w:tabs>
+        <w:ind w:left="360" w:hanging="360"/>
+      </w:pPr>
+      <w:rPr>
+        <w:rFonts w:ascii="Symbol" w:hAnsi="Symbol" w:hint="default"/>
+      </w:rPr>
+    </w:lvl>
+  </w:abstractNum>
+  <w:abstractNum w:abstractNumId="4" w15:restartNumberingAfterBreak="0">
     <w:nsid w:val="030212E7"/>
     <w:multiLevelType w:val="hybridMultilevel"/>
     <w:tmpl w:val="D10A005E"/>
@@ -15710,7 +14606,62 @@
       </w:rPr>
     </w:lvl>
   </w:abstractNum>
-  <w:abstractNum w:abstractNumId="1" w15:restartNumberingAfterBreak="0">
+  <w:abstractNum w:abstractNumId="5" w15:restartNumberingAfterBreak="0">
+    <w:nsid w:val="1AE62D93"/>
+    <w:multiLevelType w:val="singleLevel"/>
+    <w:tmpl w:val="4240F1DA"/>
+    <w:lvl w:ilvl="0">
+      <w:start w:val="4"/>
+      <w:numFmt w:val="decimal"/>
+      <w:lvlText w:val="%1."/>
+      <w:lvlJc w:val="left"/>
+      <w:pPr>
+        <w:tabs>
+          <w:tab w:val="num" w:pos="1440"/>
+        </w:tabs>
+        <w:ind w:left="1440" w:hanging="720"/>
+      </w:pPr>
+      <w:rPr>
+        <w:rFonts w:hint="default"/>
+      </w:rPr>
+    </w:lvl>
+  </w:abstractNum>
+  <w:abstractNum w:abstractNumId="6" w15:restartNumberingAfterBreak="0">
+    <w:nsid w:val="21A564D5"/>
+    <w:multiLevelType w:val="singleLevel"/>
+    <w:tmpl w:val="1AF812AA"/>
+    <w:lvl w:ilvl="0">
+      <w:start w:val="1"/>
+      <w:numFmt w:val="decimal"/>
+      <w:lvlText w:val="%1."/>
+      <w:legacy w:legacy="1" w:legacySpace="0" w:legacyIndent="360"/>
+      <w:lvlJc w:val="left"/>
+      <w:pPr>
+        <w:ind w:left="1080" w:hanging="360"/>
+      </w:pPr>
+    </w:lvl>
+  </w:abstractNum>
+  <w:abstractNum w:abstractNumId="7" w15:restartNumberingAfterBreak="0">
+    <w:nsid w:val="257820D3"/>
+    <w:multiLevelType w:val="singleLevel"/>
+    <w:tmpl w:val="04090001"/>
+    <w:lvl w:ilvl="0">
+      <w:start w:val="1"/>
+      <w:numFmt w:val="bullet"/>
+      <w:lvlText w:val=""/>
+      <w:lvlJc w:val="left"/>
+      <w:pPr>
+        <w:tabs>
+          <w:tab w:val="num" w:pos="360"/>
+        </w:tabs>
+        <w:ind w:left="360" w:hanging="360"/>
+      </w:pPr>
+      <w:rPr>
+        <w:rFonts w:ascii="Symbol" w:hAnsi="Symbol" w:hint="default"/>
+      </w:rPr>
+    </w:lvl>
+  </w:abstractNum>
+  <w:abstractNum w:abstractNumId="8" w15:restartNumberingAfterBreak="0">
     <w:nsid w:val="2C823158"/>
     <w:multiLevelType w:val="hybridMultilevel"/>
     <w:tmpl w:val="737E3F20"/>
@@ -15823,7 +14774,7 @@
       </w:pPr>
     </w:lvl>
   </w:abstractNum>
-  <w:abstractNum w:abstractNumId="2" w15:restartNumberingAfterBreak="0">
+  <w:abstractNum w:abstractNumId="9" w15:restartNumberingAfterBreak="0">
     <w:nsid w:val="33AE59AA"/>
     <w:multiLevelType w:val="hybridMultilevel"/>
     <w:tmpl w:val="790AFE3C"/>
@@ -15935,7 +14886,24 @@
       </w:rPr>
     </w:lvl>
   </w:abstractNum>
-  <w:abstractNum w:abstractNumId="3" w15:restartNumberingAfterBreak="0">
+  <w:abstractNum w:abstractNumId="10" w15:restartNumberingAfterBreak="0">
+    <w:nsid w:val="3A371EDB"/>
+    <w:multiLevelType w:val="singleLevel"/>
+    <w:tmpl w:val="5100EAC4"/>
+    <w:lvl w:ilvl="0">
+      <w:start w:val="1"/>
+      <w:numFmt w:val="decimal"/>
+      <w:lvlText w:val="%1."/>
+      <w:lvlJc w:val="left"/>
+      <w:pPr>
+        <w:tabs>
+          <w:tab w:val="num" w:pos="360"/>
+        </w:tabs>
+        <w:ind w:left="360" w:hanging="360"/>
+      </w:pPr>
+    </w:lvl>
+  </w:abstractNum>
+  <w:abstractNum w:abstractNumId="11" w15:restartNumberingAfterBreak="0">
     <w:nsid w:val="434F7749"/>
     <w:multiLevelType w:val="singleLevel"/>
     <w:tmpl w:val="00000000"/>
@@ -15953,7 +14921,22 @@
       </w:pPr>
     </w:lvl>
   </w:abstractNum>
-  <w:abstractNum w:abstractNumId="4" w15:restartNumberingAfterBreak="0">
+  <w:abstractNum w:abstractNumId="12" w15:restartNumberingAfterBreak="0">
+    <w:nsid w:val="4464653C"/>
+    <w:multiLevelType w:val="singleLevel"/>
+    <w:tmpl w:val="D2966102"/>
+    <w:lvl w:ilvl="0">
+      <w:start w:val="1"/>
+      <w:numFmt w:val="decimal"/>
+      <w:lvlText w:val="%1."/>
+      <w:legacy w:legacy="1" w:legacySpace="0" w:legacyIndent="360"/>
+      <w:lvlJc w:val="left"/>
+      <w:pPr>
+        <w:ind w:left="1080" w:hanging="360"/>
+      </w:pPr>
+    </w:lvl>
+  </w:abstractNum>
+  <w:abstractNum w:abstractNumId="13" w15:restartNumberingAfterBreak="0">
     <w:nsid w:val="474C5F61"/>
     <w:multiLevelType w:val="multilevel"/>
     <w:tmpl w:val="795669BC"/>
@@ -16049,7 +15032,37 @@
       </w:pPr>
     </w:lvl>
   </w:abstractNum>
-  <w:abstractNum w:abstractNumId="5" w15:restartNumberingAfterBreak="0">
+  <w:abstractNum w:abstractNumId="14" w15:restartNumberingAfterBreak="0">
+    <w:nsid w:val="4C564669"/>
+    <w:multiLevelType w:val="singleLevel"/>
+    <w:tmpl w:val="B69CF620"/>
+    <w:lvl w:ilvl="0">
+      <w:start w:val="1"/>
+      <w:numFmt w:val="decimal"/>
+      <w:lvlText w:val="%1."/>
+      <w:legacy w:legacy="1" w:legacySpace="0" w:legacyIndent="360"/>
+      <w:lvlJc w:val="left"/>
+      <w:pPr>
+        <w:ind w:left="1080" w:hanging="360"/>
+      </w:pPr>
+    </w:lvl>
+  </w:abstractNum>
+  <w:abstractNum w:abstractNumId="15" w15:restartNumberingAfterBreak="0">
+    <w:nsid w:val="55B000AB"/>
+    <w:multiLevelType w:val="singleLevel"/>
+    <w:tmpl w:val="BCB4C324"/>
+    <w:lvl w:ilvl="0">
+      <w:start w:val="1"/>
+      <w:numFmt w:val="decimal"/>
+      <w:lvlText w:val="%1."/>
+      <w:legacy w:legacy="1" w:legacySpace="0" w:legacyIndent="360"/>
+      <w:lvlJc w:val="left"/>
+      <w:pPr>
+        <w:ind w:left="1080" w:hanging="360"/>
+      </w:pPr>
+    </w:lvl>
+  </w:abstractNum>
+  <w:abstractNum w:abstractNumId="16" w15:restartNumberingAfterBreak="0">
     <w:nsid w:val="65275895"/>
     <w:multiLevelType w:val="multilevel"/>
     <w:tmpl w:val="A8600944"/>
@@ -16144,7 +15157,7 @@
       </w:pPr>
     </w:lvl>
   </w:abstractNum>
-  <w:abstractNum w:abstractNumId="6" w15:restartNumberingAfterBreak="0">
+  <w:abstractNum w:abstractNumId="17" w15:restartNumberingAfterBreak="0">
     <w:nsid w:val="750759CC"/>
     <w:multiLevelType w:val="hybridMultilevel"/>
     <w:tmpl w:val="79845770"/>
@@ -16260,7 +15273,7 @@
       </w:pPr>
     </w:lvl>
   </w:abstractNum>
-  <w:abstractNum w:abstractNumId="7" w15:restartNumberingAfterBreak="0">
+  <w:abstractNum w:abstractNumId="18" w15:restartNumberingAfterBreak="0">
     <w:nsid w:val="7DC24701"/>
     <w:multiLevelType w:val="hybridMultilevel"/>
     <w:tmpl w:val="4E42916A"/>
@@ -16374,28 +15387,445 @@
     </w:lvl>
   </w:abstractNum>
   <w:num w:numId="1">
+    <w:abstractNumId w:val="13"/>
+  </w:num>
+  <w:num w:numId="2">
+    <w:abstractNumId w:val="11"/>
+  </w:num>
+  <w:num w:numId="3">
+    <w:abstractNumId w:val="17"/>
+  </w:num>
+  <w:num w:numId="4">
+    <w:abstractNumId w:val="8"/>
+  </w:num>
+  <w:num w:numId="5">
+    <w:abstractNumId w:val="16"/>
+  </w:num>
+  <w:num w:numId="6">
+    <w:abstractNumId w:val="18"/>
+  </w:num>
+  <w:num w:numId="7">
     <w:abstractNumId w:val="4"/>
   </w:num>
-  <w:num w:numId="2">
+  <w:num w:numId="8">
+    <w:abstractNumId w:val="9"/>
+  </w:num>
+  <w:num w:numId="9">
+    <w:abstractNumId w:val="1"/>
+  </w:num>
+  <w:num w:numId="10">
+    <w:abstractNumId w:val="10"/>
+  </w:num>
+  <w:num w:numId="11">
+    <w:abstractNumId w:val="2"/>
+  </w:num>
+  <w:num w:numId="12">
     <w:abstractNumId w:val="3"/>
   </w:num>
-  <w:num w:numId="3">
+  <w:num w:numId="13">
+    <w:abstractNumId w:val="10"/>
+    <w:lvlOverride w:ilvl="0">
+      <w:startOverride w:val="1"/>
+    </w:lvlOverride>
+  </w:num>
+  <w:num w:numId="14">
+    <w:abstractNumId w:val="10"/>
+    <w:lvlOverride w:ilvl="0">
+      <w:startOverride w:val="1"/>
+    </w:lvlOverride>
+  </w:num>
+  <w:num w:numId="15">
+    <w:abstractNumId w:val="0"/>
+  </w:num>
+  <w:num w:numId="16">
+    <w:abstractNumId w:val="7"/>
+  </w:num>
+  <w:num w:numId="17">
     <w:abstractNumId w:val="6"/>
   </w:num>
-  <w:num w:numId="4">
-    <w:abstractNumId w:val="1"/>
+  <w:num w:numId="18">
+    <w:abstractNumId w:val="6"/>
+    <w:lvlOverride w:ilvl="0">
+      <w:lvl w:ilvl="0">
+        <w:start w:val="1"/>
+        <w:numFmt w:val="decimal"/>
+        <w:lvlText w:val="%1."/>
+        <w:legacy w:legacy="1" w:legacySpace="0" w:legacyIndent="360"/>
+        <w:lvlJc w:val="left"/>
+        <w:pPr>
+          <w:ind w:left="1080" w:hanging="360"/>
+        </w:pPr>
+      </w:lvl>
+    </w:lvlOverride>
   </w:num>
-  <w:num w:numId="5">
+  <w:num w:numId="19">
+    <w:abstractNumId w:val="6"/>
+    <w:lvlOverride w:ilvl="0">
+      <w:lvl w:ilvl="0">
+        <w:start w:val="1"/>
+        <w:numFmt w:val="decimal"/>
+        <w:lvlText w:val="%1."/>
+        <w:legacy w:legacy="1" w:legacySpace="0" w:legacyIndent="360"/>
+        <w:lvlJc w:val="left"/>
+        <w:pPr>
+          <w:ind w:left="1080" w:hanging="360"/>
+        </w:pPr>
+      </w:lvl>
+    </w:lvlOverride>
+  </w:num>
+  <w:num w:numId="20">
+    <w:abstractNumId w:val="6"/>
+    <w:lvlOverride w:ilvl="0">
+      <w:lvl w:ilvl="0">
+        <w:start w:val="1"/>
+        <w:numFmt w:val="decimal"/>
+        <w:lvlText w:val="%1."/>
+        <w:legacy w:legacy="1" w:legacySpace="0" w:legacyIndent="360"/>
+        <w:lvlJc w:val="left"/>
+        <w:pPr>
+          <w:ind w:left="1080" w:hanging="360"/>
+        </w:pPr>
+      </w:lvl>
+    </w:lvlOverride>
+  </w:num>
+  <w:num w:numId="21">
+    <w:abstractNumId w:val="12"/>
+  </w:num>
+  <w:num w:numId="22">
+    <w:abstractNumId w:val="12"/>
+    <w:lvlOverride w:ilvl="0">
+      <w:lvl w:ilvl="0">
+        <w:start w:val="1"/>
+        <w:numFmt w:val="decimal"/>
+        <w:lvlText w:val="%1."/>
+        <w:legacy w:legacy="1" w:legacySpace="0" w:legacyIndent="360"/>
+        <w:lvlJc w:val="left"/>
+        <w:pPr>
+          <w:ind w:left="1080" w:hanging="360"/>
+        </w:pPr>
+      </w:lvl>
+    </w:lvlOverride>
+  </w:num>
+  <w:num w:numId="23">
+    <w:abstractNumId w:val="12"/>
+    <w:lvlOverride w:ilvl="0">
+      <w:lvl w:ilvl="0">
+        <w:start w:val="1"/>
+        <w:numFmt w:val="decimal"/>
+        <w:lvlText w:val="%1."/>
+        <w:legacy w:legacy="1" w:legacySpace="0" w:legacyIndent="360"/>
+        <w:lvlJc w:val="left"/>
+        <w:pPr>
+          <w:ind w:left="1080" w:hanging="360"/>
+        </w:pPr>
+      </w:lvl>
+    </w:lvlOverride>
+  </w:num>
+  <w:num w:numId="24">
+    <w:abstractNumId w:val="12"/>
+    <w:lvlOverride w:ilvl="0">
+      <w:lvl w:ilvl="0">
+        <w:start w:val="1"/>
+        <w:numFmt w:val="decimal"/>
+        <w:lvlText w:val="%1."/>
+        <w:legacy w:legacy="1" w:legacySpace="0" w:legacyIndent="360"/>
+        <w:lvlJc w:val="left"/>
+        <w:pPr>
+          <w:ind w:left="1080" w:hanging="360"/>
+        </w:pPr>
+      </w:lvl>
+    </w:lvlOverride>
+  </w:num>
+  <w:num w:numId="25">
+    <w:abstractNumId w:val="12"/>
+    <w:lvlOverride w:ilvl="0">
+      <w:lvl w:ilvl="0">
+        <w:start w:val="1"/>
+        <w:numFmt w:val="decimal"/>
+        <w:lvlText w:val="%1."/>
+        <w:legacy w:legacy="1" w:legacySpace="0" w:legacyIndent="360"/>
+        <w:lvlJc w:val="left"/>
+        <w:pPr>
+          <w:ind w:left="1080" w:hanging="360"/>
+        </w:pPr>
+      </w:lvl>
+    </w:lvlOverride>
+  </w:num>
+  <w:num w:numId="26">
+    <w:abstractNumId w:val="12"/>
+    <w:lvlOverride w:ilvl="0">
+      <w:lvl w:ilvl="0">
+        <w:start w:val="1"/>
+        <w:numFmt w:val="decimal"/>
+        <w:lvlText w:val="%1."/>
+        <w:legacy w:legacy="1" w:legacySpace="0" w:legacyIndent="360"/>
+        <w:lvlJc w:val="left"/>
+        <w:pPr>
+          <w:ind w:left="1080" w:hanging="360"/>
+        </w:pPr>
+      </w:lvl>
+    </w:lvlOverride>
+  </w:num>
+  <w:num w:numId="27">
+    <w:abstractNumId w:val="12"/>
+    <w:lvlOverride w:ilvl="0">
+      <w:lvl w:ilvl="0">
+        <w:start w:val="1"/>
+        <w:numFmt w:val="decimal"/>
+        <w:lvlText w:val="%1."/>
+        <w:legacy w:legacy="1" w:legacySpace="0" w:legacyIndent="360"/>
+        <w:lvlJc w:val="left"/>
+        <w:pPr>
+          <w:ind w:left="1080" w:hanging="360"/>
+        </w:pPr>
+      </w:lvl>
+    </w:lvlOverride>
+  </w:num>
+  <w:num w:numId="28">
+    <w:abstractNumId w:val="12"/>
+    <w:lvlOverride w:ilvl="0">
+      <w:lvl w:ilvl="0">
+        <w:start w:val="1"/>
+        <w:numFmt w:val="decimal"/>
+        <w:lvlText w:val="%1."/>
+        <w:legacy w:legacy="1" w:legacySpace="0" w:legacyIndent="360"/>
+        <w:lvlJc w:val="left"/>
+        <w:pPr>
+          <w:ind w:left="1080" w:hanging="360"/>
+        </w:pPr>
+      </w:lvl>
+    </w:lvlOverride>
+  </w:num>
+  <w:num w:numId="29">
+    <w:abstractNumId w:val="6"/>
+    <w:lvlOverride w:ilvl="0">
+      <w:lvl w:ilvl="0">
+        <w:start w:val="1"/>
+        <w:numFmt w:val="decimal"/>
+        <w:lvlText w:val="%1."/>
+        <w:legacy w:legacy="1" w:legacySpace="0" w:legacyIndent="360"/>
+        <w:lvlJc w:val="left"/>
+        <w:pPr>
+          <w:ind w:left="1080" w:hanging="360"/>
+        </w:pPr>
+      </w:lvl>
+    </w:lvlOverride>
+  </w:num>
+  <w:num w:numId="30">
+    <w:abstractNumId w:val="6"/>
+    <w:lvlOverride w:ilvl="0">
+      <w:lvl w:ilvl="0">
+        <w:start w:val="1"/>
+        <w:numFmt w:val="decimal"/>
+        <w:lvlText w:val="%1."/>
+        <w:legacy w:legacy="1" w:legacySpace="0" w:legacyIndent="360"/>
+        <w:lvlJc w:val="left"/>
+        <w:pPr>
+          <w:ind w:left="1080" w:hanging="360"/>
+        </w:pPr>
+      </w:lvl>
+    </w:lvlOverride>
+  </w:num>
+  <w:num w:numId="31">
+    <w:abstractNumId w:val="6"/>
+    <w:lvlOverride w:ilvl="0">
+      <w:lvl w:ilvl="0">
+        <w:start w:val="1"/>
+        <w:numFmt w:val="decimal"/>
+        <w:lvlText w:val="%1."/>
+        <w:legacy w:legacy="1" w:legacySpace="0" w:legacyIndent="360"/>
+        <w:lvlJc w:val="left"/>
+        <w:pPr>
+          <w:ind w:left="1080" w:hanging="360"/>
+        </w:pPr>
+      </w:lvl>
+    </w:lvlOverride>
+  </w:num>
+  <w:num w:numId="32">
+    <w:abstractNumId w:val="12"/>
+    <w:lvlOverride w:ilvl="0">
+      <w:lvl w:ilvl="0">
+        <w:start w:val="1"/>
+        <w:numFmt w:val="decimal"/>
+        <w:lvlText w:val="%1."/>
+        <w:legacy w:legacy="1" w:legacySpace="0" w:legacyIndent="360"/>
+        <w:lvlJc w:val="left"/>
+        <w:pPr>
+          <w:ind w:left="1080" w:hanging="360"/>
+        </w:pPr>
+      </w:lvl>
+    </w:lvlOverride>
+  </w:num>
+  <w:num w:numId="33">
+    <w:abstractNumId w:val="12"/>
+    <w:lvlOverride w:ilvl="0">
+      <w:lvl w:ilvl="0">
+        <w:start w:val="1"/>
+        <w:numFmt w:val="decimal"/>
+        <w:lvlText w:val="%1."/>
+        <w:legacy w:legacy="1" w:legacySpace="0" w:legacyIndent="360"/>
+        <w:lvlJc w:val="left"/>
+        <w:pPr>
+          <w:ind w:left="1080" w:hanging="360"/>
+        </w:pPr>
+      </w:lvl>
+    </w:lvlOverride>
+  </w:num>
+  <w:num w:numId="34">
+    <w:abstractNumId w:val="12"/>
+    <w:lvlOverride w:ilvl="0">
+      <w:lvl w:ilvl="0">
+        <w:start w:val="1"/>
+        <w:numFmt w:val="decimal"/>
+        <w:lvlText w:val="%1."/>
+        <w:legacy w:legacy="1" w:legacySpace="0" w:legacyIndent="360"/>
+        <w:lvlJc w:val="left"/>
+        <w:pPr>
+          <w:ind w:left="1080" w:hanging="360"/>
+        </w:pPr>
+      </w:lvl>
+    </w:lvlOverride>
+  </w:num>
+  <w:num w:numId="35">
+    <w:abstractNumId w:val="12"/>
+    <w:lvlOverride w:ilvl="0">
+      <w:lvl w:ilvl="0">
+        <w:start w:val="1"/>
+        <w:numFmt w:val="decimal"/>
+        <w:lvlText w:val="%1."/>
+        <w:legacy w:legacy="1" w:legacySpace="0" w:legacyIndent="360"/>
+        <w:lvlJc w:val="left"/>
+        <w:pPr>
+          <w:ind w:left="1080" w:hanging="360"/>
+        </w:pPr>
+      </w:lvl>
+    </w:lvlOverride>
+  </w:num>
+  <w:num w:numId="36">
+    <w:abstractNumId w:val="12"/>
+    <w:lvlOverride w:ilvl="0">
+      <w:lvl w:ilvl="0">
+        <w:start w:val="1"/>
+        <w:numFmt w:val="decimal"/>
+        <w:lvlText w:val="%1."/>
+        <w:legacy w:legacy="1" w:legacySpace="0" w:legacyIndent="360"/>
+        <w:lvlJc w:val="left"/>
+        <w:pPr>
+          <w:ind w:left="1080" w:hanging="360"/>
+        </w:pPr>
+      </w:lvl>
+    </w:lvlOverride>
+  </w:num>
+  <w:num w:numId="37">
+    <w:abstractNumId w:val="12"/>
+    <w:lvlOverride w:ilvl="0">
+      <w:lvl w:ilvl="0">
+        <w:start w:val="1"/>
+        <w:numFmt w:val="decimal"/>
+        <w:lvlText w:val="%1."/>
+        <w:legacy w:legacy="1" w:legacySpace="0" w:legacyIndent="360"/>
+        <w:lvlJc w:val="left"/>
+        <w:pPr>
+          <w:ind w:left="1080" w:hanging="360"/>
+        </w:pPr>
+      </w:lvl>
+    </w:lvlOverride>
+  </w:num>
+  <w:num w:numId="38">
+    <w:abstractNumId w:val="12"/>
+    <w:lvlOverride w:ilvl="0">
+      <w:lvl w:ilvl="0">
+        <w:start w:val="1"/>
+        <w:numFmt w:val="decimal"/>
+        <w:lvlText w:val="%1."/>
+        <w:legacy w:legacy="1" w:legacySpace="0" w:legacyIndent="360"/>
+        <w:lvlJc w:val="left"/>
+        <w:pPr>
+          <w:ind w:left="1080" w:hanging="360"/>
+        </w:pPr>
+      </w:lvl>
+    </w:lvlOverride>
+  </w:num>
+  <w:num w:numId="39">
+    <w:abstractNumId w:val="6"/>
+    <w:lvlOverride w:ilvl="0">
+      <w:lvl w:ilvl="0">
+        <w:start w:val="1"/>
+        <w:numFmt w:val="decimal"/>
+        <w:lvlText w:val="%1."/>
+        <w:legacy w:legacy="1" w:legacySpace="0" w:legacyIndent="360"/>
+        <w:lvlJc w:val="left"/>
+        <w:pPr>
+          <w:ind w:left="1080" w:hanging="360"/>
+        </w:pPr>
+      </w:lvl>
+    </w:lvlOverride>
+  </w:num>
+  <w:num w:numId="40">
+    <w:abstractNumId w:val="12"/>
+    <w:lvlOverride w:ilvl="0">
+      <w:lvl w:ilvl="0">
+        <w:start w:val="1"/>
+        <w:numFmt w:val="decimal"/>
+        <w:lvlText w:val="%1."/>
+        <w:legacy w:legacy="1" w:legacySpace="0" w:legacyIndent="360"/>
+        <w:lvlJc w:val="left"/>
+        <w:pPr>
+          <w:ind w:left="1080" w:hanging="360"/>
+        </w:pPr>
+      </w:lvl>
+    </w:lvlOverride>
+  </w:num>
+  <w:num w:numId="41">
+    <w:abstractNumId w:val="6"/>
+    <w:lvlOverride w:ilvl="0">
+      <w:lvl w:ilvl="0">
+        <w:start w:val="1"/>
+        <w:numFmt w:val="decimal"/>
+        <w:lvlText w:val="%1."/>
+        <w:legacy w:legacy="1" w:legacySpace="0" w:legacyIndent="360"/>
+        <w:lvlJc w:val="left"/>
+        <w:pPr>
+          <w:ind w:left="1080" w:hanging="360"/>
+        </w:pPr>
+      </w:lvl>
+    </w:lvlOverride>
+  </w:num>
+  <w:num w:numId="42">
+    <w:abstractNumId w:val="12"/>
+    <w:lvlOverride w:ilvl="0">
+      <w:lvl w:ilvl="0">
+        <w:start w:val="1"/>
+        <w:numFmt w:val="decimal"/>
+        <w:lvlText w:val="%1."/>
+        <w:legacy w:legacy="1" w:legacySpace="0" w:legacyIndent="360"/>
+        <w:lvlJc w:val="left"/>
+        <w:pPr>
+          <w:ind w:left="1080" w:hanging="360"/>
+        </w:pPr>
+      </w:lvl>
+    </w:lvlOverride>
+  </w:num>
+  <w:num w:numId="43">
+    <w:abstractNumId w:val="14"/>
+    <w:lvlOverride w:ilvl="0">
+      <w:lvl w:ilvl="0">
+        <w:start w:val="1"/>
+        <w:numFmt w:val="decimal"/>
+        <w:lvlText w:val="%1."/>
+        <w:legacy w:legacy="1" w:legacySpace="0" w:legacyIndent="360"/>
+        <w:lvlJc w:val="left"/>
+        <w:pPr>
+          <w:ind w:left="1080" w:hanging="360"/>
+        </w:pPr>
+      </w:lvl>
+    </w:lvlOverride>
+  </w:num>
+  <w:num w:numId="44">
+    <w:abstractNumId w:val="15"/>
+  </w:num>
+  <w:num w:numId="45">
     <w:abstractNumId w:val="5"/>
-  </w:num>
-  <w:num w:numId="6">
-    <w:abstractNumId w:val="7"/>
-  </w:num>
-  <w:num w:numId="7">
-    <w:abstractNumId w:val="0"/>
-  </w:num>
-  <w:num w:numId="8">
-    <w:abstractNumId w:val="2"/>
   </w:num>
   <w:numIdMacAtCleanup w:val="4"/>
 </w:numbering>
@@ -17910,7 +17340,7 @@
 </file>
 
 <file path=customXml/itemProps1.xml><?xml version="1.0" encoding="utf-8"?>
-<ds:datastoreItem xmlns:ds="http://schemas.openxmlformats.org/officeDocument/2006/customXml" ds:itemID="{833F10FF-E8D4-4657-B21C-0757560610E2}">
+<ds:datastoreItem xmlns:ds="http://schemas.openxmlformats.org/officeDocument/2006/customXml" ds:itemID="{6EA43377-F830-4B7B-951E-EB912DEF8DE8}">
   <ds:schemaRefs>
     <ds:schemaRef ds:uri="http://schemas.openxmlformats.org/officeDocument/2006/bibliography"/>
   </ds:schemaRefs>

</xml_diff>

<commit_message>
Further Master changes, and Apx A and B additions
Need Opto-Mechanical Components Table
</commit_message>
<xml_diff>
--- a/Word/Chapter2.docx
+++ b/Word/Chapter2.docx
@@ -28,7 +28,7 @@
           <w:szCs w:val="36"/>
         </w:rPr>
       </w:pPr>
-      <w:bookmarkStart w:id="0" w:name="_Toc435878473"/>
+      <w:bookmarkStart w:id="0" w:name="_Toc435911139"/>
       <w:r>
         <w:rPr>
           <w:sz w:val="36"/>
@@ -42,7 +42,7 @@
       <w:pPr>
         <w:pStyle w:val="Heading1"/>
       </w:pPr>
-      <w:bookmarkStart w:id="1" w:name="_Toc435878474"/>
+      <w:bookmarkStart w:id="1" w:name="_Toc435911140"/>
       <w:r>
         <w:t>2.1 Introduction</w:t>
       </w:r>
@@ -382,7 +382,7 @@
       <w:pPr>
         <w:pStyle w:val="Heading1"/>
       </w:pPr>
-      <w:bookmarkStart w:id="2" w:name="_Toc435878475"/>
+      <w:bookmarkStart w:id="2" w:name="_Toc435911141"/>
       <w:r>
         <w:t>2.2 Stratospheric Aerosol</w:t>
       </w:r>
@@ -556,7 +556,7 @@
       <w:pPr>
         <w:pStyle w:val="Heading2"/>
       </w:pPr>
-      <w:bookmarkStart w:id="3" w:name="_Toc435878476"/>
+      <w:bookmarkStart w:id="3" w:name="_Toc435911142"/>
       <w:r>
         <w:t>2.2.1 Aerosol Sources and Microphysics</w:t>
       </w:r>
@@ -1545,7 +1545,7 @@
           <w:noProof/>
         </w:rPr>
         <w:drawing>
-          <wp:inline distT="0" distB="0" distL="0" distR="0" wp14:anchorId="3E302658" wp14:editId="583BE632">
+          <wp:inline distT="0" distB="0" distL="0" distR="0" wp14:anchorId="319A23AD" wp14:editId="01578316">
             <wp:extent cx="5943600" cy="3301365"/>
             <wp:effectExtent l="0" t="0" r="0" b="0"/>
             <wp:docPr id="2" name="Picture 2"/>
@@ -1668,7 +1668,7 @@
           <w:noProof/>
         </w:rPr>
         <w:drawing>
-          <wp:inline distT="0" distB="0" distL="0" distR="0" wp14:anchorId="0CFAF00C" wp14:editId="11D7B4B5">
+          <wp:inline distT="0" distB="0" distL="0" distR="0" wp14:anchorId="154C914D" wp14:editId="356EF431">
             <wp:extent cx="5620047" cy="4285134"/>
             <wp:effectExtent l="0" t="0" r="0" b="1270"/>
             <wp:docPr id="4" name="Picture 4"/>
@@ -1905,7 +1905,7 @@
       <w:pPr>
         <w:pStyle w:val="Heading2"/>
       </w:pPr>
-      <w:bookmarkStart w:id="8" w:name="_Toc435878477"/>
+      <w:bookmarkStart w:id="8" w:name="_Toc435911143"/>
       <w:r>
         <w:t>2.2.2 Climate Effects</w:t>
       </w:r>
@@ -2081,7 +2081,7 @@
       <w:pPr>
         <w:pStyle w:val="Heading1"/>
       </w:pPr>
-      <w:bookmarkStart w:id="9" w:name="_Toc435878478"/>
+      <w:bookmarkStart w:id="9" w:name="_Toc435911144"/>
       <w:r>
         <w:t>2.3 Aerosol Measurements</w:t>
       </w:r>
@@ -2145,7 +2145,7 @@
       <w:pPr>
         <w:pStyle w:val="Heading2"/>
       </w:pPr>
-      <w:bookmarkStart w:id="13" w:name="_Toc435878479"/>
+      <w:bookmarkStart w:id="13" w:name="_Toc435911145"/>
       <w:r>
         <w:t>2.3.1 In-Situ Measurements</w:t>
       </w:r>
@@ -2419,7 +2419,7 @@
       <w:pPr>
         <w:pStyle w:val="Heading2"/>
       </w:pPr>
-      <w:bookmarkStart w:id="14" w:name="_Toc435878480"/>
+      <w:bookmarkStart w:id="14" w:name="_Toc435911146"/>
       <w:r>
         <w:t>2.3.2 Occultation</w:t>
       </w:r>
@@ -2603,9 +2603,9 @@
           <w:noProof/>
         </w:rPr>
         <w:drawing>
-          <wp:inline distT="0" distB="0" distL="0" distR="0" wp14:anchorId="1B3C4E03" wp14:editId="73897CCA">
-            <wp:extent cx="5772150" cy="3400388"/>
-            <wp:effectExtent l="0" t="0" r="0" b="0"/>
+          <wp:inline distT="0" distB="0" distL="0" distR="0" wp14:anchorId="7C9ACA23" wp14:editId="59498A10">
+            <wp:extent cx="5771136" cy="3295650"/>
+            <wp:effectExtent l="0" t="0" r="1270" b="0"/>
             <wp:docPr id="3" name="Picture 3"/>
             <wp:cNvGraphicFramePr>
               <a:graphicFrameLocks xmlns:a="http://schemas.openxmlformats.org/drawingml/2006/main" noChangeAspect="1"/>
@@ -2617,7 +2617,7 @@
                     <pic:cNvPr id="3" name="2-3-OccultationGeometry.tif"/>
                     <pic:cNvPicPr/>
                   </pic:nvPicPr>
-                  <pic:blipFill>
+                  <pic:blipFill rotWithShape="1">
                     <a:blip r:embed="rId10">
                       <a:extLst>
                         <a:ext uri="{28A0092B-C50C-407E-A947-70E740481C1C}">
@@ -2625,18 +2625,25 @@
                         </a:ext>
                       </a:extLst>
                     </a:blip>
-                    <a:stretch>
-                      <a:fillRect/>
-                    </a:stretch>
+                    <a:srcRect b="3063"/>
+                    <a:stretch/>
                   </pic:blipFill>
-                  <pic:spPr>
+                  <pic:spPr bwMode="auto">
                     <a:xfrm>
                       <a:off x="0" y="0"/>
-                      <a:ext cx="5776576" cy="3402995"/>
+                      <a:ext cx="5776576" cy="3298757"/>
                     </a:xfrm>
                     <a:prstGeom prst="rect">
                       <a:avLst/>
                     </a:prstGeom>
+                    <a:ln>
+                      <a:noFill/>
+                    </a:ln>
+                    <a:extLst>
+                      <a:ext uri="{53640926-AAD7-44D8-BBD7-CCE9431645EC}">
+                        <a14:shadowObscured xmlns:a14="http://schemas.microsoft.com/office/drawing/2010/main"/>
+                      </a:ext>
+                    </a:extLst>
                   </pic:spPr>
                 </pic:pic>
               </a:graphicData>
@@ -2709,14 +2716,7 @@
           <w:sz w:val="24"/>
           <w:szCs w:val="24"/>
         </w:rPr>
-        <w:t xml:space="preserve">: </w:t>
-      </w:r>
-      <w:r>
-        <w:rPr>
-          <w:sz w:val="24"/>
-          <w:szCs w:val="24"/>
-        </w:rPr>
-        <w:t>An</w:t>
+        <w:t>: An</w:t>
       </w:r>
       <w:r>
         <w:rPr>
@@ -2739,7 +2739,7 @@
       <w:pPr>
         <w:pStyle w:val="Heading2"/>
       </w:pPr>
-      <w:bookmarkStart w:id="17" w:name="_Toc435878481"/>
+      <w:bookmarkStart w:id="17" w:name="_Toc435911147"/>
       <w:r>
         <w:t>2.3.3 Lidar</w:t>
       </w:r>
@@ -2848,7 +2848,7 @@
           <w:noProof/>
         </w:rPr>
         <w:drawing>
-          <wp:inline distT="0" distB="0" distL="0" distR="0" wp14:anchorId="7C8537F5" wp14:editId="1DC0A579">
+          <wp:inline distT="0" distB="0" distL="0" distR="0" wp14:anchorId="754270A2" wp14:editId="10E7FB7A">
             <wp:extent cx="5943600" cy="3373755"/>
             <wp:effectExtent l="0" t="0" r="0" b="0"/>
             <wp:docPr id="6" name="Picture 6"/>
@@ -2893,7 +2893,7 @@
     <w:p>
       <w:pPr>
         <w:pStyle w:val="Caption"/>
-        <w:spacing w:after="0"/>
+        <w:spacing w:before="0" w:after="0"/>
         <w:jc w:val="center"/>
         <w:rPr>
           <w:b w:val="0"/>
@@ -3093,7 +3093,7 @@
       <w:pPr>
         <w:pStyle w:val="Heading2"/>
       </w:pPr>
-      <w:bookmarkStart w:id="20" w:name="_Toc435878482"/>
+      <w:bookmarkStart w:id="20" w:name="_Toc435911148"/>
       <w:r>
         <w:t>2.3.4 Limb Scatter</w:t>
       </w:r>
@@ -3168,7 +3168,7 @@
           <w:noProof/>
         </w:rPr>
         <w:drawing>
-          <wp:inline distT="0" distB="0" distL="0" distR="0" wp14:anchorId="0298C2FD" wp14:editId="397D27F2">
+          <wp:inline distT="0" distB="0" distL="0" distR="0" wp14:anchorId="2EA73E47" wp14:editId="610D0428">
             <wp:extent cx="5629110" cy="2187575"/>
             <wp:effectExtent l="0" t="0" r="0" b="3175"/>
             <wp:docPr id="1" name="Picture 1"/>
@@ -3220,7 +3220,7 @@
     <w:p>
       <w:pPr>
         <w:pStyle w:val="Caption"/>
-        <w:spacing w:after="0"/>
+        <w:spacing w:before="0" w:after="0"/>
         <w:jc w:val="center"/>
         <w:rPr>
           <w:b w:val="0"/>
@@ -3504,7 +3504,7 @@
       <w:pPr>
         <w:pStyle w:val="Heading1"/>
       </w:pPr>
-      <w:bookmarkStart w:id="23" w:name="_Toc435878483"/>
+      <w:bookmarkStart w:id="23" w:name="_Toc435911149"/>
       <w:r>
         <w:t>2.4 Radiative Transfer</w:t>
       </w:r>
@@ -3523,7 +3523,7 @@
       <w:pPr>
         <w:pStyle w:val="Heading2"/>
       </w:pPr>
-      <w:bookmarkStart w:id="24" w:name="_Toc435878484"/>
+      <w:bookmarkStart w:id="24" w:name="_Toc435911150"/>
       <w:r>
         <w:t>2.4.1 Scalar Radiative Transfer</w:t>
       </w:r>
@@ -7720,7 +7720,7 @@
       <w:pPr>
         <w:pStyle w:val="Heading2"/>
       </w:pPr>
-      <w:bookmarkStart w:id="25" w:name="_Toc435878485"/>
+      <w:bookmarkStart w:id="25" w:name="_Toc435911151"/>
       <w:r>
         <w:t>2.4.2 Vector Radiative Transfer</w:t>
       </w:r>
@@ -8825,7 +8825,7 @@
       <w:pPr>
         <w:pStyle w:val="Heading2"/>
       </w:pPr>
-      <w:bookmarkStart w:id="26" w:name="_Toc435878486"/>
+      <w:bookmarkStart w:id="26" w:name="_Toc435911152"/>
       <w:r>
         <w:t>2.4.3 Rayleigh Scattering</w:t>
       </w:r>
@@ -9889,7 +9889,7 @@
       <w:pPr>
         <w:pStyle w:val="Heading2"/>
       </w:pPr>
-      <w:bookmarkStart w:id="27" w:name="_Toc435878487"/>
+      <w:bookmarkStart w:id="27" w:name="_Toc435911153"/>
       <w:r>
         <w:t>2.4.4 Mie Scattering</w:t>
       </w:r>
@@ -14060,7 +14060,7 @@
       <w:pPr>
         <w:pStyle w:val="Heading2"/>
       </w:pPr>
-      <w:bookmarkStart w:id="28" w:name="_Toc435878488"/>
+      <w:bookmarkStart w:id="28" w:name="_Toc435911154"/>
       <w:r>
         <w:t>2.4.5 SASKTRAN Radiative Transfer Model</w:t>
       </w:r>
@@ -14166,7 +14166,7 @@
       <w:pPr>
         <w:pStyle w:val="Heading1"/>
       </w:pPr>
-      <w:bookmarkStart w:id="29" w:name="_Toc435878489"/>
+      <w:bookmarkStart w:id="29" w:name="_Toc435911155"/>
       <w:r>
         <w:t>2.5 ALI Prototype and Stratospheric Balloon Flight</w:t>
       </w:r>
@@ -14361,7 +14361,7 @@
         <w:rStyle w:val="PageNumber"/>
         <w:noProof/>
       </w:rPr>
-      <w:t>13</w:t>
+      <w:t>5</w:t>
     </w:r>
     <w:r>
       <w:rPr>
@@ -16842,7 +16842,6 @@
     <w:name w:val="Heading 2 Char"/>
     <w:basedOn w:val="DefaultParagraphFont"/>
     <w:link w:val="Heading2"/>
-    <w:uiPriority w:val="9"/>
     <w:rsid w:val="003F21A7"/>
     <w:rPr>
       <w:b/>
@@ -17340,7 +17339,7 @@
 </file>
 
 <file path=customXml/itemProps1.xml><?xml version="1.0" encoding="utf-8"?>
-<ds:datastoreItem xmlns:ds="http://schemas.openxmlformats.org/officeDocument/2006/customXml" ds:itemID="{6EA43377-F830-4B7B-951E-EB912DEF8DE8}">
+<ds:datastoreItem xmlns:ds="http://schemas.openxmlformats.org/officeDocument/2006/customXml" ds:itemID="{A3620042-C8F7-4DCE-A786-4E5A68D9466A}">
   <ds:schemaRefs>
     <ds:schemaRef ds:uri="http://schemas.openxmlformats.org/officeDocument/2006/bibliography"/>
   </ds:schemaRefs>

</xml_diff>

<commit_message>
Completed Edits to Apx A and B, and some TODOs
</commit_message>
<xml_diff>
--- a/Word/Chapter2.docx
+++ b/Word/Chapter2.docx
@@ -28,7 +28,7 @@
           <w:szCs w:val="36"/>
         </w:rPr>
       </w:pPr>
-      <w:bookmarkStart w:id="0" w:name="_Toc435911139"/>
+      <w:bookmarkStart w:id="0" w:name="_Toc436223445"/>
       <w:r>
         <w:rPr>
           <w:sz w:val="36"/>
@@ -42,7 +42,7 @@
       <w:pPr>
         <w:pStyle w:val="Heading1"/>
       </w:pPr>
-      <w:bookmarkStart w:id="1" w:name="_Toc435911140"/>
+      <w:bookmarkStart w:id="1" w:name="_Toc436223446"/>
       <w:r>
         <w:t>2.1 Introduction</w:t>
       </w:r>
@@ -382,7 +382,7 @@
       <w:pPr>
         <w:pStyle w:val="Heading1"/>
       </w:pPr>
-      <w:bookmarkStart w:id="2" w:name="_Toc435911141"/>
+      <w:bookmarkStart w:id="2" w:name="_Toc436223447"/>
       <w:r>
         <w:t>2.2 Stratospheric Aerosol</w:t>
       </w:r>
@@ -556,7 +556,7 @@
       <w:pPr>
         <w:pStyle w:val="Heading2"/>
       </w:pPr>
-      <w:bookmarkStart w:id="3" w:name="_Toc435911142"/>
+      <w:bookmarkStart w:id="3" w:name="_Toc436223448"/>
       <w:r>
         <w:t>2.2.1 Aerosol Sources and Microphysics</w:t>
       </w:r>
@@ -1543,9 +1543,10 @@
       <w:r>
         <w:rPr>
           <w:noProof/>
+          <w:lang w:val="en-CA" w:eastAsia="en-CA"/>
         </w:rPr>
         <w:drawing>
-          <wp:inline distT="0" distB="0" distL="0" distR="0" wp14:anchorId="319A23AD" wp14:editId="01578316">
+          <wp:inline distT="0" distB="0" distL="0" distR="0" wp14:anchorId="271683C9" wp14:editId="25CA7BEE">
             <wp:extent cx="5943600" cy="3301365"/>
             <wp:effectExtent l="0" t="0" r="0" b="0"/>
             <wp:docPr id="2" name="Picture 2"/>
@@ -1597,6 +1598,7 @@
       </w:pPr>
       <w:bookmarkStart w:id="4" w:name="_Ref432504734"/>
       <w:bookmarkStart w:id="5" w:name="_Toc435878541"/>
+      <w:bookmarkStart w:id="6" w:name="_Toc436223271"/>
       <w:r>
         <w:rPr>
           <w:b/>
@@ -1654,6 +1656,7 @@
         <w:t>: Log-normal distribution for non-volcanic background aerosol layer.</w:t>
       </w:r>
       <w:bookmarkEnd w:id="5"/>
+      <w:bookmarkEnd w:id="6"/>
     </w:p>
     <w:p>
       <w:pPr>
@@ -1666,9 +1669,10 @@
       <w:r>
         <w:rPr>
           <w:noProof/>
+          <w:lang w:val="en-CA" w:eastAsia="en-CA"/>
         </w:rPr>
         <w:drawing>
-          <wp:inline distT="0" distB="0" distL="0" distR="0" wp14:anchorId="154C914D" wp14:editId="356EF431">
+          <wp:inline distT="0" distB="0" distL="0" distR="0" wp14:anchorId="64011EFE" wp14:editId="1A0EE5B2">
             <wp:extent cx="5620047" cy="4285134"/>
             <wp:effectExtent l="0" t="0" r="0" b="1270"/>
             <wp:docPr id="4" name="Picture 4"/>
@@ -1718,8 +1722,9 @@
           <w:szCs w:val="24"/>
         </w:rPr>
       </w:pPr>
-      <w:bookmarkStart w:id="6" w:name="_Ref432512315"/>
-      <w:bookmarkStart w:id="7" w:name="_Toc435878542"/>
+      <w:bookmarkStart w:id="7" w:name="_Ref432512315"/>
+      <w:bookmarkStart w:id="8" w:name="_Toc435878542"/>
+      <w:bookmarkStart w:id="9" w:name="_Toc436223272"/>
       <w:r>
         <w:rPr>
           <w:b/>
@@ -1768,7 +1773,7 @@
         </w:rPr>
         <w:fldChar w:fldCharType="end"/>
       </w:r>
-      <w:bookmarkEnd w:id="6"/>
+      <w:bookmarkEnd w:id="7"/>
       <w:r>
         <w:rPr>
           <w:sz w:val="24"/>
@@ -1817,7 +1822,8 @@
         </w:rPr>
         <w:t>(2003).</w:t>
       </w:r>
-      <w:bookmarkEnd w:id="7"/>
+      <w:bookmarkEnd w:id="8"/>
+      <w:bookmarkEnd w:id="9"/>
     </w:p>
     <w:p>
       <w:pPr>
@@ -1905,11 +1911,11 @@
       <w:pPr>
         <w:pStyle w:val="Heading2"/>
       </w:pPr>
-      <w:bookmarkStart w:id="8" w:name="_Toc435911143"/>
+      <w:bookmarkStart w:id="10" w:name="_Toc436223449"/>
       <w:r>
         <w:t>2.2.2 Climate Effects</w:t>
       </w:r>
-      <w:bookmarkEnd w:id="8"/>
+      <w:bookmarkEnd w:id="10"/>
     </w:p>
     <w:p>
       <w:pPr>
@@ -2081,20 +2087,20 @@
       <w:pPr>
         <w:pStyle w:val="Heading1"/>
       </w:pPr>
-      <w:bookmarkStart w:id="9" w:name="_Toc435911144"/>
+      <w:bookmarkStart w:id="11" w:name="_Toc436223450"/>
       <w:r>
         <w:t>2.3 Aerosol Measurements</w:t>
       </w:r>
-      <w:bookmarkEnd w:id="9"/>
+      <w:bookmarkEnd w:id="11"/>
     </w:p>
     <w:p>
       <w:pPr>
         <w:pStyle w:val="BodyText"/>
         <w:jc w:val="both"/>
       </w:pPr>
-      <w:bookmarkStart w:id="10" w:name="_Ref463275989"/>
-      <w:bookmarkStart w:id="11" w:name="_Toc463235095"/>
-      <w:bookmarkStart w:id="12" w:name="_Ref463275880"/>
+      <w:bookmarkStart w:id="12" w:name="_Ref463275989"/>
+      <w:bookmarkStart w:id="13" w:name="_Toc463235095"/>
+      <w:bookmarkStart w:id="14" w:name="_Ref463275880"/>
       <w:r>
         <w:t>Two fundamental meth</w:t>
       </w:r>
@@ -2145,11 +2151,11 @@
       <w:pPr>
         <w:pStyle w:val="Heading2"/>
       </w:pPr>
-      <w:bookmarkStart w:id="13" w:name="_Toc435911145"/>
+      <w:bookmarkStart w:id="15" w:name="_Toc436223451"/>
       <w:r>
         <w:t>2.3.1 In-Situ Measurements</w:t>
       </w:r>
-      <w:bookmarkEnd w:id="13"/>
+      <w:bookmarkEnd w:id="15"/>
     </w:p>
     <w:p>
       <w:pPr>
@@ -2419,11 +2425,11 @@
       <w:pPr>
         <w:pStyle w:val="Heading2"/>
       </w:pPr>
-      <w:bookmarkStart w:id="14" w:name="_Toc435911146"/>
+      <w:bookmarkStart w:id="16" w:name="_Toc436223452"/>
       <w:r>
         <w:t>2.3.2 Occultation</w:t>
       </w:r>
-      <w:bookmarkEnd w:id="14"/>
+      <w:bookmarkEnd w:id="16"/>
     </w:p>
     <w:p>
       <w:pPr>
@@ -2601,9 +2607,10 @@
       <w:r>
         <w:rPr>
           <w:noProof/>
+          <w:lang w:val="en-CA" w:eastAsia="en-CA"/>
         </w:rPr>
         <w:drawing>
-          <wp:inline distT="0" distB="0" distL="0" distR="0" wp14:anchorId="7C9ACA23" wp14:editId="59498A10">
+          <wp:inline distT="0" distB="0" distL="0" distR="0" wp14:anchorId="488E94F6" wp14:editId="20F57D28">
             <wp:extent cx="5771136" cy="3295650"/>
             <wp:effectExtent l="0" t="0" r="1270" b="0"/>
             <wp:docPr id="3" name="Picture 3"/>
@@ -2660,8 +2667,9 @@
           <w:szCs w:val="24"/>
         </w:rPr>
       </w:pPr>
-      <w:bookmarkStart w:id="15" w:name="_Ref433365111"/>
-      <w:bookmarkStart w:id="16" w:name="_Toc435878543"/>
+      <w:bookmarkStart w:id="17" w:name="_Ref433365111"/>
+      <w:bookmarkStart w:id="18" w:name="_Toc435878543"/>
+      <w:bookmarkStart w:id="19" w:name="_Toc436223273"/>
       <w:r>
         <w:rPr>
           <w:b/>
@@ -2710,7 +2718,7 @@
         </w:rPr>
         <w:fldChar w:fldCharType="end"/>
       </w:r>
-      <w:bookmarkEnd w:id="15"/>
+      <w:bookmarkEnd w:id="17"/>
       <w:r>
         <w:rPr>
           <w:sz w:val="24"/>
@@ -2725,7 +2733,8 @@
         </w:rPr>
         <w:t xml:space="preserve"> occultation instrument monitoring the atmosphere by scanning the atmosphere by looking directly at the sun.</w:t>
       </w:r>
-      <w:bookmarkEnd w:id="16"/>
+      <w:bookmarkEnd w:id="18"/>
+      <w:bookmarkEnd w:id="19"/>
     </w:p>
     <w:p>
       <w:pPr>
@@ -2739,11 +2748,11 @@
       <w:pPr>
         <w:pStyle w:val="Heading2"/>
       </w:pPr>
-      <w:bookmarkStart w:id="17" w:name="_Toc435911147"/>
+      <w:bookmarkStart w:id="20" w:name="_Toc436223453"/>
       <w:r>
         <w:t>2.3.3 Lidar</w:t>
       </w:r>
-      <w:bookmarkEnd w:id="17"/>
+      <w:bookmarkEnd w:id="20"/>
     </w:p>
     <w:p>
       <w:pPr>
@@ -2846,9 +2855,10 @@
       <w:r>
         <w:rPr>
           <w:noProof/>
+          <w:lang w:val="en-CA" w:eastAsia="en-CA"/>
         </w:rPr>
         <w:drawing>
-          <wp:inline distT="0" distB="0" distL="0" distR="0" wp14:anchorId="754270A2" wp14:editId="10E7FB7A">
+          <wp:inline distT="0" distB="0" distL="0" distR="0" wp14:anchorId="04CF2E91" wp14:editId="1B3A2BA6">
             <wp:extent cx="5943600" cy="3373755"/>
             <wp:effectExtent l="0" t="0" r="0" b="0"/>
             <wp:docPr id="6" name="Picture 6"/>
@@ -2900,8 +2910,9 @@
           <w:szCs w:val="24"/>
         </w:rPr>
       </w:pPr>
-      <w:bookmarkStart w:id="18" w:name="_Ref433639889"/>
-      <w:bookmarkStart w:id="19" w:name="_Toc435878544"/>
+      <w:bookmarkStart w:id="21" w:name="_Ref433639889"/>
+      <w:bookmarkStart w:id="22" w:name="_Toc435878544"/>
+      <w:bookmarkStart w:id="23" w:name="_Toc436223274"/>
       <w:r>
         <w:rPr>
           <w:szCs w:val="24"/>
@@ -2939,7 +2950,7 @@
         </w:rPr>
         <w:fldChar w:fldCharType="end"/>
       </w:r>
-      <w:bookmarkEnd w:id="18"/>
+      <w:bookmarkEnd w:id="21"/>
       <w:r>
         <w:rPr>
           <w:szCs w:val="24"/>
@@ -3002,7 +3013,8 @@
         </w:rPr>
         <w:t>nadir lines of sight.</w:t>
       </w:r>
-      <w:bookmarkEnd w:id="19"/>
+      <w:bookmarkEnd w:id="22"/>
+      <w:bookmarkEnd w:id="23"/>
     </w:p>
     <w:p/>
     <w:p>
@@ -3093,11 +3105,11 @@
       <w:pPr>
         <w:pStyle w:val="Heading2"/>
       </w:pPr>
-      <w:bookmarkStart w:id="20" w:name="_Toc435911148"/>
+      <w:bookmarkStart w:id="24" w:name="_Toc436223454"/>
       <w:r>
         <w:t>2.3.4 Limb Scatter</w:t>
       </w:r>
-      <w:bookmarkEnd w:id="20"/>
+      <w:bookmarkEnd w:id="24"/>
     </w:p>
     <w:p>
       <w:pPr>
@@ -3166,9 +3178,10 @@
       <w:r>
         <w:rPr>
           <w:noProof/>
+          <w:lang w:val="en-CA" w:eastAsia="en-CA"/>
         </w:rPr>
         <w:drawing>
-          <wp:inline distT="0" distB="0" distL="0" distR="0" wp14:anchorId="2EA73E47" wp14:editId="610D0428">
+          <wp:inline distT="0" distB="0" distL="0" distR="0" wp14:anchorId="21A930E9" wp14:editId="72C6178F">
             <wp:extent cx="5629110" cy="2187575"/>
             <wp:effectExtent l="0" t="0" r="0" b="3175"/>
             <wp:docPr id="1" name="Picture 1"/>
@@ -3227,8 +3240,9 @@
           <w:szCs w:val="24"/>
         </w:rPr>
       </w:pPr>
-      <w:bookmarkStart w:id="21" w:name="_Ref434222559"/>
-      <w:bookmarkStart w:id="22" w:name="_Toc435878545"/>
+      <w:bookmarkStart w:id="25" w:name="_Ref434222559"/>
+      <w:bookmarkStart w:id="26" w:name="_Toc435878545"/>
+      <w:bookmarkStart w:id="27" w:name="_Toc436223275"/>
       <w:r>
         <w:rPr>
           <w:szCs w:val="24"/>
@@ -3266,7 +3280,7 @@
         </w:rPr>
         <w:fldChar w:fldCharType="end"/>
       </w:r>
-      <w:bookmarkEnd w:id="21"/>
+      <w:bookmarkEnd w:id="25"/>
       <w:r>
         <w:rPr>
           <w:szCs w:val="24"/>
@@ -3287,7 +3301,8 @@
         </w:rPr>
         <w:t>Limb scattering geometry measurement for an instrument where single and multiple scattering events occur.</w:t>
       </w:r>
-      <w:bookmarkEnd w:id="22"/>
+      <w:bookmarkEnd w:id="26"/>
+      <w:bookmarkEnd w:id="27"/>
     </w:p>
     <w:p/>
     <w:p>
@@ -3504,11 +3519,11 @@
       <w:pPr>
         <w:pStyle w:val="Heading1"/>
       </w:pPr>
-      <w:bookmarkStart w:id="23" w:name="_Toc435911149"/>
+      <w:bookmarkStart w:id="28" w:name="_Toc436223455"/>
       <w:r>
         <w:t>2.4 Radiative Transfer</w:t>
       </w:r>
-      <w:bookmarkEnd w:id="23"/>
+      <w:bookmarkEnd w:id="28"/>
     </w:p>
     <w:p>
       <w:pPr>
@@ -3523,11 +3538,11 @@
       <w:pPr>
         <w:pStyle w:val="Heading2"/>
       </w:pPr>
-      <w:bookmarkStart w:id="24" w:name="_Toc435911150"/>
+      <w:bookmarkStart w:id="29" w:name="_Toc436223456"/>
       <w:r>
         <w:t>2.4.1 Scalar Radiative Transfer</w:t>
       </w:r>
-      <w:bookmarkEnd w:id="24"/>
+      <w:bookmarkEnd w:id="29"/>
     </w:p>
     <w:p>
       <w:pPr>
@@ -7720,11 +7735,11 @@
       <w:pPr>
         <w:pStyle w:val="Heading2"/>
       </w:pPr>
-      <w:bookmarkStart w:id="25" w:name="_Toc435911151"/>
+      <w:bookmarkStart w:id="30" w:name="_Toc436223457"/>
       <w:r>
         <w:t>2.4.2 Vector Radiative Transfer</w:t>
       </w:r>
-      <w:bookmarkEnd w:id="25"/>
+      <w:bookmarkEnd w:id="30"/>
     </w:p>
     <w:p>
       <w:pPr>
@@ -8825,11 +8840,11 @@
       <w:pPr>
         <w:pStyle w:val="Heading2"/>
       </w:pPr>
-      <w:bookmarkStart w:id="26" w:name="_Toc435911152"/>
+      <w:bookmarkStart w:id="31" w:name="_Toc436223458"/>
       <w:r>
         <w:t>2.4.3 Rayleigh Scattering</w:t>
       </w:r>
-      <w:bookmarkEnd w:id="26"/>
+      <w:bookmarkEnd w:id="31"/>
     </w:p>
     <w:p>
       <w:pPr>
@@ -9889,11 +9904,11 @@
       <w:pPr>
         <w:pStyle w:val="Heading2"/>
       </w:pPr>
-      <w:bookmarkStart w:id="27" w:name="_Toc435911153"/>
+      <w:bookmarkStart w:id="32" w:name="_Toc436223459"/>
       <w:r>
         <w:t>2.4.4 Mie Scattering</w:t>
       </w:r>
-      <w:bookmarkEnd w:id="27"/>
+      <w:bookmarkEnd w:id="32"/>
     </w:p>
     <w:p>
       <w:pPr>
@@ -14060,11 +14075,11 @@
       <w:pPr>
         <w:pStyle w:val="Heading2"/>
       </w:pPr>
-      <w:bookmarkStart w:id="28" w:name="_Toc435911154"/>
+      <w:bookmarkStart w:id="33" w:name="_Toc436223460"/>
       <w:r>
         <w:t>2.4.5 SASKTRAN Radiative Transfer Model</w:t>
       </w:r>
-      <w:bookmarkEnd w:id="28"/>
+      <w:bookmarkEnd w:id="33"/>
     </w:p>
     <w:p>
       <w:pPr>
@@ -14166,15 +14181,15 @@
       <w:pPr>
         <w:pStyle w:val="Heading1"/>
       </w:pPr>
-      <w:bookmarkStart w:id="29" w:name="_Toc435911155"/>
+      <w:bookmarkStart w:id="34" w:name="_Toc436223461"/>
       <w:r>
         <w:t>2.5 ALI Prototype and Stratospheric Balloon Flight</w:t>
       </w:r>
-      <w:bookmarkEnd w:id="29"/>
+      <w:bookmarkEnd w:id="34"/>
     </w:p>
-    <w:bookmarkEnd w:id="10"/>
-    <w:bookmarkEnd w:id="11"/>
     <w:bookmarkEnd w:id="12"/>
+    <w:bookmarkEnd w:id="13"/>
+    <w:bookmarkEnd w:id="14"/>
     <w:p>
       <w:pPr>
         <w:pStyle w:val="BodyText"/>
@@ -14494,16 +14509,16 @@
     </w:lvl>
   </w:abstractNum>
   <w:abstractNum w:abstractNumId="4" w15:restartNumberingAfterBreak="0">
-    <w:nsid w:val="030212E7"/>
+    <w:nsid w:val="01C63868"/>
     <w:multiLevelType w:val="hybridMultilevel"/>
-    <w:tmpl w:val="D10A005E"/>
+    <w:tmpl w:val="54105CAC"/>
     <w:lvl w:ilvl="0" w:tplc="10090001">
       <w:start w:val="1"/>
       <w:numFmt w:val="bullet"/>
       <w:lvlText w:val=""/>
       <w:lvlJc w:val="left"/>
       <w:pPr>
-        <w:ind w:left="1440" w:hanging="360"/>
+        <w:ind w:left="1008" w:hanging="360"/>
       </w:pPr>
       <w:rPr>
         <w:rFonts w:ascii="Symbol" w:hAnsi="Symbol" w:hint="default"/>
@@ -14515,7 +14530,7 @@
       <w:lvlText w:val="o"/>
       <w:lvlJc w:val="left"/>
       <w:pPr>
-        <w:ind w:left="2160" w:hanging="360"/>
+        <w:ind w:left="1728" w:hanging="360"/>
       </w:pPr>
       <w:rPr>
         <w:rFonts w:ascii="Courier New" w:hAnsi="Courier New" w:cs="Courier New" w:hint="default"/>
@@ -14527,7 +14542,7 @@
       <w:lvlText w:val=""/>
       <w:lvlJc w:val="left"/>
       <w:pPr>
-        <w:ind w:left="2880" w:hanging="360"/>
+        <w:ind w:left="2448" w:hanging="360"/>
       </w:pPr>
       <w:rPr>
         <w:rFonts w:ascii="Wingdings" w:hAnsi="Wingdings" w:hint="default"/>
@@ -14539,7 +14554,7 @@
       <w:lvlText w:val=""/>
       <w:lvlJc w:val="left"/>
       <w:pPr>
-        <w:ind w:left="3600" w:hanging="360"/>
+        <w:ind w:left="3168" w:hanging="360"/>
       </w:pPr>
       <w:rPr>
         <w:rFonts w:ascii="Symbol" w:hAnsi="Symbol" w:hint="default"/>
@@ -14551,7 +14566,7 @@
       <w:lvlText w:val="o"/>
       <w:lvlJc w:val="left"/>
       <w:pPr>
-        <w:ind w:left="4320" w:hanging="360"/>
+        <w:ind w:left="3888" w:hanging="360"/>
       </w:pPr>
       <w:rPr>
         <w:rFonts w:ascii="Courier New" w:hAnsi="Courier New" w:cs="Courier New" w:hint="default"/>
@@ -14563,7 +14578,7 @@
       <w:lvlText w:val=""/>
       <w:lvlJc w:val="left"/>
       <w:pPr>
-        <w:ind w:left="5040" w:hanging="360"/>
+        <w:ind w:left="4608" w:hanging="360"/>
       </w:pPr>
       <w:rPr>
         <w:rFonts w:ascii="Wingdings" w:hAnsi="Wingdings" w:hint="default"/>
@@ -14575,7 +14590,7 @@
       <w:lvlText w:val=""/>
       <w:lvlJc w:val="left"/>
       <w:pPr>
-        <w:ind w:left="5760" w:hanging="360"/>
+        <w:ind w:left="5328" w:hanging="360"/>
       </w:pPr>
       <w:rPr>
         <w:rFonts w:ascii="Symbol" w:hAnsi="Symbol" w:hint="default"/>
@@ -14587,7 +14602,7 @@
       <w:lvlText w:val="o"/>
       <w:lvlJc w:val="left"/>
       <w:pPr>
-        <w:ind w:left="6480" w:hanging="360"/>
+        <w:ind w:left="6048" w:hanging="360"/>
       </w:pPr>
       <w:rPr>
         <w:rFonts w:ascii="Courier New" w:hAnsi="Courier New" w:cs="Courier New" w:hint="default"/>
@@ -14599,7 +14614,7 @@
       <w:lvlText w:val=""/>
       <w:lvlJc w:val="left"/>
       <w:pPr>
-        <w:ind w:left="7200" w:hanging="360"/>
+        <w:ind w:left="6768" w:hanging="360"/>
       </w:pPr>
       <w:rPr>
         <w:rFonts w:ascii="Wingdings" w:hAnsi="Wingdings" w:hint="default"/>
@@ -14607,6 +14622,119 @@
     </w:lvl>
   </w:abstractNum>
   <w:abstractNum w:abstractNumId="5" w15:restartNumberingAfterBreak="0">
+    <w:nsid w:val="030212E7"/>
+    <w:multiLevelType w:val="hybridMultilevel"/>
+    <w:tmpl w:val="D10A005E"/>
+    <w:lvl w:ilvl="0" w:tplc="10090001">
+      <w:start w:val="1"/>
+      <w:numFmt w:val="bullet"/>
+      <w:lvlText w:val=""/>
+      <w:lvlJc w:val="left"/>
+      <w:pPr>
+        <w:ind w:left="1440" w:hanging="360"/>
+      </w:pPr>
+      <w:rPr>
+        <w:rFonts w:ascii="Symbol" w:hAnsi="Symbol" w:hint="default"/>
+      </w:rPr>
+    </w:lvl>
+    <w:lvl w:ilvl="1" w:tplc="10090003" w:tentative="1">
+      <w:start w:val="1"/>
+      <w:numFmt w:val="bullet"/>
+      <w:lvlText w:val="o"/>
+      <w:lvlJc w:val="left"/>
+      <w:pPr>
+        <w:ind w:left="2160" w:hanging="360"/>
+      </w:pPr>
+      <w:rPr>
+        <w:rFonts w:ascii="Courier New" w:hAnsi="Courier New" w:cs="Courier New" w:hint="default"/>
+      </w:rPr>
+    </w:lvl>
+    <w:lvl w:ilvl="2" w:tplc="10090005" w:tentative="1">
+      <w:start w:val="1"/>
+      <w:numFmt w:val="bullet"/>
+      <w:lvlText w:val=""/>
+      <w:lvlJc w:val="left"/>
+      <w:pPr>
+        <w:ind w:left="2880" w:hanging="360"/>
+      </w:pPr>
+      <w:rPr>
+        <w:rFonts w:ascii="Wingdings" w:hAnsi="Wingdings" w:hint="default"/>
+      </w:rPr>
+    </w:lvl>
+    <w:lvl w:ilvl="3" w:tplc="10090001" w:tentative="1">
+      <w:start w:val="1"/>
+      <w:numFmt w:val="bullet"/>
+      <w:lvlText w:val=""/>
+      <w:lvlJc w:val="left"/>
+      <w:pPr>
+        <w:ind w:left="3600" w:hanging="360"/>
+      </w:pPr>
+      <w:rPr>
+        <w:rFonts w:ascii="Symbol" w:hAnsi="Symbol" w:hint="default"/>
+      </w:rPr>
+    </w:lvl>
+    <w:lvl w:ilvl="4" w:tplc="10090003" w:tentative="1">
+      <w:start w:val="1"/>
+      <w:numFmt w:val="bullet"/>
+      <w:lvlText w:val="o"/>
+      <w:lvlJc w:val="left"/>
+      <w:pPr>
+        <w:ind w:left="4320" w:hanging="360"/>
+      </w:pPr>
+      <w:rPr>
+        <w:rFonts w:ascii="Courier New" w:hAnsi="Courier New" w:cs="Courier New" w:hint="default"/>
+      </w:rPr>
+    </w:lvl>
+    <w:lvl w:ilvl="5" w:tplc="10090005" w:tentative="1">
+      <w:start w:val="1"/>
+      <w:numFmt w:val="bullet"/>
+      <w:lvlText w:val=""/>
+      <w:lvlJc w:val="left"/>
+      <w:pPr>
+        <w:ind w:left="5040" w:hanging="360"/>
+      </w:pPr>
+      <w:rPr>
+        <w:rFonts w:ascii="Wingdings" w:hAnsi="Wingdings" w:hint="default"/>
+      </w:rPr>
+    </w:lvl>
+    <w:lvl w:ilvl="6" w:tplc="10090001" w:tentative="1">
+      <w:start w:val="1"/>
+      <w:numFmt w:val="bullet"/>
+      <w:lvlText w:val=""/>
+      <w:lvlJc w:val="left"/>
+      <w:pPr>
+        <w:ind w:left="5760" w:hanging="360"/>
+      </w:pPr>
+      <w:rPr>
+        <w:rFonts w:ascii="Symbol" w:hAnsi="Symbol" w:hint="default"/>
+      </w:rPr>
+    </w:lvl>
+    <w:lvl w:ilvl="7" w:tplc="10090003" w:tentative="1">
+      <w:start w:val="1"/>
+      <w:numFmt w:val="bullet"/>
+      <w:lvlText w:val="o"/>
+      <w:lvlJc w:val="left"/>
+      <w:pPr>
+        <w:ind w:left="6480" w:hanging="360"/>
+      </w:pPr>
+      <w:rPr>
+        <w:rFonts w:ascii="Courier New" w:hAnsi="Courier New" w:cs="Courier New" w:hint="default"/>
+      </w:rPr>
+    </w:lvl>
+    <w:lvl w:ilvl="8" w:tplc="10090005" w:tentative="1">
+      <w:start w:val="1"/>
+      <w:numFmt w:val="bullet"/>
+      <w:lvlText w:val=""/>
+      <w:lvlJc w:val="left"/>
+      <w:pPr>
+        <w:ind w:left="7200" w:hanging="360"/>
+      </w:pPr>
+      <w:rPr>
+        <w:rFonts w:ascii="Wingdings" w:hAnsi="Wingdings" w:hint="default"/>
+      </w:rPr>
+    </w:lvl>
+  </w:abstractNum>
+  <w:abstractNum w:abstractNumId="6" w15:restartNumberingAfterBreak="0">
     <w:nsid w:val="1AE62D93"/>
     <w:multiLevelType w:val="singleLevel"/>
     <w:tmpl w:val="4240F1DA"/>
@@ -14626,7 +14754,7 @@
       </w:rPr>
     </w:lvl>
   </w:abstractNum>
-  <w:abstractNum w:abstractNumId="6" w15:restartNumberingAfterBreak="0">
+  <w:abstractNum w:abstractNumId="7" w15:restartNumberingAfterBreak="0">
     <w:nsid w:val="21A564D5"/>
     <w:multiLevelType w:val="singleLevel"/>
     <w:tmpl w:val="1AF812AA"/>
@@ -14641,7 +14769,7 @@
       </w:pPr>
     </w:lvl>
   </w:abstractNum>
-  <w:abstractNum w:abstractNumId="7" w15:restartNumberingAfterBreak="0">
+  <w:abstractNum w:abstractNumId="8" w15:restartNumberingAfterBreak="0">
     <w:nsid w:val="257820D3"/>
     <w:multiLevelType w:val="singleLevel"/>
     <w:tmpl w:val="04090001"/>
@@ -14661,7 +14789,7 @@
       </w:rPr>
     </w:lvl>
   </w:abstractNum>
-  <w:abstractNum w:abstractNumId="8" w15:restartNumberingAfterBreak="0">
+  <w:abstractNum w:abstractNumId="9" w15:restartNumberingAfterBreak="0">
     <w:nsid w:val="2C823158"/>
     <w:multiLevelType w:val="hybridMultilevel"/>
     <w:tmpl w:val="737E3F20"/>
@@ -14774,7 +14902,7 @@
       </w:pPr>
     </w:lvl>
   </w:abstractNum>
-  <w:abstractNum w:abstractNumId="9" w15:restartNumberingAfterBreak="0">
+  <w:abstractNum w:abstractNumId="10" w15:restartNumberingAfterBreak="0">
     <w:nsid w:val="33AE59AA"/>
     <w:multiLevelType w:val="hybridMultilevel"/>
     <w:tmpl w:val="790AFE3C"/>
@@ -14886,7 +15014,7 @@
       </w:rPr>
     </w:lvl>
   </w:abstractNum>
-  <w:abstractNum w:abstractNumId="10" w15:restartNumberingAfterBreak="0">
+  <w:abstractNum w:abstractNumId="11" w15:restartNumberingAfterBreak="0">
     <w:nsid w:val="3A371EDB"/>
     <w:multiLevelType w:val="singleLevel"/>
     <w:tmpl w:val="5100EAC4"/>
@@ -14903,7 +15031,7 @@
       </w:pPr>
     </w:lvl>
   </w:abstractNum>
-  <w:abstractNum w:abstractNumId="11" w15:restartNumberingAfterBreak="0">
+  <w:abstractNum w:abstractNumId="12" w15:restartNumberingAfterBreak="0">
     <w:nsid w:val="434F7749"/>
     <w:multiLevelType w:val="singleLevel"/>
     <w:tmpl w:val="00000000"/>
@@ -14921,7 +15049,7 @@
       </w:pPr>
     </w:lvl>
   </w:abstractNum>
-  <w:abstractNum w:abstractNumId="12" w15:restartNumberingAfterBreak="0">
+  <w:abstractNum w:abstractNumId="13" w15:restartNumberingAfterBreak="0">
     <w:nsid w:val="4464653C"/>
     <w:multiLevelType w:val="singleLevel"/>
     <w:tmpl w:val="D2966102"/>
@@ -14936,7 +15064,7 @@
       </w:pPr>
     </w:lvl>
   </w:abstractNum>
-  <w:abstractNum w:abstractNumId="13" w15:restartNumberingAfterBreak="0">
+  <w:abstractNum w:abstractNumId="14" w15:restartNumberingAfterBreak="0">
     <w:nsid w:val="474C5F61"/>
     <w:multiLevelType w:val="multilevel"/>
     <w:tmpl w:val="795669BC"/>
@@ -15032,7 +15160,7 @@
       </w:pPr>
     </w:lvl>
   </w:abstractNum>
-  <w:abstractNum w:abstractNumId="14" w15:restartNumberingAfterBreak="0">
+  <w:abstractNum w:abstractNumId="15" w15:restartNumberingAfterBreak="0">
     <w:nsid w:val="4C564669"/>
     <w:multiLevelType w:val="singleLevel"/>
     <w:tmpl w:val="B69CF620"/>
@@ -15047,7 +15175,7 @@
       </w:pPr>
     </w:lvl>
   </w:abstractNum>
-  <w:abstractNum w:abstractNumId="15" w15:restartNumberingAfterBreak="0">
+  <w:abstractNum w:abstractNumId="16" w15:restartNumberingAfterBreak="0">
     <w:nsid w:val="55B000AB"/>
     <w:multiLevelType w:val="singleLevel"/>
     <w:tmpl w:val="BCB4C324"/>
@@ -15062,7 +15190,7 @@
       </w:pPr>
     </w:lvl>
   </w:abstractNum>
-  <w:abstractNum w:abstractNumId="16" w15:restartNumberingAfterBreak="0">
+  <w:abstractNum w:abstractNumId="17" w15:restartNumberingAfterBreak="0">
     <w:nsid w:val="65275895"/>
     <w:multiLevelType w:val="multilevel"/>
     <w:tmpl w:val="A8600944"/>
@@ -15157,7 +15285,7 @@
       </w:pPr>
     </w:lvl>
   </w:abstractNum>
-  <w:abstractNum w:abstractNumId="17" w15:restartNumberingAfterBreak="0">
+  <w:abstractNum w:abstractNumId="18" w15:restartNumberingAfterBreak="0">
     <w:nsid w:val="750759CC"/>
     <w:multiLevelType w:val="hybridMultilevel"/>
     <w:tmpl w:val="79845770"/>
@@ -15273,7 +15401,7 @@
       </w:pPr>
     </w:lvl>
   </w:abstractNum>
-  <w:abstractNum w:abstractNumId="18" w15:restartNumberingAfterBreak="0">
+  <w:abstractNum w:abstractNumId="19" w15:restartNumberingAfterBreak="0">
     <w:nsid w:val="7DC24701"/>
     <w:multiLevelType w:val="hybridMultilevel"/>
     <w:tmpl w:val="4E42916A"/>
@@ -15387,34 +15515,34 @@
     </w:lvl>
   </w:abstractNum>
   <w:num w:numId="1">
-    <w:abstractNumId w:val="13"/>
+    <w:abstractNumId w:val="14"/>
   </w:num>
   <w:num w:numId="2">
-    <w:abstractNumId w:val="11"/>
+    <w:abstractNumId w:val="12"/>
   </w:num>
   <w:num w:numId="3">
+    <w:abstractNumId w:val="18"/>
+  </w:num>
+  <w:num w:numId="4">
+    <w:abstractNumId w:val="9"/>
+  </w:num>
+  <w:num w:numId="5">
     <w:abstractNumId w:val="17"/>
   </w:num>
-  <w:num w:numId="4">
-    <w:abstractNumId w:val="8"/>
-  </w:num>
-  <w:num w:numId="5">
-    <w:abstractNumId w:val="16"/>
-  </w:num>
   <w:num w:numId="6">
-    <w:abstractNumId w:val="18"/>
+    <w:abstractNumId w:val="19"/>
   </w:num>
   <w:num w:numId="7">
-    <w:abstractNumId w:val="4"/>
+    <w:abstractNumId w:val="5"/>
   </w:num>
   <w:num w:numId="8">
-    <w:abstractNumId w:val="9"/>
+    <w:abstractNumId w:val="10"/>
   </w:num>
   <w:num w:numId="9">
     <w:abstractNumId w:val="1"/>
   </w:num>
   <w:num w:numId="10">
-    <w:abstractNumId w:val="10"/>
+    <w:abstractNumId w:val="11"/>
   </w:num>
   <w:num w:numId="11">
     <w:abstractNumId w:val="2"/>
@@ -15423,13 +15551,13 @@
     <w:abstractNumId w:val="3"/>
   </w:num>
   <w:num w:numId="13">
-    <w:abstractNumId w:val="10"/>
+    <w:abstractNumId w:val="11"/>
     <w:lvlOverride w:ilvl="0">
       <w:startOverride w:val="1"/>
     </w:lvlOverride>
   </w:num>
   <w:num w:numId="14">
-    <w:abstractNumId w:val="10"/>
+    <w:abstractNumId w:val="11"/>
     <w:lvlOverride w:ilvl="0">
       <w:startOverride w:val="1"/>
     </w:lvlOverride>
@@ -15438,13 +15566,13 @@
     <w:abstractNumId w:val="0"/>
   </w:num>
   <w:num w:numId="16">
+    <w:abstractNumId w:val="8"/>
+  </w:num>
+  <w:num w:numId="17">
     <w:abstractNumId w:val="7"/>
   </w:num>
-  <w:num w:numId="17">
-    <w:abstractNumId w:val="6"/>
-  </w:num>
   <w:num w:numId="18">
-    <w:abstractNumId w:val="6"/>
+    <w:abstractNumId w:val="7"/>
     <w:lvlOverride w:ilvl="0">
       <w:lvl w:ilvl="0">
         <w:start w:val="1"/>
@@ -15459,7 +15587,7 @@
     </w:lvlOverride>
   </w:num>
   <w:num w:numId="19">
-    <w:abstractNumId w:val="6"/>
+    <w:abstractNumId w:val="7"/>
     <w:lvlOverride w:ilvl="0">
       <w:lvl w:ilvl="0">
         <w:start w:val="1"/>
@@ -15474,7 +15602,7 @@
     </w:lvlOverride>
   </w:num>
   <w:num w:numId="20">
-    <w:abstractNumId w:val="6"/>
+    <w:abstractNumId w:val="7"/>
     <w:lvlOverride w:ilvl="0">
       <w:lvl w:ilvl="0">
         <w:start w:val="1"/>
@@ -15489,10 +15617,10 @@
     </w:lvlOverride>
   </w:num>
   <w:num w:numId="21">
-    <w:abstractNumId w:val="12"/>
+    <w:abstractNumId w:val="13"/>
   </w:num>
   <w:num w:numId="22">
-    <w:abstractNumId w:val="12"/>
+    <w:abstractNumId w:val="13"/>
     <w:lvlOverride w:ilvl="0">
       <w:lvl w:ilvl="0">
         <w:start w:val="1"/>
@@ -15507,7 +15635,7 @@
     </w:lvlOverride>
   </w:num>
   <w:num w:numId="23">
-    <w:abstractNumId w:val="12"/>
+    <w:abstractNumId w:val="13"/>
     <w:lvlOverride w:ilvl="0">
       <w:lvl w:ilvl="0">
         <w:start w:val="1"/>
@@ -15522,7 +15650,7 @@
     </w:lvlOverride>
   </w:num>
   <w:num w:numId="24">
-    <w:abstractNumId w:val="12"/>
+    <w:abstractNumId w:val="13"/>
     <w:lvlOverride w:ilvl="0">
       <w:lvl w:ilvl="0">
         <w:start w:val="1"/>
@@ -15537,7 +15665,7 @@
     </w:lvlOverride>
   </w:num>
   <w:num w:numId="25">
-    <w:abstractNumId w:val="12"/>
+    <w:abstractNumId w:val="13"/>
     <w:lvlOverride w:ilvl="0">
       <w:lvl w:ilvl="0">
         <w:start w:val="1"/>
@@ -15552,7 +15680,7 @@
     </w:lvlOverride>
   </w:num>
   <w:num w:numId="26">
-    <w:abstractNumId w:val="12"/>
+    <w:abstractNumId w:val="13"/>
     <w:lvlOverride w:ilvl="0">
       <w:lvl w:ilvl="0">
         <w:start w:val="1"/>
@@ -15567,7 +15695,7 @@
     </w:lvlOverride>
   </w:num>
   <w:num w:numId="27">
-    <w:abstractNumId w:val="12"/>
+    <w:abstractNumId w:val="13"/>
     <w:lvlOverride w:ilvl="0">
       <w:lvl w:ilvl="0">
         <w:start w:val="1"/>
@@ -15582,7 +15710,7 @@
     </w:lvlOverride>
   </w:num>
   <w:num w:numId="28">
-    <w:abstractNumId w:val="12"/>
+    <w:abstractNumId w:val="13"/>
     <w:lvlOverride w:ilvl="0">
       <w:lvl w:ilvl="0">
         <w:start w:val="1"/>
@@ -15597,7 +15725,7 @@
     </w:lvlOverride>
   </w:num>
   <w:num w:numId="29">
-    <w:abstractNumId w:val="6"/>
+    <w:abstractNumId w:val="7"/>
     <w:lvlOverride w:ilvl="0">
       <w:lvl w:ilvl="0">
         <w:start w:val="1"/>
@@ -15612,7 +15740,7 @@
     </w:lvlOverride>
   </w:num>
   <w:num w:numId="30">
-    <w:abstractNumId w:val="6"/>
+    <w:abstractNumId w:val="7"/>
     <w:lvlOverride w:ilvl="0">
       <w:lvl w:ilvl="0">
         <w:start w:val="1"/>
@@ -15627,7 +15755,7 @@
     </w:lvlOverride>
   </w:num>
   <w:num w:numId="31">
-    <w:abstractNumId w:val="6"/>
+    <w:abstractNumId w:val="7"/>
     <w:lvlOverride w:ilvl="0">
       <w:lvl w:ilvl="0">
         <w:start w:val="1"/>
@@ -15642,7 +15770,7 @@
     </w:lvlOverride>
   </w:num>
   <w:num w:numId="32">
-    <w:abstractNumId w:val="12"/>
+    <w:abstractNumId w:val="13"/>
     <w:lvlOverride w:ilvl="0">
       <w:lvl w:ilvl="0">
         <w:start w:val="1"/>
@@ -15657,7 +15785,7 @@
     </w:lvlOverride>
   </w:num>
   <w:num w:numId="33">
-    <w:abstractNumId w:val="12"/>
+    <w:abstractNumId w:val="13"/>
     <w:lvlOverride w:ilvl="0">
       <w:lvl w:ilvl="0">
         <w:start w:val="1"/>
@@ -15672,7 +15800,7 @@
     </w:lvlOverride>
   </w:num>
   <w:num w:numId="34">
-    <w:abstractNumId w:val="12"/>
+    <w:abstractNumId w:val="13"/>
     <w:lvlOverride w:ilvl="0">
       <w:lvl w:ilvl="0">
         <w:start w:val="1"/>
@@ -15687,7 +15815,7 @@
     </w:lvlOverride>
   </w:num>
   <w:num w:numId="35">
-    <w:abstractNumId w:val="12"/>
+    <w:abstractNumId w:val="13"/>
     <w:lvlOverride w:ilvl="0">
       <w:lvl w:ilvl="0">
         <w:start w:val="1"/>
@@ -15702,7 +15830,7 @@
     </w:lvlOverride>
   </w:num>
   <w:num w:numId="36">
-    <w:abstractNumId w:val="12"/>
+    <w:abstractNumId w:val="13"/>
     <w:lvlOverride w:ilvl="0">
       <w:lvl w:ilvl="0">
         <w:start w:val="1"/>
@@ -15717,7 +15845,7 @@
     </w:lvlOverride>
   </w:num>
   <w:num w:numId="37">
-    <w:abstractNumId w:val="12"/>
+    <w:abstractNumId w:val="13"/>
     <w:lvlOverride w:ilvl="0">
       <w:lvl w:ilvl="0">
         <w:start w:val="1"/>
@@ -15732,7 +15860,7 @@
     </w:lvlOverride>
   </w:num>
   <w:num w:numId="38">
-    <w:abstractNumId w:val="12"/>
+    <w:abstractNumId w:val="13"/>
     <w:lvlOverride w:ilvl="0">
       <w:lvl w:ilvl="0">
         <w:start w:val="1"/>
@@ -15747,7 +15875,7 @@
     </w:lvlOverride>
   </w:num>
   <w:num w:numId="39">
-    <w:abstractNumId w:val="6"/>
+    <w:abstractNumId w:val="7"/>
     <w:lvlOverride w:ilvl="0">
       <w:lvl w:ilvl="0">
         <w:start w:val="1"/>
@@ -15762,7 +15890,7 @@
     </w:lvlOverride>
   </w:num>
   <w:num w:numId="40">
-    <w:abstractNumId w:val="12"/>
+    <w:abstractNumId w:val="13"/>
     <w:lvlOverride w:ilvl="0">
       <w:lvl w:ilvl="0">
         <w:start w:val="1"/>
@@ -15777,7 +15905,7 @@
     </w:lvlOverride>
   </w:num>
   <w:num w:numId="41">
-    <w:abstractNumId w:val="6"/>
+    <w:abstractNumId w:val="7"/>
     <w:lvlOverride w:ilvl="0">
       <w:lvl w:ilvl="0">
         <w:start w:val="1"/>
@@ -15792,7 +15920,7 @@
     </w:lvlOverride>
   </w:num>
   <w:num w:numId="42">
-    <w:abstractNumId w:val="12"/>
+    <w:abstractNumId w:val="13"/>
     <w:lvlOverride w:ilvl="0">
       <w:lvl w:ilvl="0">
         <w:start w:val="1"/>
@@ -15807,7 +15935,7 @@
     </w:lvlOverride>
   </w:num>
   <w:num w:numId="43">
-    <w:abstractNumId w:val="14"/>
+    <w:abstractNumId w:val="15"/>
     <w:lvlOverride w:ilvl="0">
       <w:lvl w:ilvl="0">
         <w:start w:val="1"/>
@@ -15822,10 +15950,13 @@
     </w:lvlOverride>
   </w:num>
   <w:num w:numId="44">
-    <w:abstractNumId w:val="15"/>
+    <w:abstractNumId w:val="16"/>
   </w:num>
   <w:num w:numId="45">
-    <w:abstractNumId w:val="5"/>
+    <w:abstractNumId w:val="6"/>
+  </w:num>
+  <w:num w:numId="46">
+    <w:abstractNumId w:val="4"/>
   </w:num>
   <w:numIdMacAtCleanup w:val="4"/>
 </w:numbering>
@@ -17339,7 +17470,7 @@
 </file>
 
 <file path=customXml/itemProps1.xml><?xml version="1.0" encoding="utf-8"?>
-<ds:datastoreItem xmlns:ds="http://schemas.openxmlformats.org/officeDocument/2006/customXml" ds:itemID="{A3620042-C8F7-4DCE-A786-4E5A68D9466A}">
+<ds:datastoreItem xmlns:ds="http://schemas.openxmlformats.org/officeDocument/2006/customXml" ds:itemID="{7E627104-A1F0-4D0B-88B3-760DD6C32027}">
   <ds:schemaRefs>
     <ds:schemaRef ds:uri="http://schemas.openxmlformats.org/officeDocument/2006/bibliography"/>
   </ds:schemaRefs>

</xml_diff>

<commit_message>
Added Chapter 4, 6 and Abstract info
Chapter 4 rough copy over form paper. Edits need to be underwent.
Chapter 6: conclusion has been written and the abstract form the ALI
paper has been used as the current abstract need to update. Also a
proper title has been added and acknol.
</commit_message>
<xml_diff>
--- a/Word/Chapter2.docx
+++ b/Word/Chapter2.docx
@@ -28,7 +28,7 @@
           <w:szCs w:val="36"/>
         </w:rPr>
       </w:pPr>
-      <w:bookmarkStart w:id="0" w:name="_Toc436223445"/>
+      <w:bookmarkStart w:id="0" w:name="_Toc439680274"/>
       <w:r>
         <w:rPr>
           <w:sz w:val="36"/>
@@ -42,7 +42,7 @@
       <w:pPr>
         <w:pStyle w:val="Heading1"/>
       </w:pPr>
-      <w:bookmarkStart w:id="1" w:name="_Toc436223446"/>
+      <w:bookmarkStart w:id="1" w:name="_Toc439680275"/>
       <w:r>
         <w:t>2.1 Introduction</w:t>
       </w:r>
@@ -56,80 +56,56 @@
       <w:r>
         <w:t>Stratospheric aerosol plays an important role in the global radiative forcing balance by scattering solar irradiation and causing an overall cooling effect that depends on the particle size distribution and the concentration (</w:t>
       </w:r>
-      <w:proofErr w:type="spellStart"/>
       <w:r>
         <w:rPr>
           <w:i/>
         </w:rPr>
-        <w:t>Kiehl</w:t>
-      </w:r>
-      <w:proofErr w:type="spellEnd"/>
+        <w:t>Kiehl and Briegleb</w:t>
+      </w:r>
+      <w:r>
+        <w:t xml:space="preserve">, 1993; </w:t>
+      </w:r>
       <w:r>
         <w:rPr>
           <w:i/>
         </w:rPr>
-        <w:t xml:space="preserve"> and </w:t>
-      </w:r>
-      <w:proofErr w:type="spellStart"/>
+        <w:t>Stocker et al.</w:t>
+      </w:r>
+      <w:r>
+        <w:t>, 2013).  These climate effects are an important and recent focus of research due to the potential contribution of stratospheric aerosol to the so-called global warming hiatus (</w:t>
+      </w:r>
       <w:r>
         <w:rPr>
           <w:i/>
         </w:rPr>
-        <w:t>Briegleb</w:t>
-      </w:r>
-      <w:proofErr w:type="spellEnd"/>
-      <w:r>
-        <w:t xml:space="preserve">, 1993; </w:t>
+        <w:t>Solomon et al.</w:t>
+      </w:r>
+      <w:r>
+        <w:t xml:space="preserve">, 2011; </w:t>
       </w:r>
       <w:r>
         <w:rPr>
           <w:i/>
         </w:rPr>
-        <w:t>Stocker et al.</w:t>
-      </w:r>
-      <w:r>
-        <w:t>, 2013).  These climate effects are an important and recent focus of research due to the potential contribution of stratospheric aerosol to the so-called global warming hiatus (</w:t>
+        <w:t>Haywood et al.</w:t>
+      </w:r>
+      <w:r>
+        <w:t xml:space="preserve">, 2014; </w:t>
       </w:r>
       <w:r>
         <w:rPr>
           <w:i/>
         </w:rPr>
-        <w:t>Solomon et al.</w:t>
-      </w:r>
-      <w:r>
-        <w:t xml:space="preserve">, 2011; </w:t>
+        <w:t>Fyfe et al.</w:t>
+      </w:r>
+      <w:r>
+        <w:t>, 2013) and efforts to quantify the variability and trends in the global stratospheric aerosol load are underway with various ground-based and satellite data sets (</w:t>
       </w:r>
       <w:r>
         <w:rPr>
           <w:i/>
         </w:rPr>
-        <w:t>Haywood et al.</w:t>
-      </w:r>
-      <w:r>
-        <w:t xml:space="preserve">, 2014; </w:t>
-      </w:r>
-      <w:r>
-        <w:rPr>
-          <w:i/>
-        </w:rPr>
-        <w:t>Fyfe et al.</w:t>
-      </w:r>
-      <w:r>
-        <w:t>, 2013) and efforts to quantify the variability and trends in the global stratospheric aerosol load are underway with various ground-based and satellite data sets (</w:t>
-      </w:r>
-      <w:proofErr w:type="spellStart"/>
-      <w:r>
-        <w:rPr>
-          <w:i/>
-        </w:rPr>
-        <w:t>Rieger</w:t>
-      </w:r>
-      <w:proofErr w:type="spellEnd"/>
-      <w:r>
-        <w:rPr>
-          <w:i/>
-        </w:rPr>
-        <w:t xml:space="preserve"> et al.</w:t>
+        <w:t>Rieger et al.</w:t>
       </w:r>
       <w:r>
         <w:t xml:space="preserve">, 2015; </w:t>
@@ -152,191 +128,86 @@
       <w:r>
         <w:t>Since its discovery with stratospheric balloon observations (</w:t>
       </w:r>
-      <w:proofErr w:type="spellStart"/>
       <w:r>
         <w:rPr>
           <w:i/>
         </w:rPr>
-        <w:t>Junge</w:t>
-      </w:r>
-      <w:proofErr w:type="spellEnd"/>
+        <w:t>Junge et al.</w:t>
+      </w:r>
+      <w:r>
+        <w:t>, 1961), stratospheric aerosol has been measured with various techniques, although due to the variability of physical composition and particle size, the observations are always limited to some degree.  In-situ balloon observations continue to be used and have provided highly valuable data sets, including most notably the long time series of Optical Particle Counter (OPC) measurements from Laramie, WY (</w:t>
+      </w:r>
       <w:r>
         <w:rPr>
           <w:i/>
         </w:rPr>
-        <w:t xml:space="preserve"> et al.</w:t>
-      </w:r>
-      <w:r>
-        <w:t xml:space="preserve">, 1961), stratospheric aerosol has been measured with various techniques, although due to the variability of physical composition and particle size, the observations are always limited to some degree.  In-situ balloon observations continue to be used and have provided highly valuable data sets, including most notably the long time series of </w:t>
-      </w:r>
-      <w:bookmarkStart w:id="2" w:name="_GoBack"/>
-      <w:r>
-        <w:t>O</w:t>
-      </w:r>
-      <w:r>
-        <w:t>pt</w:t>
-      </w:r>
-      <w:bookmarkEnd w:id="2"/>
-      <w:r>
-        <w:t xml:space="preserve">ical </w:t>
-      </w:r>
-      <w:r>
-        <w:t>P</w:t>
-      </w:r>
-      <w:r>
-        <w:t xml:space="preserve">article </w:t>
-      </w:r>
-      <w:r>
-        <w:t>C</w:t>
-      </w:r>
-      <w:r>
-        <w:t xml:space="preserve">ounter </w:t>
-      </w:r>
-      <w:r>
-        <w:t xml:space="preserve">(OPC) </w:t>
-      </w:r>
-      <w:r>
-        <w:t>measurements from Laramie, WY (</w:t>
+        <w:t>Deshler et al.</w:t>
+      </w:r>
+      <w:r>
+        <w:t xml:space="preserve">, 2003; 2008; </w:t>
       </w:r>
       <w:r>
         <w:rPr>
           <w:i/>
         </w:rPr>
-        <w:t>Deshler et al.</w:t>
-      </w:r>
-      <w:r>
-        <w:t xml:space="preserve">, 2003; 2008; </w:t>
-      </w:r>
-      <w:proofErr w:type="spellStart"/>
+        <w:t>Kovilakam et al.</w:t>
+      </w:r>
+      <w:r>
+        <w:t>, 2015).  Aircraft-borne nephelometers (</w:t>
+      </w:r>
       <w:r>
         <w:rPr>
           <w:i/>
         </w:rPr>
-        <w:t>Kovilakam</w:t>
-      </w:r>
-      <w:proofErr w:type="spellEnd"/>
+        <w:t>Beuttell and Brewer</w:t>
+      </w:r>
+      <w:r>
+        <w:t xml:space="preserve">, 1949; </w:t>
+      </w:r>
       <w:r>
         <w:rPr>
           <w:i/>
         </w:rPr>
-        <w:t xml:space="preserve"> et al.</w:t>
-      </w:r>
-      <w:r>
-        <w:t xml:space="preserve">, 2015).  Aircraft-borne </w:t>
-      </w:r>
-      <w:proofErr w:type="spellStart"/>
-      <w:r>
-        <w:t>nephelometers</w:t>
-      </w:r>
-      <w:proofErr w:type="spellEnd"/>
-      <w:r>
-        <w:t xml:space="preserve"> (</w:t>
-      </w:r>
-      <w:proofErr w:type="spellStart"/>
+        <w:t>Charlson et al.</w:t>
+      </w:r>
+      <w:r>
+        <w:t>, 1969) acquire detailed in-situ measurements, providing, for example, plume composition (</w:t>
+      </w:r>
       <w:r>
         <w:rPr>
           <w:i/>
         </w:rPr>
-        <w:t>Beuttell</w:t>
-      </w:r>
-      <w:proofErr w:type="spellEnd"/>
+        <w:t>Murphy et al.</w:t>
+      </w:r>
+      <w:r>
+        <w:t>, 2014), but are spatially limited to the aircraft track. Ground based lidars have been used to do detailed studies of the extent of volcanic aerosol plumes (</w:t>
+      </w:r>
       <w:r>
         <w:rPr>
           <w:i/>
         </w:rPr>
-        <w:t xml:space="preserve"> and Brewer</w:t>
-      </w:r>
-      <w:r>
-        <w:t xml:space="preserve">, 1949; </w:t>
-      </w:r>
-      <w:proofErr w:type="spellStart"/>
+        <w:t>Chazette et al.</w:t>
+      </w:r>
+      <w:r>
+        <w:t xml:space="preserve">, 1995; </w:t>
+      </w:r>
       <w:r>
         <w:rPr>
           <w:i/>
         </w:rPr>
-        <w:t>Charlson</w:t>
-      </w:r>
-      <w:proofErr w:type="spellEnd"/>
+        <w:t>Sawamura et al.</w:t>
+      </w:r>
+      <w:r>
+        <w:t xml:space="preserve">, 2012) and provide valuable insight into long term local variability and trends in the aerosol layer. For example, lidar observations were used by </w:t>
+      </w:r>
       <w:r>
         <w:rPr>
           <w:i/>
         </w:rPr>
-        <w:t xml:space="preserve"> et al.</w:t>
-      </w:r>
-      <w:r>
-        <w:t>, 1969) acquire detailed in-situ measurements, providing, for example, plume composition (</w:t>
-      </w:r>
-      <w:r>
-        <w:rPr>
-          <w:i/>
-        </w:rPr>
-        <w:t>Murphy et al.</w:t>
-      </w:r>
-      <w:r>
-        <w:t xml:space="preserve">, 2014), but are spatially limited to the aircraft track. Ground based </w:t>
-      </w:r>
-      <w:proofErr w:type="spellStart"/>
-      <w:r>
-        <w:t>lidars</w:t>
-      </w:r>
-      <w:proofErr w:type="spellEnd"/>
-      <w:r>
-        <w:t xml:space="preserve"> have been used to do detailed studies of the extent of volcanic aerosol plumes (</w:t>
-      </w:r>
-      <w:proofErr w:type="spellStart"/>
-      <w:r>
-        <w:rPr>
-          <w:i/>
-        </w:rPr>
-        <w:t>Chazette</w:t>
-      </w:r>
-      <w:proofErr w:type="spellEnd"/>
-      <w:r>
-        <w:rPr>
-          <w:i/>
-        </w:rPr>
-        <w:t xml:space="preserve"> et al.</w:t>
-      </w:r>
-      <w:r>
-        <w:t xml:space="preserve">, 1995; </w:t>
-      </w:r>
-      <w:proofErr w:type="spellStart"/>
-      <w:r>
-        <w:rPr>
-          <w:i/>
-        </w:rPr>
-        <w:t>Sawamura</w:t>
-      </w:r>
-      <w:proofErr w:type="spellEnd"/>
-      <w:r>
-        <w:rPr>
-          <w:i/>
-        </w:rPr>
-        <w:t xml:space="preserve"> et al.</w:t>
-      </w:r>
-      <w:r>
-        <w:t xml:space="preserve">, 2012) and provide valuable insight into long term local variability and trends in the aerosol layer. For example, </w:t>
-      </w:r>
-      <w:proofErr w:type="spellStart"/>
-      <w:r>
-        <w:t>lidar</w:t>
-      </w:r>
-      <w:proofErr w:type="spellEnd"/>
-      <w:r>
-        <w:t xml:space="preserve"> observations were used by </w:t>
-      </w:r>
-      <w:r>
-        <w:rPr>
-          <w:i/>
-        </w:rPr>
         <w:t>Hofmann et al.</w:t>
       </w:r>
       <w:r>
-        <w:t xml:space="preserve"> (2009) to first report the observed increase in stratospheric aerosol over approximately the last decade. However, the global distribution, which can only really be obtained </w:t>
-      </w:r>
-      <w:r>
-        <w:lastRenderedPageBreak/>
-        <w:t xml:space="preserve">with satellite observations, provides invaluable insight into aerosol processes and variability.  A good example of this is the use of satellite observations by </w:t>
+        <w:t xml:space="preserve"> (2009) to first report the observed increase in stratospheric aerosol over approximately the last decade. However, the global distribution, which can only really be obtained with satellite observations, provides invaluable insight into aerosol processes and variability.  A good example of this is the use of satellite observations by </w:t>
       </w:r>
       <w:r>
         <w:rPr>
@@ -374,71 +245,47 @@
       <w:r>
         <w:t xml:space="preserve">, 2014; </w:t>
       </w:r>
-      <w:proofErr w:type="spellStart"/>
       <w:r>
         <w:rPr>
           <w:i/>
         </w:rPr>
-        <w:t>Andersson</w:t>
-      </w:r>
-      <w:proofErr w:type="spellEnd"/>
+        <w:t>Andersson et al.</w:t>
+      </w:r>
+      <w:r>
+        <w:t>, 2015).   Furthering the understanding of the transport of aerosol near and across the tropopause would also benefit from higher spatial and temporal resolution observations.  This is evident in the case of volcanic plumes, such as that from Nabro in 2011, the transport and origin of which has been studied extensively and somewhat controversially (</w:t>
+      </w:r>
       <w:r>
         <w:rPr>
           <w:i/>
         </w:rPr>
-        <w:t xml:space="preserve"> et al.</w:t>
-      </w:r>
-      <w:r>
-        <w:t xml:space="preserve">, 2015).   Furthering the understanding of the transport of aerosol near and across the tropopause would also benefit from higher spatial and temporal resolution observations.  This is evident in the case of volcanic plumes, such as that from </w:t>
-      </w:r>
-      <w:proofErr w:type="spellStart"/>
-      <w:r>
-        <w:t>Nabro</w:t>
-      </w:r>
-      <w:proofErr w:type="spellEnd"/>
-      <w:r>
-        <w:t xml:space="preserve"> in 2011, the transport and origin of which has been studied extensively and somewhat controversially (</w:t>
+        <w:t>Bourassa et al.</w:t>
+      </w:r>
+      <w:r>
+        <w:t xml:space="preserve">, 2012c; 2013; </w:t>
       </w:r>
       <w:r>
         <w:rPr>
           <w:i/>
         </w:rPr>
-        <w:t>Bourassa et al.</w:t>
-      </w:r>
-      <w:r>
-        <w:t xml:space="preserve">, 2012c; 2013; </w:t>
+        <w:t>Vernier et al.</w:t>
+      </w:r>
+      <w:r>
+        <w:t xml:space="preserve">, 2013; </w:t>
       </w:r>
       <w:r>
         <w:rPr>
           <w:i/>
         </w:rPr>
-        <w:t>Vernier et al.</w:t>
-      </w:r>
-      <w:r>
-        <w:t xml:space="preserve">, 2013; </w:t>
+        <w:t>Fromm et al.</w:t>
+      </w:r>
+      <w:r>
+        <w:t xml:space="preserve">, 2013; 2014; </w:t>
       </w:r>
       <w:r>
         <w:rPr>
           <w:i/>
         </w:rPr>
-        <w:t>Fromm et al.</w:t>
-      </w:r>
-      <w:r>
-        <w:t xml:space="preserve">, 2013; 2014; </w:t>
-      </w:r>
-      <w:proofErr w:type="spellStart"/>
-      <w:r>
-        <w:rPr>
-          <w:i/>
-        </w:rPr>
-        <w:t>Fairlie</w:t>
-      </w:r>
-      <w:proofErr w:type="spellEnd"/>
-      <w:r>
-        <w:rPr>
-          <w:i/>
-        </w:rPr>
-        <w:t xml:space="preserve"> et al.</w:t>
+        <w:t>Fairlie et al.</w:t>
       </w:r>
       <w:r>
         <w:t xml:space="preserve">, 2014; </w:t>
@@ -492,11 +339,7 @@
         <w:jc w:val="both"/>
       </w:pPr>
       <w:r>
-        <w:t xml:space="preserve">Continued stratospheric aerosol observations from space are drastically needed though few, if any, planned missions with such capability are underway.  In this work, we present the design and test of a prototype instrument for potential future satellite-based stratospheric aerosol observation. The Aerosol Limb Imager (ALI) concept is a relatively small, low-cost, low-power, passive instrument, suitable for microsatellite deployment with the capability to provide high </w:t>
-      </w:r>
-      <w:r>
-        <w:lastRenderedPageBreak/>
-        <w:t xml:space="preserve">spatial resolution measurements, both vertically and horizontally, of the visible/NIR aerosol extinction coefficient.  The basic idea is to leverage the clear advantages of the limb scatter technique as a passive, and therefore low mass and low power, means to obtain daily global coverage, with a two dimensional hyperspectral imager for filling cross-track observation.  </w:t>
+        <w:t xml:space="preserve">Continued stratospheric aerosol observations from space are drastically needed though few, if any, planned missions with such capability are underway.  In this work, we present the design and test of a prototype instrument for potential future satellite-based stratospheric aerosol observation. The Aerosol Limb Imager (ALI) concept is a relatively small, low-cost, low-power, passive instrument, suitable for microsatellite deployment with the capability to provide high spatial resolution measurements, both vertically and horizontally, of the visible/NIR aerosol extinction coefficient.  The basic idea is to leverage the clear advantages of the limb scatter technique as a passive, and therefore low mass and low power, means to obtain daily global coverage, with a two dimensional hyperspectral imager for filling cross-track observation.  </w:t>
       </w:r>
     </w:p>
     <w:p>
@@ -507,19 +350,11 @@
       <w:r>
         <w:t>The ALI instrument concept is built around the use of an Acousto-Optic Tunable Filter (AOTF), which is a novel filtering technology that provides the ability to rapidly select the central wavelength of an image with no moving parts.  These filters, which have recently been developed as large aperture imaging quality devices, operate very efficiently in the red and near infrared spectral range, which is a well matched spectral range for limb scatter sensitivity to aerosol and cloud (</w:t>
       </w:r>
-      <w:proofErr w:type="spellStart"/>
       <w:r>
         <w:rPr>
           <w:i/>
         </w:rPr>
-        <w:t>Rieger</w:t>
-      </w:r>
-      <w:proofErr w:type="spellEnd"/>
-      <w:r>
-        <w:rPr>
-          <w:i/>
-        </w:rPr>
-        <w:t xml:space="preserve"> et al.</w:t>
+        <w:t>Rieger et al.</w:t>
       </w:r>
       <w:r>
         <w:t xml:space="preserve">, 2014).  Additionally, the spectral bandpass of the AOTF, which is typically between 3-6 nm at these wavelengths, is very suitable for the broadband scattering characteristics of the aerosol limb signal.  The two dimensional imaging nature of the design provides the capability to achieve at least sub-kilometer resolution at the tangent point, which is on the order of the scale size of the upper troposphere and lower stratosphere (UTLS) aerosol features mentioned above.  </w:t>
@@ -533,41 +368,25 @@
       <w:r>
         <w:t>It should be noted that the basic instrument design concept of ALI is very similar to that of the Atmospheric Limb Tracker for the Investigation of the Upcoming Stratosphere (ALTIUS) (</w:t>
       </w:r>
-      <w:proofErr w:type="spellStart"/>
       <w:r>
         <w:rPr>
           <w:i/>
         </w:rPr>
-        <w:t>Dekemper</w:t>
-      </w:r>
-      <w:proofErr w:type="spellEnd"/>
-      <w:r>
-        <w:rPr>
-          <w:i/>
-        </w:rPr>
-        <w:t xml:space="preserve"> et al.</w:t>
-      </w:r>
-      <w:r>
-        <w:t xml:space="preserve">, 2012), which is a Belgian instrument concept from the Belgian Institute for Space </w:t>
-      </w:r>
-      <w:proofErr w:type="spellStart"/>
-      <w:r>
-        <w:t>Aeronomy</w:t>
-      </w:r>
-      <w:proofErr w:type="spellEnd"/>
-      <w:r>
-        <w:t xml:space="preserve"> (BIRA).  ALTIUS is designed to measure limb scattered sunlight; however, it also has solar, stellar, and planetary occultation modes and is scientifically focused on trace gas measurements, particularly for ozone, whereas ALI is optimized for aerosol observation.  </w:t>
+        <w:t>Dekemper et al.</w:t>
+      </w:r>
+      <w:r>
+        <w:t xml:space="preserve">, 2012), which is a Belgian instrument concept from the Belgian Institute for Space Aeronomy (BIRA).  ALTIUS is designed to measure limb scattered sunlight; however, it also has solar, stellar, and planetary occultation modes and is scientifically focused on trace gas measurements, particularly for ozone, whereas ALI is optimized for aerosol observation.  </w:t>
       </w:r>
     </w:p>
     <w:p>
       <w:pPr>
         <w:pStyle w:val="Heading1"/>
       </w:pPr>
-      <w:bookmarkStart w:id="3" w:name="_Toc436223447"/>
+      <w:bookmarkStart w:id="2" w:name="_Toc439680276"/>
       <w:r>
         <w:t>2.2 Stratospheric Aerosol</w:t>
       </w:r>
-      <w:bookmarkEnd w:id="3"/>
+      <w:bookmarkEnd w:id="2"/>
     </w:p>
     <w:p>
       <w:pPr>
@@ -586,11 +405,7 @@
         <w:t>th</w:t>
       </w:r>
       <w:r>
-        <w:t xml:space="preserve"> century, it was known that atmospheric temperature decreased with </w:t>
-      </w:r>
-      <w:r>
-        <w:lastRenderedPageBreak/>
-        <w:t>altitude and a theory had been raised that at specific altitude the temperature must eventually go to absolute zero. This lead to a series of balloon campaigns to discover this mysterious altitude in the atmosphere, which were noisy and unreliable due to the technology available.  However, in the late 19</w:t>
+        <w:t xml:space="preserve"> century, it was known that atmospheric temperature decreased with altitude and a theory had been raised that at specific altitude the temperature must eventually go to absolute zero. This lead to a series of balloon campaigns to discover this mysterious altitude in the atmosphere, which were noisy and unreliable due to the technology available.  However, in the late 19</w:t>
       </w:r>
       <w:r>
         <w:rPr>
@@ -601,14 +416,12 @@
       <w:r>
         <w:t>century the technology used in these sounding balloons had improved to a point where the atmospheric temperature could be accurately measured and it was found that at approximately 12 km an inversion point was discovered where the temperature started to increase and thus the tropopause, which separates troposphere and the stratosphere, was discovered (</w:t>
       </w:r>
-      <w:proofErr w:type="spellStart"/>
       <w:r>
         <w:rPr>
           <w:i/>
         </w:rPr>
         <w:t>Hoinka</w:t>
       </w:r>
-      <w:proofErr w:type="spellEnd"/>
       <w:r>
         <w:t>, 1997). The stratosphere is the region of the atmosphere above the temperature inversion of the troposphere, where atmospheric temperature increases and the lower bound of the stratosphere is in-between 10 and 16 km from the high latitude to the tropics  (</w:t>
       </w:r>
@@ -678,43 +491,19 @@
         <w:rPr>
           <w:i/>
         </w:rPr>
-        <w:t xml:space="preserve">Plumb and </w:t>
-      </w:r>
-      <w:proofErr w:type="spellStart"/>
+        <w:t>Plumb and Eluszkiewicz</w:t>
+      </w:r>
+      <w:r>
+        <w:t xml:space="preserve">, 1999). Some chemicals can cross the tropopause thermal barrier into the stratosphere which allows for chemicals reactions to occur. One such reaction forms stratospheric sulfate aerosol, discovered by </w:t>
+      </w:r>
       <w:r>
         <w:rPr>
           <w:i/>
         </w:rPr>
-        <w:t>Eluszkiewicz</w:t>
-      </w:r>
-      <w:proofErr w:type="spellEnd"/>
-      <w:r>
-        <w:t xml:space="preserve">, 1999). Some chemicals can cross the tropopause thermal barrier into the stratosphere which allows for chemicals reactions to occur. One such reaction forms stratospheric sulfate aerosol, discovered by </w:t>
-      </w:r>
-      <w:proofErr w:type="spellStart"/>
-      <w:r>
-        <w:rPr>
-          <w:i/>
-        </w:rPr>
-        <w:t>Junge</w:t>
-      </w:r>
-      <w:proofErr w:type="spellEnd"/>
-      <w:r>
-        <w:rPr>
-          <w:i/>
-        </w:rPr>
-        <w:t xml:space="preserve"> et al </w:t>
-      </w:r>
-      <w:r>
-        <w:t xml:space="preserve">(1961) though stratospheric balloon </w:t>
-      </w:r>
-      <w:proofErr w:type="spellStart"/>
-      <w:r>
-        <w:t>sondes</w:t>
-      </w:r>
-      <w:proofErr w:type="spellEnd"/>
-      <w:r>
-        <w:t>, which are droplets of hydrated sulfuric acid (H</w:t>
+        <w:t xml:space="preserve">Junge et al </w:t>
+      </w:r>
+      <w:r>
+        <w:t>(1961) though stratospheric balloon sondes, which are droplets of hydrated sulfuric acid (H</w:t>
       </w:r>
       <w:r>
         <w:rPr>
@@ -767,12 +556,11 @@
       <w:pPr>
         <w:pStyle w:val="Heading2"/>
       </w:pPr>
-      <w:bookmarkStart w:id="4" w:name="_Toc436223448"/>
-      <w:r>
-        <w:lastRenderedPageBreak/>
+      <w:bookmarkStart w:id="3" w:name="_Toc439680277"/>
+      <w:r>
         <w:t>2.2.1 Aerosol Sources and Microphysics</w:t>
       </w:r>
-      <w:bookmarkEnd w:id="4"/>
+      <w:bookmarkEnd w:id="3"/>
     </w:p>
     <w:p>
       <w:pPr>
@@ -793,49 +581,39 @@
       <w:r>
         <w:t xml:space="preserve">, 2002; </w:t>
       </w:r>
-      <w:proofErr w:type="spellStart"/>
       <w:r>
         <w:rPr>
           <w:i/>
         </w:rPr>
-        <w:t>Notholt</w:t>
-      </w:r>
-      <w:proofErr w:type="spellEnd"/>
+        <w:t>Notholt et al.</w:t>
+      </w:r>
+      <w:r>
+        <w:t>, 2003). OCS has a long lifetime in the troposphere and low solubility allowing for a significant portion to reach the stratosphere and some of it oxidizes and hydrates to form sulfate aerosol (H</w:t>
+      </w:r>
+      <w:r>
+        <w:rPr>
+          <w:vertAlign w:val="subscript"/>
+        </w:rPr>
+        <w:t>2</w:t>
+      </w:r>
+      <w:r>
+        <w:t>SO</w:t>
+      </w:r>
+      <w:r>
+        <w:rPr>
+          <w:vertAlign w:val="subscript"/>
+        </w:rPr>
+        <w:t>4</w:t>
+      </w:r>
+      <w:r>
+        <w:t>) and adds to the background aerosol layer (</w:t>
+      </w:r>
       <w:r>
         <w:rPr>
           <w:i/>
         </w:rPr>
-        <w:t xml:space="preserve"> et al.</w:t>
-      </w:r>
-      <w:r>
-        <w:t>, 2003). OCS has a long lifetime in the troposphere and low solubility allowing for a significant portion to reach the stratosphere and some of it oxidizes and hydrates to form sulfate aerosol (H</w:t>
-      </w:r>
-      <w:r>
-        <w:rPr>
-          <w:vertAlign w:val="subscript"/>
-        </w:rPr>
-        <w:t>2</w:t>
-      </w:r>
-      <w:r>
-        <w:t>SO</w:t>
-      </w:r>
-      <w:r>
-        <w:rPr>
-          <w:vertAlign w:val="subscript"/>
-        </w:rPr>
-        <w:t>4</w:t>
-      </w:r>
-      <w:r>
-        <w:t>) and adds to the background aerosol layer (</w:t>
-      </w:r>
-      <w:proofErr w:type="spellStart"/>
-      <w:r>
-        <w:rPr>
-          <w:i/>
-        </w:rPr>
         <w:t>Crutzen</w:t>
       </w:r>
-      <w:proofErr w:type="spellEnd"/>
       <w:r>
         <w:t xml:space="preserve">, 1976). </w:t>
       </w:r>
@@ -884,74 +662,32 @@
         <w:t>2</w:t>
       </w:r>
       <w:r>
-        <w:t xml:space="preserve"> is from volcanic eruptions which are highly variable in location and time and can inject a large amount of sulfur directly into the atmosphere. The sulfur amounts that can be injected by volcanos can be so large they in fact dominate the stratospheric aerosol layer perturbing the background levels. Examples of this perturbation of the aerosol layer were noted during the volcanic eruptions of El </w:t>
-      </w:r>
-      <w:proofErr w:type="spellStart"/>
-      <w:r>
-        <w:t>Chichon</w:t>
-      </w:r>
-      <w:proofErr w:type="spellEnd"/>
-      <w:r>
-        <w:t xml:space="preserve"> in 1982 (12-20 </w:t>
-      </w:r>
-      <w:proofErr w:type="spellStart"/>
-      <w:proofErr w:type="gramStart"/>
-      <w:r>
-        <w:t>Tg</w:t>
-      </w:r>
-      <w:proofErr w:type="spellEnd"/>
-      <w:proofErr w:type="gramEnd"/>
-      <w:r>
-        <w:t xml:space="preserve"> of sulfur) (</w:t>
+        <w:t xml:space="preserve"> is from volcanic eruptions which are highly variable in location and time and can inject a large amount of sulfur directly into the atmosphere. The sulfur amounts that can be injected by volcanos can be so large they in fact dominate the stratospheric aerosol layer perturbing the background levels. Examples of this perturbation of the aerosol layer were noted during the volcanic eruptions of El Chichon in 1982 (12-20 Tg of sulfur) (</w:t>
       </w:r>
       <w:r>
         <w:rPr>
           <w:i/>
         </w:rPr>
-        <w:t xml:space="preserve">McCormick and </w:t>
-      </w:r>
-      <w:proofErr w:type="spellStart"/>
+        <w:t>McCormick and Swissler</w:t>
+      </w:r>
+      <w:r>
+        <w:t xml:space="preserve">, 1983; </w:t>
+      </w:r>
       <w:r>
         <w:rPr>
           <w:i/>
         </w:rPr>
-        <w:t>Swissler</w:t>
-      </w:r>
-      <w:proofErr w:type="spellEnd"/>
-      <w:r>
-        <w:t xml:space="preserve">, 1983; </w:t>
+        <w:t>Hofmann and Rosen</w:t>
+      </w:r>
+      <w:r>
+        <w:t>, 1983) and Mount Pinatubo in 1991 (20-30 Tg of sulfur) (</w:t>
       </w:r>
       <w:r>
         <w:rPr>
           <w:i/>
         </w:rPr>
-        <w:t>Hofmann and Rosen</w:t>
-      </w:r>
-      <w:r>
-        <w:t>, 1983) and Mount Pinatubo in 1991 (20-30 </w:t>
-      </w:r>
-      <w:proofErr w:type="spellStart"/>
-      <w:r>
-        <w:t>Tg</w:t>
-      </w:r>
-      <w:proofErr w:type="spellEnd"/>
-      <w:r>
-        <w:t xml:space="preserve"> of sulfur) (</w:t>
-      </w:r>
-      <w:r>
-        <w:rPr>
-          <w:i/>
-        </w:rPr>
-        <w:t xml:space="preserve">McCormick and </w:t>
-      </w:r>
-      <w:proofErr w:type="spellStart"/>
-      <w:r>
-        <w:rPr>
-          <w:i/>
-        </w:rPr>
-        <w:t>Veiga</w:t>
-      </w:r>
-      <w:proofErr w:type="spellEnd"/>
+        <w:t>McCormick and Veiga</w:t>
+      </w:r>
       <w:r>
         <w:t xml:space="preserve">, 1992). However, after the Mount Pinatubo eruption a volcanically </w:t>
       </w:r>
@@ -1057,7 +793,6 @@
         </w:rPr>
         <w:t xml:space="preserve"> (</w:t>
       </w:r>
-      <w:proofErr w:type="spellStart"/>
       <w:r>
         <w:rPr>
           <w:i/>
@@ -1065,7 +800,6 @@
         </w:rPr>
         <w:t>Rossen</w:t>
       </w:r>
-      <w:proofErr w:type="spellEnd"/>
       <w:r>
         <w:rPr>
           <w:lang w:val="en-CA"/>
@@ -1089,65 +823,40 @@
         <w:rPr>
           <w:lang w:val="en-CA"/>
         </w:rPr>
-        <w:t xml:space="preserve">, 1989). These aerosol particles form droplets of various sizes on the order of 0.05 to 1.0 µm depending on the processes of nucleation, evaporation and condensation </w:t>
-      </w:r>
-      <w:r>
-        <w:rPr>
-          <w:lang w:val="en-CA"/>
-        </w:rPr>
-        <w:lastRenderedPageBreak/>
-        <w:t>that is underwent (</w:t>
-      </w:r>
-      <w:proofErr w:type="spellStart"/>
+        <w:t>, 1989). These aerosol particles form droplets of various sizes on the order of 0.05 to 1.0 µm depending on the processes of nucleation, evaporation and condensation that is underwent (</w:t>
+      </w:r>
       <w:r>
         <w:rPr>
           <w:i/>
           <w:lang w:val="en-CA"/>
         </w:rPr>
-        <w:t>Junge</w:t>
-      </w:r>
-      <w:proofErr w:type="spellEnd"/>
+        <w:t>Junge et al.</w:t>
+      </w:r>
+      <w:r>
+        <w:rPr>
+          <w:lang w:val="en-CA"/>
+        </w:rPr>
+        <w:t xml:space="preserve"> 1961; </w:t>
+      </w:r>
       <w:r>
         <w:rPr>
           <w:i/>
           <w:lang w:val="en-CA"/>
         </w:rPr>
-        <w:t xml:space="preserve"> et al.</w:t>
+        <w:t>Brock et al.</w:t>
       </w:r>
       <w:r>
         <w:rPr>
           <w:lang w:val="en-CA"/>
         </w:rPr>
-        <w:t xml:space="preserve"> 1961; </w:t>
+        <w:t xml:space="preserve">, 1995; </w:t>
       </w:r>
       <w:r>
         <w:rPr>
           <w:i/>
           <w:lang w:val="en-CA"/>
         </w:rPr>
-        <w:t>Brock et al.</w:t>
-      </w:r>
-      <w:r>
-        <w:rPr>
-          <w:lang w:val="en-CA"/>
-        </w:rPr>
-        <w:t xml:space="preserve">, 1995; </w:t>
-      </w:r>
-      <w:proofErr w:type="spellStart"/>
-      <w:r>
-        <w:rPr>
-          <w:i/>
-          <w:lang w:val="en-CA"/>
-        </w:rPr>
-        <w:t>Bingen</w:t>
-      </w:r>
-      <w:proofErr w:type="spellEnd"/>
-      <w:r>
-        <w:rPr>
-          <w:i/>
-          <w:lang w:val="en-CA"/>
-        </w:rPr>
-        <w:t xml:space="preserve"> et al.</w:t>
+        <w:t>Bingen et al.</w:t>
       </w:r>
       <w:r>
         <w:rPr>
@@ -1654,13 +1363,8 @@
         <w:ind w:left="0" w:firstLine="0"/>
         <w:jc w:val="both"/>
       </w:pPr>
-      <w:proofErr w:type="gramStart"/>
-      <w:r>
-        <w:t>where</w:t>
-      </w:r>
-      <w:proofErr w:type="gramEnd"/>
-      <w:r>
-        <w:t xml:space="preserve"> </w:t>
+      <w:r>
+        <w:t xml:space="preserve">where </w:t>
       </w:r>
       <m:oMath>
         <m:sSub>
@@ -1755,7 +1459,6 @@
       <w:r>
         <w:t xml:space="preserve"> is the mode width (</w:t>
       </w:r>
-      <w:proofErr w:type="spellStart"/>
       <w:r>
         <w:rPr>
           <w:i/>
@@ -1774,7 +1477,6 @@
         </w:rPr>
         <w:t>ger</w:t>
       </w:r>
-      <w:proofErr w:type="spellEnd"/>
       <w:r>
         <w:rPr>
           <w:i/>
@@ -1841,12 +1543,13 @@
       <w:r>
         <w:rPr>
           <w:noProof/>
+          <w:lang w:val="en-CA" w:eastAsia="en-CA"/>
         </w:rPr>
         <w:drawing>
-          <wp:inline distT="0" distB="0" distL="0" distR="0" wp14:anchorId="271683C9" wp14:editId="25CA7BEE">
-            <wp:extent cx="5943600" cy="3301365"/>
+          <wp:inline distT="0" distB="0" distL="0" distR="0" wp14:anchorId="5F75C87A" wp14:editId="4498D147">
+            <wp:extent cx="5943600" cy="3302000"/>
             <wp:effectExtent l="0" t="0" r="0" b="0"/>
-            <wp:docPr id="2" name="Picture 2"/>
+            <wp:docPr id="5" name="Picture 5"/>
             <wp:cNvGraphicFramePr>
               <a:graphicFrameLocks xmlns:a="http://schemas.openxmlformats.org/drawingml/2006/main" noChangeAspect="1"/>
             </wp:cNvGraphicFramePr>
@@ -1854,11 +1557,11 @@
               <a:graphicData uri="http://schemas.openxmlformats.org/drawingml/2006/picture">
                 <pic:pic xmlns:pic="http://schemas.openxmlformats.org/drawingml/2006/picture">
                   <pic:nvPicPr>
-                    <pic:cNvPr id="2" name="2-1-LogNormalDistribution.png"/>
+                    <pic:cNvPr id="5" name="2-2-LogNormalDistribution.png"/>
                     <pic:cNvPicPr/>
                   </pic:nvPicPr>
                   <pic:blipFill>
-                    <a:blip r:embed="rId8">
+                    <a:blip r:embed="rId8" cstate="print">
                       <a:extLst>
                         <a:ext uri="{28A0092B-C50C-407E-A947-70E740481C1C}">
                           <a14:useLocalDpi xmlns:a14="http://schemas.microsoft.com/office/drawing/2010/main" val="0"/>
@@ -1872,7 +1575,7 @@
                   <pic:spPr>
                     <a:xfrm>
                       <a:off x="0" y="0"/>
-                      <a:ext cx="5943600" cy="3301365"/>
+                      <a:ext cx="5943600" cy="3302000"/>
                     </a:xfrm>
                     <a:prstGeom prst="rect">
                       <a:avLst/>
@@ -1893,9 +1596,9 @@
           <w:szCs w:val="24"/>
         </w:rPr>
       </w:pPr>
-      <w:bookmarkStart w:id="5" w:name="_Ref432504734"/>
-      <w:bookmarkStart w:id="6" w:name="_Toc435878541"/>
-      <w:bookmarkStart w:id="7" w:name="_Toc436223271"/>
+      <w:bookmarkStart w:id="4" w:name="_Ref432504734"/>
+      <w:bookmarkStart w:id="5" w:name="_Toc435878541"/>
+      <w:bookmarkStart w:id="6" w:name="_Toc439680412"/>
       <w:r>
         <w:rPr>
           <w:b/>
@@ -1904,7 +1607,7 @@
         </w:rPr>
         <w:t>Figure 2-</w:t>
       </w:r>
-      <w:bookmarkEnd w:id="5"/>
+      <w:bookmarkEnd w:id="4"/>
       <w:r>
         <w:rPr>
           <w:b/>
@@ -1952,8 +1655,8 @@
         </w:rPr>
         <w:t>: Log-normal distribution for non-volcanic background aerosol layer.</w:t>
       </w:r>
+      <w:bookmarkEnd w:id="5"/>
       <w:bookmarkEnd w:id="6"/>
-      <w:bookmarkEnd w:id="7"/>
     </w:p>
     <w:p>
       <w:pPr>
@@ -1966,13 +1669,13 @@
       <w:r>
         <w:rPr>
           <w:noProof/>
-        </w:rPr>
-        <w:lastRenderedPageBreak/>
+          <w:lang w:val="en-CA" w:eastAsia="en-CA"/>
+        </w:rPr>
         <w:drawing>
-          <wp:inline distT="0" distB="0" distL="0" distR="0" wp14:anchorId="64011EFE" wp14:editId="1A0EE5B2">
-            <wp:extent cx="5620047" cy="4285134"/>
-            <wp:effectExtent l="0" t="0" r="0" b="1270"/>
-            <wp:docPr id="4" name="Picture 4"/>
+          <wp:inline distT="0" distB="0" distL="0" distR="0" wp14:anchorId="35A16C48" wp14:editId="0CC3D7AF">
+            <wp:extent cx="5620523" cy="4287021"/>
+            <wp:effectExtent l="0" t="0" r="0" b="0"/>
+            <wp:docPr id="7" name="Picture 7"/>
             <wp:cNvGraphicFramePr>
               <a:graphicFrameLocks xmlns:a="http://schemas.openxmlformats.org/drawingml/2006/main" noChangeAspect="1"/>
             </wp:cNvGraphicFramePr>
@@ -1980,11 +1683,11 @@
               <a:graphicData uri="http://schemas.openxmlformats.org/drawingml/2006/picture">
                 <pic:pic xmlns:pic="http://schemas.openxmlformats.org/drawingml/2006/picture">
                   <pic:nvPicPr>
-                    <pic:cNvPr id="4" name="2-2-DeshlerParticleSizes.png"/>
+                    <pic:cNvPr id="7" name="2-2-DeshlerParticleSizes.png"/>
                     <pic:cNvPicPr/>
                   </pic:nvPicPr>
                   <pic:blipFill>
-                    <a:blip r:embed="rId9">
+                    <a:blip r:embed="rId9" cstate="print">
                       <a:extLst>
                         <a:ext uri="{28A0092B-C50C-407E-A947-70E740481C1C}">
                           <a14:useLocalDpi xmlns:a14="http://schemas.microsoft.com/office/drawing/2010/main" val="0"/>
@@ -1998,7 +1701,7 @@
                   <pic:spPr>
                     <a:xfrm>
                       <a:off x="0" y="0"/>
-                      <a:ext cx="5620047" cy="4285134"/>
+                      <a:ext cx="5620523" cy="4287021"/>
                     </a:xfrm>
                     <a:prstGeom prst="rect">
                       <a:avLst/>
@@ -2019,9 +1722,9 @@
           <w:szCs w:val="24"/>
         </w:rPr>
       </w:pPr>
-      <w:bookmarkStart w:id="8" w:name="_Ref432512315"/>
-      <w:bookmarkStart w:id="9" w:name="_Toc435878542"/>
-      <w:bookmarkStart w:id="10" w:name="_Toc436223272"/>
+      <w:bookmarkStart w:id="7" w:name="_Ref432512315"/>
+      <w:bookmarkStart w:id="8" w:name="_Toc435878542"/>
+      <w:bookmarkStart w:id="9" w:name="_Toc439680413"/>
       <w:r>
         <w:rPr>
           <w:b/>
@@ -2070,27 +1773,13 @@
         </w:rPr>
         <w:fldChar w:fldCharType="end"/>
       </w:r>
-      <w:bookmarkEnd w:id="8"/>
+      <w:bookmarkEnd w:id="7"/>
       <w:r>
         <w:rPr>
           <w:sz w:val="24"/>
           <w:szCs w:val="24"/>
         </w:rPr>
-        <w:t xml:space="preserve">: Bimodal particle size distributions fits from </w:t>
-      </w:r>
-      <w:r>
-        <w:rPr>
-          <w:sz w:val="24"/>
-          <w:szCs w:val="24"/>
-        </w:rPr>
-        <w:t>OPC</w:t>
-      </w:r>
-      <w:r>
-        <w:rPr>
-          <w:sz w:val="24"/>
-          <w:szCs w:val="24"/>
-        </w:rPr>
-        <w:t xml:space="preserve">. </w:t>
+        <w:t xml:space="preserve">: Bimodal particle size distributions fits from OPC. </w:t>
       </w:r>
       <w:r>
         <w:rPr>
@@ -2133,8 +1822,8 @@
         </w:rPr>
         <w:t>(2003).</w:t>
       </w:r>
+      <w:bookmarkEnd w:id="8"/>
       <w:bookmarkEnd w:id="9"/>
-      <w:bookmarkEnd w:id="10"/>
     </w:p>
     <w:p>
       <w:pPr>
@@ -2154,20 +1843,7 @@
       </w:pPr>
       <w:r>
         <w:tab/>
-      </w:r>
-      <w:r>
-        <w:t>OPC</w:t>
-      </w:r>
-      <w:r>
-        <w:t xml:space="preserve"> have been used on board </w:t>
-      </w:r>
-      <w:proofErr w:type="spellStart"/>
-      <w:r>
-        <w:t>sondes</w:t>
-      </w:r>
-      <w:proofErr w:type="spellEnd"/>
-      <w:r>
-        <w:t xml:space="preserve"> from Laramie, Wyoming over the past 40 years to measure particle sizes in bins between 0.15 to 2.0 µm. The composition of the particle size distributions have been primarily unimodal, known as a fine mode, over non-volcanic periods and can be used as an acceptable distribution to approximate background periods. But during volcanic episodes, a bimodal log-normal distribution of aerosol particles is more representative of the stratospheric aerosols with the addition of a coarse mode (</w:t>
+        <w:t>OPC have been used on board sondes from Laramie, Wyoming over the past 40 years to measure particle sizes in bins between 0.15 to 2.0 µm. The composition of the particle size distributions have been primarily unimodal, known as a fine mode, over non-volcanic periods and can be used as an acceptable distribution to approximate background periods. But during volcanic episodes, a bimodal log-normal distribution of aerosol particles is more representative of the stratospheric aerosols with the addition of a coarse mode (</w:t>
       </w:r>
       <w:r>
         <w:rPr>
@@ -2178,26 +1854,14 @@
       <w:r>
         <w:t xml:space="preserve">, 2003; 2008; </w:t>
       </w:r>
-      <w:proofErr w:type="spellStart"/>
       <w:r>
         <w:rPr>
           <w:i/>
         </w:rPr>
-        <w:t>Kovilakam</w:t>
-      </w:r>
-      <w:proofErr w:type="spellEnd"/>
-      <w:r>
-        <w:rPr>
-          <w:i/>
-        </w:rPr>
-        <w:t xml:space="preserve"> et al.</w:t>
-      </w:r>
-      <w:r>
-        <w:t xml:space="preserve">, 2015). The coarse mode has larger particles than the fine mode and complicates determining full aerosol microphysical parameters since the number of required parameters has increased to </w:t>
-      </w:r>
-      <w:r>
-        <w:lastRenderedPageBreak/>
-        <w:t xml:space="preserve">six: a number density for both the fine and coarse mode, two mode radii, and two mode widths. Figure 5 from </w:t>
+        <w:t>Kovilakam et al.</w:t>
+      </w:r>
+      <w:r>
+        <w:t xml:space="preserve">, 2015). The coarse mode has larger particles than the fine mode and complicates determining full aerosol microphysical parameters since the number of required parameters has increased to six: a number density for both the fine and coarse mode, two mode radii, and two mode widths. Figure 5 from </w:t>
       </w:r>
       <w:r>
         <w:rPr>
@@ -2240,24 +1904,18 @@
         <w:fldChar w:fldCharType="end"/>
       </w:r>
       <w:r>
-        <w:t xml:space="preserve">, demonstrated two bimodal particle size distributions from balloon </w:t>
-      </w:r>
-      <w:r>
-        <w:t>OPC</w:t>
-      </w:r>
-      <w:r>
-        <w:t>. The first distribution is from a volcanic period in 1993 after the Mount Pinatubo eruption and another from a background period in 1999.</w:t>
+        <w:t>, demonstrated two bimodal particle size distributions from balloon OPC. The first distribution is from a volcanic period in 1993 after the Mount Pinatubo eruption and another from a background period in 1999.</w:t>
       </w:r>
     </w:p>
     <w:p>
       <w:pPr>
         <w:pStyle w:val="Heading2"/>
       </w:pPr>
-      <w:bookmarkStart w:id="11" w:name="_Toc436223449"/>
+      <w:bookmarkStart w:id="10" w:name="_Toc439680278"/>
       <w:r>
         <w:t>2.2.2 Climate Effects</w:t>
       </w:r>
-      <w:bookmarkEnd w:id="11"/>
+      <w:bookmarkEnd w:id="10"/>
     </w:p>
     <w:p>
       <w:pPr>
@@ -2278,61 +1936,29 @@
       <w:r>
         <w:t>, 2007). Through a direct effect, aerosol particles scatter incoming visible solar radiation away from earth increasing the albedo causing a cooling effect on the surface of the planet (</w:t>
       </w:r>
-      <w:proofErr w:type="spellStart"/>
       <w:r>
         <w:rPr>
           <w:i/>
         </w:rPr>
-        <w:t>Lacis</w:t>
-      </w:r>
-      <w:proofErr w:type="spellEnd"/>
+        <w:t>Lacis et al.</w:t>
+      </w:r>
+      <w:r>
+        <w:t>, 1992). A secondary effect from aerosols, that is dependent on aerosol particle size distributions, is a greenhouse effect that is caused by infrared radiation from the planet being scattered by aerosols (</w:t>
+      </w:r>
       <w:r>
         <w:rPr>
           <w:i/>
         </w:rPr>
-        <w:t xml:space="preserve"> et al.</w:t>
-      </w:r>
-      <w:r>
-        <w:t>, 1992). A secondary effect from aerosols, that is dependent on aerosol particle size distributions, is a greenhouse effect that is caused by infrared radiation from the planet being scattered by aerosols (</w:t>
-      </w:r>
-      <w:proofErr w:type="spellStart"/>
+        <w:t>Kiehl and Briegleb</w:t>
+      </w:r>
+      <w:r>
+        <w:t>, 1993).  Aerosol also introduces an indirect effect to a radiative balance known as the cloud albedo effect. This is caused by condensation on existing aerosol particles forming cloud condensation nuclei which leads to an increase of the albedo for short wavelengths which also contributes to cooling the planet's surface. These types of cloud forming particles tend to increase the overall lifetime of the cloud increasing the cloud coverage of the planet thus increasing the albedo (</w:t>
+      </w:r>
       <w:r>
         <w:rPr>
           <w:i/>
         </w:rPr>
-        <w:t>Kiehl</w:t>
-      </w:r>
-      <w:proofErr w:type="spellEnd"/>
-      <w:r>
-        <w:rPr>
-          <w:i/>
-        </w:rPr>
-        <w:t xml:space="preserve"> and </w:t>
-      </w:r>
-      <w:proofErr w:type="spellStart"/>
-      <w:r>
-        <w:rPr>
-          <w:i/>
-        </w:rPr>
-        <w:t>Briegleb</w:t>
-      </w:r>
-      <w:proofErr w:type="spellEnd"/>
-      <w:r>
-        <w:t>, 1993).  Aerosol also introduces an indirect effect to a radiative balance known as the cloud albedo effect. This is caused by condensation on existing aerosol particles forming cloud condensation nuclei which leads to an increase of the albedo for short wavelengths which also contributes to cooling the planet's surface. These types of cloud forming particles tend to increase the overall lifetime of the cloud increasing the cloud coverage of the planet thus increasing the albedo (</w:t>
-      </w:r>
-      <w:proofErr w:type="spellStart"/>
-      <w:r>
-        <w:rPr>
-          <w:i/>
-        </w:rPr>
-        <w:t>Charlson</w:t>
-      </w:r>
-      <w:proofErr w:type="spellEnd"/>
-      <w:r>
-        <w:rPr>
-          <w:i/>
-        </w:rPr>
-        <w:t xml:space="preserve"> et al.</w:t>
+        <w:t>Charlson et al.</w:t>
       </w:r>
       <w:r>
         <w:t>, 1992). Overall, the cooling effect of the aerosol particles dominates the warming effect and cools the surface of the planet (</w:t>
@@ -2375,61 +2001,41 @@
       <w:r>
         <w:t xml:space="preserve"> 1995; </w:t>
       </w:r>
-      <w:proofErr w:type="spellStart"/>
       <w:r>
         <w:rPr>
           <w:i/>
         </w:rPr>
-        <w:t>Soden</w:t>
-      </w:r>
-      <w:proofErr w:type="spellEnd"/>
+        <w:t>Soden et al.</w:t>
+      </w:r>
+      <w:r>
+        <w:t>, 2002) and 0.1 to 0.3</w:t>
+      </w:r>
+      <w:r>
+        <w:rPr>
+          <w:vertAlign w:val="superscript"/>
+        </w:rPr>
+        <w:t>o</w:t>
+      </w:r>
+      <w:r>
+        <w:t>C on the surface (</w:t>
+      </w:r>
       <w:r>
         <w:rPr>
           <w:i/>
         </w:rPr>
-        <w:t xml:space="preserve"> et al.</w:t>
-      </w:r>
-      <w:r>
-        <w:t>, 2002) and 0.1 to 0.3</w:t>
-      </w:r>
-      <w:r>
-        <w:rPr>
-          <w:vertAlign w:val="superscript"/>
-        </w:rPr>
-        <w:t>o</w:t>
-      </w:r>
-      <w:r>
-        <w:t>C on the surface (</w:t>
+        <w:t>Thompson et al.</w:t>
+      </w:r>
+      <w:r>
+        <w:t xml:space="preserve">, 2009; </w:t>
       </w:r>
       <w:r>
         <w:rPr>
           <w:i/>
         </w:rPr>
-        <w:t>Thompson et al.</w:t>
-      </w:r>
-      <w:r>
-        <w:t xml:space="preserve">, 2009; </w:t>
-      </w:r>
-      <w:proofErr w:type="spellStart"/>
-      <w:r>
-        <w:rPr>
-          <w:i/>
-        </w:rPr>
-        <w:t>Canty</w:t>
-      </w:r>
-      <w:proofErr w:type="spellEnd"/>
-      <w:r>
-        <w:rPr>
-          <w:i/>
-        </w:rPr>
-        <w:t xml:space="preserve"> et al.</w:t>
-      </w:r>
-      <w:r>
-        <w:t xml:space="preserve">, 2013). And the surface temperatures did not return to pre-Pinatubo level until approximately three years after the eruption </w:t>
-      </w:r>
-      <w:r>
-        <w:lastRenderedPageBreak/>
-        <w:t>as the atmosphere filtered out the additional aerosol (</w:t>
+        <w:t>Canty et al.</w:t>
+      </w:r>
+      <w:r>
+        <w:t>, 2013). And the surface temperatures did not return to pre-Pinatubo level until approximately three years after the eruption as the atmosphere filtered out the additional aerosol (</w:t>
       </w:r>
       <w:r>
         <w:rPr>
@@ -2481,20 +2087,20 @@
       <w:pPr>
         <w:pStyle w:val="Heading1"/>
       </w:pPr>
-      <w:bookmarkStart w:id="12" w:name="_Toc436223450"/>
+      <w:bookmarkStart w:id="11" w:name="_Toc439680279"/>
       <w:r>
         <w:t>2.3 Aerosol Measurements</w:t>
       </w:r>
-      <w:bookmarkEnd w:id="12"/>
+      <w:bookmarkEnd w:id="11"/>
     </w:p>
     <w:p>
       <w:pPr>
         <w:pStyle w:val="BodyText"/>
         <w:jc w:val="both"/>
       </w:pPr>
-      <w:bookmarkStart w:id="13" w:name="_Ref463275989"/>
-      <w:bookmarkStart w:id="14" w:name="_Toc463235095"/>
-      <w:bookmarkStart w:id="15" w:name="_Ref463275880"/>
+      <w:bookmarkStart w:id="12" w:name="_Ref463275989"/>
+      <w:bookmarkStart w:id="13" w:name="_Toc463235095"/>
+      <w:bookmarkStart w:id="14" w:name="_Ref463275880"/>
       <w:r>
         <w:t>Two fundamental meth</w:t>
       </w:r>
@@ -2545,9 +2151,271 @@
       <w:pPr>
         <w:pStyle w:val="Heading2"/>
       </w:pPr>
-      <w:bookmarkStart w:id="16" w:name="_Toc436223451"/>
+      <w:bookmarkStart w:id="15" w:name="_Toc439680280"/>
       <w:r>
         <w:t>2.3.1 In-Situ Measurements</w:t>
+      </w:r>
+      <w:bookmarkEnd w:id="15"/>
+    </w:p>
+    <w:p>
+      <w:pPr>
+        <w:pStyle w:val="BodyText"/>
+        <w:jc w:val="both"/>
+      </w:pPr>
+      <w:r>
+        <w:t>In-situ measurement have occur</w:t>
+      </w:r>
+      <w:r>
+        <w:t>red</w:t>
+      </w:r>
+      <w:r>
+        <w:t xml:space="preserve"> on balloon based platform</w:t>
+      </w:r>
+      <w:r>
+        <w:t>s and aircrafts</w:t>
+      </w:r>
+      <w:r>
+        <w:t>. Balloon instruments that use particle counters during the assent direct</w:t>
+      </w:r>
+      <w:r>
+        <w:t>ly</w:t>
+      </w:r>
+      <w:r>
+        <w:t xml:space="preserve"> count the aerosol particle</w:t>
+      </w:r>
+      <w:r>
+        <w:t>s</w:t>
+      </w:r>
+      <w:r>
+        <w:t xml:space="preserve"> </w:t>
+      </w:r>
+      <w:r>
+        <w:t>and</w:t>
+      </w:r>
+      <w:r>
+        <w:t xml:space="preserve"> can determine the p</w:t>
+      </w:r>
+      <w:r>
+        <w:t>article size distributions. T</w:t>
+      </w:r>
+      <w:r>
+        <w:t xml:space="preserve">he </w:t>
+      </w:r>
+      <w:r>
+        <w:t>OPC</w:t>
+      </w:r>
+      <w:r>
+        <w:t xml:space="preserve"> is an active instrument that </w:t>
+      </w:r>
+      <w:r>
+        <w:t xml:space="preserve">uses </w:t>
+      </w:r>
+      <w:r>
+        <w:t>a</w:t>
+      </w:r>
+      <w:r>
+        <w:t>n</w:t>
+      </w:r>
+      <w:r>
+        <w:t xml:space="preserve"> incandescent light source internal to the device</w:t>
+      </w:r>
+      <w:r>
+        <w:t xml:space="preserve"> to optically count aerosol particles. This</w:t>
+      </w:r>
+      <w:r>
+        <w:t xml:space="preserve"> instrument has been launched fr</w:t>
+      </w:r>
+      <w:r>
+        <w:t xml:space="preserve">om Laramie, Wyoming since 1971 </w:t>
+      </w:r>
+      <w:r>
+        <w:t xml:space="preserve">to determine aerosol extinction and particle size </w:t>
+      </w:r>
+      <w:r>
+        <w:t>(</w:t>
+      </w:r>
+      <w:r>
+        <w:rPr>
+          <w:i/>
+        </w:rPr>
+        <w:t>Deshler et al.</w:t>
+      </w:r>
+      <w:r>
+        <w:t xml:space="preserve">, 2003; 2008; </w:t>
+      </w:r>
+      <w:r>
+        <w:rPr>
+          <w:i/>
+        </w:rPr>
+        <w:t>Kovilakam et al.</w:t>
+      </w:r>
+      <w:r>
+        <w:t>, 2015). Another</w:t>
+      </w:r>
+      <w:r>
+        <w:t xml:space="preserve"> type of balloon instrument uses a passive light source, including the sun, moon, or stars, to determine aerosol extinctions. Instruments that use this type of technology are the Absorption par les Minoritaires Ozone et NO</w:t>
+      </w:r>
+      <w:r>
+        <w:rPr>
+          <w:vertAlign w:val="subscript"/>
+        </w:rPr>
+        <w:t>x</w:t>
+      </w:r>
+      <w:r>
+        <w:t xml:space="preserve"> (AMON) from 1992 to 2003 and Spectroscopie d</w:t>
+      </w:r>
+      <w:r>
+        <w:t>’</w:t>
+      </w:r>
+      <w:r>
+        <w:t>Absorption Lunaire pour l</w:t>
+      </w:r>
+      <w:r>
+        <w:t>’</w:t>
+      </w:r>
+      <w:r>
+        <w:t>Observation des Minoritaires Ozone et NO</w:t>
+      </w:r>
+      <w:r>
+        <w:rPr>
+          <w:vertAlign w:val="subscript"/>
+        </w:rPr>
+        <w:t>x</w:t>
+      </w:r>
+      <w:r>
+        <w:t xml:space="preserve"> - Nacelle 2 (SALOMON-N2) from 2007 onwards which use starli</w:t>
+      </w:r>
+      <w:r>
+        <w:t>ght and moon light respectively (</w:t>
+      </w:r>
+      <w:r>
+        <w:rPr>
+          <w:i/>
+        </w:rPr>
+        <w:t>Berthet et al.</w:t>
+      </w:r>
+      <w:r>
+        <w:t>, 2002)</w:t>
+      </w:r>
+      <w:r>
+        <w:t xml:space="preserve">. </w:t>
+      </w:r>
+      <w:r>
+        <w:t>Furthermore, aircrafts have been used to carry n</w:t>
+      </w:r>
+      <w:r>
+        <w:t xml:space="preserve">ephelometers </w:t>
+      </w:r>
+      <w:r>
+        <w:t>to acquire in-situ measurements (</w:t>
+      </w:r>
+      <w:r>
+        <w:rPr>
+          <w:i/>
+        </w:rPr>
+        <w:t>Beuttell and Brewer</w:t>
+      </w:r>
+      <w:r>
+        <w:t>,</w:t>
+      </w:r>
+      <w:r>
+        <w:t xml:space="preserve"> 1949</w:t>
+      </w:r>
+      <w:r>
+        <w:t xml:space="preserve">; </w:t>
+      </w:r>
+      <w:r>
+        <w:rPr>
+          <w:i/>
+        </w:rPr>
+        <w:t>Charlson et al.</w:t>
+      </w:r>
+      <w:r>
+        <w:t xml:space="preserve">, </w:t>
+      </w:r>
+      <w:r>
+        <w:t>1969)</w:t>
+      </w:r>
+      <w:r>
+        <w:t xml:space="preserve">. </w:t>
+      </w:r>
+    </w:p>
+    <w:p>
+      <w:pPr>
+        <w:pStyle w:val="BodyText"/>
+        <w:jc w:val="both"/>
+      </w:pPr>
+      <w:r>
+        <w:t xml:space="preserve">In-situ measurements of aerosol extinction give direct measurement of scattered light from the altitude that the </w:t>
+      </w:r>
+      <w:r>
+        <w:t>instrument</w:t>
+      </w:r>
+      <w:r>
+        <w:t xml:space="preserve"> is currently situated</w:t>
+      </w:r>
+      <w:r>
+        <w:t xml:space="preserve"> and allows for</w:t>
+      </w:r>
+      <w:r>
+        <w:t xml:space="preserve"> direct measurement</w:t>
+      </w:r>
+      <w:r>
+        <w:t>s</w:t>
+      </w:r>
+      <w:r>
+        <w:t xml:space="preserve"> </w:t>
+      </w:r>
+      <w:r>
+        <w:t>of aerosol extinction and cross-</w:t>
+      </w:r>
+      <w:r>
+        <w:t>section unlike remote sensing applications from satellites. However, these types of instrument</w:t>
+      </w:r>
+      <w:r>
+        <w:t>s</w:t>
+      </w:r>
+      <w:r>
+        <w:t xml:space="preserve"> d</w:t>
+      </w:r>
+      <w:r>
+        <w:t>o</w:t>
+      </w:r>
+      <w:r>
+        <w:t xml:space="preserve"> not ac</w:t>
+      </w:r>
+      <w:r>
+        <w:t>h</w:t>
+      </w:r>
+      <w:r>
+        <w:t>i</w:t>
+      </w:r>
+      <w:r>
+        <w:t>e</w:t>
+      </w:r>
+      <w:r>
+        <w:t xml:space="preserve">ve global coverage and only give aerosol extinction from a very localized region, like </w:t>
+      </w:r>
+      <w:r>
+        <w:t>the Laramie, Wyoming OPC</w:t>
+      </w:r>
+      <w:r>
+        <w:t xml:space="preserve">, or have very few flights, for example AMON which had a total of six stratospheric balloon flights, three mid-latitude northern and three high-latitude northern flights. In order to achieve full global coverage satellite remote sensing instruments </w:t>
+      </w:r>
+      <w:r>
+        <w:t>are needed</w:t>
+      </w:r>
+      <w:r>
+        <w:t xml:space="preserve"> to fill the spatial gap.</w:t>
+      </w:r>
+    </w:p>
+    <w:p>
+      <w:pPr>
+        <w:pStyle w:val="Heading2"/>
+      </w:pPr>
+      <w:bookmarkStart w:id="16" w:name="_Toc439680281"/>
+      <w:r>
+        <w:t>2.3.2 Occultation</w:t>
       </w:r>
       <w:bookmarkEnd w:id="16"/>
     </w:p>
@@ -2557,363 +2425,6 @@
         <w:jc w:val="both"/>
       </w:pPr>
       <w:r>
-        <w:t>In-situ measurement have occur</w:t>
-      </w:r>
-      <w:r>
-        <w:t>red</w:t>
-      </w:r>
-      <w:r>
-        <w:t xml:space="preserve"> on balloon based platform</w:t>
-      </w:r>
-      <w:r>
-        <w:t>s and aircrafts</w:t>
-      </w:r>
-      <w:r>
-        <w:t>. Balloon instruments that use particle counters during the assent direct</w:t>
-      </w:r>
-      <w:r>
-        <w:t>ly</w:t>
-      </w:r>
-      <w:r>
-        <w:t xml:space="preserve"> count the aerosol particle</w:t>
-      </w:r>
-      <w:r>
-        <w:t>s</w:t>
-      </w:r>
-      <w:r>
-        <w:t xml:space="preserve"> </w:t>
-      </w:r>
-      <w:r>
-        <w:t>and</w:t>
-      </w:r>
-      <w:r>
-        <w:t xml:space="preserve"> can determine the p</w:t>
-      </w:r>
-      <w:r>
-        <w:t>article size distributions. T</w:t>
-      </w:r>
-      <w:r>
-        <w:t xml:space="preserve">he </w:t>
-      </w:r>
-      <w:r>
-        <w:t>OPC</w:t>
-      </w:r>
-      <w:r>
-        <w:t xml:space="preserve"> is an active instrument that </w:t>
-      </w:r>
-      <w:r>
-        <w:t xml:space="preserve">uses </w:t>
-      </w:r>
-      <w:r>
-        <w:t>a</w:t>
-      </w:r>
-      <w:r>
-        <w:t>n</w:t>
-      </w:r>
-      <w:r>
-        <w:t xml:space="preserve"> incandescent light source internal to the device</w:t>
-      </w:r>
-      <w:r>
-        <w:t xml:space="preserve"> to optically count aerosol particles. This</w:t>
-      </w:r>
-      <w:r>
-        <w:t xml:space="preserve"> instrument has been launched fr</w:t>
-      </w:r>
-      <w:r>
-        <w:t xml:space="preserve">om Laramie, Wyoming since 1971 </w:t>
-      </w:r>
-      <w:r>
-        <w:t xml:space="preserve">to determine aerosol extinction and particle size </w:t>
-      </w:r>
-      <w:r>
-        <w:t>(</w:t>
-      </w:r>
-      <w:r>
-        <w:rPr>
-          <w:i/>
-        </w:rPr>
-        <w:t>Deshler et al.</w:t>
-      </w:r>
-      <w:r>
-        <w:t xml:space="preserve">, 2003; 2008; </w:t>
-      </w:r>
-      <w:proofErr w:type="spellStart"/>
-      <w:r>
-        <w:rPr>
-          <w:i/>
-        </w:rPr>
-        <w:t>Kovilakam</w:t>
-      </w:r>
-      <w:proofErr w:type="spellEnd"/>
-      <w:r>
-        <w:rPr>
-          <w:i/>
-        </w:rPr>
-        <w:t xml:space="preserve"> et al.</w:t>
-      </w:r>
-      <w:r>
-        <w:t>, 2015). Another</w:t>
-      </w:r>
-      <w:r>
-        <w:t xml:space="preserve"> type of balloon instrument uses a passive light source, including the sun, moon, or stars, to determine aerosol extinctions. </w:t>
-      </w:r>
-      <w:r>
-        <w:lastRenderedPageBreak/>
-        <w:t xml:space="preserve">Instruments that use this type of technology are the Absorption par les </w:t>
-      </w:r>
-      <w:proofErr w:type="spellStart"/>
-      <w:r>
-        <w:t>Minoritaires</w:t>
-      </w:r>
-      <w:proofErr w:type="spellEnd"/>
-      <w:r>
-        <w:t xml:space="preserve"> Ozone et NO</w:t>
-      </w:r>
-      <w:r>
-        <w:rPr>
-          <w:vertAlign w:val="subscript"/>
-        </w:rPr>
-        <w:t>x</w:t>
-      </w:r>
-      <w:r>
-        <w:t xml:space="preserve"> (AMON) from 1992 to 2003 and </w:t>
-      </w:r>
-      <w:proofErr w:type="spellStart"/>
-      <w:r>
-        <w:t>Spectroscopie</w:t>
-      </w:r>
-      <w:proofErr w:type="spellEnd"/>
-      <w:r>
-        <w:t xml:space="preserve"> </w:t>
-      </w:r>
-      <w:proofErr w:type="spellStart"/>
-      <w:r>
-        <w:t>d</w:t>
-      </w:r>
-      <w:r>
-        <w:t>’</w:t>
-      </w:r>
-      <w:r>
-        <w:t>Absorption</w:t>
-      </w:r>
-      <w:proofErr w:type="spellEnd"/>
-      <w:r>
-        <w:t xml:space="preserve"> </w:t>
-      </w:r>
-      <w:proofErr w:type="spellStart"/>
-      <w:r>
-        <w:t>Lunaire</w:t>
-      </w:r>
-      <w:proofErr w:type="spellEnd"/>
-      <w:r>
-        <w:t xml:space="preserve"> pour </w:t>
-      </w:r>
-      <w:proofErr w:type="spellStart"/>
-      <w:r>
-        <w:t>l</w:t>
-      </w:r>
-      <w:r>
-        <w:t>’</w:t>
-      </w:r>
-      <w:r>
-        <w:t>Observation</w:t>
-      </w:r>
-      <w:proofErr w:type="spellEnd"/>
-      <w:r>
-        <w:t xml:space="preserve"> des </w:t>
-      </w:r>
-      <w:proofErr w:type="spellStart"/>
-      <w:r>
-        <w:t>Minoritaires</w:t>
-      </w:r>
-      <w:proofErr w:type="spellEnd"/>
-      <w:r>
-        <w:t xml:space="preserve"> Ozone et NO</w:t>
-      </w:r>
-      <w:r>
-        <w:rPr>
-          <w:vertAlign w:val="subscript"/>
-        </w:rPr>
-        <w:t>x</w:t>
-      </w:r>
-      <w:r>
-        <w:t xml:space="preserve"> - Nacelle 2 (SALOMON-N2) from 2007 onwards which use starli</w:t>
-      </w:r>
-      <w:r>
-        <w:t>ght and moon light respectively (</w:t>
-      </w:r>
-      <w:proofErr w:type="spellStart"/>
-      <w:r>
-        <w:rPr>
-          <w:i/>
-        </w:rPr>
-        <w:t>Berthet</w:t>
-      </w:r>
-      <w:proofErr w:type="spellEnd"/>
-      <w:r>
-        <w:rPr>
-          <w:i/>
-        </w:rPr>
-        <w:t xml:space="preserve"> et al.</w:t>
-      </w:r>
-      <w:r>
-        <w:t>, 2002)</w:t>
-      </w:r>
-      <w:r>
-        <w:t xml:space="preserve">. </w:t>
-      </w:r>
-      <w:r>
-        <w:t xml:space="preserve">Furthermore, aircrafts have been used to carry </w:t>
-      </w:r>
-      <w:proofErr w:type="spellStart"/>
-      <w:r>
-        <w:t>n</w:t>
-      </w:r>
-      <w:r>
-        <w:t>ephelometers</w:t>
-      </w:r>
-      <w:proofErr w:type="spellEnd"/>
-      <w:r>
-        <w:t xml:space="preserve"> </w:t>
-      </w:r>
-      <w:r>
-        <w:t>to acquire in-situ measurements (</w:t>
-      </w:r>
-      <w:proofErr w:type="spellStart"/>
-      <w:r>
-        <w:rPr>
-          <w:i/>
-        </w:rPr>
-        <w:t>Beuttell</w:t>
-      </w:r>
-      <w:proofErr w:type="spellEnd"/>
-      <w:r>
-        <w:rPr>
-          <w:i/>
-        </w:rPr>
-        <w:t xml:space="preserve"> and Brewer</w:t>
-      </w:r>
-      <w:r>
-        <w:t>,</w:t>
-      </w:r>
-      <w:r>
-        <w:t xml:space="preserve"> 1949</w:t>
-      </w:r>
-      <w:r>
-        <w:t xml:space="preserve">; </w:t>
-      </w:r>
-      <w:proofErr w:type="spellStart"/>
-      <w:r>
-        <w:rPr>
-          <w:i/>
-        </w:rPr>
-        <w:t>Charlson</w:t>
-      </w:r>
-      <w:proofErr w:type="spellEnd"/>
-      <w:r>
-        <w:rPr>
-          <w:i/>
-        </w:rPr>
-        <w:t xml:space="preserve"> et al.</w:t>
-      </w:r>
-      <w:r>
-        <w:t xml:space="preserve">, </w:t>
-      </w:r>
-      <w:r>
-        <w:t>1969)</w:t>
-      </w:r>
-      <w:r>
-        <w:t xml:space="preserve">. </w:t>
-      </w:r>
-    </w:p>
-    <w:p>
-      <w:pPr>
-        <w:pStyle w:val="BodyText"/>
-        <w:jc w:val="both"/>
-      </w:pPr>
-      <w:r>
-        <w:t xml:space="preserve">In-situ measurements of aerosol extinction give direct measurement of scattered light from the altitude that the </w:t>
-      </w:r>
-      <w:r>
-        <w:t>instrument</w:t>
-      </w:r>
-      <w:r>
-        <w:t xml:space="preserve"> is currently situated</w:t>
-      </w:r>
-      <w:r>
-        <w:t xml:space="preserve"> and allows for</w:t>
-      </w:r>
-      <w:r>
-        <w:t xml:space="preserve"> direct measurement</w:t>
-      </w:r>
-      <w:r>
-        <w:t>s</w:t>
-      </w:r>
-      <w:r>
-        <w:t xml:space="preserve"> </w:t>
-      </w:r>
-      <w:r>
-        <w:t>of aerosol extinction and cross-</w:t>
-      </w:r>
-      <w:r>
-        <w:t>section unlike remote sensing applications from satellites. However, these types of instrument</w:t>
-      </w:r>
-      <w:r>
-        <w:t>s</w:t>
-      </w:r>
-      <w:r>
-        <w:t xml:space="preserve"> d</w:t>
-      </w:r>
-      <w:r>
-        <w:t>o</w:t>
-      </w:r>
-      <w:r>
-        <w:t xml:space="preserve"> not ac</w:t>
-      </w:r>
-      <w:r>
-        <w:t>h</w:t>
-      </w:r>
-      <w:r>
-        <w:t>i</w:t>
-      </w:r>
-      <w:r>
-        <w:t>e</w:t>
-      </w:r>
-      <w:r>
-        <w:t xml:space="preserve">ve global coverage and only give aerosol extinction from a very localized region, like </w:t>
-      </w:r>
-      <w:r>
-        <w:t xml:space="preserve">the Laramie, Wyoming </w:t>
-      </w:r>
-      <w:r>
-        <w:t>OPC</w:t>
-      </w:r>
-      <w:r>
-        <w:t xml:space="preserve">, or have very few flights, for example AMON which had a total of six stratospheric balloon flights, three mid-latitude northern and three high-latitude northern flights. In order to achieve full global coverage satellite remote sensing instruments </w:t>
-      </w:r>
-      <w:r>
-        <w:t>are needed</w:t>
-      </w:r>
-      <w:r>
-        <w:t xml:space="preserve"> to fill the spatial gap.</w:t>
-      </w:r>
-    </w:p>
-    <w:p>
-      <w:pPr>
-        <w:pStyle w:val="Heading2"/>
-      </w:pPr>
-      <w:bookmarkStart w:id="17" w:name="_Toc436223452"/>
-      <w:r>
-        <w:t>2.3.2 Occultation</w:t>
-      </w:r>
-      <w:bookmarkEnd w:id="17"/>
-    </w:p>
-    <w:p>
-      <w:pPr>
-        <w:pStyle w:val="BodyText"/>
-        <w:jc w:val="both"/>
-      </w:pPr>
-      <w:r>
         <w:t>Satellite instrumentation capable of remote sensing stratospheric aerosol has been in use since the 1970’s, beginning with limb sounding solar occultation measurements</w:t>
       </w:r>
       <w:r>
@@ -2972,171 +2483,103 @@
         <w:rPr>
           <w:i/>
         </w:rPr>
-        <w:t xml:space="preserve">Thomason and </w:t>
-      </w:r>
-      <w:proofErr w:type="spellStart"/>
+        <w:t>Thomason and Taha</w:t>
+      </w:r>
+      <w:r>
+        <w:t>, 2003). These SAGE measurements, which have a vertica</w:t>
+      </w:r>
+      <w:r>
+        <w:t>l resolution of approximately 1 </w:t>
+      </w:r>
+      <w:r>
+        <w:t>km, have gene</w:t>
+      </w:r>
+      <w:r>
+        <w:t>rally compared well with ground-</w:t>
+      </w:r>
+      <w:r>
+        <w:t>based and in-situ measurements, although there are challenges associated with comparing the retrieved extinction profiles to other microphysical parameters (</w:t>
+      </w:r>
       <w:r>
         <w:rPr>
           <w:i/>
         </w:rPr>
-        <w:t>Taha</w:t>
-      </w:r>
-      <w:proofErr w:type="spellEnd"/>
-      <w:r>
-        <w:t>, 2003). These SAGE measurements, which have a vertica</w:t>
-      </w:r>
-      <w:r>
-        <w:t>l resolution of approximately 1 </w:t>
-      </w:r>
-      <w:r>
-        <w:t>km, have gene</w:t>
-      </w:r>
-      <w:r>
-        <w:t>rally compared well with ground-</w:t>
-      </w:r>
-      <w:r>
-        <w:t>based and in-situ measurements, although there are challenges associated with comparing the retrieved extinction profiles to other microphysical parameters (</w:t>
+        <w:t>Russell and McCormick</w:t>
+      </w:r>
+      <w:r>
+        <w:t xml:space="preserve">, 1989; </w:t>
       </w:r>
       <w:r>
         <w:rPr>
           <w:i/>
         </w:rPr>
-        <w:t>Russell and McCormick</w:t>
-      </w:r>
-      <w:r>
-        <w:t xml:space="preserve">, 1989; </w:t>
-      </w:r>
-      <w:proofErr w:type="spellStart"/>
+        <w:t>Kovilakam et al.</w:t>
+      </w:r>
+      <w:r>
+        <w:t>, 2015). However, solar occultation is generally a robust and stable technique as it directly measures atmospheric optical depth, along with the exo-atmospheric solar spectrum with each scan, allowing for straight forward retrieval of aerosol extinction coefficient</w:t>
+      </w:r>
+      <w:r>
+        <w:t>s</w:t>
+      </w:r>
+      <w:r>
+        <w:t xml:space="preserve"> (</w:t>
+      </w:r>
       <w:r>
         <w:rPr>
           <w:i/>
         </w:rPr>
-        <w:t>Kovilakam</w:t>
-      </w:r>
-      <w:proofErr w:type="spellEnd"/>
+        <w:t>Damadeo et al</w:t>
+      </w:r>
+      <w:r>
+        <w:t xml:space="preserve">, 2013). </w:t>
+      </w:r>
+      <w:r>
+        <w:t>The major drawback to occultation satellites is the number of measurements it can record in a single day since the instrument needs to be viewing a sunrise or sunset event which limits the geometry to only 16-48 measurements per day depending on the orbit.</w:t>
+      </w:r>
+      <w:r>
+        <w:t xml:space="preserve"> Although the currently operational MAESTRO and ACE-Imager instruments on SciSat (</w:t>
+      </w:r>
       <w:r>
         <w:rPr>
           <w:i/>
         </w:rPr>
-        <w:t xml:space="preserve"> et al.</w:t>
-      </w:r>
-      <w:r>
-        <w:t xml:space="preserve">, 2015). However, solar occultation is </w:t>
-      </w:r>
-      <w:r>
-        <w:lastRenderedPageBreak/>
-        <w:t xml:space="preserve">generally a robust and stable technique as it directly measures atmospheric optical depth, along with the </w:t>
-      </w:r>
-      <w:proofErr w:type="spellStart"/>
-      <w:r>
-        <w:t>exo</w:t>
-      </w:r>
-      <w:proofErr w:type="spellEnd"/>
-      <w:r>
-        <w:t>-atmospheric solar spectrum with each scan, allowing for straight forward retrieval of aerosol extinction coefficient</w:t>
-      </w:r>
-      <w:r>
-        <w:t>s</w:t>
-      </w:r>
-      <w:r>
-        <w:t xml:space="preserve"> (</w:t>
-      </w:r>
-      <w:proofErr w:type="spellStart"/>
+        <w:t>McElroy et al.</w:t>
+      </w:r>
+      <w:r>
+        <w:t xml:space="preserve">, 2007; </w:t>
+      </w:r>
       <w:r>
         <w:rPr>
           <w:i/>
         </w:rPr>
-        <w:t>Damadeo</w:t>
-      </w:r>
-      <w:proofErr w:type="spellEnd"/>
+        <w:t>Gilbert et al.</w:t>
+      </w:r>
+      <w:r>
+        <w:t>, 2007) have had some success producing stratospheric aerosol extinction products (</w:t>
+      </w:r>
       <w:r>
         <w:rPr>
           <w:i/>
         </w:rPr>
-        <w:t xml:space="preserve"> et al</w:t>
-      </w:r>
-      <w:r>
-        <w:t xml:space="preserve">, 2013). </w:t>
-      </w:r>
-      <w:r>
-        <w:t>The major drawback to occultation satellites is the number of measurements it can record in a single day since the instrument needs to be viewing a sunrise or sunset event which limits the geometry to only 16-48 measurements per day depending on the orbit.</w:t>
-      </w:r>
-      <w:r>
-        <w:t xml:space="preserve"> Although the currently operational MAESTRO and ACE-Imager instruments on </w:t>
-      </w:r>
-      <w:proofErr w:type="spellStart"/>
-      <w:r>
-        <w:t>SciSat</w:t>
-      </w:r>
-      <w:proofErr w:type="spellEnd"/>
-      <w:r>
-        <w:t xml:space="preserve"> (</w:t>
+        <w:t>Vanhellemont et al.</w:t>
+      </w:r>
+      <w:r>
+        <w:t xml:space="preserve">, 2008; </w:t>
       </w:r>
       <w:r>
         <w:rPr>
           <w:i/>
         </w:rPr>
-        <w:t>McElroy et al.</w:t>
-      </w:r>
-      <w:r>
-        <w:t xml:space="preserve">, 2007; </w:t>
+        <w:t>Sioris et al.</w:t>
+      </w:r>
+      <w:r>
+        <w:t>, 2010), the era of solar occultation measurements essentially came to an end with SAGE III in 2006.  However, a manifestation of SAGE III is planned for deployment on the International Space Station in 2016 (</w:t>
       </w:r>
       <w:r>
         <w:rPr>
           <w:i/>
         </w:rPr>
-        <w:t>Gilbert et al.</w:t>
-      </w:r>
-      <w:r>
-        <w:t>, 2007) have had some success producing stratospheric aerosol extinction products (</w:t>
-      </w:r>
-      <w:proofErr w:type="spellStart"/>
-      <w:r>
-        <w:rPr>
-          <w:i/>
-        </w:rPr>
-        <w:t>Vanhellemont</w:t>
-      </w:r>
-      <w:proofErr w:type="spellEnd"/>
-      <w:r>
-        <w:rPr>
-          <w:i/>
-        </w:rPr>
-        <w:t xml:space="preserve"> et al.</w:t>
-      </w:r>
-      <w:r>
-        <w:t xml:space="preserve">, 2008; </w:t>
-      </w:r>
-      <w:proofErr w:type="spellStart"/>
-      <w:r>
-        <w:rPr>
-          <w:i/>
-        </w:rPr>
-        <w:t>Sioris</w:t>
-      </w:r>
-      <w:proofErr w:type="spellEnd"/>
-      <w:r>
-        <w:rPr>
-          <w:i/>
-        </w:rPr>
-        <w:t xml:space="preserve"> et al.</w:t>
-      </w:r>
-      <w:r>
-        <w:t>, 2010), the era of solar occultation measurements essentially came to an end with SAGE III in 2006.  However, a manifestation of SAGE III is planned for deployment on the International Space Station in 2016 (</w:t>
-      </w:r>
-      <w:proofErr w:type="spellStart"/>
-      <w:r>
-        <w:rPr>
-          <w:i/>
-        </w:rPr>
-        <w:t>Cisewski</w:t>
-      </w:r>
-      <w:proofErr w:type="spellEnd"/>
-      <w:r>
-        <w:rPr>
-          <w:i/>
-        </w:rPr>
-        <w:t xml:space="preserve"> et al.</w:t>
+        <w:t>Cisewski et al.</w:t>
       </w:r>
       <w:r>
         <w:t>, 2014).</w:t>
@@ -3152,9 +2595,10 @@
       <w:r>
         <w:rPr>
           <w:noProof/>
+          <w:lang w:val="en-CA" w:eastAsia="en-CA"/>
         </w:rPr>
         <w:drawing>
-          <wp:inline distT="0" distB="0" distL="0" distR="0" wp14:anchorId="488E94F6" wp14:editId="20F57D28">
+          <wp:inline distT="0" distB="0" distL="0" distR="0" wp14:anchorId="5035F9AA" wp14:editId="41B7C53A">
             <wp:extent cx="5771136" cy="3295650"/>
             <wp:effectExtent l="0" t="0" r="1270" b="0"/>
             <wp:docPr id="3" name="Picture 3"/>
@@ -3211,9 +2655,9 @@
           <w:szCs w:val="24"/>
         </w:rPr>
       </w:pPr>
-      <w:bookmarkStart w:id="18" w:name="_Ref433365111"/>
-      <w:bookmarkStart w:id="19" w:name="_Toc435878543"/>
-      <w:bookmarkStart w:id="20" w:name="_Toc436223273"/>
+      <w:bookmarkStart w:id="17" w:name="_Ref433365111"/>
+      <w:bookmarkStart w:id="18" w:name="_Toc435878543"/>
+      <w:bookmarkStart w:id="19" w:name="_Toc439680414"/>
       <w:r>
         <w:rPr>
           <w:b/>
@@ -3262,7 +2706,7 @@
         </w:rPr>
         <w:fldChar w:fldCharType="end"/>
       </w:r>
-      <w:bookmarkEnd w:id="18"/>
+      <w:bookmarkEnd w:id="17"/>
       <w:r>
         <w:rPr>
           <w:sz w:val="24"/>
@@ -3277,94 +2721,61 @@
         </w:rPr>
         <w:t xml:space="preserve"> occultation instrument monitoring the atmosphere by scanning the atmosphere by looking directly at the sun.</w:t>
       </w:r>
+      <w:bookmarkEnd w:id="18"/>
       <w:bookmarkEnd w:id="19"/>
+    </w:p>
+    <w:p>
+      <w:pPr>
+        <w:rPr>
+          <w:sz w:val="24"/>
+          <w:szCs w:val="24"/>
+        </w:rPr>
+      </w:pPr>
+    </w:p>
+    <w:p>
+      <w:pPr>
+        <w:pStyle w:val="Heading2"/>
+      </w:pPr>
+      <w:bookmarkStart w:id="20" w:name="_Toc439680282"/>
+      <w:r>
+        <w:t>2.3.3 Lidar</w:t>
+      </w:r>
       <w:bookmarkEnd w:id="20"/>
     </w:p>
     <w:p>
       <w:pPr>
-        <w:rPr>
-          <w:sz w:val="24"/>
-          <w:szCs w:val="24"/>
-        </w:rPr>
-      </w:pPr>
-    </w:p>
-    <w:p>
-      <w:pPr>
-        <w:pStyle w:val="Heading2"/>
-      </w:pPr>
-      <w:bookmarkStart w:id="21" w:name="_Toc436223453"/>
-      <w:r>
-        <w:lastRenderedPageBreak/>
-        <w:t>2.3.3 Lidar</w:t>
-      </w:r>
-      <w:bookmarkEnd w:id="21"/>
-    </w:p>
-    <w:p>
-      <w:pPr>
         <w:pStyle w:val="BodyText"/>
         <w:jc w:val="both"/>
       </w:pPr>
       <w:r>
-        <w:t xml:space="preserve">A method known as </w:t>
-      </w:r>
-      <w:proofErr w:type="spellStart"/>
-      <w:r>
-        <w:t>lidar</w:t>
-      </w:r>
-      <w:proofErr w:type="spellEnd"/>
-      <w:r>
-        <w:t xml:space="preserve"> can determine atmospheric parameters through the pulsing of a laser and measuring of the intensity of the backscattered laser light at different wavelengths and polarizations. Lidar was been used at ground based facilities to measure aerosol layers dating back to the 1960s (</w:t>
-      </w:r>
-      <w:proofErr w:type="spellStart"/>
+        <w:t>A method known as lidar can determine atmospheric parameters through the pulsing of a laser and measuring of the intensity of the backscattered laser light at different wavelengths and polarizations. Lidar was been used at ground based facilities to measure aerosol layers dating back to the 1960s (</w:t>
+      </w:r>
       <w:r>
         <w:rPr>
           <w:i/>
         </w:rPr>
-        <w:t>Fiocco</w:t>
-      </w:r>
-      <w:proofErr w:type="spellEnd"/>
+        <w:t>Fiocco and Grams</w:t>
+      </w:r>
+      <w:r>
+        <w:t>, 1964) and are still used today.  More recently LIDAR instruments have been used on satellite missions including the Ice, Cloud, and land Elevation Satellite (ICESat) from 2002 to 2010 (</w:t>
+      </w:r>
       <w:r>
         <w:rPr>
           <w:i/>
         </w:rPr>
-        <w:t xml:space="preserve"> and Grams</w:t>
-      </w:r>
-      <w:r>
-        <w:t>, 1964) and are still used today.  More recently LIDAR instruments have been used on satellite missions including the Ice, Cloud, and land Elevation Satellite (</w:t>
-      </w:r>
-      <w:proofErr w:type="spellStart"/>
-      <w:r>
-        <w:t>ICESat</w:t>
-      </w:r>
-      <w:proofErr w:type="spellEnd"/>
-      <w:r>
-        <w:t>) from 2002 to 2010 (</w:t>
+        <w:t>Schutz et al.</w:t>
+      </w:r>
+      <w:r>
+        <w:t>, 2005) and Cloud-Aerosol Lidar and Infrared Pathfinder Satellite Observations (CALIPSO) which launched in 2006 (</w:t>
       </w:r>
       <w:r>
         <w:rPr>
           <w:i/>
         </w:rPr>
-        <w:t>Schutz et al.</w:t>
-      </w:r>
-      <w:r>
-        <w:t>, 2005) and Cloud-Aerosol Lidar and Infrared Pathfinder Satellite Observations (CALIPSO) which launched in 2006 (</w:t>
-      </w:r>
-      <w:r>
-        <w:rPr>
-          <w:i/>
-        </w:rPr>
         <w:t>Winker et al.</w:t>
       </w:r>
       <w:r>
-        <w:t xml:space="preserve">, 2007). Traditional </w:t>
-      </w:r>
-      <w:proofErr w:type="spellStart"/>
-      <w:r>
-        <w:t>lidar</w:t>
-      </w:r>
-      <w:proofErr w:type="spellEnd"/>
-      <w:r>
-        <w:t xml:space="preserve"> instruments have looked in the nadir direction (either straight down or up) however some instruments have looked slightly off-nadir, both can be seen in </w:t>
+        <w:t xml:space="preserve">, 2007). Traditional lidar instruments have looked in the nadir direction (either straight down or up) however some instruments have looked slightly off-nadir, both can be seen in </w:t>
       </w:r>
       <w:r>
         <w:fldChar w:fldCharType="begin"/>
@@ -3394,36 +2805,20 @@
       <w:r>
         <w:t>. Lidar measurements have been used to determine aerosol plumbs from volcanos (</w:t>
       </w:r>
-      <w:proofErr w:type="spellStart"/>
       <w:r>
         <w:rPr>
           <w:i/>
         </w:rPr>
-        <w:t>Chazette</w:t>
-      </w:r>
-      <w:proofErr w:type="spellEnd"/>
+        <w:t>Chazette et al.</w:t>
+      </w:r>
+      <w:r>
+        <w:t xml:space="preserve">, 1995; </w:t>
+      </w:r>
       <w:r>
         <w:rPr>
           <w:i/>
         </w:rPr>
-        <w:t xml:space="preserve"> et al.</w:t>
-      </w:r>
-      <w:r>
-        <w:t xml:space="preserve">, 1995; </w:t>
-      </w:r>
-      <w:proofErr w:type="spellStart"/>
-      <w:r>
-        <w:rPr>
-          <w:i/>
-        </w:rPr>
-        <w:t>Sawamura</w:t>
-      </w:r>
-      <w:proofErr w:type="spellEnd"/>
-      <w:r>
-        <w:rPr>
-          <w:i/>
-        </w:rPr>
-        <w:t xml:space="preserve"> et al.</w:t>
+        <w:t>Sawamura et al.</w:t>
       </w:r>
       <w:r>
         <w:t>, 2012) and long term trends (</w:t>
@@ -3448,9 +2843,10 @@
       <w:r>
         <w:rPr>
           <w:noProof/>
+          <w:lang w:val="en-CA" w:eastAsia="en-CA"/>
         </w:rPr>
         <w:drawing>
-          <wp:inline distT="0" distB="0" distL="0" distR="0" wp14:anchorId="04CF2E91" wp14:editId="1B3A2BA6">
+          <wp:inline distT="0" distB="0" distL="0" distR="0" wp14:anchorId="42160D13" wp14:editId="630064EC">
             <wp:extent cx="5943600" cy="3373755"/>
             <wp:effectExtent l="0" t="0" r="0" b="0"/>
             <wp:docPr id="6" name="Picture 6"/>
@@ -3502,9 +2898,9 @@
           <w:szCs w:val="24"/>
         </w:rPr>
       </w:pPr>
-      <w:bookmarkStart w:id="22" w:name="_Ref433639889"/>
-      <w:bookmarkStart w:id="23" w:name="_Toc435878544"/>
-      <w:bookmarkStart w:id="24" w:name="_Toc436223274"/>
+      <w:bookmarkStart w:id="21" w:name="_Ref433639889"/>
+      <w:bookmarkStart w:id="22" w:name="_Toc435878544"/>
+      <w:bookmarkStart w:id="23" w:name="_Toc439680415"/>
       <w:r>
         <w:rPr>
           <w:szCs w:val="24"/>
@@ -3542,7 +2938,7 @@
         </w:rPr>
         <w:fldChar w:fldCharType="end"/>
       </w:r>
-      <w:bookmarkEnd w:id="22"/>
+      <w:bookmarkEnd w:id="21"/>
       <w:r>
         <w:rPr>
           <w:szCs w:val="24"/>
@@ -3605,8 +3001,8 @@
         </w:rPr>
         <w:t>nadir lines of sight.</w:t>
       </w:r>
+      <w:bookmarkEnd w:id="22"/>
       <w:bookmarkEnd w:id="23"/>
-      <w:bookmarkEnd w:id="24"/>
     </w:p>
     <w:p/>
     <w:p>
@@ -3615,32 +3011,7 @@
         <w:jc w:val="both"/>
       </w:pPr>
       <w:r>
-        <w:lastRenderedPageBreak/>
-        <w:t xml:space="preserve">CALIPSO is a joint mission developed between the National Aeronautics and Space Administration (NASA) and the Centre National </w:t>
-      </w:r>
-      <w:proofErr w:type="spellStart"/>
-      <w:r>
-        <w:t>d'Etudes</w:t>
-      </w:r>
-      <w:proofErr w:type="spellEnd"/>
-      <w:r>
-        <w:t xml:space="preserve"> </w:t>
-      </w:r>
-      <w:proofErr w:type="spellStart"/>
-      <w:r>
-        <w:t>Spatiales</w:t>
-      </w:r>
-      <w:proofErr w:type="spellEnd"/>
-      <w:r>
-        <w:t xml:space="preserve"> (CNES) of the United States and France respectively. It uses a two wavelength polarized </w:t>
-      </w:r>
-      <w:proofErr w:type="spellStart"/>
-      <w:r>
-        <w:t>lidar</w:t>
-      </w:r>
-      <w:proofErr w:type="spellEnd"/>
-      <w:r>
-        <w:t xml:space="preserve"> system to achieve high resolution aerosol and cloud retrievals along the satellite's orbital track with global coverage from 82</w:t>
+        <w:t>CALIPSO is a joint mission developed between the National Aeronautics and Space Administration (NASA) and the Centre National d'Etudes Spatiales (CNES) of the United States and France respectively. It uses a two wavelength polarized lidar system to achieve high resolution aerosol and cloud retrievals along the satellite's orbital track with global coverage from 82</w:t>
       </w:r>
       <w:r>
         <w:rPr>
@@ -3722,11 +3093,11 @@
       <w:pPr>
         <w:pStyle w:val="Heading2"/>
       </w:pPr>
-      <w:bookmarkStart w:id="25" w:name="_Toc436223454"/>
+      <w:bookmarkStart w:id="24" w:name="_Toc439680283"/>
       <w:r>
         <w:t>2.3.4 Limb Scatter</w:t>
       </w:r>
-      <w:bookmarkEnd w:id="25"/>
+      <w:bookmarkEnd w:id="24"/>
     </w:p>
     <w:p>
       <w:pPr>
@@ -3762,11 +3133,7 @@
         <w:fldChar w:fldCharType="end"/>
       </w:r>
       <w:r>
-        <w:t xml:space="preserve"> and demonstrates the defining angles for this method. All angles are defined from the tangent point, which is the point where the distance between the line of sight and the surface of the earth is minimized, represented by the black dot. The Solar Zenith Angle (SZA) is the angle between the </w:t>
-      </w:r>
-      <w:r>
-        <w:lastRenderedPageBreak/>
-        <w:t xml:space="preserve">local vertical and the direction of the sun; the Solar Scatter Angle (SSA) is the angle between the direction of the sun and the line of sight and the Solar Azimuth Angle (SAA) is the angle between the projection of the sun on the plane of the line of sight and the line of sight. These angles can also be seen on </w:t>
+        <w:t xml:space="preserve"> and demonstrates the defining angles for this method. All angles are defined from the tangent point, which is the point where the distance between the line of sight and the surface of the earth is minimized, represented by the black dot. The Solar Zenith Angle (SZA) is the angle between the local vertical and the direction of the sun; the Solar Scatter Angle (SSA) is the angle between the direction of the sun and the line of sight and the Solar Azimuth Angle (SAA) is the angle between the projection of the sun on the plane of the line of sight and the line of sight. These angles can also be seen on </w:t>
       </w:r>
       <w:r>
         <w:fldChar w:fldCharType="begin"/>
@@ -3799,9 +3166,10 @@
       <w:r>
         <w:rPr>
           <w:noProof/>
+          <w:lang w:val="en-CA" w:eastAsia="en-CA"/>
         </w:rPr>
         <w:drawing>
-          <wp:inline distT="0" distB="0" distL="0" distR="0" wp14:anchorId="21A930E9" wp14:editId="72C6178F">
+          <wp:inline distT="0" distB="0" distL="0" distR="0" wp14:anchorId="212C9577" wp14:editId="466EC701">
             <wp:extent cx="5629110" cy="2187575"/>
             <wp:effectExtent l="0" t="0" r="0" b="3175"/>
             <wp:docPr id="1" name="Picture 1"/>
@@ -3860,9 +3228,9 @@
           <w:szCs w:val="24"/>
         </w:rPr>
       </w:pPr>
-      <w:bookmarkStart w:id="26" w:name="_Ref434222559"/>
-      <w:bookmarkStart w:id="27" w:name="_Toc435878545"/>
-      <w:bookmarkStart w:id="28" w:name="_Toc436223275"/>
+      <w:bookmarkStart w:id="25" w:name="_Ref434222559"/>
+      <w:bookmarkStart w:id="26" w:name="_Toc435878545"/>
+      <w:bookmarkStart w:id="27" w:name="_Toc439680416"/>
       <w:r>
         <w:rPr>
           <w:szCs w:val="24"/>
@@ -3900,7 +3268,7 @@
         </w:rPr>
         <w:fldChar w:fldCharType="end"/>
       </w:r>
-      <w:bookmarkEnd w:id="26"/>
+      <w:bookmarkEnd w:id="25"/>
       <w:r>
         <w:rPr>
           <w:szCs w:val="24"/>
@@ -3921,8 +3289,8 @@
         </w:rPr>
         <w:t>Limb scattering geometry measurement for an instrument where single and multiple scattering events occur.</w:t>
       </w:r>
+      <w:bookmarkEnd w:id="26"/>
       <w:bookmarkEnd w:id="27"/>
-      <w:bookmarkEnd w:id="28"/>
     </w:p>
     <w:p/>
     <w:p>
@@ -3933,19 +3301,11 @@
       <w:r>
         <w:t>The limb scatter method yields vertical resolution and allows for measurements to be taken during any daylight period with good Signal to Noise Ratio (SNR), however it requires the use of a complex forward model of multiple scattering processes along with at least some a priori knowledge of the aerosol scattering cross section in order to retrieve the extinction coefficient profile. The model needs to accurately determine the effect of multiple scatter since it consists of 10-50% of the measured signal depending of the specific geometry (</w:t>
       </w:r>
-      <w:proofErr w:type="spellStart"/>
       <w:r>
         <w:rPr>
           <w:i/>
         </w:rPr>
-        <w:t>Oikarinen</w:t>
-      </w:r>
-      <w:proofErr w:type="spellEnd"/>
-      <w:r>
-        <w:rPr>
-          <w:i/>
-        </w:rPr>
-        <w:t xml:space="preserve"> et al.</w:t>
+        <w:t>Oikarinen et al.</w:t>
       </w:r>
       <w:r>
         <w:t xml:space="preserve">, 1999). Furthermore, due to the complex nature of the problem; a large amount of computational time and memory is required for an accurate calculation. </w:t>
@@ -3984,19 +3344,7 @@
         <w:t>ozone profiles in 1981.</w:t>
       </w:r>
       <w:r>
-        <w:t xml:space="preserve"> Much later, other limb scatter instruments were launched into low earth orbit that had the capability to determine aerosol extinctions </w:t>
-      </w:r>
-      <w:r>
-        <w:lastRenderedPageBreak/>
-        <w:t xml:space="preserve">including the Optical Spectrograph and </w:t>
-      </w:r>
-      <w:proofErr w:type="spellStart"/>
-      <w:r>
-        <w:t>InfraRed</w:t>
-      </w:r>
-      <w:proofErr w:type="spellEnd"/>
-      <w:r>
-        <w:t xml:space="preserve"> Imaging System (OSIRIS) instrument launched on the Odin satellite in 2001 (</w:t>
+        <w:t xml:space="preserve"> Much later, other limb scatter instruments were launched into low earth orbit that had the capability to determine aerosol extinctions including the Optical Spectrograph and InfraRed Imaging System (OSIRIS) instrument launched on the Odin satellite in 2001 (</w:t>
       </w:r>
       <w:r>
         <w:rPr>
@@ -4005,53 +3353,13 @@
         <w:t>Llewellyn et al.</w:t>
       </w:r>
       <w:r>
-        <w:t xml:space="preserve">, 2004) and the </w:t>
-      </w:r>
-      <w:proofErr w:type="spellStart"/>
-      <w:r>
-        <w:t>SCanning</w:t>
-      </w:r>
-      <w:proofErr w:type="spellEnd"/>
-      <w:r>
-        <w:t xml:space="preserve"> Imaging Absorption </w:t>
-      </w:r>
-      <w:proofErr w:type="spellStart"/>
-      <w:r>
-        <w:t>spectroMeter</w:t>
-      </w:r>
-      <w:proofErr w:type="spellEnd"/>
-      <w:r>
-        <w:t xml:space="preserve"> for Atmospheric </w:t>
-      </w:r>
-      <w:proofErr w:type="spellStart"/>
-      <w:r>
-        <w:t>CHartographY</w:t>
-      </w:r>
-      <w:proofErr w:type="spellEnd"/>
-      <w:r>
-        <w:t xml:space="preserve"> (SCIAMACHY) instrument on </w:t>
-      </w:r>
-      <w:proofErr w:type="spellStart"/>
-      <w:r>
-        <w:t>Envisat</w:t>
-      </w:r>
-      <w:proofErr w:type="spellEnd"/>
-      <w:r>
-        <w:t xml:space="preserve"> launched in 2002 (</w:t>
-      </w:r>
-      <w:proofErr w:type="spellStart"/>
+        <w:t>, 2004) and the SCanning Imaging Absorption spectroMeter for Atmospheric CHartographY (SCIAMACHY) instrument on Envisat launched in 2002 (</w:t>
+      </w:r>
       <w:r>
         <w:rPr>
           <w:i/>
         </w:rPr>
-        <w:t>Bovensmann</w:t>
-      </w:r>
-      <w:proofErr w:type="spellEnd"/>
-      <w:r>
-        <w:rPr>
-          <w:i/>
-        </w:rPr>
-        <w:t xml:space="preserve"> et al.</w:t>
+        <w:t>Bovensmann et al.</w:t>
       </w:r>
       <w:r>
         <w:t xml:space="preserve">, 1999). Both of these instruments are scanning grating spectrometers which can gather a single tangent point and scans the atmosphere to complete a vertical profile. </w:t>
@@ -4083,62 +3391,32 @@
       <w:r>
         <w:t xml:space="preserve">, 2012b; </w:t>
       </w:r>
-      <w:proofErr w:type="spellStart"/>
       <w:r>
         <w:rPr>
           <w:i/>
         </w:rPr>
-        <w:t>Rieger</w:t>
-      </w:r>
-      <w:proofErr w:type="spellEnd"/>
+        <w:t>Rieger et al.</w:t>
+      </w:r>
+      <w:r>
+        <w:t>, 2015).  The SCIAMACHY instrument uses a retrieval technique essentially similar to OSIRIS to retrieve aerosol profiles at 750 nm with approximately 3 km vertical resolution (</w:t>
+      </w:r>
       <w:r>
         <w:rPr>
           <w:i/>
         </w:rPr>
-        <w:t xml:space="preserve"> et al.</w:t>
-      </w:r>
-      <w:r>
-        <w:t>, 2015).  The SCIAMACHY instrument uses a retrieval technique essentially similar to OSIRIS to retrieve aerosol profiles at 750 nm with approximately 3 km vertical resolution (</w:t>
+        <w:t>Ernst et al.</w:t>
+      </w:r>
+      <w:r>
+        <w:t xml:space="preserve">, 2012; </w:t>
       </w:r>
       <w:r>
         <w:rPr>
           <w:i/>
         </w:rPr>
-        <w:t>Ernst et al.</w:t>
-      </w:r>
-      <w:r>
-        <w:t xml:space="preserve">, 2012; </w:t>
-      </w:r>
-      <w:r>
-        <w:rPr>
-          <w:i/>
-        </w:rPr>
-        <w:t xml:space="preserve">von </w:t>
-      </w:r>
-      <w:proofErr w:type="spellStart"/>
-      <w:r>
-        <w:rPr>
-          <w:i/>
-        </w:rPr>
-        <w:t>Savigny</w:t>
-      </w:r>
-      <w:proofErr w:type="spellEnd"/>
-      <w:r>
-        <w:rPr>
-          <w:i/>
-        </w:rPr>
-        <w:t xml:space="preserve"> et al.</w:t>
-      </w:r>
-      <w:r>
-        <w:t xml:space="preserve">, 2015). However SCIAMACHY observations ceased with the demise of </w:t>
-      </w:r>
-      <w:proofErr w:type="spellStart"/>
-      <w:r>
-        <w:t>Envisat</w:t>
-      </w:r>
-      <w:proofErr w:type="spellEnd"/>
-      <w:r>
-        <w:t xml:space="preserve"> in 2012 and although OSIRIS continues to operate, it is now in the fourteenth year of a mission designed for two years.</w:t>
+        <w:t>von Savigny et al.</w:t>
+      </w:r>
+      <w:r>
+        <w:t>, 2015). However SCIAMACHY observations ceased with the demise of Envisat in 2012 and although OSIRIS continues to operate, it is now in the fourteenth year of a mission designed for two years.</w:t>
       </w:r>
     </w:p>
     <w:p>
@@ -4149,28 +3427,12 @@
       <w:r>
         <w:t>The most recently launched limb scatter instrument is the Ozone Mapping Profiler Suite Limb Profiler (OMPS-LP) on the Suomi-NPP satellite.  Although similar in spectral range and vertical resolution to OSIRIS, OMPS-LP is an imaging spectrometer that vertically images the limb in a single measurement.  The imaging capability of OMPS-LP provides a decrease in the time required to obtain a limb profile and so increases the along track sampling.  Recent work on the feasibility of aerosol retrieval from OMPS-LP measurements show promising results (</w:t>
       </w:r>
-      <w:proofErr w:type="spellStart"/>
       <w:r>
         <w:rPr>
           <w:i/>
         </w:rPr>
-        <w:t>Rault</w:t>
-      </w:r>
-      <w:proofErr w:type="spellEnd"/>
-      <w:r>
-        <w:rPr>
-          <w:i/>
-        </w:rPr>
-        <w:t xml:space="preserve"> and </w:t>
-      </w:r>
-      <w:proofErr w:type="spellStart"/>
-      <w:r>
-        <w:rPr>
-          <w:i/>
-        </w:rPr>
-        <w:t>Loughman</w:t>
-      </w:r>
-      <w:proofErr w:type="spellEnd"/>
+        <w:t>Rault and Loughman</w:t>
+      </w:r>
       <w:r>
         <w:t>, 2013).</w:t>
       </w:r>
@@ -4192,19 +3454,11 @@
       <w:r>
         <w:t xml:space="preserve"> (</w:t>
       </w:r>
-      <w:proofErr w:type="spellStart"/>
       <w:r>
         <w:rPr>
           <w:i/>
         </w:rPr>
-        <w:t>Dekemper</w:t>
-      </w:r>
-      <w:proofErr w:type="spellEnd"/>
-      <w:r>
-        <w:rPr>
-          <w:i/>
-        </w:rPr>
-        <w:t xml:space="preserve"> et al.</w:t>
+        <w:t>Dekemper et al.</w:t>
       </w:r>
       <w:r>
         <w:t>, 2012)</w:t>
@@ -4240,11 +3494,7 @@
         <w:t xml:space="preserve"> </w:t>
       </w:r>
       <w:r>
-        <w:t>sunlight, both vertically and horizontally across the track through the use of the Acoustic-</w:t>
-      </w:r>
-      <w:r>
-        <w:lastRenderedPageBreak/>
-        <w:t xml:space="preserve">Optic Tunable Filter (AOTF) technology (see section 3.1) and additionally has </w:t>
+        <w:t xml:space="preserve">sunlight, both vertically and horizontally across the track through the use of the Acoustic-Optic Tunable Filter (AOTF) technology (see section 3.1) and additionally has </w:t>
       </w:r>
       <w:r>
         <w:t>solar, stellar, and planetary occultation</w:t>
@@ -4257,9 +3507,28 @@
       <w:pPr>
         <w:pStyle w:val="Heading1"/>
       </w:pPr>
-      <w:bookmarkStart w:id="29" w:name="_Toc436223455"/>
+      <w:bookmarkStart w:id="28" w:name="_Toc439680284"/>
       <w:r>
         <w:t>2.4 Radiative Transfer</w:t>
+      </w:r>
+      <w:bookmarkEnd w:id="28"/>
+    </w:p>
+    <w:p>
+      <w:pPr>
+        <w:pStyle w:val="BodyText"/>
+        <w:jc w:val="both"/>
+      </w:pPr>
+      <w:r>
+        <w:t xml:space="preserve">To be able to use the limb scatter technique to determine aerosol extinction and particle size information, an understanding of radiative transfer is required. However, modeling the complex scattering interactions of light within the atmosphere is difficult. In this section, an overview of scaler radiative transfer will be performed followed by the necessary modifications to form polarized radiative transfer equations. Next, a description of scattering interactions important to aerosols will be underwent. Finally, an overview of the SASKTRAN radiative transfer model used within this work will be introduced. </w:t>
+      </w:r>
+    </w:p>
+    <w:p>
+      <w:pPr>
+        <w:pStyle w:val="Heading2"/>
+      </w:pPr>
+      <w:bookmarkStart w:id="29" w:name="_Toc439680285"/>
+      <w:r>
+        <w:t>2.4.1 Scalar Radiative Transfer</w:t>
       </w:r>
       <w:bookmarkEnd w:id="29"/>
     </w:p>
@@ -4269,32 +3538,8 @@
         <w:jc w:val="both"/>
       </w:pPr>
       <w:r>
-        <w:t xml:space="preserve">To be able to use the limb scatter technique to determine aerosol extinction and particle size information, an understanding of radiative transfer is required. However, modeling the complex scattering interactions of light within the atmosphere is difficult. In this section, an overview of scaler radiative transfer will be performed followed by the necessary modifications to form polarized radiative transfer equations. Next, a description of scattering interactions important to aerosols will be underwent. Finally, an overview of the SASKTRAN radiative transfer model used within this work will be introduced. </w:t>
-      </w:r>
-    </w:p>
-    <w:p>
-      <w:pPr>
-        <w:pStyle w:val="Heading2"/>
-      </w:pPr>
-      <w:bookmarkStart w:id="30" w:name="_Toc436223456"/>
-      <w:r>
-        <w:t>2.4.1 Scalar Radiative Transfer</w:t>
-      </w:r>
-      <w:bookmarkEnd w:id="30"/>
-    </w:p>
-    <w:p>
-      <w:pPr>
-        <w:pStyle w:val="BodyText"/>
-        <w:jc w:val="both"/>
-      </w:pPr>
-      <w:r>
-        <w:t>The scattering and absorption processes in the atmosphere are non-trivial and an adequate method to model this interaction is needed. The following will present a derivation of radiative transfer equations for the atmosphere with scaler radiance. The scaler radiance is the radiance without accounting for polarization. In order to accurately discuss radiative transfer, a coordinate system must first be defined. If we assume that a ray of light</w:t>
-      </w:r>
-      <w:proofErr w:type="gramStart"/>
-      <w:r>
-        <w:t xml:space="preserve">, </w:t>
-      </w:r>
-      <w:proofErr w:type="gramEnd"/>
+        <w:t xml:space="preserve">The scattering and absorption processes in the atmosphere are non-trivial and an adequate method to model this interaction is needed. The following will present a derivation of radiative transfer equations for the atmosphere with scaler radiance. The scaler radiance is the radiance without accounting for polarization. In order to accurately discuss radiative transfer, a coordinate system must first be defined. If we assume that a ray of light, </w:t>
+      </w:r>
       <m:oMath>
         <m:r>
           <w:rPr>
@@ -4330,15 +3575,7 @@
         </m:acc>
       </m:oMath>
       <w:r>
-        <w:t>, and starts at a loca</w:t>
-      </w:r>
-      <w:proofErr w:type="spellStart"/>
-      <w:r>
-        <w:t>tion</w:t>
-      </w:r>
-      <w:proofErr w:type="spellEnd"/>
-      <w:r>
-        <w:t xml:space="preserve">, </w:t>
+        <w:t xml:space="preserve">, and starts at a location, </w:t>
       </w:r>
       <m:oMath>
         <m:sSub>
@@ -4426,13 +3663,8 @@
         <w:jc w:val="both"/>
       </w:pPr>
       <w:r>
-        <w:t>The fundamental theory for radiative transfer is known as Beer-Lamberts law. The law describes the change in intensity or radiance of light</w:t>
-      </w:r>
-      <w:proofErr w:type="gramStart"/>
-      <w:r>
-        <w:t xml:space="preserve">, </w:t>
-      </w:r>
-      <w:proofErr w:type="gramEnd"/>
+        <w:t xml:space="preserve">The fundamental theory for radiative transfer is known as Beer-Lamberts law. The law describes the change in intensity or radiance of light, </w:t>
+      </w:r>
       <m:oMath>
         <m:r>
           <w:rPr>
@@ -4442,11 +3674,7 @@
         </m:r>
       </m:oMath>
       <w:r>
-        <w:t xml:space="preserve">, as it interacts with a thin layer of space </w:t>
-      </w:r>
-      <w:r>
-        <w:lastRenderedPageBreak/>
-        <w:t xml:space="preserve">or atmosphere, </w:t>
+        <w:t xml:space="preserve">, as it interacts with a thin layer of space or atmosphere, </w:t>
       </w:r>
       <m:oMath>
         <m:r>
@@ -4457,13 +3685,8 @@
         </m:r>
       </m:oMath>
       <w:r>
-        <w:t>. The thin layer has particles which affect the attenuation of the light which is dependent on the number of particles, n, and the particle cross section</w:t>
-      </w:r>
-      <w:proofErr w:type="gramStart"/>
-      <w:r>
-        <w:t xml:space="preserve">, </w:t>
-      </w:r>
-      <w:proofErr w:type="gramEnd"/>
+        <w:t xml:space="preserve">. The thin layer has particles which affect the attenuation of the light which is dependent on the number of particles, n, and the particle cross section, </w:t>
+      </w:r>
       <m:oMath>
         <m:r>
           <w:rPr>
@@ -5180,13 +4403,8 @@
         <w:jc w:val="both"/>
       </w:pPr>
       <w:r>
-        <w:t>The optical depth</w:t>
-      </w:r>
-      <w:proofErr w:type="gramStart"/>
-      <w:r>
-        <w:t xml:space="preserve">, </w:t>
-      </w:r>
-      <w:proofErr w:type="gramEnd"/>
+        <w:t xml:space="preserve">The optical depth, </w:t>
+      </w:r>
       <m:oMath>
         <m:r>
           <w:rPr>
@@ -5418,13 +4636,8 @@
         </m:sSub>
       </m:oMath>
       <w:r>
-        <w:t xml:space="preserve"> after it has gone through attenuation </w:t>
-      </w:r>
-      <w:proofErr w:type="gramStart"/>
-      <w:r>
-        <w:t xml:space="preserve">from </w:t>
-      </w:r>
-      <w:proofErr w:type="gramEnd"/>
+        <w:t xml:space="preserve"> after it has gone through attenuation from </w:t>
+      </w:r>
       <m:oMath>
         <m:sSub>
           <m:sSubPr>
@@ -5463,13 +4676,8 @@
         <w:jc w:val="both"/>
       </w:pPr>
       <w:r>
-        <w:t>Although this form of the Beer-Lambert’s Law is useful for describing the loss of light through scattering or absorbing from an initial source though a medium, the atmosphere also has incoming light that is scattered into the line of sight from other directions or emitted from particles. To account for this additional source of light a source term</w:t>
-      </w:r>
-      <w:proofErr w:type="gramStart"/>
-      <w:r>
-        <w:t xml:space="preserve">, </w:t>
-      </w:r>
-      <w:proofErr w:type="gramEnd"/>
+        <w:t xml:space="preserve">Although this form of the Beer-Lambert’s Law is useful for describing the loss of light through scattering or absorbing from an initial source though a medium, the atmosphere also has incoming light that is scattered into the line of sight from other directions or emitted from particles. To account for this additional source of light a source term, </w:t>
+      </w:r>
       <m:oMath>
         <m:r>
           <w:rPr>
@@ -5670,7 +4878,6 @@
                   <w:rPr>
                     <w:rFonts w:ascii="Cambria Math" w:hAnsi="Cambria Math"/>
                   </w:rPr>
-                  <w:lastRenderedPageBreak/>
                   <m:t>dτ= -k</m:t>
                 </m:r>
                 <m:d>
@@ -6143,13 +5350,8 @@
         <w:ind w:firstLine="0"/>
         <w:jc w:val="both"/>
       </w:pPr>
-      <w:proofErr w:type="gramStart"/>
-      <w:r>
-        <w:t>and</w:t>
-      </w:r>
-      <w:proofErr w:type="gramEnd"/>
-      <w:r>
-        <w:t xml:space="preserve"> substituting it into Equation 2.8 yields</w:t>
+      <w:r>
+        <w:t>and substituting it into Equation 2.8 yields</w:t>
       </w:r>
     </w:p>
     <w:tbl>
@@ -7146,13 +6348,8 @@
         <w:ind w:firstLine="0"/>
         <w:jc w:val="both"/>
       </w:pPr>
-      <w:proofErr w:type="gramStart"/>
-      <w:r>
-        <w:t>which</w:t>
-      </w:r>
-      <w:proofErr w:type="gramEnd"/>
-      <w:r>
-        <w:t xml:space="preserve"> gives the radiance as seen from an observer at a point, </w:t>
+      <w:r>
+        <w:t xml:space="preserve">which gives the radiance as seen from an observer at a point, </w:t>
       </w:r>
       <m:oMath>
         <m:r>
@@ -7221,7 +6418,6 @@
                   <w:rPr>
                     <w:rFonts w:ascii="Cambria Math" w:hAnsi="Cambria Math"/>
                   </w:rPr>
-                  <w:lastRenderedPageBreak/>
                   <m:t>J</m:t>
                 </m:r>
                 <m:d>
@@ -7629,13 +6825,8 @@
         </m:d>
       </m:oMath>
       <w:r>
-        <w:t xml:space="preserve"> and is the radiation scattered into the line of sight from all directions. The phase function</w:t>
-      </w:r>
-      <w:proofErr w:type="gramStart"/>
-      <w:r>
-        <w:t xml:space="preserve">, </w:t>
-      </w:r>
-      <w:proofErr w:type="gramEnd"/>
+        <w:t xml:space="preserve"> and is the radiation scattered into the line of sight from all directions. The phase function, </w:t>
+      </w:r>
       <m:oMath>
         <m:r>
           <w:rPr>
@@ -7744,13 +6935,8 @@
         </m:acc>
       </m:oMath>
       <w:r>
-        <w:t>. The scattering angle</w:t>
-      </w:r>
-      <w:proofErr w:type="gramStart"/>
-      <w:r>
-        <w:t xml:space="preserve">, </w:t>
-      </w:r>
-      <w:proofErr w:type="gramEnd"/>
+        <w:t xml:space="preserve">. The scattering angle, </w:t>
+      </w:r>
       <m:oMath>
         <m:r>
           <m:rPr>
@@ -7992,15 +7178,7 @@
         </m:r>
       </m:oMath>
       <w:r>
-        <w:t xml:space="preserve"> is the extinction only caused by scattering and not </w:t>
-      </w:r>
-      <w:proofErr w:type="gramStart"/>
-      <w:r>
-        <w:t>absorption.</w:t>
-      </w:r>
-      <w:proofErr w:type="gramEnd"/>
-      <w:r>
-        <w:t xml:space="preserve"> The term </w:t>
+        <w:t xml:space="preserve"> is the extinction only caused by scattering and not absorption. The term </w:t>
       </w:r>
       <m:oMath>
         <m:f>
@@ -8545,11 +7723,11 @@
       <w:pPr>
         <w:pStyle w:val="Heading2"/>
       </w:pPr>
-      <w:bookmarkStart w:id="31" w:name="_Toc436223457"/>
+      <w:bookmarkStart w:id="30" w:name="_Toc439680286"/>
       <w:r>
         <w:t>2.4.2 Vector Radiative Transfer</w:t>
       </w:r>
-      <w:bookmarkEnd w:id="31"/>
+      <w:bookmarkEnd w:id="30"/>
     </w:p>
     <w:p>
       <w:pPr>
@@ -8557,11 +7735,7 @@
         <w:jc w:val="both"/>
       </w:pPr>
       <w:r>
-        <w:t xml:space="preserve">The scaler radiative transfer equation works well for systems that do not measure polarized light as the effect of polarization on the scaler radiance is small. However for instruments that measure polarized light, a vector radiative transfer equation is required. Before polarization can </w:t>
-      </w:r>
-      <w:r>
-        <w:lastRenderedPageBreak/>
-        <w:t>even be discussed, a method to quantify polarization must be defined which will be the Stokes vectors. The Stokes vectors are given as</w:t>
+        <w:t>The scaler radiative transfer equation works well for systems that do not measure polarized light as the effect of polarization on the scaler radiance is small. However for instruments that measure polarized light, a vector radiative transfer equation is required. Before polarization can even be discussed, a method to quantify polarization must be defined which will be the Stokes vectors. The Stokes vectors are given as</w:t>
       </w:r>
     </w:p>
     <w:tbl>
@@ -8941,15 +8115,7 @@
         </m:sSup>
       </m:oMath>
       <w:r>
-        <w:t xml:space="preserve"> holds true then the light is fully polarized, otherwise it is only p</w:t>
-      </w:r>
-      <w:proofErr w:type="spellStart"/>
-      <w:r>
-        <w:t>artially</w:t>
-      </w:r>
-      <w:proofErr w:type="spellEnd"/>
-      <w:r>
-        <w:t xml:space="preserve"> polarized.</w:t>
+        <w:t xml:space="preserve"> holds true then the light is fully polarized, otherwise it is only partially polarized.</w:t>
       </w:r>
     </w:p>
     <w:p>
@@ -9636,27 +8802,14 @@
         <w:ind w:firstLine="0"/>
         <w:jc w:val="both"/>
       </w:pPr>
-      <w:proofErr w:type="gramStart"/>
-      <w:r>
-        <w:t>which</w:t>
-      </w:r>
-      <w:proofErr w:type="gramEnd"/>
-      <w:r>
-        <w:t xml:space="preserve"> are the vector radiative transfer and source term equations respectively (</w:t>
-      </w:r>
-      <w:proofErr w:type="spellStart"/>
+      <w:r>
+        <w:t>which are the vector radiative transfer and source term equations respectively (</w:t>
+      </w:r>
       <w:r>
         <w:rPr>
           <w:i/>
         </w:rPr>
-        <w:t>Mishchenko</w:t>
-      </w:r>
-      <w:proofErr w:type="spellEnd"/>
-      <w:r>
-        <w:rPr>
-          <w:i/>
-        </w:rPr>
-        <w:t xml:space="preserve"> et al.</w:t>
+        <w:t>Mishchenko et al.</w:t>
       </w:r>
       <w:r>
         <w:t xml:space="preserve">, 2002). The radiance and the source terms are now forms of the Stokes vectors in 4 by 1 matrices and the phase function is a 4 by 4 tensor that describes the probability of the incoming light to be scattered in the propagation direction with a specific polarization. The polarization equation adds extra computation and memory consumption since the polarization must be computed at each step in the interactive radiative transfer, which is nontrivial, and stored in memory, which is four times the size of a standard scaler radiance calculations. </w:t>
@@ -9668,7 +8821,6 @@
         <w:jc w:val="both"/>
       </w:pPr>
       <w:r>
-        <w:lastRenderedPageBreak/>
         <w:t>With the complete vector polarized radiative transfer expression the two scattering interactions that pertain to determining aerosol will be described. The first interaction is Rayleigh scattering which defines the scattering of the background atmosphere, and Mie scattering which determines how incoming light will scatter off of aerosol particles.</w:t>
       </w:r>
     </w:p>
@@ -9676,11 +8828,11 @@
       <w:pPr>
         <w:pStyle w:val="Heading2"/>
       </w:pPr>
-      <w:bookmarkStart w:id="32" w:name="_Toc436223458"/>
+      <w:bookmarkStart w:id="31" w:name="_Toc439680287"/>
       <w:r>
         <w:t>2.4.3 Rayleigh Scattering</w:t>
       </w:r>
-      <w:bookmarkEnd w:id="32"/>
+      <w:bookmarkEnd w:id="31"/>
     </w:p>
     <w:p>
       <w:pPr>
@@ -9688,13 +8840,8 @@
         <w:jc w:val="both"/>
       </w:pPr>
       <w:r>
-        <w:t>Rayleigh scatter is the scattering performed on the molecular background of the atmosphere. The first calculation of molecular atmospheric scattering cross sections was by Lord Rayleigh where he assumed the molecules were dielectric spheres with radii much less than the wavelength of the light. Later, the King correction was added to the Rayleigh scattering cross section</w:t>
-      </w:r>
-      <w:proofErr w:type="gramStart"/>
-      <w:r>
-        <w:t xml:space="preserve">, </w:t>
-      </w:r>
-      <w:proofErr w:type="gramEnd"/>
+        <w:t xml:space="preserve">Rayleigh scatter is the scattering performed on the molecular background of the atmosphere. The first calculation of molecular atmospheric scattering cross sections was by Lord Rayleigh where he assumed the molecules were dielectric spheres with radii much less than the wavelength of the light. Later, the King correction was added to the Rayleigh scattering cross section, </w:t>
+      </w:r>
       <m:oMath>
         <m:sSub>
           <m:sSubPr>
@@ -10022,13 +9169,8 @@
         <w:ind w:firstLine="0"/>
         <w:jc w:val="both"/>
       </w:pPr>
-      <w:proofErr w:type="gramStart"/>
-      <w:r>
-        <w:t>which</w:t>
-      </w:r>
-      <w:proofErr w:type="gramEnd"/>
-      <w:r>
-        <w:t xml:space="preserve"> is highly dependent on wavelength, </w:t>
+      <w:r>
+        <w:t xml:space="preserve">which is highly dependent on wavelength, </w:t>
       </w:r>
       <m:oMath>
         <m:r>
@@ -10125,38 +9267,14 @@
         <w:t>,</w:t>
       </w:r>
       <w:r>
-        <w:t xml:space="preserve"> and the depolarization ratio, which is </w:t>
-      </w:r>
-      <w:proofErr w:type="spellStart"/>
-      <w:r>
-        <w:t>unitless</w:t>
-      </w:r>
-      <w:proofErr w:type="spellEnd"/>
-      <w:r>
-        <w:t xml:space="preserve"> (</w:t>
-      </w:r>
-      <w:proofErr w:type="spellStart"/>
+        <w:t xml:space="preserve"> and the depolarization ratio, which is unitless (</w:t>
+      </w:r>
       <w:r>
         <w:rPr>
           <w:i/>
         </w:rPr>
-        <w:t>Sneep</w:t>
-      </w:r>
-      <w:proofErr w:type="spellEnd"/>
-      <w:r>
-        <w:rPr>
-          <w:i/>
-        </w:rPr>
-        <w:t xml:space="preserve"> and </w:t>
-      </w:r>
-      <w:proofErr w:type="spellStart"/>
-      <w:r>
-        <w:rPr>
-          <w:i/>
-        </w:rPr>
-        <w:t>Ubachs</w:t>
-      </w:r>
-      <w:proofErr w:type="spellEnd"/>
+        <w:t>Sneep and Ubachs</w:t>
+      </w:r>
       <w:r>
         <w:t xml:space="preserve">, 2005). </w:t>
       </w:r>
@@ -10167,29 +9285,13 @@
         <w:jc w:val="both"/>
       </w:pPr>
       <w:r>
-        <w:t>The other important quantity for scattering is the phase function. For Rayleigh scattering, the vector model phase function is given by the Rayleigh-</w:t>
-      </w:r>
-      <w:proofErr w:type="spellStart"/>
-      <w:r>
-        <w:t>Gans</w:t>
-      </w:r>
-      <w:proofErr w:type="spellEnd"/>
-      <w:r>
-        <w:t xml:space="preserve"> approximation (</w:t>
-      </w:r>
-      <w:proofErr w:type="spellStart"/>
+        <w:t>The other important quantity for scattering is the phase function. For Rayleigh scattering, the vector model phase function is given by the Rayleigh-Gans approximation (</w:t>
+      </w:r>
       <w:r>
         <w:rPr>
           <w:i/>
         </w:rPr>
-        <w:t>Mishchenko</w:t>
-      </w:r>
-      <w:proofErr w:type="spellEnd"/>
-      <w:r>
-        <w:rPr>
-          <w:i/>
-        </w:rPr>
-        <w:t xml:space="preserve"> et al.</w:t>
+        <w:t>Mishchenko et al.</w:t>
       </w:r>
       <w:r>
         <w:t xml:space="preserve">, 2002) </w:t>
@@ -10790,12 +9892,11 @@
       <w:pPr>
         <w:pStyle w:val="Heading2"/>
       </w:pPr>
-      <w:bookmarkStart w:id="33" w:name="_Toc436223459"/>
-      <w:r>
-        <w:lastRenderedPageBreak/>
+      <w:bookmarkStart w:id="32" w:name="_Toc439680288"/>
+      <w:r>
         <w:t>2.4.4 Mie Scattering</w:t>
       </w:r>
-      <w:bookmarkEnd w:id="33"/>
+      <w:bookmarkEnd w:id="32"/>
     </w:p>
     <w:p>
       <w:pPr>
@@ -10818,21 +9919,7 @@
         <w:rPr>
           <w:i/>
         </w:rPr>
-        <w:t xml:space="preserve">van de </w:t>
-      </w:r>
-      <w:proofErr w:type="spellStart"/>
-      <w:r>
-        <w:rPr>
-          <w:i/>
-        </w:rPr>
-        <w:t>Hulst</w:t>
-      </w:r>
-      <w:proofErr w:type="spellEnd"/>
-      <w:r>
-        <w:rPr>
-          <w:i/>
-        </w:rPr>
-        <w:t xml:space="preserve"> </w:t>
+        <w:t xml:space="preserve">van de Hulst </w:t>
       </w:r>
       <w:r>
         <w:t xml:space="preserve">(1957). The scattering cross section from Mie theory is given by </w:t>
@@ -11168,13 +10255,8 @@
         <w:pStyle w:val="BodyText"/>
         <w:ind w:firstLine="0"/>
       </w:pPr>
-      <w:proofErr w:type="gramStart"/>
-      <w:r>
-        <w:t>where</w:t>
-      </w:r>
-      <w:proofErr w:type="gramEnd"/>
-      <w:r>
-        <w:t xml:space="preserve">  </w:t>
+      <w:r>
+        <w:t xml:space="preserve">where  </w:t>
       </w:r>
       <m:oMath>
         <m:r>
@@ -13790,13 +12872,8 @@
         </m:sSub>
       </m:oMath>
       <w:r>
-        <w:t xml:space="preserve"> </w:t>
-      </w:r>
-      <w:proofErr w:type="gramStart"/>
-      <w:r>
-        <w:t xml:space="preserve">and </w:t>
-      </w:r>
-      <w:proofErr w:type="gramEnd"/>
+        <w:t xml:space="preserve"> and </w:t>
+      </w:r>
       <m:oMath>
         <m:sSub>
           <m:sSubPr>
@@ -14621,13 +13698,8 @@
         <w:ind w:firstLine="0"/>
         <w:jc w:val="both"/>
       </w:pPr>
-      <w:proofErr w:type="gramStart"/>
-      <w:r>
-        <w:t>where</w:t>
-      </w:r>
-      <w:proofErr w:type="gramEnd"/>
-      <w:r>
-        <w:t xml:space="preserve"> </w:t>
+      <w:r>
+        <w:t xml:space="preserve">where </w:t>
       </w:r>
       <m:oMath>
         <m:sSubSup>
@@ -14668,13 +13740,8 @@
       <w:r>
         <w:t xml:space="preserve"> are the L</w:t>
       </w:r>
-      <w:proofErr w:type="spellStart"/>
-      <w:r>
-        <w:t>egendre</w:t>
-      </w:r>
-      <w:proofErr w:type="spellEnd"/>
-      <w:r>
-        <w:t xml:space="preserve"> polynomials</w:t>
+      <w:r>
+        <w:t>egendre polynomials</w:t>
       </w:r>
       <w:r>
         <w:t xml:space="preserve">. </w:t>
@@ -14982,14 +14049,12 @@
       <w:r>
         <w:t xml:space="preserve">It should be noted that although the theory is well founded to calculate the Mie scattering cross sections and phase functions, in practice it is computationally intensive since the terms consist of infinite sums. Work done by </w:t>
       </w:r>
-      <w:proofErr w:type="spellStart"/>
       <w:r>
         <w:rPr>
           <w:i/>
         </w:rPr>
         <w:t>Wiscombe</w:t>
       </w:r>
-      <w:proofErr w:type="spellEnd"/>
       <w:r>
         <w:t xml:space="preserve"> (1980) has allowed for effective computation of the Mie scattering coefficients, which has been implemented into the SASKTRAN radiative transfer engine.</w:t>
       </w:r>
@@ -14998,11 +14063,11 @@
       <w:pPr>
         <w:pStyle w:val="Heading2"/>
       </w:pPr>
-      <w:bookmarkStart w:id="34" w:name="_Toc436223460"/>
+      <w:bookmarkStart w:id="33" w:name="_Toc439680289"/>
       <w:r>
         <w:t>2.4.5 SASKTRAN Radiative Transfer Model</w:t>
       </w:r>
-      <w:bookmarkEnd w:id="34"/>
+      <w:bookmarkEnd w:id="33"/>
     </w:p>
     <w:p>
       <w:pPr>
@@ -15019,13 +14084,8 @@
         <w:t>Bourassa et al</w:t>
       </w:r>
       <w:r>
-        <w:t>., 2008). The first source term</w:t>
-      </w:r>
-      <w:proofErr w:type="gramStart"/>
-      <w:r>
-        <w:t xml:space="preserve">, </w:t>
-      </w:r>
-      <w:proofErr w:type="gramEnd"/>
+        <w:t xml:space="preserve">., 2008). The first source term, </w:t>
+      </w:r>
       <m:oMath>
         <m:sSub>
           <m:sSubPr>
@@ -15055,27 +14115,7 @@
         </m:sSub>
       </m:oMath>
       <w:r>
-        <w:t xml:space="preserve">, is from the radiance from the sun which is assumed to encounter the earth in parallel </w:t>
-      </w:r>
-      <w:proofErr w:type="spellStart"/>
-      <w:r>
-        <w:t>unpolarized</w:t>
-      </w:r>
-      <w:proofErr w:type="spellEnd"/>
-      <w:r>
-        <w:t xml:space="preserve"> rays. Higher order source terms are based off of the scattering within the atmosphere to produce the diffuse radiance, however it is impractical to calculate the radiance at every point in the atmosphere. Instead, a series of diffuse radiance profiles are used to simulate the diffuse radiance term.  Another important assumption in the SASKTRAN model is that the ground reflection is assumed to have a </w:t>
-      </w:r>
-      <w:proofErr w:type="spellStart"/>
-      <w:r>
-        <w:t>Lambertian</w:t>
-      </w:r>
-      <w:proofErr w:type="spellEnd"/>
-      <w:r>
-        <w:t xml:space="preserve"> unpolarizing </w:t>
-      </w:r>
-      <w:r>
-        <w:lastRenderedPageBreak/>
-        <w:t xml:space="preserve">distribution when any radiance encounters the surface of the earth is reflected at an efficiency, </w:t>
+        <w:t xml:space="preserve">, is from the radiance from the sun which is assumed to encounter the earth in parallel unpolarized rays. Higher order source terms are based off of the scattering within the atmosphere to produce the diffuse radiance, however it is impractical to calculate the radiance at every point in the atmosphere. Instead, a series of diffuse radiance profiles are used to simulate the diffuse radiance term.  Another important assumption in the SASKTRAN model is that the ground reflection is assumed to have a Lambertian unpolarizing distribution when any radiance encounters the surface of the earth is reflected at an efficiency, </w:t>
       </w:r>
       <m:oMath>
         <m:r>
@@ -15097,19 +14137,11 @@
       <w:r>
         <w:t>Recent upgrades have been performed on SASKTRAN and have led to a new engine known as SASKTRAN High Resolution model or SASKTRAN-HR (</w:t>
       </w:r>
-      <w:proofErr w:type="spellStart"/>
       <w:r>
         <w:rPr>
           <w:i/>
         </w:rPr>
-        <w:t>Zawada</w:t>
-      </w:r>
-      <w:proofErr w:type="spellEnd"/>
-      <w:r>
-        <w:rPr>
-          <w:i/>
-        </w:rPr>
-        <w:t xml:space="preserve"> et al.</w:t>
+        <w:t>Zawada et al.</w:t>
       </w:r>
       <w:r>
         <w:t xml:space="preserve">, 2015) which has expanded the model to be able to perform radiative transfer calculations with a fully three dimensional atmosphere. This update allows the model to vary the atmospheric concentration in the model not just in the vertical direction, like the original SASKTRAN, but in both of the horizontal geometries, allowing for a variance seen in the atmosphere. </w:t>
@@ -15123,19 +14155,11 @@
       <w:r>
         <w:t>The most important update to the SASKTRAN-HR model for this work is the addition to calculate the vector or polarized radiances (</w:t>
       </w:r>
-      <w:proofErr w:type="spellStart"/>
       <w:r>
         <w:rPr>
           <w:i/>
         </w:rPr>
-        <w:t>Dueck</w:t>
-      </w:r>
-      <w:proofErr w:type="spellEnd"/>
-      <w:r>
-        <w:rPr>
-          <w:i/>
-        </w:rPr>
-        <w:t xml:space="preserve"> et al.</w:t>
+        <w:t>Dueck et al.</w:t>
       </w:r>
       <w:r>
         <w:t xml:space="preserve">, 2015). Using the vector model allows for SASKTRAN to compute the Stokes vectors in the reference frame of the model, which can be rotated into any desired frame of reference through the use of a provided basis by SASKTRAN-HR. The polarization output from SASKTRAN-HR only preforms polarized calculations up to the third order scattering interaction and all subsequent orders are assumed to be scaler. </w:t>
@@ -15145,15 +14169,15 @@
       <w:pPr>
         <w:pStyle w:val="Heading1"/>
       </w:pPr>
-      <w:bookmarkStart w:id="35" w:name="_Toc436223461"/>
+      <w:bookmarkStart w:id="34" w:name="_Toc439680290"/>
       <w:r>
         <w:t>2.5 ALI Prototype and Stratospheric Balloon Flight</w:t>
       </w:r>
-      <w:bookmarkEnd w:id="35"/>
+      <w:bookmarkEnd w:id="34"/>
     </w:p>
+    <w:bookmarkEnd w:id="12"/>
     <w:bookmarkEnd w:id="13"/>
     <w:bookmarkEnd w:id="14"/>
-    <w:bookmarkEnd w:id="15"/>
     <w:p>
       <w:pPr>
         <w:pStyle w:val="BodyText"/>
@@ -15171,11 +14195,7 @@
         </w:sectPr>
       </w:pPr>
       <w:r>
-        <w:t xml:space="preserve">New satellite instrumentation will be necessary to continue the stratospheric aerosol data set, especially since the current generation of remote sensing instruments are aging and are operating well beyond their designed lifetimes. One such instrument proposed to fulfill this role is the Aerosol Limb Imager (ALI) which will image the atmosphere in a limb scatter geometry and with the correct orbit able to achieve daily global aerosol extinctions. In order to achieve the imaging of the atmosphere an AOTF will be used which will complicate the optical design and has not been well tested in a space environment. However, before a satellite mission can be considered, a proof of concept or prototype mission needs to be undergone to verify feasibility of the technology. This work will entail the designing, fabricating, building, and calibrating of a </w:t>
-      </w:r>
-      <w:r>
-        <w:lastRenderedPageBreak/>
-        <w:t xml:space="preserve">prototype ALI instrument which will be discussed in chapter 3. Another important aspect of ALI is that the measurements are inherently polarized due to the nature of the AOTF and chapter 4 will perform a study to determine the best geometry and polarization for a future satellite or balloon missions. When ALI was completed, it was packed and shipped to Timmins, Ontario and was flown on a stratospheric balloon in the fall of 2014, performing an engineering test of the technology. After the mission, the radiance measurements were used to verify that this technology can retrieve aerosol profiles accurately which is the focus of chapter 5. </w:t>
+        <w:t xml:space="preserve">New satellite instrumentation will be necessary to continue the stratospheric aerosol data set, especially since the current generation of remote sensing instruments are aging and are operating well beyond their designed lifetimes. One such instrument proposed to fulfill this role is the Aerosol Limb Imager (ALI) which will image the atmosphere in a limb scatter geometry and with the correct orbit able to achieve daily global aerosol extinctions. In order to achieve the imaging of the atmosphere an AOTF will be used which will complicate the optical design and has not been well tested in a space environment. However, before a satellite mission can be considered, a proof of concept or prototype mission needs to be undergone to verify feasibility of the technology. This work will entail the designing, fabricating, building, and calibrating of a prototype ALI instrument which will be discussed in chapter 3. Another important aspect of ALI is that the measurements are inherently polarized due to the nature of the AOTF and chapter 4 will perform a study to determine the best geometry and polarization for a future satellite or balloon missions. When ALI was completed, it was packed and shipped to Timmins, Ontario and was flown on a stratospheric balloon in the fall of 2014, performing an engineering test of the technology. After the mission, the radiance measurements were used to verify that this technology can retrieve aerosol profiles accurately which is the focus of chapter 5. </w:t>
       </w:r>
     </w:p>
     <w:p>
@@ -15243,7 +14263,7 @@
         <w:rStyle w:val="PageNumber"/>
         <w:noProof/>
       </w:rPr>
-      <w:t>1</w:t>
+      <w:t>2</w:t>
     </w:r>
     <w:r>
       <w:rPr>
@@ -15344,7 +14364,7 @@
         <w:rStyle w:val="PageNumber"/>
         <w:noProof/>
       </w:rPr>
-      <w:t>20</w:t>
+      <w:t>26</w:t>
     </w:r>
     <w:r>
       <w:rPr>
@@ -18438,7 +17458,7 @@
 </file>
 
 <file path=customXml/itemProps1.xml><?xml version="1.0" encoding="utf-8"?>
-<ds:datastoreItem xmlns:ds="http://schemas.openxmlformats.org/officeDocument/2006/customXml" ds:itemID="{75168623-57FB-4D1E-82B2-6F8A05B511AF}">
+<ds:datastoreItem xmlns:ds="http://schemas.openxmlformats.org/officeDocument/2006/customXml" ds:itemID="{CE9CD8D5-3A05-4F08-A675-72782BB4B335}">
   <ds:schemaRefs>
     <ds:schemaRef ds:uri="http://schemas.openxmlformats.org/officeDocument/2006/bibliography"/>
   </ds:schemaRefs>

</xml_diff>